<commit_message>
note sheet up to date
</commit_message>
<xml_diff>
--- a/LeetCode Notes.docx
+++ b/LeetCode Notes.docx
@@ -32,15 +32,7 @@
         <w:sym w:font="Wingdings" w:char="F0E0"/>
       </w:r>
       <w:r>
-        <w:t xml:space="preserve"> Add two numbers that are represented by </w:t>
-      </w:r>
-      <w:proofErr w:type="spellStart"/>
-      <w:r>
-        <w:t>linkedlist</w:t>
-      </w:r>
-      <w:proofErr w:type="spellEnd"/>
-      <w:r>
-        <w:t xml:space="preserve"> in reverse</w:t>
+        <w:t xml:space="preserve"> Add two numbers that are represented by linkedlist in reverse</w:t>
       </w:r>
     </w:p>
     <w:p>
@@ -59,55 +51,15 @@
         <w:sym w:font="Wingdings" w:char="F0E0"/>
       </w:r>
       <w:r>
-        <w:t xml:space="preserve"> Design LRU Cache with initial capacity and </w:t>
-      </w:r>
-      <w:proofErr w:type="gramStart"/>
-      <w:r>
-        <w:t>O(</w:t>
-      </w:r>
-      <w:proofErr w:type="gramEnd"/>
-      <w:r>
-        <w:t>1) get and put</w:t>
-      </w:r>
-    </w:p>
-    <w:p>
-      <w:pPr>
-        <w:ind w:left="720"/>
-      </w:pPr>
-      <w:r>
-        <w:t xml:space="preserve">HashMap of key to value. </w:t>
-      </w:r>
-      <w:proofErr w:type="spellStart"/>
-      <w:r>
-        <w:t>LinkdList</w:t>
-      </w:r>
-      <w:proofErr w:type="spellEnd"/>
-      <w:r>
-        <w:t xml:space="preserve"> that ordered LRU status. HashMap of key to </w:t>
-      </w:r>
-      <w:proofErr w:type="spellStart"/>
-      <w:r>
-        <w:t>ListNode</w:t>
-      </w:r>
-      <w:proofErr w:type="spellEnd"/>
-      <w:r>
-        <w:t xml:space="preserve"> for </w:t>
-      </w:r>
-      <w:proofErr w:type="gramStart"/>
-      <w:r>
-        <w:t>O(</w:t>
-      </w:r>
-      <w:proofErr w:type="gramEnd"/>
-      <w:r>
-        <w:t xml:space="preserve">1) access to a node. </w:t>
-      </w:r>
-      <w:proofErr w:type="spellStart"/>
-      <w:r>
-        <w:t>ListNode</w:t>
-      </w:r>
-      <w:proofErr w:type="spellEnd"/>
-      <w:r>
-        <w:t xml:space="preserve"> pointer to head and tail.</w:t>
+        <w:t xml:space="preserve"> Design LRU Cache with initial capacity and O(1) get and put</w:t>
+      </w:r>
+    </w:p>
+    <w:p>
+      <w:pPr>
+        <w:ind w:left="720"/>
+      </w:pPr>
+      <w:r>
+        <w:t>HashMap of key to value. LinkdList that ordered LRU status. HashMap of key to ListNode for O(1) access to a node. ListNode pointer to head and tail.</w:t>
       </w:r>
     </w:p>
     <w:p>
@@ -140,31 +92,15 @@
         <w:ind w:left="720"/>
       </w:pPr>
       <w:r>
-        <w:t>(</w:t>
-      </w:r>
-      <w:proofErr w:type="gramStart"/>
-      <w:r>
-        <w:t>1)Move</w:t>
-      </w:r>
-      <w:proofErr w:type="gramEnd"/>
-      <w:r>
-        <w:t xml:space="preserve"> right pointer until hit an elevation that is higher than left pointer. Keep track of tallest right pointer has seen while iterating right. If right hits end without finding taller than left, move right to the tallest that was seen. </w:t>
-      </w:r>
-    </w:p>
-    <w:p>
-      <w:pPr>
-        <w:ind w:left="720"/>
-      </w:pPr>
-      <w:r>
-        <w:t>(</w:t>
-      </w:r>
-      <w:proofErr w:type="gramStart"/>
-      <w:r>
-        <w:t>2)Find</w:t>
-      </w:r>
-      <w:proofErr w:type="gramEnd"/>
-      <w:r>
-        <w:t xml:space="preserve"> the shortest pillar between the left pointer and right pointer.  Increment left up one. Subtract current left pointer from shortest and add to total. Increment left until hit right. Repeat process until left index is about to hit right.</w:t>
+        <w:t xml:space="preserve">(1)Move right pointer until hit an elevation that is higher than left pointer. Keep track of tallest right pointer has seen while iterating right. If right hits end without finding taller than left, move right to the tallest that was seen. </w:t>
+      </w:r>
+    </w:p>
+    <w:p>
+      <w:pPr>
+        <w:ind w:left="720"/>
+      </w:pPr>
+      <w:r>
+        <w:t>(2)Find the shortest pillar between the left pointer and right pointer.  Increment left up one. Subtract current left pointer from shortest and add to total. Increment left until hit right. Repeat process until left index is about to hit right.</w:t>
       </w:r>
     </w:p>
     <w:p>
@@ -185,23 +121,7 @@
         <w:ind w:left="720"/>
       </w:pPr>
       <w:r>
-        <w:t xml:space="preserve">Min heap of all the </w:t>
-      </w:r>
-      <w:proofErr w:type="spellStart"/>
-      <w:r>
-        <w:t>listnodes</w:t>
-      </w:r>
-      <w:proofErr w:type="spellEnd"/>
-      <w:r>
-        <w:t xml:space="preserve"> with their values. After removal of root which is the min, move node to its next and reinsert into heap. If it is null, do not reinsert and do not </w:t>
-      </w:r>
-      <w:proofErr w:type="spellStart"/>
-      <w:r>
-        <w:t>heapify</w:t>
-      </w:r>
-      <w:proofErr w:type="spellEnd"/>
-      <w:r>
-        <w:t>. No extra array space needed because each node is inserted directly into heap so it marks its lists head and the value.</w:t>
+        <w:t>Min heap of all the listnodes with their values. After removal of root which is the min, move node to its next and reinsert into heap. If it is null, do not reinsert and do not heapify. No extra array space needed because each node is inserted directly into heap so it marks its lists head and the value.</w:t>
       </w:r>
     </w:p>
     <w:p>
@@ -239,15 +159,7 @@
         <w:ind w:left="720"/>
       </w:pPr>
       <w:r>
-        <w:t xml:space="preserve">Dynamic Programming: sum array from the right and track the max. If current index value is larger than current sum + current index </w:t>
-      </w:r>
-      <w:proofErr w:type="gramStart"/>
-      <w:r>
-        <w:t>value(</w:t>
-      </w:r>
-      <w:proofErr w:type="gramEnd"/>
-      <w:r>
-        <w:t>means sum currently is negative and current value is positive), restart sum at current index and sum right. Repeat process until hit the end and return the max sum.</w:t>
+        <w:t>Dynamic Programming: sum array from the right and track the max. If current index value is larger than current sum + current index value(means sum currently is negative and current value is positive), restart sum at current index and sum right. Repeat process until hit the end and return the max sum.</w:t>
       </w:r>
     </w:p>
     <w:p>
@@ -312,57 +224,20 @@
         <w:ind w:left="720"/>
       </w:pPr>
       <w:r>
-        <w:t xml:space="preserve">For 3 </w:t>
-      </w:r>
-      <w:proofErr w:type="gramStart"/>
-      <w:r>
-        <w:t>sum</w:t>
-      </w:r>
-      <w:proofErr w:type="gramEnd"/>
-      <w:r>
-        <w:t xml:space="preserve">: sort array (n log n) and for each index use two pointer approach to find target sum that is negative of current sum. Do not run two </w:t>
-      </w:r>
-      <w:proofErr w:type="gramStart"/>
-      <w:r>
-        <w:t>pointer</w:t>
-      </w:r>
-      <w:proofErr w:type="gramEnd"/>
-      <w:r>
-        <w:t xml:space="preserve"> on duplicate values so increment pointer until it is not equal to previous and then run two pointer.</w:t>
-      </w:r>
-    </w:p>
-    <w:p>
-      <w:r>
-        <w:t xml:space="preserve">-Best Time to Buy and Sell Stock – Array of stock values on day </w:t>
-      </w:r>
-      <w:proofErr w:type="spellStart"/>
-      <w:r>
-        <w:t>i</w:t>
-      </w:r>
-      <w:proofErr w:type="spellEnd"/>
-    </w:p>
-    <w:p>
-      <w:pPr>
-        <w:ind w:left="720"/>
-      </w:pPr>
-      <w:r>
-        <w:t>Dynamic Programming – Keep track of currently seen minimum value. Keep track of largest seen prices[</w:t>
-      </w:r>
-      <w:proofErr w:type="spellStart"/>
-      <w:r>
-        <w:t>i</w:t>
-      </w:r>
-      <w:proofErr w:type="spellEnd"/>
-      <w:r>
-        <w:t xml:space="preserve">] – </w:t>
-      </w:r>
-      <w:proofErr w:type="spellStart"/>
-      <w:r>
-        <w:t>min_value</w:t>
-      </w:r>
-      <w:proofErr w:type="spellEnd"/>
-      <w:r>
-        <w:t xml:space="preserve"> seen as iterate one pass over array.</w:t>
+        <w:t>For 3 sum: sort array (n log n) and for each index use two pointer approach to find target sum that is negative of current sum. Do not run two pointer on duplicate values so increment pointer until it is not equal to previous and then run two pointer.</w:t>
+      </w:r>
+    </w:p>
+    <w:p>
+      <w:r>
+        <w:t>-Best Time to Buy and Sell Stock – Array of stock values on day i</w:t>
+      </w:r>
+    </w:p>
+    <w:p>
+      <w:pPr>
+        <w:ind w:left="720"/>
+      </w:pPr>
+      <w:r>
+        <w:t>Dynamic Programming – Keep track of currently seen minimum value. Keep track of largest seen prices[i] – min_value seen as iterate one pass over array.</w:t>
       </w:r>
     </w:p>
     <w:p>
@@ -378,15 +253,7 @@
         <w:t xml:space="preserve">Make array that is product of everything to the left of that index. Keep track of product accumulating </w:t>
       </w:r>
       <w:r>
-        <w:t xml:space="preserve">from the right and multiple current </w:t>
-      </w:r>
-      <w:proofErr w:type="gramStart"/>
-      <w:r>
-        <w:t>product</w:t>
-      </w:r>
-      <w:proofErr w:type="gramEnd"/>
-      <w:r>
-        <w:t xml:space="preserve"> with current position in array from the right.</w:t>
+        <w:t>from the right and multiple current product with current position in array from the right.</w:t>
       </w:r>
     </w:p>
     <w:p>
@@ -522,15 +389,7 @@
         <w:ind w:left="360"/>
       </w:pPr>
       <w:r>
-        <w:t xml:space="preserve">Valid parentheses boils down to at any point cannot have more </w:t>
-      </w:r>
-      <w:proofErr w:type="gramStart"/>
-      <w:r>
-        <w:t>( to</w:t>
-      </w:r>
-      <w:proofErr w:type="gramEnd"/>
-      <w:r>
-        <w:t xml:space="preserve"> the right of ) and more ) to the left of (.</w:t>
+        <w:t>Valid parentheses boils down to at any point cannot have more ( to the right of ) and more ) to the left of (.</w:t>
       </w:r>
     </w:p>
     <w:p>
@@ -538,23 +397,7 @@
         <w:ind w:left="360"/>
       </w:pPr>
       <w:r>
-        <w:t xml:space="preserve">Start from left and increment counter every time the character is (. Decrement the counter if it </w:t>
-      </w:r>
-      <w:proofErr w:type="gramStart"/>
-      <w:r>
-        <w:t>is )</w:t>
-      </w:r>
-      <w:proofErr w:type="gramEnd"/>
-      <w:r>
-        <w:t xml:space="preserve">. If the counter is below zero, at that index to a HashSet. Do the same process from the right and increment a counter </w:t>
-      </w:r>
-      <w:proofErr w:type="gramStart"/>
-      <w:r>
-        <w:t>for )</w:t>
-      </w:r>
-      <w:proofErr w:type="gramEnd"/>
-      <w:r>
-        <w:t xml:space="preserve"> and decrement it for a (. Add all negative counter indices to a HashSet. Remove all characters at the indices in the HashSet.</w:t>
+        <w:t>Start from left and increment counter every time the character is (. Decrement the counter if it is ). If the counter is below zero, at that index to a HashSet. Do the same process from the right and increment a counter for ) and decrement it for a (. Add all negative counter indices to a HashSet. Remove all characters at the indices in the HashSet.</w:t>
       </w:r>
     </w:p>
     <w:p>
@@ -574,39 +417,7 @@
         <w:t xml:space="preserve">Dynamic Programming: </w:t>
       </w:r>
       <w:r>
-        <w:t xml:space="preserve">DP array of size amount + 1. Each value in array with index </w:t>
-      </w:r>
-      <w:proofErr w:type="spellStart"/>
-      <w:r>
-        <w:t>i</w:t>
-      </w:r>
-      <w:proofErr w:type="spellEnd"/>
-      <w:r>
-        <w:t xml:space="preserve"> represents the least amount of coins that can make up amount </w:t>
-      </w:r>
-      <w:proofErr w:type="spellStart"/>
-      <w:r>
-        <w:t>i</w:t>
-      </w:r>
-      <w:proofErr w:type="spellEnd"/>
-      <w:r>
-        <w:t xml:space="preserve">. For each index, iterate through each coin value and if the index equals a coin value, set it to the index to value 1, otherwise, check the index – (each value in coin) and if the index – </w:t>
-      </w:r>
-      <w:proofErr w:type="spellStart"/>
-      <w:r>
-        <w:t>coin_value</w:t>
-      </w:r>
-      <w:proofErr w:type="spellEnd"/>
-      <w:r>
-        <w:t xml:space="preserve"> + 1 is less than what is in the current index or the current index is 0, set the current index value to previous index + 1. Return the value in the largest index of the </w:t>
-      </w:r>
-      <w:proofErr w:type="spellStart"/>
-      <w:r>
-        <w:t>dp</w:t>
-      </w:r>
-      <w:proofErr w:type="spellEnd"/>
-      <w:r>
-        <w:t xml:space="preserve"> array.</w:t>
+        <w:t>DP array of size amount + 1. Each value in array with index i represents the least amount of coins that can make up amount i. For each index, iterate through each coin value and if the index equals a coin value, set it to the index to value 1, otherwise, check the index – (each value in coin) and if the index – coin_value + 1 is less than what is in the current index or the current index is 0, set the current index value to previous index + 1. Return the value in the largest index of the dp array.</w:t>
       </w:r>
     </w:p>
     <w:p>
@@ -618,10 +429,7 @@
         <w:t>-</w:t>
       </w:r>
       <w:r>
-        <w:t xml:space="preserve"> Word Break – Given</w:t>
-      </w:r>
-      <w:r>
-        <w:t xml:space="preserve"> a </w:t>
+        <w:t xml:space="preserve"> Word Break – Given a </w:t>
       </w:r>
       <w:r>
         <w:rPr>
@@ -641,14 +449,12 @@
       <w:r>
         <w:t xml:space="preserve"> and a dictionary </w:t>
       </w:r>
-      <w:proofErr w:type="spellStart"/>
       <w:r>
         <w:rPr>
           <w:rStyle w:val="Emphasis"/>
         </w:rPr>
         <w:t>wordDict</w:t>
       </w:r>
-      <w:proofErr w:type="spellEnd"/>
       <w:r>
         <w:t xml:space="preserve"> containing a list of </w:t>
       </w:r>
@@ -668,24 +474,13 @@
         <w:t>s</w:t>
       </w:r>
       <w:r>
-        <w:t xml:space="preserve"> can be segmented into a space-separated sequence of one or more dictionary words.</w:t>
-      </w:r>
-      <w:r>
-        <w:t xml:space="preserve"> </w:t>
+        <w:t xml:space="preserve"> can be segmented into a space-separated sequence of one or more dictionary words. </w:t>
       </w:r>
       <w:r>
         <w:tab/>
       </w:r>
       <w:r>
-        <w:t xml:space="preserve">i.e. </w:t>
-      </w:r>
-      <w:proofErr w:type="spellStart"/>
-      <w:r>
-        <w:t>applepenapple</w:t>
-      </w:r>
-      <w:proofErr w:type="spellEnd"/>
-      <w:r>
-        <w:t xml:space="preserve"> [“apple”, “pen”] </w:t>
+        <w:t xml:space="preserve">i.e. applepenapple [“apple”, “pen”] </w:t>
       </w:r>
       <w:r>
         <w:sym w:font="Wingdings" w:char="F0E0"/>
@@ -713,36 +508,10 @@
         <w:t xml:space="preserve">: </w:t>
       </w:r>
       <w:r>
-        <w:t xml:space="preserve">Iterate through the characters of the String s. Keep a HashSet of indexes that can be segmented from the words in word dict. If the substring from 0 to current index is in the dictionary, add the current index into the index set. Otherwise, iterate through the word </w:t>
-      </w:r>
-      <w:proofErr w:type="spellStart"/>
-      <w:r>
-        <w:t>dict</w:t>
-      </w:r>
-      <w:proofErr w:type="spellEnd"/>
-      <w:r>
-        <w:t xml:space="preserve"> </w:t>
-      </w:r>
-      <w:r>
-        <w:t xml:space="preserve">and if the current index – length of current iterated string in word </w:t>
-      </w:r>
-      <w:proofErr w:type="spellStart"/>
-      <w:r>
-        <w:t>dict</w:t>
-      </w:r>
-      <w:proofErr w:type="spellEnd"/>
-      <w:r>
-        <w:t xml:space="preserve"> &gt;= 0 and the current index – length is in the HashSet of indexes, add the current index to the HashSet. Return if the HashSet contains the index of the </w:t>
-      </w:r>
-      <w:proofErr w:type="spellStart"/>
-      <w:proofErr w:type="gramStart"/>
-      <w:r>
-        <w:t>s.length</w:t>
-      </w:r>
-      <w:proofErr w:type="spellEnd"/>
-      <w:proofErr w:type="gramEnd"/>
-      <w:r>
-        <w:t>() – 1 at the end.</w:t>
+        <w:t xml:space="preserve">Iterate through the characters of the String s. Keep a HashSet of indexes that can be segmented from the words in word dict. If the substring from 0 to current index is in the dictionary, add the current index into the index set. Otherwise, iterate through the word dict </w:t>
+      </w:r>
+      <w:r>
+        <w:t>and if the current index – length of current iterated string in word dict &gt;= 0 and the current index – length is in the HashSet of indexes, add the current index to the HashSet. Return if the HashSet contains the index of the s.length() – 1 at the end.</w:t>
       </w:r>
     </w:p>
     <w:p>
@@ -754,84 +523,23 @@
         <w:t>-</w:t>
       </w:r>
       <w:r>
-        <w:t xml:space="preserve"> Serialize and Deserialize Binary </w:t>
-      </w:r>
-      <w:proofErr w:type="gramStart"/>
-      <w:r>
-        <w:t>Tree(</w:t>
-      </w:r>
-      <w:proofErr w:type="gramEnd"/>
-      <w:r>
-        <w:t>System Design) – Convert binary tree to string and back to binary tree.</w:t>
-      </w:r>
-    </w:p>
-    <w:p>
-      <w:pPr>
-        <w:ind w:left="720"/>
-      </w:pPr>
-      <w:r>
-        <w:t xml:space="preserve">Serialize – DFS with </w:t>
-      </w:r>
-      <w:proofErr w:type="spellStart"/>
-      <w:r>
-        <w:t>stringbuffer</w:t>
-      </w:r>
-      <w:proofErr w:type="spellEnd"/>
-      <w:r>
-        <w:t xml:space="preserve">. Counter integer as ID of current </w:t>
-      </w:r>
-      <w:proofErr w:type="gramStart"/>
-      <w:r>
-        <w:t>node(</w:t>
-      </w:r>
-      <w:proofErr w:type="gramEnd"/>
-      <w:r>
-        <w:t>need to use an array so that the it is a pointer and the value increments through all recursive calls. String is “</w:t>
-      </w:r>
-      <w:proofErr w:type="spellStart"/>
-      <w:proofErr w:type="gramStart"/>
-      <w:r>
-        <w:t>root.val:parent</w:t>
-      </w:r>
-      <w:proofErr w:type="gramEnd"/>
-      <w:r>
-        <w:t>_id:counter</w:t>
-      </w:r>
-      <w:proofErr w:type="spellEnd"/>
-      <w:r>
-        <w:t xml:space="preserve">[0]:left “.  Parent ID is passed through the recursive call since it is DFS. Node ID is </w:t>
-      </w:r>
-      <w:proofErr w:type="gramStart"/>
-      <w:r>
-        <w:t>counter[</w:t>
-      </w:r>
-      <w:proofErr w:type="gramEnd"/>
-      <w:r>
-        <w:t>0] which gets incremented in each recursive call. Left is a Boolean and gets set from the caller function as true when it calls the left child and false on the right child.</w:t>
-      </w:r>
-    </w:p>
-    <w:p>
-      <w:pPr>
-        <w:ind w:left="720"/>
-      </w:pPr>
-      <w:r>
-        <w:t xml:space="preserve">Deserialize – Split the string data on the </w:t>
-      </w:r>
-      <w:proofErr w:type="gramStart"/>
-      <w:r>
-        <w:t>“ “</w:t>
-      </w:r>
-      <w:proofErr w:type="gramEnd"/>
-      <w:r>
-        <w:t xml:space="preserve">. Make a new </w:t>
-      </w:r>
-      <w:proofErr w:type="spellStart"/>
-      <w:r>
-        <w:t>TreeNode</w:t>
-      </w:r>
-      <w:proofErr w:type="spellEnd"/>
-      <w:r>
-        <w:t xml:space="preserve"> for each node data and put a it in a HashMap with key as the ID and the node as the value. Iterate through all the nodes, and grab the parent ID from the node data in the string and the parent node using the parent ID from the HashMap and grab the child node with the child id from the node HashMap. Set the parent child node to the appropriate left or right child based on the left flag true or false.</w:t>
+        <w:t xml:space="preserve"> Serialize and Deserialize Binary Tree(System Design) – Convert binary tree to string and back to binary tree.</w:t>
+      </w:r>
+    </w:p>
+    <w:p>
+      <w:pPr>
+        <w:ind w:left="720"/>
+      </w:pPr>
+      <w:r>
+        <w:t>Serialize – DFS with stringbuffer. Counter integer as ID of current node(need to use an array so that the it is a pointer and the value increments through all recursive calls. String is “root.val:parent_id:counter[0]:left “.  Parent ID is passed through the recursive call since it is DFS. Node ID is counter[0] which gets incremented in each recursive call. Left is a Boolean and gets set from the caller function as true when it calls the left child and false on the right child.</w:t>
+      </w:r>
+    </w:p>
+    <w:p>
+      <w:pPr>
+        <w:ind w:left="720"/>
+      </w:pPr>
+      <w:r>
+        <w:t>Deserialize – Split the string data on the “ “. Make a new TreeNode for each node data and put a it in a HashMap with key as the ID and the node as the value. Iterate through all the nodes, and grab the parent ID from the node data in the string and the parent node using the parent ID from the HashMap and grab the child node with the child id from the node HashMap. Set the parent child node to the appropriate left or right child based on the left flag true or false.</w:t>
       </w:r>
     </w:p>
     <w:p>
@@ -845,23 +553,7 @@
           <w:szCs w:val="22"/>
         </w:rPr>
         <w:lastRenderedPageBreak/>
-        <w:t xml:space="preserve">-Minimum Window Substring – </w:t>
-      </w:r>
-      <w:r>
-        <w:rPr>
-          <w:rFonts w:asciiTheme="minorHAnsi" w:hAnsiTheme="minorHAnsi" w:cstheme="minorHAnsi"/>
-          <w:sz w:val="22"/>
-          <w:szCs w:val="22"/>
-        </w:rPr>
-        <w:t>Given a string S and a string T, find the minimum window in S which will contain all the characters in T in complexity O(n).</w:t>
-      </w:r>
-      <w:r>
-        <w:rPr>
-          <w:rFonts w:asciiTheme="minorHAnsi" w:hAnsiTheme="minorHAnsi" w:cstheme="minorHAnsi"/>
-          <w:sz w:val="22"/>
-          <w:szCs w:val="22"/>
-        </w:rPr>
-        <w:t xml:space="preserve"> </w:t>
+        <w:t xml:space="preserve">-Minimum Window Substring – Given a string S and a string T, find the minimum window in S which will contain all the characters in T in complexity O(n). </w:t>
       </w:r>
       <w:r>
         <w:rPr>
@@ -976,25 +668,7 @@
           <w:sz w:val="22"/>
           <w:szCs w:val="22"/>
         </w:rPr>
-        <w:t xml:space="preserve">The check for a valid substring can be done through arrays representing the values of a-z, A-Z in an ascii table. An array of 52. The check takes </w:t>
-      </w:r>
-      <w:proofErr w:type="gramStart"/>
-      <w:r>
-        <w:rPr>
-          <w:rFonts w:asciiTheme="minorHAnsi" w:hAnsiTheme="minorHAnsi" w:cstheme="minorHAnsi"/>
-          <w:sz w:val="22"/>
-          <w:szCs w:val="22"/>
-        </w:rPr>
-        <w:t>O(</w:t>
-      </w:r>
-      <w:proofErr w:type="gramEnd"/>
-      <w:r>
-        <w:rPr>
-          <w:rFonts w:asciiTheme="minorHAnsi" w:hAnsiTheme="minorHAnsi" w:cstheme="minorHAnsi"/>
-          <w:sz w:val="22"/>
-          <w:szCs w:val="22"/>
-        </w:rPr>
-        <w:t>52).</w:t>
+        <w:t>The check for a valid substring can be done through arrays representing the values of a-z, A-Z in an ascii table. An array of 52. The check takes O(52).</w:t>
       </w:r>
     </w:p>
     <w:p>
@@ -1074,25 +748,7 @@
           <w:sz w:val="22"/>
           <w:szCs w:val="22"/>
         </w:rPr>
-        <w:t xml:space="preserve">-Container </w:t>
-      </w:r>
-      <w:proofErr w:type="gramStart"/>
-      <w:r>
-        <w:rPr>
-          <w:rFonts w:asciiTheme="minorHAnsi" w:hAnsiTheme="minorHAnsi" w:cstheme="minorHAnsi"/>
-          <w:sz w:val="22"/>
-          <w:szCs w:val="22"/>
-        </w:rPr>
-        <w:t>With</w:t>
-      </w:r>
-      <w:proofErr w:type="gramEnd"/>
-      <w:r>
-        <w:rPr>
-          <w:rFonts w:asciiTheme="minorHAnsi" w:hAnsiTheme="minorHAnsi" w:cstheme="minorHAnsi"/>
-          <w:sz w:val="22"/>
-          <w:szCs w:val="22"/>
-        </w:rPr>
-        <w:t xml:space="preserve"> Most Water – n nonnegative integers that are points at (index, height[index]) find two lines which together with x axis forms a container that contains the most water. Line is parallel to x axis.</w:t>
+        <w:t>-Container With Most Water – n nonnegative integers that are points at (index, height[index]) find two lines which together with x axis forms a container that contains the most water. Line is parallel to x axis.</w:t>
       </w:r>
     </w:p>
     <w:p>
@@ -1225,71 +881,7 @@
           <w:szCs w:val="22"/>
         </w:rPr>
         <w:tab/>
-        <w:t xml:space="preserve">Otherwise, if </w:t>
-      </w:r>
-      <w:proofErr w:type="spellStart"/>
-      <w:proofErr w:type="gramStart"/>
-      <w:r>
-        <w:rPr>
-          <w:rFonts w:asciiTheme="minorHAnsi" w:hAnsiTheme="minorHAnsi" w:cstheme="minorHAnsi"/>
-          <w:sz w:val="22"/>
-          <w:szCs w:val="22"/>
-        </w:rPr>
-        <w:t>nums</w:t>
-      </w:r>
-      <w:proofErr w:type="spellEnd"/>
-      <w:r>
-        <w:rPr>
-          <w:rFonts w:asciiTheme="minorHAnsi" w:hAnsiTheme="minorHAnsi" w:cstheme="minorHAnsi"/>
-          <w:sz w:val="22"/>
-          <w:szCs w:val="22"/>
-        </w:rPr>
-        <w:t>[</w:t>
-      </w:r>
-      <w:proofErr w:type="gramEnd"/>
-      <w:r>
-        <w:rPr>
-          <w:rFonts w:asciiTheme="minorHAnsi" w:hAnsiTheme="minorHAnsi" w:cstheme="minorHAnsi"/>
-          <w:sz w:val="22"/>
-          <w:szCs w:val="22"/>
-        </w:rPr>
-        <w:t xml:space="preserve">0] &lt; </w:t>
-      </w:r>
-      <w:proofErr w:type="spellStart"/>
-      <w:r>
-        <w:rPr>
-          <w:rFonts w:asciiTheme="minorHAnsi" w:hAnsiTheme="minorHAnsi" w:cstheme="minorHAnsi"/>
-          <w:sz w:val="22"/>
-          <w:szCs w:val="22"/>
-        </w:rPr>
-        <w:t>nums</w:t>
-      </w:r>
-      <w:proofErr w:type="spellEnd"/>
-      <w:r>
-        <w:rPr>
-          <w:rFonts w:asciiTheme="minorHAnsi" w:hAnsiTheme="minorHAnsi" w:cstheme="minorHAnsi"/>
-          <w:sz w:val="22"/>
-          <w:szCs w:val="22"/>
-        </w:rPr>
-        <w:t>[</w:t>
-      </w:r>
-      <w:proofErr w:type="spellStart"/>
-      <w:r>
-        <w:rPr>
-          <w:rFonts w:asciiTheme="minorHAnsi" w:hAnsiTheme="minorHAnsi" w:cstheme="minorHAnsi"/>
-          <w:sz w:val="22"/>
-          <w:szCs w:val="22"/>
-        </w:rPr>
-        <w:t>nums.length</w:t>
-      </w:r>
-      <w:proofErr w:type="spellEnd"/>
-      <w:r>
-        <w:rPr>
-          <w:rFonts w:asciiTheme="minorHAnsi" w:hAnsiTheme="minorHAnsi" w:cstheme="minorHAnsi"/>
-          <w:sz w:val="22"/>
-          <w:szCs w:val="22"/>
-        </w:rPr>
-        <w:t xml:space="preserve"> – 1] </w:t>
+        <w:t xml:space="preserve">Otherwise, if nums[0] &lt; nums[nums.length – 1] </w:t>
       </w:r>
       <w:r>
         <w:rPr>
@@ -1389,35 +981,7 @@
           <w:sz w:val="22"/>
           <w:szCs w:val="22"/>
         </w:rPr>
-        <w:t xml:space="preserve">If mid &gt; </w:t>
-      </w:r>
-      <w:proofErr w:type="spellStart"/>
-      <w:proofErr w:type="gramStart"/>
-      <w:r>
-        <w:rPr>
-          <w:rFonts w:asciiTheme="minorHAnsi" w:hAnsiTheme="minorHAnsi" w:cstheme="minorHAnsi"/>
-          <w:sz w:val="22"/>
-          <w:szCs w:val="22"/>
-        </w:rPr>
-        <w:t>nums</w:t>
-      </w:r>
-      <w:proofErr w:type="spellEnd"/>
-      <w:r>
-        <w:rPr>
-          <w:rFonts w:asciiTheme="minorHAnsi" w:hAnsiTheme="minorHAnsi" w:cstheme="minorHAnsi"/>
-          <w:sz w:val="22"/>
-          <w:szCs w:val="22"/>
-        </w:rPr>
-        <w:t>[</w:t>
-      </w:r>
-      <w:proofErr w:type="gramEnd"/>
-      <w:r>
-        <w:rPr>
-          <w:rFonts w:asciiTheme="minorHAnsi" w:hAnsiTheme="minorHAnsi" w:cstheme="minorHAnsi"/>
-          <w:sz w:val="22"/>
-          <w:szCs w:val="22"/>
-        </w:rPr>
-        <w:t xml:space="preserve">0] </w:t>
+        <w:t xml:space="preserve">If mid &gt; nums[0] </w:t>
       </w:r>
       <w:r>
         <w:rPr>
@@ -1433,43 +997,7 @@
           <w:sz w:val="22"/>
           <w:szCs w:val="22"/>
         </w:rPr>
-        <w:t xml:space="preserve"> pivot to the right, </w:t>
-      </w:r>
-      <w:proofErr w:type="spellStart"/>
-      <w:r>
-        <w:rPr>
-          <w:rFonts w:asciiTheme="minorHAnsi" w:hAnsiTheme="minorHAnsi" w:cstheme="minorHAnsi"/>
-          <w:sz w:val="22"/>
-          <w:szCs w:val="22"/>
-        </w:rPr>
-        <w:t>find_pivot</w:t>
-      </w:r>
-      <w:proofErr w:type="spellEnd"/>
-      <w:r>
-        <w:rPr>
-          <w:rFonts w:asciiTheme="minorHAnsi" w:hAnsiTheme="minorHAnsi" w:cstheme="minorHAnsi"/>
-          <w:sz w:val="22"/>
-          <w:szCs w:val="22"/>
-        </w:rPr>
-        <w:t>(</w:t>
-      </w:r>
-      <w:proofErr w:type="spellStart"/>
-      <w:r>
-        <w:rPr>
-          <w:rFonts w:asciiTheme="minorHAnsi" w:hAnsiTheme="minorHAnsi" w:cstheme="minorHAnsi"/>
-          <w:sz w:val="22"/>
-          <w:szCs w:val="22"/>
-        </w:rPr>
-        <w:t>nums</w:t>
-      </w:r>
-      <w:proofErr w:type="spellEnd"/>
-      <w:r>
-        <w:rPr>
-          <w:rFonts w:asciiTheme="minorHAnsi" w:hAnsiTheme="minorHAnsi" w:cstheme="minorHAnsi"/>
-          <w:sz w:val="22"/>
-          <w:szCs w:val="22"/>
-        </w:rPr>
-        <w:t>, mid+1, upper)</w:t>
+        <w:t xml:space="preserve"> pivot to the right, find_pivot(nums, mid+1, upper)</w:t>
       </w:r>
     </w:p>
     <w:p>
@@ -1491,53 +1019,7 @@
           <w:sz w:val="22"/>
           <w:szCs w:val="22"/>
         </w:rPr>
-        <w:t xml:space="preserve">If </w:t>
-      </w:r>
-      <w:proofErr w:type="spellStart"/>
-      <w:r>
-        <w:rPr>
-          <w:rFonts w:asciiTheme="minorHAnsi" w:hAnsiTheme="minorHAnsi" w:cstheme="minorHAnsi"/>
-          <w:sz w:val="22"/>
-          <w:szCs w:val="22"/>
-        </w:rPr>
-        <w:t>nums</w:t>
-      </w:r>
-      <w:proofErr w:type="spellEnd"/>
-      <w:r>
-        <w:rPr>
-          <w:rFonts w:asciiTheme="minorHAnsi" w:hAnsiTheme="minorHAnsi" w:cstheme="minorHAnsi"/>
-          <w:sz w:val="22"/>
-          <w:szCs w:val="22"/>
-        </w:rPr>
-        <w:t xml:space="preserve">[mid] &lt;= </w:t>
-      </w:r>
-      <w:proofErr w:type="spellStart"/>
-      <w:proofErr w:type="gramStart"/>
-      <w:r>
-        <w:rPr>
-          <w:rFonts w:asciiTheme="minorHAnsi" w:hAnsiTheme="minorHAnsi" w:cstheme="minorHAnsi"/>
-          <w:sz w:val="22"/>
-          <w:szCs w:val="22"/>
-        </w:rPr>
-        <w:t>nums</w:t>
-      </w:r>
-      <w:proofErr w:type="spellEnd"/>
-      <w:r>
-        <w:rPr>
-          <w:rFonts w:asciiTheme="minorHAnsi" w:hAnsiTheme="minorHAnsi" w:cstheme="minorHAnsi"/>
-          <w:sz w:val="22"/>
-          <w:szCs w:val="22"/>
-        </w:rPr>
-        <w:t>[</w:t>
-      </w:r>
-      <w:proofErr w:type="gramEnd"/>
-      <w:r>
-        <w:rPr>
-          <w:rFonts w:asciiTheme="minorHAnsi" w:hAnsiTheme="minorHAnsi" w:cstheme="minorHAnsi"/>
-          <w:sz w:val="22"/>
-          <w:szCs w:val="22"/>
-        </w:rPr>
-        <w:t xml:space="preserve">0] </w:t>
+        <w:t xml:space="preserve">If nums[mid] &lt;= nums[0] </w:t>
       </w:r>
       <w:r>
         <w:rPr>
@@ -1575,53 +1057,7 @@
           <w:sz w:val="22"/>
           <w:szCs w:val="22"/>
         </w:rPr>
-        <w:t xml:space="preserve">Check for mid == 0, if </w:t>
-      </w:r>
-      <w:proofErr w:type="spellStart"/>
-      <w:r>
-        <w:rPr>
-          <w:rFonts w:asciiTheme="minorHAnsi" w:hAnsiTheme="minorHAnsi" w:cstheme="minorHAnsi"/>
-          <w:sz w:val="22"/>
-          <w:szCs w:val="22"/>
-        </w:rPr>
-        <w:t>nums</w:t>
-      </w:r>
-      <w:proofErr w:type="spellEnd"/>
-      <w:r>
-        <w:rPr>
-          <w:rFonts w:asciiTheme="minorHAnsi" w:hAnsiTheme="minorHAnsi" w:cstheme="minorHAnsi"/>
-          <w:sz w:val="22"/>
-          <w:szCs w:val="22"/>
-        </w:rPr>
-        <w:t xml:space="preserve">[mid] == </w:t>
-      </w:r>
-      <w:proofErr w:type="spellStart"/>
-      <w:proofErr w:type="gramStart"/>
-      <w:r>
-        <w:rPr>
-          <w:rFonts w:asciiTheme="minorHAnsi" w:hAnsiTheme="minorHAnsi" w:cstheme="minorHAnsi"/>
-          <w:sz w:val="22"/>
-          <w:szCs w:val="22"/>
-        </w:rPr>
-        <w:t>nums</w:t>
-      </w:r>
-      <w:proofErr w:type="spellEnd"/>
-      <w:r>
-        <w:rPr>
-          <w:rFonts w:asciiTheme="minorHAnsi" w:hAnsiTheme="minorHAnsi" w:cstheme="minorHAnsi"/>
-          <w:sz w:val="22"/>
-          <w:szCs w:val="22"/>
-        </w:rPr>
-        <w:t>[</w:t>
-      </w:r>
-      <w:proofErr w:type="gramEnd"/>
-      <w:r>
-        <w:rPr>
-          <w:rFonts w:asciiTheme="minorHAnsi" w:hAnsiTheme="minorHAnsi" w:cstheme="minorHAnsi"/>
-          <w:sz w:val="22"/>
-          <w:szCs w:val="22"/>
-        </w:rPr>
-        <w:t>0] return 0, pivot is first index</w:t>
+        <w:t>Check for mid == 0, if nums[mid] == nums[0] return 0, pivot is first index</w:t>
       </w:r>
     </w:p>
     <w:p>
@@ -1665,53 +1101,7 @@
           <w:sz w:val="22"/>
           <w:szCs w:val="22"/>
         </w:rPr>
-        <w:t xml:space="preserve">Check if current is pivot, </w:t>
-      </w:r>
-      <w:proofErr w:type="spellStart"/>
-      <w:r>
-        <w:rPr>
-          <w:rFonts w:asciiTheme="minorHAnsi" w:hAnsiTheme="minorHAnsi" w:cstheme="minorHAnsi"/>
-          <w:sz w:val="22"/>
-          <w:szCs w:val="22"/>
-        </w:rPr>
-        <w:t>nums</w:t>
-      </w:r>
-      <w:proofErr w:type="spellEnd"/>
-      <w:r>
-        <w:rPr>
-          <w:rFonts w:asciiTheme="minorHAnsi" w:hAnsiTheme="minorHAnsi" w:cstheme="minorHAnsi"/>
-          <w:sz w:val="22"/>
-          <w:szCs w:val="22"/>
-        </w:rPr>
-        <w:t xml:space="preserve">[mid] &lt; </w:t>
-      </w:r>
-      <w:proofErr w:type="spellStart"/>
-      <w:proofErr w:type="gramStart"/>
-      <w:r>
-        <w:rPr>
-          <w:rFonts w:asciiTheme="minorHAnsi" w:hAnsiTheme="minorHAnsi" w:cstheme="minorHAnsi"/>
-          <w:sz w:val="22"/>
-          <w:szCs w:val="22"/>
-        </w:rPr>
-        <w:t>nums</w:t>
-      </w:r>
-      <w:proofErr w:type="spellEnd"/>
-      <w:r>
-        <w:rPr>
-          <w:rFonts w:asciiTheme="minorHAnsi" w:hAnsiTheme="minorHAnsi" w:cstheme="minorHAnsi"/>
-          <w:sz w:val="22"/>
-          <w:szCs w:val="22"/>
-        </w:rPr>
-        <w:t>[</w:t>
-      </w:r>
-      <w:proofErr w:type="gramEnd"/>
-      <w:r>
-        <w:rPr>
-          <w:rFonts w:asciiTheme="minorHAnsi" w:hAnsiTheme="minorHAnsi" w:cstheme="minorHAnsi"/>
-          <w:sz w:val="22"/>
-          <w:szCs w:val="22"/>
-        </w:rPr>
-        <w:t>mid – 1]</w:t>
+        <w:t>Check if current is pivot, nums[mid] &lt; nums[mid – 1]</w:t>
       </w:r>
     </w:p>
     <w:p>
@@ -1733,53 +1123,7 @@
           <w:sz w:val="22"/>
           <w:szCs w:val="22"/>
         </w:rPr>
-        <w:t xml:space="preserve">Otherwise </w:t>
-      </w:r>
-      <w:proofErr w:type="spellStart"/>
-      <w:r>
-        <w:rPr>
-          <w:rFonts w:asciiTheme="minorHAnsi" w:hAnsiTheme="minorHAnsi" w:cstheme="minorHAnsi"/>
-          <w:sz w:val="22"/>
-          <w:szCs w:val="22"/>
-        </w:rPr>
-        <w:t>find_</w:t>
-      </w:r>
-      <w:proofErr w:type="gramStart"/>
-      <w:r>
-        <w:rPr>
-          <w:rFonts w:asciiTheme="minorHAnsi" w:hAnsiTheme="minorHAnsi" w:cstheme="minorHAnsi"/>
-          <w:sz w:val="22"/>
-          <w:szCs w:val="22"/>
-        </w:rPr>
-        <w:t>pivot</w:t>
-      </w:r>
-      <w:proofErr w:type="spellEnd"/>
-      <w:r>
-        <w:rPr>
-          <w:rFonts w:asciiTheme="minorHAnsi" w:hAnsiTheme="minorHAnsi" w:cstheme="minorHAnsi"/>
-          <w:sz w:val="22"/>
-          <w:szCs w:val="22"/>
-        </w:rPr>
-        <w:t>(</w:t>
-      </w:r>
-      <w:proofErr w:type="spellStart"/>
-      <w:proofErr w:type="gramEnd"/>
-      <w:r>
-        <w:rPr>
-          <w:rFonts w:asciiTheme="minorHAnsi" w:hAnsiTheme="minorHAnsi" w:cstheme="minorHAnsi"/>
-          <w:sz w:val="22"/>
-          <w:szCs w:val="22"/>
-        </w:rPr>
-        <w:t>nums</w:t>
-      </w:r>
-      <w:proofErr w:type="spellEnd"/>
-      <w:r>
-        <w:rPr>
-          <w:rFonts w:asciiTheme="minorHAnsi" w:hAnsiTheme="minorHAnsi" w:cstheme="minorHAnsi"/>
-          <w:sz w:val="22"/>
-          <w:szCs w:val="22"/>
-        </w:rPr>
-        <w:t>, lower, mid)</w:t>
+        <w:t>Otherwise find_pivot(nums, lower, mid)</w:t>
       </w:r>
     </w:p>
     <w:p>
@@ -1798,53 +1142,7 @@
           <w:szCs w:val="22"/>
         </w:rPr>
         <w:tab/>
-        <w:t xml:space="preserve">If </w:t>
-      </w:r>
-      <w:proofErr w:type="spellStart"/>
-      <w:proofErr w:type="gramStart"/>
-      <w:r>
-        <w:rPr>
-          <w:rFonts w:asciiTheme="minorHAnsi" w:hAnsiTheme="minorHAnsi" w:cstheme="minorHAnsi"/>
-          <w:sz w:val="22"/>
-          <w:szCs w:val="22"/>
-        </w:rPr>
-        <w:t>nums</w:t>
-      </w:r>
-      <w:proofErr w:type="spellEnd"/>
-      <w:r>
-        <w:rPr>
-          <w:rFonts w:asciiTheme="minorHAnsi" w:hAnsiTheme="minorHAnsi" w:cstheme="minorHAnsi"/>
-          <w:sz w:val="22"/>
-          <w:szCs w:val="22"/>
-        </w:rPr>
-        <w:t>[</w:t>
-      </w:r>
-      <w:proofErr w:type="gramEnd"/>
-      <w:r>
-        <w:rPr>
-          <w:rFonts w:asciiTheme="minorHAnsi" w:hAnsiTheme="minorHAnsi" w:cstheme="minorHAnsi"/>
-          <w:sz w:val="22"/>
-          <w:szCs w:val="22"/>
-        </w:rPr>
-        <w:t xml:space="preserve">0] &gt; target, </w:t>
-      </w:r>
-      <w:proofErr w:type="spellStart"/>
-      <w:r>
-        <w:rPr>
-          <w:rFonts w:asciiTheme="minorHAnsi" w:hAnsiTheme="minorHAnsi" w:cstheme="minorHAnsi"/>
-          <w:sz w:val="22"/>
-          <w:szCs w:val="22"/>
-        </w:rPr>
-        <w:t>binarySearch</w:t>
-      </w:r>
-      <w:proofErr w:type="spellEnd"/>
-      <w:r>
-        <w:rPr>
-          <w:rFonts w:asciiTheme="minorHAnsi" w:hAnsiTheme="minorHAnsi" w:cstheme="minorHAnsi"/>
-          <w:sz w:val="22"/>
-          <w:szCs w:val="22"/>
-        </w:rPr>
-        <w:t>(pivot, end)</w:t>
+        <w:t>If nums[0] &gt; target, binarySearch(pivot, end)</w:t>
       </w:r>
     </w:p>
     <w:p>
@@ -1863,35 +1161,7 @@
           <w:szCs w:val="22"/>
         </w:rPr>
         <w:tab/>
-        <w:t xml:space="preserve">Otherwise, </w:t>
-      </w:r>
-      <w:proofErr w:type="spellStart"/>
-      <w:proofErr w:type="gramStart"/>
-      <w:r>
-        <w:rPr>
-          <w:rFonts w:asciiTheme="minorHAnsi" w:hAnsiTheme="minorHAnsi" w:cstheme="minorHAnsi"/>
-          <w:sz w:val="22"/>
-          <w:szCs w:val="22"/>
-        </w:rPr>
-        <w:t>binarySearch</w:t>
-      </w:r>
-      <w:proofErr w:type="spellEnd"/>
-      <w:r>
-        <w:rPr>
-          <w:rFonts w:asciiTheme="minorHAnsi" w:hAnsiTheme="minorHAnsi" w:cstheme="minorHAnsi"/>
-          <w:sz w:val="22"/>
-          <w:szCs w:val="22"/>
-        </w:rPr>
-        <w:t>(</w:t>
-      </w:r>
-      <w:proofErr w:type="gramEnd"/>
-      <w:r>
-        <w:rPr>
-          <w:rFonts w:asciiTheme="minorHAnsi" w:hAnsiTheme="minorHAnsi" w:cstheme="minorHAnsi"/>
-          <w:sz w:val="22"/>
-          <w:szCs w:val="22"/>
-        </w:rPr>
-        <w:t>start, pivot)</w:t>
+        <w:t>Otherwise, binarySearch(start, pivot)</w:t>
       </w:r>
     </w:p>
     <w:p>
@@ -1917,10 +1187,7 @@
         <w:t>–</w:t>
       </w:r>
       <w:r>
-        <w:t xml:space="preserve"> </w:t>
-      </w:r>
-      <w:r>
-        <w:t>Give</w:t>
+        <w:t xml:space="preserve"> Give</w:t>
       </w:r>
       <w:r>
         <w:t>n</w:t>
@@ -1986,15 +1253,7 @@
         <w:ind w:left="720"/>
       </w:pPr>
       <w:r>
-        <w:t>Interleave the newly created list with the original list. O1 -&gt; n1 -&gt; o2 -&gt; n2…. The new list must come after the original because to get the new random node it needs to access o</w:t>
-      </w:r>
-      <w:proofErr w:type="gramStart"/>
-      <w:r>
-        <w:t>1.random</w:t>
-      </w:r>
-      <w:proofErr w:type="gramEnd"/>
-      <w:r>
-        <w:t>.next. After interleaving, separate the lists and return the new list.</w:t>
+        <w:t>Interleave the newly created list with the original list. O1 -&gt; n1 -&gt; o2 -&gt; n2…. The new list must come after the original because to get the new random node it needs to access o1.random.next. After interleaving, separate the lists and return the new list.</w:t>
       </w:r>
     </w:p>
     <w:p>
@@ -2010,36 +1269,15 @@
     </w:p>
     <w:p>
       <w:r>
-        <w:t xml:space="preserve">-Find the Median of a Data Stream (System Design) – Supports </w:t>
-      </w:r>
-      <w:proofErr w:type="spellStart"/>
-      <w:r>
-        <w:t>addNum</w:t>
-      </w:r>
-      <w:proofErr w:type="spellEnd"/>
-      <w:r>
-        <w:t xml:space="preserve"> and </w:t>
-      </w:r>
-      <w:proofErr w:type="spellStart"/>
-      <w:r>
-        <w:t>getMedian</w:t>
-      </w:r>
-      <w:proofErr w:type="spellEnd"/>
-    </w:p>
-    <w:p>
-      <w:pPr>
-        <w:ind w:left="720"/>
-      </w:pPr>
-      <w:r>
-        <w:t xml:space="preserve">Two balanced Heaps approach </w:t>
-      </w:r>
-      <w:proofErr w:type="gramStart"/>
-      <w:r>
-        <w:t>–  Minheap</w:t>
-      </w:r>
-      <w:proofErr w:type="gramEnd"/>
-      <w:r>
-        <w:t xml:space="preserve"> and maxheap. After each insert, make sure each heap’s size is within one of each other. If not, pop off the root of the larger heap and add it to the smaller heap. If the total size is odd, return whichever root falls onto the correct count. If total size is odd, return the avg of both roots.</w:t>
+        <w:t>-Find the Median of a Data Stream (System Design) – Supports addNum and getMedian</w:t>
+      </w:r>
+    </w:p>
+    <w:p>
+      <w:pPr>
+        <w:ind w:left="720"/>
+      </w:pPr>
+      <w:r>
+        <w:t>Two balanced Heaps approach –  Minheap and maxheap. After each insert, make sure each heap’s size is within one of each other. If not, pop off the root of the larger heap and add it to the smaller heap. If the total size is odd, return whichever root falls onto the correct count. If total size is odd, return the avg of both roots.</w:t>
       </w:r>
     </w:p>
     <w:p>
@@ -2068,15 +1306,7 @@
           <w:sz w:val="22"/>
           <w:szCs w:val="22"/>
         </w:rPr>
-        <w:t xml:space="preserve">-Binary Tree Right Side View - </w:t>
-      </w:r>
-      <w:r>
-        <w:rPr>
-          <w:rFonts w:asciiTheme="minorHAnsi" w:hAnsiTheme="minorHAnsi" w:cstheme="minorHAnsi"/>
-          <w:sz w:val="22"/>
-          <w:szCs w:val="22"/>
-        </w:rPr>
-        <w:t xml:space="preserve">Given a binary tree, imagine yourself standing on the </w:t>
+        <w:t xml:space="preserve">-Binary Tree Right Side View - Given a binary tree, imagine yourself standing on the </w:t>
       </w:r>
       <w:r>
         <w:rPr>
@@ -2118,15 +1348,7 @@
         <w:t>Input:</w:t>
       </w:r>
       <w:r>
-        <w:t> [1,2,</w:t>
-      </w:r>
-      <w:proofErr w:type="gramStart"/>
-      <w:r>
-        <w:t>3,null</w:t>
-      </w:r>
-      <w:proofErr w:type="gramEnd"/>
-      <w:r>
-        <w:t>,5,null,4]</w:t>
+        <w:t> [1,2,3,null,5,null,4]</w:t>
       </w:r>
     </w:p>
     <w:p>
@@ -2226,617 +1448,298 @@
           <w:sz w:val="22"/>
           <w:szCs w:val="22"/>
         </w:rPr>
-        <w:t xml:space="preserve">DFS down the tree with an </w:t>
-      </w:r>
-      <w:proofErr w:type="spellStart"/>
-      <w:r>
-        <w:rPr>
-          <w:rFonts w:asciiTheme="minorHAnsi" w:hAnsiTheme="minorHAnsi" w:cstheme="minorHAnsi"/>
-          <w:sz w:val="22"/>
-          <w:szCs w:val="22"/>
-        </w:rPr>
-        <w:t>ArrayList</w:t>
-      </w:r>
-      <w:proofErr w:type="spellEnd"/>
-      <w:r>
-        <w:rPr>
-          <w:rFonts w:asciiTheme="minorHAnsi" w:hAnsiTheme="minorHAnsi" w:cstheme="minorHAnsi"/>
-          <w:sz w:val="22"/>
-          <w:szCs w:val="22"/>
-        </w:rPr>
-        <w:t xml:space="preserve">. If the </w:t>
-      </w:r>
-      <w:proofErr w:type="spellStart"/>
-      <w:r>
-        <w:rPr>
-          <w:rFonts w:asciiTheme="minorHAnsi" w:hAnsiTheme="minorHAnsi" w:cstheme="minorHAnsi"/>
-          <w:sz w:val="22"/>
-          <w:szCs w:val="22"/>
-        </w:rPr>
-        <w:t>arraylist</w:t>
-      </w:r>
-      <w:proofErr w:type="spellEnd"/>
-      <w:r>
-        <w:rPr>
-          <w:rFonts w:asciiTheme="minorHAnsi" w:hAnsiTheme="minorHAnsi" w:cstheme="minorHAnsi"/>
-          <w:sz w:val="22"/>
-          <w:szCs w:val="22"/>
-        </w:rPr>
-        <w:t xml:space="preserve"> size &gt;= depth + 1(0 depth at root), set the index to the value, otherwise append onto the end of the </w:t>
-      </w:r>
-      <w:proofErr w:type="gramStart"/>
-      <w:r>
-        <w:rPr>
-          <w:rFonts w:asciiTheme="minorHAnsi" w:hAnsiTheme="minorHAnsi" w:cstheme="minorHAnsi"/>
-          <w:sz w:val="22"/>
-          <w:szCs w:val="22"/>
-        </w:rPr>
-        <w:t>list(</w:t>
-      </w:r>
-      <w:proofErr w:type="gramEnd"/>
-      <w:r>
-        <w:rPr>
-          <w:rFonts w:asciiTheme="minorHAnsi" w:hAnsiTheme="minorHAnsi" w:cstheme="minorHAnsi"/>
-          <w:sz w:val="22"/>
-          <w:szCs w:val="22"/>
-        </w:rPr>
-        <w:t>first time current depth has been reached). DFS naturally traverses left to right if left child is called recursively first.</w:t>
-      </w:r>
-    </w:p>
-    <w:p>
-      <w:r>
-        <w:t>-Word Search -- &gt; find if word exists in word search</w:t>
-      </w:r>
-      <w:r>
-        <w:t xml:space="preserve"> (2d grid) </w:t>
-      </w:r>
-      <w:r>
+        <w:t>DFS down the tree with an ArrayList. If the arraylist size &gt;= depth + 1(0 depth at root), set the index to the value, otherwise append onto the end of the list(first time current depth has been reached). DFS naturally traverses left to right if left child is called recursively first.</w:t>
+      </w:r>
+    </w:p>
+    <w:p>
+      <w:pPr>
+        <w:pStyle w:val="HTMLPreformatted"/>
+        <w:rPr>
+          <w:rFonts w:asciiTheme="minorHAnsi" w:hAnsiTheme="minorHAnsi" w:cstheme="minorHAnsi"/>
+          <w:sz w:val="22"/>
+          <w:szCs w:val="22"/>
+        </w:rPr>
+      </w:pPr>
+    </w:p>
+    <w:p>
+      <w:pPr>
+        <w:pStyle w:val="HTMLPreformatted"/>
+        <w:rPr>
+          <w:rFonts w:asciiTheme="minorHAnsi" w:hAnsiTheme="minorHAnsi" w:cstheme="minorHAnsi"/>
+          <w:sz w:val="22"/>
+          <w:szCs w:val="22"/>
+        </w:rPr>
+      </w:pPr>
+      <w:r>
+        <w:rPr>
+          <w:rFonts w:asciiTheme="minorHAnsi" w:hAnsiTheme="minorHAnsi" w:cstheme="minorHAnsi"/>
+          <w:sz w:val="22"/>
+          <w:szCs w:val="22"/>
+        </w:rPr>
+        <w:t xml:space="preserve">-Decode Ways </w:t>
+      </w:r>
+      <w:r>
+        <w:rPr>
+          <w:rFonts w:asciiTheme="minorHAnsi" w:hAnsiTheme="minorHAnsi" w:cstheme="minorHAnsi"/>
+          <w:sz w:val="22"/>
+          <w:szCs w:val="22"/>
+        </w:rPr>
+        <w:t>–</w:t>
+      </w:r>
+      <w:r>
+        <w:rPr>
+          <w:rFonts w:asciiTheme="minorHAnsi" w:hAnsiTheme="minorHAnsi" w:cstheme="minorHAnsi"/>
+          <w:sz w:val="22"/>
+          <w:szCs w:val="22"/>
+        </w:rPr>
         <w:t xml:space="preserve"> </w:t>
       </w:r>
       <w:r>
-        <w:sym w:font="Wingdings" w:char="F0E0"/>
-      </w:r>
-      <w:r>
-        <w:t xml:space="preserve"> backtracking algorithm</w:t>
-      </w:r>
-    </w:p>
-    <w:p>
-      <w:pPr>
-        <w:ind w:firstLine="720"/>
-      </w:pPr>
-      <w:hyperlink r:id="rId5" w:history="1">
-        <w:r>
-          <w:rPr>
-            <w:rStyle w:val="Hyperlink"/>
-          </w:rPr>
-          <w:t>https://leetcode.com/explore/learn/card/recursion-ii/472/backtracking/</w:t>
-        </w:r>
-      </w:hyperlink>
-      <w:r>
+        <w:rPr>
+          <w:rFonts w:asciiTheme="minorHAnsi" w:hAnsiTheme="minorHAnsi" w:cstheme="minorHAnsi"/>
+          <w:sz w:val="22"/>
+          <w:szCs w:val="22"/>
+        </w:rPr>
+        <w:t>Given a non-empty string containing only digits, count the number of ways it can be decoded. ‘A’ – 1, ‘B’ – 2 … ‘Z’ – 26.</w:t>
+      </w:r>
+    </w:p>
+    <w:p>
+      <w:pPr>
+        <w:pStyle w:val="HTMLPreformatted"/>
+        <w:rPr>
+          <w:rFonts w:asciiTheme="minorHAnsi" w:hAnsiTheme="minorHAnsi" w:cstheme="minorHAnsi"/>
+          <w:sz w:val="22"/>
+          <w:szCs w:val="22"/>
+        </w:rPr>
+      </w:pPr>
+      <w:r>
+        <w:rPr>
+          <w:rFonts w:asciiTheme="minorHAnsi" w:hAnsiTheme="minorHAnsi" w:cstheme="minorHAnsi"/>
+          <w:sz w:val="22"/>
+          <w:szCs w:val="22"/>
+        </w:rPr>
+        <w:tab/>
+      </w:r>
+    </w:p>
+    <w:p>
+      <w:pPr>
+        <w:pStyle w:val="HTMLPreformatted"/>
+        <w:ind w:left="720"/>
+        <w:rPr>
+          <w:rFonts w:asciiTheme="minorHAnsi" w:hAnsiTheme="minorHAnsi" w:cstheme="minorHAnsi"/>
+          <w:sz w:val="22"/>
+          <w:szCs w:val="22"/>
+        </w:rPr>
+      </w:pPr>
+      <w:r>
+        <w:rPr>
+          <w:rFonts w:asciiTheme="minorHAnsi" w:hAnsiTheme="minorHAnsi" w:cstheme="minorHAnsi"/>
+          <w:sz w:val="22"/>
+          <w:szCs w:val="22"/>
+        </w:rPr>
+        <w:lastRenderedPageBreak/>
+        <w:t xml:space="preserve">Dynamic Programming: Using a sliding window. Create an array of length 2. Set </w:t>
+      </w:r>
+      <w:r>
+        <w:rPr>
+          <w:rFonts w:asciiTheme="minorHAnsi" w:hAnsiTheme="minorHAnsi" w:cstheme="minorHAnsi"/>
+          <w:i/>
+          <w:iCs/>
+          <w:sz w:val="22"/>
+          <w:szCs w:val="22"/>
+        </w:rPr>
+        <w:t>arr[0] = 1</w:t>
+      </w:r>
+      <w:r>
+        <w:rPr>
+          <w:rFonts w:asciiTheme="minorHAnsi" w:hAnsiTheme="minorHAnsi" w:cstheme="minorHAnsi"/>
+          <w:sz w:val="22"/>
+          <w:szCs w:val="22"/>
+        </w:rPr>
+        <w:t xml:space="preserve"> if first character if not ‘0’. Set arr[1] to one if first two characters &gt;= 10 and &lt;=26. Add </w:t>
+      </w:r>
+      <w:r>
+        <w:rPr>
+          <w:rFonts w:asciiTheme="minorHAnsi" w:hAnsiTheme="minorHAnsi" w:cstheme="minorHAnsi"/>
+          <w:i/>
+          <w:iCs/>
+          <w:sz w:val="22"/>
+          <w:szCs w:val="22"/>
+        </w:rPr>
+        <w:t xml:space="preserve">arr[0] </w:t>
+      </w:r>
+      <w:r>
+        <w:rPr>
+          <w:rFonts w:asciiTheme="minorHAnsi" w:hAnsiTheme="minorHAnsi" w:cstheme="minorHAnsi"/>
+          <w:sz w:val="22"/>
+          <w:szCs w:val="22"/>
+        </w:rPr>
+        <w:t xml:space="preserve">to </w:t>
+      </w:r>
+      <w:r>
+        <w:rPr>
+          <w:rFonts w:asciiTheme="minorHAnsi" w:hAnsiTheme="minorHAnsi" w:cstheme="minorHAnsi"/>
+          <w:i/>
+          <w:iCs/>
+          <w:sz w:val="22"/>
+          <w:szCs w:val="22"/>
+        </w:rPr>
+        <w:t>arr[1]</w:t>
+      </w:r>
+      <w:r>
+        <w:rPr>
+          <w:rFonts w:asciiTheme="minorHAnsi" w:hAnsiTheme="minorHAnsi" w:cstheme="minorHAnsi"/>
+          <w:sz w:val="22"/>
+          <w:szCs w:val="22"/>
+        </w:rPr>
+        <w:t>.</w:t>
+      </w:r>
+    </w:p>
+    <w:p>
+      <w:pPr>
+        <w:pStyle w:val="HTMLPreformatted"/>
+        <w:ind w:left="720"/>
+        <w:rPr>
+          <w:rFonts w:asciiTheme="minorHAnsi" w:hAnsiTheme="minorHAnsi" w:cstheme="minorHAnsi"/>
+          <w:sz w:val="22"/>
+          <w:szCs w:val="22"/>
+        </w:rPr>
+      </w:pPr>
+    </w:p>
+    <w:p>
+      <w:pPr>
+        <w:pStyle w:val="HTMLPreformatted"/>
+        <w:ind w:left="720"/>
+        <w:rPr>
+          <w:rFonts w:asciiTheme="minorHAnsi" w:hAnsiTheme="minorHAnsi" w:cstheme="minorHAnsi"/>
+          <w:sz w:val="22"/>
+          <w:szCs w:val="22"/>
+        </w:rPr>
+      </w:pPr>
+      <w:r>
+        <w:rPr>
+          <w:rFonts w:asciiTheme="minorHAnsi" w:hAnsiTheme="minorHAnsi" w:cstheme="minorHAnsi"/>
+          <w:sz w:val="22"/>
+          <w:szCs w:val="22"/>
+        </w:rPr>
+        <w:t xml:space="preserve">Iterate from 3 to the length of the string </w:t>
+      </w:r>
+      <w:r>
+        <w:rPr>
+          <w:rFonts w:asciiTheme="minorHAnsi" w:hAnsiTheme="minorHAnsi" w:cstheme="minorHAnsi"/>
+          <w:i/>
+          <w:iCs/>
+          <w:sz w:val="22"/>
+          <w:szCs w:val="22"/>
+        </w:rPr>
+        <w:t>s</w:t>
+      </w:r>
+      <w:r>
+        <w:rPr>
+          <w:rFonts w:asciiTheme="minorHAnsi" w:hAnsiTheme="minorHAnsi" w:cstheme="minorHAnsi"/>
+          <w:sz w:val="22"/>
+          <w:szCs w:val="22"/>
+        </w:rPr>
+        <w:t xml:space="preserve">. </w:t>
+      </w:r>
+      <w:r>
+        <w:rPr>
+          <w:rFonts w:asciiTheme="minorHAnsi" w:hAnsiTheme="minorHAnsi" w:cstheme="minorHAnsi"/>
+          <w:sz w:val="22"/>
+          <w:szCs w:val="22"/>
+        </w:rPr>
+        <w:t xml:space="preserve">If </w:t>
+      </w:r>
+      <w:r>
+        <w:rPr>
+          <w:rFonts w:asciiTheme="minorHAnsi" w:hAnsiTheme="minorHAnsi" w:cstheme="minorHAnsi"/>
+          <w:i/>
+          <w:iCs/>
+          <w:sz w:val="22"/>
+          <w:szCs w:val="22"/>
+        </w:rPr>
+        <w:t xml:space="preserve">i </w:t>
+      </w:r>
+      <w:r>
+        <w:rPr>
+          <w:rFonts w:asciiTheme="minorHAnsi" w:hAnsiTheme="minorHAnsi" w:cstheme="minorHAnsi"/>
+          <w:sz w:val="22"/>
+          <w:szCs w:val="22"/>
+        </w:rPr>
+        <w:t xml:space="preserve">is odd, modify arr[0]. If </w:t>
+      </w:r>
+      <w:r>
+        <w:rPr>
+          <w:rFonts w:asciiTheme="minorHAnsi" w:hAnsiTheme="minorHAnsi" w:cstheme="minorHAnsi"/>
+          <w:i/>
+          <w:iCs/>
+          <w:sz w:val="22"/>
+          <w:szCs w:val="22"/>
+        </w:rPr>
+        <w:t xml:space="preserve">i </w:t>
+      </w:r>
+      <w:r>
+        <w:rPr>
+          <w:rFonts w:asciiTheme="minorHAnsi" w:hAnsiTheme="minorHAnsi" w:cstheme="minorHAnsi"/>
+          <w:sz w:val="22"/>
+          <w:szCs w:val="22"/>
+        </w:rPr>
+        <w:t xml:space="preserve">is even, modify </w:t>
+      </w:r>
+      <w:r>
+        <w:rPr>
+          <w:rFonts w:asciiTheme="minorHAnsi" w:hAnsiTheme="minorHAnsi" w:cstheme="minorHAnsi"/>
+          <w:i/>
+          <w:iCs/>
+          <w:sz w:val="22"/>
+          <w:szCs w:val="22"/>
+        </w:rPr>
+        <w:t>arr[1].</w:t>
+      </w:r>
+      <w:r>
+        <w:rPr>
+          <w:rFonts w:asciiTheme="minorHAnsi" w:hAnsiTheme="minorHAnsi" w:cstheme="minorHAnsi"/>
+          <w:sz w:val="22"/>
+          <w:szCs w:val="22"/>
+        </w:rPr>
         <w:t xml:space="preserve"> </w:t>
       </w:r>
-    </w:p>
-    <w:p>
-      <w:pPr>
-        <w:ind w:left="720"/>
-      </w:pPr>
-      <w:r>
-        <w:rPr>
-          <w:b/>
-          <w:bCs/>
-        </w:rPr>
-        <w:t>Backtracking</w:t>
-      </w:r>
-      <w:r>
-        <w:t xml:space="preserve">: mark status of currently visited path so do not hit same spot again. Before returning back from current call, remove that mark so that a different path can use that spot </w:t>
-      </w:r>
-      <w:r>
-        <w:lastRenderedPageBreak/>
-        <w:t xml:space="preserve">again. Remove the mark so that a parent recursive call can go down a different path that uses that spot. </w:t>
-      </w:r>
-      <w:r>
-        <w:sym w:font="Wingdings" w:char="F0DF"/>
-      </w:r>
-      <w:r>
-        <w:t xml:space="preserve"> Removal requires a temporary local variable rather than directly returning the recursive call.</w:t>
-      </w:r>
-    </w:p>
-    <w:p>
-      <w:pPr>
-        <w:spacing w:line="240" w:lineRule="auto"/>
-        <w:ind w:left="720"/>
-        <w:contextualSpacing/>
-      </w:pPr>
-      <w:r>
-        <w:t xml:space="preserve">    private </w:t>
-      </w:r>
-      <w:proofErr w:type="spellStart"/>
-      <w:r>
-        <w:t>boolean</w:t>
-      </w:r>
-      <w:proofErr w:type="spellEnd"/>
-      <w:r>
-        <w:t xml:space="preserve"> backtrack(</w:t>
-      </w:r>
-      <w:proofErr w:type="gramStart"/>
-      <w:r>
-        <w:t>char[</w:t>
-      </w:r>
-      <w:proofErr w:type="gramEnd"/>
-      <w:r>
-        <w:t>][] board, String word, int count,</w:t>
-      </w:r>
-    </w:p>
-    <w:p>
-      <w:pPr>
-        <w:spacing w:line="240" w:lineRule="auto"/>
-        <w:ind w:left="720"/>
-        <w:contextualSpacing/>
-      </w:pPr>
-      <w:r>
-        <w:t xml:space="preserve">                        </w:t>
-      </w:r>
-      <w:proofErr w:type="spellStart"/>
-      <w:proofErr w:type="gramStart"/>
-      <w:r>
-        <w:t>boolean</w:t>
-      </w:r>
-      <w:proofErr w:type="spellEnd"/>
-      <w:r>
-        <w:t>[</w:t>
-      </w:r>
-      <w:proofErr w:type="gramEnd"/>
-      <w:r>
-        <w:t>][] visited, int x, int y)</w:t>
-      </w:r>
-    </w:p>
-    <w:p>
-      <w:pPr>
-        <w:spacing w:line="240" w:lineRule="auto"/>
-        <w:ind w:left="720"/>
-        <w:contextualSpacing/>
-      </w:pPr>
-      <w:r>
-        <w:t xml:space="preserve">    {</w:t>
-      </w:r>
-    </w:p>
-    <w:p>
-      <w:pPr>
-        <w:spacing w:line="240" w:lineRule="auto"/>
-        <w:ind w:left="720"/>
-        <w:contextualSpacing/>
-      </w:pPr>
-      <w:r>
-        <w:t xml:space="preserve">        if (x &lt; 0 || x &gt;= </w:t>
-      </w:r>
-      <w:proofErr w:type="gramStart"/>
-      <w:r>
-        <w:t>board[</w:t>
-      </w:r>
-      <w:proofErr w:type="gramEnd"/>
-      <w:r>
-        <w:t xml:space="preserve">0].length || y &lt; 0 || y &gt;= </w:t>
-      </w:r>
-      <w:proofErr w:type="spellStart"/>
-      <w:r>
-        <w:t>board.length</w:t>
-      </w:r>
-      <w:proofErr w:type="spellEnd"/>
-      <w:r>
-        <w:t>)</w:t>
-      </w:r>
-    </w:p>
-    <w:p>
-      <w:pPr>
-        <w:spacing w:line="240" w:lineRule="auto"/>
-        <w:ind w:left="720"/>
-        <w:contextualSpacing/>
-      </w:pPr>
-      <w:r>
-        <w:t xml:space="preserve">        {</w:t>
-      </w:r>
-    </w:p>
-    <w:p>
-      <w:pPr>
-        <w:spacing w:line="240" w:lineRule="auto"/>
-        <w:ind w:left="720"/>
-        <w:contextualSpacing/>
-      </w:pPr>
-      <w:r>
-        <w:t xml:space="preserve">            return false;</w:t>
-      </w:r>
-    </w:p>
-    <w:p>
-      <w:pPr>
-        <w:spacing w:line="240" w:lineRule="auto"/>
-        <w:ind w:left="720"/>
-        <w:contextualSpacing/>
-      </w:pPr>
-      <w:r>
-        <w:t xml:space="preserve">        }</w:t>
-      </w:r>
-    </w:p>
-    <w:p>
-      <w:pPr>
-        <w:spacing w:line="240" w:lineRule="auto"/>
-        <w:ind w:left="720"/>
-        <w:contextualSpacing/>
-      </w:pPr>
-      <w:r>
-        <w:t xml:space="preserve">        else if (</w:t>
-      </w:r>
-      <w:proofErr w:type="spellStart"/>
-      <w:proofErr w:type="gramStart"/>
-      <w:r>
-        <w:t>word.charAt</w:t>
-      </w:r>
-      <w:proofErr w:type="spellEnd"/>
-      <w:proofErr w:type="gramEnd"/>
-      <w:r>
-        <w:t>(count) != board[y][x])</w:t>
-      </w:r>
-    </w:p>
-    <w:p>
-      <w:pPr>
-        <w:spacing w:line="240" w:lineRule="auto"/>
-        <w:ind w:left="720"/>
-        <w:contextualSpacing/>
-      </w:pPr>
-      <w:r>
-        <w:t xml:space="preserve">        {</w:t>
-      </w:r>
-    </w:p>
-    <w:p>
-      <w:pPr>
-        <w:spacing w:line="240" w:lineRule="auto"/>
-        <w:ind w:left="720"/>
-        <w:contextualSpacing/>
-      </w:pPr>
-      <w:r>
-        <w:t xml:space="preserve">            return false;</w:t>
-      </w:r>
-    </w:p>
-    <w:p>
-      <w:pPr>
-        <w:spacing w:line="240" w:lineRule="auto"/>
-        <w:ind w:left="720"/>
-        <w:contextualSpacing/>
-      </w:pPr>
-      <w:r>
-        <w:t xml:space="preserve">        }</w:t>
-      </w:r>
-    </w:p>
-    <w:p>
-      <w:pPr>
-        <w:spacing w:line="240" w:lineRule="auto"/>
-        <w:ind w:left="720"/>
-        <w:contextualSpacing/>
-      </w:pPr>
-      <w:r>
-        <w:t xml:space="preserve">        else if (visited[y][x])</w:t>
-      </w:r>
-    </w:p>
-    <w:p>
-      <w:pPr>
-        <w:spacing w:line="240" w:lineRule="auto"/>
-        <w:ind w:left="720"/>
-        <w:contextualSpacing/>
-      </w:pPr>
-      <w:r>
-        <w:t xml:space="preserve">        {</w:t>
-      </w:r>
-    </w:p>
-    <w:p>
-      <w:pPr>
-        <w:spacing w:line="240" w:lineRule="auto"/>
-        <w:ind w:left="720"/>
-        <w:contextualSpacing/>
-      </w:pPr>
-      <w:r>
-        <w:t xml:space="preserve">            return false;</w:t>
-      </w:r>
-    </w:p>
-    <w:p>
-      <w:pPr>
-        <w:spacing w:line="240" w:lineRule="auto"/>
-        <w:ind w:left="720"/>
-        <w:contextualSpacing/>
-      </w:pPr>
-      <w:r>
-        <w:t xml:space="preserve">        }</w:t>
-      </w:r>
-    </w:p>
-    <w:p>
-      <w:pPr>
-        <w:spacing w:line="240" w:lineRule="auto"/>
-        <w:ind w:left="720"/>
-        <w:contextualSpacing/>
-      </w:pPr>
-      <w:r>
-        <w:t xml:space="preserve">        else if (count == </w:t>
-      </w:r>
-      <w:proofErr w:type="spellStart"/>
-      <w:proofErr w:type="gramStart"/>
-      <w:r>
-        <w:t>word.length</w:t>
-      </w:r>
-      <w:proofErr w:type="spellEnd"/>
-      <w:proofErr w:type="gramEnd"/>
-      <w:r>
-        <w:t>() - 1)</w:t>
-      </w:r>
-    </w:p>
-    <w:p>
-      <w:pPr>
-        <w:spacing w:line="240" w:lineRule="auto"/>
-        <w:ind w:left="720"/>
-        <w:contextualSpacing/>
-      </w:pPr>
-      <w:r>
-        <w:t xml:space="preserve">        {</w:t>
-      </w:r>
-    </w:p>
-    <w:p>
-      <w:pPr>
-        <w:spacing w:line="240" w:lineRule="auto"/>
-        <w:ind w:left="720"/>
-        <w:contextualSpacing/>
-      </w:pPr>
-      <w:r>
-        <w:t xml:space="preserve">            return </w:t>
-      </w:r>
-      <w:proofErr w:type="spellStart"/>
-      <w:proofErr w:type="gramStart"/>
-      <w:r>
-        <w:t>word.charAt</w:t>
-      </w:r>
-      <w:proofErr w:type="spellEnd"/>
-      <w:proofErr w:type="gramEnd"/>
-      <w:r>
-        <w:t>(count) == board[y][x];</w:t>
-      </w:r>
-    </w:p>
-    <w:p>
-      <w:pPr>
-        <w:spacing w:line="240" w:lineRule="auto"/>
-        <w:ind w:left="720"/>
-        <w:contextualSpacing/>
-      </w:pPr>
-      <w:r>
-        <w:t xml:space="preserve">        }</w:t>
-      </w:r>
-    </w:p>
-    <w:p>
-      <w:pPr>
-        <w:spacing w:line="240" w:lineRule="auto"/>
-        <w:ind w:left="720"/>
-        <w:contextualSpacing/>
-      </w:pPr>
-      <w:r>
-        <w:t xml:space="preserve">        else</w:t>
-      </w:r>
-    </w:p>
-    <w:p>
-      <w:pPr>
-        <w:spacing w:line="240" w:lineRule="auto"/>
-        <w:ind w:left="720"/>
-        <w:contextualSpacing/>
-      </w:pPr>
-      <w:r>
-        <w:t xml:space="preserve">        {</w:t>
-      </w:r>
-    </w:p>
-    <w:p>
-      <w:pPr>
-        <w:spacing w:line="240" w:lineRule="auto"/>
-        <w:ind w:left="720"/>
-        <w:contextualSpacing/>
-        <w:rPr>
-          <w:b/>
-          <w:bCs/>
-        </w:rPr>
-      </w:pPr>
-      <w:r>
-        <w:t xml:space="preserve">           </w:t>
-      </w:r>
-      <w:r>
-        <w:rPr>
-          <w:b/>
-          <w:bCs/>
-        </w:rPr>
-        <w:t xml:space="preserve"> visited[y][x] = true;</w:t>
-      </w:r>
-    </w:p>
-    <w:p>
-      <w:pPr>
-        <w:spacing w:line="240" w:lineRule="auto"/>
-        <w:ind w:left="720"/>
-        <w:contextualSpacing/>
-      </w:pPr>
-      <w:r>
-        <w:t xml:space="preserve">            </w:t>
-      </w:r>
-      <w:proofErr w:type="spellStart"/>
-      <w:r>
-        <w:t>boolean</w:t>
-      </w:r>
-      <w:proofErr w:type="spellEnd"/>
-      <w:r>
-        <w:t xml:space="preserve"> </w:t>
-      </w:r>
-      <w:proofErr w:type="spellStart"/>
-      <w:r>
-        <w:t>return_val</w:t>
-      </w:r>
-      <w:proofErr w:type="spellEnd"/>
-      <w:r>
-        <w:t xml:space="preserve"> = </w:t>
-      </w:r>
-      <w:proofErr w:type="gramStart"/>
-      <w:r>
-        <w:t>backtrack(</w:t>
-      </w:r>
-      <w:proofErr w:type="gramEnd"/>
-      <w:r>
-        <w:t>board, word, count + 1, visited, x - 1, y) ||</w:t>
-      </w:r>
-    </w:p>
-    <w:p>
-      <w:pPr>
-        <w:spacing w:line="240" w:lineRule="auto"/>
-        <w:ind w:left="720"/>
-        <w:contextualSpacing/>
-      </w:pPr>
-      <w:r>
-        <w:t xml:space="preserve">                                 </w:t>
-      </w:r>
-      <w:r>
-        <w:tab/>
-        <w:t xml:space="preserve">       </w:t>
-      </w:r>
-      <w:proofErr w:type="gramStart"/>
-      <w:r>
-        <w:t>backtrack(</w:t>
-      </w:r>
-      <w:proofErr w:type="gramEnd"/>
-      <w:r>
-        <w:t>board, word, count + 1, visited, x + 1, y) ||</w:t>
-      </w:r>
-    </w:p>
-    <w:p>
-      <w:pPr>
-        <w:spacing w:line="240" w:lineRule="auto"/>
-        <w:ind w:left="720"/>
-        <w:contextualSpacing/>
-      </w:pPr>
-      <w:r>
-        <w:t xml:space="preserve">                                                   </w:t>
-      </w:r>
-      <w:proofErr w:type="gramStart"/>
-      <w:r>
-        <w:t>backtrack(</w:t>
-      </w:r>
-      <w:proofErr w:type="gramEnd"/>
-      <w:r>
-        <w:t>board, word, count + 1, visited, x, y - 1) ||</w:t>
-      </w:r>
-    </w:p>
-    <w:p>
-      <w:pPr>
-        <w:spacing w:line="240" w:lineRule="auto"/>
-        <w:ind w:left="720"/>
-        <w:contextualSpacing/>
-      </w:pPr>
-      <w:r>
-        <w:t xml:space="preserve">                                                   </w:t>
-      </w:r>
-      <w:proofErr w:type="gramStart"/>
-      <w:r>
-        <w:t>backtrack(</w:t>
-      </w:r>
-      <w:proofErr w:type="gramEnd"/>
-      <w:r>
-        <w:t>board, word, count + 1, visited, x, y + 1);</w:t>
-      </w:r>
-    </w:p>
-    <w:p>
-      <w:pPr>
-        <w:spacing w:line="240" w:lineRule="auto"/>
-        <w:ind w:left="720"/>
-        <w:contextualSpacing/>
-        <w:rPr>
-          <w:b/>
-          <w:bCs/>
-        </w:rPr>
-      </w:pPr>
-      <w:r>
-        <w:t xml:space="preserve">            </w:t>
-      </w:r>
-      <w:r>
-        <w:rPr>
-          <w:b/>
-          <w:bCs/>
-        </w:rPr>
-        <w:t>visited[y][x] = false;</w:t>
-      </w:r>
-    </w:p>
-    <w:p>
-      <w:pPr>
-        <w:spacing w:line="240" w:lineRule="auto"/>
-        <w:ind w:left="720"/>
-        <w:contextualSpacing/>
-      </w:pPr>
-      <w:r>
-        <w:t xml:space="preserve">            return </w:t>
-      </w:r>
-      <w:proofErr w:type="spellStart"/>
-      <w:r>
-        <w:t>return_val</w:t>
-      </w:r>
-      <w:proofErr w:type="spellEnd"/>
-      <w:r>
-        <w:t>;</w:t>
-      </w:r>
-    </w:p>
-    <w:p>
-      <w:pPr>
-        <w:spacing w:line="240" w:lineRule="auto"/>
-        <w:ind w:left="720"/>
-        <w:contextualSpacing/>
-      </w:pPr>
-      <w:r>
-        <w:t xml:space="preserve">          }</w:t>
-      </w:r>
-    </w:p>
-    <w:p>
-      <w:pPr>
-        <w:spacing w:line="240" w:lineRule="auto"/>
-        <w:contextualSpacing/>
-      </w:pPr>
-    </w:p>
-    <w:p>
-      <w:r>
-        <w:t xml:space="preserve">-Permutations – given list of distinct integers, return all possible permutations </w:t>
-      </w:r>
-    </w:p>
-    <w:p>
-      <w:pPr>
-        <w:ind w:left="720"/>
-      </w:pPr>
-      <w:r>
-        <w:t xml:space="preserve">Add a new </w:t>
-      </w:r>
-      <w:proofErr w:type="spellStart"/>
-      <w:r>
-        <w:t>arraylist</w:t>
-      </w:r>
-      <w:proofErr w:type="spellEnd"/>
-      <w:r>
-        <w:t xml:space="preserve"> to answer </w:t>
-      </w:r>
-      <w:proofErr w:type="spellStart"/>
-      <w:r>
-        <w:t>arraylist</w:t>
-      </w:r>
-      <w:proofErr w:type="spellEnd"/>
-      <w:r>
-        <w:t xml:space="preserve"> with each starting number in list as a starting number. Recurse and if the size of the list is still shorter than the num list, iterate through the num list and check to and for each one that is not currently in the list, create a new list with that number and recurse again.</w:t>
-      </w:r>
+      <w:r>
+        <w:rPr>
+          <w:rFonts w:asciiTheme="minorHAnsi" w:hAnsiTheme="minorHAnsi" w:cstheme="minorHAnsi"/>
+          <w:sz w:val="22"/>
+          <w:szCs w:val="22"/>
+        </w:rPr>
+        <w:t xml:space="preserve">If the current character != ‘0’, set the current arr index to the other arr index’s value. </w:t>
+      </w:r>
+      <w:r>
+        <w:rPr>
+          <w:rFonts w:asciiTheme="minorHAnsi" w:hAnsiTheme="minorHAnsi" w:cstheme="minorHAnsi"/>
+          <w:sz w:val="22"/>
+          <w:szCs w:val="22"/>
+        </w:rPr>
+        <w:t>If the current character and the previous one make a number in between ten and 26, add the original arr index’s value to the current arr index’s value. At the end, return arr[0] if the length of s is odd, arr[1] if the length of s is even.</w:t>
+      </w:r>
+    </w:p>
+    <w:p>
+      <w:pPr>
+        <w:pStyle w:val="HTMLPreformatted"/>
+        <w:ind w:left="720"/>
+        <w:rPr>
+          <w:rFonts w:asciiTheme="minorHAnsi" w:hAnsiTheme="minorHAnsi" w:cstheme="minorHAnsi"/>
+          <w:sz w:val="22"/>
+          <w:szCs w:val="22"/>
+        </w:rPr>
+      </w:pPr>
       <w:r>
         <w:rPr>
           <w:noProof/>
         </w:rPr>
-        <w:t xml:space="preserve"> </w:t>
-      </w:r>
-      <w:r>
-        <w:rPr>
-          <w:noProof/>
-        </w:rPr>
         <w:drawing>
-          <wp:inline distT="0" distB="0" distL="0" distR="0" wp14:anchorId="5D7ECB3B" wp14:editId="64477810">
-            <wp:extent cx="2872881" cy="673100"/>
-            <wp:effectExtent l="0" t="0" r="3810" b="0"/>
-            <wp:docPr id="1" name="Picture 1"/>
+          <wp:inline distT="0" distB="0" distL="0" distR="0" wp14:anchorId="5A9673A6" wp14:editId="14CA3F3F">
+            <wp:extent cx="2317750" cy="2453603"/>
+            <wp:effectExtent l="0" t="0" r="6350" b="4445"/>
+            <wp:docPr id="4" name="Picture 4"/>
             <wp:cNvGraphicFramePr>
               <a:graphicFrameLocks xmlns:a="http://schemas.openxmlformats.org/drawingml/2006/main" noChangeAspect="1"/>
             </wp:cNvGraphicFramePr>
@@ -2848,7 +1751,7 @@
                     <pic:cNvPicPr/>
                   </pic:nvPicPr>
                   <pic:blipFill>
-                    <a:blip r:embed="rId6"/>
+                    <a:blip r:embed="rId5"/>
                     <a:stretch>
                       <a:fillRect/>
                     </a:stretch>
@@ -2856,7 +1759,7 @@
                   <pic:spPr>
                     <a:xfrm>
                       <a:off x="0" y="0"/>
-                      <a:ext cx="2896802" cy="678705"/>
+                      <a:ext cx="2333649" cy="2470434"/>
                     </a:xfrm>
                     <a:prstGeom prst="rect">
                       <a:avLst/>
@@ -2871,18 +1774,418 @@
     </w:p>
     <w:p>
       <w:pPr>
-        <w:ind w:left="720"/>
-      </w:pPr>
+        <w:pStyle w:val="HTMLPreformatted"/>
+        <w:rPr>
+          <w:rFonts w:asciiTheme="minorHAnsi" w:hAnsiTheme="minorHAnsi" w:cstheme="minorHAnsi"/>
+          <w:sz w:val="22"/>
+          <w:szCs w:val="22"/>
+        </w:rPr>
+      </w:pPr>
+    </w:p>
+    <w:p>
+      <w:r>
+        <w:t>-Word Search -- &gt; find if word exists in word search</w:t>
+      </w:r>
+      <w:r>
+        <w:t xml:space="preserve"> (2d grid) </w:t>
+      </w:r>
+      <w:r>
+        <w:t xml:space="preserve"> </w:t>
+      </w:r>
+      <w:r>
+        <w:sym w:font="Wingdings" w:char="F0E0"/>
+      </w:r>
+      <w:r>
+        <w:t xml:space="preserve"> backtracking algorithm</w:t>
+      </w:r>
+    </w:p>
+    <w:p>
+      <w:pPr>
+        <w:ind w:firstLine="720"/>
+      </w:pPr>
+      <w:hyperlink r:id="rId6" w:history="1">
+        <w:r>
+          <w:rPr>
+            <w:rStyle w:val="Hyperlink"/>
+          </w:rPr>
+          <w:t>https://leetcode.com/explore/learn/card/recursion-ii/472/backtracking/</w:t>
+        </w:r>
+      </w:hyperlink>
+      <w:r>
+        <w:t xml:space="preserve"> </w:t>
+      </w:r>
+    </w:p>
+    <w:p>
+      <w:pPr>
+        <w:ind w:left="720"/>
+      </w:pPr>
+      <w:r>
+        <w:rPr>
+          <w:b/>
+          <w:bCs/>
+        </w:rPr>
+        <w:t>Backtracking</w:t>
+      </w:r>
+      <w:r>
+        <w:t xml:space="preserve">: mark status of currently visited path so do not hit same spot again. Before returning back from current call, remove that mark so that a different path can use that spot again. Remove the mark so that a parent recursive call can go down a different path that uses that spot. </w:t>
+      </w:r>
+      <w:r>
+        <w:sym w:font="Wingdings" w:char="F0DF"/>
+      </w:r>
+      <w:r>
+        <w:t xml:space="preserve"> Removal requires a temporary local variable rather than directly returning the recursive call.</w:t>
+      </w:r>
+    </w:p>
+    <w:p>
+      <w:pPr>
+        <w:spacing w:line="240" w:lineRule="auto"/>
+        <w:ind w:left="720"/>
+        <w:contextualSpacing/>
+      </w:pPr>
+      <w:r>
+        <w:t xml:space="preserve">    private boolean backtrack(char[][] board, String word, int count,</w:t>
+      </w:r>
+    </w:p>
+    <w:p>
+      <w:pPr>
+        <w:spacing w:line="240" w:lineRule="auto"/>
+        <w:ind w:left="720"/>
+        <w:contextualSpacing/>
+      </w:pPr>
+      <w:r>
+        <w:t xml:space="preserve">                        boolean[][] visited, int x, int y)</w:t>
+      </w:r>
+    </w:p>
+    <w:p>
+      <w:pPr>
+        <w:spacing w:line="240" w:lineRule="auto"/>
+        <w:ind w:left="720"/>
+        <w:contextualSpacing/>
+      </w:pPr>
+      <w:r>
+        <w:t xml:space="preserve">    {</w:t>
+      </w:r>
+    </w:p>
+    <w:p>
+      <w:pPr>
+        <w:spacing w:line="240" w:lineRule="auto"/>
+        <w:ind w:left="720"/>
+        <w:contextualSpacing/>
+      </w:pPr>
+      <w:r>
+        <w:t xml:space="preserve">        if (x &lt; 0 || x &gt;= board[0].length || y &lt; 0 || y &gt;= board.length)</w:t>
+      </w:r>
+    </w:p>
+    <w:p>
+      <w:pPr>
+        <w:spacing w:line="240" w:lineRule="auto"/>
+        <w:ind w:left="720"/>
+        <w:contextualSpacing/>
+      </w:pPr>
+      <w:r>
+        <w:t xml:space="preserve">        {</w:t>
+      </w:r>
+    </w:p>
+    <w:p>
+      <w:pPr>
+        <w:spacing w:line="240" w:lineRule="auto"/>
+        <w:ind w:left="720"/>
+        <w:contextualSpacing/>
+      </w:pPr>
+      <w:r>
+        <w:t xml:space="preserve">            return false;</w:t>
+      </w:r>
+    </w:p>
+    <w:p>
+      <w:pPr>
+        <w:spacing w:line="240" w:lineRule="auto"/>
+        <w:ind w:left="720"/>
+        <w:contextualSpacing/>
+      </w:pPr>
+      <w:r>
+        <w:t xml:space="preserve">        }</w:t>
+      </w:r>
+    </w:p>
+    <w:p>
+      <w:pPr>
+        <w:spacing w:line="240" w:lineRule="auto"/>
+        <w:ind w:left="720"/>
+        <w:contextualSpacing/>
+      </w:pPr>
+      <w:r>
+        <w:t xml:space="preserve">        else if (word.charAt(count) != board[y][x])</w:t>
+      </w:r>
+    </w:p>
+    <w:p>
+      <w:pPr>
+        <w:spacing w:line="240" w:lineRule="auto"/>
+        <w:ind w:left="720"/>
+        <w:contextualSpacing/>
+      </w:pPr>
+      <w:r>
+        <w:t xml:space="preserve">        {</w:t>
+      </w:r>
+    </w:p>
+    <w:p>
+      <w:pPr>
+        <w:spacing w:line="240" w:lineRule="auto"/>
+        <w:ind w:left="720"/>
+        <w:contextualSpacing/>
+      </w:pPr>
+      <w:r>
+        <w:t xml:space="preserve">            return false;</w:t>
+      </w:r>
+    </w:p>
+    <w:p>
+      <w:pPr>
+        <w:spacing w:line="240" w:lineRule="auto"/>
+        <w:ind w:left="720"/>
+        <w:contextualSpacing/>
+      </w:pPr>
+      <w:r>
+        <w:t xml:space="preserve">        }</w:t>
+      </w:r>
+    </w:p>
+    <w:p>
+      <w:pPr>
+        <w:spacing w:line="240" w:lineRule="auto"/>
+        <w:ind w:left="720"/>
+        <w:contextualSpacing/>
+      </w:pPr>
+      <w:r>
+        <w:t xml:space="preserve">        else if (visited[y][x])</w:t>
+      </w:r>
+    </w:p>
+    <w:p>
+      <w:pPr>
+        <w:spacing w:line="240" w:lineRule="auto"/>
+        <w:ind w:left="720"/>
+        <w:contextualSpacing/>
+      </w:pPr>
+      <w:r>
+        <w:t xml:space="preserve">        {</w:t>
+      </w:r>
+    </w:p>
+    <w:p>
+      <w:pPr>
+        <w:spacing w:line="240" w:lineRule="auto"/>
+        <w:ind w:left="720"/>
+        <w:contextualSpacing/>
+      </w:pPr>
+      <w:r>
+        <w:t xml:space="preserve">            return false;</w:t>
+      </w:r>
+    </w:p>
+    <w:p>
+      <w:pPr>
+        <w:spacing w:line="240" w:lineRule="auto"/>
+        <w:ind w:left="720"/>
+        <w:contextualSpacing/>
+      </w:pPr>
+      <w:r>
+        <w:t xml:space="preserve">        }</w:t>
+      </w:r>
+    </w:p>
+    <w:p>
+      <w:pPr>
+        <w:spacing w:line="240" w:lineRule="auto"/>
+        <w:ind w:left="720"/>
+        <w:contextualSpacing/>
+      </w:pPr>
+      <w:r>
+        <w:lastRenderedPageBreak/>
+        <w:t xml:space="preserve">        else if (count == word.length() - 1)</w:t>
+      </w:r>
+    </w:p>
+    <w:p>
+      <w:pPr>
+        <w:spacing w:line="240" w:lineRule="auto"/>
+        <w:ind w:left="720"/>
+        <w:contextualSpacing/>
+      </w:pPr>
+      <w:r>
+        <w:t xml:space="preserve">        {</w:t>
+      </w:r>
+    </w:p>
+    <w:p>
+      <w:pPr>
+        <w:spacing w:line="240" w:lineRule="auto"/>
+        <w:ind w:left="720"/>
+        <w:contextualSpacing/>
+      </w:pPr>
+      <w:r>
+        <w:t xml:space="preserve">            return word.charAt(count) == board[y][x];</w:t>
+      </w:r>
+    </w:p>
+    <w:p>
+      <w:pPr>
+        <w:spacing w:line="240" w:lineRule="auto"/>
+        <w:ind w:left="720"/>
+        <w:contextualSpacing/>
+      </w:pPr>
+      <w:r>
+        <w:t xml:space="preserve">        }</w:t>
+      </w:r>
+    </w:p>
+    <w:p>
+      <w:pPr>
+        <w:spacing w:line="240" w:lineRule="auto"/>
+        <w:ind w:left="720"/>
+        <w:contextualSpacing/>
+      </w:pPr>
+      <w:r>
+        <w:t xml:space="preserve">        else</w:t>
+      </w:r>
+    </w:p>
+    <w:p>
+      <w:pPr>
+        <w:spacing w:line="240" w:lineRule="auto"/>
+        <w:ind w:left="720"/>
+        <w:contextualSpacing/>
+      </w:pPr>
+      <w:r>
+        <w:t xml:space="preserve">        {</w:t>
+      </w:r>
+    </w:p>
+    <w:p>
+      <w:pPr>
+        <w:spacing w:line="240" w:lineRule="auto"/>
+        <w:ind w:left="720"/>
+        <w:contextualSpacing/>
+        <w:rPr>
+          <w:b/>
+          <w:bCs/>
+        </w:rPr>
+      </w:pPr>
+      <w:r>
+        <w:t xml:space="preserve">           </w:t>
+      </w:r>
+      <w:r>
+        <w:rPr>
+          <w:b/>
+          <w:bCs/>
+        </w:rPr>
+        <w:t xml:space="preserve"> visited[y][x] = true;</w:t>
+      </w:r>
+    </w:p>
+    <w:p>
+      <w:pPr>
+        <w:spacing w:line="240" w:lineRule="auto"/>
+        <w:ind w:left="720"/>
+        <w:contextualSpacing/>
+      </w:pPr>
+      <w:r>
+        <w:t xml:space="preserve">            boolean return_val = backtrack(board, word, count + 1, visited, x - 1, y) ||</w:t>
+      </w:r>
+    </w:p>
+    <w:p>
+      <w:pPr>
+        <w:spacing w:line="240" w:lineRule="auto"/>
+        <w:ind w:left="720"/>
+        <w:contextualSpacing/>
+      </w:pPr>
+      <w:r>
+        <w:t xml:space="preserve">                                 </w:t>
+      </w:r>
+      <w:r>
+        <w:tab/>
+        <w:t xml:space="preserve">       backtrack(board, word, count + 1, visited, x + 1, y) ||</w:t>
+      </w:r>
+    </w:p>
+    <w:p>
+      <w:pPr>
+        <w:spacing w:line="240" w:lineRule="auto"/>
+        <w:ind w:left="720"/>
+        <w:contextualSpacing/>
+      </w:pPr>
+      <w:r>
+        <w:t xml:space="preserve">                                                   backtrack(board, word, count + 1, visited, x, y - 1) ||</w:t>
+      </w:r>
+    </w:p>
+    <w:p>
+      <w:pPr>
+        <w:spacing w:line="240" w:lineRule="auto"/>
+        <w:ind w:left="720"/>
+        <w:contextualSpacing/>
+      </w:pPr>
+      <w:r>
+        <w:t xml:space="preserve">                                                   backtrack(board, word, count + 1, visited, x, y + 1);</w:t>
+      </w:r>
+    </w:p>
+    <w:p>
+      <w:pPr>
+        <w:spacing w:line="240" w:lineRule="auto"/>
+        <w:ind w:left="720"/>
+        <w:contextualSpacing/>
+        <w:rPr>
+          <w:b/>
+          <w:bCs/>
+        </w:rPr>
+      </w:pPr>
+      <w:r>
+        <w:t xml:space="preserve">            </w:t>
+      </w:r>
+      <w:r>
+        <w:rPr>
+          <w:b/>
+          <w:bCs/>
+        </w:rPr>
+        <w:t>visited[y][x] = false;</w:t>
+      </w:r>
+    </w:p>
+    <w:p>
+      <w:pPr>
+        <w:spacing w:line="240" w:lineRule="auto"/>
+        <w:ind w:left="720"/>
+        <w:contextualSpacing/>
+      </w:pPr>
+      <w:r>
+        <w:t xml:space="preserve">            return return_val;</w:t>
+      </w:r>
+    </w:p>
+    <w:p>
+      <w:pPr>
+        <w:spacing w:line="240" w:lineRule="auto"/>
+        <w:ind w:left="720"/>
+        <w:contextualSpacing/>
+      </w:pPr>
+      <w:r>
+        <w:t xml:space="preserve">          }</w:t>
+      </w:r>
+    </w:p>
+    <w:p>
+      <w:pPr>
+        <w:spacing w:line="240" w:lineRule="auto"/>
+        <w:contextualSpacing/>
+      </w:pPr>
+    </w:p>
+    <w:p>
+      <w:r>
+        <w:t xml:space="preserve">-Permutations – given list of distinct integers, return all possible permutations </w:t>
+      </w:r>
+    </w:p>
+    <w:p>
+      <w:pPr>
+        <w:ind w:left="720"/>
+      </w:pPr>
+      <w:r>
+        <w:t>Add a new arraylist to answer arraylist with each starting number in list as a starting number. Recurse and if the size of the list is still shorter than the num list, iterate through the num list and check to and for each one that is not currently in the list, create a new list with that number and recurse again.</w:t>
+      </w:r>
       <w:r>
         <w:rPr>
           <w:noProof/>
         </w:rPr>
-        <w:lastRenderedPageBreak/>
+        <w:t xml:space="preserve"> </w:t>
+      </w:r>
+      <w:r>
+        <w:rPr>
+          <w:noProof/>
+        </w:rPr>
         <w:drawing>
-          <wp:inline distT="0" distB="0" distL="0" distR="0" wp14:anchorId="5FA02AA5" wp14:editId="757947B9">
-            <wp:extent cx="3448050" cy="2286176"/>
-            <wp:effectExtent l="0" t="0" r="0" b="0"/>
-            <wp:docPr id="2" name="Picture 2"/>
+          <wp:inline distT="0" distB="0" distL="0" distR="0" wp14:anchorId="5D7ECB3B" wp14:editId="64477810">
+            <wp:extent cx="2872881" cy="673100"/>
+            <wp:effectExtent l="0" t="0" r="3810" b="0"/>
+            <wp:docPr id="1" name="Picture 1"/>
             <wp:cNvGraphicFramePr>
               <a:graphicFrameLocks xmlns:a="http://schemas.openxmlformats.org/drawingml/2006/main" noChangeAspect="1"/>
             </wp:cNvGraphicFramePr>
@@ -2902,6 +2205,51 @@
                   <pic:spPr>
                     <a:xfrm>
                       <a:off x="0" y="0"/>
+                      <a:ext cx="2896802" cy="678705"/>
+                    </a:xfrm>
+                    <a:prstGeom prst="rect">
+                      <a:avLst/>
+                    </a:prstGeom>
+                  </pic:spPr>
+                </pic:pic>
+              </a:graphicData>
+            </a:graphic>
+          </wp:inline>
+        </w:drawing>
+      </w:r>
+    </w:p>
+    <w:p>
+      <w:pPr>
+        <w:ind w:left="720"/>
+      </w:pPr>
+      <w:r>
+        <w:rPr>
+          <w:noProof/>
+        </w:rPr>
+        <w:drawing>
+          <wp:inline distT="0" distB="0" distL="0" distR="0" wp14:anchorId="5FA02AA5" wp14:editId="757947B9">
+            <wp:extent cx="3448050" cy="2286176"/>
+            <wp:effectExtent l="0" t="0" r="0" b="0"/>
+            <wp:docPr id="2" name="Picture 2"/>
+            <wp:cNvGraphicFramePr>
+              <a:graphicFrameLocks xmlns:a="http://schemas.openxmlformats.org/drawingml/2006/main" noChangeAspect="1"/>
+            </wp:cNvGraphicFramePr>
+            <a:graphic xmlns:a="http://schemas.openxmlformats.org/drawingml/2006/main">
+              <a:graphicData uri="http://schemas.openxmlformats.org/drawingml/2006/picture">
+                <pic:pic xmlns:pic="http://schemas.openxmlformats.org/drawingml/2006/picture">
+                  <pic:nvPicPr>
+                    <pic:cNvPr id="1" name=""/>
+                    <pic:cNvPicPr/>
+                  </pic:nvPicPr>
+                  <pic:blipFill>
+                    <a:blip r:embed="rId8"/>
+                    <a:stretch>
+                      <a:fillRect/>
+                    </a:stretch>
+                  </pic:blipFill>
+                  <pic:spPr>
+                    <a:xfrm>
+                      <a:off x="0" y="0"/>
                       <a:ext cx="3485760" cy="2311179"/>
                     </a:xfrm>
                     <a:prstGeom prst="rect">
@@ -2914,6 +2262,1058 @@
           </wp:inline>
         </w:drawing>
       </w:r>
+    </w:p>
+    <w:p>
+      <w:r>
+        <w:t xml:space="preserve">-Reverse Nodes in k-Group – Reverse the nodes of a linkedlist k at a time. If there are left out nodes at the end, return them in the original order. </w:t>
+      </w:r>
+    </w:p>
+    <w:p>
+      <w:pPr>
+        <w:ind w:left="720"/>
+      </w:pPr>
+      <w:r>
+        <w:t>Constant space and linear time. For each group, reverse it in constant space using the technique sentinel -&gt; attach next here -&gt; nodes previous. After function call, return 3 markers as an array, the beginning of the reversed chunk, the end of the reversed chunk, and the next node past the reversed chunk. These allow the proper placement of pointers in the list after reversal.</w:t>
+      </w:r>
+    </w:p>
+    <w:p>
+      <w:pPr>
+        <w:ind w:left="720"/>
+      </w:pPr>
+      <w:r>
+        <w:rPr>
+          <w:noProof/>
+        </w:rPr>
+        <w:lastRenderedPageBreak/>
+        <w:drawing>
+          <wp:inline distT="0" distB="0" distL="0" distR="0" wp14:anchorId="3F80CC2D" wp14:editId="03CF60D5">
+            <wp:extent cx="2660650" cy="1184217"/>
+            <wp:effectExtent l="0" t="0" r="6350" b="0"/>
+            <wp:docPr id="3" name="Picture 3"/>
+            <wp:cNvGraphicFramePr>
+              <a:graphicFrameLocks xmlns:a="http://schemas.openxmlformats.org/drawingml/2006/main" noChangeAspect="1"/>
+            </wp:cNvGraphicFramePr>
+            <a:graphic xmlns:a="http://schemas.openxmlformats.org/drawingml/2006/main">
+              <a:graphicData uri="http://schemas.openxmlformats.org/drawingml/2006/picture">
+                <pic:pic xmlns:pic="http://schemas.openxmlformats.org/drawingml/2006/picture">
+                  <pic:nvPicPr>
+                    <pic:cNvPr id="1" name=""/>
+                    <pic:cNvPicPr/>
+                  </pic:nvPicPr>
+                  <pic:blipFill>
+                    <a:blip r:embed="rId9"/>
+                    <a:stretch>
+                      <a:fillRect/>
+                    </a:stretch>
+                  </pic:blipFill>
+                  <pic:spPr>
+                    <a:xfrm>
+                      <a:off x="0" y="0"/>
+                      <a:ext cx="2706803" cy="1204759"/>
+                    </a:xfrm>
+                    <a:prstGeom prst="rect">
+                      <a:avLst/>
+                    </a:prstGeom>
+                  </pic:spPr>
+                </pic:pic>
+              </a:graphicData>
+            </a:graphic>
+          </wp:inline>
+        </w:drawing>
+      </w:r>
+    </w:p>
+    <w:p>
+      <w:r>
+        <w:t xml:space="preserve">-Word Ladder – Given </w:t>
+      </w:r>
+      <w:r>
+        <w:rPr>
+          <w:i/>
+          <w:iCs/>
+        </w:rPr>
+        <w:t xml:space="preserve">beginWord </w:t>
+      </w:r>
+      <w:r>
+        <w:t xml:space="preserve">and </w:t>
+      </w:r>
+      <w:r>
+        <w:rPr>
+          <w:i/>
+          <w:iCs/>
+        </w:rPr>
+        <w:t>endWord</w:t>
+      </w:r>
+      <w:r>
+        <w:t xml:space="preserve"> and a dictionary word list, find shortest transformation from start to end. Only one letter can be changed at a time and each intermediate word must be in the word list.</w:t>
+      </w:r>
+    </w:p>
+    <w:p>
+      <w:pPr>
+        <w:ind w:left="720"/>
+      </w:pPr>
+      <w:r>
+        <w:t xml:space="preserve">BFS – </w:t>
+      </w:r>
+      <w:r>
+        <w:t xml:space="preserve">put the beginning word into the queue. Add a new arraylist to the map with the word as the key and the </w:t>
+      </w:r>
+      <w:r>
+        <w:t xml:space="preserve">arraylist with the word in it. </w:t>
+      </w:r>
+      <w:r>
+        <w:t xml:space="preserve">For each current word, iterate through each character and change each character to each letter in the alphabet. If the new word exists in the set, </w:t>
+      </w:r>
+      <w:r>
+        <w:t>get the arraylist of the previous word, the arraylists are the chains of word sequences. Create a new arraylist from the previous word arraylist and add the new word to it. Put the new chain arraylist into the map with the new word as the key</w:t>
+      </w:r>
+      <w:r>
+        <w:t xml:space="preserve"> Put the new word into the queue. If the current word equals the end word, get the arraylist from the map with the endword as the key and return the length as the chain length.</w:t>
+      </w:r>
+    </w:p>
+    <w:p>
+      <w:r>
+        <w:t>-Top K Frequent Elements – Non-empty array of integers, return k most frequent elements.</w:t>
+      </w:r>
+    </w:p>
+    <w:p>
+      <w:r>
+        <w:tab/>
+        <w:t xml:space="preserve">HashMap of number to counts. MinHeap of size k of pairs of values to counts. </w:t>
+      </w:r>
+    </w:p>
+    <w:p>
+      <w:r>
+        <w:t xml:space="preserve">-Longest String Chain – List of words – </w:t>
+      </w:r>
+      <w:r>
+        <w:rPr>
+          <w:i/>
+          <w:iCs/>
+        </w:rPr>
+        <w:t xml:space="preserve">word1 </w:t>
+      </w:r>
+      <w:r>
+        <w:t xml:space="preserve">is predecessor of </w:t>
+      </w:r>
+      <w:r>
+        <w:rPr>
+          <w:i/>
+          <w:iCs/>
+        </w:rPr>
+        <w:t xml:space="preserve">word2 </w:t>
+      </w:r>
+      <w:r>
+        <w:t xml:space="preserve">if one letter can be added anywhere in </w:t>
+      </w:r>
+      <w:r>
+        <w:rPr>
+          <w:i/>
+          <w:iCs/>
+        </w:rPr>
+        <w:t xml:space="preserve">word1 </w:t>
+      </w:r>
+      <w:r>
+        <w:t xml:space="preserve">to make it </w:t>
+      </w:r>
+      <w:r>
+        <w:rPr>
+          <w:i/>
+          <w:iCs/>
+        </w:rPr>
+        <w:t>word2.</w:t>
+      </w:r>
+      <w:r>
+        <w:t xml:space="preserve"> All intermediary words must be in the list. Return the longest chain.</w:t>
+      </w:r>
+    </w:p>
+    <w:p>
+      <w:pPr>
+        <w:ind w:left="720"/>
+      </w:pPr>
+      <w:r>
+        <w:t xml:space="preserve">Sort the words by increasing length. </w:t>
+      </w:r>
+      <w:r>
+        <w:t xml:space="preserve">Create a HashMap of lengths to Sets of Strings with that length. </w:t>
+      </w:r>
+      <w:r>
+        <w:t xml:space="preserve">Create a HashMap of Strings to ArrayLists that are the sequences of strings up to the key String. </w:t>
+      </w:r>
+    </w:p>
+    <w:p>
+      <w:pPr>
+        <w:ind w:left="720"/>
+      </w:pPr>
+      <w:r>
+        <w:t xml:space="preserve">For each string </w:t>
+      </w:r>
+      <w:r>
+        <w:rPr>
+          <w:i/>
+          <w:iCs/>
+        </w:rPr>
+        <w:t xml:space="preserve">s </w:t>
+      </w:r>
+      <w:r>
+        <w:t xml:space="preserve">in the words list, iterating in ascending length order, </w:t>
+      </w:r>
+      <w:r>
+        <w:t xml:space="preserve">remove one character from each spot in the word. If the shorter word exists in the map of lengths to sets of strings, get the sequence(arraylist) of the shorter word. Copy it, and add the existing longer word to the new arraylist. Make a set if it doesn’t exist for words of the length of </w:t>
+      </w:r>
+      <w:r>
+        <w:rPr>
+          <w:i/>
+          <w:iCs/>
+        </w:rPr>
+        <w:t>s</w:t>
+      </w:r>
+      <w:r>
+        <w:t xml:space="preserve"> and add </w:t>
+      </w:r>
+      <w:r>
+        <w:rPr>
+          <w:i/>
+          <w:iCs/>
+        </w:rPr>
+        <w:t xml:space="preserve">s </w:t>
+      </w:r>
+      <w:r>
+        <w:t xml:space="preserve"> to the set and put it in the HashMap of length to sets of words. Add the newly created sequence to the sequences HashMap with the </w:t>
+      </w:r>
+      <w:r>
+        <w:rPr>
+          <w:i/>
+          <w:iCs/>
+        </w:rPr>
+        <w:t xml:space="preserve">s </w:t>
+      </w:r>
+      <w:r>
+        <w:t xml:space="preserve"> as the key and the arraylist as the value.</w:t>
+      </w:r>
+    </w:p>
+    <w:p>
+      <w:pPr>
+        <w:ind w:left="720"/>
+      </w:pPr>
+      <w:r>
+        <w:t xml:space="preserve">If none of the words with a single character removed exists the sequences or lengths, add the current string to a set with the length as a key and the set as the value to the lengths HashMap. Add a new arraylist with the current word as the key and the arraylist with only the current word as the value. Add that to the sequences HashMap. </w:t>
+      </w:r>
+    </w:p>
+    <w:p>
+      <w:pPr>
+        <w:ind w:left="720"/>
+      </w:pPr>
+      <w:r>
+        <w:t>At the end, iterate through all the sequences HashMap and return the length of the longest ArrayList.</w:t>
+      </w:r>
+    </w:p>
+    <w:p>
+      <w:r>
+        <w:lastRenderedPageBreak/>
+        <w:t>-Binary Tree Vertical Order Traversal – Return vertical traversal(top to bottom, column by column). If two nodes are in the same row and column,  the order should be left to right.</w:t>
+      </w:r>
+    </w:p>
+    <w:p>
+      <w:pPr>
+        <w:ind w:left="720"/>
+      </w:pPr>
+      <w:r>
+        <w:t>Create a new class Pair that is the node and integer offset from the center. BFS of Pairs and for each left and right child create a new pair that tracks both the node and the offset. If offset is negative, put it in the appropriate indexed arraylist for left nodes and if it is non-negative put it into arraylist for right nodes properly indexed. Reverse the left arraylist and append the right arraylist TreeNode values.</w:t>
+      </w:r>
+    </w:p>
+    <w:p>
+      <w:pPr>
+        <w:tabs>
+          <w:tab w:val="left" w:pos="916"/>
+          <w:tab w:val="left" w:pos="1832"/>
+          <w:tab w:val="left" w:pos="2748"/>
+          <w:tab w:val="left" w:pos="3664"/>
+          <w:tab w:val="left" w:pos="4580"/>
+          <w:tab w:val="left" w:pos="5496"/>
+          <w:tab w:val="left" w:pos="6412"/>
+          <w:tab w:val="left" w:pos="7328"/>
+          <w:tab w:val="left" w:pos="8244"/>
+          <w:tab w:val="left" w:pos="9160"/>
+          <w:tab w:val="left" w:pos="10076"/>
+          <w:tab w:val="left" w:pos="10992"/>
+          <w:tab w:val="left" w:pos="11908"/>
+          <w:tab w:val="left" w:pos="12824"/>
+          <w:tab w:val="left" w:pos="13740"/>
+          <w:tab w:val="left" w:pos="14656"/>
+        </w:tabs>
+        <w:spacing w:after="0" w:line="240" w:lineRule="auto"/>
+        <w:rPr>
+          <w:rFonts w:ascii="Courier New" w:eastAsia="Times New Roman" w:hAnsi="Courier New" w:cs="Courier New"/>
+          <w:sz w:val="20"/>
+          <w:szCs w:val="20"/>
+        </w:rPr>
+      </w:pPr>
+      <w:r>
+        <w:rPr>
+          <w:rFonts w:ascii="Courier New" w:eastAsia="Times New Roman" w:hAnsi="Courier New" w:cs="Courier New"/>
+          <w:b/>
+          <w:bCs/>
+          <w:sz w:val="20"/>
+          <w:szCs w:val="20"/>
+        </w:rPr>
+        <w:t>Input:</w:t>
+      </w:r>
+      <w:r>
+        <w:rPr>
+          <w:rFonts w:ascii="Courier New" w:eastAsia="Times New Roman" w:hAnsi="Courier New" w:cs="Courier New"/>
+          <w:sz w:val="20"/>
+          <w:szCs w:val="20"/>
+        </w:rPr>
+        <w:t xml:space="preserve"> [3,9,8,4,0,1,7,null,null,null,2,5] (0's right child is 2 and 1's left child is 5)</w:t>
+      </w:r>
+    </w:p>
+    <w:p>
+      <w:pPr>
+        <w:tabs>
+          <w:tab w:val="left" w:pos="916"/>
+          <w:tab w:val="left" w:pos="1832"/>
+          <w:tab w:val="left" w:pos="2748"/>
+          <w:tab w:val="left" w:pos="3664"/>
+          <w:tab w:val="left" w:pos="4580"/>
+          <w:tab w:val="left" w:pos="5496"/>
+          <w:tab w:val="left" w:pos="6412"/>
+          <w:tab w:val="left" w:pos="7328"/>
+          <w:tab w:val="left" w:pos="8244"/>
+          <w:tab w:val="left" w:pos="9160"/>
+          <w:tab w:val="left" w:pos="10076"/>
+          <w:tab w:val="left" w:pos="10992"/>
+          <w:tab w:val="left" w:pos="11908"/>
+          <w:tab w:val="left" w:pos="12824"/>
+          <w:tab w:val="left" w:pos="13740"/>
+          <w:tab w:val="left" w:pos="14656"/>
+        </w:tabs>
+        <w:spacing w:after="0" w:line="240" w:lineRule="auto"/>
+        <w:rPr>
+          <w:rFonts w:ascii="Courier New" w:eastAsia="Times New Roman" w:hAnsi="Courier New" w:cs="Courier New"/>
+          <w:sz w:val="20"/>
+          <w:szCs w:val="20"/>
+        </w:rPr>
+      </w:pPr>
+    </w:p>
+    <w:p>
+      <w:pPr>
+        <w:pStyle w:val="HTMLPreformatted"/>
+      </w:pPr>
+      <w:r>
+        <w:t xml:space="preserve">     3</w:t>
+      </w:r>
+      <w:r>
+        <w:tab/>
+      </w:r>
+      <w:r>
+        <w:tab/>
+      </w:r>
+      <w:r>
+        <w:tab/>
+      </w:r>
+      <w:r>
+        <w:rPr>
+          <w:b/>
+          <w:bCs/>
+        </w:rPr>
+        <w:t>Output:</w:t>
+      </w:r>
+    </w:p>
+    <w:p>
+      <w:pPr>
+        <w:pStyle w:val="HTMLPreformatted"/>
+      </w:pPr>
+      <w:r>
+        <w:t xml:space="preserve">    /\</w:t>
+      </w:r>
+      <w:r>
+        <w:tab/>
+      </w:r>
+      <w:r>
+        <w:tab/>
+      </w:r>
+      <w:r>
+        <w:tab/>
+      </w:r>
+      <w:r>
+        <w:t>[</w:t>
+      </w:r>
+    </w:p>
+    <w:p>
+      <w:pPr>
+        <w:pStyle w:val="HTMLPreformatted"/>
+      </w:pPr>
+      <w:r>
+        <w:t xml:space="preserve">   /  \</w:t>
+      </w:r>
+      <w:r>
+        <w:tab/>
+      </w:r>
+      <w:r>
+        <w:tab/>
+      </w:r>
+      <w:r>
+        <w:tab/>
+      </w:r>
+      <w:r>
+        <w:t>[4],</w:t>
+      </w:r>
+    </w:p>
+    <w:p>
+      <w:pPr>
+        <w:pStyle w:val="HTMLPreformatted"/>
+      </w:pPr>
+      <w:r>
+        <w:t xml:space="preserve">   9   8</w:t>
+      </w:r>
+      <w:r>
+        <w:tab/>
+      </w:r>
+      <w:r>
+        <w:tab/>
+      </w:r>
+      <w:r>
+        <w:t>[9,5],</w:t>
+      </w:r>
+    </w:p>
+    <w:p>
+      <w:pPr>
+        <w:pStyle w:val="HTMLPreformatted"/>
+      </w:pPr>
+      <w:r>
+        <w:t xml:space="preserve">  /\  /\</w:t>
+      </w:r>
+      <w:r>
+        <w:tab/>
+      </w:r>
+      <w:r>
+        <w:tab/>
+      </w:r>
+      <w:r>
+        <w:t>[3,0,1],</w:t>
+      </w:r>
+    </w:p>
+    <w:p>
+      <w:pPr>
+        <w:pStyle w:val="HTMLPreformatted"/>
+      </w:pPr>
+      <w:r>
+        <w:t xml:space="preserve"> /  \/  \</w:t>
+      </w:r>
+      <w:r>
+        <w:tab/>
+      </w:r>
+      <w:r>
+        <w:tab/>
+      </w:r>
+      <w:r>
+        <w:t>[8,2],</w:t>
+      </w:r>
+      <w:r>
+        <w:tab/>
+      </w:r>
+    </w:p>
+    <w:p>
+      <w:pPr>
+        <w:pStyle w:val="HTMLPreformatted"/>
+      </w:pPr>
+      <w:r>
+        <w:t xml:space="preserve"> 4  01   7</w:t>
+      </w:r>
+      <w:r>
+        <w:tab/>
+      </w:r>
+      <w:r>
+        <w:tab/>
+      </w:r>
+      <w:r>
+        <w:t>[7]</w:t>
+      </w:r>
+    </w:p>
+    <w:p>
+      <w:pPr>
+        <w:pStyle w:val="HTMLPreformatted"/>
+      </w:pPr>
+      <w:r>
+        <w:t xml:space="preserve">    /\</w:t>
+      </w:r>
+      <w:r>
+        <w:tab/>
+      </w:r>
+      <w:r>
+        <w:tab/>
+      </w:r>
+      <w:r>
+        <w:tab/>
+      </w:r>
+      <w:r>
+        <w:t>]</w:t>
+      </w:r>
+    </w:p>
+    <w:p>
+      <w:pPr>
+        <w:tabs>
+          <w:tab w:val="left" w:pos="916"/>
+          <w:tab w:val="left" w:pos="1832"/>
+          <w:tab w:val="left" w:pos="2748"/>
+          <w:tab w:val="left" w:pos="3664"/>
+          <w:tab w:val="left" w:pos="4580"/>
+          <w:tab w:val="left" w:pos="5496"/>
+          <w:tab w:val="left" w:pos="6412"/>
+          <w:tab w:val="left" w:pos="7328"/>
+          <w:tab w:val="left" w:pos="8244"/>
+          <w:tab w:val="left" w:pos="9160"/>
+          <w:tab w:val="left" w:pos="10076"/>
+          <w:tab w:val="left" w:pos="10992"/>
+          <w:tab w:val="left" w:pos="11908"/>
+          <w:tab w:val="left" w:pos="12824"/>
+          <w:tab w:val="left" w:pos="13740"/>
+          <w:tab w:val="left" w:pos="14656"/>
+        </w:tabs>
+        <w:spacing w:after="0" w:line="240" w:lineRule="auto"/>
+        <w:rPr>
+          <w:rFonts w:ascii="Courier New" w:eastAsia="Times New Roman" w:hAnsi="Courier New" w:cs="Courier New"/>
+          <w:sz w:val="20"/>
+          <w:szCs w:val="20"/>
+        </w:rPr>
+      </w:pPr>
+      <w:r>
+        <w:rPr>
+          <w:rFonts w:ascii="Courier New" w:eastAsia="Times New Roman" w:hAnsi="Courier New" w:cs="Courier New"/>
+          <w:sz w:val="20"/>
+          <w:szCs w:val="20"/>
+        </w:rPr>
+        <w:t xml:space="preserve">   /  \</w:t>
+      </w:r>
+    </w:p>
+    <w:p>
+      <w:pPr>
+        <w:tabs>
+          <w:tab w:val="left" w:pos="916"/>
+          <w:tab w:val="left" w:pos="1832"/>
+          <w:tab w:val="left" w:pos="2748"/>
+          <w:tab w:val="left" w:pos="3664"/>
+          <w:tab w:val="left" w:pos="4580"/>
+          <w:tab w:val="left" w:pos="5496"/>
+          <w:tab w:val="left" w:pos="6412"/>
+          <w:tab w:val="left" w:pos="7328"/>
+          <w:tab w:val="left" w:pos="8244"/>
+          <w:tab w:val="left" w:pos="9160"/>
+          <w:tab w:val="left" w:pos="10076"/>
+          <w:tab w:val="left" w:pos="10992"/>
+          <w:tab w:val="left" w:pos="11908"/>
+          <w:tab w:val="left" w:pos="12824"/>
+          <w:tab w:val="left" w:pos="13740"/>
+          <w:tab w:val="left" w:pos="14656"/>
+        </w:tabs>
+        <w:spacing w:after="0" w:line="240" w:lineRule="auto"/>
+        <w:rPr>
+          <w:rFonts w:ascii="Courier New" w:eastAsia="Times New Roman" w:hAnsi="Courier New" w:cs="Courier New"/>
+          <w:sz w:val="20"/>
+          <w:szCs w:val="20"/>
+        </w:rPr>
+      </w:pPr>
+      <w:r>
+        <w:rPr>
+          <w:rFonts w:ascii="Courier New" w:eastAsia="Times New Roman" w:hAnsi="Courier New" w:cs="Courier New"/>
+          <w:sz w:val="20"/>
+          <w:szCs w:val="20"/>
+        </w:rPr>
+        <w:t xml:space="preserve">   5   2</w:t>
+      </w:r>
+    </w:p>
+    <w:p>
+      <w:pPr>
+        <w:rPr>
+          <w:rFonts w:ascii="Courier New" w:eastAsia="Times New Roman" w:hAnsi="Courier New" w:cs="Courier New"/>
+          <w:sz w:val="20"/>
+          <w:szCs w:val="20"/>
+        </w:rPr>
+      </w:pPr>
+    </w:p>
+    <w:p>
+      <w:pPr>
+        <w:rPr>
+          <w:rFonts w:cstheme="minorHAnsi"/>
+        </w:rPr>
+      </w:pPr>
+      <w:r>
+        <w:rPr>
+          <w:rFonts w:cstheme="minorHAnsi"/>
+        </w:rPr>
+        <w:t>-Climbing Stairs – climbing stair case, n steps to reach the top. You can climb in either 1 or 2 steps. How many ways can you climb to the top.</w:t>
+      </w:r>
+    </w:p>
+    <w:p>
+      <w:pPr>
+        <w:ind w:left="720"/>
+        <w:rPr>
+          <w:rFonts w:cstheme="minorHAnsi"/>
+        </w:rPr>
+      </w:pPr>
+      <w:r>
+        <w:rPr>
+          <w:rFonts w:cstheme="minorHAnsi"/>
+        </w:rPr>
+        <w:t xml:space="preserve">Dynamic Programming: </w:t>
+      </w:r>
+      <w:r>
+        <w:rPr>
+          <w:rFonts w:cstheme="minorHAnsi"/>
+        </w:rPr>
+        <w:t xml:space="preserve">Iterate from 3 to equals </w:t>
+      </w:r>
+      <w:r>
+        <w:rPr>
+          <w:rFonts w:cstheme="minorHAnsi"/>
+          <w:i/>
+          <w:iCs/>
+        </w:rPr>
+        <w:t>n</w:t>
+      </w:r>
+      <w:r>
+        <w:rPr>
+          <w:rFonts w:cstheme="minorHAnsi"/>
+        </w:rPr>
+        <w:t xml:space="preserve">. Have a variable called sum which sums the total number of ways to current </w:t>
+      </w:r>
+      <w:r>
+        <w:rPr>
+          <w:rFonts w:cstheme="minorHAnsi"/>
+          <w:i/>
+          <w:iCs/>
+        </w:rPr>
+        <w:t xml:space="preserve">i. </w:t>
+      </w:r>
+      <w:r>
+        <w:rPr>
+          <w:rFonts w:cstheme="minorHAnsi"/>
+          <w:i/>
+          <w:iCs/>
+        </w:rPr>
+        <w:t>first = 1</w:t>
+      </w:r>
+      <w:r>
+        <w:rPr>
+          <w:rFonts w:cstheme="minorHAnsi"/>
+        </w:rPr>
+        <w:t xml:space="preserve">, </w:t>
+      </w:r>
+      <w:r>
+        <w:rPr>
+          <w:rFonts w:cstheme="minorHAnsi"/>
+          <w:i/>
+          <w:iCs/>
+        </w:rPr>
+        <w:t>second = 2</w:t>
+      </w:r>
+      <w:r>
+        <w:rPr>
+          <w:rFonts w:cstheme="minorHAnsi"/>
+        </w:rPr>
+        <w:t xml:space="preserve">. Within each iteration, </w:t>
+      </w:r>
+      <w:r>
+        <w:rPr>
+          <w:rFonts w:cstheme="minorHAnsi"/>
+          <w:i/>
+          <w:iCs/>
+        </w:rPr>
+        <w:t>sum = 0;</w:t>
+      </w:r>
+      <w:r>
+        <w:rPr>
+          <w:rFonts w:cstheme="minorHAnsi"/>
+        </w:rPr>
+        <w:t xml:space="preserve"> </w:t>
+      </w:r>
+      <w:r>
+        <w:rPr>
+          <w:rFonts w:cstheme="minorHAnsi"/>
+          <w:i/>
+          <w:iCs/>
+        </w:rPr>
+        <w:t>sum += first + second.</w:t>
+      </w:r>
+      <w:r>
+        <w:rPr>
+          <w:rFonts w:cstheme="minorHAnsi"/>
+        </w:rPr>
+        <w:t xml:space="preserve"> If </w:t>
+      </w:r>
+      <w:r>
+        <w:rPr>
+          <w:rFonts w:cstheme="minorHAnsi"/>
+          <w:i/>
+          <w:iCs/>
+        </w:rPr>
+        <w:t>i % 2 != 0, first = sum, else second  = sum</w:t>
+      </w:r>
+      <w:r>
+        <w:rPr>
+          <w:rFonts w:cstheme="minorHAnsi"/>
+        </w:rPr>
+        <w:t xml:space="preserve">. </w:t>
+      </w:r>
+      <w:r>
+        <w:rPr>
+          <w:rFonts w:cstheme="minorHAnsi"/>
+          <w:i/>
+          <w:iCs/>
+        </w:rPr>
+        <w:t xml:space="preserve">sum </w:t>
+      </w:r>
+      <w:r>
+        <w:rPr>
+          <w:rFonts w:cstheme="minorHAnsi"/>
+        </w:rPr>
+        <w:t>at the end is the total number of ways up the stairs.</w:t>
+      </w:r>
+    </w:p>
+    <w:p>
+      <w:pPr>
+        <w:rPr>
+          <w:rFonts w:cstheme="minorHAnsi"/>
+        </w:rPr>
+      </w:pPr>
+      <w:r>
+        <w:rPr>
+          <w:rFonts w:cstheme="minorHAnsi"/>
+        </w:rPr>
+        <w:t xml:space="preserve">-Minimum Path Sum </w:t>
+      </w:r>
+      <w:r>
+        <w:rPr>
+          <w:rFonts w:cstheme="minorHAnsi"/>
+        </w:rPr>
+        <w:t>–</w:t>
+      </w:r>
+      <w:r>
+        <w:rPr>
+          <w:rFonts w:cstheme="minorHAnsi"/>
+        </w:rPr>
+        <w:t xml:space="preserve"> </w:t>
+      </w:r>
+      <w:r>
+        <w:rPr>
+          <w:rFonts w:cstheme="minorHAnsi"/>
+          <w:i/>
+          <w:iCs/>
+        </w:rPr>
+        <w:t>m x n</w:t>
+      </w:r>
+      <w:r>
+        <w:rPr>
+          <w:rFonts w:cstheme="minorHAnsi"/>
+        </w:rPr>
+        <w:t xml:space="preserve"> grid with non-negative integers, find a path from top left to bottom right which minimizes the sum along its path. You can only move down or right.</w:t>
+      </w:r>
+    </w:p>
+    <w:p>
+      <w:pPr>
+        <w:ind w:left="720"/>
+        <w:rPr>
+          <w:rFonts w:cstheme="minorHAnsi"/>
+        </w:rPr>
+      </w:pPr>
+      <w:r>
+        <w:rPr>
+          <w:rFonts w:cstheme="minorHAnsi"/>
+        </w:rPr>
+        <w:t xml:space="preserve">Dynamic Programming: Create another grid of </w:t>
+      </w:r>
+      <w:r>
+        <w:rPr>
+          <w:rFonts w:cstheme="minorHAnsi"/>
+          <w:i/>
+          <w:iCs/>
+        </w:rPr>
+        <w:t>m x n</w:t>
+      </w:r>
+      <w:r>
+        <w:rPr>
+          <w:rFonts w:cstheme="minorHAnsi"/>
+        </w:rPr>
+        <w:t xml:space="preserve"> size that tracks costs and set them all to -1. Set the top left of the cost grid to the original grid’s value in the top left spot.</w:t>
+      </w:r>
+      <w:r>
+        <w:rPr>
+          <w:rFonts w:cstheme="minorHAnsi"/>
+        </w:rPr>
+        <w:t xml:space="preserve"> Iterate through the cost grid in ascending row and column order, and set the new square on minimum of the top square and left square plus the cost of the current square. Return the bottom right square of the cost matrix.</w:t>
+      </w:r>
+    </w:p>
+    <w:p>
+      <w:pPr>
+        <w:rPr>
+          <w:rFonts w:cstheme="minorHAnsi"/>
+        </w:rPr>
+      </w:pPr>
+      <w:r>
+        <w:rPr>
+          <w:rFonts w:cstheme="minorHAnsi"/>
+        </w:rPr>
+        <w:t xml:space="preserve">-Search a 2D Matrix </w:t>
+      </w:r>
+      <w:r>
+        <w:rPr>
+          <w:rFonts w:cstheme="minorHAnsi"/>
+        </w:rPr>
+        <w:t>–</w:t>
+      </w:r>
+      <w:r>
+        <w:rPr>
+          <w:rFonts w:cstheme="minorHAnsi"/>
+        </w:rPr>
+        <w:t xml:space="preserve"> </w:t>
+      </w:r>
+      <w:r>
+        <w:rPr>
+          <w:rFonts w:cstheme="minorHAnsi"/>
+        </w:rPr>
+        <w:t xml:space="preserve">search for a value in an </w:t>
+      </w:r>
+      <w:r>
+        <w:rPr>
+          <w:rFonts w:cstheme="minorHAnsi"/>
+          <w:i/>
+          <w:iCs/>
+        </w:rPr>
+        <w:t>m x n</w:t>
+      </w:r>
+      <w:r>
+        <w:rPr>
+          <w:rFonts w:cstheme="minorHAnsi"/>
+        </w:rPr>
+        <w:t xml:space="preserve"> matrix. Each row in the matrix is sorted in ascending order. The first number in a row is greater than the last number in the previous row.</w:t>
+      </w:r>
+    </w:p>
+    <w:p>
+      <w:pPr>
+        <w:rPr>
+          <w:rFonts w:cstheme="minorHAnsi"/>
+        </w:rPr>
+      </w:pPr>
+      <w:r>
+        <w:rPr>
+          <w:rFonts w:cstheme="minorHAnsi"/>
+        </w:rPr>
+        <w:tab/>
+        <w:t>Binary Search – During binary search, implicitly convert row and column indices into 1D array</w:t>
+      </w:r>
+      <w:r>
+        <w:rPr>
+          <w:rFonts w:cstheme="minorHAnsi"/>
+        </w:rPr>
+        <w:tab/>
+        <w:t xml:space="preserve">indices. </w:t>
+      </w:r>
+      <w:r>
+        <w:rPr>
+          <w:rFonts w:cstheme="minorHAnsi"/>
+          <w:i/>
+          <w:iCs/>
+        </w:rPr>
+        <w:t>row = mid / arr[0].length, col = mid % arr[0].length</w:t>
+      </w:r>
+      <w:r>
+        <w:rPr>
+          <w:rFonts w:cstheme="minorHAnsi"/>
+        </w:rPr>
+        <w:t xml:space="preserve">. </w:t>
+      </w:r>
+    </w:p>
+    <w:p>
+      <w:pPr>
+        <w:rPr>
+          <w:rFonts w:cstheme="minorHAnsi"/>
+        </w:rPr>
+      </w:pPr>
+      <w:r>
+        <w:rPr>
+          <w:rFonts w:cstheme="minorHAnsi"/>
+        </w:rPr>
+        <w:t>-Two Sum II – Input Array is Sorted – sorted array in ascending order, find two numbers that add up to a specific target.</w:t>
+      </w:r>
+    </w:p>
+    <w:p>
+      <w:pPr>
+        <w:ind w:left="720"/>
+        <w:rPr>
+          <w:rFonts w:cstheme="minorHAnsi"/>
+        </w:rPr>
+      </w:pPr>
+      <w:r>
+        <w:rPr>
+          <w:rFonts w:cstheme="minorHAnsi"/>
+        </w:rPr>
+        <w:lastRenderedPageBreak/>
+        <w:t>Two pointer approach for finding target in sorted array – pointer at beginning, pointer at end. If sum is greater than target, decrement right pointer, if it is smaller, increment left pointer. If the pointers cross then the sum does not exist.</w:t>
+      </w:r>
+    </w:p>
+    <w:p>
+      <w:pPr>
+        <w:rPr>
+          <w:rFonts w:cstheme="minorHAnsi"/>
+        </w:rPr>
+      </w:pPr>
+      <w:r>
+        <w:rPr>
+          <w:rFonts w:cstheme="minorHAnsi"/>
+        </w:rPr>
+        <w:t>-Palindrome Permutation – Given a string determine if a permutation of it could form a palindrome.</w:t>
+      </w:r>
+    </w:p>
+    <w:p>
+      <w:pPr>
+        <w:ind w:left="720"/>
+        <w:rPr>
+          <w:rFonts w:cstheme="minorHAnsi"/>
+        </w:rPr>
+      </w:pPr>
+      <w:r>
+        <w:rPr>
+          <w:rFonts w:cstheme="minorHAnsi"/>
+        </w:rPr>
+        <w:t>If the number of characters is odd, ensure that all character counts are even except 1 character which is one. If the count is even, all character counts must be even.</w:t>
+      </w:r>
+    </w:p>
+    <w:p>
+      <w:pPr>
+        <w:rPr>
+          <w:rFonts w:cstheme="minorHAnsi"/>
+        </w:rPr>
+      </w:pPr>
+      <w:r>
+        <w:rPr>
+          <w:rFonts w:cstheme="minorHAnsi"/>
+        </w:rPr>
+        <w:t>-Delete Node in a Linked List – delete a node in a linkedlist given only access to that node</w:t>
+      </w:r>
+    </w:p>
+    <w:p>
+      <w:pPr>
+        <w:ind w:left="720"/>
+        <w:rPr>
+          <w:rFonts w:cstheme="minorHAnsi"/>
+        </w:rPr>
+      </w:pPr>
+      <w:r>
+        <w:rPr>
+          <w:rFonts w:cstheme="minorHAnsi"/>
+        </w:rPr>
+        <w:t>Copy next node’s data to current node. Move nodes next pointer to next.next. Cannot accomplish given access to tail node.</w:t>
+      </w:r>
+    </w:p>
+    <w:p>
+      <w:pPr>
+        <w:rPr>
+          <w:rFonts w:cstheme="minorHAnsi"/>
+        </w:rPr>
+      </w:pPr>
+      <w:r>
+        <w:rPr>
+          <w:rFonts w:cstheme="minorHAnsi"/>
+        </w:rPr>
+        <w:t>-Print Immutable LinkedList in Reverse</w:t>
+      </w:r>
+    </w:p>
+    <w:p>
+      <w:pPr>
+        <w:ind w:left="720"/>
+        <w:rPr>
+          <w:rFonts w:cstheme="minorHAnsi"/>
+        </w:rPr>
+      </w:pPr>
+      <w:r>
+        <w:rPr>
+          <w:rFonts w:cstheme="minorHAnsi"/>
+        </w:rPr>
+        <w:t>Recurse until the end of the list, print after the recursive call so it prints out while moving back up the call stack.</w:t>
+      </w:r>
+    </w:p>
+    <w:p>
+      <w:pPr>
+        <w:ind w:left="720"/>
+        <w:contextualSpacing/>
+        <w:rPr>
+          <w:rFonts w:cstheme="minorHAnsi"/>
+        </w:rPr>
+      </w:pPr>
+      <w:r>
+        <w:rPr>
+          <w:rFonts w:cstheme="minorHAnsi"/>
+        </w:rPr>
+        <w:t xml:space="preserve">        if(head != null)</w:t>
+      </w:r>
+    </w:p>
+    <w:p>
+      <w:pPr>
+        <w:ind w:left="720"/>
+        <w:contextualSpacing/>
+        <w:rPr>
+          <w:rFonts w:cstheme="minorHAnsi"/>
+        </w:rPr>
+      </w:pPr>
+      <w:r>
+        <w:rPr>
+          <w:rFonts w:cstheme="minorHAnsi"/>
+        </w:rPr>
+        <w:t xml:space="preserve">        {</w:t>
+      </w:r>
+    </w:p>
+    <w:p>
+      <w:pPr>
+        <w:ind w:left="720"/>
+        <w:contextualSpacing/>
+        <w:rPr>
+          <w:rFonts w:cstheme="minorHAnsi"/>
+        </w:rPr>
+      </w:pPr>
+      <w:r>
+        <w:rPr>
+          <w:rFonts w:cstheme="minorHAnsi"/>
+        </w:rPr>
+        <w:t xml:space="preserve">            printLinkedListInReverse(head.getNext());</w:t>
+      </w:r>
+    </w:p>
+    <w:p>
+      <w:pPr>
+        <w:ind w:left="720"/>
+        <w:contextualSpacing/>
+        <w:rPr>
+          <w:rFonts w:cstheme="minorHAnsi"/>
+        </w:rPr>
+      </w:pPr>
+      <w:r>
+        <w:rPr>
+          <w:rFonts w:cstheme="minorHAnsi"/>
+        </w:rPr>
+        <w:t xml:space="preserve">            head.printValue();</w:t>
+      </w:r>
+    </w:p>
+    <w:p>
+      <w:pPr>
+        <w:ind w:left="720"/>
+        <w:contextualSpacing/>
+        <w:rPr>
+          <w:rFonts w:cstheme="minorHAnsi"/>
+        </w:rPr>
+      </w:pPr>
+      <w:r>
+        <w:rPr>
+          <w:rFonts w:cstheme="minorHAnsi"/>
+        </w:rPr>
+        <w:t xml:space="preserve">        }</w:t>
+      </w:r>
+    </w:p>
+    <w:p>
+      <w:pPr>
+        <w:contextualSpacing/>
+        <w:rPr>
+          <w:rFonts w:cstheme="minorHAnsi"/>
+        </w:rPr>
+      </w:pPr>
     </w:p>
     <w:sectPr>
       <w:pgSz w:w="12240" w:h="15840"/>
@@ -3390,6 +3790,119 @@
     </w:lvl>
   </w:abstractNum>
   <w:abstractNum w:abstractNumId="4" w15:restartNumberingAfterBreak="0">
+    <w:nsid w:val="75631A3E"/>
+    <w:multiLevelType w:val="hybridMultilevel"/>
+    <w:tmpl w:val="6D3CFD0E"/>
+    <w:lvl w:ilvl="0" w:tplc="7D468AB2">
+      <w:start w:val="5"/>
+      <w:numFmt w:val="bullet"/>
+      <w:lvlText w:val="-"/>
+      <w:lvlJc w:val="left"/>
+      <w:pPr>
+        <w:ind w:left="720" w:hanging="360"/>
+      </w:pPr>
+      <w:rPr>
+        <w:rFonts w:ascii="Calibri" w:eastAsiaTheme="minorHAnsi" w:hAnsi="Calibri" w:cs="Calibri" w:hint="default"/>
+      </w:rPr>
+    </w:lvl>
+    <w:lvl w:ilvl="1" w:tplc="04090003" w:tentative="1">
+      <w:start w:val="1"/>
+      <w:numFmt w:val="bullet"/>
+      <w:lvlText w:val="o"/>
+      <w:lvlJc w:val="left"/>
+      <w:pPr>
+        <w:ind w:left="1440" w:hanging="360"/>
+      </w:pPr>
+      <w:rPr>
+        <w:rFonts w:ascii="Courier New" w:hAnsi="Courier New" w:cs="Courier New" w:hint="default"/>
+      </w:rPr>
+    </w:lvl>
+    <w:lvl w:ilvl="2" w:tplc="04090005" w:tentative="1">
+      <w:start w:val="1"/>
+      <w:numFmt w:val="bullet"/>
+      <w:lvlText w:val=""/>
+      <w:lvlJc w:val="left"/>
+      <w:pPr>
+        <w:ind w:left="2160" w:hanging="360"/>
+      </w:pPr>
+      <w:rPr>
+        <w:rFonts w:ascii="Wingdings" w:hAnsi="Wingdings" w:hint="default"/>
+      </w:rPr>
+    </w:lvl>
+    <w:lvl w:ilvl="3" w:tplc="04090001" w:tentative="1">
+      <w:start w:val="1"/>
+      <w:numFmt w:val="bullet"/>
+      <w:lvlText w:val=""/>
+      <w:lvlJc w:val="left"/>
+      <w:pPr>
+        <w:ind w:left="2880" w:hanging="360"/>
+      </w:pPr>
+      <w:rPr>
+        <w:rFonts w:ascii="Symbol" w:hAnsi="Symbol" w:hint="default"/>
+      </w:rPr>
+    </w:lvl>
+    <w:lvl w:ilvl="4" w:tplc="04090003" w:tentative="1">
+      <w:start w:val="1"/>
+      <w:numFmt w:val="bullet"/>
+      <w:lvlText w:val="o"/>
+      <w:lvlJc w:val="left"/>
+      <w:pPr>
+        <w:ind w:left="3600" w:hanging="360"/>
+      </w:pPr>
+      <w:rPr>
+        <w:rFonts w:ascii="Courier New" w:hAnsi="Courier New" w:cs="Courier New" w:hint="default"/>
+      </w:rPr>
+    </w:lvl>
+    <w:lvl w:ilvl="5" w:tplc="04090005" w:tentative="1">
+      <w:start w:val="1"/>
+      <w:numFmt w:val="bullet"/>
+      <w:lvlText w:val=""/>
+      <w:lvlJc w:val="left"/>
+      <w:pPr>
+        <w:ind w:left="4320" w:hanging="360"/>
+      </w:pPr>
+      <w:rPr>
+        <w:rFonts w:ascii="Wingdings" w:hAnsi="Wingdings" w:hint="default"/>
+      </w:rPr>
+    </w:lvl>
+    <w:lvl w:ilvl="6" w:tplc="04090001" w:tentative="1">
+      <w:start w:val="1"/>
+      <w:numFmt w:val="bullet"/>
+      <w:lvlText w:val=""/>
+      <w:lvlJc w:val="left"/>
+      <w:pPr>
+        <w:ind w:left="5040" w:hanging="360"/>
+      </w:pPr>
+      <w:rPr>
+        <w:rFonts w:ascii="Symbol" w:hAnsi="Symbol" w:hint="default"/>
+      </w:rPr>
+    </w:lvl>
+    <w:lvl w:ilvl="7" w:tplc="04090003" w:tentative="1">
+      <w:start w:val="1"/>
+      <w:numFmt w:val="bullet"/>
+      <w:lvlText w:val="o"/>
+      <w:lvlJc w:val="left"/>
+      <w:pPr>
+        <w:ind w:left="5760" w:hanging="360"/>
+      </w:pPr>
+      <w:rPr>
+        <w:rFonts w:ascii="Courier New" w:hAnsi="Courier New" w:cs="Courier New" w:hint="default"/>
+      </w:rPr>
+    </w:lvl>
+    <w:lvl w:ilvl="8" w:tplc="04090005" w:tentative="1">
+      <w:start w:val="1"/>
+      <w:numFmt w:val="bullet"/>
+      <w:lvlText w:val=""/>
+      <w:lvlJc w:val="left"/>
+      <w:pPr>
+        <w:ind w:left="6480" w:hanging="360"/>
+      </w:pPr>
+      <w:rPr>
+        <w:rFonts w:ascii="Wingdings" w:hAnsi="Wingdings" w:hint="default"/>
+      </w:rPr>
+    </w:lvl>
+  </w:abstractNum>
+  <w:abstractNum w:abstractNumId="5" w15:restartNumberingAfterBreak="0">
     <w:nsid w:val="77B528F6"/>
     <w:multiLevelType w:val="hybridMultilevel"/>
     <w:tmpl w:val="8766D5D8"/>
@@ -3515,6 +4028,9 @@
     <w:abstractNumId w:val="1"/>
   </w:num>
   <w:num w:numId="5">
+    <w:abstractNumId w:val="5"/>
+  </w:num>
+  <w:num w:numId="6">
     <w:abstractNumId w:val="4"/>
   </w:num>
 </w:numbering>

</xml_diff>

<commit_message>
Meeting rooms initial commit
</commit_message>
<xml_diff>
--- a/LeetCode Notes.docx
+++ b/LeetCode Notes.docx
@@ -32,15 +32,31 @@
         <w:sym w:font="Wingdings" w:char="F0E0"/>
       </w:r>
       <w:r>
-        <w:t xml:space="preserve"> Add two numbers that are represented by linkedlist in reverse</w:t>
-      </w:r>
-    </w:p>
-    <w:p>
-      <w:pPr>
-        <w:ind w:left="720"/>
-      </w:pPr>
-      <w:r>
-        <w:t>While loop condition is an or of either head not null. Account for a null head by adding zero if iterator of a list is null.</w:t>
+        <w:t xml:space="preserve"> Add two numbers that are represented by </w:t>
+      </w:r>
+      <w:proofErr w:type="spellStart"/>
+      <w:r>
+        <w:t>linkedlist</w:t>
+      </w:r>
+      <w:proofErr w:type="spellEnd"/>
+      <w:r>
+        <w:t xml:space="preserve"> in reverse</w:t>
+      </w:r>
+    </w:p>
+    <w:p>
+      <w:pPr>
+        <w:ind w:left="720"/>
+      </w:pPr>
+      <w:r>
+        <w:t xml:space="preserve">While loop condition is an </w:t>
+      </w:r>
+      <w:proofErr w:type="spellStart"/>
+      <w:r>
+        <w:t>or</w:t>
+      </w:r>
+      <w:proofErr w:type="spellEnd"/>
+      <w:r>
+        <w:t xml:space="preserve"> of either head not null. Account for a null head by adding zero if iterator of a list is null.</w:t>
       </w:r>
     </w:p>
     <w:p>
@@ -59,7 +75,31 @@
         <w:ind w:left="720"/>
       </w:pPr>
       <w:r>
-        <w:t>HashMap of key to value. LinkdList that ordered LRU status. HashMap of key to ListNode for O(1) access to a node. ListNode pointer to head and tail.</w:t>
+        <w:t xml:space="preserve">HashMap of key to value. </w:t>
+      </w:r>
+      <w:proofErr w:type="spellStart"/>
+      <w:r>
+        <w:t>LinkdList</w:t>
+      </w:r>
+      <w:proofErr w:type="spellEnd"/>
+      <w:r>
+        <w:t xml:space="preserve"> that ordered LRU status. HashMap of key to </w:t>
+      </w:r>
+      <w:proofErr w:type="spellStart"/>
+      <w:r>
+        <w:t>ListNode</w:t>
+      </w:r>
+      <w:proofErr w:type="spellEnd"/>
+      <w:r>
+        <w:t xml:space="preserve"> for O(1) access to a node. </w:t>
+      </w:r>
+      <w:proofErr w:type="spellStart"/>
+      <w:r>
+        <w:t>ListNode</w:t>
+      </w:r>
+      <w:proofErr w:type="spellEnd"/>
+      <w:r>
+        <w:t xml:space="preserve"> pointer to head and tail.</w:t>
       </w:r>
     </w:p>
     <w:p>
@@ -121,7 +161,23 @@
         <w:ind w:left="720"/>
       </w:pPr>
       <w:r>
-        <w:t>Min heap of all the listnodes with their values. After removal of root which is the min, move node to its next and reinsert into heap. If it is null, do not reinsert and do not heapify. No extra array space needed because each node is inserted directly into heap so it marks its lists head and the value.</w:t>
+        <w:t xml:space="preserve">Min heap of all the </w:t>
+      </w:r>
+      <w:proofErr w:type="spellStart"/>
+      <w:r>
+        <w:t>listnodes</w:t>
+      </w:r>
+      <w:proofErr w:type="spellEnd"/>
+      <w:r>
+        <w:t xml:space="preserve"> with their values. After removal of root which is the min, move node to its next and reinsert into heap. If it is null, do not reinsert and do not </w:t>
+      </w:r>
+      <w:proofErr w:type="spellStart"/>
+      <w:r>
+        <w:t>heapify</w:t>
+      </w:r>
+      <w:proofErr w:type="spellEnd"/>
+      <w:r>
+        <w:t>. No extra array space needed because each node is inserted directly into heap so it marks its lists head and the value.</w:t>
       </w:r>
     </w:p>
     <w:p>
@@ -229,15 +285,36 @@
     </w:p>
     <w:p>
       <w:r>
-        <w:t>-Best Time to Buy and Sell Stock – Array of stock values on day i</w:t>
-      </w:r>
-    </w:p>
-    <w:p>
-      <w:pPr>
-        <w:ind w:left="720"/>
-      </w:pPr>
-      <w:r>
-        <w:t>Dynamic Programming – Keep track of currently seen minimum value. Keep track of largest seen prices[i] – min_value seen as iterate one pass over array.</w:t>
+        <w:t xml:space="preserve">-Best Time to Buy and Sell Stock – Array of stock values on day </w:t>
+      </w:r>
+      <w:proofErr w:type="spellStart"/>
+      <w:r>
+        <w:t>i</w:t>
+      </w:r>
+      <w:proofErr w:type="spellEnd"/>
+    </w:p>
+    <w:p>
+      <w:pPr>
+        <w:ind w:left="720"/>
+      </w:pPr>
+      <w:r>
+        <w:t>Dynamic Programming – Keep track of currently seen minimum value. Keep track of largest seen prices[</w:t>
+      </w:r>
+      <w:proofErr w:type="spellStart"/>
+      <w:r>
+        <w:t>i</w:t>
+      </w:r>
+      <w:proofErr w:type="spellEnd"/>
+      <w:r>
+        <w:t xml:space="preserve">] – </w:t>
+      </w:r>
+      <w:proofErr w:type="spellStart"/>
+      <w:r>
+        <w:t>min_value</w:t>
+      </w:r>
+      <w:proofErr w:type="spellEnd"/>
+      <w:r>
+        <w:t xml:space="preserve"> seen as iterate one pass over array.</w:t>
       </w:r>
     </w:p>
     <w:p>
@@ -417,7 +494,39 @@
         <w:t xml:space="preserve">Dynamic Programming: </w:t>
       </w:r>
       <w:r>
-        <w:t>DP array of size amount + 1. Each value in array with index i represents the least amount of coins that can make up amount i. For each index, iterate through each coin value and if the index equals a coin value, set it to the index to value 1, otherwise, check the index – (each value in coin) and if the index – coin_value + 1 is less than what is in the current index or the current index is 0, set the current index value to previous index + 1. Return the value in the largest index of the dp array.</w:t>
+        <w:t xml:space="preserve">DP array of size amount + 1. Each value in array with index </w:t>
+      </w:r>
+      <w:proofErr w:type="spellStart"/>
+      <w:r>
+        <w:t>i</w:t>
+      </w:r>
+      <w:proofErr w:type="spellEnd"/>
+      <w:r>
+        <w:t xml:space="preserve"> represents the least amount of coins that can make up amount </w:t>
+      </w:r>
+      <w:proofErr w:type="spellStart"/>
+      <w:r>
+        <w:t>i</w:t>
+      </w:r>
+      <w:proofErr w:type="spellEnd"/>
+      <w:r>
+        <w:t xml:space="preserve">. For each index, iterate through each coin value and if the index equals a coin value, set it to the index to value 1, otherwise, check the index – (each value in coin) and if the index – </w:t>
+      </w:r>
+      <w:proofErr w:type="spellStart"/>
+      <w:r>
+        <w:t>coin_value</w:t>
+      </w:r>
+      <w:proofErr w:type="spellEnd"/>
+      <w:r>
+        <w:t xml:space="preserve"> + 1 is less than what is in the current index or the current index is 0, set the current index value to previous index + 1. Return the value in the largest index of the </w:t>
+      </w:r>
+      <w:proofErr w:type="spellStart"/>
+      <w:r>
+        <w:t>dp</w:t>
+      </w:r>
+      <w:proofErr w:type="spellEnd"/>
+      <w:r>
+        <w:t xml:space="preserve"> array.</w:t>
       </w:r>
     </w:p>
     <w:p>
@@ -449,12 +558,14 @@
       <w:r>
         <w:t xml:space="preserve"> and a dictionary </w:t>
       </w:r>
+      <w:proofErr w:type="spellStart"/>
       <w:r>
         <w:rPr>
           <w:rStyle w:val="Emphasis"/>
         </w:rPr>
         <w:t>wordDict</w:t>
       </w:r>
+      <w:proofErr w:type="spellEnd"/>
       <w:r>
         <w:t xml:space="preserve"> containing a list of </w:t>
       </w:r>
@@ -480,7 +591,15 @@
         <w:tab/>
       </w:r>
       <w:r>
-        <w:t xml:space="preserve">i.e. applepenapple [“apple”, “pen”] </w:t>
+        <w:t xml:space="preserve">i.e. </w:t>
+      </w:r>
+      <w:proofErr w:type="spellStart"/>
+      <w:r>
+        <w:t>applepenapple</w:t>
+      </w:r>
+      <w:proofErr w:type="spellEnd"/>
+      <w:r>
+        <w:t xml:space="preserve"> [“apple”, “pen”] </w:t>
       </w:r>
       <w:r>
         <w:sym w:font="Wingdings" w:char="F0E0"/>
@@ -508,10 +627,34 @@
         <w:t xml:space="preserve">: </w:t>
       </w:r>
       <w:r>
-        <w:t xml:space="preserve">Iterate through the characters of the String s. Keep a HashSet of indexes that can be segmented from the words in word dict. If the substring from 0 to current index is in the dictionary, add the current index into the index set. Otherwise, iterate through the word dict </w:t>
-      </w:r>
-      <w:r>
-        <w:t>and if the current index – length of current iterated string in word dict &gt;= 0 and the current index – length is in the HashSet of indexes, add the current index to the HashSet. Return if the HashSet contains the index of the s.length() – 1 at the end.</w:t>
+        <w:t xml:space="preserve">Iterate through the characters of the String s. Keep a HashSet of indexes that can be segmented from the words in word dict. If the substring from 0 to current index is in the dictionary, add the current index into the index set. Otherwise, iterate through the word </w:t>
+      </w:r>
+      <w:proofErr w:type="spellStart"/>
+      <w:r>
+        <w:t>dict</w:t>
+      </w:r>
+      <w:proofErr w:type="spellEnd"/>
+      <w:r>
+        <w:t xml:space="preserve"> </w:t>
+      </w:r>
+      <w:r>
+        <w:t xml:space="preserve">and if the current index – length of current iterated string in word </w:t>
+      </w:r>
+      <w:proofErr w:type="spellStart"/>
+      <w:r>
+        <w:t>dict</w:t>
+      </w:r>
+      <w:proofErr w:type="spellEnd"/>
+      <w:r>
+        <w:t xml:space="preserve"> &gt;= 0 and the current index – length is in the HashSet of indexes, add the current index to the HashSet. Return if the HashSet contains the index of the </w:t>
+      </w:r>
+      <w:proofErr w:type="spellStart"/>
+      <w:r>
+        <w:t>s.length</w:t>
+      </w:r>
+      <w:proofErr w:type="spellEnd"/>
+      <w:r>
+        <w:t>() – 1 at the end.</w:t>
       </w:r>
     </w:p>
     <w:p>
@@ -531,15 +674,47 @@
         <w:ind w:left="720"/>
       </w:pPr>
       <w:r>
-        <w:t>Serialize – DFS with stringbuffer. Counter integer as ID of current node(need to use an array so that the it is a pointer and the value increments through all recursive calls. String is “root.val:parent_id:counter[0]:left “.  Parent ID is passed through the recursive call since it is DFS. Node ID is counter[0] which gets incremented in each recursive call. Left is a Boolean and gets set from the caller function as true when it calls the left child and false on the right child.</w:t>
-      </w:r>
-    </w:p>
-    <w:p>
-      <w:pPr>
-        <w:ind w:left="720"/>
-      </w:pPr>
-      <w:r>
-        <w:t>Deserialize – Split the string data on the “ “. Make a new TreeNode for each node data and put a it in a HashMap with key as the ID and the node as the value. Iterate through all the nodes, and grab the parent ID from the node data in the string and the parent node using the parent ID from the HashMap and grab the child node with the child id from the node HashMap. Set the parent child node to the appropriate left or right child based on the left flag true or false.</w:t>
+        <w:t xml:space="preserve">Serialize – DFS with </w:t>
+      </w:r>
+      <w:proofErr w:type="spellStart"/>
+      <w:r>
+        <w:t>stringbuffer</w:t>
+      </w:r>
+      <w:proofErr w:type="spellEnd"/>
+      <w:r>
+        <w:t>. Counter integer as ID of current node(need to use an array so that the it is a pointer and the value increments through all recursive calls. String is “</w:t>
+      </w:r>
+      <w:proofErr w:type="spellStart"/>
+      <w:r>
+        <w:t>root.val:parent_id:counter</w:t>
+      </w:r>
+      <w:proofErr w:type="spellEnd"/>
+      <w:r>
+        <w:t>[0]:left “.  Parent ID is passed through the recursive call since it is DFS. Node ID is counter[0] which gets incremented in each recursive call. Left is a Boolean and gets set from the caller function as true when it calls the left child and false on the right child.</w:t>
+      </w:r>
+    </w:p>
+    <w:p>
+      <w:pPr>
+        <w:ind w:left="720"/>
+      </w:pPr>
+      <w:r>
+        <w:t xml:space="preserve">Deserialize – Split the string data on the “ “. Make a new </w:t>
+      </w:r>
+      <w:proofErr w:type="spellStart"/>
+      <w:r>
+        <w:t>TreeNode</w:t>
+      </w:r>
+      <w:proofErr w:type="spellEnd"/>
+      <w:r>
+        <w:t xml:space="preserve"> for each node data and put a </w:t>
+      </w:r>
+      <w:proofErr w:type="spellStart"/>
+      <w:r>
+        <w:t>it</w:t>
+      </w:r>
+      <w:proofErr w:type="spellEnd"/>
+      <w:r>
+        <w:t xml:space="preserve"> in a HashMap with key as the ID and the node as the value. Iterate through all the nodes, and grab the parent ID from the node data in the string and the parent node using the parent ID from the HashMap and grab the child node with the child id from the node HashMap. Set the parent child node to the appropriate left or right child based on the left flag true or false.</w:t>
       </w:r>
     </w:p>
     <w:p>
@@ -881,7 +1056,61 @@
           <w:szCs w:val="22"/>
         </w:rPr>
         <w:tab/>
-        <w:t xml:space="preserve">Otherwise, if nums[0] &lt; nums[nums.length – 1] </w:t>
+        <w:t xml:space="preserve">Otherwise, if </w:t>
+      </w:r>
+      <w:proofErr w:type="spellStart"/>
+      <w:r>
+        <w:rPr>
+          <w:rFonts w:asciiTheme="minorHAnsi" w:hAnsiTheme="minorHAnsi" w:cstheme="minorHAnsi"/>
+          <w:sz w:val="22"/>
+          <w:szCs w:val="22"/>
+        </w:rPr>
+        <w:t>nums</w:t>
+      </w:r>
+      <w:proofErr w:type="spellEnd"/>
+      <w:r>
+        <w:rPr>
+          <w:rFonts w:asciiTheme="minorHAnsi" w:hAnsiTheme="minorHAnsi" w:cstheme="minorHAnsi"/>
+          <w:sz w:val="22"/>
+          <w:szCs w:val="22"/>
+        </w:rPr>
+        <w:t xml:space="preserve">[0] &lt; </w:t>
+      </w:r>
+      <w:proofErr w:type="spellStart"/>
+      <w:r>
+        <w:rPr>
+          <w:rFonts w:asciiTheme="minorHAnsi" w:hAnsiTheme="minorHAnsi" w:cstheme="minorHAnsi"/>
+          <w:sz w:val="22"/>
+          <w:szCs w:val="22"/>
+        </w:rPr>
+        <w:t>nums</w:t>
+      </w:r>
+      <w:proofErr w:type="spellEnd"/>
+      <w:r>
+        <w:rPr>
+          <w:rFonts w:asciiTheme="minorHAnsi" w:hAnsiTheme="minorHAnsi" w:cstheme="minorHAnsi"/>
+          <w:sz w:val="22"/>
+          <w:szCs w:val="22"/>
+        </w:rPr>
+        <w:t>[</w:t>
+      </w:r>
+      <w:proofErr w:type="spellStart"/>
+      <w:r>
+        <w:rPr>
+          <w:rFonts w:asciiTheme="minorHAnsi" w:hAnsiTheme="minorHAnsi" w:cstheme="minorHAnsi"/>
+          <w:sz w:val="22"/>
+          <w:szCs w:val="22"/>
+        </w:rPr>
+        <w:t>nums.length</w:t>
+      </w:r>
+      <w:proofErr w:type="spellEnd"/>
+      <w:r>
+        <w:rPr>
+          <w:rFonts w:asciiTheme="minorHAnsi" w:hAnsiTheme="minorHAnsi" w:cstheme="minorHAnsi"/>
+          <w:sz w:val="22"/>
+          <w:szCs w:val="22"/>
+        </w:rPr>
+        <w:t xml:space="preserve"> – 1] </w:t>
       </w:r>
       <w:r>
         <w:rPr>
@@ -981,7 +1210,25 @@
           <w:sz w:val="22"/>
           <w:szCs w:val="22"/>
         </w:rPr>
-        <w:t xml:space="preserve">If mid &gt; nums[0] </w:t>
+        <w:t xml:space="preserve">If mid &gt; </w:t>
+      </w:r>
+      <w:proofErr w:type="spellStart"/>
+      <w:r>
+        <w:rPr>
+          <w:rFonts w:asciiTheme="minorHAnsi" w:hAnsiTheme="minorHAnsi" w:cstheme="minorHAnsi"/>
+          <w:sz w:val="22"/>
+          <w:szCs w:val="22"/>
+        </w:rPr>
+        <w:t>nums</w:t>
+      </w:r>
+      <w:proofErr w:type="spellEnd"/>
+      <w:r>
+        <w:rPr>
+          <w:rFonts w:asciiTheme="minorHAnsi" w:hAnsiTheme="minorHAnsi" w:cstheme="minorHAnsi"/>
+          <w:sz w:val="22"/>
+          <w:szCs w:val="22"/>
+        </w:rPr>
+        <w:t xml:space="preserve">[0] </w:t>
       </w:r>
       <w:r>
         <w:rPr>
@@ -997,7 +1244,43 @@
           <w:sz w:val="22"/>
           <w:szCs w:val="22"/>
         </w:rPr>
-        <w:t xml:space="preserve"> pivot to the right, find_pivot(nums, mid+1, upper)</w:t>
+        <w:t xml:space="preserve"> pivot to the right, </w:t>
+      </w:r>
+      <w:proofErr w:type="spellStart"/>
+      <w:r>
+        <w:rPr>
+          <w:rFonts w:asciiTheme="minorHAnsi" w:hAnsiTheme="minorHAnsi" w:cstheme="minorHAnsi"/>
+          <w:sz w:val="22"/>
+          <w:szCs w:val="22"/>
+        </w:rPr>
+        <w:t>find_pivot</w:t>
+      </w:r>
+      <w:proofErr w:type="spellEnd"/>
+      <w:r>
+        <w:rPr>
+          <w:rFonts w:asciiTheme="minorHAnsi" w:hAnsiTheme="minorHAnsi" w:cstheme="minorHAnsi"/>
+          <w:sz w:val="22"/>
+          <w:szCs w:val="22"/>
+        </w:rPr>
+        <w:t>(</w:t>
+      </w:r>
+      <w:proofErr w:type="spellStart"/>
+      <w:r>
+        <w:rPr>
+          <w:rFonts w:asciiTheme="minorHAnsi" w:hAnsiTheme="minorHAnsi" w:cstheme="minorHAnsi"/>
+          <w:sz w:val="22"/>
+          <w:szCs w:val="22"/>
+        </w:rPr>
+        <w:t>nums</w:t>
+      </w:r>
+      <w:proofErr w:type="spellEnd"/>
+      <w:r>
+        <w:rPr>
+          <w:rFonts w:asciiTheme="minorHAnsi" w:hAnsiTheme="minorHAnsi" w:cstheme="minorHAnsi"/>
+          <w:sz w:val="22"/>
+          <w:szCs w:val="22"/>
+        </w:rPr>
+        <w:t>, mid+1, upper)</w:t>
       </w:r>
     </w:p>
     <w:p>
@@ -1019,7 +1302,43 @@
           <w:sz w:val="22"/>
           <w:szCs w:val="22"/>
         </w:rPr>
-        <w:t xml:space="preserve">If nums[mid] &lt;= nums[0] </w:t>
+        <w:t xml:space="preserve">If </w:t>
+      </w:r>
+      <w:proofErr w:type="spellStart"/>
+      <w:r>
+        <w:rPr>
+          <w:rFonts w:asciiTheme="minorHAnsi" w:hAnsiTheme="minorHAnsi" w:cstheme="minorHAnsi"/>
+          <w:sz w:val="22"/>
+          <w:szCs w:val="22"/>
+        </w:rPr>
+        <w:t>nums</w:t>
+      </w:r>
+      <w:proofErr w:type="spellEnd"/>
+      <w:r>
+        <w:rPr>
+          <w:rFonts w:asciiTheme="minorHAnsi" w:hAnsiTheme="minorHAnsi" w:cstheme="minorHAnsi"/>
+          <w:sz w:val="22"/>
+          <w:szCs w:val="22"/>
+        </w:rPr>
+        <w:t xml:space="preserve">[mid] &lt;= </w:t>
+      </w:r>
+      <w:proofErr w:type="spellStart"/>
+      <w:r>
+        <w:rPr>
+          <w:rFonts w:asciiTheme="minorHAnsi" w:hAnsiTheme="minorHAnsi" w:cstheme="minorHAnsi"/>
+          <w:sz w:val="22"/>
+          <w:szCs w:val="22"/>
+        </w:rPr>
+        <w:t>nums</w:t>
+      </w:r>
+      <w:proofErr w:type="spellEnd"/>
+      <w:r>
+        <w:rPr>
+          <w:rFonts w:asciiTheme="minorHAnsi" w:hAnsiTheme="minorHAnsi" w:cstheme="minorHAnsi"/>
+          <w:sz w:val="22"/>
+          <w:szCs w:val="22"/>
+        </w:rPr>
+        <w:t xml:space="preserve">[0] </w:t>
       </w:r>
       <w:r>
         <w:rPr>
@@ -1057,7 +1376,43 @@
           <w:sz w:val="22"/>
           <w:szCs w:val="22"/>
         </w:rPr>
-        <w:t>Check for mid == 0, if nums[mid] == nums[0] return 0, pivot is first index</w:t>
+        <w:t xml:space="preserve">Check for mid == 0, if </w:t>
+      </w:r>
+      <w:proofErr w:type="spellStart"/>
+      <w:r>
+        <w:rPr>
+          <w:rFonts w:asciiTheme="minorHAnsi" w:hAnsiTheme="minorHAnsi" w:cstheme="minorHAnsi"/>
+          <w:sz w:val="22"/>
+          <w:szCs w:val="22"/>
+        </w:rPr>
+        <w:t>nums</w:t>
+      </w:r>
+      <w:proofErr w:type="spellEnd"/>
+      <w:r>
+        <w:rPr>
+          <w:rFonts w:asciiTheme="minorHAnsi" w:hAnsiTheme="minorHAnsi" w:cstheme="minorHAnsi"/>
+          <w:sz w:val="22"/>
+          <w:szCs w:val="22"/>
+        </w:rPr>
+        <w:t xml:space="preserve">[mid] == </w:t>
+      </w:r>
+      <w:proofErr w:type="spellStart"/>
+      <w:r>
+        <w:rPr>
+          <w:rFonts w:asciiTheme="minorHAnsi" w:hAnsiTheme="minorHAnsi" w:cstheme="minorHAnsi"/>
+          <w:sz w:val="22"/>
+          <w:szCs w:val="22"/>
+        </w:rPr>
+        <w:t>nums</w:t>
+      </w:r>
+      <w:proofErr w:type="spellEnd"/>
+      <w:r>
+        <w:rPr>
+          <w:rFonts w:asciiTheme="minorHAnsi" w:hAnsiTheme="minorHAnsi" w:cstheme="minorHAnsi"/>
+          <w:sz w:val="22"/>
+          <w:szCs w:val="22"/>
+        </w:rPr>
+        <w:t>[0] return 0, pivot is first index</w:t>
       </w:r>
     </w:p>
     <w:p>
@@ -1101,7 +1456,43 @@
           <w:sz w:val="22"/>
           <w:szCs w:val="22"/>
         </w:rPr>
-        <w:t>Check if current is pivot, nums[mid] &lt; nums[mid – 1]</w:t>
+        <w:t xml:space="preserve">Check if current is pivot, </w:t>
+      </w:r>
+      <w:proofErr w:type="spellStart"/>
+      <w:r>
+        <w:rPr>
+          <w:rFonts w:asciiTheme="minorHAnsi" w:hAnsiTheme="minorHAnsi" w:cstheme="minorHAnsi"/>
+          <w:sz w:val="22"/>
+          <w:szCs w:val="22"/>
+        </w:rPr>
+        <w:t>nums</w:t>
+      </w:r>
+      <w:proofErr w:type="spellEnd"/>
+      <w:r>
+        <w:rPr>
+          <w:rFonts w:asciiTheme="minorHAnsi" w:hAnsiTheme="minorHAnsi" w:cstheme="minorHAnsi"/>
+          <w:sz w:val="22"/>
+          <w:szCs w:val="22"/>
+        </w:rPr>
+        <w:t xml:space="preserve">[mid] &lt; </w:t>
+      </w:r>
+      <w:proofErr w:type="spellStart"/>
+      <w:r>
+        <w:rPr>
+          <w:rFonts w:asciiTheme="minorHAnsi" w:hAnsiTheme="minorHAnsi" w:cstheme="minorHAnsi"/>
+          <w:sz w:val="22"/>
+          <w:szCs w:val="22"/>
+        </w:rPr>
+        <w:t>nums</w:t>
+      </w:r>
+      <w:proofErr w:type="spellEnd"/>
+      <w:r>
+        <w:rPr>
+          <w:rFonts w:asciiTheme="minorHAnsi" w:hAnsiTheme="minorHAnsi" w:cstheme="minorHAnsi"/>
+          <w:sz w:val="22"/>
+          <w:szCs w:val="22"/>
+        </w:rPr>
+        <w:t>[mid – 1]</w:t>
       </w:r>
     </w:p>
     <w:p>
@@ -1123,7 +1514,43 @@
           <w:sz w:val="22"/>
           <w:szCs w:val="22"/>
         </w:rPr>
-        <w:t>Otherwise find_pivot(nums, lower, mid)</w:t>
+        <w:t xml:space="preserve">Otherwise </w:t>
+      </w:r>
+      <w:proofErr w:type="spellStart"/>
+      <w:r>
+        <w:rPr>
+          <w:rFonts w:asciiTheme="minorHAnsi" w:hAnsiTheme="minorHAnsi" w:cstheme="minorHAnsi"/>
+          <w:sz w:val="22"/>
+          <w:szCs w:val="22"/>
+        </w:rPr>
+        <w:t>find_pivot</w:t>
+      </w:r>
+      <w:proofErr w:type="spellEnd"/>
+      <w:r>
+        <w:rPr>
+          <w:rFonts w:asciiTheme="minorHAnsi" w:hAnsiTheme="minorHAnsi" w:cstheme="minorHAnsi"/>
+          <w:sz w:val="22"/>
+          <w:szCs w:val="22"/>
+        </w:rPr>
+        <w:t>(</w:t>
+      </w:r>
+      <w:proofErr w:type="spellStart"/>
+      <w:r>
+        <w:rPr>
+          <w:rFonts w:asciiTheme="minorHAnsi" w:hAnsiTheme="minorHAnsi" w:cstheme="minorHAnsi"/>
+          <w:sz w:val="22"/>
+          <w:szCs w:val="22"/>
+        </w:rPr>
+        <w:t>nums</w:t>
+      </w:r>
+      <w:proofErr w:type="spellEnd"/>
+      <w:r>
+        <w:rPr>
+          <w:rFonts w:asciiTheme="minorHAnsi" w:hAnsiTheme="minorHAnsi" w:cstheme="minorHAnsi"/>
+          <w:sz w:val="22"/>
+          <w:szCs w:val="22"/>
+        </w:rPr>
+        <w:t>, lower, mid)</w:t>
       </w:r>
     </w:p>
     <w:p>
@@ -1142,7 +1569,43 @@
           <w:szCs w:val="22"/>
         </w:rPr>
         <w:tab/>
-        <w:t>If nums[0] &gt; target, binarySearch(pivot, end)</w:t>
+        <w:t xml:space="preserve">If </w:t>
+      </w:r>
+      <w:proofErr w:type="spellStart"/>
+      <w:r>
+        <w:rPr>
+          <w:rFonts w:asciiTheme="minorHAnsi" w:hAnsiTheme="minorHAnsi" w:cstheme="minorHAnsi"/>
+          <w:sz w:val="22"/>
+          <w:szCs w:val="22"/>
+        </w:rPr>
+        <w:t>nums</w:t>
+      </w:r>
+      <w:proofErr w:type="spellEnd"/>
+      <w:r>
+        <w:rPr>
+          <w:rFonts w:asciiTheme="minorHAnsi" w:hAnsiTheme="minorHAnsi" w:cstheme="minorHAnsi"/>
+          <w:sz w:val="22"/>
+          <w:szCs w:val="22"/>
+        </w:rPr>
+        <w:t xml:space="preserve">[0] &gt; target, </w:t>
+      </w:r>
+      <w:proofErr w:type="spellStart"/>
+      <w:r>
+        <w:rPr>
+          <w:rFonts w:asciiTheme="minorHAnsi" w:hAnsiTheme="minorHAnsi" w:cstheme="minorHAnsi"/>
+          <w:sz w:val="22"/>
+          <w:szCs w:val="22"/>
+        </w:rPr>
+        <w:t>binarySearch</w:t>
+      </w:r>
+      <w:proofErr w:type="spellEnd"/>
+      <w:r>
+        <w:rPr>
+          <w:rFonts w:asciiTheme="minorHAnsi" w:hAnsiTheme="minorHAnsi" w:cstheme="minorHAnsi"/>
+          <w:sz w:val="22"/>
+          <w:szCs w:val="22"/>
+        </w:rPr>
+        <w:t>(pivot, end)</w:t>
       </w:r>
     </w:p>
     <w:p>
@@ -1161,7 +1624,25 @@
           <w:szCs w:val="22"/>
         </w:rPr>
         <w:tab/>
-        <w:t>Otherwise, binarySearch(start, pivot)</w:t>
+        <w:t xml:space="preserve">Otherwise, </w:t>
+      </w:r>
+      <w:proofErr w:type="spellStart"/>
+      <w:r>
+        <w:rPr>
+          <w:rFonts w:asciiTheme="minorHAnsi" w:hAnsiTheme="minorHAnsi" w:cstheme="minorHAnsi"/>
+          <w:sz w:val="22"/>
+          <w:szCs w:val="22"/>
+        </w:rPr>
+        <w:t>binarySearch</w:t>
+      </w:r>
+      <w:proofErr w:type="spellEnd"/>
+      <w:r>
+        <w:rPr>
+          <w:rFonts w:asciiTheme="minorHAnsi" w:hAnsiTheme="minorHAnsi" w:cstheme="minorHAnsi"/>
+          <w:sz w:val="22"/>
+          <w:szCs w:val="22"/>
+        </w:rPr>
+        <w:t>(start, pivot)</w:t>
       </w:r>
     </w:p>
     <w:p>
@@ -1269,8 +1750,21 @@
     </w:p>
     <w:p>
       <w:r>
-        <w:t>-Find the Median of a Data Stream (System Design) – Supports addNum and getMedian</w:t>
-      </w:r>
+        <w:t xml:space="preserve">-Find the Median of a Data Stream (System Design) – Supports </w:t>
+      </w:r>
+      <w:proofErr w:type="spellStart"/>
+      <w:r>
+        <w:t>addNum</w:t>
+      </w:r>
+      <w:proofErr w:type="spellEnd"/>
+      <w:r>
+        <w:t xml:space="preserve"> and </w:t>
+      </w:r>
+      <w:proofErr w:type="spellStart"/>
+      <w:r>
+        <w:t>getMedian</w:t>
+      </w:r>
+      <w:proofErr w:type="spellEnd"/>
     </w:p>
     <w:p>
       <w:pPr>
@@ -1448,7 +1942,43 @@
           <w:sz w:val="22"/>
           <w:szCs w:val="22"/>
         </w:rPr>
-        <w:t>DFS down the tree with an ArrayList. If the arraylist size &gt;= depth + 1(0 depth at root), set the index to the value, otherwise append onto the end of the list(first time current depth has been reached). DFS naturally traverses left to right if left child is called recursively first.</w:t>
+        <w:t xml:space="preserve">DFS down the tree with an </w:t>
+      </w:r>
+      <w:proofErr w:type="spellStart"/>
+      <w:r>
+        <w:rPr>
+          <w:rFonts w:asciiTheme="minorHAnsi" w:hAnsiTheme="minorHAnsi" w:cstheme="minorHAnsi"/>
+          <w:sz w:val="22"/>
+          <w:szCs w:val="22"/>
+        </w:rPr>
+        <w:t>ArrayList</w:t>
+      </w:r>
+      <w:proofErr w:type="spellEnd"/>
+      <w:r>
+        <w:rPr>
+          <w:rFonts w:asciiTheme="minorHAnsi" w:hAnsiTheme="minorHAnsi" w:cstheme="minorHAnsi"/>
+          <w:sz w:val="22"/>
+          <w:szCs w:val="22"/>
+        </w:rPr>
+        <w:t xml:space="preserve">. If the </w:t>
+      </w:r>
+      <w:proofErr w:type="spellStart"/>
+      <w:r>
+        <w:rPr>
+          <w:rFonts w:asciiTheme="minorHAnsi" w:hAnsiTheme="minorHAnsi" w:cstheme="minorHAnsi"/>
+          <w:sz w:val="22"/>
+          <w:szCs w:val="22"/>
+        </w:rPr>
+        <w:t>arraylist</w:t>
+      </w:r>
+      <w:proofErr w:type="spellEnd"/>
+      <w:r>
+        <w:rPr>
+          <w:rFonts w:asciiTheme="minorHAnsi" w:hAnsiTheme="minorHAnsi" w:cstheme="minorHAnsi"/>
+          <w:sz w:val="22"/>
+          <w:szCs w:val="22"/>
+        </w:rPr>
+        <w:t xml:space="preserve"> size &gt;= depth + 1(0 depth at root), set the index to the value, otherwise append onto the end of the list(first time current depth has been reached). DFS naturally traverses left to right if left child is called recursively first.</w:t>
       </w:r>
     </w:p>
     <w:p>
@@ -1540,6 +2070,7 @@
         <w:lastRenderedPageBreak/>
         <w:t xml:space="preserve">Dynamic Programming: Using a sliding window. Create an array of length 2. Set </w:t>
       </w:r>
+      <w:proofErr w:type="spellStart"/>
       <w:r>
         <w:rPr>
           <w:rFonts w:asciiTheme="minorHAnsi" w:hAnsiTheme="minorHAnsi" w:cstheme="minorHAnsi"/>
@@ -1548,16 +2079,9 @@
           <w:sz w:val="22"/>
           <w:szCs w:val="22"/>
         </w:rPr>
-        <w:t>arr[0] = 1</w:t>
-      </w:r>
-      <w:r>
-        <w:rPr>
-          <w:rFonts w:asciiTheme="minorHAnsi" w:hAnsiTheme="minorHAnsi" w:cstheme="minorHAnsi"/>
-          <w:sz w:val="22"/>
-          <w:szCs w:val="22"/>
-        </w:rPr>
-        <w:t xml:space="preserve"> if first character if not ‘0’. Set arr[1] to one if first two characters &gt;= 10 and &lt;=26. Add </w:t>
-      </w:r>
+        <w:t>arr</w:t>
+      </w:r>
+      <w:proofErr w:type="spellEnd"/>
       <w:r>
         <w:rPr>
           <w:rFonts w:asciiTheme="minorHAnsi" w:hAnsiTheme="minorHAnsi" w:cstheme="minorHAnsi"/>
@@ -1566,16 +2090,35 @@
           <w:sz w:val="22"/>
           <w:szCs w:val="22"/>
         </w:rPr>
-        <w:t xml:space="preserve">arr[0] </w:t>
-      </w:r>
-      <w:r>
-        <w:rPr>
-          <w:rFonts w:asciiTheme="minorHAnsi" w:hAnsiTheme="minorHAnsi" w:cstheme="minorHAnsi"/>
-          <w:sz w:val="22"/>
-          <w:szCs w:val="22"/>
-        </w:rPr>
-        <w:t xml:space="preserve">to </w:t>
-      </w:r>
+        <w:t>[0] = 1</w:t>
+      </w:r>
+      <w:r>
+        <w:rPr>
+          <w:rFonts w:asciiTheme="minorHAnsi" w:hAnsiTheme="minorHAnsi" w:cstheme="minorHAnsi"/>
+          <w:sz w:val="22"/>
+          <w:szCs w:val="22"/>
+        </w:rPr>
+        <w:t xml:space="preserve"> if first character if not ‘0’. Set </w:t>
+      </w:r>
+      <w:proofErr w:type="spellStart"/>
+      <w:r>
+        <w:rPr>
+          <w:rFonts w:asciiTheme="minorHAnsi" w:hAnsiTheme="minorHAnsi" w:cstheme="minorHAnsi"/>
+          <w:sz w:val="22"/>
+          <w:szCs w:val="22"/>
+        </w:rPr>
+        <w:t>arr</w:t>
+      </w:r>
+      <w:proofErr w:type="spellEnd"/>
+      <w:r>
+        <w:rPr>
+          <w:rFonts w:asciiTheme="minorHAnsi" w:hAnsiTheme="minorHAnsi" w:cstheme="minorHAnsi"/>
+          <w:sz w:val="22"/>
+          <w:szCs w:val="22"/>
+        </w:rPr>
+        <w:t xml:space="preserve">[1] to one if first two characters &gt;= 10 and &lt;=26. Add </w:t>
+      </w:r>
+      <w:proofErr w:type="spellStart"/>
       <w:r>
         <w:rPr>
           <w:rFonts w:asciiTheme="minorHAnsi" w:hAnsiTheme="minorHAnsi" w:cstheme="minorHAnsi"/>
@@ -1584,46 +2127,9 @@
           <w:sz w:val="22"/>
           <w:szCs w:val="22"/>
         </w:rPr>
-        <w:t>arr[1]</w:t>
-      </w:r>
-      <w:r>
-        <w:rPr>
-          <w:rFonts w:asciiTheme="minorHAnsi" w:hAnsiTheme="minorHAnsi" w:cstheme="minorHAnsi"/>
-          <w:sz w:val="22"/>
-          <w:szCs w:val="22"/>
-        </w:rPr>
-        <w:t>.</w:t>
-      </w:r>
-    </w:p>
-    <w:p>
-      <w:pPr>
-        <w:pStyle w:val="HTMLPreformatted"/>
-        <w:ind w:left="720"/>
-        <w:rPr>
-          <w:rFonts w:asciiTheme="minorHAnsi" w:hAnsiTheme="minorHAnsi" w:cstheme="minorHAnsi"/>
-          <w:sz w:val="22"/>
-          <w:szCs w:val="22"/>
-        </w:rPr>
-      </w:pPr>
-    </w:p>
-    <w:p>
-      <w:pPr>
-        <w:pStyle w:val="HTMLPreformatted"/>
-        <w:ind w:left="720"/>
-        <w:rPr>
-          <w:rFonts w:asciiTheme="minorHAnsi" w:hAnsiTheme="minorHAnsi" w:cstheme="minorHAnsi"/>
-          <w:sz w:val="22"/>
-          <w:szCs w:val="22"/>
-        </w:rPr>
-      </w:pPr>
-      <w:r>
-        <w:rPr>
-          <w:rFonts w:asciiTheme="minorHAnsi" w:hAnsiTheme="minorHAnsi" w:cstheme="minorHAnsi"/>
-          <w:sz w:val="22"/>
-          <w:szCs w:val="22"/>
-        </w:rPr>
-        <w:t xml:space="preserve">Iterate from 3 to the length of the string </w:t>
-      </w:r>
+        <w:t>arr</w:t>
+      </w:r>
+      <w:proofErr w:type="spellEnd"/>
       <w:r>
         <w:rPr>
           <w:rFonts w:asciiTheme="minorHAnsi" w:hAnsiTheme="minorHAnsi" w:cstheme="minorHAnsi"/>
@@ -1632,24 +2138,17 @@
           <w:sz w:val="22"/>
           <w:szCs w:val="22"/>
         </w:rPr>
-        <w:t>s</w:t>
-      </w:r>
-      <w:r>
-        <w:rPr>
-          <w:rFonts w:asciiTheme="minorHAnsi" w:hAnsiTheme="minorHAnsi" w:cstheme="minorHAnsi"/>
-          <w:sz w:val="22"/>
-          <w:szCs w:val="22"/>
-        </w:rPr>
-        <w:t xml:space="preserve">. </w:t>
-      </w:r>
-      <w:r>
-        <w:rPr>
-          <w:rFonts w:asciiTheme="minorHAnsi" w:hAnsiTheme="minorHAnsi" w:cstheme="minorHAnsi"/>
-          <w:sz w:val="22"/>
-          <w:szCs w:val="22"/>
-        </w:rPr>
-        <w:t xml:space="preserve">If </w:t>
-      </w:r>
+        <w:t xml:space="preserve">[0] </w:t>
+      </w:r>
+      <w:r>
+        <w:rPr>
+          <w:rFonts w:asciiTheme="minorHAnsi" w:hAnsiTheme="minorHAnsi" w:cstheme="minorHAnsi"/>
+          <w:sz w:val="22"/>
+          <w:szCs w:val="22"/>
+        </w:rPr>
+        <w:t xml:space="preserve">to </w:t>
+      </w:r>
+      <w:proofErr w:type="spellStart"/>
       <w:r>
         <w:rPr>
           <w:rFonts w:asciiTheme="minorHAnsi" w:hAnsiTheme="minorHAnsi" w:cstheme="minorHAnsi"/>
@@ -1658,16 +2157,9 @@
           <w:sz w:val="22"/>
           <w:szCs w:val="22"/>
         </w:rPr>
-        <w:t xml:space="preserve">i </w:t>
-      </w:r>
-      <w:r>
-        <w:rPr>
-          <w:rFonts w:asciiTheme="minorHAnsi" w:hAnsiTheme="minorHAnsi" w:cstheme="minorHAnsi"/>
-          <w:sz w:val="22"/>
-          <w:szCs w:val="22"/>
-        </w:rPr>
-        <w:t xml:space="preserve">is odd, modify arr[0]. If </w:t>
-      </w:r>
+        <w:t>arr</w:t>
+      </w:r>
+      <w:proofErr w:type="spellEnd"/>
       <w:r>
         <w:rPr>
           <w:rFonts w:asciiTheme="minorHAnsi" w:hAnsiTheme="minorHAnsi" w:cstheme="minorHAnsi"/>
@@ -1676,15 +2168,45 @@
           <w:sz w:val="22"/>
           <w:szCs w:val="22"/>
         </w:rPr>
-        <w:t xml:space="preserve">i </w:t>
-      </w:r>
-      <w:r>
-        <w:rPr>
-          <w:rFonts w:asciiTheme="minorHAnsi" w:hAnsiTheme="minorHAnsi" w:cstheme="minorHAnsi"/>
-          <w:sz w:val="22"/>
-          <w:szCs w:val="22"/>
-        </w:rPr>
-        <w:t xml:space="preserve">is even, modify </w:t>
+        <w:t>[1]</w:t>
+      </w:r>
+      <w:r>
+        <w:rPr>
+          <w:rFonts w:asciiTheme="minorHAnsi" w:hAnsiTheme="minorHAnsi" w:cstheme="minorHAnsi"/>
+          <w:sz w:val="22"/>
+          <w:szCs w:val="22"/>
+        </w:rPr>
+        <w:t>.</w:t>
+      </w:r>
+    </w:p>
+    <w:p>
+      <w:pPr>
+        <w:pStyle w:val="HTMLPreformatted"/>
+        <w:ind w:left="720"/>
+        <w:rPr>
+          <w:rFonts w:asciiTheme="minorHAnsi" w:hAnsiTheme="minorHAnsi" w:cstheme="minorHAnsi"/>
+          <w:sz w:val="22"/>
+          <w:szCs w:val="22"/>
+        </w:rPr>
+      </w:pPr>
+    </w:p>
+    <w:p>
+      <w:pPr>
+        <w:pStyle w:val="HTMLPreformatted"/>
+        <w:ind w:left="720"/>
+        <w:rPr>
+          <w:rFonts w:asciiTheme="minorHAnsi" w:hAnsiTheme="minorHAnsi" w:cstheme="minorHAnsi"/>
+          <w:sz w:val="22"/>
+          <w:szCs w:val="22"/>
+        </w:rPr>
+      </w:pPr>
+      <w:r>
+        <w:rPr>
+          <w:rFonts w:asciiTheme="minorHAnsi" w:hAnsiTheme="minorHAnsi" w:cstheme="minorHAnsi"/>
+          <w:sz w:val="22"/>
+          <w:szCs w:val="22"/>
+        </w:rPr>
+        <w:t xml:space="preserve">Iterate from 3 to the length of the string </w:t>
       </w:r>
       <w:r>
         <w:rPr>
@@ -1694,11 +2216,41 @@
           <w:sz w:val="22"/>
           <w:szCs w:val="22"/>
         </w:rPr>
-        <w:t>arr[1].</w:t>
-      </w:r>
-      <w:r>
-        <w:rPr>
-          <w:rFonts w:asciiTheme="minorHAnsi" w:hAnsiTheme="minorHAnsi" w:cstheme="minorHAnsi"/>
+        <w:t>s</w:t>
+      </w:r>
+      <w:r>
+        <w:rPr>
+          <w:rFonts w:asciiTheme="minorHAnsi" w:hAnsiTheme="minorHAnsi" w:cstheme="minorHAnsi"/>
+          <w:sz w:val="22"/>
+          <w:szCs w:val="22"/>
+        </w:rPr>
+        <w:t xml:space="preserve">. </w:t>
+      </w:r>
+      <w:r>
+        <w:rPr>
+          <w:rFonts w:asciiTheme="minorHAnsi" w:hAnsiTheme="minorHAnsi" w:cstheme="minorHAnsi"/>
+          <w:sz w:val="22"/>
+          <w:szCs w:val="22"/>
+        </w:rPr>
+        <w:t xml:space="preserve">If </w:t>
+      </w:r>
+      <w:proofErr w:type="spellStart"/>
+      <w:r>
+        <w:rPr>
+          <w:rFonts w:asciiTheme="minorHAnsi" w:hAnsiTheme="minorHAnsi" w:cstheme="minorHAnsi"/>
+          <w:i/>
+          <w:iCs/>
+          <w:sz w:val="22"/>
+          <w:szCs w:val="22"/>
+        </w:rPr>
+        <w:t>i</w:t>
+      </w:r>
+      <w:proofErr w:type="spellEnd"/>
+      <w:r>
+        <w:rPr>
+          <w:rFonts w:asciiTheme="minorHAnsi" w:hAnsiTheme="minorHAnsi" w:cstheme="minorHAnsi"/>
+          <w:i/>
+          <w:iCs/>
           <w:sz w:val="22"/>
           <w:szCs w:val="22"/>
         </w:rPr>
@@ -1710,15 +2262,209 @@
           <w:sz w:val="22"/>
           <w:szCs w:val="22"/>
         </w:rPr>
-        <w:t xml:space="preserve">If the current character != ‘0’, set the current arr index to the other arr index’s value. </w:t>
-      </w:r>
-      <w:r>
-        <w:rPr>
-          <w:rFonts w:asciiTheme="minorHAnsi" w:hAnsiTheme="minorHAnsi" w:cstheme="minorHAnsi"/>
-          <w:sz w:val="22"/>
-          <w:szCs w:val="22"/>
-        </w:rPr>
-        <w:t>If the current character and the previous one make a number in between ten and 26, add the original arr index’s value to the current arr index’s value. At the end, return arr[0] if the length of s is odd, arr[1] if the length of s is even.</w:t>
+        <w:t xml:space="preserve">is odd, modify </w:t>
+      </w:r>
+      <w:proofErr w:type="spellStart"/>
+      <w:r>
+        <w:rPr>
+          <w:rFonts w:asciiTheme="minorHAnsi" w:hAnsiTheme="minorHAnsi" w:cstheme="minorHAnsi"/>
+          <w:sz w:val="22"/>
+          <w:szCs w:val="22"/>
+        </w:rPr>
+        <w:t>arr</w:t>
+      </w:r>
+      <w:proofErr w:type="spellEnd"/>
+      <w:r>
+        <w:rPr>
+          <w:rFonts w:asciiTheme="minorHAnsi" w:hAnsiTheme="minorHAnsi" w:cstheme="minorHAnsi"/>
+          <w:sz w:val="22"/>
+          <w:szCs w:val="22"/>
+        </w:rPr>
+        <w:t xml:space="preserve">[0]. If </w:t>
+      </w:r>
+      <w:proofErr w:type="spellStart"/>
+      <w:r>
+        <w:rPr>
+          <w:rFonts w:asciiTheme="minorHAnsi" w:hAnsiTheme="minorHAnsi" w:cstheme="minorHAnsi"/>
+          <w:i/>
+          <w:iCs/>
+          <w:sz w:val="22"/>
+          <w:szCs w:val="22"/>
+        </w:rPr>
+        <w:t>i</w:t>
+      </w:r>
+      <w:proofErr w:type="spellEnd"/>
+      <w:r>
+        <w:rPr>
+          <w:rFonts w:asciiTheme="minorHAnsi" w:hAnsiTheme="minorHAnsi" w:cstheme="minorHAnsi"/>
+          <w:i/>
+          <w:iCs/>
+          <w:sz w:val="22"/>
+          <w:szCs w:val="22"/>
+        </w:rPr>
+        <w:t xml:space="preserve"> </w:t>
+      </w:r>
+      <w:r>
+        <w:rPr>
+          <w:rFonts w:asciiTheme="minorHAnsi" w:hAnsiTheme="minorHAnsi" w:cstheme="minorHAnsi"/>
+          <w:sz w:val="22"/>
+          <w:szCs w:val="22"/>
+        </w:rPr>
+        <w:t xml:space="preserve">is even, modify </w:t>
+      </w:r>
+      <w:proofErr w:type="spellStart"/>
+      <w:r>
+        <w:rPr>
+          <w:rFonts w:asciiTheme="minorHAnsi" w:hAnsiTheme="minorHAnsi" w:cstheme="minorHAnsi"/>
+          <w:i/>
+          <w:iCs/>
+          <w:sz w:val="22"/>
+          <w:szCs w:val="22"/>
+        </w:rPr>
+        <w:t>arr</w:t>
+      </w:r>
+      <w:proofErr w:type="spellEnd"/>
+      <w:r>
+        <w:rPr>
+          <w:rFonts w:asciiTheme="minorHAnsi" w:hAnsiTheme="minorHAnsi" w:cstheme="minorHAnsi"/>
+          <w:i/>
+          <w:iCs/>
+          <w:sz w:val="22"/>
+          <w:szCs w:val="22"/>
+        </w:rPr>
+        <w:t>[1].</w:t>
+      </w:r>
+      <w:r>
+        <w:rPr>
+          <w:rFonts w:asciiTheme="minorHAnsi" w:hAnsiTheme="minorHAnsi" w:cstheme="minorHAnsi"/>
+          <w:sz w:val="22"/>
+          <w:szCs w:val="22"/>
+        </w:rPr>
+        <w:t xml:space="preserve"> </w:t>
+      </w:r>
+      <w:r>
+        <w:rPr>
+          <w:rFonts w:asciiTheme="minorHAnsi" w:hAnsiTheme="minorHAnsi" w:cstheme="minorHAnsi"/>
+          <w:sz w:val="22"/>
+          <w:szCs w:val="22"/>
+        </w:rPr>
+        <w:t xml:space="preserve">If the current character != ‘0’, set the current </w:t>
+      </w:r>
+      <w:proofErr w:type="spellStart"/>
+      <w:r>
+        <w:rPr>
+          <w:rFonts w:asciiTheme="minorHAnsi" w:hAnsiTheme="minorHAnsi" w:cstheme="minorHAnsi"/>
+          <w:sz w:val="22"/>
+          <w:szCs w:val="22"/>
+        </w:rPr>
+        <w:t>arr</w:t>
+      </w:r>
+      <w:proofErr w:type="spellEnd"/>
+      <w:r>
+        <w:rPr>
+          <w:rFonts w:asciiTheme="minorHAnsi" w:hAnsiTheme="minorHAnsi" w:cstheme="minorHAnsi"/>
+          <w:sz w:val="22"/>
+          <w:szCs w:val="22"/>
+        </w:rPr>
+        <w:t xml:space="preserve"> index to the other </w:t>
+      </w:r>
+      <w:proofErr w:type="spellStart"/>
+      <w:r>
+        <w:rPr>
+          <w:rFonts w:asciiTheme="minorHAnsi" w:hAnsiTheme="minorHAnsi" w:cstheme="minorHAnsi"/>
+          <w:sz w:val="22"/>
+          <w:szCs w:val="22"/>
+        </w:rPr>
+        <w:t>arr</w:t>
+      </w:r>
+      <w:proofErr w:type="spellEnd"/>
+      <w:r>
+        <w:rPr>
+          <w:rFonts w:asciiTheme="minorHAnsi" w:hAnsiTheme="minorHAnsi" w:cstheme="minorHAnsi"/>
+          <w:sz w:val="22"/>
+          <w:szCs w:val="22"/>
+        </w:rPr>
+        <w:t xml:space="preserve"> index’s value. </w:t>
+      </w:r>
+      <w:r>
+        <w:rPr>
+          <w:rFonts w:asciiTheme="minorHAnsi" w:hAnsiTheme="minorHAnsi" w:cstheme="minorHAnsi"/>
+          <w:sz w:val="22"/>
+          <w:szCs w:val="22"/>
+        </w:rPr>
+        <w:t xml:space="preserve">If the current character and the previous one make a number in between ten and 26, add the original </w:t>
+      </w:r>
+      <w:proofErr w:type="spellStart"/>
+      <w:r>
+        <w:rPr>
+          <w:rFonts w:asciiTheme="minorHAnsi" w:hAnsiTheme="minorHAnsi" w:cstheme="minorHAnsi"/>
+          <w:sz w:val="22"/>
+          <w:szCs w:val="22"/>
+        </w:rPr>
+        <w:t>arr</w:t>
+      </w:r>
+      <w:proofErr w:type="spellEnd"/>
+      <w:r>
+        <w:rPr>
+          <w:rFonts w:asciiTheme="minorHAnsi" w:hAnsiTheme="minorHAnsi" w:cstheme="minorHAnsi"/>
+          <w:sz w:val="22"/>
+          <w:szCs w:val="22"/>
+        </w:rPr>
+        <w:t xml:space="preserve"> index’s value to the current </w:t>
+      </w:r>
+      <w:proofErr w:type="spellStart"/>
+      <w:r>
+        <w:rPr>
+          <w:rFonts w:asciiTheme="minorHAnsi" w:hAnsiTheme="minorHAnsi" w:cstheme="minorHAnsi"/>
+          <w:sz w:val="22"/>
+          <w:szCs w:val="22"/>
+        </w:rPr>
+        <w:t>arr</w:t>
+      </w:r>
+      <w:proofErr w:type="spellEnd"/>
+      <w:r>
+        <w:rPr>
+          <w:rFonts w:asciiTheme="minorHAnsi" w:hAnsiTheme="minorHAnsi" w:cstheme="minorHAnsi"/>
+          <w:sz w:val="22"/>
+          <w:szCs w:val="22"/>
+        </w:rPr>
+        <w:t xml:space="preserve"> index’s value. At the end, return </w:t>
+      </w:r>
+      <w:proofErr w:type="spellStart"/>
+      <w:r>
+        <w:rPr>
+          <w:rFonts w:asciiTheme="minorHAnsi" w:hAnsiTheme="minorHAnsi" w:cstheme="minorHAnsi"/>
+          <w:sz w:val="22"/>
+          <w:szCs w:val="22"/>
+        </w:rPr>
+        <w:t>arr</w:t>
+      </w:r>
+      <w:proofErr w:type="spellEnd"/>
+      <w:r>
+        <w:rPr>
+          <w:rFonts w:asciiTheme="minorHAnsi" w:hAnsiTheme="minorHAnsi" w:cstheme="minorHAnsi"/>
+          <w:sz w:val="22"/>
+          <w:szCs w:val="22"/>
+        </w:rPr>
+        <w:t xml:space="preserve">[0] if the length of s is odd, </w:t>
+      </w:r>
+      <w:proofErr w:type="spellStart"/>
+      <w:r>
+        <w:rPr>
+          <w:rFonts w:asciiTheme="minorHAnsi" w:hAnsiTheme="minorHAnsi" w:cstheme="minorHAnsi"/>
+          <w:sz w:val="22"/>
+          <w:szCs w:val="22"/>
+        </w:rPr>
+        <w:t>arr</w:t>
+      </w:r>
+      <w:proofErr w:type="spellEnd"/>
+      <w:r>
+        <w:rPr>
+          <w:rFonts w:asciiTheme="minorHAnsi" w:hAnsiTheme="minorHAnsi" w:cstheme="minorHAnsi"/>
+          <w:sz w:val="22"/>
+          <w:szCs w:val="22"/>
+        </w:rPr>
+        <w:t>[1] if the length of s is even.</w:t>
       </w:r>
     </w:p>
     <w:p>
@@ -1843,7 +2589,15 @@
         <w:contextualSpacing/>
       </w:pPr>
       <w:r>
-        <w:t xml:space="preserve">    private boolean backtrack(char[][] board, String word, int count,</w:t>
+        <w:t xml:space="preserve">    private </w:t>
+      </w:r>
+      <w:proofErr w:type="spellStart"/>
+      <w:r>
+        <w:t>boolean</w:t>
+      </w:r>
+      <w:proofErr w:type="spellEnd"/>
+      <w:r>
+        <w:t xml:space="preserve"> backtrack(char[][] board, String word, int count,</w:t>
       </w:r>
     </w:p>
     <w:p>
@@ -1853,7 +2607,15 @@
         <w:contextualSpacing/>
       </w:pPr>
       <w:r>
-        <w:t xml:space="preserve">                        boolean[][] visited, int x, int y)</w:t>
+        <w:t xml:space="preserve">                        </w:t>
+      </w:r>
+      <w:proofErr w:type="spellStart"/>
+      <w:r>
+        <w:t>boolean</w:t>
+      </w:r>
+      <w:proofErr w:type="spellEnd"/>
+      <w:r>
+        <w:t>[][] visited, int x, int y)</w:t>
       </w:r>
     </w:p>
     <w:p>
@@ -1873,7 +2635,15 @@
         <w:contextualSpacing/>
       </w:pPr>
       <w:r>
-        <w:t xml:space="preserve">        if (x &lt; 0 || x &gt;= board[0].length || y &lt; 0 || y &gt;= board.length)</w:t>
+        <w:t xml:space="preserve">        if (x &lt; 0 || x &gt;= board[0].length || y &lt; 0 || y &gt;= </w:t>
+      </w:r>
+      <w:proofErr w:type="spellStart"/>
+      <w:r>
+        <w:t>board.length</w:t>
+      </w:r>
+      <w:proofErr w:type="spellEnd"/>
+      <w:r>
+        <w:t>)</w:t>
       </w:r>
     </w:p>
     <w:p>
@@ -1913,7 +2683,15 @@
         <w:contextualSpacing/>
       </w:pPr>
       <w:r>
-        <w:t xml:space="preserve">        else if (word.charAt(count) != board[y][x])</w:t>
+        <w:t xml:space="preserve">        else if (</w:t>
+      </w:r>
+      <w:proofErr w:type="spellStart"/>
+      <w:r>
+        <w:t>word.charAt</w:t>
+      </w:r>
+      <w:proofErr w:type="spellEnd"/>
+      <w:r>
+        <w:t>(count) != board[y][x])</w:t>
       </w:r>
     </w:p>
     <w:p>
@@ -1994,7 +2772,15 @@
       </w:pPr>
       <w:r>
         <w:lastRenderedPageBreak/>
-        <w:t xml:space="preserve">        else if (count == word.length() - 1)</w:t>
+        <w:t xml:space="preserve">        else if (count == </w:t>
+      </w:r>
+      <w:proofErr w:type="spellStart"/>
+      <w:r>
+        <w:t>word.length</w:t>
+      </w:r>
+      <w:proofErr w:type="spellEnd"/>
+      <w:r>
+        <w:t>() - 1)</w:t>
       </w:r>
     </w:p>
     <w:p>
@@ -2014,7 +2800,15 @@
         <w:contextualSpacing/>
       </w:pPr>
       <w:r>
-        <w:t xml:space="preserve">            return word.charAt(count) == board[y][x];</w:t>
+        <w:t xml:space="preserve">            return </w:t>
+      </w:r>
+      <w:proofErr w:type="spellStart"/>
+      <w:r>
+        <w:t>word.charAt</w:t>
+      </w:r>
+      <w:proofErr w:type="spellEnd"/>
+      <w:r>
+        <w:t>(count) == board[y][x];</w:t>
       </w:r>
     </w:p>
     <w:p>
@@ -2075,7 +2869,23 @@
         <w:contextualSpacing/>
       </w:pPr>
       <w:r>
-        <w:t xml:space="preserve">            boolean return_val = backtrack(board, word, count + 1, visited, x - 1, y) ||</w:t>
+        <w:t xml:space="preserve">            </w:t>
+      </w:r>
+      <w:proofErr w:type="spellStart"/>
+      <w:r>
+        <w:t>boolean</w:t>
+      </w:r>
+      <w:proofErr w:type="spellEnd"/>
+      <w:r>
+        <w:t xml:space="preserve"> </w:t>
+      </w:r>
+      <w:proofErr w:type="spellStart"/>
+      <w:r>
+        <w:t>return_val</w:t>
+      </w:r>
+      <w:proofErr w:type="spellEnd"/>
+      <w:r>
+        <w:t xml:space="preserve"> = backtrack(board, word, count + 1, visited, x - 1, y) ||</w:t>
       </w:r>
     </w:p>
     <w:p>
@@ -2140,7 +2950,15 @@
         <w:contextualSpacing/>
       </w:pPr>
       <w:r>
-        <w:t xml:space="preserve">            return return_val;</w:t>
+        <w:t xml:space="preserve">            return </w:t>
+      </w:r>
+      <w:proofErr w:type="spellStart"/>
+      <w:r>
+        <w:t>return_val</w:t>
+      </w:r>
+      <w:proofErr w:type="spellEnd"/>
+      <w:r>
+        <w:t>;</w:t>
       </w:r>
     </w:p>
     <w:p>
@@ -2169,7 +2987,23 @@
         <w:ind w:left="720"/>
       </w:pPr>
       <w:r>
-        <w:t>Add a new arraylist to answer arraylist with each starting number in list as a starting number. Recurse and if the size of the list is still shorter than the num list, iterate through the num list and check to and for each one that is not currently in the list, create a new list with that number and recurse again.</w:t>
+        <w:t xml:space="preserve">Add a new </w:t>
+      </w:r>
+      <w:proofErr w:type="spellStart"/>
+      <w:r>
+        <w:t>arraylist</w:t>
+      </w:r>
+      <w:proofErr w:type="spellEnd"/>
+      <w:r>
+        <w:t xml:space="preserve"> to answer </w:t>
+      </w:r>
+      <w:proofErr w:type="spellStart"/>
+      <w:r>
+        <w:t>arraylist</w:t>
+      </w:r>
+      <w:proofErr w:type="spellEnd"/>
+      <w:r>
+        <w:t xml:space="preserve"> with each starting number in list as a starting number. Recurse and if the size of the list is still shorter than the num list, iterate through the num list and check to and for each one that is not currently in the list, create a new list with that number and recurse again.</w:t>
       </w:r>
       <w:r>
         <w:rPr>
@@ -2265,7 +3099,15 @@
     </w:p>
     <w:p>
       <w:r>
-        <w:t xml:space="preserve">-Reverse Nodes in k-Group – Reverse the nodes of a linkedlist k at a time. If there are left out nodes at the end, return them in the original order. </w:t>
+        <w:t xml:space="preserve">-Reverse Nodes in k-Group – Reverse the nodes of a </w:t>
+      </w:r>
+      <w:proofErr w:type="spellStart"/>
+      <w:r>
+        <w:t>linkedlist</w:t>
+      </w:r>
+      <w:proofErr w:type="spellEnd"/>
+      <w:r>
+        <w:t xml:space="preserve"> k at a time. If there are left out nodes at the end, return them in the original order. </w:t>
       </w:r>
     </w:p>
     <w:p>
@@ -2326,159 +3168,261 @@
       <w:r>
         <w:t xml:space="preserve">-Word Ladder – Given </w:t>
       </w:r>
+      <w:proofErr w:type="spellStart"/>
       <w:r>
         <w:rPr>
           <w:i/>
           <w:iCs/>
         </w:rPr>
-        <w:t xml:space="preserve">beginWord </w:t>
-      </w:r>
-      <w:r>
-        <w:t xml:space="preserve">and </w:t>
-      </w:r>
+        <w:t>beginWord</w:t>
+      </w:r>
+      <w:proofErr w:type="spellEnd"/>
       <w:r>
         <w:rPr>
           <w:i/>
           <w:iCs/>
         </w:rPr>
-        <w:t>endWord</w:t>
-      </w:r>
-      <w:r>
-        <w:t xml:space="preserve"> and a dictionary word list, find shortest transformation from start to end. Only one letter can be changed at a time and each intermediate word must be in the word list.</w:t>
-      </w:r>
-    </w:p>
-    <w:p>
-      <w:pPr>
-        <w:ind w:left="720"/>
-      </w:pPr>
-      <w:r>
-        <w:t xml:space="preserve">BFS – </w:t>
-      </w:r>
-      <w:r>
-        <w:t xml:space="preserve">put the beginning word into the queue. Add a new arraylist to the map with the word as the key and the </w:t>
-      </w:r>
-      <w:r>
-        <w:t xml:space="preserve">arraylist with the word in it. </w:t>
-      </w:r>
-      <w:r>
-        <w:t xml:space="preserve">For each current word, iterate through each character and change each character to each letter in the alphabet. If the new word exists in the set, </w:t>
-      </w:r>
-      <w:r>
-        <w:t>get the arraylist of the previous word, the arraylists are the chains of word sequences. Create a new arraylist from the previous word arraylist and add the new word to it. Put the new chain arraylist into the map with the new word as the key</w:t>
-      </w:r>
-      <w:r>
-        <w:t xml:space="preserve"> Put the new word into the queue. If the current word equals the end word, get the arraylist from the map with the endword as the key and return the length as the chain length.</w:t>
-      </w:r>
-    </w:p>
-    <w:p>
-      <w:r>
-        <w:t>-Top K Frequent Elements – Non-empty array of integers, return k most frequent elements.</w:t>
-      </w:r>
-    </w:p>
-    <w:p>
-      <w:r>
-        <w:tab/>
-        <w:t xml:space="preserve">HashMap of number to counts. MinHeap of size k of pairs of values to counts. </w:t>
-      </w:r>
-    </w:p>
-    <w:p>
-      <w:r>
-        <w:t xml:space="preserve">-Longest String Chain – List of words – </w:t>
-      </w:r>
+        <w:t xml:space="preserve"> </w:t>
+      </w:r>
+      <w:r>
+        <w:t xml:space="preserve">and </w:t>
+      </w:r>
+      <w:proofErr w:type="spellStart"/>
       <w:r>
         <w:rPr>
           <w:i/>
           <w:iCs/>
         </w:rPr>
-        <w:t xml:space="preserve">word1 </w:t>
-      </w:r>
-      <w:r>
-        <w:t xml:space="preserve">is predecessor of </w:t>
+        <w:t>endWord</w:t>
+      </w:r>
+      <w:proofErr w:type="spellEnd"/>
+      <w:r>
+        <w:t xml:space="preserve"> and a dictionary word list, find shortest transformation from start to end. Only one letter can be changed at a time and each intermediate word must be in the word list.</w:t>
+      </w:r>
+    </w:p>
+    <w:p>
+      <w:pPr>
+        <w:ind w:left="720"/>
+      </w:pPr>
+      <w:r>
+        <w:t xml:space="preserve">BFS – </w:t>
+      </w:r>
+      <w:r>
+        <w:t xml:space="preserve">put the beginning word into the queue. Add a new </w:t>
+      </w:r>
+      <w:proofErr w:type="spellStart"/>
+      <w:r>
+        <w:t>arraylist</w:t>
+      </w:r>
+      <w:proofErr w:type="spellEnd"/>
+      <w:r>
+        <w:t xml:space="preserve"> to the map with the word as the key and the </w:t>
+      </w:r>
+      <w:proofErr w:type="spellStart"/>
+      <w:r>
+        <w:t>arraylist</w:t>
+      </w:r>
+      <w:proofErr w:type="spellEnd"/>
+      <w:r>
+        <w:t xml:space="preserve"> with the word in it. </w:t>
+      </w:r>
+      <w:r>
+        <w:t xml:space="preserve">For each current word, iterate through each character and change each character to each letter in the alphabet. If the new word exists in the set, </w:t>
+      </w:r>
+      <w:r>
+        <w:t xml:space="preserve">get the </w:t>
+      </w:r>
+      <w:proofErr w:type="spellStart"/>
+      <w:r>
+        <w:t>arraylist</w:t>
+      </w:r>
+      <w:proofErr w:type="spellEnd"/>
+      <w:r>
+        <w:t xml:space="preserve"> of the previous word, the </w:t>
+      </w:r>
+      <w:proofErr w:type="spellStart"/>
+      <w:r>
+        <w:t>arraylists</w:t>
+      </w:r>
+      <w:proofErr w:type="spellEnd"/>
+      <w:r>
+        <w:t xml:space="preserve"> are the chains of word sequences. Create a new </w:t>
+      </w:r>
+      <w:proofErr w:type="spellStart"/>
+      <w:r>
+        <w:t>arraylist</w:t>
+      </w:r>
+      <w:proofErr w:type="spellEnd"/>
+      <w:r>
+        <w:t xml:space="preserve"> from the previous word </w:t>
+      </w:r>
+      <w:proofErr w:type="spellStart"/>
+      <w:r>
+        <w:t>arraylist</w:t>
+      </w:r>
+      <w:proofErr w:type="spellEnd"/>
+      <w:r>
+        <w:t xml:space="preserve"> and add the new word to it. Put the new chain </w:t>
+      </w:r>
+      <w:proofErr w:type="spellStart"/>
+      <w:r>
+        <w:t>arraylist</w:t>
+      </w:r>
+      <w:proofErr w:type="spellEnd"/>
+      <w:r>
+        <w:t xml:space="preserve"> into the map with the new word as the key</w:t>
+      </w:r>
+      <w:r>
+        <w:t xml:space="preserve"> Put the new word into the queue. If the current word equals the end word, get the </w:t>
+      </w:r>
+      <w:proofErr w:type="spellStart"/>
+      <w:r>
+        <w:t>arraylist</w:t>
+      </w:r>
+      <w:proofErr w:type="spellEnd"/>
+      <w:r>
+        <w:t xml:space="preserve"> from the map with the </w:t>
+      </w:r>
+      <w:proofErr w:type="spellStart"/>
+      <w:r>
+        <w:t>endword</w:t>
+      </w:r>
+      <w:proofErr w:type="spellEnd"/>
+      <w:r>
+        <w:t xml:space="preserve"> as the key and return the length as the chain length.</w:t>
+      </w:r>
+    </w:p>
+    <w:p>
+      <w:r>
+        <w:t>-Top K Frequent Elements – Non-empty array of integers, return k most frequent elements.</w:t>
+      </w:r>
+    </w:p>
+    <w:p>
+      <w:r>
+        <w:tab/>
+        <w:t xml:space="preserve">HashMap of number to counts. </w:t>
+      </w:r>
+      <w:proofErr w:type="spellStart"/>
+      <w:r>
+        <w:t>MinHeap</w:t>
+      </w:r>
+      <w:proofErr w:type="spellEnd"/>
+      <w:r>
+        <w:t xml:space="preserve"> of size k of pairs of values to counts. </w:t>
+      </w:r>
+    </w:p>
+    <w:p>
+      <w:r>
+        <w:t xml:space="preserve">-Longest String Chain – List of words – </w:t>
       </w:r>
       <w:r>
         <w:rPr>
           <w:i/>
           <w:iCs/>
         </w:rPr>
-        <w:t xml:space="preserve">word2 </w:t>
-      </w:r>
-      <w:r>
-        <w:t xml:space="preserve">if one letter can be added anywhere in </w:t>
+        <w:t xml:space="preserve">word1 </w:t>
+      </w:r>
+      <w:r>
+        <w:t xml:space="preserve">is predecessor of </w:t>
       </w:r>
       <w:r>
         <w:rPr>
           <w:i/>
           <w:iCs/>
         </w:rPr>
-        <w:t xml:space="preserve">word1 </w:t>
-      </w:r>
-      <w:r>
-        <w:t xml:space="preserve">to make it </w:t>
+        <w:t xml:space="preserve">word2 </w:t>
+      </w:r>
+      <w:r>
+        <w:t xml:space="preserve">if one letter can be added anywhere in </w:t>
       </w:r>
       <w:r>
         <w:rPr>
           <w:i/>
           <w:iCs/>
         </w:rPr>
-        <w:t>word2.</w:t>
-      </w:r>
-      <w:r>
-        <w:t xml:space="preserve"> All intermediary words must be in the list. Return the longest chain.</w:t>
-      </w:r>
-    </w:p>
-    <w:p>
-      <w:pPr>
-        <w:ind w:left="720"/>
-      </w:pPr>
-      <w:r>
-        <w:t xml:space="preserve">Sort the words by increasing length. </w:t>
-      </w:r>
-      <w:r>
-        <w:t xml:space="preserve">Create a HashMap of lengths to Sets of Strings with that length. </w:t>
-      </w:r>
-      <w:r>
-        <w:t xml:space="preserve">Create a HashMap of Strings to ArrayLists that are the sequences of strings up to the key String. </w:t>
-      </w:r>
-    </w:p>
-    <w:p>
-      <w:pPr>
-        <w:ind w:left="720"/>
-      </w:pPr>
-      <w:r>
-        <w:t xml:space="preserve">For each string </w:t>
+        <w:t xml:space="preserve">word1 </w:t>
+      </w:r>
+      <w:r>
+        <w:t xml:space="preserve">to make it </w:t>
       </w:r>
       <w:r>
         <w:rPr>
           <w:i/>
           <w:iCs/>
         </w:rPr>
-        <w:t xml:space="preserve">s </w:t>
-      </w:r>
-      <w:r>
-        <w:t xml:space="preserve">in the words list, iterating in ascending length order, </w:t>
-      </w:r>
-      <w:r>
-        <w:t xml:space="preserve">remove one character from each spot in the word. If the shorter word exists in the map of lengths to sets of strings, get the sequence(arraylist) of the shorter word. Copy it, and add the existing longer word to the new arraylist. Make a set if it doesn’t exist for words of the length of </w:t>
+        <w:t>word2.</w:t>
+      </w:r>
+      <w:r>
+        <w:t xml:space="preserve"> All intermediary words must be in the list. Return the longest chain.</w:t>
+      </w:r>
+    </w:p>
+    <w:p>
+      <w:pPr>
+        <w:ind w:left="720"/>
+      </w:pPr>
+      <w:r>
+        <w:t xml:space="preserve">Sort the words by increasing length. </w:t>
+      </w:r>
+      <w:r>
+        <w:t xml:space="preserve">Create a HashMap of lengths to Sets of Strings with that length. </w:t>
+      </w:r>
+      <w:r>
+        <w:t xml:space="preserve">Create a HashMap of Strings to </w:t>
+      </w:r>
+      <w:proofErr w:type="spellStart"/>
+      <w:r>
+        <w:t>ArrayLists</w:t>
+      </w:r>
+      <w:proofErr w:type="spellEnd"/>
+      <w:r>
+        <w:t xml:space="preserve"> that are the sequences of strings up to the key String. </w:t>
+      </w:r>
+    </w:p>
+    <w:p>
+      <w:pPr>
+        <w:ind w:left="720"/>
+      </w:pPr>
+      <w:r>
+        <w:t xml:space="preserve">For each string </w:t>
       </w:r>
       <w:r>
         <w:rPr>
           <w:i/>
           <w:iCs/>
         </w:rPr>
-        <w:t>s</w:t>
-      </w:r>
-      <w:r>
-        <w:t xml:space="preserve"> and add </w:t>
+        <w:t xml:space="preserve">s </w:t>
+      </w:r>
+      <w:r>
+        <w:t xml:space="preserve">in the words list, iterating in ascending length order, </w:t>
+      </w:r>
+      <w:r>
+        <w:t>remove one character from each spot in the word. If the shorter word exists in the map of lengths to sets of strings, get the sequence(</w:t>
+      </w:r>
+      <w:proofErr w:type="spellStart"/>
+      <w:r>
+        <w:t>arraylist</w:t>
+      </w:r>
+      <w:proofErr w:type="spellEnd"/>
+      <w:r>
+        <w:t xml:space="preserve">) of the shorter word. Copy it, and add the existing longer word to the new </w:t>
+      </w:r>
+      <w:proofErr w:type="spellStart"/>
+      <w:r>
+        <w:t>arraylist</w:t>
+      </w:r>
+      <w:proofErr w:type="spellEnd"/>
+      <w:r>
+        <w:t xml:space="preserve">. Make a set if it doesn’t exist for words of the length of </w:t>
       </w:r>
       <w:r>
         <w:rPr>
           <w:i/>
           <w:iCs/>
         </w:rPr>
-        <w:t xml:space="preserve">s </w:t>
-      </w:r>
-      <w:r>
-        <w:t xml:space="preserve"> to the set and put it in the HashMap of length to sets of words. Add the newly created sequence to the sequences HashMap with the </w:t>
+        <w:t>s</w:t>
+      </w:r>
+      <w:r>
+        <w:t xml:space="preserve"> and add </w:t>
       </w:r>
       <w:r>
         <w:rPr>
@@ -2488,23 +3432,65 @@
         <w:t xml:space="preserve">s </w:t>
       </w:r>
       <w:r>
-        <w:t xml:space="preserve"> as the key and the arraylist as the value.</w:t>
-      </w:r>
-    </w:p>
-    <w:p>
-      <w:pPr>
-        <w:ind w:left="720"/>
-      </w:pPr>
-      <w:r>
-        <w:t xml:space="preserve">If none of the words with a single character removed exists the sequences or lengths, add the current string to a set with the length as a key and the set as the value to the lengths HashMap. Add a new arraylist with the current word as the key and the arraylist with only the current word as the value. Add that to the sequences HashMap. </w:t>
-      </w:r>
-    </w:p>
-    <w:p>
-      <w:pPr>
-        <w:ind w:left="720"/>
-      </w:pPr>
-      <w:r>
-        <w:t>At the end, iterate through all the sequences HashMap and return the length of the longest ArrayList.</w:t>
+        <w:t xml:space="preserve"> to the set and put it in the HashMap of length to sets of words. Add the newly created sequence to the sequences HashMap with the </w:t>
+      </w:r>
+      <w:r>
+        <w:rPr>
+          <w:i/>
+          <w:iCs/>
+        </w:rPr>
+        <w:t xml:space="preserve">s </w:t>
+      </w:r>
+      <w:r>
+        <w:t xml:space="preserve"> as the key and the </w:t>
+      </w:r>
+      <w:proofErr w:type="spellStart"/>
+      <w:r>
+        <w:t>arraylist</w:t>
+      </w:r>
+      <w:proofErr w:type="spellEnd"/>
+      <w:r>
+        <w:t xml:space="preserve"> as the value.</w:t>
+      </w:r>
+    </w:p>
+    <w:p>
+      <w:pPr>
+        <w:ind w:left="720"/>
+      </w:pPr>
+      <w:r>
+        <w:t xml:space="preserve">If none of the words with a single character removed exists the sequences or lengths, add the current string to a set with the length as a key and the set as the value to the lengths HashMap. Add a new </w:t>
+      </w:r>
+      <w:proofErr w:type="spellStart"/>
+      <w:r>
+        <w:t>arraylist</w:t>
+      </w:r>
+      <w:proofErr w:type="spellEnd"/>
+      <w:r>
+        <w:t xml:space="preserve"> with the current word as the key and the </w:t>
+      </w:r>
+      <w:proofErr w:type="spellStart"/>
+      <w:r>
+        <w:t>arraylist</w:t>
+      </w:r>
+      <w:proofErr w:type="spellEnd"/>
+      <w:r>
+        <w:t xml:space="preserve"> with only the current word as the value. Add that to the sequences HashMap. </w:t>
+      </w:r>
+    </w:p>
+    <w:p>
+      <w:pPr>
+        <w:ind w:left="720"/>
+      </w:pPr>
+      <w:r>
+        <w:t xml:space="preserve">At the end, iterate through all the sequences HashMap and return the length of the longest </w:t>
+      </w:r>
+      <w:proofErr w:type="spellStart"/>
+      <w:r>
+        <w:t>ArrayList</w:t>
+      </w:r>
+      <w:proofErr w:type="spellEnd"/>
+      <w:r>
+        <w:t>.</w:t>
       </w:r>
     </w:p>
     <w:p>
@@ -2518,7 +3504,47 @@
         <w:ind w:left="720"/>
       </w:pPr>
       <w:r>
-        <w:t>Create a new class Pair that is the node and integer offset from the center. BFS of Pairs and for each left and right child create a new pair that tracks both the node and the offset. If offset is negative, put it in the appropriate indexed arraylist for left nodes and if it is non-negative put it into arraylist for right nodes properly indexed. Reverse the left arraylist and append the right arraylist TreeNode values.</w:t>
+        <w:t xml:space="preserve">Create a new class Pair that is the node and integer offset from the center. BFS of Pairs and for each left and right child create a new pair that tracks both the node and the offset. If offset is negative, put it in the appropriate indexed </w:t>
+      </w:r>
+      <w:proofErr w:type="spellStart"/>
+      <w:r>
+        <w:t>arraylist</w:t>
+      </w:r>
+      <w:proofErr w:type="spellEnd"/>
+      <w:r>
+        <w:t xml:space="preserve"> for left nodes and if it is non-negative put it into </w:t>
+      </w:r>
+      <w:proofErr w:type="spellStart"/>
+      <w:r>
+        <w:t>arraylist</w:t>
+      </w:r>
+      <w:proofErr w:type="spellEnd"/>
+      <w:r>
+        <w:t xml:space="preserve"> for right nodes properly indexed. Reverse the left </w:t>
+      </w:r>
+      <w:proofErr w:type="spellStart"/>
+      <w:r>
+        <w:t>arraylist</w:t>
+      </w:r>
+      <w:proofErr w:type="spellEnd"/>
+      <w:r>
+        <w:t xml:space="preserve"> and append the right </w:t>
+      </w:r>
+      <w:proofErr w:type="spellStart"/>
+      <w:r>
+        <w:t>arraylist</w:t>
+      </w:r>
+      <w:proofErr w:type="spellEnd"/>
+      <w:r>
+        <w:t xml:space="preserve"> </w:t>
+      </w:r>
+      <w:proofErr w:type="spellStart"/>
+      <w:r>
+        <w:t>TreeNode</w:t>
+      </w:r>
+      <w:proofErr w:type="spellEnd"/>
+      <w:r>
+        <w:t xml:space="preserve"> values.</w:t>
       </w:r>
     </w:p>
     <w:p>
@@ -2877,27 +3903,23 @@
         </w:rPr>
         <w:t xml:space="preserve">. Have a variable called sum which sums the total number of ways to current </w:t>
       </w:r>
+      <w:proofErr w:type="spellStart"/>
       <w:r>
         <w:rPr>
           <w:rFonts w:cstheme="minorHAnsi"/>
           <w:i/>
           <w:iCs/>
         </w:rPr>
-        <w:t xml:space="preserve">i. </w:t>
-      </w:r>
+        <w:t>i</w:t>
+      </w:r>
+      <w:proofErr w:type="spellEnd"/>
       <w:r>
         <w:rPr>
           <w:rFonts w:cstheme="minorHAnsi"/>
           <w:i/>
           <w:iCs/>
         </w:rPr>
-        <w:t>first = 1</w:t>
-      </w:r>
-      <w:r>
-        <w:rPr>
-          <w:rFonts w:cstheme="minorHAnsi"/>
-        </w:rPr>
-        <w:t xml:space="preserve">, </w:t>
+        <w:t xml:space="preserve">. </w:t>
       </w:r>
       <w:r>
         <w:rPr>
@@ -2905,13 +3927,13 @@
           <w:i/>
           <w:iCs/>
         </w:rPr>
-        <w:t>second = 2</w:t>
-      </w:r>
-      <w:r>
-        <w:rPr>
-          <w:rFonts w:cstheme="minorHAnsi"/>
-        </w:rPr>
-        <w:t xml:space="preserve">. Within each iteration, </w:t>
+        <w:t>first = 1</w:t>
+      </w:r>
+      <w:r>
+        <w:rPr>
+          <w:rFonts w:cstheme="minorHAnsi"/>
+        </w:rPr>
+        <w:t xml:space="preserve">, </w:t>
       </w:r>
       <w:r>
         <w:rPr>
@@ -2919,13 +3941,13 @@
           <w:i/>
           <w:iCs/>
         </w:rPr>
-        <w:t>sum = 0;</w:t>
-      </w:r>
-      <w:r>
-        <w:rPr>
-          <w:rFonts w:cstheme="minorHAnsi"/>
-        </w:rPr>
-        <w:t xml:space="preserve"> </w:t>
+        <w:t>second = 2</w:t>
+      </w:r>
+      <w:r>
+        <w:rPr>
+          <w:rFonts w:cstheme="minorHAnsi"/>
+        </w:rPr>
+        <w:t xml:space="preserve">. Within each iteration, </w:t>
       </w:r>
       <w:r>
         <w:rPr>
@@ -2933,13 +3955,13 @@
           <w:i/>
           <w:iCs/>
         </w:rPr>
-        <w:t>sum += first + second.</w:t>
-      </w:r>
-      <w:r>
-        <w:rPr>
-          <w:rFonts w:cstheme="minorHAnsi"/>
-        </w:rPr>
-        <w:t xml:space="preserve"> If </w:t>
+        <w:t>sum = 0;</w:t>
+      </w:r>
+      <w:r>
+        <w:rPr>
+          <w:rFonts w:cstheme="minorHAnsi"/>
+        </w:rPr>
+        <w:t xml:space="preserve"> </w:t>
       </w:r>
       <w:r>
         <w:rPr>
@@ -2947,80 +3969,37 @@
           <w:i/>
           <w:iCs/>
         </w:rPr>
-        <w:t>i % 2 != 0, first = sum, else second  = sum</w:t>
-      </w:r>
-      <w:r>
-        <w:rPr>
-          <w:rFonts w:cstheme="minorHAnsi"/>
-        </w:rPr>
-        <w:t xml:space="preserve">. </w:t>
-      </w:r>
+        <w:t>sum += first + second.</w:t>
+      </w:r>
+      <w:r>
+        <w:rPr>
+          <w:rFonts w:cstheme="minorHAnsi"/>
+        </w:rPr>
+        <w:t xml:space="preserve"> If </w:t>
+      </w:r>
+      <w:proofErr w:type="spellStart"/>
       <w:r>
         <w:rPr>
           <w:rFonts w:cstheme="minorHAnsi"/>
           <w:i/>
           <w:iCs/>
         </w:rPr>
-        <w:t xml:space="preserve">sum </w:t>
-      </w:r>
-      <w:r>
-        <w:rPr>
-          <w:rFonts w:cstheme="minorHAnsi"/>
-        </w:rPr>
-        <w:t>at the end is the total number of ways up the stairs.</w:t>
-      </w:r>
-    </w:p>
-    <w:p>
-      <w:pPr>
-        <w:rPr>
-          <w:rFonts w:cstheme="minorHAnsi"/>
-        </w:rPr>
-      </w:pPr>
-      <w:r>
-        <w:rPr>
-          <w:rFonts w:cstheme="minorHAnsi"/>
-        </w:rPr>
-        <w:t xml:space="preserve">-Minimum Path Sum </w:t>
-      </w:r>
-      <w:r>
-        <w:rPr>
-          <w:rFonts w:cstheme="minorHAnsi"/>
-        </w:rPr>
-        <w:t>–</w:t>
-      </w:r>
-      <w:r>
-        <w:rPr>
-          <w:rFonts w:cstheme="minorHAnsi"/>
-        </w:rPr>
-        <w:t xml:space="preserve"> </w:t>
-      </w:r>
+        <w:t>i</w:t>
+      </w:r>
+      <w:proofErr w:type="spellEnd"/>
       <w:r>
         <w:rPr>
           <w:rFonts w:cstheme="minorHAnsi"/>
           <w:i/>
           <w:iCs/>
         </w:rPr>
-        <w:t>m x n</w:t>
-      </w:r>
-      <w:r>
-        <w:rPr>
-          <w:rFonts w:cstheme="minorHAnsi"/>
-        </w:rPr>
-        <w:t xml:space="preserve"> grid with non-negative integers, find a path from top left to bottom right which minimizes the sum along its path. You can only move down or right.</w:t>
-      </w:r>
-    </w:p>
-    <w:p>
-      <w:pPr>
-        <w:ind w:left="720"/>
-        <w:rPr>
-          <w:rFonts w:cstheme="minorHAnsi"/>
-        </w:rPr>
-      </w:pPr>
-      <w:r>
-        <w:rPr>
-          <w:rFonts w:cstheme="minorHAnsi"/>
-        </w:rPr>
-        <w:t xml:space="preserve">Dynamic Programming: Create another grid of </w:t>
+        <w:t xml:space="preserve"> % 2 != 0, first = sum, else second  = sum</w:t>
+      </w:r>
+      <w:r>
+        <w:rPr>
+          <w:rFonts w:cstheme="minorHAnsi"/>
+        </w:rPr>
+        <w:t xml:space="preserve">. </w:t>
       </w:r>
       <w:r>
         <w:rPr>
@@ -3028,32 +4007,26 @@
           <w:i/>
           <w:iCs/>
         </w:rPr>
-        <w:t>m x n</w:t>
-      </w:r>
-      <w:r>
-        <w:rPr>
-          <w:rFonts w:cstheme="minorHAnsi"/>
-        </w:rPr>
-        <w:t xml:space="preserve"> size that tracks costs and set them all to -1. Set the top left of the cost grid to the original grid’s value in the top left spot.</w:t>
-      </w:r>
-      <w:r>
-        <w:rPr>
-          <w:rFonts w:cstheme="minorHAnsi"/>
-        </w:rPr>
-        <w:t xml:space="preserve"> Iterate through the cost grid in ascending row and column order, and set the new square on minimum of the top square and left square plus the cost of the current square. Return the bottom right square of the cost matrix.</w:t>
-      </w:r>
-    </w:p>
-    <w:p>
-      <w:pPr>
-        <w:rPr>
-          <w:rFonts w:cstheme="minorHAnsi"/>
-        </w:rPr>
-      </w:pPr>
-      <w:r>
-        <w:rPr>
-          <w:rFonts w:cstheme="minorHAnsi"/>
-        </w:rPr>
-        <w:t xml:space="preserve">-Search a 2D Matrix </w:t>
+        <w:t xml:space="preserve">sum </w:t>
+      </w:r>
+      <w:r>
+        <w:rPr>
+          <w:rFonts w:cstheme="minorHAnsi"/>
+        </w:rPr>
+        <w:t>at the end is the total number of ways up the stairs.</w:t>
+      </w:r>
+    </w:p>
+    <w:p>
+      <w:pPr>
+        <w:rPr>
+          <w:rFonts w:cstheme="minorHAnsi"/>
+        </w:rPr>
+      </w:pPr>
+      <w:r>
+        <w:rPr>
+          <w:rFonts w:cstheme="minorHAnsi"/>
+        </w:rPr>
+        <w:t xml:space="preserve">-Minimum Path Sum </w:t>
       </w:r>
       <w:r>
         <w:rPr>
@@ -3066,12 +4039,6 @@
           <w:rFonts w:cstheme="minorHAnsi"/>
         </w:rPr>
         <w:t xml:space="preserve"> </w:t>
-      </w:r>
-      <w:r>
-        <w:rPr>
-          <w:rFonts w:cstheme="minorHAnsi"/>
-        </w:rPr>
-        <w:t xml:space="preserve">search for a value in an </w:t>
       </w:r>
       <w:r>
         <w:rPr>
@@ -3085,6 +4052,85 @@
         <w:rPr>
           <w:rFonts w:cstheme="minorHAnsi"/>
         </w:rPr>
+        <w:t xml:space="preserve"> grid with non-negative integers, find a path from top left to bottom right which minimizes the sum along its path. You can only move down or right.</w:t>
+      </w:r>
+    </w:p>
+    <w:p>
+      <w:pPr>
+        <w:ind w:left="720"/>
+        <w:rPr>
+          <w:rFonts w:cstheme="minorHAnsi"/>
+        </w:rPr>
+      </w:pPr>
+      <w:r>
+        <w:rPr>
+          <w:rFonts w:cstheme="minorHAnsi"/>
+        </w:rPr>
+        <w:t xml:space="preserve">Dynamic Programming: Create another grid of </w:t>
+      </w:r>
+      <w:r>
+        <w:rPr>
+          <w:rFonts w:cstheme="minorHAnsi"/>
+          <w:i/>
+          <w:iCs/>
+        </w:rPr>
+        <w:t>m x n</w:t>
+      </w:r>
+      <w:r>
+        <w:rPr>
+          <w:rFonts w:cstheme="minorHAnsi"/>
+        </w:rPr>
+        <w:t xml:space="preserve"> size that tracks costs and set them all to -1. Set the top left of the cost grid to the original grid’s value in the top left spot.</w:t>
+      </w:r>
+      <w:r>
+        <w:rPr>
+          <w:rFonts w:cstheme="minorHAnsi"/>
+        </w:rPr>
+        <w:t xml:space="preserve"> Iterate through the cost grid in ascending row and column order, and set the new square on minimum of the top square and left square plus the cost of the current square. Return the bottom right square of the cost matrix.</w:t>
+      </w:r>
+    </w:p>
+    <w:p>
+      <w:pPr>
+        <w:rPr>
+          <w:rFonts w:cstheme="minorHAnsi"/>
+        </w:rPr>
+      </w:pPr>
+      <w:r>
+        <w:rPr>
+          <w:rFonts w:cstheme="minorHAnsi"/>
+        </w:rPr>
+        <w:t xml:space="preserve">-Search a 2D Matrix </w:t>
+      </w:r>
+      <w:r>
+        <w:rPr>
+          <w:rFonts w:cstheme="minorHAnsi"/>
+        </w:rPr>
+        <w:t>–</w:t>
+      </w:r>
+      <w:r>
+        <w:rPr>
+          <w:rFonts w:cstheme="minorHAnsi"/>
+        </w:rPr>
+        <w:t xml:space="preserve"> </w:t>
+      </w:r>
+      <w:r>
+        <w:rPr>
+          <w:rFonts w:cstheme="minorHAnsi"/>
+        </w:rPr>
+        <w:t xml:space="preserve">search for a value in an </w:t>
+      </w:r>
+      <w:r>
+        <w:rPr>
+          <w:rFonts w:cstheme="minorHAnsi"/>
+          <w:i/>
+          <w:iCs/>
+        </w:rPr>
+        <w:t>m x n</w:t>
+      </w:r>
+      <w:r>
+        <w:rPr>
+          <w:rFonts w:cstheme="minorHAnsi"/>
+        </w:rPr>
         <w:t xml:space="preserve"> matrix. Each row in the matrix is sorted in ascending order. The first number in a row is greater than the last number in the previous row.</w:t>
       </w:r>
     </w:p>
@@ -3114,7 +4160,43 @@
           <w:i/>
           <w:iCs/>
         </w:rPr>
-        <w:t>row = mid / arr[0].length, col = mid % arr[0].length</w:t>
+        <w:t xml:space="preserve">row = mid / </w:t>
+      </w:r>
+      <w:proofErr w:type="spellStart"/>
+      <w:r>
+        <w:rPr>
+          <w:rFonts w:cstheme="minorHAnsi"/>
+          <w:i/>
+          <w:iCs/>
+        </w:rPr>
+        <w:t>arr</w:t>
+      </w:r>
+      <w:proofErr w:type="spellEnd"/>
+      <w:r>
+        <w:rPr>
+          <w:rFonts w:cstheme="minorHAnsi"/>
+          <w:i/>
+          <w:iCs/>
+        </w:rPr>
+        <w:t xml:space="preserve">[0].length, col = mid % </w:t>
+      </w:r>
+      <w:proofErr w:type="spellStart"/>
+      <w:r>
+        <w:rPr>
+          <w:rFonts w:cstheme="minorHAnsi"/>
+          <w:i/>
+          <w:iCs/>
+        </w:rPr>
+        <w:t>arr</w:t>
+      </w:r>
+      <w:proofErr w:type="spellEnd"/>
+      <w:r>
+        <w:rPr>
+          <w:rFonts w:cstheme="minorHAnsi"/>
+          <w:i/>
+          <w:iCs/>
+        </w:rPr>
+        <w:t>[0].length</w:t>
       </w:r>
       <w:r>
         <w:rPr>
@@ -3188,21 +4270,76 @@
         <w:rPr>
           <w:rFonts w:cstheme="minorHAnsi"/>
         </w:rPr>
-        <w:t>-Delete Node in a Linked List – delete a node in a linkedlist given only access to that node</w:t>
-      </w:r>
-    </w:p>
-    <w:p>
-      <w:pPr>
-        <w:ind w:left="720"/>
-        <w:rPr>
-          <w:rFonts w:cstheme="minorHAnsi"/>
-        </w:rPr>
-      </w:pPr>
-      <w:r>
-        <w:rPr>
-          <w:rFonts w:cstheme="minorHAnsi"/>
-        </w:rPr>
-        <w:t>Copy next node’s data to current node. Move nodes next pointer to next.next. Cannot accomplish given access to tail node.</w:t>
+        <w:t xml:space="preserve">-Delete Node in a Linked List – delete a node in a </w:t>
+      </w:r>
+      <w:proofErr w:type="spellStart"/>
+      <w:r>
+        <w:rPr>
+          <w:rFonts w:cstheme="minorHAnsi"/>
+        </w:rPr>
+        <w:t>linkedlist</w:t>
+      </w:r>
+      <w:proofErr w:type="spellEnd"/>
+      <w:r>
+        <w:rPr>
+          <w:rFonts w:cstheme="minorHAnsi"/>
+        </w:rPr>
+        <w:t xml:space="preserve"> given only access to that node</w:t>
+      </w:r>
+    </w:p>
+    <w:p>
+      <w:pPr>
+        <w:ind w:left="720"/>
+        <w:rPr>
+          <w:rFonts w:cstheme="minorHAnsi"/>
+        </w:rPr>
+      </w:pPr>
+      <w:r>
+        <w:rPr>
+          <w:rFonts w:cstheme="minorHAnsi"/>
+        </w:rPr>
+        <w:t xml:space="preserve">Copy next node’s data to current node. Move nodes next pointer to </w:t>
+      </w:r>
+      <w:proofErr w:type="spellStart"/>
+      <w:r>
+        <w:rPr>
+          <w:rFonts w:cstheme="minorHAnsi"/>
+        </w:rPr>
+        <w:t>next.next</w:t>
+      </w:r>
+      <w:proofErr w:type="spellEnd"/>
+      <w:r>
+        <w:rPr>
+          <w:rFonts w:cstheme="minorHAnsi"/>
+        </w:rPr>
+        <w:t>. Cannot accomplish given access to tail node.</w:t>
+      </w:r>
+    </w:p>
+    <w:p>
+      <w:pPr>
+        <w:rPr>
+          <w:rFonts w:cstheme="minorHAnsi"/>
+        </w:rPr>
+      </w:pPr>
+      <w:r>
+        <w:rPr>
+          <w:rFonts w:cstheme="minorHAnsi"/>
+        </w:rPr>
+        <w:t>- Meeting Rooms – Given array of meeting time intervals as start and end times [s1,e1]…, determine if a person can attend all meetings.</w:t>
+      </w:r>
+    </w:p>
+    <w:p>
+      <w:pPr>
+        <w:ind w:left="720"/>
+        <w:rPr>
+          <w:rFonts w:cstheme="minorHAnsi"/>
+        </w:rPr>
+      </w:pPr>
+      <w:r>
+        <w:rPr>
+          <w:rFonts w:cstheme="minorHAnsi"/>
+        </w:rPr>
+        <w:t>Sort the intervals by ascending start time. Any overlapping intervals will now be adjacent. Iterate through the list from the beginning and check neighboring intervals at each index if they overlap.</w:t>
       </w:r>
     </w:p>
     <w:p>
@@ -3274,7 +4411,35 @@
         <w:rPr>
           <w:rFonts w:cstheme="minorHAnsi"/>
         </w:rPr>
-        <w:t xml:space="preserve">            printLinkedListInReverse(head.getNext());</w:t>
+        <w:t xml:space="preserve">            </w:t>
+      </w:r>
+      <w:proofErr w:type="spellStart"/>
+      <w:r>
+        <w:rPr>
+          <w:rFonts w:cstheme="minorHAnsi"/>
+        </w:rPr>
+        <w:t>printLinkedListInReverse</w:t>
+      </w:r>
+      <w:proofErr w:type="spellEnd"/>
+      <w:r>
+        <w:rPr>
+          <w:rFonts w:cstheme="minorHAnsi"/>
+        </w:rPr>
+        <w:t>(</w:t>
+      </w:r>
+      <w:proofErr w:type="spellStart"/>
+      <w:r>
+        <w:rPr>
+          <w:rFonts w:cstheme="minorHAnsi"/>
+        </w:rPr>
+        <w:t>head.getNext</w:t>
+      </w:r>
+      <w:proofErr w:type="spellEnd"/>
+      <w:r>
+        <w:rPr>
+          <w:rFonts w:cstheme="minorHAnsi"/>
+        </w:rPr>
+        <w:t>());</w:t>
       </w:r>
     </w:p>
     <w:p>
@@ -3289,7 +4454,21 @@
         <w:rPr>
           <w:rFonts w:cstheme="minorHAnsi"/>
         </w:rPr>
-        <w:t xml:space="preserve">            head.printValue();</w:t>
+        <w:t xml:space="preserve">            </w:t>
+      </w:r>
+      <w:proofErr w:type="spellStart"/>
+      <w:r>
+        <w:rPr>
+          <w:rFonts w:cstheme="minorHAnsi"/>
+        </w:rPr>
+        <w:t>head.printValue</w:t>
+      </w:r>
+      <w:proofErr w:type="spellEnd"/>
+      <w:r>
+        <w:rPr>
+          <w:rFonts w:cstheme="minorHAnsi"/>
+        </w:rPr>
+        <w:t>();</w:t>
       </w:r>
     </w:p>
     <w:p>

</xml_diff>

<commit_message>
longest palindromic and meetings rooms 2. lots of recursion practice
</commit_message>
<xml_diff>
--- a/LeetCode Notes.docx
+++ b/LeetCode Notes.docx
@@ -67,7 +67,15 @@
         <w:sym w:font="Wingdings" w:char="F0E0"/>
       </w:r>
       <w:r>
-        <w:t xml:space="preserve"> Design LRU Cache with initial capacity and O(1) get and put</w:t>
+        <w:t xml:space="preserve"> Design LRU Cache with initial capacity and </w:t>
+      </w:r>
+      <w:proofErr w:type="gramStart"/>
+      <w:r>
+        <w:t>O(</w:t>
+      </w:r>
+      <w:proofErr w:type="gramEnd"/>
+      <w:r>
+        <w:t>1) get and put</w:t>
       </w:r>
     </w:p>
     <w:p>
@@ -91,7 +99,15 @@
       </w:r>
       <w:proofErr w:type="spellEnd"/>
       <w:r>
-        <w:t xml:space="preserve"> for O(1) access to a node. </w:t>
+        <w:t xml:space="preserve"> for </w:t>
+      </w:r>
+      <w:proofErr w:type="gramStart"/>
+      <w:r>
+        <w:t>O(</w:t>
+      </w:r>
+      <w:proofErr w:type="gramEnd"/>
+      <w:r>
+        <w:t xml:space="preserve">1) access to a node. </w:t>
       </w:r>
       <w:proofErr w:type="spellStart"/>
       <w:r>
@@ -132,15 +148,31 @@
         <w:ind w:left="720"/>
       </w:pPr>
       <w:r>
-        <w:t xml:space="preserve">(1)Move right pointer until hit an elevation that is higher than left pointer. Keep track of tallest right pointer has seen while iterating right. If right hits end without finding taller than left, move right to the tallest that was seen. </w:t>
-      </w:r>
-    </w:p>
-    <w:p>
-      <w:pPr>
-        <w:ind w:left="720"/>
-      </w:pPr>
-      <w:r>
-        <w:t>(2)Find the shortest pillar between the left pointer and right pointer.  Increment left up one. Subtract current left pointer from shortest and add to total. Increment left until hit right. Repeat process until left index is about to hit right.</w:t>
+        <w:t>(</w:t>
+      </w:r>
+      <w:proofErr w:type="gramStart"/>
+      <w:r>
+        <w:t>1)Move</w:t>
+      </w:r>
+      <w:proofErr w:type="gramEnd"/>
+      <w:r>
+        <w:t xml:space="preserve"> right pointer until hit an elevation that is higher than left pointer. Keep track of tallest right pointer has seen while iterating right. If right hits end without finding taller than left, move right to the tallest that was seen. </w:t>
+      </w:r>
+    </w:p>
+    <w:p>
+      <w:pPr>
+        <w:ind w:left="720"/>
+      </w:pPr>
+      <w:r>
+        <w:t>(</w:t>
+      </w:r>
+      <w:proofErr w:type="gramStart"/>
+      <w:r>
+        <w:t>2)Find</w:t>
+      </w:r>
+      <w:proofErr w:type="gramEnd"/>
+      <w:r>
+        <w:t xml:space="preserve"> the shortest pillar between the left pointer and right pointer.  Increment left up one. Subtract current left pointer from shortest and add to total. Increment left until hit right. Repeat process until left index is about to hit right.</w:t>
       </w:r>
     </w:p>
     <w:p>
@@ -215,7 +247,15 @@
         <w:ind w:left="720"/>
       </w:pPr>
       <w:r>
-        <w:t>Dynamic Programming: sum array from the right and track the max. If current index value is larger than current sum + current index value(means sum currently is negative and current value is positive), restart sum at current index and sum right. Repeat process until hit the end and return the max sum.</w:t>
+        <w:t xml:space="preserve">Dynamic Programming: sum array from the right and track the max. If current index value is larger than current sum + current index </w:t>
+      </w:r>
+      <w:proofErr w:type="gramStart"/>
+      <w:r>
+        <w:t>value(</w:t>
+      </w:r>
+      <w:proofErr w:type="gramEnd"/>
+      <w:r>
+        <w:t>means sum currently is negative and current value is positive), restart sum at current index and sum right. Repeat process until hit the end and return the max sum.</w:t>
       </w:r>
     </w:p>
     <w:p>
@@ -280,7 +320,23 @@
         <w:ind w:left="720"/>
       </w:pPr>
       <w:r>
-        <w:t>For 3 sum: sort array (n log n) and for each index use two pointer approach to find target sum that is negative of current sum. Do not run two pointer on duplicate values so increment pointer until it is not equal to previous and then run two pointer.</w:t>
+        <w:t xml:space="preserve">For 3 </w:t>
+      </w:r>
+      <w:proofErr w:type="gramStart"/>
+      <w:r>
+        <w:t>sum</w:t>
+      </w:r>
+      <w:proofErr w:type="gramEnd"/>
+      <w:r>
+        <w:t xml:space="preserve">: sort array (n log n) and for each index use two pointer approach to find target sum that is negative of current sum. Do not run two </w:t>
+      </w:r>
+      <w:proofErr w:type="gramStart"/>
+      <w:r>
+        <w:t>pointer</w:t>
+      </w:r>
+      <w:proofErr w:type="gramEnd"/>
+      <w:r>
+        <w:t xml:space="preserve"> on duplicate values so increment pointer until it is not equal to previous and then run two pointer.</w:t>
       </w:r>
     </w:p>
     <w:p>
@@ -330,7 +386,15 @@
         <w:t xml:space="preserve">Make array that is product of everything to the left of that index. Keep track of product accumulating </w:t>
       </w:r>
       <w:r>
-        <w:t>from the right and multiple current product with current position in array from the right.</w:t>
+        <w:t xml:space="preserve">from the right and multiple current </w:t>
+      </w:r>
+      <w:proofErr w:type="gramStart"/>
+      <w:r>
+        <w:t>product</w:t>
+      </w:r>
+      <w:proofErr w:type="gramEnd"/>
+      <w:r>
+        <w:t xml:space="preserve"> with current position in array from the right.</w:t>
       </w:r>
     </w:p>
     <w:p>
@@ -466,7 +530,15 @@
         <w:ind w:left="360"/>
       </w:pPr>
       <w:r>
-        <w:t>Valid parentheses boils down to at any point cannot have more ( to the right of ) and more ) to the left of (.</w:t>
+        <w:t xml:space="preserve">Valid parentheses boils down to at any point cannot have more </w:t>
+      </w:r>
+      <w:proofErr w:type="gramStart"/>
+      <w:r>
+        <w:t>( to</w:t>
+      </w:r>
+      <w:proofErr w:type="gramEnd"/>
+      <w:r>
+        <w:t xml:space="preserve"> the right of ) and more ) to the left of (.</w:t>
       </w:r>
     </w:p>
     <w:p>
@@ -474,7 +546,23 @@
         <w:ind w:left="360"/>
       </w:pPr>
       <w:r>
-        <w:t>Start from left and increment counter every time the character is (. Decrement the counter if it is ). If the counter is below zero, at that index to a HashSet. Do the same process from the right and increment a counter for ) and decrement it for a (. Add all negative counter indices to a HashSet. Remove all characters at the indices in the HashSet.</w:t>
+        <w:t xml:space="preserve">Start from left and increment counter every time the character is (. Decrement the counter if it </w:t>
+      </w:r>
+      <w:proofErr w:type="gramStart"/>
+      <w:r>
+        <w:t>is )</w:t>
+      </w:r>
+      <w:proofErr w:type="gramEnd"/>
+      <w:r>
+        <w:t xml:space="preserve">. If the counter is below zero, at that index to a HashSet. Do the same process from the right and increment a counter </w:t>
+      </w:r>
+      <w:proofErr w:type="gramStart"/>
+      <w:r>
+        <w:t>for )</w:t>
+      </w:r>
+      <w:proofErr w:type="gramEnd"/>
+      <w:r>
+        <w:t xml:space="preserve"> and decrement it for a (. Add all negative counter indices to a HashSet. Remove all characters at the indices in the HashSet.</w:t>
       </w:r>
     </w:p>
     <w:p>
@@ -649,10 +737,12 @@
         <w:t xml:space="preserve"> &gt;= 0 and the current index – length is in the HashSet of indexes, add the current index to the HashSet. Return if the HashSet contains the index of the </w:t>
       </w:r>
       <w:proofErr w:type="spellStart"/>
+      <w:proofErr w:type="gramStart"/>
       <w:r>
         <w:t>s.length</w:t>
       </w:r>
       <w:proofErr w:type="spellEnd"/>
+      <w:proofErr w:type="gramEnd"/>
       <w:r>
         <w:t>() – 1 at the end.</w:t>
       </w:r>
@@ -666,7 +756,15 @@
         <w:t>-</w:t>
       </w:r>
       <w:r>
-        <w:t xml:space="preserve"> Serialize and Deserialize Binary Tree(System Design) – Convert binary tree to string and back to binary tree.</w:t>
+        <w:t xml:space="preserve"> Serialize and Deserialize Binary </w:t>
+      </w:r>
+      <w:proofErr w:type="gramStart"/>
+      <w:r>
+        <w:t>Tree(</w:t>
+      </w:r>
+      <w:proofErr w:type="gramEnd"/>
+      <w:r>
+        <w:t>System Design) – Convert binary tree to string and back to binary tree.</w:t>
       </w:r>
     </w:p>
     <w:p>
@@ -682,23 +780,52 @@
       </w:r>
       <w:proofErr w:type="spellEnd"/>
       <w:r>
-        <w:t>. Counter integer as ID of current node(need to use an array so that the it is a pointer and the value increments through all recursive calls. String is “</w:t>
-      </w:r>
-      <w:proofErr w:type="spellStart"/>
-      <w:r>
-        <w:t>root.val:parent_id:counter</w:t>
-      </w:r>
-      <w:proofErr w:type="spellEnd"/>
-      <w:r>
-        <w:t>[0]:left “.  Parent ID is passed through the recursive call since it is DFS. Node ID is counter[0] which gets incremented in each recursive call. Left is a Boolean and gets set from the caller function as true when it calls the left child and false on the right child.</w:t>
-      </w:r>
-    </w:p>
-    <w:p>
-      <w:pPr>
-        <w:ind w:left="720"/>
-      </w:pPr>
-      <w:r>
-        <w:t xml:space="preserve">Deserialize – Split the string data on the “ “. Make a new </w:t>
+        <w:t xml:space="preserve">. Counter integer as ID of current </w:t>
+      </w:r>
+      <w:proofErr w:type="gramStart"/>
+      <w:r>
+        <w:t>node(</w:t>
+      </w:r>
+      <w:proofErr w:type="gramEnd"/>
+      <w:r>
+        <w:t>need to use an array so that the it is a pointer and the value increments through all recursive calls. String is “</w:t>
+      </w:r>
+      <w:proofErr w:type="spellStart"/>
+      <w:proofErr w:type="gramStart"/>
+      <w:r>
+        <w:t>root.val:parent</w:t>
+      </w:r>
+      <w:proofErr w:type="gramEnd"/>
+      <w:r>
+        <w:t>_id:counter</w:t>
+      </w:r>
+      <w:proofErr w:type="spellEnd"/>
+      <w:r>
+        <w:t xml:space="preserve">[0]:left “.  Parent ID is passed through the recursive call since it is DFS. Node ID is </w:t>
+      </w:r>
+      <w:proofErr w:type="gramStart"/>
+      <w:r>
+        <w:t>counter[</w:t>
+      </w:r>
+      <w:proofErr w:type="gramEnd"/>
+      <w:r>
+        <w:t>0] which gets incremented in each recursive call. Left is a Boolean and gets set from the caller function as true when it calls the left child and false on the right child.</w:t>
+      </w:r>
+    </w:p>
+    <w:p>
+      <w:pPr>
+        <w:ind w:left="720"/>
+      </w:pPr>
+      <w:r>
+        <w:t xml:space="preserve">Deserialize – Split the string data on the </w:t>
+      </w:r>
+      <w:proofErr w:type="gramStart"/>
+      <w:r>
+        <w:t>“ “</w:t>
+      </w:r>
+      <w:proofErr w:type="gramEnd"/>
+      <w:r>
+        <w:t xml:space="preserve">. Make a new </w:t>
       </w:r>
       <w:proofErr w:type="spellStart"/>
       <w:r>
@@ -843,7 +970,25 @@
           <w:sz w:val="22"/>
           <w:szCs w:val="22"/>
         </w:rPr>
-        <w:t>The check for a valid substring can be done through arrays representing the values of a-z, A-Z in an ascii table. An array of 52. The check takes O(52).</w:t>
+        <w:t xml:space="preserve">The check for a valid substring can be done through arrays representing the values of a-z, A-Z in an ascii table. An array of 52. The check takes </w:t>
+      </w:r>
+      <w:proofErr w:type="gramStart"/>
+      <w:r>
+        <w:rPr>
+          <w:rFonts w:asciiTheme="minorHAnsi" w:hAnsiTheme="minorHAnsi" w:cstheme="minorHAnsi"/>
+          <w:sz w:val="22"/>
+          <w:szCs w:val="22"/>
+        </w:rPr>
+        <w:t>O(</w:t>
+      </w:r>
+      <w:proofErr w:type="gramEnd"/>
+      <w:r>
+        <w:rPr>
+          <w:rFonts w:asciiTheme="minorHAnsi" w:hAnsiTheme="minorHAnsi" w:cstheme="minorHAnsi"/>
+          <w:sz w:val="22"/>
+          <w:szCs w:val="22"/>
+        </w:rPr>
+        <w:t>52).</w:t>
       </w:r>
     </w:p>
     <w:p>
@@ -923,7 +1068,25 @@
           <w:sz w:val="22"/>
           <w:szCs w:val="22"/>
         </w:rPr>
-        <w:t>-Container With Most Water – n nonnegative integers that are points at (index, height[index]) find two lines which together with x axis forms a container that contains the most water. Line is parallel to x axis.</w:t>
+        <w:t xml:space="preserve">-Container </w:t>
+      </w:r>
+      <w:proofErr w:type="gramStart"/>
+      <w:r>
+        <w:rPr>
+          <w:rFonts w:asciiTheme="minorHAnsi" w:hAnsiTheme="minorHAnsi" w:cstheme="minorHAnsi"/>
+          <w:sz w:val="22"/>
+          <w:szCs w:val="22"/>
+        </w:rPr>
+        <w:t>With</w:t>
+      </w:r>
+      <w:proofErr w:type="gramEnd"/>
+      <w:r>
+        <w:rPr>
+          <w:rFonts w:asciiTheme="minorHAnsi" w:hAnsiTheme="minorHAnsi" w:cstheme="minorHAnsi"/>
+          <w:sz w:val="22"/>
+          <w:szCs w:val="22"/>
+        </w:rPr>
+        <w:t xml:space="preserve"> Most Water – n nonnegative integers that are points at (index, height[index]) find two lines which together with x axis forms a container that contains the most water. Line is parallel to x axis.</w:t>
       </w:r>
     </w:p>
     <w:p>
@@ -1059,6 +1222,7 @@
         <w:t xml:space="preserve">Otherwise, if </w:t>
       </w:r>
       <w:proofErr w:type="spellStart"/>
+      <w:proofErr w:type="gramStart"/>
       <w:r>
         <w:rPr>
           <w:rFonts w:asciiTheme="minorHAnsi" w:hAnsiTheme="minorHAnsi" w:cstheme="minorHAnsi"/>
@@ -1074,7 +1238,16 @@
           <w:sz w:val="22"/>
           <w:szCs w:val="22"/>
         </w:rPr>
-        <w:t xml:space="preserve">[0] &lt; </w:t>
+        <w:t>[</w:t>
+      </w:r>
+      <w:proofErr w:type="gramEnd"/>
+      <w:r>
+        <w:rPr>
+          <w:rFonts w:asciiTheme="minorHAnsi" w:hAnsiTheme="minorHAnsi" w:cstheme="minorHAnsi"/>
+          <w:sz w:val="22"/>
+          <w:szCs w:val="22"/>
+        </w:rPr>
+        <w:t xml:space="preserve">0] &lt; </w:t>
       </w:r>
       <w:proofErr w:type="spellStart"/>
       <w:r>
@@ -1213,6 +1386,7 @@
         <w:t xml:space="preserve">If mid &gt; </w:t>
       </w:r>
       <w:proofErr w:type="spellStart"/>
+      <w:proofErr w:type="gramStart"/>
       <w:r>
         <w:rPr>
           <w:rFonts w:asciiTheme="minorHAnsi" w:hAnsiTheme="minorHAnsi" w:cstheme="minorHAnsi"/>
@@ -1228,7 +1402,16 @@
           <w:sz w:val="22"/>
           <w:szCs w:val="22"/>
         </w:rPr>
-        <w:t xml:space="preserve">[0] </w:t>
+        <w:t>[</w:t>
+      </w:r>
+      <w:proofErr w:type="gramEnd"/>
+      <w:r>
+        <w:rPr>
+          <w:rFonts w:asciiTheme="minorHAnsi" w:hAnsiTheme="minorHAnsi" w:cstheme="minorHAnsi"/>
+          <w:sz w:val="22"/>
+          <w:szCs w:val="22"/>
+        </w:rPr>
+        <w:t xml:space="preserve">0] </w:t>
       </w:r>
       <w:r>
         <w:rPr>
@@ -1323,6 +1506,7 @@
         <w:t xml:space="preserve">[mid] &lt;= </w:t>
       </w:r>
       <w:proofErr w:type="spellStart"/>
+      <w:proofErr w:type="gramStart"/>
       <w:r>
         <w:rPr>
           <w:rFonts w:asciiTheme="minorHAnsi" w:hAnsiTheme="minorHAnsi" w:cstheme="minorHAnsi"/>
@@ -1338,7 +1522,16 @@
           <w:sz w:val="22"/>
           <w:szCs w:val="22"/>
         </w:rPr>
-        <w:t xml:space="preserve">[0] </w:t>
+        <w:t>[</w:t>
+      </w:r>
+      <w:proofErr w:type="gramEnd"/>
+      <w:r>
+        <w:rPr>
+          <w:rFonts w:asciiTheme="minorHAnsi" w:hAnsiTheme="minorHAnsi" w:cstheme="minorHAnsi"/>
+          <w:sz w:val="22"/>
+          <w:szCs w:val="22"/>
+        </w:rPr>
+        <w:t xml:space="preserve">0] </w:t>
       </w:r>
       <w:r>
         <w:rPr>
@@ -1397,6 +1590,7 @@
         <w:t xml:space="preserve">[mid] == </w:t>
       </w:r>
       <w:proofErr w:type="spellStart"/>
+      <w:proofErr w:type="gramStart"/>
       <w:r>
         <w:rPr>
           <w:rFonts w:asciiTheme="minorHAnsi" w:hAnsiTheme="minorHAnsi" w:cstheme="minorHAnsi"/>
@@ -1412,7 +1606,16 @@
           <w:sz w:val="22"/>
           <w:szCs w:val="22"/>
         </w:rPr>
-        <w:t>[0] return 0, pivot is first index</w:t>
+        <w:t>[</w:t>
+      </w:r>
+      <w:proofErr w:type="gramEnd"/>
+      <w:r>
+        <w:rPr>
+          <w:rFonts w:asciiTheme="minorHAnsi" w:hAnsiTheme="minorHAnsi" w:cstheme="minorHAnsi"/>
+          <w:sz w:val="22"/>
+          <w:szCs w:val="22"/>
+        </w:rPr>
+        <w:t>0] return 0, pivot is first index</w:t>
       </w:r>
     </w:p>
     <w:p>
@@ -1477,6 +1680,7 @@
         <w:t xml:space="preserve">[mid] &lt; </w:t>
       </w:r>
       <w:proofErr w:type="spellStart"/>
+      <w:proofErr w:type="gramStart"/>
       <w:r>
         <w:rPr>
           <w:rFonts w:asciiTheme="minorHAnsi" w:hAnsiTheme="minorHAnsi" w:cstheme="minorHAnsi"/>
@@ -1492,7 +1696,16 @@
           <w:sz w:val="22"/>
           <w:szCs w:val="22"/>
         </w:rPr>
-        <w:t>[mid – 1]</w:t>
+        <w:t>[</w:t>
+      </w:r>
+      <w:proofErr w:type="gramEnd"/>
+      <w:r>
+        <w:rPr>
+          <w:rFonts w:asciiTheme="minorHAnsi" w:hAnsiTheme="minorHAnsi" w:cstheme="minorHAnsi"/>
+          <w:sz w:val="22"/>
+          <w:szCs w:val="22"/>
+        </w:rPr>
+        <w:t>mid – 1]</w:t>
       </w:r>
     </w:p>
     <w:p>
@@ -1523,7 +1736,16 @@
           <w:sz w:val="22"/>
           <w:szCs w:val="22"/>
         </w:rPr>
-        <w:t>find_pivot</w:t>
+        <w:t>find_</w:t>
+      </w:r>
+      <w:proofErr w:type="gramStart"/>
+      <w:r>
+        <w:rPr>
+          <w:rFonts w:asciiTheme="minorHAnsi" w:hAnsiTheme="minorHAnsi" w:cstheme="minorHAnsi"/>
+          <w:sz w:val="22"/>
+          <w:szCs w:val="22"/>
+        </w:rPr>
+        <w:t>pivot</w:t>
       </w:r>
       <w:proofErr w:type="spellEnd"/>
       <w:r>
@@ -1535,6 +1757,7 @@
         <w:t>(</w:t>
       </w:r>
       <w:proofErr w:type="spellStart"/>
+      <w:proofErr w:type="gramEnd"/>
       <w:r>
         <w:rPr>
           <w:rFonts w:asciiTheme="minorHAnsi" w:hAnsiTheme="minorHAnsi" w:cstheme="minorHAnsi"/>
@@ -1572,6 +1795,7 @@
         <w:t xml:space="preserve">If </w:t>
       </w:r>
       <w:proofErr w:type="spellStart"/>
+      <w:proofErr w:type="gramStart"/>
       <w:r>
         <w:rPr>
           <w:rFonts w:asciiTheme="minorHAnsi" w:hAnsiTheme="minorHAnsi" w:cstheme="minorHAnsi"/>
@@ -1587,7 +1811,16 @@
           <w:sz w:val="22"/>
           <w:szCs w:val="22"/>
         </w:rPr>
-        <w:t xml:space="preserve">[0] &gt; target, </w:t>
+        <w:t>[</w:t>
+      </w:r>
+      <w:proofErr w:type="gramEnd"/>
+      <w:r>
+        <w:rPr>
+          <w:rFonts w:asciiTheme="minorHAnsi" w:hAnsiTheme="minorHAnsi" w:cstheme="minorHAnsi"/>
+          <w:sz w:val="22"/>
+          <w:szCs w:val="22"/>
+        </w:rPr>
+        <w:t xml:space="preserve">0] &gt; target, </w:t>
       </w:r>
       <w:proofErr w:type="spellStart"/>
       <w:r>
@@ -1627,6 +1860,7 @@
         <w:t xml:space="preserve">Otherwise, </w:t>
       </w:r>
       <w:proofErr w:type="spellStart"/>
+      <w:proofErr w:type="gramStart"/>
       <w:r>
         <w:rPr>
           <w:rFonts w:asciiTheme="minorHAnsi" w:hAnsiTheme="minorHAnsi" w:cstheme="minorHAnsi"/>
@@ -1642,7 +1876,16 @@
           <w:sz w:val="22"/>
           <w:szCs w:val="22"/>
         </w:rPr>
-        <w:t>(start, pivot)</w:t>
+        <w:t>(</w:t>
+      </w:r>
+      <w:proofErr w:type="gramEnd"/>
+      <w:r>
+        <w:rPr>
+          <w:rFonts w:asciiTheme="minorHAnsi" w:hAnsiTheme="minorHAnsi" w:cstheme="minorHAnsi"/>
+          <w:sz w:val="22"/>
+          <w:szCs w:val="22"/>
+        </w:rPr>
+        <w:t>start, pivot)</w:t>
       </w:r>
     </w:p>
     <w:p>
@@ -1734,7 +1977,15 @@
         <w:ind w:left="720"/>
       </w:pPr>
       <w:r>
-        <w:t>Interleave the newly created list with the original list. O1 -&gt; n1 -&gt; o2 -&gt; n2…. The new list must come after the original because to get the new random node it needs to access o1.random.next. After interleaving, separate the lists and return the new list.</w:t>
+        <w:t>Interleave the newly created list with the original list. O1 -&gt; n1 -&gt; o2 -&gt; n2…. The new list must come after the original because to get the new random node it needs to access o</w:t>
+      </w:r>
+      <w:proofErr w:type="gramStart"/>
+      <w:r>
+        <w:t>1.random</w:t>
+      </w:r>
+      <w:proofErr w:type="gramEnd"/>
+      <w:r>
+        <w:t>.next. After interleaving, separate the lists and return the new list.</w:t>
       </w:r>
     </w:p>
     <w:p>
@@ -1771,7 +2022,15 @@
         <w:ind w:left="720"/>
       </w:pPr>
       <w:r>
-        <w:t>Two balanced Heaps approach –  Minheap and maxheap. After each insert, make sure each heap’s size is within one of each other. If not, pop off the root of the larger heap and add it to the smaller heap. If the total size is odd, return whichever root falls onto the correct count. If total size is odd, return the avg of both roots.</w:t>
+        <w:t xml:space="preserve">Two balanced Heaps approach </w:t>
+      </w:r>
+      <w:proofErr w:type="gramStart"/>
+      <w:r>
+        <w:t>–  Minheap</w:t>
+      </w:r>
+      <w:proofErr w:type="gramEnd"/>
+      <w:r>
+        <w:t xml:space="preserve"> and maxheap. After each insert, make sure each heap’s size is within one of each other. If not, pop off the root of the larger heap and add it to the smaller heap. If the total size is odd, return whichever root falls onto the correct count. If total size is odd, return the avg of both roots.</w:t>
       </w:r>
     </w:p>
     <w:p>
@@ -1842,7 +2101,15 @@
         <w:t>Input:</w:t>
       </w:r>
       <w:r>
-        <w:t> [1,2,3,null,5,null,4]</w:t>
+        <w:t> [1,2,</w:t>
+      </w:r>
+      <w:proofErr w:type="gramStart"/>
+      <w:r>
+        <w:t>3,null</w:t>
+      </w:r>
+      <w:proofErr w:type="gramEnd"/>
+      <w:r>
+        <w:t>,5,null,4]</w:t>
       </w:r>
     </w:p>
     <w:p>
@@ -1978,7 +2245,25 @@
           <w:sz w:val="22"/>
           <w:szCs w:val="22"/>
         </w:rPr>
-        <w:t xml:space="preserve"> size &gt;= depth + 1(0 depth at root), set the index to the value, otherwise append onto the end of the list(first time current depth has been reached). DFS naturally traverses left to right if left child is called recursively first.</w:t>
+        <w:t xml:space="preserve"> size &gt;= depth + 1(0 depth at root), set the index to the value, otherwise append onto the end of the </w:t>
+      </w:r>
+      <w:proofErr w:type="gramStart"/>
+      <w:r>
+        <w:rPr>
+          <w:rFonts w:asciiTheme="minorHAnsi" w:hAnsiTheme="minorHAnsi" w:cstheme="minorHAnsi"/>
+          <w:sz w:val="22"/>
+          <w:szCs w:val="22"/>
+        </w:rPr>
+        <w:t>list(</w:t>
+      </w:r>
+      <w:proofErr w:type="gramEnd"/>
+      <w:r>
+        <w:rPr>
+          <w:rFonts w:asciiTheme="minorHAnsi" w:hAnsiTheme="minorHAnsi" w:cstheme="minorHAnsi"/>
+          <w:sz w:val="22"/>
+          <w:szCs w:val="22"/>
+        </w:rPr>
+        <w:t>first time current depth has been reached). DFS naturally traverses left to right if left child is called recursively first.</w:t>
       </w:r>
     </w:p>
     <w:p>
@@ -2071,6 +2356,7 @@
         <w:t xml:space="preserve">Dynamic Programming: Using a sliding window. Create an array of length 2. Set </w:t>
       </w:r>
       <w:proofErr w:type="spellStart"/>
+      <w:proofErr w:type="gramStart"/>
       <w:r>
         <w:rPr>
           <w:rFonts w:asciiTheme="minorHAnsi" w:hAnsiTheme="minorHAnsi" w:cstheme="minorHAnsi"/>
@@ -2090,35 +2376,9 @@
           <w:sz w:val="22"/>
           <w:szCs w:val="22"/>
         </w:rPr>
-        <w:t>[0] = 1</w:t>
-      </w:r>
-      <w:r>
-        <w:rPr>
-          <w:rFonts w:asciiTheme="minorHAnsi" w:hAnsiTheme="minorHAnsi" w:cstheme="minorHAnsi"/>
-          <w:sz w:val="22"/>
-          <w:szCs w:val="22"/>
-        </w:rPr>
-        <w:t xml:space="preserve"> if first character if not ‘0’. Set </w:t>
-      </w:r>
-      <w:proofErr w:type="spellStart"/>
-      <w:r>
-        <w:rPr>
-          <w:rFonts w:asciiTheme="minorHAnsi" w:hAnsiTheme="minorHAnsi" w:cstheme="minorHAnsi"/>
-          <w:sz w:val="22"/>
-          <w:szCs w:val="22"/>
-        </w:rPr>
-        <w:t>arr</w:t>
-      </w:r>
-      <w:proofErr w:type="spellEnd"/>
-      <w:r>
-        <w:rPr>
-          <w:rFonts w:asciiTheme="minorHAnsi" w:hAnsiTheme="minorHAnsi" w:cstheme="minorHAnsi"/>
-          <w:sz w:val="22"/>
-          <w:szCs w:val="22"/>
-        </w:rPr>
-        <w:t xml:space="preserve">[1] to one if first two characters &gt;= 10 and &lt;=26. Add </w:t>
-      </w:r>
-      <w:proofErr w:type="spellStart"/>
+        <w:t>[</w:t>
+      </w:r>
+      <w:proofErr w:type="gramEnd"/>
       <w:r>
         <w:rPr>
           <w:rFonts w:asciiTheme="minorHAnsi" w:hAnsiTheme="minorHAnsi" w:cstheme="minorHAnsi"/>
@@ -2127,9 +2387,46 @@
           <w:sz w:val="22"/>
           <w:szCs w:val="22"/>
         </w:rPr>
+        <w:t>0] = 1</w:t>
+      </w:r>
+      <w:r>
+        <w:rPr>
+          <w:rFonts w:asciiTheme="minorHAnsi" w:hAnsiTheme="minorHAnsi" w:cstheme="minorHAnsi"/>
+          <w:sz w:val="22"/>
+          <w:szCs w:val="22"/>
+        </w:rPr>
+        <w:t xml:space="preserve"> if first character if not ‘0’. Set </w:t>
+      </w:r>
+      <w:proofErr w:type="spellStart"/>
+      <w:proofErr w:type="gramStart"/>
+      <w:r>
+        <w:rPr>
+          <w:rFonts w:asciiTheme="minorHAnsi" w:hAnsiTheme="minorHAnsi" w:cstheme="minorHAnsi"/>
+          <w:sz w:val="22"/>
+          <w:szCs w:val="22"/>
+        </w:rPr>
         <w:t>arr</w:t>
       </w:r>
       <w:proofErr w:type="spellEnd"/>
+      <w:r>
+        <w:rPr>
+          <w:rFonts w:asciiTheme="minorHAnsi" w:hAnsiTheme="minorHAnsi" w:cstheme="minorHAnsi"/>
+          <w:sz w:val="22"/>
+          <w:szCs w:val="22"/>
+        </w:rPr>
+        <w:t>[</w:t>
+      </w:r>
+      <w:proofErr w:type="gramEnd"/>
+      <w:r>
+        <w:rPr>
+          <w:rFonts w:asciiTheme="minorHAnsi" w:hAnsiTheme="minorHAnsi" w:cstheme="minorHAnsi"/>
+          <w:sz w:val="22"/>
+          <w:szCs w:val="22"/>
+        </w:rPr>
+        <w:t xml:space="preserve">1] to one if first two characters &gt;= 10 and &lt;=26. Add </w:t>
+      </w:r>
+      <w:proofErr w:type="spellStart"/>
+      <w:proofErr w:type="gramStart"/>
       <w:r>
         <w:rPr>
           <w:rFonts w:asciiTheme="minorHAnsi" w:hAnsiTheme="minorHAnsi" w:cstheme="minorHAnsi"/>
@@ -2138,17 +2435,9 @@
           <w:sz w:val="22"/>
           <w:szCs w:val="22"/>
         </w:rPr>
-        <w:t xml:space="preserve">[0] </w:t>
-      </w:r>
-      <w:r>
-        <w:rPr>
-          <w:rFonts w:asciiTheme="minorHAnsi" w:hAnsiTheme="minorHAnsi" w:cstheme="minorHAnsi"/>
-          <w:sz w:val="22"/>
-          <w:szCs w:val="22"/>
-        </w:rPr>
-        <w:t xml:space="preserve">to </w:t>
-      </w:r>
-      <w:proofErr w:type="spellStart"/>
+        <w:t>arr</w:t>
+      </w:r>
+      <w:proofErr w:type="spellEnd"/>
       <w:r>
         <w:rPr>
           <w:rFonts w:asciiTheme="minorHAnsi" w:hAnsiTheme="minorHAnsi" w:cstheme="minorHAnsi"/>
@@ -2157,9 +2446,9 @@
           <w:sz w:val="22"/>
           <w:szCs w:val="22"/>
         </w:rPr>
-        <w:t>arr</w:t>
-      </w:r>
-      <w:proofErr w:type="spellEnd"/>
+        <w:t>[</w:t>
+      </w:r>
+      <w:proofErr w:type="gramEnd"/>
       <w:r>
         <w:rPr>
           <w:rFonts w:asciiTheme="minorHAnsi" w:hAnsiTheme="minorHAnsi" w:cstheme="minorHAnsi"/>
@@ -2168,46 +2457,17 @@
           <w:sz w:val="22"/>
           <w:szCs w:val="22"/>
         </w:rPr>
-        <w:t>[1]</w:t>
-      </w:r>
-      <w:r>
-        <w:rPr>
-          <w:rFonts w:asciiTheme="minorHAnsi" w:hAnsiTheme="minorHAnsi" w:cstheme="minorHAnsi"/>
-          <w:sz w:val="22"/>
-          <w:szCs w:val="22"/>
-        </w:rPr>
-        <w:t>.</w:t>
-      </w:r>
-    </w:p>
-    <w:p>
-      <w:pPr>
-        <w:pStyle w:val="HTMLPreformatted"/>
-        <w:ind w:left="720"/>
-        <w:rPr>
-          <w:rFonts w:asciiTheme="minorHAnsi" w:hAnsiTheme="minorHAnsi" w:cstheme="minorHAnsi"/>
-          <w:sz w:val="22"/>
-          <w:szCs w:val="22"/>
-        </w:rPr>
-      </w:pPr>
-    </w:p>
-    <w:p>
-      <w:pPr>
-        <w:pStyle w:val="HTMLPreformatted"/>
-        <w:ind w:left="720"/>
-        <w:rPr>
-          <w:rFonts w:asciiTheme="minorHAnsi" w:hAnsiTheme="minorHAnsi" w:cstheme="minorHAnsi"/>
-          <w:sz w:val="22"/>
-          <w:szCs w:val="22"/>
-        </w:rPr>
-      </w:pPr>
-      <w:r>
-        <w:rPr>
-          <w:rFonts w:asciiTheme="minorHAnsi" w:hAnsiTheme="minorHAnsi" w:cstheme="minorHAnsi"/>
-          <w:sz w:val="22"/>
-          <w:szCs w:val="22"/>
-        </w:rPr>
-        <w:t xml:space="preserve">Iterate from 3 to the length of the string </w:t>
-      </w:r>
+        <w:t xml:space="preserve">0] </w:t>
+      </w:r>
+      <w:r>
+        <w:rPr>
+          <w:rFonts w:asciiTheme="minorHAnsi" w:hAnsiTheme="minorHAnsi" w:cstheme="minorHAnsi"/>
+          <w:sz w:val="22"/>
+          <w:szCs w:val="22"/>
+        </w:rPr>
+        <w:t xml:space="preserve">to </w:t>
+      </w:r>
+      <w:proofErr w:type="spellStart"/>
       <w:r>
         <w:rPr>
           <w:rFonts w:asciiTheme="minorHAnsi" w:hAnsiTheme="minorHAnsi" w:cstheme="minorHAnsi"/>
@@ -2216,25 +2476,9 @@
           <w:sz w:val="22"/>
           <w:szCs w:val="22"/>
         </w:rPr>
-        <w:t>s</w:t>
-      </w:r>
-      <w:r>
-        <w:rPr>
-          <w:rFonts w:asciiTheme="minorHAnsi" w:hAnsiTheme="minorHAnsi" w:cstheme="minorHAnsi"/>
-          <w:sz w:val="22"/>
-          <w:szCs w:val="22"/>
-        </w:rPr>
-        <w:t xml:space="preserve">. </w:t>
-      </w:r>
-      <w:r>
-        <w:rPr>
-          <w:rFonts w:asciiTheme="minorHAnsi" w:hAnsiTheme="minorHAnsi" w:cstheme="minorHAnsi"/>
-          <w:sz w:val="22"/>
-          <w:szCs w:val="22"/>
-        </w:rPr>
-        <w:t xml:space="preserve">If </w:t>
-      </w:r>
-      <w:proofErr w:type="spellStart"/>
+        <w:t>arr</w:t>
+      </w:r>
+      <w:proofErr w:type="spellEnd"/>
       <w:r>
         <w:rPr>
           <w:rFonts w:asciiTheme="minorHAnsi" w:hAnsiTheme="minorHAnsi" w:cstheme="minorHAnsi"/>
@@ -2243,9 +2487,46 @@
           <w:sz w:val="22"/>
           <w:szCs w:val="22"/>
         </w:rPr>
-        <w:t>i</w:t>
-      </w:r>
-      <w:proofErr w:type="spellEnd"/>
+        <w:t>[1]</w:t>
+      </w:r>
+      <w:r>
+        <w:rPr>
+          <w:rFonts w:asciiTheme="minorHAnsi" w:hAnsiTheme="minorHAnsi" w:cstheme="minorHAnsi"/>
+          <w:sz w:val="22"/>
+          <w:szCs w:val="22"/>
+        </w:rPr>
+        <w:t>.</w:t>
+      </w:r>
+    </w:p>
+    <w:p>
+      <w:pPr>
+        <w:pStyle w:val="HTMLPreformatted"/>
+        <w:ind w:left="720"/>
+        <w:rPr>
+          <w:rFonts w:asciiTheme="minorHAnsi" w:hAnsiTheme="minorHAnsi" w:cstheme="minorHAnsi"/>
+          <w:sz w:val="22"/>
+          <w:szCs w:val="22"/>
+        </w:rPr>
+      </w:pPr>
+    </w:p>
+    <w:p>
+      <w:pPr>
+        <w:pStyle w:val="HTMLPreformatted"/>
+        <w:ind w:left="720"/>
+        <w:rPr>
+          <w:rFonts w:asciiTheme="minorHAnsi" w:hAnsiTheme="minorHAnsi" w:cstheme="minorHAnsi"/>
+          <w:sz w:val="22"/>
+          <w:szCs w:val="22"/>
+        </w:rPr>
+      </w:pPr>
+      <w:r>
+        <w:rPr>
+          <w:rFonts w:asciiTheme="minorHAnsi" w:hAnsiTheme="minorHAnsi" w:cstheme="minorHAnsi"/>
+          <w:sz w:val="22"/>
+          <w:szCs w:val="22"/>
+        </w:rPr>
+        <w:t xml:space="preserve">Iterate from 3 to the length of the string </w:t>
+      </w:r>
       <w:r>
         <w:rPr>
           <w:rFonts w:asciiTheme="minorHAnsi" w:hAnsiTheme="minorHAnsi" w:cstheme="minorHAnsi"/>
@@ -2254,33 +2535,23 @@
           <w:sz w:val="22"/>
           <w:szCs w:val="22"/>
         </w:rPr>
-        <w:t xml:space="preserve"> </w:t>
-      </w:r>
-      <w:r>
-        <w:rPr>
-          <w:rFonts w:asciiTheme="minorHAnsi" w:hAnsiTheme="minorHAnsi" w:cstheme="minorHAnsi"/>
-          <w:sz w:val="22"/>
-          <w:szCs w:val="22"/>
-        </w:rPr>
-        <w:t xml:space="preserve">is odd, modify </w:t>
-      </w:r>
-      <w:proofErr w:type="spellStart"/>
-      <w:r>
-        <w:rPr>
-          <w:rFonts w:asciiTheme="minorHAnsi" w:hAnsiTheme="minorHAnsi" w:cstheme="minorHAnsi"/>
-          <w:sz w:val="22"/>
-          <w:szCs w:val="22"/>
-        </w:rPr>
-        <w:t>arr</w:t>
-      </w:r>
-      <w:proofErr w:type="spellEnd"/>
-      <w:r>
-        <w:rPr>
-          <w:rFonts w:asciiTheme="minorHAnsi" w:hAnsiTheme="minorHAnsi" w:cstheme="minorHAnsi"/>
-          <w:sz w:val="22"/>
-          <w:szCs w:val="22"/>
-        </w:rPr>
-        <w:t xml:space="preserve">[0]. If </w:t>
+        <w:t>s</w:t>
+      </w:r>
+      <w:r>
+        <w:rPr>
+          <w:rFonts w:asciiTheme="minorHAnsi" w:hAnsiTheme="minorHAnsi" w:cstheme="minorHAnsi"/>
+          <w:sz w:val="22"/>
+          <w:szCs w:val="22"/>
+        </w:rPr>
+        <w:t xml:space="preserve">. </w:t>
+      </w:r>
+      <w:r>
+        <w:rPr>
+          <w:rFonts w:asciiTheme="minorHAnsi" w:hAnsiTheme="minorHAnsi" w:cstheme="minorHAnsi"/>
+          <w:sz w:val="22"/>
+          <w:szCs w:val="22"/>
+        </w:rPr>
+        <w:t xml:space="preserve">If </w:t>
       </w:r>
       <w:proofErr w:type="spellStart"/>
       <w:r>
@@ -2310,7 +2581,35 @@
           <w:sz w:val="22"/>
           <w:szCs w:val="22"/>
         </w:rPr>
-        <w:t xml:space="preserve">is even, modify </w:t>
+        <w:t xml:space="preserve">is odd, modify </w:t>
+      </w:r>
+      <w:proofErr w:type="spellStart"/>
+      <w:proofErr w:type="gramStart"/>
+      <w:r>
+        <w:rPr>
+          <w:rFonts w:asciiTheme="minorHAnsi" w:hAnsiTheme="minorHAnsi" w:cstheme="minorHAnsi"/>
+          <w:sz w:val="22"/>
+          <w:szCs w:val="22"/>
+        </w:rPr>
+        <w:t>arr</w:t>
+      </w:r>
+      <w:proofErr w:type="spellEnd"/>
+      <w:r>
+        <w:rPr>
+          <w:rFonts w:asciiTheme="minorHAnsi" w:hAnsiTheme="minorHAnsi" w:cstheme="minorHAnsi"/>
+          <w:sz w:val="22"/>
+          <w:szCs w:val="22"/>
+        </w:rPr>
+        <w:t>[</w:t>
+      </w:r>
+      <w:proofErr w:type="gramEnd"/>
+      <w:r>
+        <w:rPr>
+          <w:rFonts w:asciiTheme="minorHAnsi" w:hAnsiTheme="minorHAnsi" w:cstheme="minorHAnsi"/>
+          <w:sz w:val="22"/>
+          <w:szCs w:val="22"/>
+        </w:rPr>
+        <w:t xml:space="preserve">0]. If </w:t>
       </w:r>
       <w:proofErr w:type="spellStart"/>
       <w:r>
@@ -2321,7 +2620,7 @@
           <w:sz w:val="22"/>
           <w:szCs w:val="22"/>
         </w:rPr>
-        <w:t>arr</w:t>
+        <w:t>i</w:t>
       </w:r>
       <w:proofErr w:type="spellEnd"/>
       <w:r>
@@ -2332,14 +2631,6 @@
           <w:sz w:val="22"/>
           <w:szCs w:val="22"/>
         </w:rPr>
-        <w:t>[1].</w:t>
-      </w:r>
-      <w:r>
-        <w:rPr>
-          <w:rFonts w:asciiTheme="minorHAnsi" w:hAnsiTheme="minorHAnsi" w:cstheme="minorHAnsi"/>
-          <w:sz w:val="22"/>
-          <w:szCs w:val="22"/>
-        </w:rPr>
         <w:t xml:space="preserve"> </w:t>
       </w:r>
       <w:r>
@@ -2348,12 +2639,15 @@
           <w:sz w:val="22"/>
           <w:szCs w:val="22"/>
         </w:rPr>
-        <w:t xml:space="preserve">If the current character != ‘0’, set the current </w:t>
-      </w:r>
-      <w:proofErr w:type="spellStart"/>
-      <w:r>
-        <w:rPr>
-          <w:rFonts w:asciiTheme="minorHAnsi" w:hAnsiTheme="minorHAnsi" w:cstheme="minorHAnsi"/>
+        <w:t xml:space="preserve">is even, modify </w:t>
+      </w:r>
+      <w:proofErr w:type="spellStart"/>
+      <w:proofErr w:type="gramStart"/>
+      <w:r>
+        <w:rPr>
+          <w:rFonts w:asciiTheme="minorHAnsi" w:hAnsiTheme="minorHAnsi" w:cstheme="minorHAnsi"/>
+          <w:i/>
+          <w:iCs/>
           <w:sz w:val="22"/>
           <w:szCs w:val="22"/>
         </w:rPr>
@@ -2363,6 +2657,71 @@
       <w:r>
         <w:rPr>
           <w:rFonts w:asciiTheme="minorHAnsi" w:hAnsiTheme="minorHAnsi" w:cstheme="minorHAnsi"/>
+          <w:i/>
+          <w:iCs/>
+          <w:sz w:val="22"/>
+          <w:szCs w:val="22"/>
+        </w:rPr>
+        <w:t>[</w:t>
+      </w:r>
+      <w:proofErr w:type="gramEnd"/>
+      <w:r>
+        <w:rPr>
+          <w:rFonts w:asciiTheme="minorHAnsi" w:hAnsiTheme="minorHAnsi" w:cstheme="minorHAnsi"/>
+          <w:i/>
+          <w:iCs/>
+          <w:sz w:val="22"/>
+          <w:szCs w:val="22"/>
+        </w:rPr>
+        <w:t>1].</w:t>
+      </w:r>
+      <w:r>
+        <w:rPr>
+          <w:rFonts w:asciiTheme="minorHAnsi" w:hAnsiTheme="minorHAnsi" w:cstheme="minorHAnsi"/>
+          <w:sz w:val="22"/>
+          <w:szCs w:val="22"/>
+        </w:rPr>
+        <w:t xml:space="preserve"> </w:t>
+      </w:r>
+      <w:r>
+        <w:rPr>
+          <w:rFonts w:asciiTheme="minorHAnsi" w:hAnsiTheme="minorHAnsi" w:cstheme="minorHAnsi"/>
+          <w:sz w:val="22"/>
+          <w:szCs w:val="22"/>
+        </w:rPr>
+        <w:t xml:space="preserve">If the current </w:t>
+      </w:r>
+      <w:proofErr w:type="gramStart"/>
+      <w:r>
+        <w:rPr>
+          <w:rFonts w:asciiTheme="minorHAnsi" w:hAnsiTheme="minorHAnsi" w:cstheme="minorHAnsi"/>
+          <w:sz w:val="22"/>
+          <w:szCs w:val="22"/>
+        </w:rPr>
+        <w:t>character !</w:t>
+      </w:r>
+      <w:proofErr w:type="gramEnd"/>
+      <w:r>
+        <w:rPr>
+          <w:rFonts w:asciiTheme="minorHAnsi" w:hAnsiTheme="minorHAnsi" w:cstheme="minorHAnsi"/>
+          <w:sz w:val="22"/>
+          <w:szCs w:val="22"/>
+        </w:rPr>
+        <w:t xml:space="preserve">= ‘0’, set the current </w:t>
+      </w:r>
+      <w:proofErr w:type="spellStart"/>
+      <w:r>
+        <w:rPr>
+          <w:rFonts w:asciiTheme="minorHAnsi" w:hAnsiTheme="minorHAnsi" w:cstheme="minorHAnsi"/>
+          <w:sz w:val="22"/>
+          <w:szCs w:val="22"/>
+        </w:rPr>
+        <w:t>arr</w:t>
+      </w:r>
+      <w:proofErr w:type="spellEnd"/>
+      <w:r>
+        <w:rPr>
+          <w:rFonts w:asciiTheme="minorHAnsi" w:hAnsiTheme="minorHAnsi" w:cstheme="minorHAnsi"/>
           <w:sz w:val="22"/>
           <w:szCs w:val="22"/>
         </w:rPr>
@@ -2392,7 +2751,25 @@
           <w:sz w:val="22"/>
           <w:szCs w:val="22"/>
         </w:rPr>
-        <w:t xml:space="preserve">If the current character and the previous one make a number in between ten and 26, add the original </w:t>
+        <w:t xml:space="preserve">If the current character and the previous one </w:t>
+      </w:r>
+      <w:proofErr w:type="gramStart"/>
+      <w:r>
+        <w:rPr>
+          <w:rFonts w:asciiTheme="minorHAnsi" w:hAnsiTheme="minorHAnsi" w:cstheme="minorHAnsi"/>
+          <w:sz w:val="22"/>
+          <w:szCs w:val="22"/>
+        </w:rPr>
+        <w:t>make</w:t>
+      </w:r>
+      <w:proofErr w:type="gramEnd"/>
+      <w:r>
+        <w:rPr>
+          <w:rFonts w:asciiTheme="minorHAnsi" w:hAnsiTheme="minorHAnsi" w:cstheme="minorHAnsi"/>
+          <w:sz w:val="22"/>
+          <w:szCs w:val="22"/>
+        </w:rPr>
+        <w:t xml:space="preserve"> a number in between ten and 26, add the original </w:t>
       </w:r>
       <w:proofErr w:type="spellStart"/>
       <w:r>
@@ -2431,6 +2808,7 @@
         <w:t xml:space="preserve"> index’s value. At the end, return </w:t>
       </w:r>
       <w:proofErr w:type="spellStart"/>
+      <w:proofErr w:type="gramStart"/>
       <w:r>
         <w:rPr>
           <w:rFonts w:asciiTheme="minorHAnsi" w:hAnsiTheme="minorHAnsi" w:cstheme="minorHAnsi"/>
@@ -2446,7 +2824,16 @@
           <w:sz w:val="22"/>
           <w:szCs w:val="22"/>
         </w:rPr>
-        <w:t xml:space="preserve">[0] if the length of s is odd, </w:t>
+        <w:t>[</w:t>
+      </w:r>
+      <w:proofErr w:type="gramEnd"/>
+      <w:r>
+        <w:rPr>
+          <w:rFonts w:asciiTheme="minorHAnsi" w:hAnsiTheme="minorHAnsi" w:cstheme="minorHAnsi"/>
+          <w:sz w:val="22"/>
+          <w:szCs w:val="22"/>
+        </w:rPr>
+        <w:t xml:space="preserve">0] if the length of s is odd, </w:t>
       </w:r>
       <w:proofErr w:type="spellStart"/>
       <w:r>
@@ -2597,7 +2984,15 @@
       </w:r>
       <w:proofErr w:type="spellEnd"/>
       <w:r>
-        <w:t xml:space="preserve"> backtrack(char[][] board, String word, int count,</w:t>
+        <w:t xml:space="preserve"> backtrack(</w:t>
+      </w:r>
+      <w:proofErr w:type="gramStart"/>
+      <w:r>
+        <w:t>char[</w:t>
+      </w:r>
+      <w:proofErr w:type="gramEnd"/>
+      <w:r>
+        <w:t>][] board, String word, int count,</w:t>
       </w:r>
     </w:p>
     <w:p>
@@ -2610,12 +3005,17 @@
         <w:t xml:space="preserve">                        </w:t>
       </w:r>
       <w:proofErr w:type="spellStart"/>
+      <w:proofErr w:type="gramStart"/>
       <w:r>
         <w:t>boolean</w:t>
       </w:r>
       <w:proofErr w:type="spellEnd"/>
       <w:r>
-        <w:t>[][] visited, int x, int y)</w:t>
+        <w:t>[</w:t>
+      </w:r>
+      <w:proofErr w:type="gramEnd"/>
+      <w:r>
+        <w:t>][] visited, int x, int y)</w:t>
       </w:r>
     </w:p>
     <w:p>
@@ -2635,7 +3035,15 @@
         <w:contextualSpacing/>
       </w:pPr>
       <w:r>
-        <w:t xml:space="preserve">        if (x &lt; 0 || x &gt;= board[0].length || y &lt; 0 || y &gt;= </w:t>
+        <w:t xml:space="preserve">        if (x &lt; 0 || x &gt;= </w:t>
+      </w:r>
+      <w:proofErr w:type="gramStart"/>
+      <w:r>
+        <w:t>board[</w:t>
+      </w:r>
+      <w:proofErr w:type="gramEnd"/>
+      <w:r>
+        <w:t xml:space="preserve">0].length || y &lt; 0 || y &gt;= </w:t>
       </w:r>
       <w:proofErr w:type="spellStart"/>
       <w:r>
@@ -2686,10 +3094,12 @@
         <w:t xml:space="preserve">        else if (</w:t>
       </w:r>
       <w:proofErr w:type="spellStart"/>
+      <w:proofErr w:type="gramStart"/>
       <w:r>
         <w:t>word.charAt</w:t>
       </w:r>
       <w:proofErr w:type="spellEnd"/>
+      <w:proofErr w:type="gramEnd"/>
       <w:r>
         <w:t>(count) != board[y][x])</w:t>
       </w:r>
@@ -2775,10 +3185,12 @@
         <w:t xml:space="preserve">        else if (count == </w:t>
       </w:r>
       <w:proofErr w:type="spellStart"/>
+      <w:proofErr w:type="gramStart"/>
       <w:r>
         <w:t>word.length</w:t>
       </w:r>
       <w:proofErr w:type="spellEnd"/>
+      <w:proofErr w:type="gramEnd"/>
       <w:r>
         <w:t>() - 1)</w:t>
       </w:r>
@@ -2803,10 +3215,12 @@
         <w:t xml:space="preserve">            return </w:t>
       </w:r>
       <w:proofErr w:type="spellStart"/>
+      <w:proofErr w:type="gramStart"/>
       <w:r>
         <w:t>word.charAt</w:t>
       </w:r>
       <w:proofErr w:type="spellEnd"/>
+      <w:proofErr w:type="gramEnd"/>
       <w:r>
         <w:t>(count) == board[y][x];</w:t>
       </w:r>
@@ -2885,7 +3299,15 @@
       </w:r>
       <w:proofErr w:type="spellEnd"/>
       <w:r>
-        <w:t xml:space="preserve"> = backtrack(board, word, count + 1, visited, x - 1, y) ||</w:t>
+        <w:t xml:space="preserve"> = </w:t>
+      </w:r>
+      <w:proofErr w:type="gramStart"/>
+      <w:r>
+        <w:t>backtrack(</w:t>
+      </w:r>
+      <w:proofErr w:type="gramEnd"/>
+      <w:r>
+        <w:t>board, word, count + 1, visited, x - 1, y) ||</w:t>
       </w:r>
     </w:p>
     <w:p>
@@ -2899,7 +3321,15 @@
       </w:r>
       <w:r>
         <w:tab/>
-        <w:t xml:space="preserve">       backtrack(board, word, count + 1, visited, x + 1, y) ||</w:t>
+        <w:t xml:space="preserve">       </w:t>
+      </w:r>
+      <w:proofErr w:type="gramStart"/>
+      <w:r>
+        <w:t>backtrack(</w:t>
+      </w:r>
+      <w:proofErr w:type="gramEnd"/>
+      <w:r>
+        <w:t>board, word, count + 1, visited, x + 1, y) ||</w:t>
       </w:r>
     </w:p>
     <w:p>
@@ -2909,7 +3339,15 @@
         <w:contextualSpacing/>
       </w:pPr>
       <w:r>
-        <w:t xml:space="preserve">                                                   backtrack(board, word, count + 1, visited, x, y - 1) ||</w:t>
+        <w:t xml:space="preserve">                                                   </w:t>
+      </w:r>
+      <w:proofErr w:type="gramStart"/>
+      <w:r>
+        <w:t>backtrack(</w:t>
+      </w:r>
+      <w:proofErr w:type="gramEnd"/>
+      <w:r>
+        <w:t>board, word, count + 1, visited, x, y - 1) ||</w:t>
       </w:r>
     </w:p>
     <w:p>
@@ -2919,7 +3357,15 @@
         <w:contextualSpacing/>
       </w:pPr>
       <w:r>
-        <w:t xml:space="preserve">                                                   backtrack(board, word, count + 1, visited, x, y + 1);</w:t>
+        <w:t xml:space="preserve">                                                   </w:t>
+      </w:r>
+      <w:proofErr w:type="gramStart"/>
+      <w:r>
+        <w:t>backtrack(</w:t>
+      </w:r>
+      <w:proofErr w:type="gramEnd"/>
+      <w:r>
+        <w:t>board, word, count + 1, visited, x, y + 1);</w:t>
       </w:r>
     </w:p>
     <w:p>
@@ -3424,6 +3870,7 @@
       <w:r>
         <w:t xml:space="preserve"> and add </w:t>
       </w:r>
+      <w:proofErr w:type="gramStart"/>
       <w:r>
         <w:rPr>
           <w:i/>
@@ -3432,8 +3879,13 @@
         <w:t xml:space="preserve">s </w:t>
       </w:r>
       <w:r>
-        <w:t xml:space="preserve"> to the set and put it in the HashMap of length to sets of words. Add the newly created sequence to the sequences HashMap with the </w:t>
-      </w:r>
+        <w:t xml:space="preserve"> to</w:t>
+      </w:r>
+      <w:proofErr w:type="gramEnd"/>
+      <w:r>
+        <w:t xml:space="preserve"> the set and put it in the HashMap of length to sets of words. Add the newly created sequence to the sequences HashMap with the </w:t>
+      </w:r>
+      <w:proofErr w:type="gramStart"/>
       <w:r>
         <w:rPr>
           <w:i/>
@@ -3442,7 +3894,11 @@
         <w:t xml:space="preserve">s </w:t>
       </w:r>
       <w:r>
-        <w:t xml:space="preserve"> as the key and the </w:t>
+        <w:t xml:space="preserve"> as</w:t>
+      </w:r>
+      <w:proofErr w:type="gramEnd"/>
+      <w:r>
+        <w:t xml:space="preserve"> the key and the </w:t>
       </w:r>
       <w:proofErr w:type="spellStart"/>
       <w:r>
@@ -3496,7 +3952,23 @@
     <w:p>
       <w:r>
         <w:lastRenderedPageBreak/>
-        <w:t>-Binary Tree Vertical Order Traversal – Return vertical traversal(top to bottom, column by column). If two nodes are in the same row and column,  the order should be left to right.</w:t>
+        <w:t xml:space="preserve">-Binary Tree Vertical Order Traversal – Return vertical </w:t>
+      </w:r>
+      <w:proofErr w:type="gramStart"/>
+      <w:r>
+        <w:t>traversal(</w:t>
+      </w:r>
+      <w:proofErr w:type="gramEnd"/>
+      <w:r>
+        <w:t xml:space="preserve">top to bottom, column by column). If two nodes are in the same row and </w:t>
+      </w:r>
+      <w:proofErr w:type="gramStart"/>
+      <w:r>
+        <w:t>column,  the</w:t>
+      </w:r>
+      <w:proofErr w:type="gramEnd"/>
+      <w:r>
+        <w:t xml:space="preserve"> order should be left to right.</w:t>
       </w:r>
     </w:p>
     <w:p>
@@ -3590,7 +4062,25 @@
           <w:sz w:val="20"/>
           <w:szCs w:val="20"/>
         </w:rPr>
-        <w:t xml:space="preserve"> [3,9,8,4,0,1,7,null,null,null,2,5] (0's right child is 2 and 1's left child is 5)</w:t>
+        <w:t xml:space="preserve"> [3,9,8,4,0,1,</w:t>
+      </w:r>
+      <w:proofErr w:type="gramStart"/>
+      <w:r>
+        <w:rPr>
+          <w:rFonts w:ascii="Courier New" w:eastAsia="Times New Roman" w:hAnsi="Courier New" w:cs="Courier New"/>
+          <w:sz w:val="20"/>
+          <w:szCs w:val="20"/>
+        </w:rPr>
+        <w:t>7,null</w:t>
+      </w:r>
+      <w:proofErr w:type="gramEnd"/>
+      <w:r>
+        <w:rPr>
+          <w:rFonts w:ascii="Courier New" w:eastAsia="Times New Roman" w:hAnsi="Courier New" w:cs="Courier New"/>
+          <w:sz w:val="20"/>
+          <w:szCs w:val="20"/>
+        </w:rPr>
+        <w:t>,null,null,2,5] (0's right child is 2 and 1's left child is 5)</w:t>
       </w:r>
     </w:p>
     <w:p>
@@ -3670,8 +4160,13 @@
         <w:pStyle w:val="HTMLPreformatted"/>
       </w:pPr>
       <w:r>
-        <w:t xml:space="preserve">   /  \</w:t>
-      </w:r>
+        <w:t xml:space="preserve">   </w:t>
+      </w:r>
+      <w:proofErr w:type="gramStart"/>
+      <w:r>
+        <w:t>/  \</w:t>
+      </w:r>
+      <w:proofErr w:type="gramEnd"/>
       <w:r>
         <w:tab/>
       </w:r>
@@ -3707,7 +4202,15 @@
         <w:pStyle w:val="HTMLPreformatted"/>
       </w:pPr>
       <w:r>
-        <w:t xml:space="preserve">  /\  /\</w:t>
+        <w:t xml:space="preserve">  /</w:t>
+      </w:r>
+      <w:proofErr w:type="gramStart"/>
+      <w:r>
+        <w:t>\  /</w:t>
+      </w:r>
+      <w:proofErr w:type="gramEnd"/>
+      <w:r>
+        <w:t>\</w:t>
       </w:r>
       <w:r>
         <w:tab/>
@@ -3724,7 +4227,15 @@
         <w:pStyle w:val="HTMLPreformatted"/>
       </w:pPr>
       <w:r>
-        <w:t xml:space="preserve"> /  \/  \</w:t>
+        <w:t xml:space="preserve"> </w:t>
+      </w:r>
+      <w:proofErr w:type="gramStart"/>
+      <w:r>
+        <w:t>/  \</w:t>
+      </w:r>
+      <w:proofErr w:type="gramEnd"/>
+      <w:r>
+        <w:t>/  \</w:t>
       </w:r>
       <w:r>
         <w:tab/>
@@ -3744,7 +4255,15 @@
         <w:pStyle w:val="HTMLPreformatted"/>
       </w:pPr>
       <w:r>
-        <w:t xml:space="preserve"> 4  01   7</w:t>
+        <w:t xml:space="preserve"> </w:t>
+      </w:r>
+      <w:proofErr w:type="gramStart"/>
+      <w:r>
+        <w:t>4  01</w:t>
+      </w:r>
+      <w:proofErr w:type="gramEnd"/>
+      <w:r>
+        <w:t xml:space="preserve">   7</w:t>
       </w:r>
       <w:r>
         <w:tab/>
@@ -3867,8 +4386,16 @@
         <w:rPr>
           <w:rFonts w:cstheme="minorHAnsi"/>
         </w:rPr>
-        <w:t>-Climbing Stairs – climbing stair case, n steps to reach the top. You can climb in either 1 or 2 steps. How many ways can you climb to the top.</w:t>
-      </w:r>
+        <w:t xml:space="preserve">-Climbing Stairs – climbing stair case, n steps to reach the top. You can climb in either 1 or 2 steps. How many ways can you climb to the </w:t>
+      </w:r>
+      <w:proofErr w:type="gramStart"/>
+      <w:r>
+        <w:rPr>
+          <w:rFonts w:cstheme="minorHAnsi"/>
+        </w:rPr>
+        <w:t>top.</w:t>
+      </w:r>
+      <w:proofErr w:type="gramEnd"/>
     </w:p>
     <w:p>
       <w:pPr>
@@ -3993,80 +4520,31 @@
           <w:i/>
           <w:iCs/>
         </w:rPr>
-        <w:t xml:space="preserve"> % 2 != 0, first = sum, else second  = sum</w:t>
-      </w:r>
-      <w:r>
-        <w:rPr>
-          <w:rFonts w:cstheme="minorHAnsi"/>
-        </w:rPr>
-        <w:t xml:space="preserve">. </w:t>
-      </w:r>
+        <w:t xml:space="preserve"> % </w:t>
+      </w:r>
+      <w:proofErr w:type="gramStart"/>
       <w:r>
         <w:rPr>
           <w:rFonts w:cstheme="minorHAnsi"/>
           <w:i/>
           <w:iCs/>
         </w:rPr>
-        <w:t xml:space="preserve">sum </w:t>
-      </w:r>
-      <w:r>
-        <w:rPr>
-          <w:rFonts w:cstheme="minorHAnsi"/>
-        </w:rPr>
-        <w:t>at the end is the total number of ways up the stairs.</w:t>
-      </w:r>
-    </w:p>
-    <w:p>
-      <w:pPr>
-        <w:rPr>
-          <w:rFonts w:cstheme="minorHAnsi"/>
-        </w:rPr>
-      </w:pPr>
-      <w:r>
-        <w:rPr>
-          <w:rFonts w:cstheme="minorHAnsi"/>
-        </w:rPr>
-        <w:t xml:space="preserve">-Minimum Path Sum </w:t>
-      </w:r>
-      <w:r>
-        <w:rPr>
-          <w:rFonts w:cstheme="minorHAnsi"/>
-        </w:rPr>
-        <w:t>–</w:t>
-      </w:r>
-      <w:r>
-        <w:rPr>
-          <w:rFonts w:cstheme="minorHAnsi"/>
-        </w:rPr>
-        <w:t xml:space="preserve"> </w:t>
-      </w:r>
+        <w:t>2 !</w:t>
+      </w:r>
+      <w:proofErr w:type="gramEnd"/>
       <w:r>
         <w:rPr>
           <w:rFonts w:cstheme="minorHAnsi"/>
           <w:i/>
           <w:iCs/>
         </w:rPr>
-        <w:t>m x n</w:t>
-      </w:r>
-      <w:r>
-        <w:rPr>
-          <w:rFonts w:cstheme="minorHAnsi"/>
-        </w:rPr>
-        <w:t xml:space="preserve"> grid with non-negative integers, find a path from top left to bottom right which minimizes the sum along its path. You can only move down or right.</w:t>
-      </w:r>
-    </w:p>
-    <w:p>
-      <w:pPr>
-        <w:ind w:left="720"/>
-        <w:rPr>
-          <w:rFonts w:cstheme="minorHAnsi"/>
-        </w:rPr>
-      </w:pPr>
-      <w:r>
-        <w:rPr>
-          <w:rFonts w:cstheme="minorHAnsi"/>
-        </w:rPr>
-        <w:t xml:space="preserve">Dynamic Programming: Create another grid of </w:t>
+        <w:t>= 0, first = sum, else second  = sum</w:t>
+      </w:r>
+      <w:r>
+        <w:rPr>
+          <w:rFonts w:cstheme="minorHAnsi"/>
+        </w:rPr>
+        <w:t xml:space="preserve">. </w:t>
       </w:r>
       <w:r>
         <w:rPr>
@@ -4074,32 +4552,26 @@
           <w:i/>
           <w:iCs/>
         </w:rPr>
-        <w:t>m x n</w:t>
-      </w:r>
-      <w:r>
-        <w:rPr>
-          <w:rFonts w:cstheme="minorHAnsi"/>
-        </w:rPr>
-        <w:t xml:space="preserve"> size that tracks costs and set them all to -1. Set the top left of the cost grid to the original grid’s value in the top left spot.</w:t>
-      </w:r>
-      <w:r>
-        <w:rPr>
-          <w:rFonts w:cstheme="minorHAnsi"/>
-        </w:rPr>
-        <w:t xml:space="preserve"> Iterate through the cost grid in ascending row and column order, and set the new square on minimum of the top square and left square plus the cost of the current square. Return the bottom right square of the cost matrix.</w:t>
-      </w:r>
-    </w:p>
-    <w:p>
-      <w:pPr>
-        <w:rPr>
-          <w:rFonts w:cstheme="minorHAnsi"/>
-        </w:rPr>
-      </w:pPr>
-      <w:r>
-        <w:rPr>
-          <w:rFonts w:cstheme="minorHAnsi"/>
-        </w:rPr>
-        <w:t xml:space="preserve">-Search a 2D Matrix </w:t>
+        <w:t xml:space="preserve">sum </w:t>
+      </w:r>
+      <w:r>
+        <w:rPr>
+          <w:rFonts w:cstheme="minorHAnsi"/>
+        </w:rPr>
+        <w:t>at the end is the total number of ways up the stairs.</w:t>
+      </w:r>
+    </w:p>
+    <w:p>
+      <w:pPr>
+        <w:rPr>
+          <w:rFonts w:cstheme="minorHAnsi"/>
+        </w:rPr>
+      </w:pPr>
+      <w:r>
+        <w:rPr>
+          <w:rFonts w:cstheme="minorHAnsi"/>
+        </w:rPr>
+        <w:t xml:space="preserve">-Minimum Path Sum </w:t>
       </w:r>
       <w:r>
         <w:rPr>
@@ -4112,12 +4584,6 @@
           <w:rFonts w:cstheme="minorHAnsi"/>
         </w:rPr>
         <w:t xml:space="preserve"> </w:t>
-      </w:r>
-      <w:r>
-        <w:rPr>
-          <w:rFonts w:cstheme="minorHAnsi"/>
-        </w:rPr>
-        <w:t xml:space="preserve">search for a value in an </w:t>
       </w:r>
       <w:r>
         <w:rPr>
@@ -4131,6 +4597,85 @@
         <w:rPr>
           <w:rFonts w:cstheme="minorHAnsi"/>
         </w:rPr>
+        <w:t xml:space="preserve"> grid with non-negative integers, find a path from top left to bottom right which minimizes the sum along its path. You can only move down or right.</w:t>
+      </w:r>
+    </w:p>
+    <w:p>
+      <w:pPr>
+        <w:ind w:left="720"/>
+        <w:rPr>
+          <w:rFonts w:cstheme="minorHAnsi"/>
+        </w:rPr>
+      </w:pPr>
+      <w:r>
+        <w:rPr>
+          <w:rFonts w:cstheme="minorHAnsi"/>
+        </w:rPr>
+        <w:t xml:space="preserve">Dynamic Programming: Create another grid of </w:t>
+      </w:r>
+      <w:r>
+        <w:rPr>
+          <w:rFonts w:cstheme="minorHAnsi"/>
+          <w:i/>
+          <w:iCs/>
+        </w:rPr>
+        <w:t>m x n</w:t>
+      </w:r>
+      <w:r>
+        <w:rPr>
+          <w:rFonts w:cstheme="minorHAnsi"/>
+        </w:rPr>
+        <w:t xml:space="preserve"> size that tracks costs and set them all to -1. Set the top left of the cost grid to the original grid’s value in the top left spot.</w:t>
+      </w:r>
+      <w:r>
+        <w:rPr>
+          <w:rFonts w:cstheme="minorHAnsi"/>
+        </w:rPr>
+        <w:t xml:space="preserve"> Iterate through the cost grid in ascending row and column order, and set the new square on minimum of the top square and left square plus the cost of the current square. Return the bottom right square of the cost matrix.</w:t>
+      </w:r>
+    </w:p>
+    <w:p>
+      <w:pPr>
+        <w:rPr>
+          <w:rFonts w:cstheme="minorHAnsi"/>
+        </w:rPr>
+      </w:pPr>
+      <w:r>
+        <w:rPr>
+          <w:rFonts w:cstheme="minorHAnsi"/>
+        </w:rPr>
+        <w:t xml:space="preserve">-Search a 2D Matrix </w:t>
+      </w:r>
+      <w:r>
+        <w:rPr>
+          <w:rFonts w:cstheme="minorHAnsi"/>
+        </w:rPr>
+        <w:t>–</w:t>
+      </w:r>
+      <w:r>
+        <w:rPr>
+          <w:rFonts w:cstheme="minorHAnsi"/>
+        </w:rPr>
+        <w:t xml:space="preserve"> </w:t>
+      </w:r>
+      <w:r>
+        <w:rPr>
+          <w:rFonts w:cstheme="minorHAnsi"/>
+        </w:rPr>
+        <w:t xml:space="preserve">search for a value in an </w:t>
+      </w:r>
+      <w:r>
+        <w:rPr>
+          <w:rFonts w:cstheme="minorHAnsi"/>
+          <w:i/>
+          <w:iCs/>
+        </w:rPr>
+        <w:t>m x n</w:t>
+      </w:r>
+      <w:r>
+        <w:rPr>
+          <w:rFonts w:cstheme="minorHAnsi"/>
+        </w:rPr>
         <w:t xml:space="preserve"> matrix. Each row in the matrix is sorted in ascending order. The first number in a row is greater than the last number in the previous row.</w:t>
       </w:r>
     </w:p>
@@ -4163,6 +4708,7 @@
         <w:t xml:space="preserve">row = mid / </w:t>
       </w:r>
       <w:proofErr w:type="spellStart"/>
+      <w:proofErr w:type="gramStart"/>
       <w:r>
         <w:rPr>
           <w:rFonts w:cstheme="minorHAnsi"/>
@@ -4178,24 +4724,33 @@
           <w:i/>
           <w:iCs/>
         </w:rPr>
-        <w:t xml:space="preserve">[0].length, col = mid % </w:t>
-      </w:r>
-      <w:proofErr w:type="spellStart"/>
+        <w:t>[</w:t>
+      </w:r>
+      <w:proofErr w:type="gramEnd"/>
       <w:r>
         <w:rPr>
           <w:rFonts w:cstheme="minorHAnsi"/>
           <w:i/>
           <w:iCs/>
         </w:rPr>
-        <w:t>arr</w:t>
-      </w:r>
-      <w:proofErr w:type="spellEnd"/>
+        <w:t xml:space="preserve">0].length, col = mid % </w:t>
+      </w:r>
+      <w:proofErr w:type="spellStart"/>
       <w:r>
         <w:rPr>
           <w:rFonts w:cstheme="minorHAnsi"/>
           <w:i/>
           <w:iCs/>
         </w:rPr>
+        <w:t>arr</w:t>
+      </w:r>
+      <w:proofErr w:type="spellEnd"/>
+      <w:r>
+        <w:rPr>
+          <w:rFonts w:cstheme="minorHAnsi"/>
+          <w:i/>
+          <w:iCs/>
+        </w:rPr>
         <w:t>[0].length</w:t>
       </w:r>
       <w:r>
@@ -4301,6 +4856,7 @@
         <w:t xml:space="preserve">Copy next node’s data to current node. Move nodes next pointer to </w:t>
       </w:r>
       <w:proofErr w:type="spellStart"/>
+      <w:proofErr w:type="gramStart"/>
       <w:r>
         <w:rPr>
           <w:rFonts w:cstheme="minorHAnsi"/>
@@ -4308,6 +4864,7 @@
         <w:t>next.next</w:t>
       </w:r>
       <w:proofErr w:type="spellEnd"/>
+      <w:proofErr w:type="gramEnd"/>
       <w:r>
         <w:rPr>
           <w:rFonts w:cstheme="minorHAnsi"/>
@@ -4325,7 +4882,21 @@
         <w:rPr>
           <w:rFonts w:cstheme="minorHAnsi"/>
         </w:rPr>
-        <w:t>- Meeting Rooms – Given array of meeting time intervals as start and end times [s1,e1]…, determine if a person can attend all meetings.</w:t>
+        <w:t>- Meeting Rooms – Given array of meeting time intervals as start and end times [s</w:t>
+      </w:r>
+      <w:proofErr w:type="gramStart"/>
+      <w:r>
+        <w:rPr>
+          <w:rFonts w:cstheme="minorHAnsi"/>
+        </w:rPr>
+        <w:t>1,e</w:t>
+      </w:r>
+      <w:proofErr w:type="gramEnd"/>
+      <w:r>
+        <w:rPr>
+          <w:rFonts w:cstheme="minorHAnsi"/>
+        </w:rPr>
+        <w:t>1]…, determine if a person can attend all meetings.</w:t>
       </w:r>
     </w:p>
     <w:p>
@@ -4381,7 +4952,21 @@
         <w:rPr>
           <w:rFonts w:cstheme="minorHAnsi"/>
         </w:rPr>
-        <w:t xml:space="preserve">        if(head != null)</w:t>
+        <w:t xml:space="preserve">        </w:t>
+      </w:r>
+      <w:proofErr w:type="gramStart"/>
+      <w:r>
+        <w:rPr>
+          <w:rFonts w:cstheme="minorHAnsi"/>
+        </w:rPr>
+        <w:t>if(</w:t>
+      </w:r>
+      <w:proofErr w:type="gramEnd"/>
+      <w:r>
+        <w:rPr>
+          <w:rFonts w:cstheme="minorHAnsi"/>
+        </w:rPr>
+        <w:t>head != null)</w:t>
       </w:r>
     </w:p>
     <w:p>
@@ -4428,6 +5013,7 @@
         <w:t>(</w:t>
       </w:r>
       <w:proofErr w:type="spellStart"/>
+      <w:proofErr w:type="gramStart"/>
       <w:r>
         <w:rPr>
           <w:rFonts w:cstheme="minorHAnsi"/>
@@ -4435,6 +5021,7 @@
         <w:t>head.getNext</w:t>
       </w:r>
       <w:proofErr w:type="spellEnd"/>
+      <w:proofErr w:type="gramEnd"/>
       <w:r>
         <w:rPr>
           <w:rFonts w:cstheme="minorHAnsi"/>
@@ -4457,6 +5044,7 @@
         <w:t xml:space="preserve">            </w:t>
       </w:r>
       <w:proofErr w:type="spellStart"/>
+      <w:proofErr w:type="gramStart"/>
       <w:r>
         <w:rPr>
           <w:rFonts w:cstheme="minorHAnsi"/>
@@ -4464,6 +5052,7 @@
         <w:t>head.printValue</w:t>
       </w:r>
       <w:proofErr w:type="spellEnd"/>
+      <w:proofErr w:type="gramEnd"/>
       <w:r>
         <w:rPr>
           <w:rFonts w:cstheme="minorHAnsi"/>
@@ -4484,6 +5073,839 @@
           <w:rFonts w:cstheme="minorHAnsi"/>
         </w:rPr>
         <w:t xml:space="preserve">        }</w:t>
+      </w:r>
+    </w:p>
+    <w:p>
+      <w:pPr>
+        <w:contextualSpacing/>
+        <w:rPr>
+          <w:rFonts w:cstheme="minorHAnsi"/>
+        </w:rPr>
+      </w:pPr>
+      <w:r>
+        <w:rPr>
+          <w:rFonts w:cstheme="minorHAnsi"/>
+        </w:rPr>
+        <w:t xml:space="preserve">-Meeting Rooms II – Array of meeting time intervals with start and end times </w:t>
+      </w:r>
+      <w:r>
+        <w:rPr>
+          <w:rFonts w:cstheme="minorHAnsi"/>
+          <w:i/>
+          <w:iCs/>
+        </w:rPr>
+        <w:t>[[s1, e1</w:t>
+      </w:r>
+      <w:proofErr w:type="gramStart"/>
+      <w:r>
+        <w:rPr>
+          <w:rFonts w:cstheme="minorHAnsi"/>
+          <w:i/>
+          <w:iCs/>
+        </w:rPr>
+        <w:t>],[</w:t>
+      </w:r>
+      <w:proofErr w:type="gramEnd"/>
+      <w:r>
+        <w:rPr>
+          <w:rFonts w:cstheme="minorHAnsi"/>
+          <w:i/>
+          <w:iCs/>
+        </w:rPr>
+        <w:t>s2,e2]…]</w:t>
+      </w:r>
+      <w:r>
+        <w:rPr>
+          <w:rFonts w:cstheme="minorHAnsi"/>
+        </w:rPr>
+        <w:t xml:space="preserve"> </w:t>
+      </w:r>
+      <w:proofErr w:type="spellStart"/>
+      <w:r>
+        <w:rPr>
+          <w:rFonts w:cstheme="minorHAnsi"/>
+        </w:rPr>
+        <w:t>s.t.</w:t>
+      </w:r>
+      <w:proofErr w:type="spellEnd"/>
+      <w:r>
+        <w:rPr>
+          <w:rFonts w:cstheme="minorHAnsi"/>
+        </w:rPr>
+        <w:t xml:space="preserve"> </w:t>
+      </w:r>
+      <w:r>
+        <w:rPr>
+          <w:rFonts w:cstheme="minorHAnsi"/>
+          <w:i/>
+          <w:iCs/>
+        </w:rPr>
+        <w:t>(</w:t>
+      </w:r>
+      <w:proofErr w:type="spellStart"/>
+      <w:r>
+        <w:rPr>
+          <w:rFonts w:cstheme="minorHAnsi"/>
+          <w:i/>
+          <w:iCs/>
+        </w:rPr>
+        <w:t>si</w:t>
+      </w:r>
+      <w:proofErr w:type="spellEnd"/>
+      <w:r>
+        <w:rPr>
+          <w:rFonts w:cstheme="minorHAnsi"/>
+          <w:i/>
+          <w:iCs/>
+        </w:rPr>
+        <w:t xml:space="preserve"> &lt; </w:t>
+      </w:r>
+      <w:proofErr w:type="spellStart"/>
+      <w:r>
+        <w:rPr>
+          <w:rFonts w:cstheme="minorHAnsi"/>
+          <w:i/>
+          <w:iCs/>
+        </w:rPr>
+        <w:t>ei</w:t>
+      </w:r>
+      <w:proofErr w:type="spellEnd"/>
+      <w:r>
+        <w:rPr>
+          <w:rFonts w:cstheme="minorHAnsi"/>
+          <w:i/>
+          <w:iCs/>
+        </w:rPr>
+        <w:t>)</w:t>
+      </w:r>
+      <w:r>
+        <w:rPr>
+          <w:rFonts w:cstheme="minorHAnsi"/>
+        </w:rPr>
+        <w:t>, find the minimum number of conference rooms required.</w:t>
+      </w:r>
+    </w:p>
+    <w:p>
+      <w:pPr>
+        <w:contextualSpacing/>
+        <w:rPr>
+          <w:rFonts w:cstheme="minorHAnsi"/>
+        </w:rPr>
+      </w:pPr>
+    </w:p>
+    <w:p>
+      <w:pPr>
+        <w:ind w:left="720"/>
+        <w:contextualSpacing/>
+        <w:rPr>
+          <w:rFonts w:cstheme="minorHAnsi"/>
+        </w:rPr>
+      </w:pPr>
+      <w:r>
+        <w:rPr>
+          <w:rFonts w:cstheme="minorHAnsi"/>
+        </w:rPr>
+        <w:t xml:space="preserve">Sort the intervals by ascending start time. </w:t>
+      </w:r>
+      <w:r>
+        <w:rPr>
+          <w:rFonts w:cstheme="minorHAnsi"/>
+        </w:rPr>
+        <w:t>Add the first interval into a minheap with the ending times as the key. Iterate through the sorted intervals starting at the second interval. If the head of the heap has an end time less than or equal to the current interval, pop off the head. Otherwise do nothing. Add the current interval’s end time into the heap. At the end, the size of the heap is the number of conference rooms required.</w:t>
+      </w:r>
+    </w:p>
+    <w:p>
+      <w:pPr>
+        <w:ind w:left="720"/>
+        <w:contextualSpacing/>
+        <w:rPr>
+          <w:rFonts w:cstheme="minorHAnsi"/>
+        </w:rPr>
+      </w:pPr>
+    </w:p>
+    <w:p>
+      <w:pPr>
+        <w:ind w:left="720"/>
+        <w:contextualSpacing/>
+        <w:rPr>
+          <w:rFonts w:cstheme="minorHAnsi"/>
+        </w:rPr>
+      </w:pPr>
+      <w:r>
+        <w:rPr>
+          <w:rFonts w:cstheme="minorHAnsi"/>
+        </w:rPr>
+        <w:t>Each entry in the priority queue represents an occupied room. Popping off the head represents a room becoming free. Adding an entry into the queue represents a new room being allocated. Since the rooms are sorted by ascending start time, and the queue is by first room free, it is a simulation of the actual progression of meetings.</w:t>
+      </w:r>
+    </w:p>
+    <w:p>
+      <w:pPr>
+        <w:contextualSpacing/>
+        <w:rPr>
+          <w:rFonts w:cstheme="minorHAnsi"/>
+        </w:rPr>
+      </w:pPr>
+    </w:p>
+    <w:p>
+      <w:pPr>
+        <w:contextualSpacing/>
+        <w:rPr>
+          <w:rFonts w:cstheme="minorHAnsi"/>
+        </w:rPr>
+      </w:pPr>
+      <w:r>
+        <w:rPr>
+          <w:rFonts w:cstheme="minorHAnsi"/>
+        </w:rPr>
+        <w:t xml:space="preserve">-Longest Palindromic Substring – Given a string </w:t>
+      </w:r>
+      <w:r>
+        <w:rPr>
+          <w:rFonts w:cstheme="minorHAnsi"/>
+          <w:b/>
+          <w:bCs/>
+        </w:rPr>
+        <w:t>s</w:t>
+      </w:r>
+      <w:r>
+        <w:rPr>
+          <w:rFonts w:cstheme="minorHAnsi"/>
+        </w:rPr>
+        <w:t>, find the longest palindromic substring in s.</w:t>
+      </w:r>
+    </w:p>
+    <w:p>
+      <w:pPr>
+        <w:ind w:left="720"/>
+        <w:contextualSpacing/>
+        <w:rPr>
+          <w:rFonts w:cstheme="minorHAnsi"/>
+        </w:rPr>
+      </w:pPr>
+      <w:r>
+        <w:rPr>
+          <w:rFonts w:cstheme="minorHAnsi"/>
+        </w:rPr>
+        <w:t xml:space="preserve">Palindromes mirror around its center. There are 2n – 1 centers in the string: n centers that are centered on each character in </w:t>
+      </w:r>
+      <w:r>
+        <w:rPr>
+          <w:rFonts w:cstheme="minorHAnsi"/>
+          <w:b/>
+          <w:bCs/>
+        </w:rPr>
+        <w:t>s</w:t>
+      </w:r>
+      <w:r>
+        <w:rPr>
+          <w:rFonts w:cstheme="minorHAnsi"/>
+        </w:rPr>
+        <w:t xml:space="preserve">, and n – 1 centers on the whitespaces between the </w:t>
+      </w:r>
+      <w:proofErr w:type="gramStart"/>
+      <w:r>
+        <w:rPr>
+          <w:rFonts w:cstheme="minorHAnsi"/>
+        </w:rPr>
+        <w:lastRenderedPageBreak/>
+        <w:t>characters(</w:t>
+      </w:r>
+      <w:proofErr w:type="gramEnd"/>
+      <w:r>
+        <w:rPr>
+          <w:rFonts w:cstheme="minorHAnsi"/>
+        </w:rPr>
+        <w:t xml:space="preserve">they must be even length palindromes). Iterate through each center and expand </w:t>
+      </w:r>
+      <w:r>
+        <w:rPr>
+          <w:rFonts w:cstheme="minorHAnsi"/>
+        </w:rPr>
+        <w:t>in the left and right directions. Check for the longest palindrome.</w:t>
+      </w:r>
+    </w:p>
+    <w:p>
+      <w:pPr>
+        <w:ind w:left="720"/>
+        <w:contextualSpacing/>
+        <w:rPr>
+          <w:rFonts w:cstheme="minorHAnsi"/>
+        </w:rPr>
+      </w:pPr>
+      <w:r>
+        <w:rPr>
+          <w:rFonts w:cstheme="minorHAnsi"/>
+        </w:rPr>
+        <w:t xml:space="preserve">            </w:t>
+      </w:r>
+      <w:r>
+        <w:rPr>
+          <w:rFonts w:cstheme="minorHAnsi"/>
+        </w:rPr>
+        <w:t>int left;</w:t>
+      </w:r>
+    </w:p>
+    <w:p>
+      <w:pPr>
+        <w:ind w:left="720"/>
+        <w:contextualSpacing/>
+        <w:rPr>
+          <w:rFonts w:cstheme="minorHAnsi"/>
+        </w:rPr>
+      </w:pPr>
+      <w:r>
+        <w:rPr>
+          <w:rFonts w:cstheme="minorHAnsi"/>
+        </w:rPr>
+        <w:t xml:space="preserve">            int right;</w:t>
+      </w:r>
+    </w:p>
+    <w:p>
+      <w:pPr>
+        <w:ind w:left="720"/>
+        <w:contextualSpacing/>
+        <w:rPr>
+          <w:rFonts w:cstheme="minorHAnsi"/>
+        </w:rPr>
+      </w:pPr>
+      <w:r>
+        <w:rPr>
+          <w:rFonts w:cstheme="minorHAnsi"/>
+        </w:rPr>
+        <w:t xml:space="preserve">            if (</w:t>
+      </w:r>
+      <w:proofErr w:type="spellStart"/>
+      <w:r>
+        <w:rPr>
+          <w:rFonts w:cstheme="minorHAnsi"/>
+        </w:rPr>
+        <w:t>i</w:t>
+      </w:r>
+      <w:proofErr w:type="spellEnd"/>
+      <w:r>
+        <w:rPr>
+          <w:rFonts w:cstheme="minorHAnsi"/>
+        </w:rPr>
+        <w:t xml:space="preserve"> % 2 == 0) // on an actual character</w:t>
+      </w:r>
+    </w:p>
+    <w:p>
+      <w:pPr>
+        <w:ind w:left="720"/>
+        <w:contextualSpacing/>
+        <w:rPr>
+          <w:rFonts w:cstheme="minorHAnsi"/>
+        </w:rPr>
+      </w:pPr>
+      <w:r>
+        <w:rPr>
+          <w:rFonts w:cstheme="minorHAnsi"/>
+        </w:rPr>
+        <w:t xml:space="preserve">            {</w:t>
+      </w:r>
+    </w:p>
+    <w:p>
+      <w:pPr>
+        <w:ind w:left="720"/>
+        <w:contextualSpacing/>
+        <w:rPr>
+          <w:rFonts w:cstheme="minorHAnsi"/>
+        </w:rPr>
+      </w:pPr>
+      <w:r>
+        <w:rPr>
+          <w:rFonts w:cstheme="minorHAnsi"/>
+        </w:rPr>
+        <w:t xml:space="preserve">                left = </w:t>
+      </w:r>
+      <w:proofErr w:type="spellStart"/>
+      <w:r>
+        <w:rPr>
+          <w:rFonts w:cstheme="minorHAnsi"/>
+        </w:rPr>
+        <w:t>i</w:t>
+      </w:r>
+      <w:proofErr w:type="spellEnd"/>
+      <w:r>
+        <w:rPr>
+          <w:rFonts w:cstheme="minorHAnsi"/>
+        </w:rPr>
+        <w:t xml:space="preserve"> / 2;</w:t>
+      </w:r>
+    </w:p>
+    <w:p>
+      <w:pPr>
+        <w:ind w:left="720"/>
+        <w:contextualSpacing/>
+        <w:rPr>
+          <w:rFonts w:cstheme="minorHAnsi"/>
+        </w:rPr>
+      </w:pPr>
+      <w:r>
+        <w:rPr>
+          <w:rFonts w:cstheme="minorHAnsi"/>
+        </w:rPr>
+        <w:t xml:space="preserve">                right = </w:t>
+      </w:r>
+      <w:proofErr w:type="spellStart"/>
+      <w:r>
+        <w:rPr>
+          <w:rFonts w:cstheme="minorHAnsi"/>
+        </w:rPr>
+        <w:t>i</w:t>
+      </w:r>
+      <w:proofErr w:type="spellEnd"/>
+      <w:r>
+        <w:rPr>
+          <w:rFonts w:cstheme="minorHAnsi"/>
+        </w:rPr>
+        <w:t xml:space="preserve"> / 2;</w:t>
+      </w:r>
+    </w:p>
+    <w:p>
+      <w:pPr>
+        <w:ind w:left="720"/>
+        <w:contextualSpacing/>
+        <w:rPr>
+          <w:rFonts w:cstheme="minorHAnsi"/>
+        </w:rPr>
+      </w:pPr>
+      <w:r>
+        <w:rPr>
+          <w:rFonts w:cstheme="minorHAnsi"/>
+        </w:rPr>
+        <w:t xml:space="preserve">            }</w:t>
+      </w:r>
+    </w:p>
+    <w:p>
+      <w:pPr>
+        <w:ind w:left="720"/>
+        <w:contextualSpacing/>
+        <w:rPr>
+          <w:rFonts w:cstheme="minorHAnsi"/>
+        </w:rPr>
+      </w:pPr>
+      <w:r>
+        <w:rPr>
+          <w:rFonts w:cstheme="minorHAnsi"/>
+        </w:rPr>
+        <w:t xml:space="preserve">            else    // in between characters</w:t>
+      </w:r>
+    </w:p>
+    <w:p>
+      <w:pPr>
+        <w:ind w:left="720"/>
+        <w:contextualSpacing/>
+        <w:rPr>
+          <w:rFonts w:cstheme="minorHAnsi"/>
+        </w:rPr>
+      </w:pPr>
+      <w:r>
+        <w:rPr>
+          <w:rFonts w:cstheme="minorHAnsi"/>
+        </w:rPr>
+        <w:t xml:space="preserve">            {</w:t>
+      </w:r>
+    </w:p>
+    <w:p>
+      <w:pPr>
+        <w:ind w:left="720"/>
+        <w:contextualSpacing/>
+        <w:rPr>
+          <w:rFonts w:cstheme="minorHAnsi"/>
+        </w:rPr>
+      </w:pPr>
+      <w:r>
+        <w:rPr>
+          <w:rFonts w:cstheme="minorHAnsi"/>
+        </w:rPr>
+        <w:t xml:space="preserve">                left = </w:t>
+      </w:r>
+      <w:proofErr w:type="spellStart"/>
+      <w:r>
+        <w:rPr>
+          <w:rFonts w:cstheme="minorHAnsi"/>
+        </w:rPr>
+        <w:t>i</w:t>
+      </w:r>
+      <w:proofErr w:type="spellEnd"/>
+      <w:r>
+        <w:rPr>
+          <w:rFonts w:cstheme="minorHAnsi"/>
+        </w:rPr>
+        <w:t xml:space="preserve"> / 2;</w:t>
+      </w:r>
+    </w:p>
+    <w:p>
+      <w:pPr>
+        <w:ind w:left="720"/>
+        <w:contextualSpacing/>
+        <w:rPr>
+          <w:rFonts w:cstheme="minorHAnsi"/>
+        </w:rPr>
+      </w:pPr>
+      <w:r>
+        <w:rPr>
+          <w:rFonts w:cstheme="minorHAnsi"/>
+        </w:rPr>
+        <w:t xml:space="preserve">                right = </w:t>
+      </w:r>
+      <w:proofErr w:type="spellStart"/>
+      <w:r>
+        <w:rPr>
+          <w:rFonts w:cstheme="minorHAnsi"/>
+        </w:rPr>
+        <w:t>i</w:t>
+      </w:r>
+      <w:proofErr w:type="spellEnd"/>
+      <w:r>
+        <w:rPr>
+          <w:rFonts w:cstheme="minorHAnsi"/>
+        </w:rPr>
+        <w:t xml:space="preserve"> / 2 + 1;</w:t>
+      </w:r>
+    </w:p>
+    <w:p>
+      <w:pPr>
+        <w:ind w:left="720"/>
+        <w:contextualSpacing/>
+        <w:rPr>
+          <w:rFonts w:cstheme="minorHAnsi"/>
+        </w:rPr>
+      </w:pPr>
+      <w:r>
+        <w:rPr>
+          <w:rFonts w:cstheme="minorHAnsi"/>
+        </w:rPr>
+        <w:t xml:space="preserve">            }</w:t>
+      </w:r>
+    </w:p>
+    <w:p>
+      <w:pPr>
+        <w:ind w:left="720"/>
+        <w:contextualSpacing/>
+        <w:rPr>
+          <w:rFonts w:cstheme="minorHAnsi"/>
+        </w:rPr>
+      </w:pPr>
+      <w:r>
+        <w:rPr>
+          <w:rFonts w:cstheme="minorHAnsi"/>
+        </w:rPr>
+        <w:t xml:space="preserve">            while (left &gt;= 0 &amp;&amp; right &lt; length)</w:t>
+      </w:r>
+    </w:p>
+    <w:p>
+      <w:pPr>
+        <w:ind w:left="720"/>
+        <w:contextualSpacing/>
+        <w:rPr>
+          <w:rFonts w:cstheme="minorHAnsi"/>
+        </w:rPr>
+      </w:pPr>
+      <w:r>
+        <w:rPr>
+          <w:rFonts w:cstheme="minorHAnsi"/>
+        </w:rPr>
+        <w:t xml:space="preserve">            {</w:t>
+      </w:r>
+    </w:p>
+    <w:p>
+      <w:pPr>
+        <w:ind w:left="720"/>
+        <w:contextualSpacing/>
+        <w:rPr>
+          <w:rFonts w:cstheme="minorHAnsi"/>
+        </w:rPr>
+      </w:pPr>
+      <w:r>
+        <w:rPr>
+          <w:rFonts w:cstheme="minorHAnsi"/>
+        </w:rPr>
+        <w:t xml:space="preserve">                if (</w:t>
+      </w:r>
+      <w:proofErr w:type="spellStart"/>
+      <w:proofErr w:type="gramStart"/>
+      <w:r>
+        <w:rPr>
+          <w:rFonts w:cstheme="minorHAnsi"/>
+        </w:rPr>
+        <w:t>s.charAt</w:t>
+      </w:r>
+      <w:proofErr w:type="spellEnd"/>
+      <w:proofErr w:type="gramEnd"/>
+      <w:r>
+        <w:rPr>
+          <w:rFonts w:cstheme="minorHAnsi"/>
+        </w:rPr>
+        <w:t xml:space="preserve">(left) == </w:t>
+      </w:r>
+      <w:proofErr w:type="spellStart"/>
+      <w:r>
+        <w:rPr>
+          <w:rFonts w:cstheme="minorHAnsi"/>
+        </w:rPr>
+        <w:t>s.charAt</w:t>
+      </w:r>
+      <w:proofErr w:type="spellEnd"/>
+      <w:r>
+        <w:rPr>
+          <w:rFonts w:cstheme="minorHAnsi"/>
+        </w:rPr>
+        <w:t>(right))</w:t>
+      </w:r>
+    </w:p>
+    <w:p>
+      <w:pPr>
+        <w:ind w:left="720"/>
+        <w:contextualSpacing/>
+        <w:rPr>
+          <w:rFonts w:cstheme="minorHAnsi"/>
+        </w:rPr>
+      </w:pPr>
+      <w:r>
+        <w:rPr>
+          <w:rFonts w:cstheme="minorHAnsi"/>
+        </w:rPr>
+        <w:t xml:space="preserve">                {</w:t>
+      </w:r>
+    </w:p>
+    <w:p>
+      <w:pPr>
+        <w:ind w:left="720"/>
+        <w:contextualSpacing/>
+        <w:rPr>
+          <w:rFonts w:cstheme="minorHAnsi"/>
+        </w:rPr>
+      </w:pPr>
+      <w:r>
+        <w:rPr>
+          <w:rFonts w:cstheme="minorHAnsi"/>
+        </w:rPr>
+        <w:t xml:space="preserve">                    if (right - left + 1 &gt; max)</w:t>
+      </w:r>
+    </w:p>
+    <w:p>
+      <w:pPr>
+        <w:ind w:left="720"/>
+        <w:contextualSpacing/>
+        <w:rPr>
+          <w:rFonts w:cstheme="minorHAnsi"/>
+        </w:rPr>
+      </w:pPr>
+      <w:r>
+        <w:rPr>
+          <w:rFonts w:cstheme="minorHAnsi"/>
+        </w:rPr>
+        <w:t xml:space="preserve">                    {</w:t>
+      </w:r>
+    </w:p>
+    <w:p>
+      <w:pPr>
+        <w:ind w:left="720"/>
+        <w:contextualSpacing/>
+        <w:rPr>
+          <w:rFonts w:cstheme="minorHAnsi"/>
+        </w:rPr>
+      </w:pPr>
+      <w:r>
+        <w:rPr>
+          <w:rFonts w:cstheme="minorHAnsi"/>
+        </w:rPr>
+        <w:t xml:space="preserve">                        max = right - left + 1;</w:t>
+      </w:r>
+    </w:p>
+    <w:p>
+      <w:pPr>
+        <w:ind w:left="720"/>
+        <w:contextualSpacing/>
+        <w:rPr>
+          <w:rFonts w:cstheme="minorHAnsi"/>
+        </w:rPr>
+      </w:pPr>
+      <w:r>
+        <w:rPr>
+          <w:rFonts w:cstheme="minorHAnsi"/>
+        </w:rPr>
+        <w:t xml:space="preserve">                        </w:t>
+      </w:r>
+      <w:proofErr w:type="spellStart"/>
+      <w:r>
+        <w:rPr>
+          <w:rFonts w:cstheme="minorHAnsi"/>
+        </w:rPr>
+        <w:t>l_i</w:t>
+      </w:r>
+      <w:proofErr w:type="spellEnd"/>
+      <w:r>
+        <w:rPr>
+          <w:rFonts w:cstheme="minorHAnsi"/>
+        </w:rPr>
+        <w:t xml:space="preserve"> = left;</w:t>
+      </w:r>
+    </w:p>
+    <w:p>
+      <w:pPr>
+        <w:ind w:left="720"/>
+        <w:contextualSpacing/>
+        <w:rPr>
+          <w:rFonts w:cstheme="minorHAnsi"/>
+        </w:rPr>
+      </w:pPr>
+      <w:r>
+        <w:rPr>
+          <w:rFonts w:cstheme="minorHAnsi"/>
+        </w:rPr>
+        <w:t xml:space="preserve">                        </w:t>
+      </w:r>
+      <w:proofErr w:type="spellStart"/>
+      <w:r>
+        <w:rPr>
+          <w:rFonts w:cstheme="minorHAnsi"/>
+        </w:rPr>
+        <w:t>r_i</w:t>
+      </w:r>
+      <w:proofErr w:type="spellEnd"/>
+      <w:r>
+        <w:rPr>
+          <w:rFonts w:cstheme="minorHAnsi"/>
+        </w:rPr>
+        <w:t xml:space="preserve"> = right;</w:t>
+      </w:r>
+    </w:p>
+    <w:p>
+      <w:pPr>
+        <w:ind w:left="720"/>
+        <w:contextualSpacing/>
+        <w:rPr>
+          <w:rFonts w:cstheme="minorHAnsi"/>
+        </w:rPr>
+      </w:pPr>
+      <w:r>
+        <w:rPr>
+          <w:rFonts w:cstheme="minorHAnsi"/>
+        </w:rPr>
+        <w:t xml:space="preserve">                    }</w:t>
+      </w:r>
+    </w:p>
+    <w:p>
+      <w:pPr>
+        <w:ind w:left="720"/>
+        <w:contextualSpacing/>
+        <w:rPr>
+          <w:rFonts w:cstheme="minorHAnsi"/>
+        </w:rPr>
+      </w:pPr>
+      <w:r>
+        <w:rPr>
+          <w:rFonts w:cstheme="minorHAnsi"/>
+        </w:rPr>
+        <w:t xml:space="preserve">                    --left;</w:t>
+      </w:r>
+    </w:p>
+    <w:p>
+      <w:pPr>
+        <w:ind w:left="720"/>
+        <w:contextualSpacing/>
+        <w:rPr>
+          <w:rFonts w:cstheme="minorHAnsi"/>
+        </w:rPr>
+      </w:pPr>
+      <w:r>
+        <w:rPr>
+          <w:rFonts w:cstheme="minorHAnsi"/>
+        </w:rPr>
+        <w:t xml:space="preserve">                    ++right;</w:t>
+      </w:r>
+    </w:p>
+    <w:p>
+      <w:pPr>
+        <w:ind w:left="720"/>
+        <w:contextualSpacing/>
+        <w:rPr>
+          <w:rFonts w:cstheme="minorHAnsi"/>
+        </w:rPr>
+      </w:pPr>
+      <w:r>
+        <w:rPr>
+          <w:rFonts w:cstheme="minorHAnsi"/>
+        </w:rPr>
+        <w:t xml:space="preserve">                }</w:t>
+      </w:r>
+    </w:p>
+    <w:p>
+      <w:pPr>
+        <w:ind w:left="720"/>
+        <w:contextualSpacing/>
+        <w:rPr>
+          <w:rFonts w:cstheme="minorHAnsi"/>
+        </w:rPr>
+      </w:pPr>
+      <w:r>
+        <w:rPr>
+          <w:rFonts w:cstheme="minorHAnsi"/>
+        </w:rPr>
+        <w:t xml:space="preserve">                else</w:t>
+      </w:r>
+    </w:p>
+    <w:p>
+      <w:pPr>
+        <w:ind w:left="720"/>
+        <w:contextualSpacing/>
+        <w:rPr>
+          <w:rFonts w:cstheme="minorHAnsi"/>
+        </w:rPr>
+      </w:pPr>
+      <w:r>
+        <w:rPr>
+          <w:rFonts w:cstheme="minorHAnsi"/>
+        </w:rPr>
+        <w:t xml:space="preserve">                {</w:t>
+      </w:r>
+    </w:p>
+    <w:p>
+      <w:pPr>
+        <w:ind w:left="720"/>
+        <w:contextualSpacing/>
+        <w:rPr>
+          <w:rFonts w:cstheme="minorHAnsi"/>
+        </w:rPr>
+      </w:pPr>
+      <w:r>
+        <w:rPr>
+          <w:rFonts w:cstheme="minorHAnsi"/>
+        </w:rPr>
+        <w:t xml:space="preserve">                    break;</w:t>
+      </w:r>
+    </w:p>
+    <w:p>
+      <w:pPr>
+        <w:ind w:left="720"/>
+        <w:contextualSpacing/>
+        <w:rPr>
+          <w:rFonts w:cstheme="minorHAnsi"/>
+        </w:rPr>
+      </w:pPr>
+      <w:r>
+        <w:rPr>
+          <w:rFonts w:cstheme="minorHAnsi"/>
+        </w:rPr>
+        <w:t xml:space="preserve">                }</w:t>
+      </w:r>
+    </w:p>
+    <w:p>
+      <w:pPr>
+        <w:ind w:left="720"/>
+        <w:contextualSpacing/>
+        <w:rPr>
+          <w:rFonts w:cstheme="minorHAnsi"/>
+        </w:rPr>
+      </w:pPr>
+      <w:r>
+        <w:rPr>
+          <w:rFonts w:cstheme="minorHAnsi"/>
+        </w:rPr>
+        <w:t xml:space="preserve">            }</w:t>
       </w:r>
     </w:p>
     <w:p>
@@ -4969,11 +6391,10 @@
     </w:lvl>
   </w:abstractNum>
   <w:abstractNum w:abstractNumId="4" w15:restartNumberingAfterBreak="0">
-    <w:nsid w:val="75631A3E"/>
+    <w:nsid w:val="748C5F1A"/>
     <w:multiLevelType w:val="hybridMultilevel"/>
-    <w:tmpl w:val="6D3CFD0E"/>
-    <w:lvl w:ilvl="0" w:tplc="7D468AB2">
-      <w:start w:val="5"/>
+    <w:tmpl w:val="58343D2A"/>
+    <w:lvl w:ilvl="0" w:tplc="A4BC299A">
       <w:numFmt w:val="bullet"/>
       <w:lvlText w:val="-"/>
       <w:lvlJc w:val="left"/>
@@ -5082,6 +6503,119 @@
     </w:lvl>
   </w:abstractNum>
   <w:abstractNum w:abstractNumId="5" w15:restartNumberingAfterBreak="0">
+    <w:nsid w:val="75631A3E"/>
+    <w:multiLevelType w:val="hybridMultilevel"/>
+    <w:tmpl w:val="6D3CFD0E"/>
+    <w:lvl w:ilvl="0" w:tplc="7D468AB2">
+      <w:start w:val="5"/>
+      <w:numFmt w:val="bullet"/>
+      <w:lvlText w:val="-"/>
+      <w:lvlJc w:val="left"/>
+      <w:pPr>
+        <w:ind w:left="720" w:hanging="360"/>
+      </w:pPr>
+      <w:rPr>
+        <w:rFonts w:ascii="Calibri" w:eastAsiaTheme="minorHAnsi" w:hAnsi="Calibri" w:cs="Calibri" w:hint="default"/>
+      </w:rPr>
+    </w:lvl>
+    <w:lvl w:ilvl="1" w:tplc="04090003" w:tentative="1">
+      <w:start w:val="1"/>
+      <w:numFmt w:val="bullet"/>
+      <w:lvlText w:val="o"/>
+      <w:lvlJc w:val="left"/>
+      <w:pPr>
+        <w:ind w:left="1440" w:hanging="360"/>
+      </w:pPr>
+      <w:rPr>
+        <w:rFonts w:ascii="Courier New" w:hAnsi="Courier New" w:cs="Courier New" w:hint="default"/>
+      </w:rPr>
+    </w:lvl>
+    <w:lvl w:ilvl="2" w:tplc="04090005" w:tentative="1">
+      <w:start w:val="1"/>
+      <w:numFmt w:val="bullet"/>
+      <w:lvlText w:val=""/>
+      <w:lvlJc w:val="left"/>
+      <w:pPr>
+        <w:ind w:left="2160" w:hanging="360"/>
+      </w:pPr>
+      <w:rPr>
+        <w:rFonts w:ascii="Wingdings" w:hAnsi="Wingdings" w:hint="default"/>
+      </w:rPr>
+    </w:lvl>
+    <w:lvl w:ilvl="3" w:tplc="04090001" w:tentative="1">
+      <w:start w:val="1"/>
+      <w:numFmt w:val="bullet"/>
+      <w:lvlText w:val=""/>
+      <w:lvlJc w:val="left"/>
+      <w:pPr>
+        <w:ind w:left="2880" w:hanging="360"/>
+      </w:pPr>
+      <w:rPr>
+        <w:rFonts w:ascii="Symbol" w:hAnsi="Symbol" w:hint="default"/>
+      </w:rPr>
+    </w:lvl>
+    <w:lvl w:ilvl="4" w:tplc="04090003" w:tentative="1">
+      <w:start w:val="1"/>
+      <w:numFmt w:val="bullet"/>
+      <w:lvlText w:val="o"/>
+      <w:lvlJc w:val="left"/>
+      <w:pPr>
+        <w:ind w:left="3600" w:hanging="360"/>
+      </w:pPr>
+      <w:rPr>
+        <w:rFonts w:ascii="Courier New" w:hAnsi="Courier New" w:cs="Courier New" w:hint="default"/>
+      </w:rPr>
+    </w:lvl>
+    <w:lvl w:ilvl="5" w:tplc="04090005" w:tentative="1">
+      <w:start w:val="1"/>
+      <w:numFmt w:val="bullet"/>
+      <w:lvlText w:val=""/>
+      <w:lvlJc w:val="left"/>
+      <w:pPr>
+        <w:ind w:left="4320" w:hanging="360"/>
+      </w:pPr>
+      <w:rPr>
+        <w:rFonts w:ascii="Wingdings" w:hAnsi="Wingdings" w:hint="default"/>
+      </w:rPr>
+    </w:lvl>
+    <w:lvl w:ilvl="6" w:tplc="04090001" w:tentative="1">
+      <w:start w:val="1"/>
+      <w:numFmt w:val="bullet"/>
+      <w:lvlText w:val=""/>
+      <w:lvlJc w:val="left"/>
+      <w:pPr>
+        <w:ind w:left="5040" w:hanging="360"/>
+      </w:pPr>
+      <w:rPr>
+        <w:rFonts w:ascii="Symbol" w:hAnsi="Symbol" w:hint="default"/>
+      </w:rPr>
+    </w:lvl>
+    <w:lvl w:ilvl="7" w:tplc="04090003" w:tentative="1">
+      <w:start w:val="1"/>
+      <w:numFmt w:val="bullet"/>
+      <w:lvlText w:val="o"/>
+      <w:lvlJc w:val="left"/>
+      <w:pPr>
+        <w:ind w:left="5760" w:hanging="360"/>
+      </w:pPr>
+      <w:rPr>
+        <w:rFonts w:ascii="Courier New" w:hAnsi="Courier New" w:cs="Courier New" w:hint="default"/>
+      </w:rPr>
+    </w:lvl>
+    <w:lvl w:ilvl="8" w:tplc="04090005" w:tentative="1">
+      <w:start w:val="1"/>
+      <w:numFmt w:val="bullet"/>
+      <w:lvlText w:val=""/>
+      <w:lvlJc w:val="left"/>
+      <w:pPr>
+        <w:ind w:left="6480" w:hanging="360"/>
+      </w:pPr>
+      <w:rPr>
+        <w:rFonts w:ascii="Wingdings" w:hAnsi="Wingdings" w:hint="default"/>
+      </w:rPr>
+    </w:lvl>
+  </w:abstractNum>
+  <w:abstractNum w:abstractNumId="6" w15:restartNumberingAfterBreak="0">
     <w:nsid w:val="77B528F6"/>
     <w:multiLevelType w:val="hybridMultilevel"/>
     <w:tmpl w:val="8766D5D8"/>
@@ -5207,9 +6741,12 @@
     <w:abstractNumId w:val="1"/>
   </w:num>
   <w:num w:numId="5">
+    <w:abstractNumId w:val="6"/>
+  </w:num>
+  <w:num w:numId="6">
     <w:abstractNumId w:val="5"/>
   </w:num>
-  <w:num w:numId="6">
+  <w:num w:numId="7">
     <w:abstractNumId w:val="4"/>
   </w:num>
 </w:numbering>

</xml_diff>

<commit_message>
median of two sorted arrays notes
</commit_message>
<xml_diff>
--- a/LeetCode Notes.docx
+++ b/LeetCode Notes.docx
@@ -4340,6 +4340,533 @@
       <w:r>
         <w:tab/>
       </w:r>
+      <w:r>
+        <w:t>Find the smallest of the two arrays. Partition that array in a binary search type manner.</w:t>
+      </w:r>
+    </w:p>
+    <w:p>
+      <w:pPr>
+        <w:contextualSpacing/>
+        <w:rPr>
+          <w:rFonts w:ascii="Courier New" w:hAnsi="Courier New" w:cs="Courier New"/>
+        </w:rPr>
+      </w:pPr>
+      <w:r>
+        <w:rPr>
+          <w:rFonts w:ascii="Courier New" w:hAnsi="Courier New" w:cs="Courier New"/>
+        </w:rPr>
+        <w:tab/>
+      </w:r>
+      <w:r>
+        <w:rPr>
+          <w:rFonts w:ascii="Courier New" w:hAnsi="Courier New" w:cs="Courier New"/>
+        </w:rPr>
+        <w:tab/>
+      </w:r>
+      <w:r>
+        <w:rPr>
+          <w:rFonts w:ascii="Courier New" w:hAnsi="Courier New" w:cs="Courier New"/>
+        </w:rPr>
+        <w:t xml:space="preserve">        int start = 0;</w:t>
+      </w:r>
+    </w:p>
+    <w:p>
+      <w:pPr>
+        <w:ind w:left="1440"/>
+        <w:contextualSpacing/>
+        <w:rPr>
+          <w:rFonts w:ascii="Courier New" w:hAnsi="Courier New" w:cs="Courier New"/>
+        </w:rPr>
+      </w:pPr>
+      <w:r>
+        <w:rPr>
+          <w:rFonts w:ascii="Courier New" w:hAnsi="Courier New" w:cs="Courier New"/>
+        </w:rPr>
+        <w:t xml:space="preserve">        int end = nums1.length;</w:t>
+      </w:r>
+    </w:p>
+    <w:p>
+      <w:pPr>
+        <w:ind w:left="1440"/>
+        <w:contextualSpacing/>
+        <w:rPr>
+          <w:rFonts w:ascii="Courier New" w:hAnsi="Courier New" w:cs="Courier New"/>
+        </w:rPr>
+      </w:pPr>
+      <w:r>
+        <w:rPr>
+          <w:rFonts w:ascii="Courier New" w:hAnsi="Courier New" w:cs="Courier New"/>
+        </w:rPr>
+        <w:t xml:space="preserve">        while(start &lt;= end)</w:t>
+      </w:r>
+    </w:p>
+    <w:p>
+      <w:pPr>
+        <w:ind w:left="1440"/>
+        <w:contextualSpacing/>
+        <w:rPr>
+          <w:rFonts w:ascii="Courier New" w:hAnsi="Courier New" w:cs="Courier New"/>
+        </w:rPr>
+      </w:pPr>
+      <w:r>
+        <w:rPr>
+          <w:rFonts w:ascii="Courier New" w:hAnsi="Courier New" w:cs="Courier New"/>
+        </w:rPr>
+        <w:t xml:space="preserve">        {</w:t>
+      </w:r>
+    </w:p>
+    <w:p>
+      <w:pPr>
+        <w:ind w:left="1440"/>
+        <w:contextualSpacing/>
+        <w:rPr>
+          <w:rFonts w:ascii="Courier New" w:hAnsi="Courier New" w:cs="Courier New"/>
+        </w:rPr>
+      </w:pPr>
+      <w:r>
+        <w:rPr>
+          <w:rFonts w:ascii="Courier New" w:hAnsi="Courier New" w:cs="Courier New"/>
+        </w:rPr>
+        <w:t xml:space="preserve">            int mid_1 = (start + end) / 2;</w:t>
+      </w:r>
+    </w:p>
+    <w:p>
+      <w:pPr>
+        <w:ind w:left="720"/>
+        <w:contextualSpacing/>
+      </w:pPr>
+      <w:r>
+        <w:t>The second array gets partitioned such that the number of elements on the left in array 1 and array 2 are equal to the number of elements on the right.</w:t>
+      </w:r>
+    </w:p>
+    <w:p>
+      <w:pPr>
+        <w:contextualSpacing/>
+      </w:pPr>
+    </w:p>
+    <w:p>
+      <w:pPr>
+        <w:ind w:left="1440"/>
+        <w:contextualSpacing/>
+        <w:rPr>
+          <w:rFonts w:ascii="Courier New" w:hAnsi="Courier New" w:cs="Courier New"/>
+        </w:rPr>
+      </w:pPr>
+      <w:r>
+        <w:rPr>
+          <w:rFonts w:ascii="Courier New" w:hAnsi="Courier New" w:cs="Courier New"/>
+        </w:rPr>
+        <w:t>int mid_2 = (nums1.length + nums2.length + 1) / 2 - mid_1; // + 1 handles both even and</w:t>
+      </w:r>
+    </w:p>
+    <w:p>
+      <w:pPr>
+        <w:ind w:left="1440"/>
+        <w:contextualSpacing/>
+        <w:rPr>
+          <w:rFonts w:ascii="Courier New" w:hAnsi="Courier New" w:cs="Courier New"/>
+        </w:rPr>
+      </w:pPr>
+      <w:r>
+        <w:rPr>
+          <w:rFonts w:ascii="Courier New" w:hAnsi="Courier New" w:cs="Courier New"/>
+        </w:rPr>
+        <w:t xml:space="preserve">// </w:t>
+      </w:r>
+      <w:r>
+        <w:rPr>
+          <w:rFonts w:ascii="Courier New" w:hAnsi="Courier New" w:cs="Courier New"/>
+        </w:rPr>
+        <w:t>always takes the ceiling on odd numbers</w:t>
+      </w:r>
+    </w:p>
+    <w:p>
+      <w:pPr>
+        <w:ind w:left="720"/>
+        <w:contextualSpacing/>
+      </w:pPr>
+      <w:r>
+        <w:t>Note: The mid numbers do not represent indices, rather they represent the partitions in between indices.</w:t>
+      </w:r>
+    </w:p>
+    <w:p>
+      <w:pPr>
+        <w:ind w:left="720"/>
+        <w:contextualSpacing/>
+      </w:pPr>
+      <w:r>
+        <w:tab/>
+        <w:t>n1_1         n1_2       n1_3          n1_4</w:t>
+      </w:r>
+    </w:p>
+    <w:p>
+      <w:pPr>
+        <w:ind w:left="720"/>
+        <w:contextualSpacing/>
+      </w:pPr>
+      <w:r>
+        <w:t xml:space="preserve">         p0              p1             p2            p3             p4                            the partitions lie between indices</w:t>
+      </w:r>
+    </w:p>
+    <w:p>
+      <w:pPr>
+        <w:ind w:left="720"/>
+        <w:contextualSpacing/>
+      </w:pPr>
+    </w:p>
+    <w:p>
+      <w:pPr>
+        <w:ind w:left="720"/>
+        <w:contextualSpacing/>
+        <w:rPr>
+          <w:i/>
+          <w:iCs/>
+        </w:rPr>
+      </w:pPr>
+      <w:r>
+        <w:t xml:space="preserve">mid_1 is not 0, there are elements to the left of the partition in nums1. Take the largest element which should be </w:t>
+      </w:r>
+      <w:r>
+        <w:rPr>
+          <w:i/>
+          <w:iCs/>
+        </w:rPr>
+        <w:t>num1[mid_1 – 1]</w:t>
+      </w:r>
+      <w:r>
+        <w:t xml:space="preserve">, and the same with </w:t>
+      </w:r>
+      <w:r>
+        <w:rPr>
+          <w:i/>
+          <w:iCs/>
+        </w:rPr>
+        <w:t>nums2.</w:t>
+      </w:r>
+      <w:r>
+        <w:t xml:space="preserve"> If </w:t>
+      </w:r>
+      <w:r>
+        <w:rPr>
+          <w:i/>
+          <w:iCs/>
+        </w:rPr>
+        <w:t xml:space="preserve">mid_1 </w:t>
+      </w:r>
+      <w:r>
+        <w:t xml:space="preserve">or </w:t>
+      </w:r>
+      <w:r>
+        <w:rPr>
+          <w:i/>
+          <w:iCs/>
+        </w:rPr>
+        <w:t>mid_2</w:t>
+      </w:r>
+      <w:r>
+        <w:t xml:space="preserve"> are 0, then set the respective left values for each array to </w:t>
+      </w:r>
+      <w:r>
+        <w:rPr>
+          <w:i/>
+          <w:iCs/>
+        </w:rPr>
+        <w:t>Integer.MIN_VALUE.</w:t>
+      </w:r>
+      <w:r>
+        <w:t xml:space="preserve"> </w:t>
+      </w:r>
+      <w:r>
+        <w:t xml:space="preserve">Similarly, take the smallest values right of the partition for </w:t>
+      </w:r>
+      <w:r>
+        <w:rPr>
+          <w:i/>
+          <w:iCs/>
+        </w:rPr>
+        <w:t xml:space="preserve">nums1 </w:t>
+      </w:r>
+      <w:r>
+        <w:t xml:space="preserve">and </w:t>
+      </w:r>
+      <w:r>
+        <w:rPr>
+          <w:i/>
+          <w:iCs/>
+        </w:rPr>
+        <w:t>num2</w:t>
+      </w:r>
+      <w:r>
+        <w:t xml:space="preserve">. If there are no values to the right of the partition for an array because </w:t>
+      </w:r>
+      <w:r>
+        <w:rPr>
+          <w:i/>
+          <w:iCs/>
+        </w:rPr>
+        <w:t>mid_1</w:t>
+      </w:r>
+      <w:r>
+        <w:t xml:space="preserve"> or </w:t>
+      </w:r>
+      <w:r>
+        <w:rPr>
+          <w:i/>
+          <w:iCs/>
+        </w:rPr>
+        <w:t>mid_2</w:t>
+      </w:r>
+      <w:r>
+        <w:t xml:space="preserve"> is not </w:t>
+      </w:r>
+      <w:r>
+        <w:rPr>
+          <w:i/>
+          <w:iCs/>
+        </w:rPr>
+        <w:t>&lt; nums1.length/nums2.length</w:t>
+      </w:r>
+      <w:r>
+        <w:t xml:space="preserve"> then set the value to </w:t>
+      </w:r>
+      <w:r>
+        <w:rPr>
+          <w:i/>
+          <w:iCs/>
+        </w:rPr>
+        <w:t>Integer.MAX_VALUE.</w:t>
+      </w:r>
+    </w:p>
+    <w:p>
+      <w:pPr>
+        <w:ind w:left="720"/>
+        <w:contextualSpacing/>
+        <w:rPr>
+          <w:i/>
+          <w:iCs/>
+        </w:rPr>
+      </w:pPr>
+    </w:p>
+    <w:p>
+      <w:pPr>
+        <w:ind w:left="720"/>
+        <w:contextualSpacing/>
+      </w:pPr>
+      <w:r>
+        <w:t xml:space="preserve">Conditions that the partition found the correct spot: </w:t>
+      </w:r>
+      <w:r>
+        <w:rPr>
+          <w:i/>
+          <w:iCs/>
+        </w:rPr>
+        <w:t>n1_left &lt;= n2_right &amp;&amp; n2_left &lt;= n1_right</w:t>
+      </w:r>
+      <w:r>
+        <w:t>. This means that the splits have occurred directly at the center of what would have been the combined array.</w:t>
+      </w:r>
+    </w:p>
+    <w:p>
+      <w:pPr>
+        <w:ind w:left="720"/>
+        <w:contextualSpacing/>
+      </w:pPr>
+    </w:p>
+    <w:p>
+      <w:pPr>
+        <w:ind w:left="1440"/>
+        <w:contextualSpacing/>
+      </w:pPr>
+      <w:r>
+        <w:lastRenderedPageBreak/>
+        <w:t xml:space="preserve">If the total number of elements is even, </w:t>
+      </w:r>
+      <w:r>
+        <w:sym w:font="Wingdings" w:char="F0E0"/>
+      </w:r>
+      <w:r>
+        <w:t xml:space="preserve"> return avg of max(two elements on left) and min(two elements on right).</w:t>
+      </w:r>
+    </w:p>
+    <w:p>
+      <w:pPr>
+        <w:ind w:left="1440"/>
+        <w:contextualSpacing/>
+      </w:pPr>
+    </w:p>
+    <w:p>
+      <w:pPr>
+        <w:ind w:left="1440"/>
+        <w:contextualSpacing/>
+      </w:pPr>
+      <w:r>
+        <w:t xml:space="preserve">Odd </w:t>
+      </w:r>
+      <w:r>
+        <w:sym w:font="Wingdings" w:char="F0E0"/>
+      </w:r>
+      <w:r>
+        <w:t xml:space="preserve"> max(two elements on left). The left partitions sum has +1 more element that the right partitions sum, because the formula used to find the partition of the </w:t>
+      </w:r>
+      <w:r>
+        <w:t>sum on the left side</w:t>
+      </w:r>
+      <w:r>
+        <w:t xml:space="preserve"> was </w:t>
+      </w:r>
+      <w:r>
+        <w:rPr>
+          <w:i/>
+          <w:iCs/>
+        </w:rPr>
+        <w:t xml:space="preserve">(nums1.length + nums2.length </w:t>
+      </w:r>
+      <w:r>
+        <w:rPr>
+          <w:b/>
+          <w:bCs/>
+          <w:i/>
+          <w:iCs/>
+        </w:rPr>
+        <w:t>+ 1) / 2</w:t>
+      </w:r>
+      <w:r>
+        <w:rPr>
+          <w:b/>
+          <w:bCs/>
+        </w:rPr>
+        <w:t xml:space="preserve">. </w:t>
+      </w:r>
+      <w:r>
+        <w:t xml:space="preserve">The </w:t>
+      </w:r>
+      <w:r>
+        <w:rPr>
+          <w:b/>
+          <w:bCs/>
+        </w:rPr>
+        <w:t>+1</w:t>
+      </w:r>
+      <w:r>
+        <w:t xml:space="preserve"> ensures for odd numbers the ceiling gets taken so that there is 1 more element on the left. For even numbers, the floor gets taken so there are still even partitions between left and right.</w:t>
+      </w:r>
+    </w:p>
+    <w:p>
+      <w:pPr>
+        <w:contextualSpacing/>
+      </w:pPr>
+    </w:p>
+    <w:p>
+      <w:pPr>
+        <w:contextualSpacing/>
+      </w:pPr>
+      <w:r>
+        <w:tab/>
+        <w:t xml:space="preserve">If the condition for finding the correct partition was </w:t>
+      </w:r>
+      <w:r>
+        <w:rPr>
+          <w:i/>
+          <w:iCs/>
+        </w:rPr>
+        <w:t>not</w:t>
+      </w:r>
+      <w:r>
+        <w:t xml:space="preserve"> met:</w:t>
+      </w:r>
+    </w:p>
+    <w:p>
+      <w:pPr>
+        <w:ind w:left="1440"/>
+        <w:contextualSpacing/>
+      </w:pPr>
+      <w:r>
+        <w:t xml:space="preserve">If max of the left side of </w:t>
+      </w:r>
+      <w:r>
+        <w:rPr>
+          <w:i/>
+          <w:iCs/>
+        </w:rPr>
+        <w:t>nums1</w:t>
+      </w:r>
+      <w:r>
+        <w:t xml:space="preserve"> is greater than the right of the partition of nums2, need to move the partition of nums1 to the left. Set right to mid – 1 and recalculate both mids.</w:t>
+      </w:r>
+    </w:p>
+    <w:p>
+      <w:pPr>
+        <w:contextualSpacing/>
+      </w:pPr>
+    </w:p>
+    <w:p>
+      <w:pPr>
+        <w:ind w:left="1440"/>
+        <w:contextualSpacing/>
+      </w:pPr>
+      <w:r>
+        <w:t xml:space="preserve">Otherwise, if max of left of </w:t>
+      </w:r>
+      <w:r>
+        <w:rPr>
+          <w:i/>
+          <w:iCs/>
+        </w:rPr>
+        <w:t>nums2</w:t>
+      </w:r>
+      <w:r>
+        <w:t xml:space="preserve"> is greater than min of right side of </w:t>
+      </w:r>
+      <w:r>
+        <w:rPr>
+          <w:i/>
+          <w:iCs/>
+        </w:rPr>
+        <w:t>nums1,</w:t>
+      </w:r>
+      <w:r>
+        <w:t xml:space="preserve"> then the partition for </w:t>
+      </w:r>
+      <w:r>
+        <w:rPr>
+          <w:i/>
+          <w:iCs/>
+        </w:rPr>
+        <w:t>nums2</w:t>
+      </w:r>
+      <w:r>
+        <w:t xml:space="preserve"> needs to be moved right. Set left to mid + 1</w:t>
+      </w:r>
+      <w:r>
+        <w:tab/>
+        <w:t>and recalculate both mids.</w:t>
+      </w:r>
+      <w:r>
+        <w:tab/>
+      </w:r>
+      <w:r>
+        <w:tab/>
+      </w:r>
+    </w:p>
+    <w:p>
+      <w:pPr>
+        <w:contextualSpacing/>
+      </w:pPr>
+      <w:r>
+        <w:tab/>
+      </w:r>
+      <w:r>
+        <w:tab/>
+      </w:r>
+    </w:p>
+    <w:p>
+      <w:pPr>
+        <w:ind w:left="720"/>
+        <w:contextualSpacing/>
+      </w:pPr>
+      <w:r>
+        <w:t>If the loop exits after the loop condition no longer is satisfied, then the arrays were not sorted to begin with.</w:t>
+      </w:r>
     </w:p>
     <w:p>
       <w:pPr>
@@ -4471,6 +4998,7 @@
         <w:contextualSpacing/>
       </w:pPr>
       <w:r>
+        <w:lastRenderedPageBreak/>
         <w:t xml:space="preserve">Use the indexes of the arrays as keys. Since the value of an array element will always lie in the range of 1 – size of the array, each time an element with a value </w:t>
       </w:r>
       <w:r>
@@ -4514,11 +5042,7 @@
         <w:t>a[i] = a[i] * -1</w:t>
       </w:r>
       <w:r>
-        <w:t xml:space="preserve">. One pass through array. While </w:t>
-      </w:r>
-      <w:r>
-        <w:lastRenderedPageBreak/>
-        <w:t xml:space="preserve">iterating through, if </w:t>
+        <w:t xml:space="preserve">. One pass through array. While iterating through, if </w:t>
       </w:r>
       <w:r>
         <w:rPr>
@@ -4735,6 +5259,60 @@
       </w:r>
       <w:r>
         <w:t>If the whole array has negative values, return the minimum value added to the length of the array.</w:t>
+      </w:r>
+    </w:p>
+    <w:p>
+      <w:r>
+        <w:t>-High Five – array of students and test scores, avg of top five test scores per student.</w:t>
+      </w:r>
+    </w:p>
+    <w:p>
+      <w:r>
+        <w:tab/>
+        <w:t>HashMap of student id to arraylist of tests. MinHeap for top five.</w:t>
+      </w:r>
+    </w:p>
+    <w:p>
+      <w:r>
+        <w:t xml:space="preserve">-Minimum Size Subarray Sum – minimum size of subarray with sum greater than or equal to </w:t>
+      </w:r>
+      <w:r>
+        <w:rPr>
+          <w:i/>
+          <w:iCs/>
+        </w:rPr>
+        <w:t>k.</w:t>
+      </w:r>
+    </w:p>
+    <w:p>
+      <w:pPr>
+        <w:ind w:left="720"/>
+      </w:pPr>
+      <w:r>
+        <w:t xml:space="preserve">Similar to minimum window substring or other two pointer approach through arrays. </w:t>
+      </w:r>
+      <w:r>
+        <w:t xml:space="preserve">Move right pointer right until sum is greater than or equal to </w:t>
+      </w:r>
+      <w:r>
+        <w:rPr>
+          <w:i/>
+          <w:iCs/>
+        </w:rPr>
+        <w:t xml:space="preserve">k. </w:t>
+      </w:r>
+      <w:r>
+        <w:t xml:space="preserve">Move left pointer right while sum is </w:t>
+      </w:r>
+      <w:r>
+        <w:rPr>
+          <w:i/>
+          <w:iCs/>
+        </w:rPr>
+        <w:t>&gt;= k.</w:t>
+      </w:r>
+      <w:r>
+        <w:t xml:space="preserve"> Keep track of largest subarray which satisfies problem conditions.</w:t>
       </w:r>
     </w:p>
     <w:sectPr>
@@ -5436,6 +6014,118 @@
     </w:lvl>
   </w:abstractNum>
   <w:abstractNum w:abstractNumId="6" w15:restartNumberingAfterBreak="0">
+    <w:nsid w:val="6AA505EC"/>
+    <w:multiLevelType w:val="hybridMultilevel"/>
+    <w:tmpl w:val="3DFC65F2"/>
+    <w:lvl w:ilvl="0" w:tplc="1FDA2FBA">
+      <w:numFmt w:val="bullet"/>
+      <w:lvlText w:val="-"/>
+      <w:lvlJc w:val="left"/>
+      <w:pPr>
+        <w:ind w:left="720" w:hanging="360"/>
+      </w:pPr>
+      <w:rPr>
+        <w:rFonts w:ascii="Calibri" w:eastAsiaTheme="minorHAnsi" w:hAnsi="Calibri" w:cs="Calibri" w:hint="default"/>
+      </w:rPr>
+    </w:lvl>
+    <w:lvl w:ilvl="1" w:tplc="04090003" w:tentative="1">
+      <w:start w:val="1"/>
+      <w:numFmt w:val="bullet"/>
+      <w:lvlText w:val="o"/>
+      <w:lvlJc w:val="left"/>
+      <w:pPr>
+        <w:ind w:left="1440" w:hanging="360"/>
+      </w:pPr>
+      <w:rPr>
+        <w:rFonts w:ascii="Courier New" w:hAnsi="Courier New" w:cs="Courier New" w:hint="default"/>
+      </w:rPr>
+    </w:lvl>
+    <w:lvl w:ilvl="2" w:tplc="04090005" w:tentative="1">
+      <w:start w:val="1"/>
+      <w:numFmt w:val="bullet"/>
+      <w:lvlText w:val=""/>
+      <w:lvlJc w:val="left"/>
+      <w:pPr>
+        <w:ind w:left="2160" w:hanging="360"/>
+      </w:pPr>
+      <w:rPr>
+        <w:rFonts w:ascii="Wingdings" w:hAnsi="Wingdings" w:hint="default"/>
+      </w:rPr>
+    </w:lvl>
+    <w:lvl w:ilvl="3" w:tplc="04090001" w:tentative="1">
+      <w:start w:val="1"/>
+      <w:numFmt w:val="bullet"/>
+      <w:lvlText w:val=""/>
+      <w:lvlJc w:val="left"/>
+      <w:pPr>
+        <w:ind w:left="2880" w:hanging="360"/>
+      </w:pPr>
+      <w:rPr>
+        <w:rFonts w:ascii="Symbol" w:hAnsi="Symbol" w:hint="default"/>
+      </w:rPr>
+    </w:lvl>
+    <w:lvl w:ilvl="4" w:tplc="04090003" w:tentative="1">
+      <w:start w:val="1"/>
+      <w:numFmt w:val="bullet"/>
+      <w:lvlText w:val="o"/>
+      <w:lvlJc w:val="left"/>
+      <w:pPr>
+        <w:ind w:left="3600" w:hanging="360"/>
+      </w:pPr>
+      <w:rPr>
+        <w:rFonts w:ascii="Courier New" w:hAnsi="Courier New" w:cs="Courier New" w:hint="default"/>
+      </w:rPr>
+    </w:lvl>
+    <w:lvl w:ilvl="5" w:tplc="04090005" w:tentative="1">
+      <w:start w:val="1"/>
+      <w:numFmt w:val="bullet"/>
+      <w:lvlText w:val=""/>
+      <w:lvlJc w:val="left"/>
+      <w:pPr>
+        <w:ind w:left="4320" w:hanging="360"/>
+      </w:pPr>
+      <w:rPr>
+        <w:rFonts w:ascii="Wingdings" w:hAnsi="Wingdings" w:hint="default"/>
+      </w:rPr>
+    </w:lvl>
+    <w:lvl w:ilvl="6" w:tplc="04090001" w:tentative="1">
+      <w:start w:val="1"/>
+      <w:numFmt w:val="bullet"/>
+      <w:lvlText w:val=""/>
+      <w:lvlJc w:val="left"/>
+      <w:pPr>
+        <w:ind w:left="5040" w:hanging="360"/>
+      </w:pPr>
+      <w:rPr>
+        <w:rFonts w:ascii="Symbol" w:hAnsi="Symbol" w:hint="default"/>
+      </w:rPr>
+    </w:lvl>
+    <w:lvl w:ilvl="7" w:tplc="04090003" w:tentative="1">
+      <w:start w:val="1"/>
+      <w:numFmt w:val="bullet"/>
+      <w:lvlText w:val="o"/>
+      <w:lvlJc w:val="left"/>
+      <w:pPr>
+        <w:ind w:left="5760" w:hanging="360"/>
+      </w:pPr>
+      <w:rPr>
+        <w:rFonts w:ascii="Courier New" w:hAnsi="Courier New" w:cs="Courier New" w:hint="default"/>
+      </w:rPr>
+    </w:lvl>
+    <w:lvl w:ilvl="8" w:tplc="04090005" w:tentative="1">
+      <w:start w:val="1"/>
+      <w:numFmt w:val="bullet"/>
+      <w:lvlText w:val=""/>
+      <w:lvlJc w:val="left"/>
+      <w:pPr>
+        <w:ind w:left="6480" w:hanging="360"/>
+      </w:pPr>
+      <w:rPr>
+        <w:rFonts w:ascii="Wingdings" w:hAnsi="Wingdings" w:hint="default"/>
+      </w:rPr>
+    </w:lvl>
+  </w:abstractNum>
+  <w:abstractNum w:abstractNumId="7" w15:restartNumberingAfterBreak="0">
     <w:nsid w:val="748C5F1A"/>
     <w:multiLevelType w:val="hybridMultilevel"/>
     <w:tmpl w:val="58343D2A"/>
@@ -5547,7 +6237,7 @@
       </w:rPr>
     </w:lvl>
   </w:abstractNum>
-  <w:abstractNum w:abstractNumId="7" w15:restartNumberingAfterBreak="0">
+  <w:abstractNum w:abstractNumId="8" w15:restartNumberingAfterBreak="0">
     <w:nsid w:val="75631A3E"/>
     <w:multiLevelType w:val="hybridMultilevel"/>
     <w:tmpl w:val="6D3CFD0E"/>
@@ -5660,7 +6350,7 @@
       </w:rPr>
     </w:lvl>
   </w:abstractNum>
-  <w:abstractNum w:abstractNumId="8" w15:restartNumberingAfterBreak="0">
+  <w:abstractNum w:abstractNumId="9" w15:restartNumberingAfterBreak="0">
     <w:nsid w:val="77B528F6"/>
     <w:multiLevelType w:val="hybridMultilevel"/>
     <w:tmpl w:val="8766D5D8"/>
@@ -5786,19 +6476,22 @@
     <w:abstractNumId w:val="1"/>
   </w:num>
   <w:num w:numId="5">
+    <w:abstractNumId w:val="9"/>
+  </w:num>
+  <w:num w:numId="6">
     <w:abstractNumId w:val="8"/>
   </w:num>
-  <w:num w:numId="6">
+  <w:num w:numId="7">
     <w:abstractNumId w:val="7"/>
-  </w:num>
-  <w:num w:numId="7">
-    <w:abstractNumId w:val="6"/>
   </w:num>
   <w:num w:numId="8">
     <w:abstractNumId w:val="5"/>
   </w:num>
   <w:num w:numId="9">
     <w:abstractNumId w:val="3"/>
+  </w:num>
+  <w:num w:numId="10">
+    <w:abstractNumId w:val="6"/>
   </w:num>
 </w:numbering>
 </file>
@@ -6205,6 +6898,7 @@
   <w:style w:type="character" w:default="1" w:styleId="DefaultParagraphFont">
     <w:name w:val="Default Paragraph Font"/>
     <w:uiPriority w:val="1"/>
+    <w:semiHidden/>
     <w:unhideWhenUsed/>
   </w:style>
   <w:style w:type="table" w:default="1" w:styleId="TableNormal">

</xml_diff>

<commit_message>
additional backtracking problems with notes
</commit_message>
<xml_diff>
--- a/LeetCode Notes.docx
+++ b/LeetCode Notes.docx
@@ -2258,22 +2258,7 @@
         <w:contextualSpacing/>
       </w:pPr>
       <w:r>
-        <w:t xml:space="preserve">-Combination Sum -- </w:t>
-      </w:r>
-      <w:r>
-        <w:t>Given a set of candidate numbers (candidates) (without duplicates)</w:t>
-      </w:r>
-      <w:r>
-        <w:t xml:space="preserve"> </w:t>
-      </w:r>
-      <w:r>
-        <w:t>and a target number (target), find all unique combinations in candidates</w:t>
-      </w:r>
-      <w:r>
-        <w:t xml:space="preserve"> </w:t>
-      </w:r>
-      <w:r>
-        <w:t>where the candidate numbers sums to target.</w:t>
+        <w:t>-Combination Sum -- Given a set of candidate numbers (candidates) (without duplicates) and a target number (target), find all unique combinations in candidates where the candidate numbers sums to target.</w:t>
       </w:r>
     </w:p>
     <w:p>
@@ -2418,8 +2403,6 @@
       </w:pPr>
       <w:r>
         <w:tab/>
-      </w:r>
-      <w:r>
         <w:t>Backtracking -</w:t>
       </w:r>
     </w:p>
@@ -2471,7 +2454,10 @@
         <w:contextualSpacing/>
       </w:pPr>
       <w:r>
-        <w:t xml:space="preserve">Recurisve calls:    </w:t>
+        <w:t>Recursive</w:t>
+      </w:r>
+      <w:r>
+        <w:t xml:space="preserve"> calls:    </w:t>
       </w:r>
     </w:p>
     <w:p>
@@ -2481,10 +2467,7 @@
         <w:contextualSpacing/>
       </w:pPr>
       <w:r>
-        <w:t xml:space="preserve">     </w:t>
-      </w:r>
-      <w:r>
-        <w:t>1</w:t>
+        <w:t xml:space="preserve">     1</w:t>
       </w:r>
     </w:p>
     <w:p>
@@ -2574,10 +2557,7 @@
         <w:t>es 1</w:t>
       </w:r>
       <w:r>
-        <w:t xml:space="preserve"> </w:t>
-      </w:r>
-      <w:r>
-        <w:t>(nothing added, sum + 2 &gt; target)</w:t>
+        <w:t xml:space="preserve"> (nothing added, sum + 2 &gt; target)</w:t>
       </w:r>
     </w:p>
     <w:p>
@@ -2728,7 +2708,7 @@
     </w:p>
     <w:p>
       <w:r>
-        <w:t xml:space="preserve">-Reverse Nodes in k-Group – Reverse the nodes of a linkedlist k at a time. If there are left out nodes at the end, return them in the original order. </w:t>
+        <w:t>-Subsets – given a set of distinct integers, nums, return all possible subsets(the power set)</w:t>
       </w:r>
     </w:p>
     <w:p>
@@ -2737,22 +2717,118 @@
       </w:pPr>
       <w:r>
         <w:lastRenderedPageBreak/>
-        <w:t>Constant space and linear time. For each group, reverse it in constant space using the technique sentinel -&gt; attach next here -&gt; nodes previous. After function call, return 3 markers as an array, the beginning of the reversed chunk, the end of the reversed chunk, and the next node past the reversed chunk. These allow the proper placement of pointers in the list after reversal.</w:t>
-      </w:r>
-    </w:p>
-    <w:p>
-      <w:pPr>
-        <w:ind w:left="720"/>
+        <w:t>Backtracking – recurse through the indices of the numbers list and add the current index value to the list and recurse and increment the index. Then remove the current index value from the list and recurse and increment the index.</w:t>
+      </w:r>
+    </w:p>
+    <w:p>
+      <w:pPr>
+        <w:ind w:left="720"/>
+      </w:pPr>
+      <w:r>
+        <w:t xml:space="preserve">    Follow the recursive calls:</w:t>
+      </w:r>
+    </w:p>
+    <w:p>
+      <w:pPr>
+        <w:ind w:left="720"/>
+        <w:contextualSpacing/>
+      </w:pPr>
+      <w:r>
+        <w:t xml:space="preserve">              [1, 2, 3]</w:t>
+      </w:r>
+    </w:p>
+    <w:p>
+      <w:pPr>
+        <w:ind w:left="720"/>
+        <w:contextualSpacing/>
+      </w:pPr>
+    </w:p>
+    <w:p>
+      <w:pPr>
+        <w:ind w:left="720"/>
+        <w:contextualSpacing/>
+      </w:pPr>
+      <w:r>
+        <w:t xml:space="preserve">              1, 2, 3 --&gt; add</w:t>
+      </w:r>
+    </w:p>
+    <w:p>
+      <w:pPr>
+        <w:ind w:left="720"/>
+        <w:contextualSpacing/>
+      </w:pPr>
+      <w:r>
+        <w:t xml:space="preserve">              1, 2    --&gt; add</w:t>
+      </w:r>
+    </w:p>
+    <w:p>
+      <w:pPr>
+        <w:ind w:left="720"/>
+        <w:contextualSpacing/>
+      </w:pPr>
+      <w:r>
+        <w:t xml:space="preserve">              1, 3    --&gt; add</w:t>
+      </w:r>
+    </w:p>
+    <w:p>
+      <w:pPr>
+        <w:ind w:left="720"/>
+        <w:contextualSpacing/>
+      </w:pPr>
+      <w:r>
+        <w:t xml:space="preserve">              1       --&gt; add</w:t>
+      </w:r>
+    </w:p>
+    <w:p>
+      <w:pPr>
+        <w:ind w:left="720"/>
+        <w:contextualSpacing/>
+      </w:pPr>
+      <w:r>
+        <w:t xml:space="preserve">              2, 3    --&gt; add</w:t>
+      </w:r>
+    </w:p>
+    <w:p>
+      <w:pPr>
+        <w:ind w:left="720"/>
+        <w:contextualSpacing/>
+      </w:pPr>
+      <w:r>
+        <w:t xml:space="preserve">              2       --&gt; add</w:t>
+      </w:r>
+    </w:p>
+    <w:p>
+      <w:pPr>
+        <w:ind w:left="720"/>
+        <w:contextualSpacing/>
+      </w:pPr>
+      <w:r>
+        <w:t xml:space="preserve">              3       --&gt; add</w:t>
+      </w:r>
+    </w:p>
+    <w:p>
+      <w:pPr>
+        <w:ind w:left="720"/>
+        <w:contextualSpacing/>
+      </w:pPr>
+      <w:r>
+        <w:t xml:space="preserve">              null    --&gt; add</w:t>
+      </w:r>
+    </w:p>
+    <w:p>
+      <w:pPr>
+        <w:ind w:left="720"/>
+        <w:contextualSpacing/>
       </w:pPr>
       <w:r>
         <w:rPr>
           <w:noProof/>
         </w:rPr>
         <w:drawing>
-          <wp:inline distT="0" distB="0" distL="0" distR="0" wp14:anchorId="3F80CC2D" wp14:editId="03CF60D5">
-            <wp:extent cx="2660650" cy="1184217"/>
-            <wp:effectExtent l="0" t="0" r="6350" b="0"/>
-            <wp:docPr id="3" name="Picture 3"/>
+          <wp:inline distT="0" distB="0" distL="0" distR="0" wp14:anchorId="2FE09CD9" wp14:editId="0AE81E4F">
+            <wp:extent cx="4038600" cy="1906254"/>
+            <wp:effectExtent l="0" t="0" r="0" b="0"/>
+            <wp:docPr id="13" name="Picture 13"/>
             <wp:cNvGraphicFramePr>
               <a:graphicFrameLocks xmlns:a="http://schemas.openxmlformats.org/drawingml/2006/main" noChangeAspect="1"/>
             </wp:cNvGraphicFramePr>
@@ -2772,6 +2848,214 @@
                   <pic:spPr>
                     <a:xfrm>
                       <a:off x="0" y="0"/>
+                      <a:ext cx="4075628" cy="1923732"/>
+                    </a:xfrm>
+                    <a:prstGeom prst="rect">
+                      <a:avLst/>
+                    </a:prstGeom>
+                  </pic:spPr>
+                </pic:pic>
+              </a:graphicData>
+            </a:graphic>
+          </wp:inline>
+        </w:drawing>
+      </w:r>
+    </w:p>
+    <w:p>
+      <w:pPr>
+        <w:contextualSpacing/>
+      </w:pPr>
+    </w:p>
+    <w:p>
+      <w:pPr>
+        <w:contextualSpacing/>
+      </w:pPr>
+      <w:r>
+        <w:t xml:space="preserve">-Restore IP Addresses – Given a string containing only digits, restore it by returning all possible valid IP address combinations. Valid </w:t>
+      </w:r>
+      <w:r>
+        <w:sym w:font="Wingdings" w:char="F0E0"/>
+      </w:r>
+      <w:r>
+        <w:t xml:space="preserve"> Four integers(each between 0 and 255) separated by a single dot.</w:t>
+      </w:r>
+    </w:p>
+    <w:p>
+      <w:pPr>
+        <w:contextualSpacing/>
+      </w:pPr>
+    </w:p>
+    <w:p>
+      <w:pPr>
+        <w:contextualSpacing/>
+      </w:pPr>
+      <w:r>
+        <w:tab/>
+      </w:r>
+      <w:r>
+        <w:t>Recurse through the string and track the current index. Append the current</w:t>
+      </w:r>
+    </w:p>
+    <w:p>
+      <w:pPr>
+        <w:contextualSpacing/>
+      </w:pPr>
+      <w:r>
+        <w:t xml:space="preserve">              substring of index, index + 1 character after, and index + 2 characters after,</w:t>
+      </w:r>
+    </w:p>
+    <w:p>
+      <w:pPr>
+        <w:contextualSpacing/>
+      </w:pPr>
+      <w:r>
+        <w:t xml:space="preserve">              checking the string for validity -- does not extend past end of the string and</w:t>
+      </w:r>
+    </w:p>
+    <w:p>
+      <w:pPr>
+        <w:contextualSpacing/>
+      </w:pPr>
+      <w:r>
+        <w:t xml:space="preserve">              does not start with '0'</w:t>
+      </w:r>
+      <w:r>
+        <w:t xml:space="preserve"> and &lt;= 255.</w:t>
+      </w:r>
+    </w:p>
+    <w:p>
+      <w:pPr>
+        <w:contextualSpacing/>
+      </w:pPr>
+    </w:p>
+    <w:p>
+      <w:pPr>
+        <w:contextualSpacing/>
+      </w:pPr>
+      <w:r>
+        <w:t xml:space="preserve">              Also track the number of "sections", the sections between the ".". Once the section count</w:t>
+      </w:r>
+    </w:p>
+    <w:p>
+      <w:pPr>
+        <w:contextualSpacing/>
+      </w:pPr>
+      <w:r>
+        <w:t xml:space="preserve">              hits 5, starting at 1, it is the base case.</w:t>
+      </w:r>
+    </w:p>
+    <w:p>
+      <w:pPr>
+        <w:contextualSpacing/>
+      </w:pPr>
+    </w:p>
+    <w:p>
+      <w:pPr>
+        <w:contextualSpacing/>
+      </w:pPr>
+      <w:r>
+        <w:t xml:space="preserve">              Backtrack after each recursive call by removing what was added i.e. 1 character,</w:t>
+      </w:r>
+    </w:p>
+    <w:p>
+      <w:pPr>
+        <w:contextualSpacing/>
+      </w:pPr>
+      <w:r>
+        <w:t xml:space="preserve">              and adding 2 characters and recursing and so on.</w:t>
+      </w:r>
+    </w:p>
+    <w:p>
+      <w:pPr>
+        <w:contextualSpacing/>
+      </w:pPr>
+      <w:r>
+        <w:rPr>
+          <w:noProof/>
+        </w:rPr>
+        <w:lastRenderedPageBreak/>
+        <w:drawing>
+          <wp:inline distT="0" distB="0" distL="0" distR="0" wp14:anchorId="1502D2D1" wp14:editId="67491903">
+            <wp:extent cx="3543300" cy="4159971"/>
+            <wp:effectExtent l="0" t="0" r="0" b="0"/>
+            <wp:docPr id="14" name="Picture 14"/>
+            <wp:cNvGraphicFramePr>
+              <a:graphicFrameLocks xmlns:a="http://schemas.openxmlformats.org/drawingml/2006/main" noChangeAspect="1"/>
+            </wp:cNvGraphicFramePr>
+            <a:graphic xmlns:a="http://schemas.openxmlformats.org/drawingml/2006/main">
+              <a:graphicData uri="http://schemas.openxmlformats.org/drawingml/2006/picture">
+                <pic:pic xmlns:pic="http://schemas.openxmlformats.org/drawingml/2006/picture">
+                  <pic:nvPicPr>
+                    <pic:cNvPr id="1" name=""/>
+                    <pic:cNvPicPr/>
+                  </pic:nvPicPr>
+                  <pic:blipFill>
+                    <a:blip r:embed="rId14"/>
+                    <a:stretch>
+                      <a:fillRect/>
+                    </a:stretch>
+                  </pic:blipFill>
+                  <pic:spPr>
+                    <a:xfrm>
+                      <a:off x="0" y="0"/>
+                      <a:ext cx="3557168" cy="4176252"/>
+                    </a:xfrm>
+                    <a:prstGeom prst="rect">
+                      <a:avLst/>
+                    </a:prstGeom>
+                  </pic:spPr>
+                </pic:pic>
+              </a:graphicData>
+            </a:graphic>
+          </wp:inline>
+        </w:drawing>
+      </w:r>
+    </w:p>
+    <w:p>
+      <w:r>
+        <w:t xml:space="preserve">-Reverse Nodes in k-Group – Reverse the nodes of a linkedlist k at a time. If there are left out nodes at the end, return them in the original order. </w:t>
+      </w:r>
+    </w:p>
+    <w:p>
+      <w:pPr>
+        <w:ind w:left="720"/>
+      </w:pPr>
+      <w:r>
+        <w:t>Constant space and linear time. For each group, reverse it in constant space using the technique sentinel -&gt; attach next here -&gt; nodes previous. After function call, return 3 markers as an array, the beginning of the reversed chunk, the end of the reversed chunk, and the next node past the reversed chunk. These allow the proper placement of pointers in the list after reversal.</w:t>
+      </w:r>
+    </w:p>
+    <w:p>
+      <w:pPr>
+        <w:ind w:left="720"/>
+      </w:pPr>
+      <w:r>
+        <w:rPr>
+          <w:noProof/>
+        </w:rPr>
+        <w:drawing>
+          <wp:inline distT="0" distB="0" distL="0" distR="0" wp14:anchorId="3F80CC2D" wp14:editId="03CF60D5">
+            <wp:extent cx="2660650" cy="1184217"/>
+            <wp:effectExtent l="0" t="0" r="6350" b="0"/>
+            <wp:docPr id="3" name="Picture 3"/>
+            <wp:cNvGraphicFramePr>
+              <a:graphicFrameLocks xmlns:a="http://schemas.openxmlformats.org/drawingml/2006/main" noChangeAspect="1"/>
+            </wp:cNvGraphicFramePr>
+            <a:graphic xmlns:a="http://schemas.openxmlformats.org/drawingml/2006/main">
+              <a:graphicData uri="http://schemas.openxmlformats.org/drawingml/2006/picture">
+                <pic:pic xmlns:pic="http://schemas.openxmlformats.org/drawingml/2006/picture">
+                  <pic:nvPicPr>
+                    <pic:cNvPr id="1" name=""/>
+                    <pic:cNvPicPr/>
+                  </pic:nvPicPr>
+                  <pic:blipFill>
+                    <a:blip r:embed="rId15"/>
+                    <a:stretch>
+                      <a:fillRect/>
+                    </a:stretch>
+                  </pic:blipFill>
+                  <pic:spPr>
+                    <a:xfrm>
+                      <a:off x="0" y="0"/>
                       <a:ext cx="2706803" cy="1204759"/>
                     </a:xfrm>
                     <a:prstGeom prst="rect">
@@ -2827,7 +3111,11 @@
         <w:t xml:space="preserve">For each current word, iterate through each character and change each character to each letter in the alphabet. If the new word exists in the set, </w:t>
       </w:r>
       <w:r>
-        <w:t>get the arraylist of the previous word, the arraylists are the chains of word sequences. Create a new arraylist from the previous word arraylist and add the new word to it. Put the new chain arraylist into the map with the new word as the key</w:t>
+        <w:t xml:space="preserve">get the arraylist of the previous word, the arraylists are the chains of word sequences. </w:t>
+      </w:r>
+      <w:r>
+        <w:lastRenderedPageBreak/>
+        <w:t>Create a new arraylist from the previous word arraylist and add the new word to it. Put the new chain arraylist into the map with the new word as the key</w:t>
       </w:r>
       <w:r>
         <w:t xml:space="preserve"> Put the new word into the queue. If the current word equals the end word, get the arraylist from the map with the endword as the key and return the length as the chain length.</w:t>
@@ -2967,7 +3255,6 @@
         <w:ind w:left="720"/>
       </w:pPr>
       <w:r>
-        <w:lastRenderedPageBreak/>
         <w:t>At the end, iterate through all the sequences HashMap and return the length of the longest ArrayList.</w:t>
       </w:r>
     </w:p>
@@ -3198,6 +3485,7 @@
         <w:pStyle w:val="HTMLPreformatted"/>
       </w:pPr>
       <w:r>
+        <w:lastRenderedPageBreak/>
         <w:t xml:space="preserve">    /\</w:t>
       </w:r>
       <w:r>
@@ -3348,7 +3636,7 @@
                     <pic:cNvPicPr/>
                   </pic:nvPicPr>
                   <pic:blipFill>
-                    <a:blip r:embed="rId14"/>
+                    <a:blip r:embed="rId16"/>
                     <a:stretch>
                       <a:fillRect/>
                     </a:stretch>
@@ -3408,7 +3696,6 @@
         <w:rPr>
           <w:noProof/>
         </w:rPr>
-        <w:lastRenderedPageBreak/>
         <w:drawing>
           <wp:inline distT="0" distB="0" distL="0" distR="0" wp14:anchorId="6B1A8961" wp14:editId="19DBC085">
             <wp:extent cx="2622550" cy="2444853"/>
@@ -3425,7 +3712,7 @@
                     <pic:cNvPicPr/>
                   </pic:nvPicPr>
                   <pic:blipFill>
-                    <a:blip r:embed="rId15"/>
+                    <a:blip r:embed="rId17"/>
                     <a:stretch>
                       <a:fillRect/>
                     </a:stretch>
@@ -3554,6 +3841,7 @@
         <w:rPr>
           <w:rFonts w:cstheme="minorHAnsi"/>
         </w:rPr>
+        <w:lastRenderedPageBreak/>
         <w:t xml:space="preserve">              is greater than the current depth. Append the node onto the current depth's arraylist.</w:t>
       </w:r>
     </w:p>
@@ -3889,103 +4177,109 @@
         <w:rPr>
           <w:rFonts w:cstheme="minorHAnsi"/>
         </w:rPr>
+        <w:t>-Two Sum II – Input Array is Sorted – sorted array in ascending order, find two numbers that add up to a specific target.</w:t>
+      </w:r>
+    </w:p>
+    <w:p>
+      <w:pPr>
+        <w:ind w:left="720"/>
+        <w:rPr>
+          <w:rFonts w:cstheme="minorHAnsi"/>
+        </w:rPr>
+      </w:pPr>
+      <w:r>
+        <w:rPr>
+          <w:rFonts w:cstheme="minorHAnsi"/>
+        </w:rPr>
+        <w:t>Two pointer approach for finding target in sorted array – pointer at beginning, pointer at end. If sum is greater than target, decrement right pointer, if it is smaller, increment left pointer. If the pointers cross then the sum does not exist.</w:t>
+      </w:r>
+    </w:p>
+    <w:p>
+      <w:pPr>
+        <w:rPr>
+          <w:rFonts w:cstheme="minorHAnsi"/>
+        </w:rPr>
+      </w:pPr>
+      <w:r>
+        <w:rPr>
+          <w:rFonts w:cstheme="minorHAnsi"/>
+        </w:rPr>
+        <w:t>-Palindrome Permutation – Given a string determine if a permutation of it could form a palindrome.</w:t>
+      </w:r>
+    </w:p>
+    <w:p>
+      <w:pPr>
+        <w:ind w:left="720"/>
+        <w:rPr>
+          <w:rFonts w:cstheme="minorHAnsi"/>
+        </w:rPr>
+      </w:pPr>
+      <w:r>
+        <w:rPr>
+          <w:rFonts w:cstheme="minorHAnsi"/>
+        </w:rPr>
+        <w:t>If the number of characters is odd, ensure that all character counts are even except 1 character which is one. If the count is even, all character counts must be even.</w:t>
+      </w:r>
+    </w:p>
+    <w:p>
+      <w:pPr>
+        <w:rPr>
+          <w:rFonts w:cstheme="minorHAnsi"/>
+        </w:rPr>
+      </w:pPr>
+      <w:r>
+        <w:rPr>
+          <w:rFonts w:cstheme="minorHAnsi"/>
+        </w:rPr>
+        <w:t>-Valid Palindrome – Given a string, determine if it is a palindrome ignoring cases and considering only alphanumeric characters.</w:t>
+      </w:r>
+    </w:p>
+    <w:p>
+      <w:pPr>
+        <w:ind w:left="720"/>
+        <w:rPr>
+          <w:rFonts w:cstheme="minorHAnsi"/>
+        </w:rPr>
+      </w:pPr>
+      <w:r>
+        <w:rPr>
+          <w:rFonts w:cstheme="minorHAnsi"/>
+        </w:rPr>
+        <w:t>Left and right pointer from end and start. If a character is invalid, move the respective pointer towards the middle. Only check if both pointers are valid when comparing characters.</w:t>
+      </w:r>
+    </w:p>
+    <w:p>
+      <w:pPr>
+        <w:rPr>
+          <w:rFonts w:cstheme="minorHAnsi"/>
+        </w:rPr>
+      </w:pPr>
+      <w:r>
+        <w:rPr>
+          <w:rFonts w:cstheme="minorHAnsi"/>
+        </w:rPr>
+        <w:t>-Valid Palindrome II – Given a non-empty string, at most one character can be deleted. Judge whether it can be made a palindrome.</w:t>
+      </w:r>
+    </w:p>
+    <w:p>
+      <w:pPr>
+        <w:ind w:left="720"/>
+        <w:rPr>
+          <w:rFonts w:cstheme="minorHAnsi"/>
+        </w:rPr>
+      </w:pPr>
+      <w:r>
+        <w:rPr>
+          <w:rFonts w:cstheme="minorHAnsi"/>
+        </w:rPr>
+        <w:t xml:space="preserve">Two sets of left and right indexes from each end. Keep moving both sets of pointers inwards while the characters are equal. Otherwise if only one set is equal, move that set of pointers </w:t>
+      </w:r>
+      <w:r>
+        <w:rPr>
+          <w:rFonts w:cstheme="minorHAnsi"/>
+        </w:rPr>
         <w:lastRenderedPageBreak/>
-        <w:t>-Two Sum II – Input Array is Sorted – sorted array in ascending order, find two numbers that add up to a specific target.</w:t>
-      </w:r>
-    </w:p>
-    <w:p>
-      <w:pPr>
-        <w:ind w:left="720"/>
-        <w:rPr>
-          <w:rFonts w:cstheme="minorHAnsi"/>
-        </w:rPr>
-      </w:pPr>
-      <w:r>
-        <w:rPr>
-          <w:rFonts w:cstheme="minorHAnsi"/>
-        </w:rPr>
-        <w:t>Two pointer approach for finding target in sorted array – pointer at beginning, pointer at end. If sum is greater than target, decrement right pointer, if it is smaller, increment left pointer. If the pointers cross then the sum does not exist.</w:t>
-      </w:r>
-    </w:p>
-    <w:p>
-      <w:pPr>
-        <w:rPr>
-          <w:rFonts w:cstheme="minorHAnsi"/>
-        </w:rPr>
-      </w:pPr>
-      <w:r>
-        <w:rPr>
-          <w:rFonts w:cstheme="minorHAnsi"/>
-        </w:rPr>
-        <w:t>-Palindrome Permutation – Given a string determine if a permutation of it could form a palindrome.</w:t>
-      </w:r>
-    </w:p>
-    <w:p>
-      <w:pPr>
-        <w:ind w:left="720"/>
-        <w:rPr>
-          <w:rFonts w:cstheme="minorHAnsi"/>
-        </w:rPr>
-      </w:pPr>
-      <w:r>
-        <w:rPr>
-          <w:rFonts w:cstheme="minorHAnsi"/>
-        </w:rPr>
-        <w:t>If the number of characters is odd, ensure that all character counts are even except 1 character which is one. If the count is even, all character counts must be even.</w:t>
-      </w:r>
-    </w:p>
-    <w:p>
-      <w:pPr>
-        <w:rPr>
-          <w:rFonts w:cstheme="minorHAnsi"/>
-        </w:rPr>
-      </w:pPr>
-      <w:r>
-        <w:rPr>
-          <w:rFonts w:cstheme="minorHAnsi"/>
-        </w:rPr>
-        <w:t>-Valid Palindrome – Given a string, determine if it is a palindrome ignoring cases and considering only alphanumeric characters.</w:t>
-      </w:r>
-    </w:p>
-    <w:p>
-      <w:pPr>
-        <w:ind w:left="720"/>
-        <w:rPr>
-          <w:rFonts w:cstheme="minorHAnsi"/>
-        </w:rPr>
-      </w:pPr>
-      <w:r>
-        <w:rPr>
-          <w:rFonts w:cstheme="minorHAnsi"/>
-        </w:rPr>
-        <w:t>Left and right pointer from end and start. If a character is invalid, move the respective pointer towards the middle. Only check if both pointers are valid when comparing characters.</w:t>
-      </w:r>
-    </w:p>
-    <w:p>
-      <w:pPr>
-        <w:rPr>
-          <w:rFonts w:cstheme="minorHAnsi"/>
-        </w:rPr>
-      </w:pPr>
-      <w:r>
-        <w:rPr>
-          <w:rFonts w:cstheme="minorHAnsi"/>
-        </w:rPr>
-        <w:t>-Valid Palindrome II – Given a non-empty string, at most one character can be deleted. Judge whether it can be made a palindrome.</w:t>
-      </w:r>
-    </w:p>
-    <w:p>
-      <w:pPr>
-        <w:ind w:left="720"/>
-        <w:rPr>
-          <w:rFonts w:cstheme="minorHAnsi"/>
-        </w:rPr>
-      </w:pPr>
-      <w:r>
-        <w:rPr>
-          <w:rFonts w:cstheme="minorHAnsi"/>
-        </w:rPr>
-        <w:t>Two sets of left and right indexes from each end. Keep moving both sets of pointers inwards while the characters are equal. Otherwise if only one set is equal, move that set of pointers inwards. If the first set is not equal and the increment flag has not been set yet, move the first set left pointer in and second set right pointer inwards. Otherwise, if neither set is equal and increment flag has already been set, return false. At the end return true.</w:t>
+        <w:t>inwards. If the first set is not equal and the increment flag has not been set yet, move the first set left pointer in and second set right pointer inwards. Otherwise, if neither set is equal and increment flag has already been set, return false. At the end return true.</w:t>
       </w:r>
     </w:p>
     <w:p>
@@ -4358,6 +4652,7 @@
         <w:rPr>
           <w:rFonts w:cstheme="minorHAnsi"/>
         </w:rPr>
+        <w:lastRenderedPageBreak/>
         <w:t xml:space="preserve">            if (i % 2 == 0) // on an actual character</w:t>
       </w:r>
     </w:p>
@@ -4733,7 +5028,6 @@
         <w:rPr>
           <w:rFonts w:cstheme="minorHAnsi"/>
         </w:rPr>
-        <w:lastRenderedPageBreak/>
         <w:t xml:space="preserve">                    break;</w:t>
       </w:r>
     </w:p>
@@ -4981,7 +5275,6 @@
         <w:rPr>
           <w:noProof/>
         </w:rPr>
-        <w:lastRenderedPageBreak/>
         <w:drawing>
           <wp:inline distT="0" distB="0" distL="0" distR="0" wp14:anchorId="1F30BC04" wp14:editId="32F23BCA">
             <wp:extent cx="5943600" cy="2394585"/>
@@ -4998,7 +5291,7 @@
                     <pic:cNvPicPr/>
                   </pic:nvPicPr>
                   <pic:blipFill>
-                    <a:blip r:embed="rId16"/>
+                    <a:blip r:embed="rId18"/>
                     <a:stretch>
                       <a:fillRect/>
                     </a:stretch>
@@ -5190,6 +5483,7 @@
         <w:rPr>
           <w:rFonts w:ascii="Courier New" w:hAnsi="Courier New" w:cs="Courier New"/>
         </w:rPr>
+        <w:lastRenderedPageBreak/>
         <w:t xml:space="preserve">// </w:t>
       </w:r>
       <w:r>
@@ -5397,7 +5691,6 @@
         <w:contextualSpacing/>
       </w:pPr>
       <w:r>
-        <w:lastRenderedPageBreak/>
         <w:t xml:space="preserve">If the total number of elements is even, </w:t>
       </w:r>
       <w:r>
@@ -5624,7 +5917,11 @@
         <w:contextualSpacing/>
       </w:pPr>
       <w:r>
-        <w:t>Create intervals where each interval start is the index of a letter’s first occurrence and the end is the index of the last occurrence of that letter. Sort the intervals by start time and merge intervals that overlap(overlaps will be in contiguous sections). Return the length of intervals after the merge.</w:t>
+        <w:t xml:space="preserve">Create intervals where each interval start is the index of a letter’s first occurrence and the end is the index of the last occurrence of that letter. Sort the intervals by start time and merge </w:t>
+      </w:r>
+      <w:r>
+        <w:lastRenderedPageBreak/>
+        <w:t>intervals that overlap(overlaps will be in contiguous sections). Return the length of intervals after the merge.</w:t>
       </w:r>
     </w:p>
     <w:p>
@@ -5717,7 +6014,6 @@
         <w:contextualSpacing/>
       </w:pPr>
       <w:r>
-        <w:lastRenderedPageBreak/>
         <w:t xml:space="preserve">Use the indexes of the arrays as keys. Since the value of an array element will always lie in the range of 1 – size of the array, each time an element with a value </w:t>
       </w:r>
       <w:r>
@@ -6008,6 +6304,7 @@
         <w:ind w:left="720"/>
       </w:pPr>
       <w:r>
+        <w:lastRenderedPageBreak/>
         <w:t xml:space="preserve">Similar to minimum window substring or other two pointer approach through arrays. </w:t>
       </w:r>
       <w:r>
@@ -6112,11 +6409,7 @@
         <w:t>1</w:t>
       </w:r>
       <w:r>
-        <w:t xml:space="preserve">) -- Design a data structure that supports all following operations in average O(1) time. insert(val): Inserts an item val to the set if not already present. remove(val): Removes </w:t>
-      </w:r>
-      <w:r>
-        <w:lastRenderedPageBreak/>
-        <w:t>an item val from the set if present. getRandom: Returns a random element from current set of elements. Each element must have the same probability of being returned.</w:t>
+        <w:t>) -- Design a data structure that supports all following operations in average O(1) time. insert(val): Inserts an item val to the set if not already present. remove(val): Removes an item val from the set if present. getRandom: Returns a random element from current set of elements. Each element must have the same probability of being returned.</w:t>
       </w:r>
     </w:p>
     <w:p>

</xml_diff>

<commit_message>
text justification and design of data structures
</commit_message>
<xml_diff>
--- a/LeetCode Notes.docx
+++ b/LeetCode Notes.docx
@@ -335,16 +335,7 @@
         <w:contextualSpacing/>
       </w:pPr>
       <w:r>
-        <w:t>I</w:t>
-      </w:r>
-      <w:r>
-        <w:t>nserted</w:t>
-      </w:r>
-      <w:r>
-        <w:t xml:space="preserve"> </w:t>
-      </w:r>
-      <w:r>
-        <w:t xml:space="preserve">into the </w:t>
+        <w:t xml:space="preserve">Inserted into the </w:t>
       </w:r>
       <w:proofErr w:type="spellStart"/>
       <w:r>
@@ -392,13 +383,7 @@
       </w:r>
       <w:proofErr w:type="spellEnd"/>
       <w:r>
-        <w:t xml:space="preserve"> leaves where</w:t>
-      </w:r>
-      <w:r>
-        <w:t xml:space="preserve"> </w:t>
-      </w:r>
-      <w:r>
-        <w:t xml:space="preserve">necessary. At the last letter, set terminate to true. Search iterates down the tree and checks if the letters exist in the </w:t>
+        <w:t xml:space="preserve"> leaves where necessary. At the last letter, set terminate to true. Search iterates down the tree and checks if the letters exist in the </w:t>
       </w:r>
       <w:proofErr w:type="spellStart"/>
       <w:r>
@@ -960,6 +945,172 @@
     </w:p>
     <w:p>
       <w:pPr>
+        <w:ind w:left="700"/>
+        <w:contextualSpacing/>
+      </w:pPr>
+    </w:p>
+    <w:p>
+      <w:pPr>
+        <w:contextualSpacing/>
+      </w:pPr>
+      <w:r>
+        <w:t>-</w:t>
+      </w:r>
+      <w:r>
+        <w:t>Shuffle</w:t>
+      </w:r>
+      <w:r>
+        <w:t xml:space="preserve"> </w:t>
+      </w:r>
+      <w:r>
+        <w:t>an</w:t>
+      </w:r>
+      <w:r>
+        <w:t xml:space="preserve"> </w:t>
+      </w:r>
+      <w:r>
+        <w:t>Array</w:t>
+      </w:r>
+      <w:r>
+        <w:t xml:space="preserve"> – </w:t>
+      </w:r>
+      <w:r>
+        <w:t>Shuffle</w:t>
+      </w:r>
+      <w:r>
+        <w:t xml:space="preserve"> </w:t>
+      </w:r>
+      <w:r>
+        <w:t>a set of numbers without duplicates.</w:t>
+      </w:r>
+    </w:p>
+    <w:p>
+      <w:pPr>
+        <w:contextualSpacing/>
+      </w:pPr>
+    </w:p>
+    <w:p>
+      <w:pPr>
+        <w:ind w:left="720"/>
+        <w:contextualSpacing/>
+      </w:pPr>
+      <w:r>
+        <w:t>Have a reference to the original array and create a shuffled array that is the size</w:t>
+      </w:r>
+      <w:r>
+        <w:t xml:space="preserve"> </w:t>
+      </w:r>
+      <w:r>
+        <w:t xml:space="preserve">of the input array. Create an </w:t>
+      </w:r>
+      <w:proofErr w:type="spellStart"/>
+      <w:r>
+        <w:t>ArrayList</w:t>
+      </w:r>
+      <w:proofErr w:type="spellEnd"/>
+      <w:r>
+        <w:t xml:space="preserve"> that is a copy at first of the original array.</w:t>
+      </w:r>
+    </w:p>
+    <w:p>
+      <w:pPr>
+        <w:contextualSpacing/>
+      </w:pPr>
+      <w:r>
+        <w:t xml:space="preserve">              </w:t>
+      </w:r>
+    </w:p>
+    <w:p>
+      <w:pPr>
+        <w:contextualSpacing/>
+      </w:pPr>
+      <w:r>
+        <w:t xml:space="preserve">              Build the shuffled array:</w:t>
+      </w:r>
+    </w:p>
+    <w:p>
+      <w:pPr>
+        <w:ind w:left="720"/>
+        <w:contextualSpacing/>
+      </w:pPr>
+      <w:r>
+        <w:t xml:space="preserve">Have a pointer to the end of the </w:t>
+      </w:r>
+      <w:proofErr w:type="spellStart"/>
+      <w:r>
+        <w:t>ArrayList</w:t>
+      </w:r>
+      <w:proofErr w:type="spellEnd"/>
+      <w:r>
+        <w:t xml:space="preserve"> and continually randomly picking an index between</w:t>
+      </w:r>
+      <w:r>
+        <w:t xml:space="preserve"> </w:t>
+      </w:r>
+      <w:r>
+        <w:t>the</w:t>
+      </w:r>
+      <w:r>
+        <w:t xml:space="preserve"> s</w:t>
+      </w:r>
+      <w:r>
+        <w:t>tart</w:t>
+      </w:r>
+      <w:r>
+        <w:t xml:space="preserve"> </w:t>
+      </w:r>
+      <w:r>
+        <w:t>and the end inclusive. Input the randomly picked index's value into the current index of</w:t>
+      </w:r>
+    </w:p>
+    <w:p>
+      <w:pPr>
+        <w:contextualSpacing/>
+      </w:pPr>
+      <w:r>
+        <w:t xml:space="preserve">              the shuffled array. Swap the current value at the random index with the end index's value of the</w:t>
+      </w:r>
+    </w:p>
+    <w:p>
+      <w:pPr>
+        <w:ind w:firstLine="720"/>
+        <w:contextualSpacing/>
+      </w:pPr>
+      <w:proofErr w:type="spellStart"/>
+      <w:r>
+        <w:t>arraylist</w:t>
+      </w:r>
+      <w:proofErr w:type="spellEnd"/>
+      <w:r>
+        <w:t xml:space="preserve"> </w:t>
+      </w:r>
+      <w:r>
+        <w:t>and decrement the end index and increment the insert index. Everything past the end</w:t>
+      </w:r>
+    </w:p>
+    <w:p>
+      <w:pPr>
+        <w:ind w:firstLine="720"/>
+        <w:contextualSpacing/>
+      </w:pPr>
+      <w:r>
+        <w:lastRenderedPageBreak/>
+        <w:t xml:space="preserve">index in the </w:t>
+      </w:r>
+      <w:proofErr w:type="spellStart"/>
+      <w:r>
+        <w:t>arraylist</w:t>
+      </w:r>
+      <w:proofErr w:type="spellEnd"/>
+      <w:r>
+        <w:t xml:space="preserve"> </w:t>
+      </w:r>
+      <w:r>
+        <w:t>are values that have already been picked.</w:t>
+      </w:r>
+    </w:p>
+    <w:p>
+      <w:pPr>
         <w:contextualSpacing/>
       </w:pPr>
     </w:p>
@@ -1332,6 +1483,84 @@
       <w:proofErr w:type="gramEnd"/>
       <w:r>
         <w:t>1) access to the min value at all times.</w:t>
+      </w:r>
+    </w:p>
+    <w:p>
+      <w:pPr>
+        <w:spacing w:line="240" w:lineRule="auto"/>
+        <w:ind w:left="720"/>
+        <w:contextualSpacing/>
+      </w:pPr>
+    </w:p>
+    <w:p>
+      <w:pPr>
+        <w:spacing w:line="240" w:lineRule="auto"/>
+        <w:contextualSpacing/>
+      </w:pPr>
+      <w:r>
+        <w:t>-</w:t>
+      </w:r>
+      <w:r>
+        <w:t>Design</w:t>
+      </w:r>
+      <w:r>
+        <w:t xml:space="preserve"> </w:t>
+      </w:r>
+      <w:r>
+        <w:t>HashSet</w:t>
+      </w:r>
+      <w:r>
+        <w:t xml:space="preserve"> – </w:t>
+      </w:r>
+      <w:r>
+        <w:t>Design</w:t>
+      </w:r>
+      <w:r>
+        <w:t xml:space="preserve"> </w:t>
+      </w:r>
+      <w:r>
+        <w:t>a HashSet without using any built-in hash table libraries.</w:t>
+      </w:r>
+      <w:r>
+        <w:t xml:space="preserve"> </w:t>
+      </w:r>
+      <w:r>
+        <w:t>To be specific, your design should include these functions:</w:t>
+      </w:r>
+    </w:p>
+    <w:p>
+      <w:pPr>
+        <w:spacing w:line="240" w:lineRule="auto"/>
+        <w:contextualSpacing/>
+      </w:pPr>
+      <w:r>
+        <w:t xml:space="preserve">add(value): Insert a value into the HashSet. </w:t>
+      </w:r>
+    </w:p>
+    <w:p>
+      <w:pPr>
+        <w:spacing w:line="240" w:lineRule="auto"/>
+        <w:contextualSpacing/>
+      </w:pPr>
+      <w:r>
+        <w:t>contains(value</w:t>
+      </w:r>
+      <w:proofErr w:type="gramStart"/>
+      <w:r>
+        <w:t>) :</w:t>
+      </w:r>
+      <w:proofErr w:type="gramEnd"/>
+      <w:r>
+        <w:t xml:space="preserve"> Return whether the value exists in the HashSet or not.</w:t>
+      </w:r>
+    </w:p>
+    <w:p>
+      <w:pPr>
+        <w:spacing w:line="240" w:lineRule="auto"/>
+        <w:contextualSpacing/>
+      </w:pPr>
+      <w:r>
+        <w:t>remove(value): Remove a value in the HashSet. If the value does not exist in the HashSet, do nothing.</w:t>
       </w:r>
     </w:p>
     <w:p>
@@ -1348,6 +1577,47 @@
     <w:p>
       <w:pPr>
         <w:spacing w:line="240" w:lineRule="auto"/>
+        <w:ind w:left="720"/>
+        <w:contextualSpacing/>
+      </w:pPr>
+      <w:r>
+        <w:t>Array of size large prime number. Hash each element by taking the mod of the key and</w:t>
+      </w:r>
+      <w:r>
+        <w:t xml:space="preserve"> </w:t>
+      </w:r>
+      <w:r>
+        <w:t xml:space="preserve">the size of the array. If collisions occur, use an </w:t>
+      </w:r>
+      <w:proofErr w:type="spellStart"/>
+      <w:r>
+        <w:t>arraylist</w:t>
+      </w:r>
+      <w:proofErr w:type="spellEnd"/>
+      <w:r>
+        <w:t xml:space="preserve"> to chain elements that hash</w:t>
+      </w:r>
+      <w:r>
+        <w:t xml:space="preserve"> </w:t>
+      </w:r>
+      <w:r>
+        <w:t xml:space="preserve">to the same index. Iterate through the </w:t>
+      </w:r>
+      <w:proofErr w:type="spellStart"/>
+      <w:r>
+        <w:t>arraylist</w:t>
+      </w:r>
+      <w:proofErr w:type="spellEnd"/>
+      <w:r>
+        <w:t xml:space="preserve"> to find the appropriate element.</w:t>
+      </w:r>
+      <w:r>
+        <w:tab/>
+      </w:r>
+    </w:p>
+    <w:p>
+      <w:pPr>
+        <w:spacing w:line="240" w:lineRule="auto"/>
         <w:contextualSpacing/>
         <w:rPr>
           <w:b/>
@@ -1360,38 +1630,174 @@
       <w:pPr>
         <w:spacing w:line="240" w:lineRule="auto"/>
         <w:contextualSpacing/>
+      </w:pPr>
+      <w:r>
+        <w:lastRenderedPageBreak/>
+        <w:t>-</w:t>
+      </w:r>
+      <w:r>
+        <w:t>Design</w:t>
+      </w:r>
+      <w:r>
+        <w:t xml:space="preserve"> </w:t>
+      </w:r>
+      <w:r>
+        <w:t>HashMap</w:t>
+      </w:r>
+      <w:r>
+        <w:t xml:space="preserve"> </w:t>
+      </w:r>
+      <w:r>
+        <w:t>–</w:t>
+      </w:r>
+      <w:r>
+        <w:t xml:space="preserve"> </w:t>
+      </w:r>
+      <w:r>
+        <w:t>Design a HashMap without using any built-in hash table libraries.</w:t>
+      </w:r>
+      <w:r>
+        <w:t xml:space="preserve"> </w:t>
+      </w:r>
+      <w:r>
+        <w:t>To be specific, your design should include these functions:</w:t>
+      </w:r>
+    </w:p>
+    <w:p>
+      <w:pPr>
+        <w:spacing w:line="240" w:lineRule="auto"/>
+        <w:contextualSpacing/>
+      </w:pPr>
+      <w:proofErr w:type="gramStart"/>
+      <w:r>
+        <w:t>put(</w:t>
+      </w:r>
+      <w:proofErr w:type="gramEnd"/>
+      <w:r>
+        <w:t>key, value) : Insert a (key, value) pair into the HashMap. If the value already exists in the HashMap, update the value.</w:t>
+      </w:r>
+    </w:p>
+    <w:p>
+      <w:pPr>
+        <w:spacing w:line="240" w:lineRule="auto"/>
+        <w:contextualSpacing/>
+      </w:pPr>
+      <w:r>
+        <w:t>get(key): Returns the value to which the specified key is mapped, or -1 if this map contains no mapping for the key.</w:t>
+      </w:r>
+    </w:p>
+    <w:p>
+      <w:pPr>
+        <w:spacing w:line="240" w:lineRule="auto"/>
+        <w:contextualSpacing/>
+      </w:pPr>
+      <w:r>
+        <w:t>remove(key</w:t>
+      </w:r>
+      <w:proofErr w:type="gramStart"/>
+      <w:r>
+        <w:t>) :</w:t>
+      </w:r>
+      <w:proofErr w:type="gramEnd"/>
+      <w:r>
+        <w:t xml:space="preserve"> Remove the mapping for the value key if this map contains the mapping for the key.</w:t>
+      </w:r>
+    </w:p>
+    <w:p>
+      <w:pPr>
+        <w:spacing w:line="240" w:lineRule="auto"/>
+        <w:contextualSpacing/>
+      </w:pPr>
+    </w:p>
+    <w:p>
+      <w:pPr>
+        <w:spacing w:line="240" w:lineRule="auto"/>
+        <w:ind w:left="720"/>
+        <w:contextualSpacing/>
+      </w:pPr>
+      <w:r>
+        <w:t>Create an array of a size that is large and a prime number. Hash each key value</w:t>
+      </w:r>
+      <w:r>
+        <w:t xml:space="preserve"> </w:t>
+      </w:r>
+      <w:r>
+        <w:t>by taking the mod of it and the size of the array to find the index. If multiple</w:t>
+      </w:r>
+      <w:r>
+        <w:t xml:space="preserve"> </w:t>
+      </w:r>
+      <w:r>
+        <w:t xml:space="preserve">values Hash to the same index for collisions, create an </w:t>
+      </w:r>
+      <w:proofErr w:type="spellStart"/>
+      <w:r>
+        <w:t>ArrayList</w:t>
+      </w:r>
+      <w:proofErr w:type="spellEnd"/>
+      <w:r>
+        <w:t xml:space="preserve"> in that bucket</w:t>
+      </w:r>
+      <w:r>
+        <w:t xml:space="preserve"> </w:t>
+      </w:r>
+      <w:r>
+        <w:t>to hold each value(chaining). To find a value in a chained bucket, iterate through</w:t>
+      </w:r>
+      <w:r>
+        <w:t xml:space="preserve"> </w:t>
+      </w:r>
+      <w:r>
+        <w:t>the list at that index.</w:t>
+      </w:r>
+    </w:p>
+    <w:p>
+      <w:pPr>
+        <w:spacing w:line="240" w:lineRule="auto"/>
+        <w:contextualSpacing/>
         <w:rPr>
           <w:b/>
           <w:bCs/>
           <w:u w:val="single"/>
         </w:rPr>
       </w:pPr>
-      <w:r>
+    </w:p>
+    <w:p>
+      <w:pPr>
+        <w:spacing w:line="240" w:lineRule="auto"/>
+        <w:contextualSpacing/>
         <w:rPr>
           <w:b/>
           <w:bCs/>
           <w:u w:val="single"/>
         </w:rPr>
-        <w:t>Two Pointer Approach/Sliding Window</w:t>
-      </w:r>
+      </w:pPr>
       <w:r>
         <w:rPr>
           <w:b/>
           <w:bCs/>
           <w:u w:val="single"/>
         </w:rPr>
-        <w:t>:</w:t>
-      </w:r>
-    </w:p>
-    <w:p>
-      <w:pPr>
-        <w:spacing w:line="240" w:lineRule="auto"/>
-        <w:contextualSpacing/>
+        <w:t>Two Pointer Approach/Sliding Window</w:t>
+      </w:r>
+      <w:r>
         <w:rPr>
           <w:b/>
           <w:bCs/>
           <w:u w:val="single"/>
         </w:rPr>
+        <w:t>:</w:t>
+      </w:r>
+    </w:p>
+    <w:p>
+      <w:pPr>
+        <w:spacing w:line="240" w:lineRule="auto"/>
+        <w:contextualSpacing/>
+        <w:rPr>
+          <w:b/>
+          <w:bCs/>
+          <w:u w:val="single"/>
+        </w:rPr>
       </w:pPr>
     </w:p>
     <w:p>
@@ -1530,7 +1936,6 @@
         <w:ind w:left="720"/>
       </w:pPr>
       <w:r>
-        <w:lastRenderedPageBreak/>
         <w:t xml:space="preserve">Sliding window with two pointers approach. Increment right pointer until the end of the string. Keep a </w:t>
       </w:r>
       <w:proofErr w:type="spellStart"/>
@@ -1885,7 +2290,6 @@
           <w:sz w:val="22"/>
           <w:szCs w:val="22"/>
         </w:rPr>
-        <w:lastRenderedPageBreak/>
         <w:t>Sliding Window – Left and right pointer starting at index 0. Keep incrementing right pointer until all the letters in T are in the substring. Move left pointer right until substring does not contain all the letters anymore. Repeat until the right index is at the end. Then keep moving left pointer right until it is no longer a valid substring.  Track the indices that contain all the letters in T and have the smallest difference.</w:t>
       </w:r>
     </w:p>
@@ -1979,6 +2383,7 @@
     </w:p>
     <w:p>
       <w:r>
+        <w:lastRenderedPageBreak/>
         <w:t>-</w:t>
       </w:r>
       <w:r>
@@ -2143,7 +2548,6 @@
         <w:ind w:left="720"/>
       </w:pPr>
       <w:r>
-        <w:lastRenderedPageBreak/>
         <w:t xml:space="preserve">Add all numbers to a HashSet. Iterate through the </w:t>
       </w:r>
       <w:proofErr w:type="spellStart"/>
@@ -2288,6 +2692,7 @@
         <w:rPr>
           <w:rFonts w:eastAsia="Times New Roman" w:cstheme="minorHAnsi"/>
         </w:rPr>
+        <w:lastRenderedPageBreak/>
         <w:t>It can be written as AB (A concatenated with B), where A and B are valid strings, or</w:t>
       </w:r>
     </w:p>
@@ -2447,7 +2852,6 @@
         </w:rPr>
       </w:pPr>
       <w:r>
-        <w:lastRenderedPageBreak/>
         <w:t>-</w:t>
       </w:r>
       <w:r>
@@ -3017,6 +3421,7 @@
         <w:rPr>
           <w:noProof/>
         </w:rPr>
+        <w:lastRenderedPageBreak/>
         <w:drawing>
           <wp:inline distT="0" distB="0" distL="0" distR="0" wp14:anchorId="788F6227" wp14:editId="2FB57046">
             <wp:extent cx="2317750" cy="2453603"/>
@@ -3448,7 +3853,6 @@
         <w:rPr>
           <w:rFonts w:cstheme="minorHAnsi"/>
         </w:rPr>
-        <w:lastRenderedPageBreak/>
         <w:t xml:space="preserve">-Minimum Path Sum – </w:t>
       </w:r>
       <w:r>
@@ -3525,6 +3929,7 @@
     </w:p>
     <w:p>
       <w:r>
+        <w:lastRenderedPageBreak/>
         <w:tab/>
         <w:t>Bottom up = tabulation</w:t>
       </w:r>
@@ -3795,107 +4200,115 @@
         <w:contextualSpacing/>
       </w:pPr>
       <w:r>
+        <w:t xml:space="preserve">Iterate from index 3 to the end of the </w:t>
+      </w:r>
+      <w:proofErr w:type="spellStart"/>
+      <w:r>
+        <w:t>nums</w:t>
+      </w:r>
+      <w:proofErr w:type="spellEnd"/>
+      <w:r>
+        <w:t xml:space="preserve"> array. At each step, put into the tabulate table at that index the </w:t>
+      </w:r>
+      <w:proofErr w:type="gramStart"/>
+      <w:r>
+        <w:t>max(</w:t>
+      </w:r>
+      <w:proofErr w:type="gramEnd"/>
+      <w:r>
+        <w:t xml:space="preserve">tabulate[index - 2] + </w:t>
+      </w:r>
+      <w:proofErr w:type="spellStart"/>
+      <w:r>
+        <w:t>nums</w:t>
+      </w:r>
+      <w:proofErr w:type="spellEnd"/>
+      <w:r>
+        <w:t>[index], tabulate[index - 1]), represents</w:t>
+      </w:r>
+    </w:p>
+    <w:p>
+      <w:pPr>
+        <w:ind w:left="720"/>
+        <w:contextualSpacing/>
+      </w:pPr>
+      <w:r>
+        <w:t>the two options of either robbing the current index house or not.</w:t>
+      </w:r>
+    </w:p>
+    <w:p>
+      <w:pPr>
+        <w:contextualSpacing/>
+      </w:pPr>
+    </w:p>
+    <w:p>
+      <w:pPr>
+        <w:ind w:firstLine="720"/>
+        <w:contextualSpacing/>
+      </w:pPr>
+      <w:r>
+        <w:t>Return the last index value of tabulate table.</w:t>
+      </w:r>
+    </w:p>
+    <w:p>
+      <w:pPr>
+        <w:pStyle w:val="HTMLPreformatted"/>
+      </w:pPr>
+    </w:p>
+    <w:p>
+      <w:pPr>
+        <w:pStyle w:val="HTMLPreformatted"/>
+        <w:rPr>
+          <w:rFonts w:asciiTheme="minorHAnsi" w:hAnsiTheme="minorHAnsi" w:cstheme="minorHAnsi"/>
+          <w:sz w:val="22"/>
+          <w:szCs w:val="22"/>
+        </w:rPr>
+      </w:pPr>
+      <w:r>
+        <w:rPr>
+          <w:rFonts w:asciiTheme="minorHAnsi" w:hAnsiTheme="minorHAnsi" w:cstheme="minorHAnsi"/>
+          <w:sz w:val="22"/>
+          <w:szCs w:val="22"/>
+        </w:rPr>
+        <w:t>-Next Permutation – Rearrange numbers into the next greater permutation of numbers. If it cannot be larger, rearrange them into the lowest possible order (ascending order).</w:t>
+      </w:r>
+    </w:p>
+    <w:p>
+      <w:pPr>
+        <w:pStyle w:val="HTMLPreformatted"/>
+        <w:rPr>
+          <w:rFonts w:asciiTheme="minorHAnsi" w:hAnsiTheme="minorHAnsi" w:cstheme="minorHAnsi"/>
+          <w:sz w:val="22"/>
+          <w:szCs w:val="22"/>
+        </w:rPr>
+      </w:pPr>
+    </w:p>
+    <w:p>
+      <w:pPr>
+        <w:pStyle w:val="HTMLPreformatted"/>
+        <w:ind w:left="720"/>
+        <w:rPr>
+          <w:rFonts w:asciiTheme="minorHAnsi" w:hAnsiTheme="minorHAnsi" w:cstheme="minorHAnsi"/>
+          <w:sz w:val="22"/>
+          <w:szCs w:val="22"/>
+        </w:rPr>
+      </w:pPr>
+      <w:r>
+        <w:rPr>
+          <w:rFonts w:asciiTheme="minorHAnsi" w:hAnsiTheme="minorHAnsi" w:cstheme="minorHAnsi"/>
+          <w:sz w:val="22"/>
+          <w:szCs w:val="22"/>
+        </w:rPr>
+        <w:t xml:space="preserve">Starting from the right and moving left, find the first value that is smaller than the value previous to it (index k). Find the smallest value to the right of index k that is larger than the value at index k.  If there are multiple values that are equal to the smallest value to the right of </w:t>
+      </w:r>
+      <w:r>
+        <w:rPr>
+          <w:rFonts w:asciiTheme="minorHAnsi" w:hAnsiTheme="minorHAnsi" w:cstheme="minorHAnsi"/>
+          <w:sz w:val="22"/>
+          <w:szCs w:val="22"/>
+        </w:rPr>
         <w:lastRenderedPageBreak/>
-        <w:t xml:space="preserve">Iterate from index 3 to the end of the </w:t>
-      </w:r>
-      <w:proofErr w:type="spellStart"/>
-      <w:r>
-        <w:t>nums</w:t>
-      </w:r>
-      <w:proofErr w:type="spellEnd"/>
-      <w:r>
-        <w:t xml:space="preserve"> array. At each step, put into the tabulate table at that index the </w:t>
-      </w:r>
-      <w:proofErr w:type="gramStart"/>
-      <w:r>
-        <w:t>max(</w:t>
-      </w:r>
-      <w:proofErr w:type="gramEnd"/>
-      <w:r>
-        <w:t xml:space="preserve">tabulate[index - 2] + </w:t>
-      </w:r>
-      <w:proofErr w:type="spellStart"/>
-      <w:r>
-        <w:t>nums</w:t>
-      </w:r>
-      <w:proofErr w:type="spellEnd"/>
-      <w:r>
-        <w:t>[index], tabulate[index - 1]), represents</w:t>
-      </w:r>
-    </w:p>
-    <w:p>
-      <w:pPr>
-        <w:ind w:left="720"/>
-        <w:contextualSpacing/>
-      </w:pPr>
-      <w:r>
-        <w:t>the two options of either robbing the current index house or not.</w:t>
-      </w:r>
-    </w:p>
-    <w:p>
-      <w:pPr>
-        <w:contextualSpacing/>
-      </w:pPr>
-    </w:p>
-    <w:p>
-      <w:pPr>
-        <w:ind w:firstLine="720"/>
-        <w:contextualSpacing/>
-      </w:pPr>
-      <w:r>
-        <w:t>Return the last index value of tabulate table.</w:t>
-      </w:r>
-    </w:p>
-    <w:p>
-      <w:pPr>
-        <w:pStyle w:val="HTMLPreformatted"/>
-      </w:pPr>
-    </w:p>
-    <w:p>
-      <w:pPr>
-        <w:pStyle w:val="HTMLPreformatted"/>
-        <w:rPr>
-          <w:rFonts w:asciiTheme="minorHAnsi" w:hAnsiTheme="minorHAnsi" w:cstheme="minorHAnsi"/>
-          <w:sz w:val="22"/>
-          <w:szCs w:val="22"/>
-        </w:rPr>
-      </w:pPr>
-      <w:r>
-        <w:rPr>
-          <w:rFonts w:asciiTheme="minorHAnsi" w:hAnsiTheme="minorHAnsi" w:cstheme="minorHAnsi"/>
-          <w:sz w:val="22"/>
-          <w:szCs w:val="22"/>
-        </w:rPr>
-        <w:t>-Next Permutation – Rearrange numbers into the next greater permutation of numbers. If it cannot be larger, rearrange them into the lowest possible order (ascending order).</w:t>
-      </w:r>
-    </w:p>
-    <w:p>
-      <w:pPr>
-        <w:pStyle w:val="HTMLPreformatted"/>
-        <w:rPr>
-          <w:rFonts w:asciiTheme="minorHAnsi" w:hAnsiTheme="minorHAnsi" w:cstheme="minorHAnsi"/>
-          <w:sz w:val="22"/>
-          <w:szCs w:val="22"/>
-        </w:rPr>
-      </w:pPr>
-    </w:p>
-    <w:p>
-      <w:pPr>
-        <w:pStyle w:val="HTMLPreformatted"/>
-        <w:ind w:left="720"/>
-        <w:rPr>
-          <w:rFonts w:asciiTheme="minorHAnsi" w:hAnsiTheme="minorHAnsi" w:cstheme="minorHAnsi"/>
-          <w:sz w:val="22"/>
-          <w:szCs w:val="22"/>
-        </w:rPr>
-      </w:pPr>
-      <w:r>
-        <w:rPr>
-          <w:rFonts w:asciiTheme="minorHAnsi" w:hAnsiTheme="minorHAnsi" w:cstheme="minorHAnsi"/>
-          <w:sz w:val="22"/>
-          <w:szCs w:val="22"/>
-        </w:rPr>
-        <w:t>Starting from the right and moving left, find the first value that is smaller than the value previous to it (index k). Find the smallest value to the right of index k that is larger than the value at index k.  If there are multiple values that are equal to the smallest value to the right of k, take the rightmost one. Swap the value at index k with the rightmost smallest value to the right of k that is larger than k. Reverse the order of all the elements to the right of k.</w:t>
+        <w:t>k, take the rightmost one. Swap the value at index k with the rightmost smallest value to the right of k that is larger than k. Reverse the order of all the elements to the right of k.</w:t>
       </w:r>
     </w:p>
     <w:p>
@@ -5205,6 +5618,7 @@
         <w:rPr>
           <w:rFonts w:ascii="Courier New" w:hAnsi="Courier New" w:cs="Courier New"/>
         </w:rPr>
+        <w:lastRenderedPageBreak/>
         <w:t xml:space="preserve">// </w:t>
       </w:r>
       <w:r>
@@ -5576,7 +5990,6 @@
         <w:contextualSpacing/>
       </w:pPr>
       <w:r>
-        <w:lastRenderedPageBreak/>
         <w:t xml:space="preserve">Otherwise, if max of left of </w:t>
       </w:r>
       <w:r>
@@ -5714,6 +6127,7 @@
         <w:rPr>
           <w:noProof/>
         </w:rPr>
+        <w:lastRenderedPageBreak/>
         <w:drawing>
           <wp:inline distT="0" distB="0" distL="0" distR="0" wp14:anchorId="4D70BA5A" wp14:editId="0D27B909">
             <wp:extent cx="2140630" cy="2800350"/>
@@ -5877,7 +6291,6 @@
     </w:p>
     <w:p>
       <w:r>
-        <w:lastRenderedPageBreak/>
         <w:tab/>
         <w:t xml:space="preserve">HashMap of number to counts. </w:t>
       </w:r>
@@ -5948,6 +6361,7 @@
     </w:p>
     <w:p>
       <w:r>
+        <w:lastRenderedPageBreak/>
         <w:t xml:space="preserve">-Merge Sorted Arrays – Two sorted arrays, the first array has enough buffer space at end to hold the second array. </w:t>
       </w:r>
     </w:p>
@@ -6219,157 +6633,157 @@
         <w:contextualSpacing/>
       </w:pPr>
       <w:r>
+        <w:t xml:space="preserve">        else if (</w:t>
+      </w:r>
+      <w:proofErr w:type="spellStart"/>
+      <w:proofErr w:type="gramStart"/>
+      <w:r>
+        <w:t>word.charAt</w:t>
+      </w:r>
+      <w:proofErr w:type="spellEnd"/>
+      <w:proofErr w:type="gramEnd"/>
+      <w:r>
+        <w:t>(count) != board[y][x])</w:t>
+      </w:r>
+    </w:p>
+    <w:p>
+      <w:pPr>
+        <w:spacing w:line="240" w:lineRule="auto"/>
+        <w:ind w:left="720"/>
+        <w:contextualSpacing/>
+      </w:pPr>
+      <w:r>
+        <w:t xml:space="preserve">        {</w:t>
+      </w:r>
+    </w:p>
+    <w:p>
+      <w:pPr>
+        <w:spacing w:line="240" w:lineRule="auto"/>
+        <w:ind w:left="720"/>
+        <w:contextualSpacing/>
+      </w:pPr>
+      <w:r>
+        <w:t xml:space="preserve">            return false;</w:t>
+      </w:r>
+    </w:p>
+    <w:p>
+      <w:pPr>
+        <w:spacing w:line="240" w:lineRule="auto"/>
+        <w:ind w:left="720"/>
+        <w:contextualSpacing/>
+      </w:pPr>
+      <w:r>
+        <w:t xml:space="preserve">        }</w:t>
+      </w:r>
+    </w:p>
+    <w:p>
+      <w:pPr>
+        <w:spacing w:line="240" w:lineRule="auto"/>
+        <w:ind w:left="720"/>
+        <w:contextualSpacing/>
+      </w:pPr>
+      <w:r>
+        <w:t xml:space="preserve">        else if (visited[y][x])</w:t>
+      </w:r>
+    </w:p>
+    <w:p>
+      <w:pPr>
+        <w:spacing w:line="240" w:lineRule="auto"/>
+        <w:ind w:left="720"/>
+        <w:contextualSpacing/>
+      </w:pPr>
+      <w:r>
+        <w:t xml:space="preserve">        {</w:t>
+      </w:r>
+    </w:p>
+    <w:p>
+      <w:pPr>
+        <w:spacing w:line="240" w:lineRule="auto"/>
+        <w:ind w:left="720"/>
+        <w:contextualSpacing/>
+      </w:pPr>
+      <w:r>
+        <w:t xml:space="preserve">            return false;</w:t>
+      </w:r>
+    </w:p>
+    <w:p>
+      <w:pPr>
+        <w:spacing w:line="240" w:lineRule="auto"/>
+        <w:ind w:left="720"/>
+        <w:contextualSpacing/>
+      </w:pPr>
+      <w:r>
+        <w:t xml:space="preserve">        }</w:t>
+      </w:r>
+    </w:p>
+    <w:p>
+      <w:pPr>
+        <w:spacing w:line="240" w:lineRule="auto"/>
+        <w:ind w:left="720"/>
+        <w:contextualSpacing/>
+      </w:pPr>
+      <w:r>
+        <w:t xml:space="preserve">        else if (count == </w:t>
+      </w:r>
+      <w:proofErr w:type="spellStart"/>
+      <w:proofErr w:type="gramStart"/>
+      <w:r>
+        <w:t>word.length</w:t>
+      </w:r>
+      <w:proofErr w:type="spellEnd"/>
+      <w:proofErr w:type="gramEnd"/>
+      <w:r>
+        <w:t>() - 1)</w:t>
+      </w:r>
+    </w:p>
+    <w:p>
+      <w:pPr>
+        <w:spacing w:line="240" w:lineRule="auto"/>
+        <w:ind w:left="720"/>
+        <w:contextualSpacing/>
+      </w:pPr>
+      <w:r>
+        <w:t xml:space="preserve">        {</w:t>
+      </w:r>
+    </w:p>
+    <w:p>
+      <w:pPr>
+        <w:spacing w:line="240" w:lineRule="auto"/>
+        <w:ind w:left="720"/>
+        <w:contextualSpacing/>
+      </w:pPr>
+      <w:r>
+        <w:t xml:space="preserve">            return </w:t>
+      </w:r>
+      <w:proofErr w:type="spellStart"/>
+      <w:proofErr w:type="gramStart"/>
+      <w:r>
+        <w:t>word.charAt</w:t>
+      </w:r>
+      <w:proofErr w:type="spellEnd"/>
+      <w:proofErr w:type="gramEnd"/>
+      <w:r>
+        <w:t>(count) == board[y][x];</w:t>
+      </w:r>
+    </w:p>
+    <w:p>
+      <w:pPr>
+        <w:spacing w:line="240" w:lineRule="auto"/>
+        <w:ind w:left="720"/>
+        <w:contextualSpacing/>
+      </w:pPr>
+      <w:r>
+        <w:t xml:space="preserve">        }</w:t>
+      </w:r>
+    </w:p>
+    <w:p>
+      <w:pPr>
+        <w:spacing w:line="240" w:lineRule="auto"/>
+        <w:ind w:left="720"/>
+        <w:contextualSpacing/>
+      </w:pPr>
+      <w:r>
         <w:lastRenderedPageBreak/>
-        <w:t xml:space="preserve">        else if (</w:t>
-      </w:r>
-      <w:proofErr w:type="spellStart"/>
-      <w:proofErr w:type="gramStart"/>
-      <w:r>
-        <w:t>word.charAt</w:t>
-      </w:r>
-      <w:proofErr w:type="spellEnd"/>
-      <w:proofErr w:type="gramEnd"/>
-      <w:r>
-        <w:t>(count) != board[y][x])</w:t>
-      </w:r>
-    </w:p>
-    <w:p>
-      <w:pPr>
-        <w:spacing w:line="240" w:lineRule="auto"/>
-        <w:ind w:left="720"/>
-        <w:contextualSpacing/>
-      </w:pPr>
-      <w:r>
-        <w:t xml:space="preserve">        {</w:t>
-      </w:r>
-    </w:p>
-    <w:p>
-      <w:pPr>
-        <w:spacing w:line="240" w:lineRule="auto"/>
-        <w:ind w:left="720"/>
-        <w:contextualSpacing/>
-      </w:pPr>
-      <w:r>
-        <w:t xml:space="preserve">            return false;</w:t>
-      </w:r>
-    </w:p>
-    <w:p>
-      <w:pPr>
-        <w:spacing w:line="240" w:lineRule="auto"/>
-        <w:ind w:left="720"/>
-        <w:contextualSpacing/>
-      </w:pPr>
-      <w:r>
-        <w:t xml:space="preserve">        }</w:t>
-      </w:r>
-    </w:p>
-    <w:p>
-      <w:pPr>
-        <w:spacing w:line="240" w:lineRule="auto"/>
-        <w:ind w:left="720"/>
-        <w:contextualSpacing/>
-      </w:pPr>
-      <w:r>
-        <w:t xml:space="preserve">        else if (visited[y][x])</w:t>
-      </w:r>
-    </w:p>
-    <w:p>
-      <w:pPr>
-        <w:spacing w:line="240" w:lineRule="auto"/>
-        <w:ind w:left="720"/>
-        <w:contextualSpacing/>
-      </w:pPr>
-      <w:r>
-        <w:t xml:space="preserve">        {</w:t>
-      </w:r>
-    </w:p>
-    <w:p>
-      <w:pPr>
-        <w:spacing w:line="240" w:lineRule="auto"/>
-        <w:ind w:left="720"/>
-        <w:contextualSpacing/>
-      </w:pPr>
-      <w:r>
-        <w:t xml:space="preserve">            return false;</w:t>
-      </w:r>
-    </w:p>
-    <w:p>
-      <w:pPr>
-        <w:spacing w:line="240" w:lineRule="auto"/>
-        <w:ind w:left="720"/>
-        <w:contextualSpacing/>
-      </w:pPr>
-      <w:r>
-        <w:t xml:space="preserve">        }</w:t>
-      </w:r>
-    </w:p>
-    <w:p>
-      <w:pPr>
-        <w:spacing w:line="240" w:lineRule="auto"/>
-        <w:ind w:left="720"/>
-        <w:contextualSpacing/>
-      </w:pPr>
-      <w:r>
-        <w:t xml:space="preserve">        else if (count == </w:t>
-      </w:r>
-      <w:proofErr w:type="spellStart"/>
-      <w:proofErr w:type="gramStart"/>
-      <w:r>
-        <w:t>word.length</w:t>
-      </w:r>
-      <w:proofErr w:type="spellEnd"/>
-      <w:proofErr w:type="gramEnd"/>
-      <w:r>
-        <w:t>() - 1)</w:t>
-      </w:r>
-    </w:p>
-    <w:p>
-      <w:pPr>
-        <w:spacing w:line="240" w:lineRule="auto"/>
-        <w:ind w:left="720"/>
-        <w:contextualSpacing/>
-      </w:pPr>
-      <w:r>
-        <w:t xml:space="preserve">        {</w:t>
-      </w:r>
-    </w:p>
-    <w:p>
-      <w:pPr>
-        <w:spacing w:line="240" w:lineRule="auto"/>
-        <w:ind w:left="720"/>
-        <w:contextualSpacing/>
-      </w:pPr>
-      <w:r>
-        <w:t xml:space="preserve">            return </w:t>
-      </w:r>
-      <w:proofErr w:type="spellStart"/>
-      <w:proofErr w:type="gramStart"/>
-      <w:r>
-        <w:t>word.charAt</w:t>
-      </w:r>
-      <w:proofErr w:type="spellEnd"/>
-      <w:proofErr w:type="gramEnd"/>
-      <w:r>
-        <w:t>(count) == board[y][x];</w:t>
-      </w:r>
-    </w:p>
-    <w:p>
-      <w:pPr>
-        <w:spacing w:line="240" w:lineRule="auto"/>
-        <w:ind w:left="720"/>
-        <w:contextualSpacing/>
-      </w:pPr>
-      <w:r>
-        <w:t xml:space="preserve">        }</w:t>
-      </w:r>
-    </w:p>
-    <w:p>
-      <w:pPr>
-        <w:spacing w:line="240" w:lineRule="auto"/>
-        <w:ind w:left="720"/>
-        <w:contextualSpacing/>
-      </w:pPr>
-      <w:r>
         <w:t xml:space="preserve">        else</w:t>
       </w:r>
     </w:p>
@@ -6761,134 +7175,134 @@
         <w:contextualSpacing/>
       </w:pPr>
       <w:r>
+        <w:t>Recursive</w:t>
+      </w:r>
+      <w:r>
+        <w:t xml:space="preserve"> calls:    </w:t>
+      </w:r>
+    </w:p>
+    <w:p>
+      <w:pPr>
+        <w:spacing w:line="240" w:lineRule="auto"/>
+        <w:ind w:left="720"/>
+        <w:contextualSpacing/>
+      </w:pPr>
+      <w:r>
+        <w:t xml:space="preserve">     1</w:t>
+      </w:r>
+    </w:p>
+    <w:p>
+      <w:pPr>
+        <w:spacing w:line="240" w:lineRule="auto"/>
+        <w:contextualSpacing/>
+      </w:pPr>
+      <w:r>
+        <w:t xml:space="preserve">                    1 1</w:t>
+      </w:r>
+    </w:p>
+    <w:p>
+      <w:pPr>
+        <w:spacing w:line="240" w:lineRule="auto"/>
+        <w:contextualSpacing/>
+      </w:pPr>
+      <w:r>
+        <w:t xml:space="preserve">                    1 1 1</w:t>
+      </w:r>
+    </w:p>
+    <w:p>
+      <w:pPr>
+        <w:spacing w:line="240" w:lineRule="auto"/>
+        <w:contextualSpacing/>
+      </w:pPr>
+      <w:r>
+        <w:t xml:space="preserve">                    1 1 1 1</w:t>
+      </w:r>
+    </w:p>
+    <w:p>
+      <w:pPr>
+        <w:spacing w:line="240" w:lineRule="auto"/>
+        <w:contextualSpacing/>
+      </w:pPr>
+      <w:r>
+        <w:t xml:space="preserve">                    ...</w:t>
+      </w:r>
+    </w:p>
+    <w:p>
+      <w:pPr>
+        <w:spacing w:line="240" w:lineRule="auto"/>
+        <w:contextualSpacing/>
+      </w:pPr>
+      <w:r>
+        <w:t xml:space="preserve">                    ...</w:t>
+      </w:r>
+    </w:p>
+    <w:p>
+      <w:pPr>
+        <w:spacing w:line="240" w:lineRule="auto"/>
+        <w:contextualSpacing/>
+      </w:pPr>
+      <w:r>
+        <w:t xml:space="preserve">                    1 1 1 1 1 1 1 1 1 1 --&gt; add to list</w:t>
+      </w:r>
+    </w:p>
+    <w:p>
+      <w:pPr>
+        <w:spacing w:line="240" w:lineRule="auto"/>
+        <w:contextualSpacing/>
+      </w:pPr>
+      <w:r>
+        <w:t xml:space="preserve">           1 1 1 1 1 1 1 1 1   --&gt; back up recursive call stack, last 1 removed</w:t>
+      </w:r>
+      <w:r>
+        <w:t xml:space="preserve"> (nothing added, sum + 2 &gt; target)</w:t>
+      </w:r>
+    </w:p>
+    <w:p>
+      <w:pPr>
+        <w:spacing w:line="240" w:lineRule="auto"/>
+        <w:contextualSpacing/>
+      </w:pPr>
+      <w:r>
+        <w:t xml:space="preserve">          </w:t>
+      </w:r>
+      <w:r>
+        <w:t xml:space="preserve"> </w:t>
+      </w:r>
+      <w:r>
+        <w:t>1 1 1 1 1 1 1 1     --&gt; up recursive call stack, remo</w:t>
+      </w:r>
+      <w:r>
+        <w:t>v</w:t>
+      </w:r>
+      <w:r>
+        <w:t>es 1</w:t>
+      </w:r>
+      <w:r>
+        <w:t xml:space="preserve"> (nothing added, sum + 2 &gt; target)</w:t>
+      </w:r>
+    </w:p>
+    <w:p>
+      <w:pPr>
+        <w:spacing w:line="240" w:lineRule="auto"/>
+        <w:contextualSpacing/>
+      </w:pPr>
+      <w:r>
+        <w:t xml:space="preserve">                    1 1 1 1 1 1 1 1 2   --&gt; add to list</w:t>
+      </w:r>
+    </w:p>
+    <w:p>
+      <w:pPr>
+        <w:spacing w:line="240" w:lineRule="auto"/>
+        <w:contextualSpacing/>
+      </w:pPr>
+    </w:p>
+    <w:p>
+      <w:pPr>
+        <w:spacing w:line="240" w:lineRule="auto"/>
+        <w:contextualSpacing/>
+      </w:pPr>
+      <w:r>
         <w:lastRenderedPageBreak/>
-        <w:t>Recursive</w:t>
-      </w:r>
-      <w:r>
-        <w:t xml:space="preserve"> calls:    </w:t>
-      </w:r>
-    </w:p>
-    <w:p>
-      <w:pPr>
-        <w:spacing w:line="240" w:lineRule="auto"/>
-        <w:ind w:left="720"/>
-        <w:contextualSpacing/>
-      </w:pPr>
-      <w:r>
-        <w:t xml:space="preserve">     1</w:t>
-      </w:r>
-    </w:p>
-    <w:p>
-      <w:pPr>
-        <w:spacing w:line="240" w:lineRule="auto"/>
-        <w:contextualSpacing/>
-      </w:pPr>
-      <w:r>
-        <w:t xml:space="preserve">                    1 1</w:t>
-      </w:r>
-    </w:p>
-    <w:p>
-      <w:pPr>
-        <w:spacing w:line="240" w:lineRule="auto"/>
-        <w:contextualSpacing/>
-      </w:pPr>
-      <w:r>
-        <w:t xml:space="preserve">                    1 1 1</w:t>
-      </w:r>
-    </w:p>
-    <w:p>
-      <w:pPr>
-        <w:spacing w:line="240" w:lineRule="auto"/>
-        <w:contextualSpacing/>
-      </w:pPr>
-      <w:r>
-        <w:t xml:space="preserve">                    1 1 1 1</w:t>
-      </w:r>
-    </w:p>
-    <w:p>
-      <w:pPr>
-        <w:spacing w:line="240" w:lineRule="auto"/>
-        <w:contextualSpacing/>
-      </w:pPr>
-      <w:r>
-        <w:t xml:space="preserve">                    ...</w:t>
-      </w:r>
-    </w:p>
-    <w:p>
-      <w:pPr>
-        <w:spacing w:line="240" w:lineRule="auto"/>
-        <w:contextualSpacing/>
-      </w:pPr>
-      <w:r>
-        <w:t xml:space="preserve">                    ...</w:t>
-      </w:r>
-    </w:p>
-    <w:p>
-      <w:pPr>
-        <w:spacing w:line="240" w:lineRule="auto"/>
-        <w:contextualSpacing/>
-      </w:pPr>
-      <w:r>
-        <w:t xml:space="preserve">                    1 1 1 1 1 1 1 1 1 1 --&gt; add to list</w:t>
-      </w:r>
-    </w:p>
-    <w:p>
-      <w:pPr>
-        <w:spacing w:line="240" w:lineRule="auto"/>
-        <w:contextualSpacing/>
-      </w:pPr>
-      <w:r>
-        <w:t xml:space="preserve">           1 1 1 1 1 1 1 1 1   --&gt; back up recursive call stack, last 1 removed</w:t>
-      </w:r>
-      <w:r>
-        <w:t xml:space="preserve"> (nothing added, sum + 2 &gt; target)</w:t>
-      </w:r>
-    </w:p>
-    <w:p>
-      <w:pPr>
-        <w:spacing w:line="240" w:lineRule="auto"/>
-        <w:contextualSpacing/>
-      </w:pPr>
-      <w:r>
-        <w:t xml:space="preserve">          </w:t>
-      </w:r>
-      <w:r>
-        <w:t xml:space="preserve"> </w:t>
-      </w:r>
-      <w:r>
-        <w:t>1 1 1 1 1 1 1 1     --&gt; up recursive call stack, remo</w:t>
-      </w:r>
-      <w:r>
-        <w:t>v</w:t>
-      </w:r>
-      <w:r>
-        <w:t>es 1</w:t>
-      </w:r>
-      <w:r>
-        <w:t xml:space="preserve"> (nothing added, sum + 2 &gt; target)</w:t>
-      </w:r>
-    </w:p>
-    <w:p>
-      <w:pPr>
-        <w:spacing w:line="240" w:lineRule="auto"/>
-        <w:contextualSpacing/>
-      </w:pPr>
-      <w:r>
-        <w:t xml:space="preserve">                    1 1 1 1 1 1 1 1 2   --&gt; add to list</w:t>
-      </w:r>
-    </w:p>
-    <w:p>
-      <w:pPr>
-        <w:spacing w:line="240" w:lineRule="auto"/>
-        <w:contextualSpacing/>
-      </w:pPr>
-    </w:p>
-    <w:p>
-      <w:pPr>
-        <w:spacing w:line="240" w:lineRule="auto"/>
-        <w:contextualSpacing/>
-      </w:pPr>
-      <w:r>
         <w:t xml:space="preserve">                    ..</w:t>
       </w:r>
     </w:p>
@@ -7088,82 +7502,82 @@
         <w:contextualSpacing/>
       </w:pPr>
       <w:r>
+        <w:t xml:space="preserve">              1, 2, 3 --&gt; add</w:t>
+      </w:r>
+    </w:p>
+    <w:p>
+      <w:pPr>
+        <w:ind w:left="720"/>
+        <w:contextualSpacing/>
+      </w:pPr>
+      <w:r>
+        <w:t xml:space="preserve">              1, 2    --&gt; add</w:t>
+      </w:r>
+    </w:p>
+    <w:p>
+      <w:pPr>
+        <w:ind w:left="720"/>
+        <w:contextualSpacing/>
+      </w:pPr>
+      <w:r>
+        <w:t xml:space="preserve">              1, 3    --&gt; add</w:t>
+      </w:r>
+    </w:p>
+    <w:p>
+      <w:pPr>
+        <w:ind w:left="720"/>
+        <w:contextualSpacing/>
+      </w:pPr>
+      <w:r>
+        <w:t xml:space="preserve">              1       --&gt; add</w:t>
+      </w:r>
+    </w:p>
+    <w:p>
+      <w:pPr>
+        <w:ind w:left="720"/>
+        <w:contextualSpacing/>
+      </w:pPr>
+      <w:r>
+        <w:t xml:space="preserve">              2, 3    --&gt; add</w:t>
+      </w:r>
+    </w:p>
+    <w:p>
+      <w:pPr>
+        <w:ind w:left="720"/>
+        <w:contextualSpacing/>
+      </w:pPr>
+      <w:r>
+        <w:t xml:space="preserve">              2       --&gt; add</w:t>
+      </w:r>
+    </w:p>
+    <w:p>
+      <w:pPr>
+        <w:ind w:left="720"/>
+        <w:contextualSpacing/>
+      </w:pPr>
+      <w:r>
+        <w:t xml:space="preserve">              3       --&gt; add</w:t>
+      </w:r>
+    </w:p>
+    <w:p>
+      <w:pPr>
+        <w:ind w:left="720"/>
+        <w:contextualSpacing/>
+      </w:pPr>
+      <w:r>
+        <w:t xml:space="preserve">              null    --&gt; add</w:t>
+      </w:r>
+    </w:p>
+    <w:p>
+      <w:pPr>
+        <w:ind w:left="720"/>
+        <w:contextualSpacing/>
+      </w:pPr>
+      <w:r>
+        <w:rPr>
+          <w:noProof/>
+        </w:rPr>
         <w:lastRenderedPageBreak/>
-        <w:t xml:space="preserve">              1, 2, 3 --&gt; add</w:t>
-      </w:r>
-    </w:p>
-    <w:p>
-      <w:pPr>
-        <w:ind w:left="720"/>
-        <w:contextualSpacing/>
-      </w:pPr>
-      <w:r>
-        <w:t xml:space="preserve">              1, 2    --&gt; add</w:t>
-      </w:r>
-    </w:p>
-    <w:p>
-      <w:pPr>
-        <w:ind w:left="720"/>
-        <w:contextualSpacing/>
-      </w:pPr>
-      <w:r>
-        <w:t xml:space="preserve">              1, 3    --&gt; add</w:t>
-      </w:r>
-    </w:p>
-    <w:p>
-      <w:pPr>
-        <w:ind w:left="720"/>
-        <w:contextualSpacing/>
-      </w:pPr>
-      <w:r>
-        <w:t xml:space="preserve">              1       --&gt; add</w:t>
-      </w:r>
-    </w:p>
-    <w:p>
-      <w:pPr>
-        <w:ind w:left="720"/>
-        <w:contextualSpacing/>
-      </w:pPr>
-      <w:r>
-        <w:t xml:space="preserve">              2, 3    --&gt; add</w:t>
-      </w:r>
-    </w:p>
-    <w:p>
-      <w:pPr>
-        <w:ind w:left="720"/>
-        <w:contextualSpacing/>
-      </w:pPr>
-      <w:r>
-        <w:t xml:space="preserve">              2       --&gt; add</w:t>
-      </w:r>
-    </w:p>
-    <w:p>
-      <w:pPr>
-        <w:ind w:left="720"/>
-        <w:contextualSpacing/>
-      </w:pPr>
-      <w:r>
-        <w:t xml:space="preserve">              3       --&gt; add</w:t>
-      </w:r>
-    </w:p>
-    <w:p>
-      <w:pPr>
-        <w:ind w:left="720"/>
-        <w:contextualSpacing/>
-      </w:pPr>
-      <w:r>
-        <w:t xml:space="preserve">              null    --&gt; add</w:t>
-      </w:r>
-    </w:p>
-    <w:p>
-      <w:pPr>
-        <w:ind w:left="720"/>
-        <w:contextualSpacing/>
-      </w:pPr>
-      <w:r>
-        <w:rPr>
-          <w:noProof/>
-        </w:rPr>
         <w:drawing>
           <wp:inline distT="0" distB="0" distL="0" distR="0" wp14:anchorId="2FE09CD9" wp14:editId="0AE81E4F">
             <wp:extent cx="4038600" cy="1906254"/>
@@ -7601,6 +8015,266 @@
       </w:r>
     </w:p>
     <w:p>
+      <w:pPr>
+        <w:spacing w:line="240" w:lineRule="auto"/>
+        <w:contextualSpacing/>
+      </w:pPr>
+      <w:r>
+        <w:t>-</w:t>
+      </w:r>
+      <w:r>
+        <w:t>Text</w:t>
+      </w:r>
+      <w:r>
+        <w:t xml:space="preserve"> </w:t>
+      </w:r>
+      <w:r>
+        <w:t>Justification</w:t>
+      </w:r>
+      <w:r>
+        <w:t xml:space="preserve"> – </w:t>
+      </w:r>
+      <w:r>
+        <w:t xml:space="preserve">Given an array of words and a width </w:t>
+      </w:r>
+      <w:proofErr w:type="spellStart"/>
+      <w:r>
+        <w:t>maxWidth</w:t>
+      </w:r>
+      <w:proofErr w:type="spellEnd"/>
+      <w:r>
+        <w:t>, format the text such that each line has</w:t>
+      </w:r>
+      <w:r>
+        <w:t xml:space="preserve"> </w:t>
+      </w:r>
+      <w:r>
+        <w:t xml:space="preserve">exactly </w:t>
+      </w:r>
+      <w:proofErr w:type="spellStart"/>
+      <w:r>
+        <w:t>maxWidth</w:t>
+      </w:r>
+      <w:proofErr w:type="spellEnd"/>
+      <w:r>
+        <w:t xml:space="preserve"> characters and is fully (left and right) justified.</w:t>
+      </w:r>
+      <w:r>
+        <w:t xml:space="preserve"> </w:t>
+      </w:r>
+      <w:r>
+        <w:t>You should pack your words in a greedy approach; that is, pack as many words as you</w:t>
+      </w:r>
+      <w:r>
+        <w:t xml:space="preserve"> </w:t>
+      </w:r>
+      <w:r>
+        <w:t xml:space="preserve">can in each line. Pad extra spaces ' ' when necessary so that each line has exactly </w:t>
+      </w:r>
+      <w:proofErr w:type="spellStart"/>
+      <w:r>
+        <w:t>maxWidth</w:t>
+      </w:r>
+      <w:proofErr w:type="spellEnd"/>
+      <w:r>
+        <w:t xml:space="preserve"> characters.</w:t>
+      </w:r>
+      <w:r>
+        <w:t xml:space="preserve"> </w:t>
+      </w:r>
+      <w:r>
+        <w:t>Extra spaces between words should be distributed as evenly as possible. If the number of spaces</w:t>
+      </w:r>
+      <w:r>
+        <w:t xml:space="preserve"> </w:t>
+      </w:r>
+      <w:r>
+        <w:t>on a line do not divide evenly between words, the empty slots on the left will be assigned more</w:t>
+      </w:r>
+      <w:r>
+        <w:t xml:space="preserve"> </w:t>
+      </w:r>
+      <w:r>
+        <w:t>spaces than the slots on the right.</w:t>
+      </w:r>
+      <w:r>
+        <w:t xml:space="preserve"> </w:t>
+      </w:r>
+      <w:r>
+        <w:t>For the last line of text, it should be left justified and no extra space is inserted between words.</w:t>
+      </w:r>
+    </w:p>
+    <w:p>
+      <w:pPr>
+        <w:spacing w:line="240" w:lineRule="auto"/>
+        <w:contextualSpacing/>
+      </w:pPr>
+    </w:p>
+    <w:p>
+      <w:pPr>
+        <w:spacing w:line="240" w:lineRule="auto"/>
+        <w:ind w:left="720"/>
+        <w:contextualSpacing/>
+      </w:pPr>
+      <w:r>
+        <w:lastRenderedPageBreak/>
+        <w:t>Iterate through the words array. Count the number of strings that can be</w:t>
+      </w:r>
+      <w:r>
+        <w:t xml:space="preserve"> </w:t>
+      </w:r>
+      <w:r>
+        <w:t>put into a single line, factoring in the at minimum 1 space in between each character.</w:t>
+      </w:r>
+      <w:r>
+        <w:t xml:space="preserve"> </w:t>
+      </w:r>
+      <w:r>
+        <w:t>(Also factoring in the last word does not need a space after it.)</w:t>
+      </w:r>
+    </w:p>
+    <w:p>
+      <w:pPr>
+        <w:spacing w:line="240" w:lineRule="auto"/>
+        <w:contextualSpacing/>
+      </w:pPr>
+    </w:p>
+    <w:p>
+      <w:pPr>
+        <w:spacing w:line="240" w:lineRule="auto"/>
+        <w:contextualSpacing/>
+      </w:pPr>
+      <w:r>
+        <w:t xml:space="preserve">           </w:t>
+      </w:r>
+      <w:r>
+        <w:tab/>
+      </w:r>
+      <w:r>
+        <w:t xml:space="preserve">Special case: If only 1 word can go on the line, pad up until </w:t>
+      </w:r>
+      <w:proofErr w:type="spellStart"/>
+      <w:r>
+        <w:t>maxWidth</w:t>
+      </w:r>
+      <w:proofErr w:type="spellEnd"/>
+      <w:r>
+        <w:t xml:space="preserve"> after the word</w:t>
+      </w:r>
+    </w:p>
+    <w:p>
+      <w:pPr>
+        <w:spacing w:line="240" w:lineRule="auto"/>
+        <w:contextualSpacing/>
+      </w:pPr>
+      <w:r>
+        <w:t xml:space="preserve">                            with spaces and continue to the next iteration.</w:t>
+      </w:r>
+    </w:p>
+    <w:p>
+      <w:pPr>
+        <w:spacing w:line="240" w:lineRule="auto"/>
+        <w:contextualSpacing/>
+      </w:pPr>
+    </w:p>
+    <w:p>
+      <w:pPr>
+        <w:spacing w:line="240" w:lineRule="auto"/>
+        <w:contextualSpacing/>
+      </w:pPr>
+      <w:r>
+        <w:t xml:space="preserve">              Otherwise - # of separations = # words - 1. The number of spaces between each word is</w:t>
+      </w:r>
+    </w:p>
+    <w:p>
+      <w:pPr>
+        <w:spacing w:line="240" w:lineRule="auto"/>
+        <w:contextualSpacing/>
+      </w:pPr>
+      <w:r>
+        <w:t xml:space="preserve">                          </w:t>
+      </w:r>
+      <w:proofErr w:type="spellStart"/>
+      <w:r>
+        <w:t>maxWitdh</w:t>
+      </w:r>
+      <w:proofErr w:type="spellEnd"/>
+      <w:r>
+        <w:t xml:space="preserve"> - #characters of words in line / # of </w:t>
+      </w:r>
+      <w:proofErr w:type="spellStart"/>
+      <w:r>
+        <w:t>seperations</w:t>
+      </w:r>
+      <w:proofErr w:type="spellEnd"/>
+      <w:r>
+        <w:t xml:space="preserve">. Leftover = </w:t>
+      </w:r>
+    </w:p>
+    <w:p>
+      <w:pPr>
+        <w:spacing w:line="240" w:lineRule="auto"/>
+        <w:contextualSpacing/>
+      </w:pPr>
+      <w:r>
+        <w:t xml:space="preserve">                          #characters of words in line % # of separations. For each separation at the</w:t>
+      </w:r>
+    </w:p>
+    <w:p>
+      <w:pPr>
+        <w:spacing w:line="240" w:lineRule="auto"/>
+        <w:contextualSpacing/>
+      </w:pPr>
+      <w:r>
+        <w:t xml:space="preserve">                          start, add 1 space on top of number of spaces if there is still leftover. After adding</w:t>
+      </w:r>
+    </w:p>
+    <w:p>
+      <w:pPr>
+        <w:spacing w:line="240" w:lineRule="auto"/>
+        <w:contextualSpacing/>
+      </w:pPr>
+      <w:r>
+        <w:t xml:space="preserve">                          the extra space, decrement leftover count.</w:t>
+      </w:r>
+    </w:p>
+    <w:p>
+      <w:pPr>
+        <w:spacing w:line="240" w:lineRule="auto"/>
+        <w:contextualSpacing/>
+      </w:pPr>
+    </w:p>
+    <w:p>
+      <w:pPr>
+        <w:spacing w:line="240" w:lineRule="auto"/>
+        <w:ind w:left="700"/>
+        <w:contextualSpacing/>
+      </w:pPr>
+      <w:r>
+        <w:t>Remove the last line and separate each word with 1 space and pad the end with extra spaces until</w:t>
+      </w:r>
+      <w:r>
+        <w:t xml:space="preserve"> </w:t>
+      </w:r>
+      <w:r>
+        <w:t xml:space="preserve">the line equals </w:t>
+      </w:r>
+      <w:proofErr w:type="spellStart"/>
+      <w:r>
+        <w:t>maxWidth</w:t>
+      </w:r>
+      <w:proofErr w:type="spellEnd"/>
+      <w:r>
+        <w:t>.</w:t>
+      </w:r>
+    </w:p>
+    <w:p>
+      <w:pPr>
+        <w:spacing w:line="240" w:lineRule="auto"/>
+        <w:contextualSpacing/>
+      </w:pPr>
+    </w:p>
+    <w:p>
       <w:r>
         <w:t xml:space="preserve">-Word Ladder – Given </w:t>
       </w:r>
@@ -7709,11 +8383,7 @@
         <w:t xml:space="preserve"> into the map with the new word as the key</w:t>
       </w:r>
       <w:r>
-        <w:t xml:space="preserve"> Put the new word into the queue. If </w:t>
-      </w:r>
-      <w:r>
-        <w:lastRenderedPageBreak/>
-        <w:t xml:space="preserve">the current word equals the end word, get the </w:t>
+        <w:t xml:space="preserve"> Put the new word into the queue. If the current word equals the end word, get the </w:t>
       </w:r>
       <w:proofErr w:type="spellStart"/>
       <w:r>
@@ -7913,6 +8583,7 @@
         <w:ind w:left="720"/>
       </w:pPr>
       <w:r>
+        <w:lastRenderedPageBreak/>
         <w:t xml:space="preserve">At the end, iterate through all the sequences HashMap and return the length of the longest </w:t>
       </w:r>
       <w:proofErr w:type="spellStart"/>
@@ -8134,117 +8805,117 @@
       </w:r>
       <w:proofErr w:type="gramEnd"/>
       <w:r>
-        <w:t xml:space="preserve">need to use an array so that the it is a pointer and the value increments through all recursive calls. String is </w:t>
+        <w:t>need to use an array so that the it is a pointer and the value increments through all recursive calls. String is “</w:t>
+      </w:r>
+      <w:proofErr w:type="spellStart"/>
+      <w:proofErr w:type="gramStart"/>
+      <w:r>
+        <w:t>root.val:parent</w:t>
+      </w:r>
+      <w:proofErr w:type="gramEnd"/>
+      <w:r>
+        <w:t>_id:counter</w:t>
+      </w:r>
+      <w:proofErr w:type="spellEnd"/>
+      <w:r>
+        <w:t xml:space="preserve">[0]:left “.  Parent ID is passed through the recursive call since it is DFS. Node ID is </w:t>
+      </w:r>
+      <w:proofErr w:type="gramStart"/>
+      <w:r>
+        <w:t>counter[</w:t>
+      </w:r>
+      <w:proofErr w:type="gramEnd"/>
+      <w:r>
+        <w:t>0] which gets incremented in each recursive call. Left is a Boolean and gets set from the caller function as true when it calls the left child and false on the right child.</w:t>
+      </w:r>
+    </w:p>
+    <w:p>
+      <w:pPr>
+        <w:ind w:left="720"/>
+      </w:pPr>
+      <w:r>
+        <w:t xml:space="preserve">Deserialize – Split the string data on the </w:t>
+      </w:r>
+      <w:proofErr w:type="gramStart"/>
+      <w:r>
+        <w:t>“ “</w:t>
+      </w:r>
+      <w:proofErr w:type="gramEnd"/>
+      <w:r>
+        <w:t xml:space="preserve">. Make a new </w:t>
+      </w:r>
+      <w:proofErr w:type="spellStart"/>
+      <w:r>
+        <w:t>TreeNode</w:t>
+      </w:r>
+      <w:proofErr w:type="spellEnd"/>
+      <w:r>
+        <w:t xml:space="preserve"> for each node data and put a </w:t>
+      </w:r>
+      <w:proofErr w:type="spellStart"/>
+      <w:r>
+        <w:t>it</w:t>
+      </w:r>
+      <w:proofErr w:type="spellEnd"/>
+      <w:r>
+        <w:t xml:space="preserve"> in a HashMap with key as the ID and the node as the value. Iterate through all the nodes, and grab the parent ID from the node data in the string and the parent node using the parent ID from the HashMap and grab the child node with the child id from the node HashMap. Set the parent child node to the appropriate left or right child based on the left flag true or false.</w:t>
+      </w:r>
+    </w:p>
+    <w:p/>
+    <w:p>
+      <w:pPr>
+        <w:contextualSpacing/>
+      </w:pPr>
+      <w:r>
+        <w:t xml:space="preserve">-Lowest Common Ancestor of a Binary Tree – Find the Lowest Common Ancestor of two given nodes in a binary tree. </w:t>
+      </w:r>
+      <w:proofErr w:type="gramStart"/>
+      <w:r>
+        <w:t>LCA(</w:t>
+      </w:r>
+      <w:proofErr w:type="gramEnd"/>
+      <w:r>
+        <w:t>lowest node that has both p and q as descendants, where a node can be a descendant of itself)</w:t>
+      </w:r>
+    </w:p>
+    <w:p>
+      <w:pPr>
+        <w:contextualSpacing/>
+      </w:pPr>
+    </w:p>
+    <w:p>
+      <w:pPr>
+        <w:ind w:left="720"/>
+        <w:contextualSpacing/>
+      </w:pPr>
+      <w:r>
+        <w:t xml:space="preserve">Recurse in a DFS search down the tree. If the current node is null, return null. If one of the target nodes is hit, return that target node.  If both the left and right child return not null then the current node is the LCA, return the current node, otherwise, return the non-null node. </w:t>
+      </w:r>
+    </w:p>
+    <w:p>
+      <w:pPr>
+        <w:contextualSpacing/>
+      </w:pPr>
+    </w:p>
+    <w:p>
+      <w:pPr>
+        <w:ind w:left="720"/>
+        <w:contextualSpacing/>
+      </w:pPr>
+      <w:r>
+        <w:t xml:space="preserve">The LCA will get </w:t>
+      </w:r>
+      <w:proofErr w:type="spellStart"/>
+      <w:r>
+        <w:t>propogated</w:t>
+      </w:r>
+      <w:proofErr w:type="spellEnd"/>
+      <w:r>
+        <w:t xml:space="preserve"> to the top because, once both left and right children return non-null nodes, the current node is the LCA and gets returned up the recursive stack. Once the stack </w:t>
       </w:r>
       <w:r>
         <w:lastRenderedPageBreak/>
-        <w:t>“</w:t>
-      </w:r>
-      <w:proofErr w:type="spellStart"/>
-      <w:proofErr w:type="gramStart"/>
-      <w:r>
-        <w:t>root.val:parent</w:t>
-      </w:r>
-      <w:proofErr w:type="gramEnd"/>
-      <w:r>
-        <w:t>_id:counter</w:t>
-      </w:r>
-      <w:proofErr w:type="spellEnd"/>
-      <w:r>
-        <w:t xml:space="preserve">[0]:left “.  Parent ID is passed through the recursive call since it is DFS. Node ID is </w:t>
-      </w:r>
-      <w:proofErr w:type="gramStart"/>
-      <w:r>
-        <w:t>counter[</w:t>
-      </w:r>
-      <w:proofErr w:type="gramEnd"/>
-      <w:r>
-        <w:t>0] which gets incremented in each recursive call. Left is a Boolean and gets set from the caller function as true when it calls the left child and false on the right child.</w:t>
-      </w:r>
-    </w:p>
-    <w:p>
-      <w:pPr>
-        <w:ind w:left="720"/>
-      </w:pPr>
-      <w:r>
-        <w:t xml:space="preserve">Deserialize – Split the string data on the </w:t>
-      </w:r>
-      <w:proofErr w:type="gramStart"/>
-      <w:r>
-        <w:t>“ “</w:t>
-      </w:r>
-      <w:proofErr w:type="gramEnd"/>
-      <w:r>
-        <w:t xml:space="preserve">. Make a new </w:t>
-      </w:r>
-      <w:proofErr w:type="spellStart"/>
-      <w:r>
-        <w:t>TreeNode</w:t>
-      </w:r>
-      <w:proofErr w:type="spellEnd"/>
-      <w:r>
-        <w:t xml:space="preserve"> for each node data and put a </w:t>
-      </w:r>
-      <w:proofErr w:type="spellStart"/>
-      <w:r>
-        <w:t>it</w:t>
-      </w:r>
-      <w:proofErr w:type="spellEnd"/>
-      <w:r>
-        <w:t xml:space="preserve"> in a HashMap with key as the ID and the node as the value. Iterate through all the nodes, and grab the parent ID from the node data in the string and the parent node using the parent ID from the HashMap and grab the child node with the child id from the node HashMap. Set the parent child node to the appropriate left or right child based on the left flag true or false.</w:t>
-      </w:r>
-    </w:p>
-    <w:p/>
-    <w:p>
-      <w:pPr>
-        <w:contextualSpacing/>
-      </w:pPr>
-      <w:r>
-        <w:t xml:space="preserve">-Lowest Common Ancestor of a Binary Tree – Find the Lowest Common Ancestor of two given nodes in a binary tree. </w:t>
-      </w:r>
-      <w:proofErr w:type="gramStart"/>
-      <w:r>
-        <w:t>LCA(</w:t>
-      </w:r>
-      <w:proofErr w:type="gramEnd"/>
-      <w:r>
-        <w:t>lowest node that has both p and q as descendants, where a node can be a descendant of itself)</w:t>
-      </w:r>
-    </w:p>
-    <w:p>
-      <w:pPr>
-        <w:contextualSpacing/>
-      </w:pPr>
-    </w:p>
-    <w:p>
-      <w:pPr>
-        <w:ind w:left="720"/>
-        <w:contextualSpacing/>
-      </w:pPr>
-      <w:r>
-        <w:t xml:space="preserve">Recurse in a DFS search down the tree. If the current node is null, return null. If one of the target nodes is hit, return that target node.  If both the left and right child return not null then the current node is the LCA, return the current node, otherwise, return the non-null node. </w:t>
-      </w:r>
-    </w:p>
-    <w:p>
-      <w:pPr>
-        <w:contextualSpacing/>
-      </w:pPr>
-    </w:p>
-    <w:p>
-      <w:pPr>
-        <w:ind w:left="720"/>
-        <w:contextualSpacing/>
-      </w:pPr>
-      <w:r>
-        <w:t xml:space="preserve">The LCA will get </w:t>
-      </w:r>
-      <w:proofErr w:type="spellStart"/>
-      <w:r>
-        <w:t>propogated</w:t>
-      </w:r>
-      <w:proofErr w:type="spellEnd"/>
-      <w:r>
-        <w:t xml:space="preserve"> to the top because, once both left and right children return non-null nodes, the current node is the LCA and gets returned up the recursive stack. Once the stack returns to each respective node, if it is a parent of both target nodes but not the LCA, one of the children will return back a null node. That call will always return the non-null node which will be the LCA.</w:t>
+        <w:t>returns to each respective node, if it is a parent of both target nodes but not the LCA, one of the children will return back a null node. That call will always return the non-null node which will be the LCA.</w:t>
       </w:r>
     </w:p>
     <w:p>
@@ -8413,7 +9084,6 @@
         <w:rPr>
           <w:rStyle w:val="Strong"/>
         </w:rPr>
-        <w:lastRenderedPageBreak/>
         <w:t>Explanation:</w:t>
       </w:r>
     </w:p>
@@ -8733,6 +9403,7 @@
         <w:pStyle w:val="HTMLPreformatted"/>
       </w:pPr>
       <w:r>
+        <w:lastRenderedPageBreak/>
         <w:t xml:space="preserve">    /\</w:t>
       </w:r>
       <w:r>
@@ -9054,7 +9725,6 @@
         <w:rPr>
           <w:rFonts w:cstheme="minorHAnsi"/>
         </w:rPr>
-        <w:lastRenderedPageBreak/>
         <w:t>-Minimum Depth of Binary Tree – Given a binary tree, find its minimum depth. The minimum depth is the number of nodes along the shortest path from the root down to the nearest leaf node. A leaf node has no children.</w:t>
       </w:r>
     </w:p>
@@ -9141,6 +9811,7 @@
         <w:rPr>
           <w:rFonts w:cstheme="minorHAnsi"/>
         </w:rPr>
+        <w:lastRenderedPageBreak/>
         <w:t xml:space="preserve">-Binary Tree Level Order Traversal -- </w:t>
       </w:r>
       <w:r>
@@ -9525,7 +10196,6 @@
         <w:rPr>
           <w:noProof/>
         </w:rPr>
-        <w:lastRenderedPageBreak/>
         <w:drawing>
           <wp:inline distT="0" distB="0" distL="0" distR="0" wp14:anchorId="3E2AB7C6" wp14:editId="6B368B22">
             <wp:extent cx="4349750" cy="2437440"/>
@@ -9730,6 +10400,7 @@
         <w:rPr>
           <w:noProof/>
         </w:rPr>
+        <w:lastRenderedPageBreak/>
         <w:drawing>
           <wp:inline distT="0" distB="0" distL="0" distR="0" wp14:anchorId="2791A36F" wp14:editId="1C0388D0">
             <wp:extent cx="4648200" cy="2214847"/>
@@ -9926,7 +10597,6 @@
         <w:rPr>
           <w:noProof/>
         </w:rPr>
-        <w:lastRenderedPageBreak/>
         <w:drawing>
           <wp:inline distT="0" distB="0" distL="0" distR="0" wp14:anchorId="7C115E21" wp14:editId="6CB451B4">
             <wp:extent cx="4330700" cy="1778085"/>
@@ -10163,6 +10833,7 @@
         <w:rPr>
           <w:noProof/>
         </w:rPr>
+        <w:lastRenderedPageBreak/>
         <w:drawing>
           <wp:inline distT="0" distB="0" distL="0" distR="0" wp14:anchorId="4839A56D" wp14:editId="6529F399">
             <wp:extent cx="3073400" cy="2202603"/>
@@ -10391,7 +11062,6 @@
         <w:rPr>
           <w:noProof/>
         </w:rPr>
-        <w:lastRenderedPageBreak/>
         <w:drawing>
           <wp:inline distT="0" distB="0" distL="0" distR="0" wp14:anchorId="20BB375E" wp14:editId="75A9B524">
             <wp:extent cx="3825089" cy="3384550"/>
@@ -10453,6 +11123,7 @@
         <w:rPr>
           <w:rFonts w:cstheme="minorHAnsi"/>
         </w:rPr>
+        <w:lastRenderedPageBreak/>
         <w:t>Two pointer approach for finding target in sorted array – pointer at beginning, pointer at end. If sum is greater than target, decrement right pointer, if it is smaller, increment left pointer. If the pointers cross then the sum does not exist.</w:t>
       </w:r>
     </w:p>
@@ -10575,7 +11246,6 @@
         <w:rPr>
           <w:rFonts w:cstheme="minorHAnsi"/>
         </w:rPr>
-        <w:lastRenderedPageBreak/>
         <w:t xml:space="preserve">Copy next node’s data to current node. Move nodes next pointer to </w:t>
       </w:r>
       <w:proofErr w:type="spellStart"/>
@@ -10952,7 +11622,6 @@
         <w:rPr>
           <w:rFonts w:cstheme="minorHAnsi"/>
         </w:rPr>
-        <w:lastRenderedPageBreak/>
         <w:t>Recurse until the end of the list, print after the recursive call so it prints out while moving back up the call stack.</w:t>
       </w:r>
     </w:p>
@@ -11348,6 +12017,7 @@
         <w:rPr>
           <w:rFonts w:cstheme="minorHAnsi"/>
         </w:rPr>
+        <w:lastRenderedPageBreak/>
         <w:t xml:space="preserve">            {</w:t>
       </w:r>
     </w:p>
@@ -11769,7 +12439,6 @@
         <w:rPr>
           <w:rFonts w:cstheme="minorHAnsi"/>
         </w:rPr>
-        <w:lastRenderedPageBreak/>
         <w:t xml:space="preserve">-Verifying an Alien Dictionary – Given a sequence of </w:t>
       </w:r>
       <w:r>
@@ -11970,6 +12639,7 @@
         <w:contextualSpacing/>
       </w:pPr>
       <w:r>
+        <w:lastRenderedPageBreak/>
         <w:t xml:space="preserve">Use BFS by expanding each state to the next possible states. Encode the 2D board state as a 1D </w:t>
       </w:r>
       <w:proofErr w:type="spellStart"/>
@@ -12449,7 +13119,6 @@
         <w:ind w:left="720"/>
       </w:pPr>
       <w:r>
-        <w:lastRenderedPageBreak/>
         <w:t xml:space="preserve">Find the minimum positive integer in the array, if it is greater than 1, return 1. Set all negative numbers and 0 to a dummy value such as </w:t>
       </w:r>
       <w:proofErr w:type="spellStart"/>

</xml_diff>

<commit_message>
redo reverse integer correctly
</commit_message>
<xml_diff>
--- a/LeetCode Notes.docx
+++ b/LeetCode Notes.docx
@@ -995,13 +995,7 @@
         <w:contextualSpacing/>
       </w:pPr>
       <w:r>
-        <w:t>Have a reference to the original array and create a shuffled array that is the size</w:t>
-      </w:r>
-      <w:r>
-        <w:t xml:space="preserve"> </w:t>
-      </w:r>
-      <w:r>
-        <w:t xml:space="preserve">of the input array. Create an </w:t>
+        <w:t xml:space="preserve">Have a reference to the original array and create a shuffled array that is the size of the input array. Create an </w:t>
       </w:r>
       <w:proofErr w:type="spellStart"/>
       <w:r>
@@ -1042,25 +1036,7 @@
       </w:r>
       <w:proofErr w:type="spellEnd"/>
       <w:r>
-        <w:t xml:space="preserve"> and continually randomly picking an index between</w:t>
-      </w:r>
-      <w:r>
-        <w:t xml:space="preserve"> </w:t>
-      </w:r>
-      <w:r>
-        <w:t>the</w:t>
-      </w:r>
-      <w:r>
-        <w:t xml:space="preserve"> s</w:t>
-      </w:r>
-      <w:r>
-        <w:t>tart</w:t>
-      </w:r>
-      <w:r>
-        <w:t xml:space="preserve"> </w:t>
-      </w:r>
-      <w:r>
-        <w:t>and the end inclusive. Input the randomly picked index's value into the current index of</w:t>
+        <w:t xml:space="preserve"> and continually randomly picking an index between the start and the end inclusive. Input the randomly picked index's value into the current index of</w:t>
       </w:r>
     </w:p>
     <w:p>
@@ -1082,10 +1058,7 @@
       </w:r>
       <w:proofErr w:type="spellEnd"/>
       <w:r>
-        <w:t xml:space="preserve"> </w:t>
-      </w:r>
-      <w:r>
-        <w:t>and decrement the end index and increment the insert index. Everything past the end</w:t>
+        <w:t xml:space="preserve"> and decrement the end index and increment the insert index. Everything past the end</w:t>
       </w:r>
     </w:p>
     <w:p>
@@ -1103,10 +1076,7 @@
       </w:r>
       <w:proofErr w:type="spellEnd"/>
       <w:r>
-        <w:t xml:space="preserve"> </w:t>
-      </w:r>
-      <w:r>
-        <w:t>are values that have already been picked.</w:t>
+        <w:t xml:space="preserve"> are values that have already been picked.</w:t>
       </w:r>
     </w:p>
     <w:p>
@@ -1510,22 +1480,7 @@
         <w:t>HashSet</w:t>
       </w:r>
       <w:r>
-        <w:t xml:space="preserve"> – </w:t>
-      </w:r>
-      <w:r>
-        <w:t>Design</w:t>
-      </w:r>
-      <w:r>
-        <w:t xml:space="preserve"> </w:t>
-      </w:r>
-      <w:r>
-        <w:t>a HashSet without using any built-in hash table libraries.</w:t>
-      </w:r>
-      <w:r>
-        <w:t xml:space="preserve"> </w:t>
-      </w:r>
-      <w:r>
-        <w:t>To be specific, your design should include these functions:</w:t>
+        <w:t xml:space="preserve"> – Design a HashSet without using any built-in hash table libraries. To be specific, your design should include these functions:</w:t>
       </w:r>
     </w:p>
     <w:p>
@@ -1581,13 +1536,7 @@
         <w:contextualSpacing/>
       </w:pPr>
       <w:r>
-        <w:t>Array of size large prime number. Hash each element by taking the mod of the key and</w:t>
-      </w:r>
-      <w:r>
-        <w:t xml:space="preserve"> </w:t>
-      </w:r>
-      <w:r>
-        <w:t xml:space="preserve">the size of the array. If collisions occur, use an </w:t>
+        <w:t xml:space="preserve">Array of size large prime number. Hash each element by taking the mod of the key and the size of the array. If collisions occur, use an </w:t>
       </w:r>
       <w:proofErr w:type="spellStart"/>
       <w:r>
@@ -1595,13 +1544,7 @@
       </w:r>
       <w:proofErr w:type="spellEnd"/>
       <w:r>
-        <w:t xml:space="preserve"> to chain elements that hash</w:t>
-      </w:r>
-      <w:r>
-        <w:t xml:space="preserve"> </w:t>
-      </w:r>
-      <w:r>
-        <w:t xml:space="preserve">to the same index. Iterate through the </w:t>
+        <w:t xml:space="preserve"> to chain elements that hash to the same index. Iterate through the </w:t>
       </w:r>
       <w:proofErr w:type="spellStart"/>
       <w:r>
@@ -1651,16 +1594,7 @@
         <w:t>–</w:t>
       </w:r>
       <w:r>
-        <w:t xml:space="preserve"> </w:t>
-      </w:r>
-      <w:r>
-        <w:t>Design a HashMap without using any built-in hash table libraries.</w:t>
-      </w:r>
-      <w:r>
-        <w:t xml:space="preserve"> </w:t>
-      </w:r>
-      <w:r>
-        <w:t>To be specific, your design should include these functions:</w:t>
+        <w:t xml:space="preserve"> Design a HashMap without using any built-in hash table libraries. To be specific, your design should include these functions:</w:t>
       </w:r>
     </w:p>
     <w:p>
@@ -1716,19 +1650,7 @@
         <w:contextualSpacing/>
       </w:pPr>
       <w:r>
-        <w:t>Create an array of a size that is large and a prime number. Hash each key value</w:t>
-      </w:r>
-      <w:r>
-        <w:t xml:space="preserve"> </w:t>
-      </w:r>
-      <w:r>
-        <w:t>by taking the mod of it and the size of the array to find the index. If multiple</w:t>
-      </w:r>
-      <w:r>
-        <w:t xml:space="preserve"> </w:t>
-      </w:r>
-      <w:r>
-        <w:t xml:space="preserve">values Hash to the same index for collisions, create an </w:t>
+        <w:t xml:space="preserve">Create an array of a size that is large and a prime number. Hash each key value by taking the mod of it and the size of the array to find the index. If multiple values Hash to the same index for collisions, create an </w:t>
       </w:r>
       <w:proofErr w:type="spellStart"/>
       <w:r>
@@ -1736,19 +1658,7 @@
       </w:r>
       <w:proofErr w:type="spellEnd"/>
       <w:r>
-        <w:t xml:space="preserve"> in that bucket</w:t>
-      </w:r>
-      <w:r>
-        <w:t xml:space="preserve"> </w:t>
-      </w:r>
-      <w:r>
-        <w:t>to hold each value(chaining). To find a value in a chained bucket, iterate through</w:t>
-      </w:r>
-      <w:r>
-        <w:t xml:space="preserve"> </w:t>
-      </w:r>
-      <w:r>
-        <w:t>the list at that index.</w:t>
+        <w:t xml:space="preserve"> in that bucket to hold each value(chaining). To find a value in a chained bucket, iterate through the list at that index.</w:t>
       </w:r>
     </w:p>
     <w:p>
@@ -8032,10 +7942,7 @@
         <w:t>Justification</w:t>
       </w:r>
       <w:r>
-        <w:t xml:space="preserve"> – </w:t>
-      </w:r>
-      <w:r>
-        <w:t xml:space="preserve">Given an array of words and a width </w:t>
+        <w:t xml:space="preserve"> – Given an array of words and a width </w:t>
       </w:r>
       <w:proofErr w:type="spellStart"/>
       <w:r>
@@ -8043,13 +7950,7 @@
       </w:r>
       <w:proofErr w:type="spellEnd"/>
       <w:r>
-        <w:t>, format the text such that each line has</w:t>
-      </w:r>
-      <w:r>
-        <w:t xml:space="preserve"> </w:t>
-      </w:r>
-      <w:r>
-        <w:t xml:space="preserve">exactly </w:t>
+        <w:t xml:space="preserve">, format the text such that each line has exactly </w:t>
       </w:r>
       <w:proofErr w:type="spellStart"/>
       <w:r>
@@ -8057,19 +7958,7 @@
       </w:r>
       <w:proofErr w:type="spellEnd"/>
       <w:r>
-        <w:t xml:space="preserve"> characters and is fully (left and right) justified.</w:t>
-      </w:r>
-      <w:r>
-        <w:t xml:space="preserve"> </w:t>
-      </w:r>
-      <w:r>
-        <w:t>You should pack your words in a greedy approach; that is, pack as many words as you</w:t>
-      </w:r>
-      <w:r>
-        <w:t xml:space="preserve"> </w:t>
-      </w:r>
-      <w:r>
-        <w:t xml:space="preserve">can in each line. Pad extra spaces ' ' when necessary so that each line has exactly </w:t>
+        <w:t xml:space="preserve"> characters and is fully (left and right) justified. You should pack your words in a greedy approach; that is, pack as many words as you can in each line. Pad extra spaces ' ' when necessary so that each line has exactly </w:t>
       </w:r>
       <w:proofErr w:type="spellStart"/>
       <w:r>
@@ -8077,31 +7966,7 @@
       </w:r>
       <w:proofErr w:type="spellEnd"/>
       <w:r>
-        <w:t xml:space="preserve"> characters.</w:t>
-      </w:r>
-      <w:r>
-        <w:t xml:space="preserve"> </w:t>
-      </w:r>
-      <w:r>
-        <w:t>Extra spaces between words should be distributed as evenly as possible. If the number of spaces</w:t>
-      </w:r>
-      <w:r>
-        <w:t xml:space="preserve"> </w:t>
-      </w:r>
-      <w:r>
-        <w:t>on a line do not divide evenly between words, the empty slots on the left will be assigned more</w:t>
-      </w:r>
-      <w:r>
-        <w:t xml:space="preserve"> </w:t>
-      </w:r>
-      <w:r>
-        <w:t>spaces than the slots on the right.</w:t>
-      </w:r>
-      <w:r>
-        <w:t xml:space="preserve"> </w:t>
-      </w:r>
-      <w:r>
-        <w:t>For the last line of text, it should be left justified and no extra space is inserted between words.</w:t>
+        <w:t xml:space="preserve"> characters. Extra spaces between words should be distributed as evenly as possible. If the number of spaces on a line do not divide evenly between words, the empty slots on the left will be assigned more spaces than the slots on the right. For the last line of text, it should be left justified and no extra space is inserted between words.</w:t>
       </w:r>
     </w:p>
     <w:p>
@@ -8118,19 +7983,7 @@
       </w:pPr>
       <w:r>
         <w:lastRenderedPageBreak/>
-        <w:t>Iterate through the words array. Count the number of strings that can be</w:t>
-      </w:r>
-      <w:r>
-        <w:t xml:space="preserve"> </w:t>
-      </w:r>
-      <w:r>
-        <w:t>put into a single line, factoring in the at minimum 1 space in between each character.</w:t>
-      </w:r>
-      <w:r>
-        <w:t xml:space="preserve"> </w:t>
-      </w:r>
-      <w:r>
-        <w:t>(Also factoring in the last word does not need a space after it.)</w:t>
+        <w:t>Iterate through the words array. Count the number of strings that can be put into a single line, factoring in the at minimum 1 space in between each character. (Also factoring in the last word does not need a space after it.)</w:t>
       </w:r>
     </w:p>
     <w:p>
@@ -8149,8 +8002,6 @@
       </w:r>
       <w:r>
         <w:tab/>
-      </w:r>
-      <w:r>
         <w:t xml:space="preserve">Special case: If only 1 word can go on the line, pad up until </w:t>
       </w:r>
       <w:proofErr w:type="spellStart"/>
@@ -8251,13 +8102,7 @@
         <w:contextualSpacing/>
       </w:pPr>
       <w:r>
-        <w:t>Remove the last line and separate each word with 1 space and pad the end with extra spaces until</w:t>
-      </w:r>
-      <w:r>
-        <w:t xml:space="preserve"> </w:t>
-      </w:r>
-      <w:r>
-        <w:t xml:space="preserve">the line equals </w:t>
+        <w:t xml:space="preserve">Remove the last line and separate each word with 1 space and pad the end with extra spaces until the line equals </w:t>
       </w:r>
       <w:proofErr w:type="spellStart"/>
       <w:r>
@@ -13288,6 +13133,16 @@
     </w:p>
     <w:p>
       <w:r>
+        <w:rPr>
+          <w:b/>
+          <w:bCs/>
+          <w:u w:val="single"/>
+        </w:rPr>
+        <w:t>Math:</w:t>
+      </w:r>
+    </w:p>
+    <w:p>
+      <w:r>
         <w:t>-Arranging Coins – n coins to form a staircase shape, where k-</w:t>
       </w:r>
       <w:proofErr w:type="spellStart"/>
@@ -13361,7 +13216,123 @@
       </w:r>
       <w:proofErr w:type="gramEnd"/>
       <w:r>
-        <w:t>sqrt(2n = ¼) – ½)</w:t>
+        <w:t xml:space="preserve">sqrt(2n </w:t>
+      </w:r>
+      <w:r>
+        <w:t>+</w:t>
+      </w:r>
+      <w:r>
+        <w:t xml:space="preserve"> ¼) – ½)</w:t>
+      </w:r>
+    </w:p>
+    <w:p>
+      <w:r>
+        <w:t>-</w:t>
+      </w:r>
+      <w:r>
+        <w:t>Reverse</w:t>
+      </w:r>
+      <w:r>
+        <w:t xml:space="preserve"> </w:t>
+      </w:r>
+      <w:r>
+        <w:t>Integer</w:t>
+      </w:r>
+      <w:r>
+        <w:t xml:space="preserve"> – </w:t>
+      </w:r>
+      <w:r>
+        <w:t>Given</w:t>
+      </w:r>
+      <w:r>
+        <w:t xml:space="preserve"> </w:t>
+      </w:r>
+      <w:r>
+        <w:t>a 32-bit signed integer, reverse digits of an integer.</w:t>
+      </w:r>
+    </w:p>
+    <w:p>
+      <w:pPr>
+        <w:ind w:left="720"/>
+      </w:pPr>
+      <w:r>
+        <w:lastRenderedPageBreak/>
+        <w:t>Take the absolute value of the number. Edge Case - If the value is the minimum</w:t>
+      </w:r>
+      <w:r>
+        <w:t xml:space="preserve"> </w:t>
+      </w:r>
+      <w:r>
+        <w:t xml:space="preserve">integer </w:t>
+      </w:r>
+      <w:proofErr w:type="gramStart"/>
+      <w:r>
+        <w:t xml:space="preserve">value, </w:t>
+      </w:r>
+      <w:r>
+        <w:t xml:space="preserve">  </w:t>
+      </w:r>
+      <w:proofErr w:type="gramEnd"/>
+      <w:r>
+        <w:t xml:space="preserve">      </w:t>
+      </w:r>
+      <w:r>
+        <w:t>-2^32 absolute value will still be negative, it will overflow if</w:t>
+      </w:r>
+      <w:r>
+        <w:t xml:space="preserve"> </w:t>
+      </w:r>
+      <w:r>
+        <w:t>reversed, return 0.</w:t>
+      </w:r>
+      <w:r>
+        <w:t xml:space="preserve"> </w:t>
+      </w:r>
+      <w:r>
+        <w:t>Otherwise, pick each digit off from the last significant digit one by one. Do this by</w:t>
+      </w:r>
+      <w:r>
+        <w:t xml:space="preserve"> </w:t>
+      </w:r>
+      <w:r>
+        <w:t>% 10. Remove the LSD by dividing by 10 after each loop iteration.</w:t>
+      </w:r>
+      <w:r>
+        <w:t xml:space="preserve"> Multiply the reverse value by 10 </w:t>
+      </w:r>
+      <w:proofErr w:type="gramStart"/>
+      <w:r>
+        <w:t>prior</w:t>
+      </w:r>
+      <w:proofErr w:type="gramEnd"/>
+      <w:r>
+        <w:t xml:space="preserve"> at the start of the loop.</w:t>
+      </w:r>
+      <w:r>
+        <w:t xml:space="preserve"> Add </w:t>
+      </w:r>
+      <w:r>
+        <w:t>the LSD</w:t>
+      </w:r>
+      <w:r>
+        <w:t xml:space="preserve"> to the current reversed value</w:t>
+      </w:r>
+      <w:r>
+        <w:t>.</w:t>
+      </w:r>
+    </w:p>
+    <w:p>
+      <w:pPr>
+        <w:ind w:left="700"/>
+      </w:pPr>
+      <w:r>
+        <w:t>To check for overflow, divide by 10 after each multiple and subtract what was added on</w:t>
+      </w:r>
+      <w:r>
+        <w:t xml:space="preserve"> </w:t>
+      </w:r>
+      <w:r>
+        <w:t>to see if they equal to previous value before the operation was performed.</w:t>
       </w:r>
     </w:p>
     <w:sectPr>

</xml_diff>

<commit_message>
critical connections in a network, greedy
</commit_message>
<xml_diff>
--- a/LeetCode Notes.docx
+++ b/LeetCode Notes.docx
@@ -1895,7 +1895,13 @@
         <w:t>String</w:t>
       </w:r>
       <w:r>
-        <w:t xml:space="preserve"> -- Given a string s and a non-empty string p, find all the start indices of p's anagrams in s.</w:t>
+        <w:t xml:space="preserve"> </w:t>
+      </w:r>
+      <w:r>
+        <w:t>–</w:t>
+      </w:r>
+      <w:r>
+        <w:t xml:space="preserve"> Given a string s and a non-empty string p, find all the start indices of p's anagrams in s.</w:t>
       </w:r>
     </w:p>
     <w:p>
@@ -2665,6 +2671,150 @@
       </w:r>
     </w:p>
     <w:p>
+      <w:r>
+        <w:t>-</w:t>
+      </w:r>
+      <w:r>
+        <w:t>String</w:t>
+      </w:r>
+      <w:r>
+        <w:t xml:space="preserve"> </w:t>
+      </w:r>
+      <w:r>
+        <w:t>Transforms</w:t>
+      </w:r>
+      <w:r>
+        <w:t xml:space="preserve"> </w:t>
+      </w:r>
+      <w:proofErr w:type="gramStart"/>
+      <w:r>
+        <w:t>Into</w:t>
+      </w:r>
+      <w:proofErr w:type="gramEnd"/>
+      <w:r>
+        <w:t xml:space="preserve"> </w:t>
+      </w:r>
+      <w:r>
+        <w:t>Another</w:t>
+      </w:r>
+      <w:r>
+        <w:t xml:space="preserve"> </w:t>
+      </w:r>
+      <w:r>
+        <w:t>String</w:t>
+      </w:r>
+      <w:r>
+        <w:t xml:space="preserve"> – Given two strings str1 and str2 of the same length, determine whether you can transform str1 into str2 by doing zero or more conversions. In one conversion you can convert all occurrences of one character in str1 to any other lowercase English character. Return true if and only if you can transform str1 into str2.</w:t>
+      </w:r>
+    </w:p>
+    <w:p>
+      <w:pPr>
+        <w:ind w:left="720"/>
+      </w:pPr>
+      <w:r>
+        <w:t xml:space="preserve">Iterate through the strings and have a mapping from the </w:t>
+      </w:r>
+      <w:proofErr w:type="spellStart"/>
+      <w:r>
+        <w:t>the</w:t>
+      </w:r>
+      <w:proofErr w:type="spellEnd"/>
+      <w:r>
+        <w:t xml:space="preserve"> character in the first string to the corresponding character in the second string at the same index. If at any point, a character from the first string is mapped to two different characters in the second string, return false.</w:t>
+      </w:r>
+    </w:p>
+    <w:p>
+      <w:pPr>
+        <w:ind w:left="720"/>
+      </w:pPr>
+      <w:r>
+        <w:t>If both strings have every single character, then return false. This means that there is no character to serve as a "buffer" in the first string, but it only matters if the second string also has all the characters otherwise the first string can use the character not present in the second string as the buffer.</w:t>
+      </w:r>
+    </w:p>
+    <w:p>
+      <w:pPr>
+        <w:ind w:left="720"/>
+      </w:pPr>
+      <w:r>
+        <w:t>Iterate through the mappings and if any character gets mapped to itself and the second string has all the characters, return false. The strings are already established to not be the same, therefore if a character is mapped to itself, that means that those characters cannot be changed.</w:t>
+      </w:r>
+    </w:p>
+    <w:p>
+      <w:pPr>
+        <w:ind w:left="720"/>
+      </w:pPr>
+      <w:r>
+        <w:t>Since the second string has a full character set, there is no buffer character that can be used to transform characters.</w:t>
+      </w:r>
+    </w:p>
+    <w:p>
+      <w:r>
+        <w:t xml:space="preserve">              i.e.</w:t>
+      </w:r>
+    </w:p>
+    <w:p>
+      <w:pPr>
+        <w:ind w:left="720"/>
+      </w:pPr>
+      <w:proofErr w:type="spellStart"/>
+      <w:r>
+        <w:t>a</w:t>
+      </w:r>
+      <w:proofErr w:type="spellEnd"/>
+      <w:r>
+        <w:t xml:space="preserve"> cannot be changed, and any time a character gets changed, now two positions have the same character when the other string only has 1 of each character.</w:t>
+      </w:r>
+    </w:p>
+    <w:p>
+      <w:pPr>
+        <w:contextualSpacing/>
+      </w:pPr>
+      <w:r>
+        <w:t xml:space="preserve">              </w:t>
+      </w:r>
+      <w:proofErr w:type="spellStart"/>
+      <w:r>
+        <w:t>acdefg</w:t>
+      </w:r>
+      <w:proofErr w:type="spellEnd"/>
+      <w:proofErr w:type="gramStart"/>
+      <w:r>
+        <w:t>....</w:t>
+      </w:r>
+      <w:proofErr w:type="spellStart"/>
+      <w:r>
+        <w:t>yzb</w:t>
+      </w:r>
+      <w:proofErr w:type="spellEnd"/>
+      <w:proofErr w:type="gramEnd"/>
+    </w:p>
+    <w:p>
+      <w:pPr>
+        <w:ind w:firstLine="720"/>
+        <w:contextualSpacing/>
+      </w:pPr>
+      <w:proofErr w:type="spellStart"/>
+      <w:r>
+        <w:t>abcdef</w:t>
+      </w:r>
+      <w:proofErr w:type="spellEnd"/>
+      <w:proofErr w:type="gramStart"/>
+      <w:r>
+        <w:t>....</w:t>
+      </w:r>
+      <w:proofErr w:type="spellStart"/>
+      <w:r>
+        <w:t>xyz</w:t>
+      </w:r>
+      <w:proofErr w:type="spellEnd"/>
+      <w:proofErr w:type="gramEnd"/>
+    </w:p>
+    <w:p>
+      <w:pPr>
+        <w:contextualSpacing/>
+      </w:pPr>
+    </w:p>
+    <w:p>
       <w:pPr>
         <w:rPr>
           <w:b/>
@@ -2725,6 +2875,7 @@
         <w:ind w:left="720"/>
       </w:pPr>
       <w:r>
+        <w:lastRenderedPageBreak/>
         <w:t>Dynamic Programming – Start a cumulative sum from the start of the array. For each sum, track the number of times that sum has been seen in a HashMap. Find the difference between K and current sum at the current index and increment the number of times that sum has been seen from the HashMap. Add the number of times the difference has been seen in the HashMap to the total number of subarray sums equals k.</w:t>
       </w:r>
     </w:p>
@@ -3331,7 +3482,6 @@
         <w:rPr>
           <w:noProof/>
         </w:rPr>
-        <w:lastRenderedPageBreak/>
         <w:drawing>
           <wp:inline distT="0" distB="0" distL="0" distR="0" wp14:anchorId="788F6227" wp14:editId="2FB57046">
             <wp:extent cx="2317750" cy="2453603"/>
@@ -3500,62 +3650,71 @@
           <w:i/>
           <w:iCs/>
         </w:rPr>
-        <w:t>sum += first + second.</w:t>
-      </w:r>
-      <w:r>
-        <w:rPr>
-          <w:rFonts w:cstheme="minorHAnsi"/>
-        </w:rPr>
-        <w:t xml:space="preserve"> If </w:t>
-      </w:r>
-      <w:proofErr w:type="spellStart"/>
+        <w:t xml:space="preserve">sum += </w:t>
+      </w:r>
       <w:r>
         <w:rPr>
           <w:rFonts w:cstheme="minorHAnsi"/>
           <w:i/>
           <w:iCs/>
         </w:rPr>
-        <w:t>i</w:t>
-      </w:r>
-      <w:proofErr w:type="spellEnd"/>
+        <w:lastRenderedPageBreak/>
+        <w:t>first + second.</w:t>
+      </w:r>
+      <w:r>
+        <w:rPr>
+          <w:rFonts w:cstheme="minorHAnsi"/>
+        </w:rPr>
+        <w:t xml:space="preserve"> If </w:t>
+      </w:r>
+      <w:proofErr w:type="spellStart"/>
       <w:r>
         <w:rPr>
           <w:rFonts w:cstheme="minorHAnsi"/>
           <w:i/>
           <w:iCs/>
         </w:rPr>
-        <w:t xml:space="preserve"> % </w:t>
-      </w:r>
-      <w:proofErr w:type="gramStart"/>
+        <w:t>i</w:t>
+      </w:r>
+      <w:proofErr w:type="spellEnd"/>
       <w:r>
         <w:rPr>
           <w:rFonts w:cstheme="minorHAnsi"/>
           <w:i/>
           <w:iCs/>
         </w:rPr>
-        <w:t>2 !</w:t>
-      </w:r>
-      <w:proofErr w:type="gramEnd"/>
+        <w:t xml:space="preserve"> % </w:t>
+      </w:r>
+      <w:proofErr w:type="gramStart"/>
       <w:r>
         <w:rPr>
           <w:rFonts w:cstheme="minorHAnsi"/>
           <w:i/>
           <w:iCs/>
         </w:rPr>
-        <w:t>= 0, first = sum, else second  = sum</w:t>
-      </w:r>
-      <w:r>
-        <w:rPr>
-          <w:rFonts w:cstheme="minorHAnsi"/>
-        </w:rPr>
-        <w:t xml:space="preserve">. </w:t>
-      </w:r>
+        <w:t>2 !</w:t>
+      </w:r>
+      <w:proofErr w:type="gramEnd"/>
       <w:r>
         <w:rPr>
           <w:rFonts w:cstheme="minorHAnsi"/>
           <w:i/>
           <w:iCs/>
         </w:rPr>
+        <w:t>= 0, first = sum, else second  = sum</w:t>
+      </w:r>
+      <w:r>
+        <w:rPr>
+          <w:rFonts w:cstheme="minorHAnsi"/>
+        </w:rPr>
+        <w:t xml:space="preserve">. </w:t>
+      </w:r>
+      <w:r>
+        <w:rPr>
+          <w:rFonts w:cstheme="minorHAnsi"/>
+          <w:i/>
+          <w:iCs/>
+        </w:rPr>
         <w:t xml:space="preserve">sum </w:t>
       </w:r>
       <w:r>
@@ -3839,7 +3998,6 @@
     </w:p>
     <w:p>
       <w:r>
-        <w:lastRenderedPageBreak/>
         <w:tab/>
         <w:t>Bottom up = tabulation</w:t>
       </w:r>
@@ -4029,6 +4187,7 @@
     </w:p>
     <w:p>
       <w:r>
+        <w:lastRenderedPageBreak/>
         <w:t>-</w:t>
       </w:r>
       <w:r>
@@ -4209,16 +4368,7 @@
           <w:sz w:val="22"/>
           <w:szCs w:val="22"/>
         </w:rPr>
-        <w:t xml:space="preserve">Starting from the right and moving left, find the first value that is smaller than the value previous to it (index k). Find the smallest value to the right of index k that is larger than the value at index k.  If there are multiple values that are equal to the smallest value to the right of </w:t>
-      </w:r>
-      <w:r>
-        <w:rPr>
-          <w:rFonts w:asciiTheme="minorHAnsi" w:hAnsiTheme="minorHAnsi" w:cstheme="minorHAnsi"/>
-          <w:sz w:val="22"/>
-          <w:szCs w:val="22"/>
-        </w:rPr>
-        <w:lastRenderedPageBreak/>
-        <w:t>k, take the rightmost one. Swap the value at index k with the rightmost smallest value to the right of k that is larger than k. Reverse the order of all the elements to the right of k.</w:t>
+        <w:t>Starting from the right and moving left, find the first value that is smaller than the value previous to it (index k). Find the smallest value to the right of index k that is larger than the value at index k.  If there are multiple values that are equal to the smallest value to the right of k, take the rightmost one. Swap the value at index k with the rightmost smallest value to the right of k that is larger than k. Reverse the order of all the elements to the right of k.</w:t>
       </w:r>
     </w:p>
     <w:p>
@@ -5030,6 +5180,7 @@
         <w:rPr>
           <w:rFonts w:cstheme="minorHAnsi"/>
         </w:rPr>
+        <w:lastRenderedPageBreak/>
         <w:tab/>
         <w:t>Binary Search – During binary search, implicitly convert row and column indices into 1D array</w:t>
       </w:r>
@@ -5528,7 +5679,6 @@
         <w:rPr>
           <w:rFonts w:ascii="Courier New" w:hAnsi="Courier New" w:cs="Courier New"/>
         </w:rPr>
-        <w:lastRenderedPageBreak/>
         <w:t xml:space="preserve">// </w:t>
       </w:r>
       <w:r>
@@ -5788,6 +5938,7 @@
         <w:contextualSpacing/>
       </w:pPr>
       <w:r>
+        <w:lastRenderedPageBreak/>
         <w:t xml:space="preserve">Odd </w:t>
       </w:r>
       <w:r>
@@ -6037,7 +6188,6 @@
         <w:rPr>
           <w:noProof/>
         </w:rPr>
-        <w:lastRenderedPageBreak/>
         <w:drawing>
           <wp:inline distT="0" distB="0" distL="0" distR="0" wp14:anchorId="4D70BA5A" wp14:editId="0D27B909">
             <wp:extent cx="2140630" cy="2800350"/>
@@ -6146,6 +6296,7 @@
           <w:bCs/>
           <w:u w:val="single"/>
         </w:rPr>
+        <w:lastRenderedPageBreak/>
         <w:t>Heap:</w:t>
       </w:r>
     </w:p>
@@ -6271,7 +6422,6 @@
     </w:p>
     <w:p>
       <w:r>
-        <w:lastRenderedPageBreak/>
         <w:t xml:space="preserve">-Merge Sorted Arrays – Two sorted arrays, the first array has enough buffer space at end to hold the second array. </w:t>
       </w:r>
     </w:p>
@@ -6409,6 +6559,7 @@
           <w:b/>
           <w:bCs/>
         </w:rPr>
+        <w:lastRenderedPageBreak/>
         <w:t>Backtracking</w:t>
       </w:r>
       <w:r>
@@ -6693,7 +6844,6 @@
         <w:contextualSpacing/>
       </w:pPr>
       <w:r>
-        <w:lastRenderedPageBreak/>
         <w:t xml:space="preserve">        else</w:t>
       </w:r>
     </w:p>
@@ -6942,6 +7092,7 @@
         <w:rPr>
           <w:noProof/>
         </w:rPr>
+        <w:lastRenderedPageBreak/>
         <w:drawing>
           <wp:inline distT="0" distB="0" distL="0" distR="0" wp14:anchorId="5A5BF4B5" wp14:editId="04C295E7">
             <wp:extent cx="3833928" cy="2413000"/>
@@ -7212,7 +7363,6 @@
         <w:contextualSpacing/>
       </w:pPr>
       <w:r>
-        <w:lastRenderedPageBreak/>
         <w:t xml:space="preserve">                    ..</w:t>
       </w:r>
     </w:p>
@@ -7317,6 +7467,7 @@
         <w:rPr>
           <w:noProof/>
         </w:rPr>
+        <w:lastRenderedPageBreak/>
         <w:drawing>
           <wp:inline distT="0" distB="0" distL="0" distR="0" wp14:anchorId="5FA02AA5" wp14:editId="757947B9">
             <wp:extent cx="3448050" cy="2286176"/>
@@ -7487,7 +7638,6 @@
         <w:rPr>
           <w:noProof/>
         </w:rPr>
-        <w:lastRenderedPageBreak/>
         <w:drawing>
           <wp:inline distT="0" distB="0" distL="0" distR="0" wp14:anchorId="2FE09CD9" wp14:editId="0AE81E4F">
             <wp:extent cx="4038600" cy="1906254"/>
@@ -7562,6 +7712,7 @@
         <w:contextualSpacing/>
       </w:pPr>
       <w:r>
+        <w:lastRenderedPageBreak/>
         <w:tab/>
         <w:t>Recurse through the string and track the current index. Append the current</w:t>
       </w:r>
@@ -7643,7 +7794,6 @@
         <w:rPr>
           <w:noProof/>
         </w:rPr>
-        <w:lastRenderedPageBreak/>
         <w:drawing>
           <wp:inline distT="0" distB="0" distL="0" distR="0" wp14:anchorId="1502D2D1" wp14:editId="67491903">
             <wp:extent cx="3543300" cy="4159971"/>
@@ -7791,6 +7941,7 @@
         <w:contextualSpacing/>
       </w:pPr>
       <w:r>
+        <w:lastRenderedPageBreak/>
         <w:t xml:space="preserve">If the index equals the length of the string, add the string to the answer list. After each recursive call returns the first time, remove the current word from the end of the </w:t>
       </w:r>
       <w:proofErr w:type="spellStart"/>
@@ -7815,7 +7966,6 @@
         <w:rPr>
           <w:noProof/>
         </w:rPr>
-        <w:lastRenderedPageBreak/>
         <w:drawing>
           <wp:inline distT="0" distB="0" distL="0" distR="0" wp14:anchorId="473E920D" wp14:editId="7FC6BE4A">
             <wp:extent cx="4572000" cy="3638062"/>
@@ -7982,7 +8132,6 @@
         <w:contextualSpacing/>
       </w:pPr>
       <w:r>
-        <w:lastRenderedPageBreak/>
         <w:t>Iterate through the words array. Count the number of strings that can be put into a single line, factoring in the at minimum 1 space in between each character. (Also factoring in the last word does not need a space after it.)</w:t>
       </w:r>
     </w:p>
@@ -8404,7 +8553,11 @@
         <w:ind w:left="720"/>
       </w:pPr>
       <w:r>
-        <w:t xml:space="preserve">If none of the words with a single character removed exists the sequences or lengths, add the current string to a set with the length as a key and the set as the value to the lengths HashMap. Add a new </w:t>
+        <w:t xml:space="preserve">If none of the words with a single character removed exists the sequences or lengths, add the current string to a set with the length as a key and the set as the value to the lengths HashMap. </w:t>
+      </w:r>
+      <w:r>
+        <w:lastRenderedPageBreak/>
+        <w:t xml:space="preserve">Add a new </w:t>
       </w:r>
       <w:proofErr w:type="spellStart"/>
       <w:r>
@@ -8428,7 +8581,6 @@
         <w:ind w:left="720"/>
       </w:pPr>
       <w:r>
-        <w:lastRenderedPageBreak/>
         <w:t xml:space="preserve">At the end, iterate through all the sequences HashMap and return the length of the longest </w:t>
       </w:r>
       <w:proofErr w:type="spellStart"/>
@@ -8438,167 +8590,6 @@
       <w:proofErr w:type="spellEnd"/>
       <w:r>
         <w:t>.</w:t>
-      </w:r>
-    </w:p>
-    <w:p>
-      <w:r>
-        <w:t>-</w:t>
-      </w:r>
-      <w:r>
-        <w:t>Binary</w:t>
-      </w:r>
-      <w:r>
-        <w:t xml:space="preserve"> </w:t>
-      </w:r>
-      <w:r>
-        <w:t>Search</w:t>
-      </w:r>
-      <w:r>
-        <w:t xml:space="preserve"> </w:t>
-      </w:r>
-      <w:r>
-        <w:t>Tree</w:t>
-      </w:r>
-      <w:r>
-        <w:t xml:space="preserve"> </w:t>
-      </w:r>
-      <w:proofErr w:type="gramStart"/>
-      <w:r>
-        <w:t>Iterator</w:t>
-      </w:r>
-      <w:r>
-        <w:t>(</w:t>
-      </w:r>
-      <w:proofErr w:type="gramEnd"/>
-      <w:r>
-        <w:t>System Design)</w:t>
-      </w:r>
-      <w:r>
-        <w:t xml:space="preserve"> </w:t>
-      </w:r>
-      <w:r>
-        <w:t>–</w:t>
-      </w:r>
-      <w:r>
-        <w:t xml:space="preserve"> Implement</w:t>
-      </w:r>
-      <w:r>
-        <w:t xml:space="preserve"> </w:t>
-      </w:r>
-      <w:r>
-        <w:t xml:space="preserve">an iterator over a binary search tree (BST). Your iterator will be initialized with the root node of a BST. Calling </w:t>
-      </w:r>
-      <w:proofErr w:type="gramStart"/>
-      <w:r>
-        <w:t>next(</w:t>
-      </w:r>
-      <w:proofErr w:type="gramEnd"/>
-      <w:r>
-        <w:t xml:space="preserve">) will return the next smallest number in the BST. </w:t>
-      </w:r>
-      <w:proofErr w:type="gramStart"/>
-      <w:r>
-        <w:t>next(</w:t>
-      </w:r>
-      <w:proofErr w:type="gramEnd"/>
-      <w:r>
-        <w:t xml:space="preserve">) and </w:t>
-      </w:r>
-      <w:proofErr w:type="spellStart"/>
-      <w:r>
-        <w:t>hasNext</w:t>
-      </w:r>
-      <w:proofErr w:type="spellEnd"/>
-      <w:r>
-        <w:t>() should run in average O(1) time and uses O(h) memory, where h is the height of the tree.</w:t>
-      </w:r>
-    </w:p>
-    <w:p>
-      <w:pPr>
-        <w:ind w:left="720"/>
-        <w:contextualSpacing/>
-      </w:pPr>
-      <w:r>
-        <w:t xml:space="preserve">Create a stack that initially contains all values of calling </w:t>
-      </w:r>
-      <w:proofErr w:type="spellStart"/>
-      <w:proofErr w:type="gramStart"/>
-      <w:r>
-        <w:t>root.left</w:t>
-      </w:r>
-      <w:proofErr w:type="spellEnd"/>
-      <w:proofErr w:type="gramEnd"/>
-      <w:r>
-        <w:t xml:space="preserve"> until the leaf is reached. After each pop from a </w:t>
-      </w:r>
-      <w:proofErr w:type="gramStart"/>
-      <w:r>
-        <w:t>next(</w:t>
-      </w:r>
-      <w:proofErr w:type="gramEnd"/>
-      <w:r>
-        <w:t xml:space="preserve">) call, check if the current popped off node has any right children. If not, continue, otherwise add the current node's right child and calls to </w:t>
-      </w:r>
-      <w:proofErr w:type="spellStart"/>
-      <w:proofErr w:type="gramStart"/>
-      <w:r>
-        <w:t>root.left</w:t>
-      </w:r>
-      <w:proofErr w:type="spellEnd"/>
-      <w:proofErr w:type="gramEnd"/>
-      <w:r>
-        <w:t xml:space="preserve"> until it hits a leaf. Continue this process.</w:t>
-      </w:r>
-    </w:p>
-    <w:p>
-      <w:pPr>
-        <w:contextualSpacing/>
-      </w:pPr>
-    </w:p>
-    <w:p>
-      <w:pPr>
-        <w:contextualSpacing/>
-      </w:pPr>
-      <w:r>
-        <w:t xml:space="preserve">              The stack contains a one slice height of nodes in the tree.</w:t>
-      </w:r>
-    </w:p>
-    <w:p>
-      <w:pPr>
-        <w:contextualSpacing/>
-      </w:pPr>
-    </w:p>
-    <w:p>
-      <w:pPr>
-        <w:ind w:left="700"/>
-        <w:contextualSpacing/>
-      </w:pPr>
-      <w:r>
-        <w:t xml:space="preserve">Worst case average for </w:t>
-      </w:r>
-      <w:proofErr w:type="gramStart"/>
-      <w:r>
-        <w:t>next(</w:t>
-      </w:r>
-      <w:proofErr w:type="gramEnd"/>
-      <w:r>
-        <w:t xml:space="preserve">) is O(n) for completely unbalanced tree to the left. The </w:t>
-      </w:r>
-      <w:proofErr w:type="spellStart"/>
-      <w:r>
-        <w:t>populate_</w:t>
-      </w:r>
-      <w:proofErr w:type="gramStart"/>
-      <w:r>
-        <w:t>stack</w:t>
-      </w:r>
-      <w:proofErr w:type="spellEnd"/>
-      <w:r>
-        <w:t>(</w:t>
-      </w:r>
-      <w:proofErr w:type="gramEnd"/>
-      <w:r>
-        <w:t>) function only gets called for nodes with right children and only runs for O(n) in the case of completely skewed trees.</w:t>
       </w:r>
     </w:p>
     <w:p>
@@ -8606,18 +8597,196 @@
         <w:rPr>
           <w:b/>
           <w:bCs/>
-        </w:rPr>
-      </w:pPr>
-    </w:p>
-    <w:p>
+          <w:u w:val="single"/>
+        </w:rPr>
+      </w:pPr>
       <w:r>
         <w:rPr>
           <w:b/>
           <w:bCs/>
-        </w:rPr>
+          <w:u w:val="single"/>
+        </w:rPr>
+        <w:t>Trees:</w:t>
+      </w:r>
+    </w:p>
+    <w:p>
+      <w:r>
         <w:t>-</w:t>
       </w:r>
       <w:r>
+        <w:t>Binary</w:t>
+      </w:r>
+      <w:r>
+        <w:t xml:space="preserve"> </w:t>
+      </w:r>
+      <w:r>
+        <w:t>Search</w:t>
+      </w:r>
+      <w:r>
+        <w:t xml:space="preserve"> </w:t>
+      </w:r>
+      <w:r>
+        <w:t>Tree</w:t>
+      </w:r>
+      <w:r>
+        <w:t xml:space="preserve"> </w:t>
+      </w:r>
+      <w:proofErr w:type="gramStart"/>
+      <w:r>
+        <w:t>Iterator</w:t>
+      </w:r>
+      <w:r>
+        <w:t>(</w:t>
+      </w:r>
+      <w:proofErr w:type="gramEnd"/>
+      <w:r>
+        <w:t>System Design)</w:t>
+      </w:r>
+      <w:r>
+        <w:t xml:space="preserve"> </w:t>
+      </w:r>
+      <w:r>
+        <w:t>–</w:t>
+      </w:r>
+      <w:r>
+        <w:t xml:space="preserve"> Implement</w:t>
+      </w:r>
+      <w:r>
+        <w:t xml:space="preserve"> </w:t>
+      </w:r>
+      <w:r>
+        <w:t xml:space="preserve">an iterator over a binary search tree (BST). Your iterator will be initialized with the root node of a BST. Calling </w:t>
+      </w:r>
+      <w:proofErr w:type="gramStart"/>
+      <w:r>
+        <w:t>next(</w:t>
+      </w:r>
+      <w:proofErr w:type="gramEnd"/>
+      <w:r>
+        <w:t xml:space="preserve">) will return the next smallest number in the BST. </w:t>
+      </w:r>
+      <w:proofErr w:type="gramStart"/>
+      <w:r>
+        <w:t>next(</w:t>
+      </w:r>
+      <w:proofErr w:type="gramEnd"/>
+      <w:r>
+        <w:t xml:space="preserve">) and </w:t>
+      </w:r>
+      <w:proofErr w:type="spellStart"/>
+      <w:r>
+        <w:t>hasNext</w:t>
+      </w:r>
+      <w:proofErr w:type="spellEnd"/>
+      <w:r>
+        <w:t>() should run in average O(1) time and uses O(h) memory, where h is the height of the tree.</w:t>
+      </w:r>
+    </w:p>
+    <w:p>
+      <w:pPr>
+        <w:ind w:left="720"/>
+        <w:contextualSpacing/>
+      </w:pPr>
+      <w:r>
+        <w:t xml:space="preserve">Create a stack that initially contains all values of calling </w:t>
+      </w:r>
+      <w:proofErr w:type="spellStart"/>
+      <w:proofErr w:type="gramStart"/>
+      <w:r>
+        <w:t>root.left</w:t>
+      </w:r>
+      <w:proofErr w:type="spellEnd"/>
+      <w:proofErr w:type="gramEnd"/>
+      <w:r>
+        <w:t xml:space="preserve"> until the leaf is reached. After each pop from a </w:t>
+      </w:r>
+      <w:proofErr w:type="gramStart"/>
+      <w:r>
+        <w:t>next(</w:t>
+      </w:r>
+      <w:proofErr w:type="gramEnd"/>
+      <w:r>
+        <w:t xml:space="preserve">) call, check if the current popped off node has any right children. If not, continue, otherwise add the current node's right child and calls to </w:t>
+      </w:r>
+      <w:proofErr w:type="spellStart"/>
+      <w:proofErr w:type="gramStart"/>
+      <w:r>
+        <w:t>root.left</w:t>
+      </w:r>
+      <w:proofErr w:type="spellEnd"/>
+      <w:proofErr w:type="gramEnd"/>
+      <w:r>
+        <w:t xml:space="preserve"> until it hits a leaf. Continue this process.</w:t>
+      </w:r>
+    </w:p>
+    <w:p>
+      <w:pPr>
+        <w:contextualSpacing/>
+      </w:pPr>
+    </w:p>
+    <w:p>
+      <w:pPr>
+        <w:contextualSpacing/>
+      </w:pPr>
+      <w:r>
+        <w:t xml:space="preserve">              The stack contains a one slice height of nodes in the tree.</w:t>
+      </w:r>
+    </w:p>
+    <w:p>
+      <w:pPr>
+        <w:contextualSpacing/>
+      </w:pPr>
+    </w:p>
+    <w:p>
+      <w:pPr>
+        <w:ind w:left="700"/>
+        <w:contextualSpacing/>
+      </w:pPr>
+      <w:r>
+        <w:t xml:space="preserve">Worst case average for </w:t>
+      </w:r>
+      <w:proofErr w:type="gramStart"/>
+      <w:r>
+        <w:t>next(</w:t>
+      </w:r>
+      <w:proofErr w:type="gramEnd"/>
+      <w:r>
+        <w:t xml:space="preserve">) is O(n) for completely unbalanced tree to the left. The </w:t>
+      </w:r>
+      <w:proofErr w:type="spellStart"/>
+      <w:r>
+        <w:t>populate_</w:t>
+      </w:r>
+      <w:proofErr w:type="gramStart"/>
+      <w:r>
+        <w:t>stack</w:t>
+      </w:r>
+      <w:proofErr w:type="spellEnd"/>
+      <w:r>
+        <w:t>(</w:t>
+      </w:r>
+      <w:proofErr w:type="gramEnd"/>
+      <w:r>
+        <w:t>) function only gets called for nodes with right children and only runs for O(n) in the case of completely skewed trees.</w:t>
+      </w:r>
+    </w:p>
+    <w:p>
+      <w:pPr>
+        <w:rPr>
+          <w:b/>
+          <w:bCs/>
+        </w:rPr>
+      </w:pPr>
+    </w:p>
+    <w:p>
+      <w:r>
+        <w:rPr>
+          <w:b/>
+          <w:bCs/>
+        </w:rPr>
+        <w:t>-</w:t>
+      </w:r>
+      <w:r>
         <w:t xml:space="preserve"> Serialize and Deserialize Binary </w:t>
       </w:r>
       <w:proofErr w:type="gramStart"/>
@@ -8734,6 +8903,7 @@
         <w:contextualSpacing/>
       </w:pPr>
       <w:r>
+        <w:lastRenderedPageBreak/>
         <w:t xml:space="preserve">Recurse in a DFS search down the tree. If the current node is null, return null. If one of the target nodes is hit, return that target node.  If both the left and right child return not null then the current node is the LCA, return the current node, otherwise, return the non-null node. </w:t>
       </w:r>
     </w:p>
@@ -8756,11 +8926,7 @@
       </w:r>
       <w:proofErr w:type="spellEnd"/>
       <w:r>
-        <w:t xml:space="preserve"> to the top because, once both left and right children return non-null nodes, the current node is the LCA and gets returned up the recursive stack. Once the stack </w:t>
-      </w:r>
-      <w:r>
-        <w:lastRenderedPageBreak/>
-        <w:t>returns to each respective node, if it is a parent of both target nodes but not the LCA, one of the children will return back a null node. That call will always return the non-null node which will be the LCA.</w:t>
+        <w:t xml:space="preserve"> to the top because, once both left and right children return non-null nodes, the current node is the LCA and gets returned up the recursive stack. Once the stack returns to each respective node, if it is a parent of both target nodes but not the LCA, one of the children will return back a null node. That call will always return the non-null node which will be the LCA.</w:t>
       </w:r>
     </w:p>
     <w:p>
@@ -9092,7 +9258,11 @@
       </w:r>
       <w:proofErr w:type="spellEnd"/>
       <w:r>
-        <w:t xml:space="preserve"> for left nodes and if it is non-negative put it into </w:t>
+        <w:t xml:space="preserve"> for left nodes and if it is non-negative put it </w:t>
+      </w:r>
+      <w:r>
+        <w:lastRenderedPageBreak/>
+        <w:t xml:space="preserve">into </w:t>
       </w:r>
       <w:proofErr w:type="spellStart"/>
       <w:r>
@@ -9248,7 +9418,6 @@
         <w:pStyle w:val="HTMLPreformatted"/>
       </w:pPr>
       <w:r>
-        <w:lastRenderedPageBreak/>
         <w:t xml:space="preserve">    /\</w:t>
       </w:r>
       <w:r>
@@ -9599,6 +9768,7 @@
         <w:rPr>
           <w:noProof/>
         </w:rPr>
+        <w:lastRenderedPageBreak/>
         <w:drawing>
           <wp:inline distT="0" distB="0" distL="0" distR="0" wp14:anchorId="6B1A8961" wp14:editId="19DBC085">
             <wp:extent cx="2622550" cy="2444853"/>
@@ -9656,7 +9826,6 @@
         <w:rPr>
           <w:rFonts w:cstheme="minorHAnsi"/>
         </w:rPr>
-        <w:lastRenderedPageBreak/>
         <w:t xml:space="preserve">-Binary Tree Level Order Traversal -- </w:t>
       </w:r>
       <w:r>
@@ -10245,7 +10414,6 @@
         <w:rPr>
           <w:noProof/>
         </w:rPr>
-        <w:lastRenderedPageBreak/>
         <w:drawing>
           <wp:inline distT="0" distB="0" distL="0" distR="0" wp14:anchorId="2791A36F" wp14:editId="1C0388D0">
             <wp:extent cx="4648200" cy="2214847"/>
@@ -10612,6 +10780,7 @@
         <w:rPr>
           <w:rFonts w:cstheme="minorHAnsi"/>
         </w:rPr>
+        <w:lastRenderedPageBreak/>
         <w:t>At each node, calculate the max distance between the left and right subtree.</w:t>
       </w:r>
       <w:r>
@@ -10678,7 +10847,6 @@
         <w:rPr>
           <w:noProof/>
         </w:rPr>
-        <w:lastRenderedPageBreak/>
         <w:drawing>
           <wp:inline distT="0" distB="0" distL="0" distR="0" wp14:anchorId="4839A56D" wp14:editId="6529F399">
             <wp:extent cx="3073400" cy="2202603"/>
@@ -10907,6 +11075,7 @@
         <w:rPr>
           <w:noProof/>
         </w:rPr>
+        <w:lastRenderedPageBreak/>
         <w:drawing>
           <wp:inline distT="0" distB="0" distL="0" distR="0" wp14:anchorId="20BB375E" wp14:editId="75A9B524">
             <wp:extent cx="3825089" cy="3384550"/>
@@ -10946,6 +11115,168 @@
     </w:p>
     <w:p>
       <w:pPr>
+        <w:contextualSpacing/>
+        <w:rPr>
+          <w:rFonts w:cstheme="minorHAnsi"/>
+        </w:rPr>
+      </w:pPr>
+    </w:p>
+    <w:p>
+      <w:pPr>
+        <w:contextualSpacing/>
+        <w:rPr>
+          <w:rFonts w:cstheme="minorHAnsi"/>
+        </w:rPr>
+      </w:pPr>
+      <w:r>
+        <w:rPr>
+          <w:rFonts w:cstheme="minorHAnsi"/>
+        </w:rPr>
+        <w:t>-</w:t>
+      </w:r>
+      <w:r>
+        <w:rPr>
+          <w:rFonts w:cstheme="minorHAnsi"/>
+        </w:rPr>
+        <w:t>Subtree</w:t>
+      </w:r>
+      <w:r>
+        <w:rPr>
+          <w:rFonts w:cstheme="minorHAnsi"/>
+        </w:rPr>
+        <w:t xml:space="preserve"> </w:t>
+      </w:r>
+      <w:r>
+        <w:rPr>
+          <w:rFonts w:cstheme="minorHAnsi"/>
+        </w:rPr>
+        <w:t>of</w:t>
+      </w:r>
+      <w:r>
+        <w:rPr>
+          <w:rFonts w:cstheme="minorHAnsi"/>
+        </w:rPr>
+        <w:t xml:space="preserve"> </w:t>
+      </w:r>
+      <w:r>
+        <w:rPr>
+          <w:rFonts w:cstheme="minorHAnsi"/>
+        </w:rPr>
+        <w:t>Another</w:t>
+      </w:r>
+      <w:r>
+        <w:rPr>
+          <w:rFonts w:cstheme="minorHAnsi"/>
+        </w:rPr>
+        <w:t xml:space="preserve"> </w:t>
+      </w:r>
+      <w:r>
+        <w:rPr>
+          <w:rFonts w:cstheme="minorHAnsi"/>
+        </w:rPr>
+        <w:t>Tree</w:t>
+      </w:r>
+      <w:r>
+        <w:rPr>
+          <w:rFonts w:cstheme="minorHAnsi"/>
+        </w:rPr>
+        <w:t xml:space="preserve"> – </w:t>
+      </w:r>
+      <w:r>
+        <w:rPr>
+          <w:rFonts w:cstheme="minorHAnsi"/>
+        </w:rPr>
+        <w:t>Given two non-empty binary trees s and t, check whether tree t</w:t>
+      </w:r>
+    </w:p>
+    <w:p>
+      <w:pPr>
+        <w:contextualSpacing/>
+        <w:rPr>
+          <w:rFonts w:cstheme="minorHAnsi"/>
+        </w:rPr>
+      </w:pPr>
+      <w:r>
+        <w:rPr>
+          <w:rFonts w:cstheme="minorHAnsi"/>
+        </w:rPr>
+        <w:t>has exactly the same structure and node values with a subtree of s.</w:t>
+      </w:r>
+    </w:p>
+    <w:p>
+      <w:pPr>
+        <w:contextualSpacing/>
+        <w:rPr>
+          <w:rFonts w:cstheme="minorHAnsi"/>
+        </w:rPr>
+      </w:pPr>
+    </w:p>
+    <w:p>
+      <w:pPr>
+        <w:ind w:firstLine="720"/>
+        <w:contextualSpacing/>
+        <w:rPr>
+          <w:rFonts w:cstheme="minorHAnsi"/>
+        </w:rPr>
+      </w:pPr>
+      <w:r>
+        <w:rPr>
+          <w:rFonts w:cstheme="minorHAnsi"/>
+        </w:rPr>
+        <w:t>If the root of the subtree and the current node in the larger tree have the same value</w:t>
+      </w:r>
+    </w:p>
+    <w:p>
+      <w:pPr>
+        <w:contextualSpacing/>
+        <w:rPr>
+          <w:rFonts w:cstheme="minorHAnsi"/>
+        </w:rPr>
+      </w:pPr>
+      <w:r>
+        <w:rPr>
+          <w:rFonts w:cstheme="minorHAnsi"/>
+        </w:rPr>
+        <w:t xml:space="preserve">              check if the smaller tree and the current subtree are equal. Recurse through both trees</w:t>
+      </w:r>
+    </w:p>
+    <w:p>
+      <w:pPr>
+        <w:contextualSpacing/>
+        <w:rPr>
+          <w:rFonts w:cstheme="minorHAnsi"/>
+        </w:rPr>
+      </w:pPr>
+      <w:r>
+        <w:rPr>
+          <w:rFonts w:cstheme="minorHAnsi"/>
+        </w:rPr>
+        <w:t xml:space="preserve">              checking that that the </w:t>
+      </w:r>
+      <w:proofErr w:type="spellStart"/>
+      <w:r>
+        <w:rPr>
+          <w:rFonts w:cstheme="minorHAnsi"/>
+        </w:rPr>
+        <w:t>samller</w:t>
+      </w:r>
+      <w:proofErr w:type="spellEnd"/>
+      <w:r>
+        <w:rPr>
+          <w:rFonts w:cstheme="minorHAnsi"/>
+        </w:rPr>
+        <w:t xml:space="preserve"> tree and the current subtree are equal.</w:t>
+      </w:r>
+    </w:p>
+    <w:p>
+      <w:pPr>
+        <w:rPr>
+          <w:rFonts w:cstheme="minorHAnsi"/>
+        </w:rPr>
+      </w:pPr>
+    </w:p>
+    <w:p>
+      <w:pPr>
         <w:rPr>
           <w:rFonts w:cstheme="minorHAnsi"/>
         </w:rPr>
@@ -10968,88 +11299,88 @@
         <w:rPr>
           <w:rFonts w:cstheme="minorHAnsi"/>
         </w:rPr>
+        <w:t>Two pointer approach for finding target in sorted array – pointer at beginning, pointer at end. If sum is greater than target, decrement right pointer, if it is smaller, increment left pointer. If the pointers cross then the sum does not exist.</w:t>
+      </w:r>
+    </w:p>
+    <w:p>
+      <w:pPr>
+        <w:rPr>
+          <w:rFonts w:cstheme="minorHAnsi"/>
+        </w:rPr>
+      </w:pPr>
+      <w:r>
+        <w:rPr>
+          <w:rFonts w:cstheme="minorHAnsi"/>
+        </w:rPr>
+        <w:t>-Palindrome Permutation – Given a string determine if a permutation of it could form a palindrome.</w:t>
+      </w:r>
+    </w:p>
+    <w:p>
+      <w:pPr>
+        <w:ind w:left="720"/>
+        <w:rPr>
+          <w:rFonts w:cstheme="minorHAnsi"/>
+        </w:rPr>
+      </w:pPr>
+      <w:r>
+        <w:rPr>
+          <w:rFonts w:cstheme="minorHAnsi"/>
+        </w:rPr>
+        <w:t>If the number of characters is odd, ensure that all character counts are even except 1 character which is one. If the count is even, all character counts must be even.</w:t>
+      </w:r>
+    </w:p>
+    <w:p>
+      <w:pPr>
+        <w:rPr>
+          <w:rFonts w:cstheme="minorHAnsi"/>
+        </w:rPr>
+      </w:pPr>
+      <w:r>
+        <w:rPr>
+          <w:rFonts w:cstheme="minorHAnsi"/>
+        </w:rPr>
+        <w:t>-Valid Palindrome – Given a string, determine if it is a palindrome ignoring cases and considering only alphanumeric characters.</w:t>
+      </w:r>
+    </w:p>
+    <w:p>
+      <w:pPr>
+        <w:ind w:left="720"/>
+        <w:rPr>
+          <w:rFonts w:cstheme="minorHAnsi"/>
+        </w:rPr>
+      </w:pPr>
+      <w:r>
+        <w:rPr>
+          <w:rFonts w:cstheme="minorHAnsi"/>
+        </w:rPr>
+        <w:t>Left and right pointer from end and start. If a character is invalid, move the respective pointer towards the middle. Only check if both pointers are valid when comparing characters.</w:t>
+      </w:r>
+    </w:p>
+    <w:p>
+      <w:pPr>
+        <w:rPr>
+          <w:rFonts w:cstheme="minorHAnsi"/>
+        </w:rPr>
+      </w:pPr>
+      <w:r>
+        <w:rPr>
+          <w:rFonts w:cstheme="minorHAnsi"/>
+        </w:rPr>
+        <w:t>-Valid Palindrome II – Given a non-empty string, at most one character can be deleted. Judge whether it can be made a palindrome.</w:t>
+      </w:r>
+    </w:p>
+    <w:p>
+      <w:pPr>
+        <w:ind w:left="720"/>
+        <w:rPr>
+          <w:rFonts w:cstheme="minorHAnsi"/>
+        </w:rPr>
+      </w:pPr>
+      <w:r>
+        <w:rPr>
+          <w:rFonts w:cstheme="minorHAnsi"/>
+        </w:rPr>
         <w:lastRenderedPageBreak/>
-        <w:t>Two pointer approach for finding target in sorted array – pointer at beginning, pointer at end. If sum is greater than target, decrement right pointer, if it is smaller, increment left pointer. If the pointers cross then the sum does not exist.</w:t>
-      </w:r>
-    </w:p>
-    <w:p>
-      <w:pPr>
-        <w:rPr>
-          <w:rFonts w:cstheme="minorHAnsi"/>
-        </w:rPr>
-      </w:pPr>
-      <w:r>
-        <w:rPr>
-          <w:rFonts w:cstheme="minorHAnsi"/>
-        </w:rPr>
-        <w:t>-Palindrome Permutation – Given a string determine if a permutation of it could form a palindrome.</w:t>
-      </w:r>
-    </w:p>
-    <w:p>
-      <w:pPr>
-        <w:ind w:left="720"/>
-        <w:rPr>
-          <w:rFonts w:cstheme="minorHAnsi"/>
-        </w:rPr>
-      </w:pPr>
-      <w:r>
-        <w:rPr>
-          <w:rFonts w:cstheme="minorHAnsi"/>
-        </w:rPr>
-        <w:t>If the number of characters is odd, ensure that all character counts are even except 1 character which is one. If the count is even, all character counts must be even.</w:t>
-      </w:r>
-    </w:p>
-    <w:p>
-      <w:pPr>
-        <w:rPr>
-          <w:rFonts w:cstheme="minorHAnsi"/>
-        </w:rPr>
-      </w:pPr>
-      <w:r>
-        <w:rPr>
-          <w:rFonts w:cstheme="minorHAnsi"/>
-        </w:rPr>
-        <w:t>-Valid Palindrome – Given a string, determine if it is a palindrome ignoring cases and considering only alphanumeric characters.</w:t>
-      </w:r>
-    </w:p>
-    <w:p>
-      <w:pPr>
-        <w:ind w:left="720"/>
-        <w:rPr>
-          <w:rFonts w:cstheme="minorHAnsi"/>
-        </w:rPr>
-      </w:pPr>
-      <w:r>
-        <w:rPr>
-          <w:rFonts w:cstheme="minorHAnsi"/>
-        </w:rPr>
-        <w:t>Left and right pointer from end and start. If a character is invalid, move the respective pointer towards the middle. Only check if both pointers are valid when comparing characters.</w:t>
-      </w:r>
-    </w:p>
-    <w:p>
-      <w:pPr>
-        <w:rPr>
-          <w:rFonts w:cstheme="minorHAnsi"/>
-        </w:rPr>
-      </w:pPr>
-      <w:r>
-        <w:rPr>
-          <w:rFonts w:cstheme="minorHAnsi"/>
-        </w:rPr>
-        <w:t>-Valid Palindrome II – Given a non-empty string, at most one character can be deleted. Judge whether it can be made a palindrome.</w:t>
-      </w:r>
-    </w:p>
-    <w:p>
-      <w:pPr>
-        <w:ind w:left="720"/>
-        <w:rPr>
-          <w:rFonts w:cstheme="minorHAnsi"/>
-        </w:rPr>
-      </w:pPr>
-      <w:r>
-        <w:rPr>
-          <w:rFonts w:cstheme="minorHAnsi"/>
-        </w:rPr>
         <w:t>Two sets of left and right indexes from each end. Keep moving both sets of pointers inwards while the characters are equal. Otherwise if only one set is equal, move that set of pointers inwards. If the first set is not equal and the increment flag has not been set yet, move the first set left pointer in and second set right pointer inwards. Otherwise, if neither set is equal and increment flag has already been set, return false. At the end return true.</w:t>
       </w:r>
     </w:p>
@@ -11388,6 +11719,7 @@
         <w:rPr>
           <w:rFonts w:cstheme="minorHAnsi"/>
         </w:rPr>
+        <w:lastRenderedPageBreak/>
         <w:t>-Interval List Intersections – Given two lists of pairwise disjoint closed intervals, return the intersection of the two interval lists.</w:t>
       </w:r>
     </w:p>
@@ -11862,303 +12194,303 @@
         <w:rPr>
           <w:rFonts w:cstheme="minorHAnsi"/>
         </w:rPr>
+        <w:t xml:space="preserve">            {</w:t>
+      </w:r>
+    </w:p>
+    <w:p>
+      <w:pPr>
+        <w:ind w:left="720"/>
+        <w:contextualSpacing/>
+        <w:rPr>
+          <w:rFonts w:cstheme="minorHAnsi"/>
+        </w:rPr>
+      </w:pPr>
+      <w:r>
+        <w:rPr>
+          <w:rFonts w:cstheme="minorHAnsi"/>
+        </w:rPr>
+        <w:t xml:space="preserve">                left = </w:t>
+      </w:r>
+      <w:proofErr w:type="spellStart"/>
+      <w:r>
+        <w:rPr>
+          <w:rFonts w:cstheme="minorHAnsi"/>
+        </w:rPr>
+        <w:t>i</w:t>
+      </w:r>
+      <w:proofErr w:type="spellEnd"/>
+      <w:r>
+        <w:rPr>
+          <w:rFonts w:cstheme="minorHAnsi"/>
+        </w:rPr>
+        <w:t xml:space="preserve"> / 2;</w:t>
+      </w:r>
+    </w:p>
+    <w:p>
+      <w:pPr>
+        <w:ind w:left="720"/>
+        <w:contextualSpacing/>
+        <w:rPr>
+          <w:rFonts w:cstheme="minorHAnsi"/>
+        </w:rPr>
+      </w:pPr>
+      <w:r>
+        <w:rPr>
+          <w:rFonts w:cstheme="minorHAnsi"/>
+        </w:rPr>
+        <w:t xml:space="preserve">                right = </w:t>
+      </w:r>
+      <w:proofErr w:type="spellStart"/>
+      <w:r>
+        <w:rPr>
+          <w:rFonts w:cstheme="minorHAnsi"/>
+        </w:rPr>
+        <w:t>i</w:t>
+      </w:r>
+      <w:proofErr w:type="spellEnd"/>
+      <w:r>
+        <w:rPr>
+          <w:rFonts w:cstheme="minorHAnsi"/>
+        </w:rPr>
+        <w:t xml:space="preserve"> / 2 + 1;</w:t>
+      </w:r>
+    </w:p>
+    <w:p>
+      <w:pPr>
+        <w:ind w:left="720"/>
+        <w:contextualSpacing/>
+        <w:rPr>
+          <w:rFonts w:cstheme="minorHAnsi"/>
+        </w:rPr>
+      </w:pPr>
+      <w:r>
+        <w:rPr>
+          <w:rFonts w:cstheme="minorHAnsi"/>
+        </w:rPr>
+        <w:t xml:space="preserve">            }</w:t>
+      </w:r>
+    </w:p>
+    <w:p>
+      <w:pPr>
+        <w:ind w:left="720"/>
+        <w:contextualSpacing/>
+        <w:rPr>
+          <w:rFonts w:cstheme="minorHAnsi"/>
+        </w:rPr>
+      </w:pPr>
+      <w:r>
+        <w:rPr>
+          <w:rFonts w:cstheme="minorHAnsi"/>
+        </w:rPr>
+        <w:t xml:space="preserve">            while (left &gt;= 0 &amp;&amp; right &lt; length)</w:t>
+      </w:r>
+    </w:p>
+    <w:p>
+      <w:pPr>
+        <w:ind w:left="720"/>
+        <w:contextualSpacing/>
+        <w:rPr>
+          <w:rFonts w:cstheme="minorHAnsi"/>
+        </w:rPr>
+      </w:pPr>
+      <w:r>
+        <w:rPr>
+          <w:rFonts w:cstheme="minorHAnsi"/>
+        </w:rPr>
+        <w:t xml:space="preserve">            {</w:t>
+      </w:r>
+    </w:p>
+    <w:p>
+      <w:pPr>
+        <w:ind w:left="720"/>
+        <w:contextualSpacing/>
+        <w:rPr>
+          <w:rFonts w:cstheme="minorHAnsi"/>
+        </w:rPr>
+      </w:pPr>
+      <w:r>
+        <w:rPr>
+          <w:rFonts w:cstheme="minorHAnsi"/>
+        </w:rPr>
+        <w:t xml:space="preserve">                if (</w:t>
+      </w:r>
+      <w:proofErr w:type="spellStart"/>
+      <w:proofErr w:type="gramStart"/>
+      <w:r>
+        <w:rPr>
+          <w:rFonts w:cstheme="minorHAnsi"/>
+        </w:rPr>
+        <w:t>s.charAt</w:t>
+      </w:r>
+      <w:proofErr w:type="spellEnd"/>
+      <w:proofErr w:type="gramEnd"/>
+      <w:r>
+        <w:rPr>
+          <w:rFonts w:cstheme="minorHAnsi"/>
+        </w:rPr>
+        <w:t xml:space="preserve">(left) == </w:t>
+      </w:r>
+      <w:proofErr w:type="spellStart"/>
+      <w:r>
+        <w:rPr>
+          <w:rFonts w:cstheme="minorHAnsi"/>
+        </w:rPr>
+        <w:t>s.charAt</w:t>
+      </w:r>
+      <w:proofErr w:type="spellEnd"/>
+      <w:r>
+        <w:rPr>
+          <w:rFonts w:cstheme="minorHAnsi"/>
+        </w:rPr>
+        <w:t>(right))</w:t>
+      </w:r>
+    </w:p>
+    <w:p>
+      <w:pPr>
+        <w:ind w:left="720"/>
+        <w:contextualSpacing/>
+        <w:rPr>
+          <w:rFonts w:cstheme="minorHAnsi"/>
+        </w:rPr>
+      </w:pPr>
+      <w:r>
+        <w:rPr>
+          <w:rFonts w:cstheme="minorHAnsi"/>
+        </w:rPr>
+        <w:t xml:space="preserve">                {</w:t>
+      </w:r>
+    </w:p>
+    <w:p>
+      <w:pPr>
+        <w:ind w:left="720"/>
+        <w:contextualSpacing/>
+        <w:rPr>
+          <w:rFonts w:cstheme="minorHAnsi"/>
+        </w:rPr>
+      </w:pPr>
+      <w:r>
+        <w:rPr>
+          <w:rFonts w:cstheme="minorHAnsi"/>
+        </w:rPr>
+        <w:t xml:space="preserve">                    if (right - left + 1 &gt; max)</w:t>
+      </w:r>
+    </w:p>
+    <w:p>
+      <w:pPr>
+        <w:ind w:left="720"/>
+        <w:contextualSpacing/>
+        <w:rPr>
+          <w:rFonts w:cstheme="minorHAnsi"/>
+        </w:rPr>
+      </w:pPr>
+      <w:r>
+        <w:rPr>
+          <w:rFonts w:cstheme="minorHAnsi"/>
+        </w:rPr>
+        <w:t xml:space="preserve">                    {</w:t>
+      </w:r>
+    </w:p>
+    <w:p>
+      <w:pPr>
+        <w:ind w:left="720"/>
+        <w:contextualSpacing/>
+        <w:rPr>
+          <w:rFonts w:cstheme="minorHAnsi"/>
+        </w:rPr>
+      </w:pPr>
+      <w:r>
+        <w:rPr>
+          <w:rFonts w:cstheme="minorHAnsi"/>
+        </w:rPr>
+        <w:t xml:space="preserve">                        max = right - left + 1;</w:t>
+      </w:r>
+    </w:p>
+    <w:p>
+      <w:pPr>
+        <w:ind w:left="720"/>
+        <w:contextualSpacing/>
+        <w:rPr>
+          <w:rFonts w:cstheme="minorHAnsi"/>
+        </w:rPr>
+      </w:pPr>
+      <w:r>
+        <w:rPr>
+          <w:rFonts w:cstheme="minorHAnsi"/>
+        </w:rPr>
+        <w:t xml:space="preserve">                        </w:t>
+      </w:r>
+      <w:proofErr w:type="spellStart"/>
+      <w:r>
+        <w:rPr>
+          <w:rFonts w:cstheme="minorHAnsi"/>
+        </w:rPr>
+        <w:t>l_i</w:t>
+      </w:r>
+      <w:proofErr w:type="spellEnd"/>
+      <w:r>
+        <w:rPr>
+          <w:rFonts w:cstheme="minorHAnsi"/>
+        </w:rPr>
+        <w:t xml:space="preserve"> = left;</w:t>
+      </w:r>
+    </w:p>
+    <w:p>
+      <w:pPr>
+        <w:ind w:left="720"/>
+        <w:contextualSpacing/>
+        <w:rPr>
+          <w:rFonts w:cstheme="minorHAnsi"/>
+        </w:rPr>
+      </w:pPr>
+      <w:r>
+        <w:rPr>
+          <w:rFonts w:cstheme="minorHAnsi"/>
+        </w:rPr>
+        <w:t xml:space="preserve">                        </w:t>
+      </w:r>
+      <w:proofErr w:type="spellStart"/>
+      <w:r>
+        <w:rPr>
+          <w:rFonts w:cstheme="minorHAnsi"/>
+        </w:rPr>
+        <w:t>r_i</w:t>
+      </w:r>
+      <w:proofErr w:type="spellEnd"/>
+      <w:r>
+        <w:rPr>
+          <w:rFonts w:cstheme="minorHAnsi"/>
+        </w:rPr>
+        <w:t xml:space="preserve"> = right;</w:t>
+      </w:r>
+    </w:p>
+    <w:p>
+      <w:pPr>
+        <w:ind w:left="720"/>
+        <w:contextualSpacing/>
+        <w:rPr>
+          <w:rFonts w:cstheme="minorHAnsi"/>
+        </w:rPr>
+      </w:pPr>
+      <w:r>
+        <w:rPr>
+          <w:rFonts w:cstheme="minorHAnsi"/>
+        </w:rPr>
+        <w:t xml:space="preserve">                    }</w:t>
+      </w:r>
+    </w:p>
+    <w:p>
+      <w:pPr>
+        <w:ind w:left="720"/>
+        <w:contextualSpacing/>
+        <w:rPr>
+          <w:rFonts w:cstheme="minorHAnsi"/>
+        </w:rPr>
+      </w:pPr>
+      <w:r>
+        <w:rPr>
+          <w:rFonts w:cstheme="minorHAnsi"/>
+        </w:rPr>
         <w:lastRenderedPageBreak/>
-        <w:t xml:space="preserve">            {</w:t>
-      </w:r>
-    </w:p>
-    <w:p>
-      <w:pPr>
-        <w:ind w:left="720"/>
-        <w:contextualSpacing/>
-        <w:rPr>
-          <w:rFonts w:cstheme="minorHAnsi"/>
-        </w:rPr>
-      </w:pPr>
-      <w:r>
-        <w:rPr>
-          <w:rFonts w:cstheme="minorHAnsi"/>
-        </w:rPr>
-        <w:t xml:space="preserve">                left = </w:t>
-      </w:r>
-      <w:proofErr w:type="spellStart"/>
-      <w:r>
-        <w:rPr>
-          <w:rFonts w:cstheme="minorHAnsi"/>
-        </w:rPr>
-        <w:t>i</w:t>
-      </w:r>
-      <w:proofErr w:type="spellEnd"/>
-      <w:r>
-        <w:rPr>
-          <w:rFonts w:cstheme="minorHAnsi"/>
-        </w:rPr>
-        <w:t xml:space="preserve"> / 2;</w:t>
-      </w:r>
-    </w:p>
-    <w:p>
-      <w:pPr>
-        <w:ind w:left="720"/>
-        <w:contextualSpacing/>
-        <w:rPr>
-          <w:rFonts w:cstheme="minorHAnsi"/>
-        </w:rPr>
-      </w:pPr>
-      <w:r>
-        <w:rPr>
-          <w:rFonts w:cstheme="minorHAnsi"/>
-        </w:rPr>
-        <w:t xml:space="preserve">                right = </w:t>
-      </w:r>
-      <w:proofErr w:type="spellStart"/>
-      <w:r>
-        <w:rPr>
-          <w:rFonts w:cstheme="minorHAnsi"/>
-        </w:rPr>
-        <w:t>i</w:t>
-      </w:r>
-      <w:proofErr w:type="spellEnd"/>
-      <w:r>
-        <w:rPr>
-          <w:rFonts w:cstheme="minorHAnsi"/>
-        </w:rPr>
-        <w:t xml:space="preserve"> / 2 + 1;</w:t>
-      </w:r>
-    </w:p>
-    <w:p>
-      <w:pPr>
-        <w:ind w:left="720"/>
-        <w:contextualSpacing/>
-        <w:rPr>
-          <w:rFonts w:cstheme="minorHAnsi"/>
-        </w:rPr>
-      </w:pPr>
-      <w:r>
-        <w:rPr>
-          <w:rFonts w:cstheme="minorHAnsi"/>
-        </w:rPr>
-        <w:t xml:space="preserve">            }</w:t>
-      </w:r>
-    </w:p>
-    <w:p>
-      <w:pPr>
-        <w:ind w:left="720"/>
-        <w:contextualSpacing/>
-        <w:rPr>
-          <w:rFonts w:cstheme="minorHAnsi"/>
-        </w:rPr>
-      </w:pPr>
-      <w:r>
-        <w:rPr>
-          <w:rFonts w:cstheme="minorHAnsi"/>
-        </w:rPr>
-        <w:t xml:space="preserve">            while (left &gt;= 0 &amp;&amp; right &lt; length)</w:t>
-      </w:r>
-    </w:p>
-    <w:p>
-      <w:pPr>
-        <w:ind w:left="720"/>
-        <w:contextualSpacing/>
-        <w:rPr>
-          <w:rFonts w:cstheme="minorHAnsi"/>
-        </w:rPr>
-      </w:pPr>
-      <w:r>
-        <w:rPr>
-          <w:rFonts w:cstheme="minorHAnsi"/>
-        </w:rPr>
-        <w:t xml:space="preserve">            {</w:t>
-      </w:r>
-    </w:p>
-    <w:p>
-      <w:pPr>
-        <w:ind w:left="720"/>
-        <w:contextualSpacing/>
-        <w:rPr>
-          <w:rFonts w:cstheme="minorHAnsi"/>
-        </w:rPr>
-      </w:pPr>
-      <w:r>
-        <w:rPr>
-          <w:rFonts w:cstheme="minorHAnsi"/>
-        </w:rPr>
-        <w:t xml:space="preserve">                if (</w:t>
-      </w:r>
-      <w:proofErr w:type="spellStart"/>
-      <w:proofErr w:type="gramStart"/>
-      <w:r>
-        <w:rPr>
-          <w:rFonts w:cstheme="minorHAnsi"/>
-        </w:rPr>
-        <w:t>s.charAt</w:t>
-      </w:r>
-      <w:proofErr w:type="spellEnd"/>
-      <w:proofErr w:type="gramEnd"/>
-      <w:r>
-        <w:rPr>
-          <w:rFonts w:cstheme="minorHAnsi"/>
-        </w:rPr>
-        <w:t xml:space="preserve">(left) == </w:t>
-      </w:r>
-      <w:proofErr w:type="spellStart"/>
-      <w:r>
-        <w:rPr>
-          <w:rFonts w:cstheme="minorHAnsi"/>
-        </w:rPr>
-        <w:t>s.charAt</w:t>
-      </w:r>
-      <w:proofErr w:type="spellEnd"/>
-      <w:r>
-        <w:rPr>
-          <w:rFonts w:cstheme="minorHAnsi"/>
-        </w:rPr>
-        <w:t>(right))</w:t>
-      </w:r>
-    </w:p>
-    <w:p>
-      <w:pPr>
-        <w:ind w:left="720"/>
-        <w:contextualSpacing/>
-        <w:rPr>
-          <w:rFonts w:cstheme="minorHAnsi"/>
-        </w:rPr>
-      </w:pPr>
-      <w:r>
-        <w:rPr>
-          <w:rFonts w:cstheme="minorHAnsi"/>
-        </w:rPr>
-        <w:t xml:space="preserve">                {</w:t>
-      </w:r>
-    </w:p>
-    <w:p>
-      <w:pPr>
-        <w:ind w:left="720"/>
-        <w:contextualSpacing/>
-        <w:rPr>
-          <w:rFonts w:cstheme="minorHAnsi"/>
-        </w:rPr>
-      </w:pPr>
-      <w:r>
-        <w:rPr>
-          <w:rFonts w:cstheme="minorHAnsi"/>
-        </w:rPr>
-        <w:t xml:space="preserve">                    if (right - left + 1 &gt; max)</w:t>
-      </w:r>
-    </w:p>
-    <w:p>
-      <w:pPr>
-        <w:ind w:left="720"/>
-        <w:contextualSpacing/>
-        <w:rPr>
-          <w:rFonts w:cstheme="minorHAnsi"/>
-        </w:rPr>
-      </w:pPr>
-      <w:r>
-        <w:rPr>
-          <w:rFonts w:cstheme="minorHAnsi"/>
-        </w:rPr>
-        <w:t xml:space="preserve">                    {</w:t>
-      </w:r>
-    </w:p>
-    <w:p>
-      <w:pPr>
-        <w:ind w:left="720"/>
-        <w:contextualSpacing/>
-        <w:rPr>
-          <w:rFonts w:cstheme="minorHAnsi"/>
-        </w:rPr>
-      </w:pPr>
-      <w:r>
-        <w:rPr>
-          <w:rFonts w:cstheme="minorHAnsi"/>
-        </w:rPr>
-        <w:t xml:space="preserve">                        max = right - left + 1;</w:t>
-      </w:r>
-    </w:p>
-    <w:p>
-      <w:pPr>
-        <w:ind w:left="720"/>
-        <w:contextualSpacing/>
-        <w:rPr>
-          <w:rFonts w:cstheme="minorHAnsi"/>
-        </w:rPr>
-      </w:pPr>
-      <w:r>
-        <w:rPr>
-          <w:rFonts w:cstheme="minorHAnsi"/>
-        </w:rPr>
-        <w:t xml:space="preserve">                        </w:t>
-      </w:r>
-      <w:proofErr w:type="spellStart"/>
-      <w:r>
-        <w:rPr>
-          <w:rFonts w:cstheme="minorHAnsi"/>
-        </w:rPr>
-        <w:t>l_i</w:t>
-      </w:r>
-      <w:proofErr w:type="spellEnd"/>
-      <w:r>
-        <w:rPr>
-          <w:rFonts w:cstheme="minorHAnsi"/>
-        </w:rPr>
-        <w:t xml:space="preserve"> = left;</w:t>
-      </w:r>
-    </w:p>
-    <w:p>
-      <w:pPr>
-        <w:ind w:left="720"/>
-        <w:contextualSpacing/>
-        <w:rPr>
-          <w:rFonts w:cstheme="minorHAnsi"/>
-        </w:rPr>
-      </w:pPr>
-      <w:r>
-        <w:rPr>
-          <w:rFonts w:cstheme="minorHAnsi"/>
-        </w:rPr>
-        <w:t xml:space="preserve">                        </w:t>
-      </w:r>
-      <w:proofErr w:type="spellStart"/>
-      <w:r>
-        <w:rPr>
-          <w:rFonts w:cstheme="minorHAnsi"/>
-        </w:rPr>
-        <w:t>r_i</w:t>
-      </w:r>
-      <w:proofErr w:type="spellEnd"/>
-      <w:r>
-        <w:rPr>
-          <w:rFonts w:cstheme="minorHAnsi"/>
-        </w:rPr>
-        <w:t xml:space="preserve"> = right;</w:t>
-      </w:r>
-    </w:p>
-    <w:p>
-      <w:pPr>
-        <w:ind w:left="720"/>
-        <w:contextualSpacing/>
-        <w:rPr>
-          <w:rFonts w:cstheme="minorHAnsi"/>
-        </w:rPr>
-      </w:pPr>
-      <w:r>
-        <w:rPr>
-          <w:rFonts w:cstheme="minorHAnsi"/>
-        </w:rPr>
-        <w:t xml:space="preserve">                    }</w:t>
-      </w:r>
-    </w:p>
-    <w:p>
-      <w:pPr>
-        <w:ind w:left="720"/>
-        <w:contextualSpacing/>
-        <w:rPr>
-          <w:rFonts w:cstheme="minorHAnsi"/>
-        </w:rPr>
-      </w:pPr>
-      <w:r>
-        <w:rPr>
-          <w:rFonts w:cstheme="minorHAnsi"/>
-        </w:rPr>
         <w:t xml:space="preserve">                    --left;</w:t>
       </w:r>
     </w:p>
@@ -12484,7 +12816,6 @@
         <w:contextualSpacing/>
       </w:pPr>
       <w:r>
-        <w:lastRenderedPageBreak/>
         <w:t xml:space="preserve">Use BFS by expanding each state to the next possible states. Encode the 2D board state as a 1D </w:t>
       </w:r>
       <w:proofErr w:type="spellStart"/>
@@ -12798,6 +13129,7 @@
         <w:contextualSpacing/>
       </w:pPr>
       <w:r>
+        <w:lastRenderedPageBreak/>
         <w:t xml:space="preserve">-Find All Numbers Disappeared in an Array – array of </w:t>
       </w:r>
       <w:proofErr w:type="gramStart"/>
@@ -13256,83 +13588,428 @@
         <w:ind w:left="720"/>
       </w:pPr>
       <w:r>
+        <w:t xml:space="preserve">Take the absolute value of the number. Edge Case - If the value is the minimum integer </w:t>
+      </w:r>
+      <w:proofErr w:type="gramStart"/>
+      <w:r>
+        <w:t xml:space="preserve">value,   </w:t>
+      </w:r>
+      <w:proofErr w:type="gramEnd"/>
+      <w:r>
+        <w:t xml:space="preserve">      -2^32 absolute value will still be negative, it will overflow if reversed, return 0. Otherwise, pick each digit off from the last significant digit one by one. Do this by % 10. Remove the LSD by dividing by 10 after each loop iteration. Multiply the reverse value by 10 </w:t>
+      </w:r>
+      <w:proofErr w:type="gramStart"/>
+      <w:r>
+        <w:t>prior</w:t>
+      </w:r>
+      <w:proofErr w:type="gramEnd"/>
+      <w:r>
+        <w:t xml:space="preserve"> at the start of the loop. Add the LSD to the current reversed value.</w:t>
+      </w:r>
+    </w:p>
+    <w:p>
+      <w:pPr>
+        <w:ind w:left="700"/>
+      </w:pPr>
+      <w:r>
+        <w:t>To check for overflow, divide by 10 after each multiple and subtract what was added on to see if they equal to previous value before the operation was performed.</w:t>
+      </w:r>
+    </w:p>
+    <w:p>
+      <w:pPr>
+        <w:rPr>
+          <w:b/>
+          <w:bCs/>
+          <w:u w:val="single"/>
+        </w:rPr>
+      </w:pPr>
+      <w:r>
+        <w:rPr>
+          <w:b/>
+          <w:bCs/>
+          <w:u w:val="single"/>
+        </w:rPr>
+        <w:t>Greedy:</w:t>
+      </w:r>
+    </w:p>
+    <w:p>
+      <w:r>
+        <w:t>-</w:t>
+      </w:r>
+      <w:r>
+        <w:t>Jump</w:t>
+      </w:r>
+      <w:r>
+        <w:t xml:space="preserve"> </w:t>
+      </w:r>
+      <w:r>
+        <w:t>Game</w:t>
+      </w:r>
+      <w:r>
+        <w:t xml:space="preserve"> – Given an array of non-negative integers, you are initially positioned at the first index of the array. Each element in the array represents your maximum jump length at that position. Determine if you are able to reach the last index.</w:t>
+      </w:r>
+    </w:p>
+    <w:p>
+      <w:pPr>
+        <w:ind w:left="720"/>
+      </w:pPr>
+      <w:r>
         <w:lastRenderedPageBreak/>
-        <w:t>Take the absolute value of the number. Edge Case - If the value is the minimum</w:t>
-      </w:r>
-      <w:r>
-        <w:t xml:space="preserve"> </w:t>
-      </w:r>
-      <w:r>
-        <w:t xml:space="preserve">integer </w:t>
-      </w:r>
+        <w:t xml:space="preserve">Keep track of the furthest index that can be while iterating through the array. Start at index 0, the furthest that can be reached is 0 + </w:t>
+      </w:r>
+      <w:proofErr w:type="spellStart"/>
       <w:proofErr w:type="gramStart"/>
       <w:r>
-        <w:t xml:space="preserve">value, </w:t>
-      </w:r>
-      <w:r>
-        <w:t xml:space="preserve">  </w:t>
+        <w:t>nums</w:t>
+      </w:r>
+      <w:proofErr w:type="spellEnd"/>
+      <w:r>
+        <w:t>[</w:t>
       </w:r>
       <w:proofErr w:type="gramEnd"/>
       <w:r>
-        <w:t xml:space="preserve">      </w:t>
-      </w:r>
-      <w:r>
-        <w:t>-2^32 absolute value will still be negative, it will overflow if</w:t>
-      </w:r>
-      <w:r>
-        <w:t xml:space="preserve"> </w:t>
-      </w:r>
-      <w:r>
-        <w:t>reversed, return 0.</w:t>
-      </w:r>
-      <w:r>
-        <w:t xml:space="preserve"> </w:t>
-      </w:r>
-      <w:r>
-        <w:t>Otherwise, pick each digit off from the last significant digit one by one. Do this by</w:t>
-      </w:r>
-      <w:r>
-        <w:t xml:space="preserve"> </w:t>
-      </w:r>
-      <w:r>
-        <w:t>% 10. Remove the LSD by dividing by 10 after each loop iteration.</w:t>
-      </w:r>
-      <w:r>
-        <w:t xml:space="preserve"> Multiply the reverse value by 10 </w:t>
-      </w:r>
+        <w:t xml:space="preserve">0]. If the current index is &lt;= the furthest, update the furthest with the max of the furthest and the current index + </w:t>
+      </w:r>
+      <w:proofErr w:type="spellStart"/>
       <w:proofErr w:type="gramStart"/>
       <w:r>
-        <w:t>prior</w:t>
+        <w:t>nums</w:t>
+      </w:r>
+      <w:proofErr w:type="spellEnd"/>
+      <w:r>
+        <w:t>[</w:t>
       </w:r>
       <w:proofErr w:type="gramEnd"/>
       <w:r>
-        <w:t xml:space="preserve"> at the start of the loop.</w:t>
-      </w:r>
-      <w:r>
-        <w:t xml:space="preserve"> Add </w:t>
-      </w:r>
-      <w:r>
-        <w:t>the LSD</w:t>
-      </w:r>
-      <w:r>
-        <w:t xml:space="preserve"> to the current reversed value</w:t>
-      </w:r>
-      <w:r>
-        <w:t>.</w:t>
-      </w:r>
-    </w:p>
-    <w:p>
-      <w:pPr>
-        <w:ind w:left="700"/>
-      </w:pPr>
-      <w:r>
-        <w:t>To check for overflow, divide by 10 after each multiple and subtract what was added on</w:t>
-      </w:r>
-      <w:r>
-        <w:t xml:space="preserve"> </w:t>
-      </w:r>
-      <w:r>
-        <w:t>to see if they equal to previous value before the operation was performed.</w:t>
+        <w:t xml:space="preserve">current index]. If </w:t>
+      </w:r>
+      <w:proofErr w:type="spellStart"/>
+      <w:r>
+        <w:t>i</w:t>
+      </w:r>
+      <w:proofErr w:type="spellEnd"/>
+      <w:r>
+        <w:t xml:space="preserve"> &gt; furthest index, return false. Otherwise if the furthest &gt;= last index, return true.</w:t>
+      </w:r>
+    </w:p>
+    <w:p>
+      <w:pPr>
+        <w:rPr>
+          <w:b/>
+          <w:bCs/>
+          <w:u w:val="single"/>
+        </w:rPr>
+      </w:pPr>
+      <w:r>
+        <w:rPr>
+          <w:b/>
+          <w:bCs/>
+          <w:u w:val="single"/>
+        </w:rPr>
+        <w:t>Graph:</w:t>
+      </w:r>
+    </w:p>
+    <w:p>
+      <w:r>
+        <w:t>-</w:t>
+      </w:r>
+      <w:r>
+        <w:t>Critical</w:t>
+      </w:r>
+      <w:r>
+        <w:t xml:space="preserve"> </w:t>
+      </w:r>
+      <w:r>
+        <w:t>Connections</w:t>
+      </w:r>
+      <w:r>
+        <w:t xml:space="preserve"> </w:t>
+      </w:r>
+      <w:r>
+        <w:t>in</w:t>
+      </w:r>
+      <w:r>
+        <w:t xml:space="preserve"> </w:t>
+      </w:r>
+      <w:r>
+        <w:t>a</w:t>
+      </w:r>
+      <w:r>
+        <w:t xml:space="preserve"> </w:t>
+      </w:r>
+      <w:r>
+        <w:t>Network</w:t>
+      </w:r>
+      <w:r>
+        <w:t xml:space="preserve"> – </w:t>
+      </w:r>
+      <w:r>
+        <w:t>There are n servers numbered from 0 to n-1 connected by</w:t>
+      </w:r>
+      <w:r>
+        <w:t xml:space="preserve"> </w:t>
+      </w:r>
+      <w:r>
+        <w:t>undirected server-to-server connections forming a network</w:t>
+      </w:r>
+      <w:r>
+        <w:t xml:space="preserve"> </w:t>
+      </w:r>
+      <w:r>
+        <w:t>where connections[</w:t>
+      </w:r>
+      <w:proofErr w:type="spellStart"/>
+      <w:r>
+        <w:t>i</w:t>
+      </w:r>
+      <w:proofErr w:type="spellEnd"/>
+      <w:r>
+        <w:t>] = [a, b] represents a connection between</w:t>
+      </w:r>
+      <w:r>
+        <w:t xml:space="preserve"> </w:t>
+      </w:r>
+      <w:r>
+        <w:t>servers a and b. Any server can reach any other server directly</w:t>
+      </w:r>
+      <w:r>
+        <w:t xml:space="preserve"> </w:t>
+      </w:r>
+      <w:r>
+        <w:t>or indirectly through the network.</w:t>
+      </w:r>
+      <w:r>
+        <w:t xml:space="preserve"> </w:t>
+      </w:r>
+      <w:r>
+        <w:t>A critical connection is a connection that, if removed, will</w:t>
+      </w:r>
+      <w:r>
+        <w:t xml:space="preserve"> </w:t>
+      </w:r>
+      <w:r>
+        <w:t>make some server unable to reach some other server.</w:t>
+      </w:r>
+      <w:r>
+        <w:t xml:space="preserve"> </w:t>
+      </w:r>
+      <w:r>
+        <w:t>Return all critical connections in the network in any order.</w:t>
+      </w:r>
+    </w:p>
+    <w:p>
+      <w:pPr>
+        <w:contextualSpacing/>
+      </w:pPr>
+      <w:r>
+        <w:tab/>
+      </w:r>
+      <w:proofErr w:type="spellStart"/>
+      <w:r>
+        <w:t>Tarjan's</w:t>
+      </w:r>
+      <w:proofErr w:type="spellEnd"/>
+      <w:r>
+        <w:t xml:space="preserve"> Algorithm</w:t>
+      </w:r>
+    </w:p>
+    <w:p>
+      <w:pPr>
+        <w:ind w:firstLine="720"/>
+        <w:contextualSpacing/>
+      </w:pPr>
+      <w:r>
+        <w:t>Create an adjacency list for the graph -- for each vertex have a list of all connected vertices.</w:t>
+      </w:r>
+    </w:p>
+    <w:p>
+      <w:pPr>
+        <w:contextualSpacing/>
+      </w:pPr>
+    </w:p>
+    <w:p>
+      <w:pPr>
+        <w:ind w:left="720"/>
+        <w:contextualSpacing/>
+      </w:pPr>
+      <w:r>
+        <w:t>Have an array the size of the number of vertices that will store the low value, or the lowest value that</w:t>
+      </w:r>
+      <w:r>
+        <w:t xml:space="preserve"> </w:t>
+      </w:r>
+      <w:r>
+        <w:t>each vertex is connected to. Values will be assigned to vertices in the order that they are visited.</w:t>
+      </w:r>
+    </w:p>
+    <w:p>
+      <w:pPr>
+        <w:contextualSpacing/>
+      </w:pPr>
+    </w:p>
+    <w:p>
+      <w:pPr>
+        <w:ind w:left="720"/>
+        <w:contextualSpacing/>
+      </w:pPr>
+      <w:r>
+        <w:t>Track an array of visited vertices so that DFS does not recurse to vertices already visited. Have a timer</w:t>
+      </w:r>
+      <w:r>
+        <w:t xml:space="preserve"> </w:t>
+      </w:r>
+      <w:r>
+        <w:t>that increments in each call that tracks visit order.</w:t>
+      </w:r>
+    </w:p>
+    <w:p>
+      <w:pPr>
+        <w:contextualSpacing/>
+      </w:pPr>
+    </w:p>
+    <w:p>
+      <w:pPr>
+        <w:ind w:left="720"/>
+        <w:contextualSpacing/>
+      </w:pPr>
+      <w:r>
+        <w:t>Choose any node to start the DFS with. For each node that it is connected to, mark it as visited, set its</w:t>
+      </w:r>
+      <w:r>
+        <w:t xml:space="preserve"> </w:t>
+      </w:r>
+      <w:r>
+        <w:t xml:space="preserve">current </w:t>
+      </w:r>
+      <w:proofErr w:type="spellStart"/>
+      <w:r>
+        <w:t>low_val</w:t>
+      </w:r>
+      <w:proofErr w:type="spellEnd"/>
+      <w:r>
+        <w:t xml:space="preserve"> equal to the </w:t>
+      </w:r>
+      <w:proofErr w:type="gramStart"/>
+      <w:r>
+        <w:t>timer(</w:t>
+      </w:r>
+      <w:proofErr w:type="gramEnd"/>
+      <w:r>
+        <w:t>order visited). Iterate through all connected nodes in the adjacency list</w:t>
+      </w:r>
+      <w:r>
+        <w:t xml:space="preserve"> </w:t>
+      </w:r>
+      <w:r>
+        <w:t>and if it is the parent, skip it.</w:t>
+      </w:r>
+    </w:p>
+    <w:p>
+      <w:pPr>
+        <w:contextualSpacing/>
+      </w:pPr>
+    </w:p>
+    <w:p>
+      <w:pPr>
+        <w:contextualSpacing/>
+      </w:pPr>
+      <w:r>
+        <w:t xml:space="preserve">    </w:t>
+      </w:r>
+      <w:r>
+        <w:tab/>
+      </w:r>
+      <w:r>
+        <w:t>If the next node has not been visited, recurse to it. Set the current low value to the minimum of</w:t>
+      </w:r>
+    </w:p>
+    <w:p>
+      <w:pPr>
+        <w:ind w:firstLine="720"/>
+        <w:contextualSpacing/>
+      </w:pPr>
+      <w:r>
+        <w:t>the current node low value and the neighbor nodes low val.</w:t>
+      </w:r>
+    </w:p>
+    <w:p>
+      <w:pPr>
+        <w:contextualSpacing/>
+      </w:pPr>
+    </w:p>
+    <w:p>
+      <w:pPr>
+        <w:contextualSpacing/>
+      </w:pPr>
+      <w:r>
+        <w:t xml:space="preserve">    </w:t>
+      </w:r>
+      <w:r>
+        <w:tab/>
+      </w:r>
+      <w:r>
+        <w:t>If the low value of the neighbor node is less than the current id, it is a critical edge.</w:t>
+      </w:r>
+    </w:p>
+    <w:p>
+      <w:pPr>
+        <w:contextualSpacing/>
+      </w:pPr>
+      <w:r>
+        <w:t xml:space="preserve">    </w:t>
+      </w:r>
+      <w:r>
+        <w:tab/>
+      </w:r>
+      <w:r>
+        <w:t>Intuition: After an update, the lowest value node the neighbor has seen is greater than the</w:t>
+      </w:r>
+    </w:p>
+    <w:p>
+      <w:pPr>
+        <w:ind w:left="720"/>
+        <w:contextualSpacing/>
+      </w:pPr>
+      <w:r>
+        <w:t>lowest value</w:t>
+      </w:r>
+      <w:r>
+        <w:t xml:space="preserve"> </w:t>
+      </w:r>
+      <w:r>
+        <w:t>node the current node has seen, hence previous nodes that have been visited are</w:t>
+      </w:r>
+      <w:r>
+        <w:t xml:space="preserve"> </w:t>
+      </w:r>
+      <w:r>
+        <w:t>connected to the neighbor</w:t>
+      </w:r>
+      <w:r>
+        <w:t xml:space="preserve"> </w:t>
+      </w:r>
+      <w:r>
+        <w:t>node ONLY through the current edge.</w:t>
+      </w:r>
+    </w:p>
+    <w:p>
+      <w:pPr>
+        <w:contextualSpacing/>
+      </w:pPr>
+    </w:p>
+    <w:p>
+      <w:pPr>
+        <w:ind w:left="720"/>
+        <w:contextualSpacing/>
+      </w:pPr>
+      <w:r>
+        <w:t>Otherwise if the node has already been visited, update the current low value with the minimum</w:t>
+      </w:r>
+      <w:r>
+        <w:t xml:space="preserve"> </w:t>
+      </w:r>
+      <w:r>
+        <w:t>of the current low value and the neighbor low value.</w:t>
       </w:r>
     </w:p>
     <w:sectPr>

</xml_diff>

<commit_message>
various types of problems
</commit_message>
<xml_diff>
--- a/LeetCode Notes.docx
+++ b/LeetCode Notes.docx
@@ -204,6 +204,95 @@
         <w:t>-</w:t>
       </w:r>
       <w:r>
+        <w:t>Compare</w:t>
+      </w:r>
+      <w:r>
+        <w:t xml:space="preserve"> </w:t>
+      </w:r>
+      <w:r>
+        <w:t>Version</w:t>
+      </w:r>
+      <w:r>
+        <w:t xml:space="preserve"> </w:t>
+      </w:r>
+      <w:r>
+        <w:t>Numbers</w:t>
+      </w:r>
+      <w:r>
+        <w:t xml:space="preserve"> – </w:t>
+      </w:r>
+      <w:r>
+        <w:t>Compare two version numbers version1 and version2.</w:t>
+      </w:r>
+      <w:r>
+        <w:t xml:space="preserve"> </w:t>
+      </w:r>
+      <w:r>
+        <w:t>If version1 &gt; version2 return 1; if version1 &lt; version2 return -1; otherwise return 0.</w:t>
+      </w:r>
+      <w:r>
+        <w:t xml:space="preserve"> </w:t>
+      </w:r>
+      <w:r>
+        <w:t>You may assume that the version strings are non-empty and contain</w:t>
+      </w:r>
+      <w:r>
+        <w:t xml:space="preserve"> </w:t>
+      </w:r>
+      <w:r>
+        <w:t xml:space="preserve">only digits and </w:t>
+      </w:r>
+      <w:proofErr w:type="gramStart"/>
+      <w:r>
+        <w:t>the .</w:t>
+      </w:r>
+      <w:proofErr w:type="gramEnd"/>
+      <w:r>
+        <w:t xml:space="preserve"> character.</w:t>
+      </w:r>
+      <w:r>
+        <w:t xml:space="preserve"> </w:t>
+      </w:r>
+      <w:proofErr w:type="gramStart"/>
+      <w:r>
+        <w:t>The</w:t>
+      </w:r>
+      <w:proofErr w:type="gramEnd"/>
+      <w:r>
+        <w:t xml:space="preserve"> . character does not represent a decimal point and is used to</w:t>
+      </w:r>
+      <w:r>
+        <w:t xml:space="preserve"> </w:t>
+      </w:r>
+      <w:r>
+        <w:t>separate number sequences.</w:t>
+      </w:r>
+    </w:p>
+    <w:p>
+      <w:pPr>
+        <w:ind w:left="720"/>
+      </w:pPr>
+      <w:r>
+        <w:t>Split both strings on a period. Go through and compare the number at each corresponding</w:t>
+      </w:r>
+      <w:r>
+        <w:t xml:space="preserve"> </w:t>
+      </w:r>
+      <w:r>
+        <w:t>index. If it</w:t>
+      </w:r>
+      <w:r>
+        <w:t xml:space="preserve"> </w:t>
+      </w:r>
+      <w:r>
+        <w:t>is past the length of a specific version, default the version to 0.</w:t>
+      </w:r>
+    </w:p>
+    <w:p>
+      <w:r>
+        <w:t>-</w:t>
+      </w:r>
+      <w:r>
         <w:t>Implement</w:t>
       </w:r>
       <w:r>
@@ -526,11 +615,7 @@
       </w:r>
       <w:proofErr w:type="spellEnd"/>
       <w:r>
-        <w:t xml:space="preserve"> to the set if not already present. </w:t>
-      </w:r>
-      <w:r>
-        <w:lastRenderedPageBreak/>
-        <w:t>remove(</w:t>
+        <w:t xml:space="preserve"> to the set if not already present. remove(</w:t>
       </w:r>
       <w:proofErr w:type="spellStart"/>
       <w:r>
@@ -995,6 +1080,7 @@
         <w:contextualSpacing/>
       </w:pPr>
       <w:r>
+        <w:lastRenderedPageBreak/>
         <w:t xml:space="preserve">Have a reference to the original array and create a shuffled array that is the size of the input array. Create an </w:t>
       </w:r>
       <w:proofErr w:type="spellStart"/>
@@ -1067,7 +1153,6 @@
         <w:contextualSpacing/>
       </w:pPr>
       <w:r>
-        <w:lastRenderedPageBreak/>
         <w:t xml:space="preserve">index in the </w:t>
       </w:r>
       <w:proofErr w:type="spellStart"/>
@@ -1468,6 +1553,7 @@
         <w:contextualSpacing/>
       </w:pPr>
       <w:r>
+        <w:lastRenderedPageBreak/>
         <w:t>-</w:t>
       </w:r>
       <w:r>
@@ -1575,7 +1661,6 @@
         <w:contextualSpacing/>
       </w:pPr>
       <w:r>
-        <w:lastRenderedPageBreak/>
         <w:t>-</w:t>
       </w:r>
       <w:r>
@@ -1854,7 +1939,11 @@
       </w:r>
       <w:proofErr w:type="spellEnd"/>
       <w:r>
-        <w:t xml:space="preserve"> of characters and their respective counts. If the number of unique characters between the left and right pointer is greater than two, increment the left pointer until there are &lt;= 2 unique characters in the window. Track the largest window.</w:t>
+        <w:t xml:space="preserve"> of characters and their respective counts. If the number of unique characters </w:t>
+      </w:r>
+      <w:r>
+        <w:lastRenderedPageBreak/>
+        <w:t>between the left and right pointer is greater than two, increment the left pointer until there are &lt;= 2 unique characters in the window. Track the largest window.</w:t>
       </w:r>
     </w:p>
     <w:p>
@@ -2206,7 +2295,16 @@
           <w:sz w:val="22"/>
           <w:szCs w:val="22"/>
         </w:rPr>
-        <w:t>Sliding Window – Left and right pointer starting at index 0. Keep incrementing right pointer until all the letters in T are in the substring. Move left pointer right until substring does not contain all the letters anymore. Repeat until the right index is at the end. Then keep moving left pointer right until it is no longer a valid substring.  Track the indices that contain all the letters in T and have the smallest difference.</w:t>
+        <w:t xml:space="preserve">Sliding Window – Left and right pointer starting at index 0. Keep incrementing right pointer until all the letters in T are in the substring. Move left pointer right until substring does not contain all </w:t>
+      </w:r>
+      <w:r>
+        <w:rPr>
+          <w:rFonts w:asciiTheme="minorHAnsi" w:hAnsiTheme="minorHAnsi" w:cstheme="minorHAnsi"/>
+          <w:sz w:val="22"/>
+          <w:szCs w:val="22"/>
+        </w:rPr>
+        <w:lastRenderedPageBreak/>
+        <w:t>the letters anymore. Repeat until the right index is at the end. Then keep moving left pointer right until it is no longer a valid substring.  Track the indices that contain all the letters in T and have the smallest difference.</w:t>
       </w:r>
     </w:p>
     <w:p>
@@ -2299,198 +2397,198 @@
     </w:p>
     <w:p>
       <w:r>
+        <w:t>-</w:t>
+      </w:r>
+      <w:r>
+        <w:t>Read</w:t>
+      </w:r>
+      <w:r>
+        <w:t xml:space="preserve"> </w:t>
+      </w:r>
+      <w:r>
+        <w:t>N</w:t>
+      </w:r>
+      <w:r>
+        <w:t xml:space="preserve"> </w:t>
+      </w:r>
+      <w:r>
+        <w:t>Characters</w:t>
+      </w:r>
+      <w:r>
+        <w:t xml:space="preserve"> </w:t>
+      </w:r>
+      <w:r>
+        <w:t>Given</w:t>
+      </w:r>
+      <w:r>
+        <w:t xml:space="preserve"> </w:t>
+      </w:r>
+      <w:r>
+        <w:t>Read4</w:t>
+      </w:r>
+      <w:r>
+        <w:t xml:space="preserve"> – Given a file and assume that you can only read the file using a given method read4, implement a method to read n characters. The read function will only be called once for each test case. You may assume the destination buffer array, </w:t>
+      </w:r>
+      <w:proofErr w:type="spellStart"/>
+      <w:r>
+        <w:t>buf</w:t>
+      </w:r>
+      <w:proofErr w:type="spellEnd"/>
+      <w:r>
+        <w:t>, is guaranteed to have enough space for storing n characters.</w:t>
+      </w:r>
+    </w:p>
+    <w:p>
+      <w:pPr>
+        <w:ind w:left="720"/>
+      </w:pPr>
+      <w:r>
+        <w:t xml:space="preserve">Pass in to read4 a </w:t>
+      </w:r>
+      <w:proofErr w:type="spellStart"/>
+      <w:r>
+        <w:t>buf</w:t>
+      </w:r>
+      <w:proofErr w:type="spellEnd"/>
+      <w:r>
+        <w:t xml:space="preserve"> array of size 4. Keep count of the total </w:t>
+      </w:r>
+      <w:proofErr w:type="spellStart"/>
+      <w:r>
+        <w:t>total</w:t>
+      </w:r>
+      <w:proofErr w:type="spellEnd"/>
+      <w:r>
+        <w:t xml:space="preserve"> number of characters read after each call to read4 and stop if either the total number after one call is &lt; 4 or the total count reaches n.</w:t>
+      </w:r>
+    </w:p>
+    <w:p>
+      <w:r>
+        <w:t xml:space="preserve">-Valid parentheses </w:t>
+      </w:r>
+      <w:r>
+        <w:sym w:font="Wingdings" w:char="F0E0"/>
+      </w:r>
+      <w:r>
+        <w:t xml:space="preserve"> String of just ‘(‘, ‘)’, ‘{‘, ‘}’, ‘[‘, or ‘]’. Valid is all opens are closed by the same type and opens must be closed in correct order.</w:t>
+      </w:r>
+    </w:p>
+    <w:p>
+      <w:pPr>
+        <w:ind w:left="720"/>
+      </w:pPr>
+      <w:r>
+        <w:t xml:space="preserve">Use a stack. Push onto stack if left bracket. Pop off stack if right bracket. If popped is incorrect matching bracket or if stack is empty when trying to pop it is false. If at end, more left </w:t>
+      </w:r>
+      <w:r>
+        <w:sym w:font="Wingdings" w:char="F0E0"/>
+      </w:r>
+      <w:r>
+        <w:t xml:space="preserve"> stack is not empty then it is false. Otherwise if stack is empty at the very end, it is true.</w:t>
+      </w:r>
+    </w:p>
+    <w:p>
+      <w:r>
+        <w:t>-Rotting Oranges – Each cell of grid has empty, fresh, or rotting orange. Adjacent to a rotting orange rots per time step. Min time for all rotting.</w:t>
+      </w:r>
+    </w:p>
+    <w:p>
+      <w:pPr>
+        <w:ind w:left="720"/>
+      </w:pPr>
+      <w:r>
+        <w:t>BFS: Add all rotting oranges into BFS queue. BFS expands the rotting in rounds. Track each round by changing the cell getting added into BFS queue if it is fresh to a timer of previous adjacent cell that causing the current cell to be added into queue plus some value. At end, return the largest valued cell and calculate the original number of rounds.</w:t>
+      </w:r>
+    </w:p>
+    <w:p>
+      <w:r>
+        <w:t>-Product of Array Except Self – return an array where each spot is the product of all elements except for element at particular index</w:t>
+      </w:r>
+    </w:p>
+    <w:p>
+      <w:pPr>
+        <w:ind w:left="720"/>
+      </w:pPr>
+      <w:r>
+        <w:t xml:space="preserve">Make array that is product of everything to the left of that index. Keep track of product accumulating </w:t>
+      </w:r>
+      <w:r>
+        <w:t xml:space="preserve">from the right and multiple current </w:t>
+      </w:r>
+      <w:proofErr w:type="gramStart"/>
+      <w:r>
+        <w:t>product</w:t>
+      </w:r>
+      <w:proofErr w:type="gramEnd"/>
+      <w:r>
+        <w:t xml:space="preserve"> with current position in array from the right.</w:t>
+      </w:r>
+    </w:p>
+    <w:p>
+      <w:r>
+        <w:t>-</w:t>
+      </w:r>
+      <w:r>
+        <w:t>Longest</w:t>
+      </w:r>
+      <w:r>
+        <w:t xml:space="preserve"> </w:t>
+      </w:r>
+      <w:r>
+        <w:t>Consecutive</w:t>
+      </w:r>
+      <w:r>
+        <w:t xml:space="preserve"> </w:t>
+      </w:r>
+      <w:r>
+        <w:t>Sequence</w:t>
+      </w:r>
+      <w:r>
+        <w:t xml:space="preserve"> </w:t>
+      </w:r>
+      <w:r>
+        <w:t>–</w:t>
+      </w:r>
+      <w:r>
+        <w:t xml:space="preserve"> </w:t>
+      </w:r>
+      <w:r>
+        <w:t>Given an unsorted array of integers, find the length of the longest consecutive elements sequence. Your algorithm should run in O(n) complexity.</w:t>
+      </w:r>
+    </w:p>
+    <w:p>
+      <w:pPr>
+        <w:ind w:left="720"/>
+      </w:pPr>
+      <w:r>
+        <w:t xml:space="preserve">Add all numbers to a HashSet. Iterate through the </w:t>
+      </w:r>
+      <w:proofErr w:type="spellStart"/>
+      <w:r>
+        <w:t>hashset</w:t>
+      </w:r>
+      <w:proofErr w:type="spellEnd"/>
+      <w:r>
+        <w:t xml:space="preserve"> but do not visit numbers already seen. Expand left and right from the current number checking</w:t>
+      </w:r>
+      <w:r>
+        <w:t xml:space="preserve"> </w:t>
+      </w:r>
+      <w:r>
+        <w:t xml:space="preserve">if they exist in the </w:t>
+      </w:r>
+      <w:proofErr w:type="spellStart"/>
+      <w:r>
+        <w:t>nums</w:t>
+      </w:r>
+      <w:proofErr w:type="spellEnd"/>
+      <w:r>
+        <w:t xml:space="preserve"> HashSet and tracking the longest sequence.</w:t>
+      </w:r>
+    </w:p>
+    <w:p>
+      <w:r>
         <w:lastRenderedPageBreak/>
-        <w:t>-</w:t>
-      </w:r>
-      <w:r>
-        <w:t>Read</w:t>
-      </w:r>
-      <w:r>
-        <w:t xml:space="preserve"> </w:t>
-      </w:r>
-      <w:r>
-        <w:t>N</w:t>
-      </w:r>
-      <w:r>
-        <w:t xml:space="preserve"> </w:t>
-      </w:r>
-      <w:r>
-        <w:t>Characters</w:t>
-      </w:r>
-      <w:r>
-        <w:t xml:space="preserve"> </w:t>
-      </w:r>
-      <w:r>
-        <w:t>Given</w:t>
-      </w:r>
-      <w:r>
-        <w:t xml:space="preserve"> </w:t>
-      </w:r>
-      <w:r>
-        <w:t>Read4</w:t>
-      </w:r>
-      <w:r>
-        <w:t xml:space="preserve"> – Given a file and assume that you can only read the file using a given method read4, implement a method to read n characters. The read function will only be called once for each test case. You may assume the destination buffer array, </w:t>
-      </w:r>
-      <w:proofErr w:type="spellStart"/>
-      <w:r>
-        <w:t>buf</w:t>
-      </w:r>
-      <w:proofErr w:type="spellEnd"/>
-      <w:r>
-        <w:t>, is guaranteed to have enough space for storing n characters.</w:t>
-      </w:r>
-    </w:p>
-    <w:p>
-      <w:pPr>
-        <w:ind w:left="720"/>
-      </w:pPr>
-      <w:r>
-        <w:t xml:space="preserve">Pass in to read4 a </w:t>
-      </w:r>
-      <w:proofErr w:type="spellStart"/>
-      <w:r>
-        <w:t>buf</w:t>
-      </w:r>
-      <w:proofErr w:type="spellEnd"/>
-      <w:r>
-        <w:t xml:space="preserve"> array of size 4. Keep count of the total </w:t>
-      </w:r>
-      <w:proofErr w:type="spellStart"/>
-      <w:r>
-        <w:t>total</w:t>
-      </w:r>
-      <w:proofErr w:type="spellEnd"/>
-      <w:r>
-        <w:t xml:space="preserve"> number of characters read after each call to read4 and stop if either the total number after one call is &lt; 4 or the total count reaches n.</w:t>
-      </w:r>
-    </w:p>
-    <w:p>
-      <w:r>
-        <w:t xml:space="preserve">-Valid parentheses </w:t>
-      </w:r>
-      <w:r>
-        <w:sym w:font="Wingdings" w:char="F0E0"/>
-      </w:r>
-      <w:r>
-        <w:t xml:space="preserve"> String of just ‘(‘, ‘)’, ‘{‘, ‘}’, ‘[‘, or ‘]’. Valid is all opens are closed by the same type and opens must be closed in correct order.</w:t>
-      </w:r>
-    </w:p>
-    <w:p>
-      <w:pPr>
-        <w:ind w:left="720"/>
-      </w:pPr>
-      <w:r>
-        <w:t xml:space="preserve">Use a stack. Push onto stack if left bracket. Pop off stack if right bracket. If popped is incorrect matching bracket or if stack is empty when trying to pop it is false. If at end, more left </w:t>
-      </w:r>
-      <w:r>
-        <w:sym w:font="Wingdings" w:char="F0E0"/>
-      </w:r>
-      <w:r>
-        <w:t xml:space="preserve"> stack is not empty then it is false. Otherwise if stack is empty at the very end, it is true.</w:t>
-      </w:r>
-    </w:p>
-    <w:p>
-      <w:r>
-        <w:t>-Rotting Oranges – Each cell of grid has empty, fresh, or rotting orange. Adjacent to a rotting orange rots per time step. Min time for all rotting.</w:t>
-      </w:r>
-    </w:p>
-    <w:p>
-      <w:pPr>
-        <w:ind w:left="720"/>
-      </w:pPr>
-      <w:r>
-        <w:t>BFS: Add all rotting oranges into BFS queue. BFS expands the rotting in rounds. Track each round by changing the cell getting added into BFS queue if it is fresh to a timer of previous adjacent cell that causing the current cell to be added into queue plus some value. At end, return the largest valued cell and calculate the original number of rounds.</w:t>
-      </w:r>
-    </w:p>
-    <w:p>
-      <w:r>
-        <w:t>-Product of Array Except Self – return an array where each spot is the product of all elements except for element at particular index</w:t>
-      </w:r>
-    </w:p>
-    <w:p>
-      <w:pPr>
-        <w:ind w:left="720"/>
-      </w:pPr>
-      <w:r>
-        <w:t xml:space="preserve">Make array that is product of everything to the left of that index. Keep track of product accumulating </w:t>
-      </w:r>
-      <w:r>
-        <w:t xml:space="preserve">from the right and multiple current </w:t>
-      </w:r>
-      <w:proofErr w:type="gramStart"/>
-      <w:r>
-        <w:t>product</w:t>
-      </w:r>
-      <w:proofErr w:type="gramEnd"/>
-      <w:r>
-        <w:t xml:space="preserve"> with current position in array from the right.</w:t>
-      </w:r>
-    </w:p>
-    <w:p>
-      <w:r>
-        <w:t>-</w:t>
-      </w:r>
-      <w:r>
-        <w:t>Longest</w:t>
-      </w:r>
-      <w:r>
-        <w:t xml:space="preserve"> </w:t>
-      </w:r>
-      <w:r>
-        <w:t>Consecutive</w:t>
-      </w:r>
-      <w:r>
-        <w:t xml:space="preserve"> </w:t>
-      </w:r>
-      <w:r>
-        <w:t>Sequence</w:t>
-      </w:r>
-      <w:r>
-        <w:t xml:space="preserve"> </w:t>
-      </w:r>
-      <w:r>
-        <w:t>–</w:t>
-      </w:r>
-      <w:r>
-        <w:t xml:space="preserve"> </w:t>
-      </w:r>
-      <w:r>
-        <w:t>Given an unsorted array of integers, find the length of the longest consecutive elements sequence. Your algorithm should run in O(n) complexity.</w:t>
-      </w:r>
-    </w:p>
-    <w:p>
-      <w:pPr>
-        <w:ind w:left="720"/>
-      </w:pPr>
-      <w:r>
-        <w:t xml:space="preserve">Add all numbers to a HashSet. Iterate through the </w:t>
-      </w:r>
-      <w:proofErr w:type="spellStart"/>
-      <w:r>
-        <w:t>hashset</w:t>
-      </w:r>
-      <w:proofErr w:type="spellEnd"/>
-      <w:r>
-        <w:t xml:space="preserve"> but do not visit numbers already seen. Expand left and right from the current number checking</w:t>
-      </w:r>
-      <w:r>
-        <w:t xml:space="preserve"> </w:t>
-      </w:r>
-      <w:r>
-        <w:t xml:space="preserve">if they exist in the </w:t>
-      </w:r>
-      <w:proofErr w:type="spellStart"/>
-      <w:r>
-        <w:t>nums</w:t>
-      </w:r>
-      <w:proofErr w:type="spellEnd"/>
-      <w:r>
-        <w:t xml:space="preserve"> HashSet and tracking the longest sequence.</w:t>
-      </w:r>
-    </w:p>
-    <w:p>
-      <w:r>
         <w:t xml:space="preserve">              Add all seen numbers into a seen </w:t>
       </w:r>
       <w:proofErr w:type="spellStart"/>
@@ -2608,7 +2706,6 @@
         <w:rPr>
           <w:rFonts w:eastAsia="Times New Roman" w:cstheme="minorHAnsi"/>
         </w:rPr>
-        <w:lastRenderedPageBreak/>
         <w:t>It can be written as AB (A concatenated with B), where A and B are valid strings, or</w:t>
       </w:r>
     </w:p>
@@ -2770,6 +2867,7 @@
         <w:contextualSpacing/>
       </w:pPr>
       <w:r>
+        <w:lastRenderedPageBreak/>
         <w:t xml:space="preserve">              </w:t>
       </w:r>
       <w:proofErr w:type="spellStart"/>
@@ -2875,7 +2973,6 @@
         <w:ind w:left="720"/>
       </w:pPr>
       <w:r>
-        <w:lastRenderedPageBreak/>
         <w:t>Dynamic Programming – Start a cumulative sum from the start of the array. For each sum, track the number of times that sum has been seen in a HashMap. Find the difference between K and current sum at the current index and increment the number of times that sum has been seen from the HashMap. Add the number of times the difference has been seen in the HashMap to the total number of subarray sums equals k.</w:t>
       </w:r>
     </w:p>
@@ -3482,6 +3579,7 @@
         <w:rPr>
           <w:noProof/>
         </w:rPr>
+        <w:lastRenderedPageBreak/>
         <w:drawing>
           <wp:inline distT="0" distB="0" distL="0" distR="0" wp14:anchorId="788F6227" wp14:editId="2FB57046">
             <wp:extent cx="2317750" cy="2453603"/>
@@ -3650,64 +3748,270 @@
           <w:i/>
           <w:iCs/>
         </w:rPr>
-        <w:t xml:space="preserve">sum += </w:t>
-      </w:r>
+        <w:t>sum += first + second.</w:t>
+      </w:r>
+      <w:r>
+        <w:rPr>
+          <w:rFonts w:cstheme="minorHAnsi"/>
+        </w:rPr>
+        <w:t xml:space="preserve"> If </w:t>
+      </w:r>
+      <w:proofErr w:type="spellStart"/>
       <w:r>
         <w:rPr>
           <w:rFonts w:cstheme="minorHAnsi"/>
           <w:i/>
           <w:iCs/>
         </w:rPr>
-        <w:lastRenderedPageBreak/>
-        <w:t>first + second.</w:t>
-      </w:r>
-      <w:r>
-        <w:rPr>
-          <w:rFonts w:cstheme="minorHAnsi"/>
-        </w:rPr>
-        <w:t xml:space="preserve"> If </w:t>
-      </w:r>
-      <w:proofErr w:type="spellStart"/>
+        <w:t>i</w:t>
+      </w:r>
+      <w:proofErr w:type="spellEnd"/>
       <w:r>
         <w:rPr>
           <w:rFonts w:cstheme="minorHAnsi"/>
           <w:i/>
           <w:iCs/>
         </w:rPr>
-        <w:t>i</w:t>
-      </w:r>
-      <w:proofErr w:type="spellEnd"/>
+        <w:t xml:space="preserve"> % </w:t>
+      </w:r>
+      <w:proofErr w:type="gramStart"/>
       <w:r>
         <w:rPr>
           <w:rFonts w:cstheme="minorHAnsi"/>
           <w:i/>
           <w:iCs/>
         </w:rPr>
-        <w:t xml:space="preserve"> % </w:t>
-      </w:r>
-      <w:proofErr w:type="gramStart"/>
+        <w:t>2 !</w:t>
+      </w:r>
+      <w:proofErr w:type="gramEnd"/>
       <w:r>
         <w:rPr>
           <w:rFonts w:cstheme="minorHAnsi"/>
           <w:i/>
           <w:iCs/>
         </w:rPr>
-        <w:t>2 !</w:t>
-      </w:r>
-      <w:proofErr w:type="gramEnd"/>
+        <w:t>= 0, first = sum, else second  = sum</w:t>
+      </w:r>
+      <w:r>
+        <w:rPr>
+          <w:rFonts w:cstheme="minorHAnsi"/>
+        </w:rPr>
+        <w:t xml:space="preserve">. </w:t>
+      </w:r>
       <w:r>
         <w:rPr>
           <w:rFonts w:cstheme="minorHAnsi"/>
           <w:i/>
           <w:iCs/>
         </w:rPr>
-        <w:t>= 0, first = sum, else second  = sum</w:t>
-      </w:r>
-      <w:r>
-        <w:rPr>
-          <w:rFonts w:cstheme="minorHAnsi"/>
-        </w:rPr>
-        <w:t xml:space="preserve">. </w:t>
+        <w:t xml:space="preserve">sum </w:t>
+      </w:r>
+      <w:r>
+        <w:rPr>
+          <w:rFonts w:cstheme="minorHAnsi"/>
+        </w:rPr>
+        <w:t>at the end is the total number of ways up the stairs.</w:t>
+      </w:r>
+    </w:p>
+    <w:p>
+      <w:pPr>
+        <w:rPr>
+          <w:rFonts w:cstheme="minorHAnsi"/>
+        </w:rPr>
+      </w:pPr>
+      <w:r>
+        <w:rPr>
+          <w:rFonts w:cstheme="minorHAnsi"/>
+        </w:rPr>
+        <w:t>-</w:t>
+      </w:r>
+      <w:r>
+        <w:rPr>
+          <w:rFonts w:cstheme="minorHAnsi"/>
+        </w:rPr>
+        <w:t>Fibonacci</w:t>
+      </w:r>
+      <w:r>
+        <w:rPr>
+          <w:rFonts w:cstheme="minorHAnsi"/>
+        </w:rPr>
+        <w:t xml:space="preserve"> </w:t>
+      </w:r>
+      <w:r>
+        <w:rPr>
+          <w:rFonts w:cstheme="minorHAnsi"/>
+        </w:rPr>
+        <w:t>Number</w:t>
+      </w:r>
+      <w:r>
+        <w:rPr>
+          <w:rFonts w:cstheme="minorHAnsi"/>
+        </w:rPr>
+        <w:t xml:space="preserve"> – </w:t>
+      </w:r>
+      <w:r>
+        <w:rPr>
+          <w:rFonts w:cstheme="minorHAnsi"/>
+        </w:rPr>
+        <w:t>The Fibonacci numbers, commonly denoted F(n) form a sequence,</w:t>
+      </w:r>
+      <w:r>
+        <w:rPr>
+          <w:rFonts w:cstheme="minorHAnsi"/>
+        </w:rPr>
+        <w:t xml:space="preserve"> </w:t>
+      </w:r>
+      <w:r>
+        <w:rPr>
+          <w:rFonts w:cstheme="minorHAnsi"/>
+        </w:rPr>
+        <w:t>called the Fibonacci sequence, such that each number is the sum</w:t>
+      </w:r>
+      <w:r>
+        <w:rPr>
+          <w:rFonts w:cstheme="minorHAnsi"/>
+        </w:rPr>
+        <w:t xml:space="preserve"> </w:t>
+      </w:r>
+      <w:r>
+        <w:rPr>
+          <w:rFonts w:cstheme="minorHAnsi"/>
+        </w:rPr>
+        <w:t>of the two preceding ones, starting from 0 and 1.</w:t>
+      </w:r>
+      <w:r>
+        <w:rPr>
+          <w:rFonts w:cstheme="minorHAnsi"/>
+        </w:rPr>
+        <w:t xml:space="preserve"> </w:t>
+      </w:r>
+      <w:r>
+        <w:rPr>
+          <w:rFonts w:cstheme="minorHAnsi"/>
+        </w:rPr>
+        <w:t>Given N, calculate F(N).</w:t>
+      </w:r>
+    </w:p>
+    <w:p>
+      <w:pPr>
+        <w:rPr>
+          <w:rFonts w:cstheme="minorHAnsi"/>
+        </w:rPr>
+      </w:pPr>
+      <w:r>
+        <w:rPr>
+          <w:rFonts w:cstheme="minorHAnsi"/>
+        </w:rPr>
+        <w:tab/>
+        <w:t>Bottom up = tabulation</w:t>
+      </w:r>
+    </w:p>
+    <w:p>
+      <w:pPr>
+        <w:ind w:left="720"/>
+        <w:rPr>
+          <w:rFonts w:cstheme="minorHAnsi"/>
+        </w:rPr>
+      </w:pPr>
+      <w:r>
+        <w:rPr>
+          <w:rFonts w:cstheme="minorHAnsi"/>
+        </w:rPr>
+        <w:t xml:space="preserve">Sliding window of size 2 from 0 to n calculating the </w:t>
+      </w:r>
+      <w:proofErr w:type="spellStart"/>
+      <w:r>
+        <w:rPr>
+          <w:rFonts w:cstheme="minorHAnsi"/>
+        </w:rPr>
+        <w:t>Fibonnaci</w:t>
+      </w:r>
+      <w:proofErr w:type="spellEnd"/>
+      <w:r>
+        <w:rPr>
+          <w:rFonts w:cstheme="minorHAnsi"/>
+        </w:rPr>
+        <w:t xml:space="preserve"> sequence. Store 0th and 1</w:t>
+      </w:r>
+      <w:r>
+        <w:rPr>
+          <w:rFonts w:cstheme="minorHAnsi"/>
+          <w:vertAlign w:val="superscript"/>
+        </w:rPr>
+        <w:t>st</w:t>
+      </w:r>
+      <w:r>
+        <w:rPr>
+          <w:rFonts w:cstheme="minorHAnsi"/>
+        </w:rPr>
+        <w:t xml:space="preserve"> </w:t>
+      </w:r>
+      <w:proofErr w:type="spellStart"/>
+      <w:r>
+        <w:rPr>
+          <w:rFonts w:cstheme="minorHAnsi"/>
+        </w:rPr>
+        <w:t>Fibonnacci</w:t>
+      </w:r>
+      <w:proofErr w:type="spellEnd"/>
+      <w:r>
+        <w:rPr>
+          <w:rFonts w:cstheme="minorHAnsi"/>
+        </w:rPr>
+        <w:t xml:space="preserve"> numbers first. The next value is always the sum of the previous two. So alternate,</w:t>
+      </w:r>
+      <w:r>
+        <w:rPr>
+          <w:rFonts w:cstheme="minorHAnsi"/>
+        </w:rPr>
+        <w:t xml:space="preserve"> </w:t>
+      </w:r>
+      <w:r>
+        <w:rPr>
+          <w:rFonts w:cstheme="minorHAnsi"/>
+        </w:rPr>
+        <w:t xml:space="preserve">if </w:t>
+      </w:r>
+      <w:proofErr w:type="spellStart"/>
+      <w:r>
+        <w:rPr>
+          <w:rFonts w:cstheme="minorHAnsi"/>
+        </w:rPr>
+        <w:t>i</w:t>
+      </w:r>
+      <w:proofErr w:type="spellEnd"/>
+      <w:r>
+        <w:rPr>
+          <w:rFonts w:cstheme="minorHAnsi"/>
+        </w:rPr>
+        <w:t xml:space="preserve"> is even put it into </w:t>
+      </w:r>
+      <w:proofErr w:type="gramStart"/>
+      <w:r>
+        <w:rPr>
+          <w:rFonts w:cstheme="minorHAnsi"/>
+        </w:rPr>
+        <w:t>window[</w:t>
+      </w:r>
+      <w:proofErr w:type="gramEnd"/>
+      <w:r>
+        <w:rPr>
+          <w:rFonts w:cstheme="minorHAnsi"/>
+        </w:rPr>
+        <w:t>0], otherwise into window[1].</w:t>
+      </w:r>
+    </w:p>
+    <w:p>
+      <w:pPr>
+        <w:rPr>
+          <w:rFonts w:cstheme="minorHAnsi"/>
+        </w:rPr>
+      </w:pPr>
+      <w:r>
+        <w:rPr>
+          <w:rFonts w:cstheme="minorHAnsi"/>
+        </w:rPr>
+        <w:t xml:space="preserve">-Minimum Path Sum – </w:t>
       </w:r>
       <w:r>
         <w:rPr>
@@ -3715,104 +4019,75 @@
           <w:i/>
           <w:iCs/>
         </w:rPr>
-        <w:t xml:space="preserve">sum </w:t>
-      </w:r>
-      <w:r>
-        <w:rPr>
-          <w:rFonts w:cstheme="minorHAnsi"/>
-        </w:rPr>
-        <w:t>at the end is the total number of ways up the stairs.</w:t>
-      </w:r>
-    </w:p>
-    <w:p>
-      <w:pPr>
-        <w:rPr>
-          <w:rFonts w:cstheme="minorHAnsi"/>
-        </w:rPr>
-      </w:pPr>
-      <w:r>
-        <w:rPr>
-          <w:rFonts w:cstheme="minorHAnsi"/>
-        </w:rPr>
-        <w:t>-</w:t>
-      </w:r>
-      <w:r>
-        <w:rPr>
-          <w:rFonts w:cstheme="minorHAnsi"/>
-        </w:rPr>
-        <w:t>Fibonacci</w:t>
-      </w:r>
-      <w:r>
-        <w:rPr>
-          <w:rFonts w:cstheme="minorHAnsi"/>
-        </w:rPr>
-        <w:t xml:space="preserve"> </w:t>
-      </w:r>
-      <w:r>
-        <w:rPr>
-          <w:rFonts w:cstheme="minorHAnsi"/>
-        </w:rPr>
-        <w:t>Number</w:t>
-      </w:r>
-      <w:r>
-        <w:rPr>
-          <w:rFonts w:cstheme="minorHAnsi"/>
-        </w:rPr>
-        <w:t xml:space="preserve"> – </w:t>
-      </w:r>
-      <w:r>
-        <w:rPr>
-          <w:rFonts w:cstheme="minorHAnsi"/>
-        </w:rPr>
-        <w:t>The Fibonacci numbers, commonly denoted F(n) form a sequence,</w:t>
-      </w:r>
-      <w:r>
-        <w:rPr>
-          <w:rFonts w:cstheme="minorHAnsi"/>
-        </w:rPr>
-        <w:t xml:space="preserve"> </w:t>
-      </w:r>
-      <w:r>
-        <w:rPr>
-          <w:rFonts w:cstheme="minorHAnsi"/>
-        </w:rPr>
-        <w:t>called the Fibonacci sequence, such that each number is the sum</w:t>
-      </w:r>
-      <w:r>
-        <w:rPr>
-          <w:rFonts w:cstheme="minorHAnsi"/>
-        </w:rPr>
-        <w:t xml:space="preserve"> </w:t>
-      </w:r>
-      <w:r>
-        <w:rPr>
-          <w:rFonts w:cstheme="minorHAnsi"/>
-        </w:rPr>
-        <w:t>of the two preceding ones, starting from 0 and 1.</w:t>
-      </w:r>
-      <w:r>
-        <w:rPr>
-          <w:rFonts w:cstheme="minorHAnsi"/>
-        </w:rPr>
-        <w:t xml:space="preserve"> </w:t>
-      </w:r>
-      <w:r>
-        <w:rPr>
-          <w:rFonts w:cstheme="minorHAnsi"/>
-        </w:rPr>
-        <w:t>Given N, calculate F(N).</w:t>
-      </w:r>
-    </w:p>
-    <w:p>
-      <w:pPr>
-        <w:rPr>
-          <w:rFonts w:cstheme="minorHAnsi"/>
-        </w:rPr>
-      </w:pPr>
-      <w:r>
-        <w:rPr>
-          <w:rFonts w:cstheme="minorHAnsi"/>
-        </w:rPr>
+        <w:t>m x n</w:t>
+      </w:r>
+      <w:r>
+        <w:rPr>
+          <w:rFonts w:cstheme="minorHAnsi"/>
+        </w:rPr>
+        <w:t xml:space="preserve"> grid with non-negative integers, find a path from top left to bottom right which minimizes the sum along its path. You can only move down or right.</w:t>
+      </w:r>
+    </w:p>
+    <w:p>
+      <w:pPr>
+        <w:rPr>
+          <w:rFonts w:cstheme="minorHAnsi"/>
+        </w:rPr>
+      </w:pPr>
+      <w:r>
+        <w:rPr>
+          <w:rFonts w:cstheme="minorHAnsi"/>
+        </w:rPr>
+        <w:tab/>
+      </w:r>
+      <w:r>
+        <w:t>Bottom up = tabulation</w:t>
+      </w:r>
+    </w:p>
+    <w:p>
+      <w:pPr>
+        <w:ind w:left="720"/>
+        <w:rPr>
+          <w:rFonts w:cstheme="minorHAnsi"/>
+        </w:rPr>
+      </w:pPr>
+      <w:r>
+        <w:rPr>
+          <w:rFonts w:cstheme="minorHAnsi"/>
+          <w:b/>
+          <w:bCs/>
+        </w:rPr>
+        <w:t>Dynamic Programming</w:t>
+      </w:r>
+      <w:r>
+        <w:rPr>
+          <w:rFonts w:cstheme="minorHAnsi"/>
+        </w:rPr>
+        <w:t xml:space="preserve">: Create another grid of </w:t>
+      </w:r>
+      <w:r>
+        <w:rPr>
+          <w:rFonts w:cstheme="minorHAnsi"/>
+          <w:i/>
+          <w:iCs/>
+        </w:rPr>
+        <w:t>m x n</w:t>
+      </w:r>
+      <w:r>
+        <w:rPr>
+          <w:rFonts w:cstheme="minorHAnsi"/>
+        </w:rPr>
+        <w:t xml:space="preserve"> size that tracks costs and set them all to -1. Set the top left of the cost grid to the original grid’s value in the top left spot. Iterate through the cost grid in ascending row and column order, and set the new square on minimum of the top square and left square plus the cost of the current square. Return the bottom right square of the cost matrix.</w:t>
+      </w:r>
+    </w:p>
+    <w:p>
+      <w:r>
+        <w:t>- Coin Change – given coins of different value and a total amount of money, find the fewest number of coins to make that amount if possible. Each coin value can be used infinitely many times.</w:t>
+      </w:r>
+    </w:p>
+    <w:p>
+      <w:r>
+        <w:lastRenderedPageBreak/>
         <w:tab/>
         <w:t>Bottom up = tabulation</w:t>
       </w:r>
@@ -3820,180 +4095,127 @@
     <w:p>
       <w:pPr>
         <w:ind w:left="720"/>
-        <w:rPr>
-          <w:rFonts w:cstheme="minorHAnsi"/>
-        </w:rPr>
-      </w:pPr>
-      <w:r>
-        <w:rPr>
-          <w:rFonts w:cstheme="minorHAnsi"/>
-        </w:rPr>
-        <w:t xml:space="preserve">Sliding window of size 2 from 0 to n calculating the </w:t>
-      </w:r>
-      <w:proofErr w:type="spellStart"/>
-      <w:r>
-        <w:rPr>
-          <w:rFonts w:cstheme="minorHAnsi"/>
-        </w:rPr>
-        <w:t>Fibonnaci</w:t>
-      </w:r>
-      <w:proofErr w:type="spellEnd"/>
-      <w:r>
-        <w:rPr>
-          <w:rFonts w:cstheme="minorHAnsi"/>
-        </w:rPr>
-        <w:t xml:space="preserve"> sequence. Store 0th and 1</w:t>
-      </w:r>
-      <w:r>
-        <w:rPr>
-          <w:rFonts w:cstheme="minorHAnsi"/>
-          <w:vertAlign w:val="superscript"/>
-        </w:rPr>
-        <w:t>st</w:t>
-      </w:r>
-      <w:r>
-        <w:rPr>
-          <w:rFonts w:cstheme="minorHAnsi"/>
-        </w:rPr>
-        <w:t xml:space="preserve"> </w:t>
-      </w:r>
-      <w:proofErr w:type="spellStart"/>
-      <w:r>
-        <w:rPr>
-          <w:rFonts w:cstheme="minorHAnsi"/>
-        </w:rPr>
-        <w:t>Fibonnacci</w:t>
-      </w:r>
-      <w:proofErr w:type="spellEnd"/>
-      <w:r>
-        <w:rPr>
-          <w:rFonts w:cstheme="minorHAnsi"/>
-        </w:rPr>
-        <w:t xml:space="preserve"> numbers first. The next value is always the sum of the previous two. So alternate,</w:t>
-      </w:r>
-      <w:r>
-        <w:rPr>
-          <w:rFonts w:cstheme="minorHAnsi"/>
-        </w:rPr>
-        <w:t xml:space="preserve"> </w:t>
-      </w:r>
-      <w:r>
-        <w:rPr>
-          <w:rFonts w:cstheme="minorHAnsi"/>
-        </w:rPr>
-        <w:t xml:space="preserve">if </w:t>
-      </w:r>
-      <w:proofErr w:type="spellStart"/>
-      <w:r>
-        <w:rPr>
-          <w:rFonts w:cstheme="minorHAnsi"/>
-        </w:rPr>
-        <w:t>i</w:t>
-      </w:r>
-      <w:proofErr w:type="spellEnd"/>
-      <w:r>
-        <w:rPr>
-          <w:rFonts w:cstheme="minorHAnsi"/>
-        </w:rPr>
-        <w:t xml:space="preserve"> is even put it into </w:t>
-      </w:r>
-      <w:proofErr w:type="gramStart"/>
-      <w:r>
-        <w:rPr>
-          <w:rFonts w:cstheme="minorHAnsi"/>
-        </w:rPr>
-        <w:t>window[</w:t>
-      </w:r>
-      <w:proofErr w:type="gramEnd"/>
-      <w:r>
-        <w:rPr>
-          <w:rFonts w:cstheme="minorHAnsi"/>
-        </w:rPr>
-        <w:t>0], otherwise into window[1].</w:t>
-      </w:r>
-    </w:p>
-    <w:p>
-      <w:pPr>
-        <w:rPr>
-          <w:rFonts w:cstheme="minorHAnsi"/>
-        </w:rPr>
-      </w:pPr>
-      <w:r>
-        <w:rPr>
-          <w:rFonts w:cstheme="minorHAnsi"/>
-        </w:rPr>
-        <w:t xml:space="preserve">-Minimum Path Sum – </w:t>
-      </w:r>
-      <w:r>
-        <w:rPr>
-          <w:rFonts w:cstheme="minorHAnsi"/>
-          <w:i/>
-          <w:iCs/>
-        </w:rPr>
-        <w:t>m x n</w:t>
-      </w:r>
-      <w:r>
-        <w:rPr>
-          <w:rFonts w:cstheme="minorHAnsi"/>
-        </w:rPr>
-        <w:t xml:space="preserve"> grid with non-negative integers, find a path from top left to bottom right which minimizes the sum along its path. You can only move down or right.</w:t>
-      </w:r>
-    </w:p>
-    <w:p>
-      <w:pPr>
-        <w:rPr>
-          <w:rFonts w:cstheme="minorHAnsi"/>
-        </w:rPr>
-      </w:pPr>
-      <w:r>
-        <w:rPr>
-          <w:rFonts w:cstheme="minorHAnsi"/>
-        </w:rPr>
-        <w:tab/>
-      </w:r>
-      <w:r>
-        <w:t>Bottom up = tabulation</w:t>
-      </w:r>
-    </w:p>
-    <w:p>
-      <w:pPr>
-        <w:ind w:left="720"/>
-        <w:rPr>
-          <w:rFonts w:cstheme="minorHAnsi"/>
-        </w:rPr>
-      </w:pPr>
-      <w:r>
-        <w:rPr>
-          <w:rFonts w:cstheme="minorHAnsi"/>
+      </w:pPr>
+      <w:r>
+        <w:rPr>
           <w:b/>
           <w:bCs/>
         </w:rPr>
-        <w:t>Dynamic Programming</w:t>
-      </w:r>
-      <w:r>
-        <w:rPr>
-          <w:rFonts w:cstheme="minorHAnsi"/>
-        </w:rPr>
-        <w:t xml:space="preserve">: Create another grid of </w:t>
-      </w:r>
-      <w:r>
-        <w:rPr>
-          <w:rFonts w:cstheme="minorHAnsi"/>
-          <w:i/>
-          <w:iCs/>
-        </w:rPr>
-        <w:t>m x n</w:t>
-      </w:r>
-      <w:r>
-        <w:rPr>
-          <w:rFonts w:cstheme="minorHAnsi"/>
-        </w:rPr>
-        <w:t xml:space="preserve"> size that tracks costs and set them all to -1. Set the top left of the cost grid to the original grid’s value in the top left spot. Iterate through the cost grid in ascending row and column order, and set the new square on minimum of the top square and left square plus the cost of the current square. Return the bottom right square of the cost matrix.</w:t>
-      </w:r>
-    </w:p>
-    <w:p>
-      <w:r>
-        <w:t>- Coin Change – given coins of different value and a total amount of money, find the fewest number of coins to make that amount if possible. Each coin value can be used infinitely many times.</w:t>
+        <w:t xml:space="preserve">Dynamic Programming: </w:t>
+      </w:r>
+      <w:r>
+        <w:t xml:space="preserve">DP array of size amount + 1. Each value in array with index </w:t>
+      </w:r>
+      <w:proofErr w:type="spellStart"/>
+      <w:r>
+        <w:t>i</w:t>
+      </w:r>
+      <w:proofErr w:type="spellEnd"/>
+      <w:r>
+        <w:t xml:space="preserve"> represents the least amount of coins that can make up amount </w:t>
+      </w:r>
+      <w:proofErr w:type="spellStart"/>
+      <w:r>
+        <w:t>i</w:t>
+      </w:r>
+      <w:proofErr w:type="spellEnd"/>
+      <w:r>
+        <w:t xml:space="preserve">. For each index, iterate through each coin value and if the index equals a coin value, set it to the index to value 1, otherwise, check the index – (each value in coin) and if the index – </w:t>
+      </w:r>
+      <w:proofErr w:type="spellStart"/>
+      <w:r>
+        <w:t>coin_value</w:t>
+      </w:r>
+      <w:proofErr w:type="spellEnd"/>
+      <w:r>
+        <w:t xml:space="preserve"> + 1 is less than what is in the current index or the current index is 0, set the current index value to previous index + 1. Return the value in the largest index of the </w:t>
+      </w:r>
+      <w:proofErr w:type="spellStart"/>
+      <w:r>
+        <w:t>dp</w:t>
+      </w:r>
+      <w:proofErr w:type="spellEnd"/>
+      <w:r>
+        <w:t xml:space="preserve"> array.</w:t>
+      </w:r>
+    </w:p>
+    <w:p>
+      <w:r>
+        <w:rPr>
+          <w:b/>
+          <w:bCs/>
+        </w:rPr>
+        <w:t>-</w:t>
+      </w:r>
+      <w:r>
+        <w:t xml:space="preserve"> Word Break – Given a </w:t>
+      </w:r>
+      <w:r>
+        <w:rPr>
+          <w:rStyle w:val="Strong"/>
+        </w:rPr>
+        <w:t>non-empty</w:t>
+      </w:r>
+      <w:r>
+        <w:t xml:space="preserve"> string </w:t>
+      </w:r>
+      <w:r>
+        <w:rPr>
+          <w:rStyle w:val="Emphasis"/>
+        </w:rPr>
+        <w:t>s</w:t>
+      </w:r>
+      <w:r>
+        <w:t xml:space="preserve"> and a dictionary </w:t>
+      </w:r>
+      <w:proofErr w:type="spellStart"/>
+      <w:r>
+        <w:rPr>
+          <w:rStyle w:val="Emphasis"/>
+        </w:rPr>
+        <w:t>wordDict</w:t>
+      </w:r>
+      <w:proofErr w:type="spellEnd"/>
+      <w:r>
+        <w:t xml:space="preserve"> containing a list of </w:t>
+      </w:r>
+      <w:r>
+        <w:rPr>
+          <w:rStyle w:val="Strong"/>
+        </w:rPr>
+        <w:t>non-empty</w:t>
+      </w:r>
+      <w:r>
+        <w:t xml:space="preserve"> words, determine if </w:t>
+      </w:r>
+      <w:r>
+        <w:rPr>
+          <w:rStyle w:val="Emphasis"/>
+        </w:rPr>
+        <w:t>s</w:t>
+      </w:r>
+      <w:r>
+        <w:t xml:space="preserve"> can be segmented into a space-separated sequence of one or more dictionary words. </w:t>
+      </w:r>
+      <w:r>
+        <w:tab/>
+      </w:r>
+      <w:r>
+        <w:t xml:space="preserve">i.e. </w:t>
+      </w:r>
+      <w:proofErr w:type="spellStart"/>
+      <w:r>
+        <w:t>applepenapple</w:t>
+      </w:r>
+      <w:proofErr w:type="spellEnd"/>
+      <w:r>
+        <w:t xml:space="preserve"> [“apple”, “pen”] </w:t>
+      </w:r>
+      <w:r>
+        <w:sym w:font="Wingdings" w:char="F0E0"/>
+      </w:r>
+      <w:r>
+        <w:t xml:space="preserve"> true “apple” “pen” “apple”</w:t>
       </w:r>
     </w:p>
     <w:p>
@@ -4011,364 +4233,240 @@
           <w:b/>
           <w:bCs/>
         </w:rPr>
-        <w:t xml:space="preserve">Dynamic Programming: </w:t>
-      </w:r>
-      <w:r>
-        <w:t xml:space="preserve">DP array of size amount + 1. Each value in array with index </w:t>
-      </w:r>
-      <w:proofErr w:type="spellStart"/>
-      <w:r>
-        <w:t>i</w:t>
-      </w:r>
-      <w:proofErr w:type="spellEnd"/>
-      <w:r>
-        <w:t xml:space="preserve"> represents the least amount of coins that can make up amount </w:t>
-      </w:r>
-      <w:proofErr w:type="spellStart"/>
-      <w:r>
-        <w:t>i</w:t>
-      </w:r>
-      <w:proofErr w:type="spellEnd"/>
-      <w:r>
-        <w:t xml:space="preserve">. For each index, iterate through each coin value and if the index equals a coin value, set it to the index to value 1, otherwise, check the index – (each value in coin) and if the index – </w:t>
-      </w:r>
-      <w:proofErr w:type="spellStart"/>
-      <w:r>
-        <w:t>coin_value</w:t>
-      </w:r>
-      <w:proofErr w:type="spellEnd"/>
-      <w:r>
-        <w:t xml:space="preserve"> + 1 is less than what is in the current index or the current index is 0, set the current index value to previous index + 1. Return the value in the largest index of the </w:t>
-      </w:r>
-      <w:proofErr w:type="spellStart"/>
-      <w:r>
-        <w:t>dp</w:t>
-      </w:r>
-      <w:proofErr w:type="spellEnd"/>
-      <w:r>
-        <w:t xml:space="preserve"> array.</w:t>
-      </w:r>
-    </w:p>
-    <w:p>
+        <w:t>Dynamic Programming</w:t>
+      </w:r>
       <w:r>
         <w:rPr>
           <w:b/>
           <w:bCs/>
         </w:rPr>
+        <w:t xml:space="preserve">: </w:t>
+      </w:r>
+      <w:r>
+        <w:t xml:space="preserve">Iterate through the characters of the String s. Keep a HashSet of indexes that can be segmented from the words in word dict. If the substring from 0 to current index is in the dictionary, add the current index into the index set. Otherwise, iterate through the word </w:t>
+      </w:r>
+      <w:proofErr w:type="spellStart"/>
+      <w:r>
+        <w:t>dict</w:t>
+      </w:r>
+      <w:proofErr w:type="spellEnd"/>
+      <w:r>
+        <w:t xml:space="preserve"> </w:t>
+      </w:r>
+      <w:r>
+        <w:t xml:space="preserve">and if the current index – length of current iterated string in word </w:t>
+      </w:r>
+      <w:proofErr w:type="spellStart"/>
+      <w:r>
+        <w:t>dict</w:t>
+      </w:r>
+      <w:proofErr w:type="spellEnd"/>
+      <w:r>
+        <w:t xml:space="preserve"> &gt;= 0 and the current index – length is in the HashSet of indexes, add the current index to the HashSet. Return if the HashSet contains the index of the </w:t>
+      </w:r>
+      <w:proofErr w:type="spellStart"/>
+      <w:proofErr w:type="gramStart"/>
+      <w:r>
+        <w:t>s.length</w:t>
+      </w:r>
+      <w:proofErr w:type="spellEnd"/>
+      <w:proofErr w:type="gramEnd"/>
+      <w:r>
+        <w:t>() – 1 at the end.</w:t>
+      </w:r>
+    </w:p>
+    <w:p>
+      <w:r>
         <w:t>-</w:t>
       </w:r>
       <w:r>
-        <w:t xml:space="preserve"> Word Break – Given a </w:t>
-      </w:r>
-      <w:r>
-        <w:rPr>
-          <w:rStyle w:val="Strong"/>
-        </w:rPr>
-        <w:t>non-empty</w:t>
-      </w:r>
-      <w:r>
-        <w:t xml:space="preserve"> string </w:t>
-      </w:r>
-      <w:r>
-        <w:rPr>
-          <w:rStyle w:val="Emphasis"/>
-        </w:rPr>
-        <w:t>s</w:t>
-      </w:r>
-      <w:r>
-        <w:t xml:space="preserve"> and a dictionary </w:t>
-      </w:r>
-      <w:proofErr w:type="spellStart"/>
-      <w:r>
-        <w:rPr>
-          <w:rStyle w:val="Emphasis"/>
-        </w:rPr>
-        <w:t>wordDict</w:t>
-      </w:r>
-      <w:proofErr w:type="spellEnd"/>
-      <w:r>
-        <w:t xml:space="preserve"> containing a list of </w:t>
-      </w:r>
-      <w:r>
-        <w:rPr>
-          <w:rStyle w:val="Strong"/>
-        </w:rPr>
-        <w:t>non-empty</w:t>
-      </w:r>
-      <w:r>
-        <w:t xml:space="preserve"> words, determine if </w:t>
-      </w:r>
-      <w:r>
-        <w:rPr>
-          <w:rStyle w:val="Emphasis"/>
-        </w:rPr>
-        <w:t>s</w:t>
-      </w:r>
-      <w:r>
-        <w:t xml:space="preserve"> can be segmented into a space-separated sequence of one or more dictionary words. </w:t>
-      </w:r>
-      <w:r>
-        <w:tab/>
-      </w:r>
-      <w:r>
-        <w:t xml:space="preserve">i.e. </w:t>
-      </w:r>
-      <w:proofErr w:type="spellStart"/>
-      <w:r>
-        <w:t>applepenapple</w:t>
-      </w:r>
-      <w:proofErr w:type="spellEnd"/>
-      <w:r>
-        <w:t xml:space="preserve"> [“apple”, “pen”] </w:t>
-      </w:r>
-      <w:r>
-        <w:sym w:font="Wingdings" w:char="F0E0"/>
-      </w:r>
-      <w:r>
-        <w:t xml:space="preserve"> true “apple” “pen” “apple”</w:t>
-      </w:r>
-    </w:p>
-    <w:p>
-      <w:r>
-        <w:tab/>
-        <w:t>Bottom up = tabulation</w:t>
-      </w:r>
-    </w:p>
-    <w:p>
-      <w:pPr>
-        <w:ind w:left="720"/>
-      </w:pPr>
-      <w:r>
+        <w:t>House</w:t>
+      </w:r>
+      <w:r>
+        <w:t xml:space="preserve"> </w:t>
+      </w:r>
+      <w:r>
+        <w:t>Robber</w:t>
+      </w:r>
+      <w:r>
+        <w:t xml:space="preserve"> -- You are a professional robber planning to rob houses along a street. Each house has a certain amount of money stashed, the only constraint stopping you from robbing each of them is that adjacent houses have security system connected and it will automatically contact the police if two adjacent houses were broken into on the same night. Given a list of non-negative integers representing the amount of money of each house, determine the maximum amount of money you can rob tonight without alerting the police. </w:t>
+      </w:r>
+    </w:p>
+    <w:p>
+      <w:pPr>
+        <w:ind w:left="720"/>
         <w:rPr>
           <w:b/>
           <w:bCs/>
         </w:rPr>
-        <w:t>Dynamic Programming</w:t>
-      </w:r>
+      </w:pPr>
       <w:r>
         <w:rPr>
           <w:b/>
           <w:bCs/>
         </w:rPr>
-        <w:t xml:space="preserve">: </w:t>
-      </w:r>
-      <w:r>
-        <w:t xml:space="preserve">Iterate through the characters of the String s. Keep a HashSet of indexes that can be segmented from the words in word dict. If the substring from 0 to current index is in the dictionary, add the current index into the index set. Otherwise, iterate through the word </w:t>
-      </w:r>
-      <w:proofErr w:type="spellStart"/>
-      <w:r>
-        <w:t>dict</w:t>
-      </w:r>
-      <w:proofErr w:type="spellEnd"/>
-      <w:r>
-        <w:t xml:space="preserve"> </w:t>
-      </w:r>
-      <w:r>
-        <w:t xml:space="preserve">and if the current index – length of current iterated string in word </w:t>
-      </w:r>
-      <w:proofErr w:type="spellStart"/>
-      <w:r>
-        <w:t>dict</w:t>
-      </w:r>
-      <w:proofErr w:type="spellEnd"/>
-      <w:r>
-        <w:t xml:space="preserve"> &gt;= 0 and the current index – length is in the HashSet of indexes, add the current index to the HashSet. Return if the HashSet contains the index of the </w:t>
+        <w:t>Dynamic Programming -- bottom up = tabulation</w:t>
+      </w:r>
+    </w:p>
+    <w:p>
+      <w:pPr>
+        <w:ind w:left="720"/>
+        <w:contextualSpacing/>
+      </w:pPr>
+      <w:r>
+        <w:t xml:space="preserve">Create a n sized tabulate array. Set the first index value equal to </w:t>
       </w:r>
       <w:proofErr w:type="spellStart"/>
       <w:proofErr w:type="gramStart"/>
       <w:r>
-        <w:t>s.length</w:t>
-      </w:r>
-      <w:proofErr w:type="spellEnd"/>
+        <w:t>nums</w:t>
+      </w:r>
+      <w:proofErr w:type="spellEnd"/>
+      <w:r>
+        <w:t>[</w:t>
+      </w:r>
       <w:proofErr w:type="gramEnd"/>
       <w:r>
-        <w:t>() – 1 at the end.</w:t>
-      </w:r>
-    </w:p>
-    <w:p>
-      <w:r>
+        <w:t>0] and the second array value equal to max(</w:t>
+      </w:r>
+      <w:proofErr w:type="spellStart"/>
+      <w:r>
+        <w:t>nums</w:t>
+      </w:r>
+      <w:proofErr w:type="spellEnd"/>
+      <w:r>
+        <w:t xml:space="preserve">[0], </w:t>
+      </w:r>
+      <w:proofErr w:type="spellStart"/>
+      <w:r>
+        <w:t>nums</w:t>
+      </w:r>
+      <w:proofErr w:type="spellEnd"/>
+      <w:r>
+        <w:t>[1]). --&gt; At the second house base case, only rob the house that would give more money.</w:t>
+      </w:r>
+    </w:p>
+    <w:p>
+      <w:pPr>
+        <w:ind w:left="720"/>
+        <w:contextualSpacing/>
+      </w:pPr>
+    </w:p>
+    <w:p>
+      <w:pPr>
+        <w:ind w:left="720"/>
+        <w:contextualSpacing/>
+      </w:pPr>
+      <w:r>
+        <w:t xml:space="preserve">Iterate from index 3 to the end of the </w:t>
+      </w:r>
+      <w:proofErr w:type="spellStart"/>
+      <w:r>
+        <w:t>nums</w:t>
+      </w:r>
+      <w:proofErr w:type="spellEnd"/>
+      <w:r>
+        <w:t xml:space="preserve"> array. At each step, put into the tabulate table at that index the </w:t>
+      </w:r>
+      <w:proofErr w:type="gramStart"/>
+      <w:r>
+        <w:t>max(</w:t>
+      </w:r>
+      <w:proofErr w:type="gramEnd"/>
+      <w:r>
+        <w:t xml:space="preserve">tabulate[index - 2] + </w:t>
+      </w:r>
+      <w:proofErr w:type="spellStart"/>
+      <w:r>
+        <w:t>nums</w:t>
+      </w:r>
+      <w:proofErr w:type="spellEnd"/>
+      <w:r>
+        <w:t>[index], tabulate[index - 1]), represents</w:t>
+      </w:r>
+    </w:p>
+    <w:p>
+      <w:pPr>
+        <w:ind w:left="720"/>
+        <w:contextualSpacing/>
+      </w:pPr>
+      <w:r>
+        <w:t>the two options of either robbing the current index house or not.</w:t>
+      </w:r>
+    </w:p>
+    <w:p>
+      <w:pPr>
+        <w:contextualSpacing/>
+      </w:pPr>
+    </w:p>
+    <w:p>
+      <w:pPr>
+        <w:ind w:firstLine="720"/>
+        <w:contextualSpacing/>
+      </w:pPr>
+      <w:r>
+        <w:t>Return the last index value of tabulate table.</w:t>
+      </w:r>
+    </w:p>
+    <w:p>
+      <w:pPr>
+        <w:pStyle w:val="HTMLPreformatted"/>
+      </w:pPr>
+    </w:p>
+    <w:p>
+      <w:pPr>
+        <w:pStyle w:val="HTMLPreformatted"/>
+        <w:rPr>
+          <w:rFonts w:asciiTheme="minorHAnsi" w:hAnsiTheme="minorHAnsi" w:cstheme="minorHAnsi"/>
+          <w:sz w:val="22"/>
+          <w:szCs w:val="22"/>
+        </w:rPr>
+      </w:pPr>
+      <w:r>
+        <w:rPr>
+          <w:rFonts w:asciiTheme="minorHAnsi" w:hAnsiTheme="minorHAnsi" w:cstheme="minorHAnsi"/>
+          <w:sz w:val="22"/>
+          <w:szCs w:val="22"/>
+        </w:rPr>
+        <w:t>-Next Permutation – Rearrange numbers into the next greater permutation of numbers. If it cannot be larger, rearrange them into the lowest possible order (ascending order).</w:t>
+      </w:r>
+    </w:p>
+    <w:p>
+      <w:pPr>
+        <w:pStyle w:val="HTMLPreformatted"/>
+        <w:rPr>
+          <w:rFonts w:asciiTheme="minorHAnsi" w:hAnsiTheme="minorHAnsi" w:cstheme="minorHAnsi"/>
+          <w:sz w:val="22"/>
+          <w:szCs w:val="22"/>
+        </w:rPr>
+      </w:pPr>
+    </w:p>
+    <w:p>
+      <w:pPr>
+        <w:pStyle w:val="HTMLPreformatted"/>
+        <w:ind w:left="720"/>
+        <w:rPr>
+          <w:rFonts w:asciiTheme="minorHAnsi" w:hAnsiTheme="minorHAnsi" w:cstheme="minorHAnsi"/>
+          <w:sz w:val="22"/>
+          <w:szCs w:val="22"/>
+        </w:rPr>
+      </w:pPr>
+      <w:r>
+        <w:rPr>
+          <w:rFonts w:asciiTheme="minorHAnsi" w:hAnsiTheme="minorHAnsi" w:cstheme="minorHAnsi"/>
+          <w:sz w:val="22"/>
+          <w:szCs w:val="22"/>
+        </w:rPr>
+        <w:t xml:space="preserve">Starting from the right and moving left, find the first value that is smaller than the value previous to it (index k). Find the smallest value to the right of index k that is larger than the value at index k.  If there are multiple values that are equal to the smallest value to the right of </w:t>
+      </w:r>
+      <w:r>
+        <w:rPr>
+          <w:rFonts w:asciiTheme="minorHAnsi" w:hAnsiTheme="minorHAnsi" w:cstheme="minorHAnsi"/>
+          <w:sz w:val="22"/>
+          <w:szCs w:val="22"/>
+        </w:rPr>
         <w:lastRenderedPageBreak/>
-        <w:t>-</w:t>
-      </w:r>
-      <w:r>
-        <w:t>House</w:t>
-      </w:r>
-      <w:r>
-        <w:t xml:space="preserve"> </w:t>
-      </w:r>
-      <w:r>
-        <w:t>Robber</w:t>
-      </w:r>
-      <w:r>
-        <w:t xml:space="preserve"> -- You are a professional robber planning to rob houses along a street. Each house has a certain amount of money stashed, the only constraint stopping you from robbing each of them is that adjacent houses have security system connected and it will automatically contact the police if two adjacent houses were broken into on the same night. Given a list of non-negative integers representing the amount of money of each house, determine the maximum amount of money you can rob tonight without alerting the police. </w:t>
-      </w:r>
-    </w:p>
-    <w:p>
-      <w:pPr>
-        <w:ind w:left="720"/>
-        <w:rPr>
-          <w:b/>
-          <w:bCs/>
-        </w:rPr>
-      </w:pPr>
-      <w:r>
-        <w:rPr>
-          <w:b/>
-          <w:bCs/>
-        </w:rPr>
-        <w:t>Dynamic Programming -- bottom up = tabulation</w:t>
-      </w:r>
-    </w:p>
-    <w:p>
-      <w:pPr>
-        <w:ind w:left="720"/>
-        <w:contextualSpacing/>
-      </w:pPr>
-      <w:r>
-        <w:t xml:space="preserve">Create a n sized tabulate array. Set the first index value equal to </w:t>
-      </w:r>
-      <w:proofErr w:type="spellStart"/>
-      <w:proofErr w:type="gramStart"/>
-      <w:r>
-        <w:t>nums</w:t>
-      </w:r>
-      <w:proofErr w:type="spellEnd"/>
-      <w:r>
-        <w:t>[</w:t>
-      </w:r>
-      <w:proofErr w:type="gramEnd"/>
-      <w:r>
-        <w:t>0] and the second array value equal to max(</w:t>
-      </w:r>
-      <w:proofErr w:type="spellStart"/>
-      <w:r>
-        <w:t>nums</w:t>
-      </w:r>
-      <w:proofErr w:type="spellEnd"/>
-      <w:r>
-        <w:t xml:space="preserve">[0], </w:t>
-      </w:r>
-      <w:proofErr w:type="spellStart"/>
-      <w:r>
-        <w:t>nums</w:t>
-      </w:r>
-      <w:proofErr w:type="spellEnd"/>
-      <w:r>
-        <w:t>[1]). --&gt; At the second house base case, only rob the house that would give more money.</w:t>
-      </w:r>
-    </w:p>
-    <w:p>
-      <w:pPr>
-        <w:ind w:left="720"/>
-        <w:contextualSpacing/>
-      </w:pPr>
-    </w:p>
-    <w:p>
-      <w:pPr>
-        <w:ind w:left="720"/>
-        <w:contextualSpacing/>
-      </w:pPr>
-      <w:r>
-        <w:t xml:space="preserve">Iterate from index 3 to the end of the </w:t>
-      </w:r>
-      <w:proofErr w:type="spellStart"/>
-      <w:r>
-        <w:t>nums</w:t>
-      </w:r>
-      <w:proofErr w:type="spellEnd"/>
-      <w:r>
-        <w:t xml:space="preserve"> array. At each step, put into the tabulate table at that index the </w:t>
-      </w:r>
-      <w:proofErr w:type="gramStart"/>
-      <w:r>
-        <w:t>max(</w:t>
-      </w:r>
-      <w:proofErr w:type="gramEnd"/>
-      <w:r>
-        <w:t xml:space="preserve">tabulate[index - 2] + </w:t>
-      </w:r>
-      <w:proofErr w:type="spellStart"/>
-      <w:r>
-        <w:t>nums</w:t>
-      </w:r>
-      <w:proofErr w:type="spellEnd"/>
-      <w:r>
-        <w:t>[index], tabulate[index - 1]), represents</w:t>
-      </w:r>
-    </w:p>
-    <w:p>
-      <w:pPr>
-        <w:ind w:left="720"/>
-        <w:contextualSpacing/>
-      </w:pPr>
-      <w:r>
-        <w:t>the two options of either robbing the current index house or not.</w:t>
-      </w:r>
-    </w:p>
-    <w:p>
-      <w:pPr>
-        <w:contextualSpacing/>
-      </w:pPr>
-    </w:p>
-    <w:p>
-      <w:pPr>
-        <w:ind w:firstLine="720"/>
-        <w:contextualSpacing/>
-      </w:pPr>
-      <w:r>
-        <w:t>Return the last index value of tabulate table.</w:t>
-      </w:r>
-    </w:p>
-    <w:p>
-      <w:pPr>
-        <w:pStyle w:val="HTMLPreformatted"/>
-      </w:pPr>
-    </w:p>
-    <w:p>
-      <w:pPr>
-        <w:pStyle w:val="HTMLPreformatted"/>
-        <w:rPr>
-          <w:rFonts w:asciiTheme="minorHAnsi" w:hAnsiTheme="minorHAnsi" w:cstheme="minorHAnsi"/>
-          <w:sz w:val="22"/>
-          <w:szCs w:val="22"/>
-        </w:rPr>
-      </w:pPr>
-      <w:r>
-        <w:rPr>
-          <w:rFonts w:asciiTheme="minorHAnsi" w:hAnsiTheme="minorHAnsi" w:cstheme="minorHAnsi"/>
-          <w:sz w:val="22"/>
-          <w:szCs w:val="22"/>
-        </w:rPr>
-        <w:t>-Next Permutation – Rearrange numbers into the next greater permutation of numbers. If it cannot be larger, rearrange them into the lowest possible order (ascending order).</w:t>
-      </w:r>
-    </w:p>
-    <w:p>
-      <w:pPr>
-        <w:pStyle w:val="HTMLPreformatted"/>
-        <w:rPr>
-          <w:rFonts w:asciiTheme="minorHAnsi" w:hAnsiTheme="minorHAnsi" w:cstheme="minorHAnsi"/>
-          <w:sz w:val="22"/>
-          <w:szCs w:val="22"/>
-        </w:rPr>
-      </w:pPr>
-    </w:p>
-    <w:p>
-      <w:pPr>
-        <w:pStyle w:val="HTMLPreformatted"/>
-        <w:ind w:left="720"/>
-        <w:rPr>
-          <w:rFonts w:asciiTheme="minorHAnsi" w:hAnsiTheme="minorHAnsi" w:cstheme="minorHAnsi"/>
-          <w:sz w:val="22"/>
-          <w:szCs w:val="22"/>
-        </w:rPr>
-      </w:pPr>
-      <w:r>
-        <w:rPr>
-          <w:rFonts w:asciiTheme="minorHAnsi" w:hAnsiTheme="minorHAnsi" w:cstheme="minorHAnsi"/>
-          <w:sz w:val="22"/>
-          <w:szCs w:val="22"/>
-        </w:rPr>
-        <w:t>Starting from the right and moving left, find the first value that is smaller than the value previous to it (index k). Find the smallest value to the right of index k that is larger than the value at index k.  If there are multiple values that are equal to the smallest value to the right of k, take the rightmost one. Swap the value at index k with the rightmost smallest value to the right of k that is larger than k. Reverse the order of all the elements to the right of k.</w:t>
+        <w:t>k, take the rightmost one. Swap the value at index k with the rightmost smallest value to the right of k that is larger than k. Reverse the order of all the elements to the right of k.</w:t>
       </w:r>
     </w:p>
     <w:p>
@@ -5180,7 +5278,6 @@
         <w:rPr>
           <w:rFonts w:cstheme="minorHAnsi"/>
         </w:rPr>
-        <w:lastRenderedPageBreak/>
         <w:tab/>
         <w:t>Binary Search – During binary search, implicitly convert row and column indices into 1D array</w:t>
       </w:r>
@@ -5679,6 +5776,7 @@
         <w:rPr>
           <w:rFonts w:ascii="Courier New" w:hAnsi="Courier New" w:cs="Courier New"/>
         </w:rPr>
+        <w:lastRenderedPageBreak/>
         <w:t xml:space="preserve">// </w:t>
       </w:r>
       <w:r>
@@ -5938,7 +6036,6 @@
         <w:contextualSpacing/>
       </w:pPr>
       <w:r>
-        <w:lastRenderedPageBreak/>
         <w:t xml:space="preserve">Odd </w:t>
       </w:r>
       <w:r>
@@ -6119,6 +6216,258 @@
         <w:t>If the loop exits after the loop condition no longer is satisfied, then the arrays were not sorted to begin with.</w:t>
       </w:r>
     </w:p>
+    <w:p>
+      <w:pPr>
+        <w:contextualSpacing/>
+      </w:pPr>
+    </w:p>
+    <w:p>
+      <w:pPr>
+        <w:contextualSpacing/>
+      </w:pPr>
+      <w:r>
+        <w:t>-</w:t>
+      </w:r>
+      <w:r>
+        <w:t>Search</w:t>
+      </w:r>
+      <w:r>
+        <w:t xml:space="preserve"> </w:t>
+      </w:r>
+      <w:r>
+        <w:t>a</w:t>
+      </w:r>
+      <w:r>
+        <w:t xml:space="preserve"> </w:t>
+      </w:r>
+      <w:r>
+        <w:t>2D</w:t>
+      </w:r>
+      <w:r>
+        <w:t xml:space="preserve"> </w:t>
+      </w:r>
+      <w:r>
+        <w:t>Matrix</w:t>
+      </w:r>
+      <w:r>
+        <w:t xml:space="preserve"> </w:t>
+      </w:r>
+      <w:r>
+        <w:t>II</w:t>
+      </w:r>
+      <w:r>
+        <w:t xml:space="preserve"> – </w:t>
+      </w:r>
+      <w:r>
+        <w:t>Write</w:t>
+      </w:r>
+      <w:r>
+        <w:t xml:space="preserve"> </w:t>
+      </w:r>
+      <w:r>
+        <w:t>an efficient algorithm that searches for a value in an m x n matrix.</w:t>
+      </w:r>
+    </w:p>
+    <w:p>
+      <w:pPr>
+        <w:contextualSpacing/>
+      </w:pPr>
+      <w:r>
+        <w:t>This matrix has the following properties:</w:t>
+      </w:r>
+      <w:r>
+        <w:t xml:space="preserve"> </w:t>
+      </w:r>
+      <w:r>
+        <w:t>Integers in each row are sorted in ascending from left to right.</w:t>
+      </w:r>
+      <w:r>
+        <w:t xml:space="preserve"> </w:t>
+      </w:r>
+      <w:r>
+        <w:t>Integers in each column are sorted in ascending from top to bottom.</w:t>
+      </w:r>
+    </w:p>
+    <w:p>
+      <w:pPr>
+        <w:contextualSpacing/>
+      </w:pPr>
+    </w:p>
+    <w:p>
+      <w:pPr>
+        <w:ind w:left="720"/>
+        <w:contextualSpacing/>
+      </w:pPr>
+      <w:r>
+        <w:t>Start at bottom left corner. Move up if current number is greater than target.</w:t>
+      </w:r>
+      <w:r>
+        <w:t xml:space="preserve"> </w:t>
+      </w:r>
+      <w:r>
+        <w:t>Move right if current number is less than target.</w:t>
+      </w:r>
+    </w:p>
+    <w:p>
+      <w:pPr>
+        <w:contextualSpacing/>
+      </w:pPr>
+      <w:r>
+        <w:lastRenderedPageBreak/>
+        <w:t>-</w:t>
+      </w:r>
+      <w:r>
+        <w:t>Leftmost</w:t>
+      </w:r>
+      <w:r>
+        <w:t xml:space="preserve"> </w:t>
+      </w:r>
+      <w:r>
+        <w:t>Column</w:t>
+      </w:r>
+      <w:r>
+        <w:t xml:space="preserve"> </w:t>
+      </w:r>
+      <w:r>
+        <w:t>with</w:t>
+      </w:r>
+      <w:r>
+        <w:t xml:space="preserve"> </w:t>
+      </w:r>
+      <w:r>
+        <w:t>at</w:t>
+      </w:r>
+      <w:r>
+        <w:t xml:space="preserve"> </w:t>
+      </w:r>
+      <w:r>
+        <w:t>Least</w:t>
+      </w:r>
+      <w:r>
+        <w:t xml:space="preserve"> </w:t>
+      </w:r>
+      <w:r>
+        <w:t>a</w:t>
+      </w:r>
+      <w:r>
+        <w:t xml:space="preserve"> </w:t>
+      </w:r>
+      <w:r>
+        <w:t>One</w:t>
+      </w:r>
+      <w:r>
+        <w:t xml:space="preserve"> -- </w:t>
+      </w:r>
+      <w:r>
+        <w:t>A binary matrix means that all elements are 0 or 1. For</w:t>
+      </w:r>
+    </w:p>
+    <w:p>
+      <w:pPr>
+        <w:contextualSpacing/>
+      </w:pPr>
+      <w:r>
+        <w:t>each individual row of the matrix, this row is sorted</w:t>
+      </w:r>
+      <w:r>
+        <w:t xml:space="preserve"> </w:t>
+      </w:r>
+      <w:r>
+        <w:t>in non-decreasing order.</w:t>
+      </w:r>
+      <w:r>
+        <w:t xml:space="preserve"> </w:t>
+      </w:r>
+      <w:r>
+        <w:t xml:space="preserve">Given a row-sorted binary matrix </w:t>
+      </w:r>
+      <w:proofErr w:type="spellStart"/>
+      <w:r>
+        <w:t>binaryMatrix</w:t>
+      </w:r>
+      <w:proofErr w:type="spellEnd"/>
+      <w:r>
+        <w:t>, return</w:t>
+      </w:r>
+      <w:r>
+        <w:t xml:space="preserve"> </w:t>
+      </w:r>
+      <w:r>
+        <w:t>leftmost column index(0-indexed) with at least a 1 in it.</w:t>
+      </w:r>
+      <w:r>
+        <w:t xml:space="preserve"> </w:t>
+      </w:r>
+      <w:r>
+        <w:t>If such index doesn't exist, return -1.</w:t>
+      </w:r>
+      <w:r>
+        <w:t xml:space="preserve"> </w:t>
+      </w:r>
+      <w:r>
+        <w:t>You can't access the Binary Matrix directly.</w:t>
+      </w:r>
+      <w:r>
+        <w:t xml:space="preserve"> </w:t>
+      </w:r>
+      <w:r>
+        <w:t xml:space="preserve">You may only access the matrix using a </w:t>
+      </w:r>
+      <w:proofErr w:type="spellStart"/>
+      <w:r>
+        <w:t>BinaryMatrix</w:t>
+      </w:r>
+      <w:proofErr w:type="spellEnd"/>
+      <w:r>
+        <w:t xml:space="preserve"> interface:</w:t>
+      </w:r>
+      <w:r>
+        <w:t xml:space="preserve"> </w:t>
+      </w:r>
+      <w:r>
+        <w:t xml:space="preserve">Submissions making more than 1000 calls to </w:t>
+      </w:r>
+      <w:proofErr w:type="spellStart"/>
+      <w:r>
+        <w:t>BinaryMatrix.get</w:t>
+      </w:r>
+      <w:proofErr w:type="spellEnd"/>
+    </w:p>
+    <w:p>
+      <w:pPr>
+        <w:contextualSpacing/>
+        <w:rPr>
+          <w:b/>
+          <w:bCs/>
+        </w:rPr>
+      </w:pPr>
+      <w:r>
+        <w:t>will be judged Wrong Answer.</w:t>
+      </w:r>
+    </w:p>
+    <w:p>
+      <w:pPr>
+        <w:contextualSpacing/>
+      </w:pPr>
+    </w:p>
+    <w:p>
+      <w:pPr>
+        <w:contextualSpacing/>
+      </w:pPr>
+      <w:r>
+        <w:tab/>
+      </w:r>
+      <w:r>
+        <w:t>Binary search each row for the first 1 in that row. Return the</w:t>
+      </w:r>
+      <w:r>
+        <w:t xml:space="preserve"> </w:t>
+      </w:r>
+      <w:r>
+        <w:t>smallest column found.</w:t>
+      </w:r>
+    </w:p>
+    <w:p/>
     <w:p>
       <w:r>
         <w:t xml:space="preserve">-Spiral Matrix </w:t>
@@ -6296,53 +6645,56 @@
           <w:bCs/>
           <w:u w:val="single"/>
         </w:rPr>
+        <w:t>Heap:</w:t>
+      </w:r>
+    </w:p>
+    <w:p>
+      <w:r>
+        <w:t xml:space="preserve">-Kth largest element in an array </w:t>
+      </w:r>
+      <w:r>
+        <w:sym w:font="Wingdings" w:char="F0E0"/>
+      </w:r>
+      <w:r>
+        <w:t xml:space="preserve"> use a minheap</w:t>
+      </w:r>
+    </w:p>
+    <w:p>
+      <w:r>
+        <w:t xml:space="preserve">-Find the Median of a Data Stream (System Design) – Supports </w:t>
+      </w:r>
+      <w:proofErr w:type="spellStart"/>
+      <w:r>
+        <w:t>addNum</w:t>
+      </w:r>
+      <w:proofErr w:type="spellEnd"/>
+      <w:r>
+        <w:t xml:space="preserve"> and </w:t>
+      </w:r>
+      <w:proofErr w:type="spellStart"/>
+      <w:r>
+        <w:t>getMedian</w:t>
+      </w:r>
+      <w:proofErr w:type="spellEnd"/>
+    </w:p>
+    <w:p>
+      <w:pPr>
+        <w:ind w:left="720"/>
+      </w:pPr>
+      <w:r>
+        <w:t xml:space="preserve">Two balanced Heaps approach </w:t>
+      </w:r>
+      <w:proofErr w:type="gramStart"/>
+      <w:r>
+        <w:t>–  Minheap</w:t>
+      </w:r>
+      <w:proofErr w:type="gramEnd"/>
+      <w:r>
+        <w:t xml:space="preserve"> and maxheap. After each insert, make sure each heap’s size is within one of each other. If not, pop off the root of the larger heap and add it to </w:t>
+      </w:r>
+      <w:r>
         <w:lastRenderedPageBreak/>
-        <w:t>Heap:</w:t>
-      </w:r>
-    </w:p>
-    <w:p>
-      <w:r>
-        <w:t xml:space="preserve">-Kth largest element in an array </w:t>
-      </w:r>
-      <w:r>
-        <w:sym w:font="Wingdings" w:char="F0E0"/>
-      </w:r>
-      <w:r>
-        <w:t xml:space="preserve"> use a minheap</w:t>
-      </w:r>
-    </w:p>
-    <w:p>
-      <w:r>
-        <w:t xml:space="preserve">-Find the Median of a Data Stream (System Design) – Supports </w:t>
-      </w:r>
-      <w:proofErr w:type="spellStart"/>
-      <w:r>
-        <w:t>addNum</w:t>
-      </w:r>
-      <w:proofErr w:type="spellEnd"/>
-      <w:r>
-        <w:t xml:space="preserve"> and </w:t>
-      </w:r>
-      <w:proofErr w:type="spellStart"/>
-      <w:r>
-        <w:t>getMedian</w:t>
-      </w:r>
-      <w:proofErr w:type="spellEnd"/>
-    </w:p>
-    <w:p>
-      <w:pPr>
-        <w:ind w:left="720"/>
-      </w:pPr>
-      <w:r>
-        <w:t xml:space="preserve">Two balanced Heaps approach </w:t>
-      </w:r>
-      <w:proofErr w:type="gramStart"/>
-      <w:r>
-        <w:t>–  Minheap</w:t>
-      </w:r>
-      <w:proofErr w:type="gramEnd"/>
-      <w:r>
-        <w:t xml:space="preserve"> and maxheap. After each insert, make sure each heap’s size is within one of each other. If not, pop off the root of the larger heap and add it to the smaller heap. If the total size is odd, return whichever root falls onto the correct count. If total size is odd, return the avg of both roots.</w:t>
+        <w:t>the smaller heap. If the total size is odd, return whichever root falls onto the correct count. If total size is odd, return the avg of both roots.</w:t>
       </w:r>
     </w:p>
     <w:p>
@@ -6559,85 +6911,85 @@
           <w:b/>
           <w:bCs/>
         </w:rPr>
+        <w:t>Backtracking</w:t>
+      </w:r>
+      <w:r>
+        <w:t xml:space="preserve">: mark status of currently visited path so do not hit same spot again. Before returning back from current call, remove that mark so that a different path can use that spot again. Remove the mark so that a parent recursive call can go down a different path that uses that spot. </w:t>
+      </w:r>
+      <w:r>
+        <w:sym w:font="Wingdings" w:char="F0DF"/>
+      </w:r>
+      <w:r>
+        <w:t xml:space="preserve"> Removal requires a temporary local variable rather than directly returning the recursive call.</w:t>
+      </w:r>
+    </w:p>
+    <w:p>
+      <w:pPr>
+        <w:spacing w:line="240" w:lineRule="auto"/>
+        <w:ind w:left="720"/>
+        <w:contextualSpacing/>
+      </w:pPr>
+      <w:r>
+        <w:t xml:space="preserve">    private </w:t>
+      </w:r>
+      <w:proofErr w:type="spellStart"/>
+      <w:r>
+        <w:t>boolean</w:t>
+      </w:r>
+      <w:proofErr w:type="spellEnd"/>
+      <w:r>
+        <w:t xml:space="preserve"> backtrack(</w:t>
+      </w:r>
+      <w:proofErr w:type="gramStart"/>
+      <w:r>
+        <w:t>char[</w:t>
+      </w:r>
+      <w:proofErr w:type="gramEnd"/>
+      <w:r>
+        <w:t>][] board, String word, int count,</w:t>
+      </w:r>
+    </w:p>
+    <w:p>
+      <w:pPr>
+        <w:spacing w:line="240" w:lineRule="auto"/>
+        <w:ind w:left="720"/>
+        <w:contextualSpacing/>
+      </w:pPr>
+      <w:r>
+        <w:t xml:space="preserve">                        </w:t>
+      </w:r>
+      <w:proofErr w:type="spellStart"/>
+      <w:proofErr w:type="gramStart"/>
+      <w:r>
+        <w:t>boolean</w:t>
+      </w:r>
+      <w:proofErr w:type="spellEnd"/>
+      <w:r>
+        <w:t>[</w:t>
+      </w:r>
+      <w:proofErr w:type="gramEnd"/>
+      <w:r>
+        <w:t>][] visited, int x, int y)</w:t>
+      </w:r>
+    </w:p>
+    <w:p>
+      <w:pPr>
+        <w:spacing w:line="240" w:lineRule="auto"/>
+        <w:ind w:left="720"/>
+        <w:contextualSpacing/>
+      </w:pPr>
+      <w:r>
+        <w:t xml:space="preserve">    {</w:t>
+      </w:r>
+    </w:p>
+    <w:p>
+      <w:pPr>
+        <w:spacing w:line="240" w:lineRule="auto"/>
+        <w:ind w:left="720"/>
+        <w:contextualSpacing/>
+      </w:pPr>
+      <w:r>
         <w:lastRenderedPageBreak/>
-        <w:t>Backtracking</w:t>
-      </w:r>
-      <w:r>
-        <w:t xml:space="preserve">: mark status of currently visited path so do not hit same spot again. Before returning back from current call, remove that mark so that a different path can use that spot again. Remove the mark so that a parent recursive call can go down a different path that uses that spot. </w:t>
-      </w:r>
-      <w:r>
-        <w:sym w:font="Wingdings" w:char="F0DF"/>
-      </w:r>
-      <w:r>
-        <w:t xml:space="preserve"> Removal requires a temporary local variable rather than directly returning the recursive call.</w:t>
-      </w:r>
-    </w:p>
-    <w:p>
-      <w:pPr>
-        <w:spacing w:line="240" w:lineRule="auto"/>
-        <w:ind w:left="720"/>
-        <w:contextualSpacing/>
-      </w:pPr>
-      <w:r>
-        <w:t xml:space="preserve">    private </w:t>
-      </w:r>
-      <w:proofErr w:type="spellStart"/>
-      <w:r>
-        <w:t>boolean</w:t>
-      </w:r>
-      <w:proofErr w:type="spellEnd"/>
-      <w:r>
-        <w:t xml:space="preserve"> backtrack(</w:t>
-      </w:r>
-      <w:proofErr w:type="gramStart"/>
-      <w:r>
-        <w:t>char[</w:t>
-      </w:r>
-      <w:proofErr w:type="gramEnd"/>
-      <w:r>
-        <w:t>][] board, String word, int count,</w:t>
-      </w:r>
-    </w:p>
-    <w:p>
-      <w:pPr>
-        <w:spacing w:line="240" w:lineRule="auto"/>
-        <w:ind w:left="720"/>
-        <w:contextualSpacing/>
-      </w:pPr>
-      <w:r>
-        <w:t xml:space="preserve">                        </w:t>
-      </w:r>
-      <w:proofErr w:type="spellStart"/>
-      <w:proofErr w:type="gramStart"/>
-      <w:r>
-        <w:t>boolean</w:t>
-      </w:r>
-      <w:proofErr w:type="spellEnd"/>
-      <w:r>
-        <w:t>[</w:t>
-      </w:r>
-      <w:proofErr w:type="gramEnd"/>
-      <w:r>
-        <w:t>][] visited, int x, int y)</w:t>
-      </w:r>
-    </w:p>
-    <w:p>
-      <w:pPr>
-        <w:spacing w:line="240" w:lineRule="auto"/>
-        <w:ind w:left="720"/>
-        <w:contextualSpacing/>
-      </w:pPr>
-      <w:r>
-        <w:t xml:space="preserve">    {</w:t>
-      </w:r>
-    </w:p>
-    <w:p>
-      <w:pPr>
-        <w:spacing w:line="240" w:lineRule="auto"/>
-        <w:ind w:left="720"/>
-        <w:contextualSpacing/>
-      </w:pPr>
-      <w:r>
         <w:t xml:space="preserve">        if (x &lt; 0 || x &gt;= </w:t>
       </w:r>
       <w:proofErr w:type="gramStart"/>
@@ -7092,7 +7444,6 @@
         <w:rPr>
           <w:noProof/>
         </w:rPr>
-        <w:lastRenderedPageBreak/>
         <w:drawing>
           <wp:inline distT="0" distB="0" distL="0" distR="0" wp14:anchorId="5A5BF4B5" wp14:editId="04C295E7">
             <wp:extent cx="3833928" cy="2413000"/>
@@ -7186,6 +7537,7 @@
         <w:contextualSpacing/>
       </w:pPr>
       <w:r>
+        <w:lastRenderedPageBreak/>
         <w:t xml:space="preserve">              Add the current value to the array and recurse with the current index and then</w:t>
       </w:r>
     </w:p>
@@ -7467,7 +7819,6 @@
         <w:rPr>
           <w:noProof/>
         </w:rPr>
-        <w:lastRenderedPageBreak/>
         <w:drawing>
           <wp:inline distT="0" distB="0" distL="0" distR="0" wp14:anchorId="5FA02AA5" wp14:editId="757947B9">
             <wp:extent cx="3448050" cy="2286176"/>
@@ -7539,6 +7890,7 @@
         <w:ind w:left="720"/>
       </w:pPr>
       <w:r>
+        <w:lastRenderedPageBreak/>
         <w:t xml:space="preserve">    Follow the recursive calls:</w:t>
       </w:r>
     </w:p>
@@ -7712,7 +8064,6 @@
         <w:contextualSpacing/>
       </w:pPr>
       <w:r>
-        <w:lastRenderedPageBreak/>
         <w:tab/>
         <w:t>Recurse through the string and track the current index. Append the current</w:t>
       </w:r>
@@ -7794,6 +8145,7 @@
         <w:rPr>
           <w:noProof/>
         </w:rPr>
+        <w:lastRenderedPageBreak/>
         <w:drawing>
           <wp:inline distT="0" distB="0" distL="0" distR="0" wp14:anchorId="1502D2D1" wp14:editId="67491903">
             <wp:extent cx="3543300" cy="4159971"/>
@@ -7941,31 +8293,31 @@
         <w:contextualSpacing/>
       </w:pPr>
       <w:r>
+        <w:t xml:space="preserve">If the index equals the length of the string, add the string to the answer list. After each recursive call returns the first time, remove the current word from the end of the </w:t>
+      </w:r>
+      <w:proofErr w:type="spellStart"/>
+      <w:r>
+        <w:t>StringBuffer</w:t>
+      </w:r>
+      <w:proofErr w:type="spellEnd"/>
+      <w:r>
+        <w:t>.</w:t>
+      </w:r>
+    </w:p>
+    <w:p>
+      <w:pPr>
+        <w:contextualSpacing/>
+      </w:pPr>
+    </w:p>
+    <w:p>
+      <w:pPr>
+        <w:contextualSpacing/>
+      </w:pPr>
+      <w:r>
+        <w:rPr>
+          <w:noProof/>
+        </w:rPr>
         <w:lastRenderedPageBreak/>
-        <w:t xml:space="preserve">If the index equals the length of the string, add the string to the answer list. After each recursive call returns the first time, remove the current word from the end of the </w:t>
-      </w:r>
-      <w:proofErr w:type="spellStart"/>
-      <w:r>
-        <w:t>StringBuffer</w:t>
-      </w:r>
-      <w:proofErr w:type="spellEnd"/>
-      <w:r>
-        <w:t>.</w:t>
-      </w:r>
-    </w:p>
-    <w:p>
-      <w:pPr>
-        <w:contextualSpacing/>
-      </w:pPr>
-    </w:p>
-    <w:p>
-      <w:pPr>
-        <w:contextualSpacing/>
-      </w:pPr>
-      <w:r>
-        <w:rPr>
-          <w:noProof/>
-        </w:rPr>
         <w:drawing>
           <wp:inline distT="0" distB="0" distL="0" distR="0" wp14:anchorId="473E920D" wp14:editId="7FC6BE4A">
             <wp:extent cx="4572000" cy="3638062"/>
@@ -8132,6 +8484,7 @@
         <w:contextualSpacing/>
       </w:pPr>
       <w:r>
+        <w:lastRenderedPageBreak/>
         <w:t>Iterate through the words array. Count the number of strings that can be put into a single line, factoring in the at minimum 1 space in between each character. (Also factoring in the last word does not need a space after it.)</w:t>
       </w:r>
     </w:p>
@@ -8553,34 +8906,31 @@
         <w:ind w:left="720"/>
       </w:pPr>
       <w:r>
-        <w:t xml:space="preserve">If none of the words with a single character removed exists the sequences or lengths, add the current string to a set with the length as a key and the set as the value to the lengths HashMap. </w:t>
-      </w:r>
+        <w:t xml:space="preserve">If none of the words with a single character removed exists the sequences or lengths, add the current string to a set with the length as a key and the set as the value to the lengths HashMap. Add a new </w:t>
+      </w:r>
+      <w:proofErr w:type="spellStart"/>
+      <w:r>
+        <w:t>arraylist</w:t>
+      </w:r>
+      <w:proofErr w:type="spellEnd"/>
+      <w:r>
+        <w:t xml:space="preserve"> with the current word as the key and the </w:t>
+      </w:r>
+      <w:proofErr w:type="spellStart"/>
+      <w:r>
+        <w:t>arraylist</w:t>
+      </w:r>
+      <w:proofErr w:type="spellEnd"/>
+      <w:r>
+        <w:t xml:space="preserve"> with only the current word as the value. Add that to the sequences HashMap. </w:t>
+      </w:r>
+    </w:p>
+    <w:p>
+      <w:pPr>
+        <w:ind w:left="720"/>
+      </w:pPr>
       <w:r>
         <w:lastRenderedPageBreak/>
-        <w:t xml:space="preserve">Add a new </w:t>
-      </w:r>
-      <w:proofErr w:type="spellStart"/>
-      <w:r>
-        <w:t>arraylist</w:t>
-      </w:r>
-      <w:proofErr w:type="spellEnd"/>
-      <w:r>
-        <w:t xml:space="preserve"> with the current word as the key and the </w:t>
-      </w:r>
-      <w:proofErr w:type="spellStart"/>
-      <w:r>
-        <w:t>arraylist</w:t>
-      </w:r>
-      <w:proofErr w:type="spellEnd"/>
-      <w:r>
-        <w:t xml:space="preserve"> with only the current word as the value. Add that to the sequences HashMap. </w:t>
-      </w:r>
-    </w:p>
-    <w:p>
-      <w:pPr>
-        <w:ind w:left="720"/>
-      </w:pPr>
-      <w:r>
         <w:t xml:space="preserve">At the end, iterate through all the sequences HashMap and return the length of the longest </w:t>
       </w:r>
       <w:proofErr w:type="spellStart"/>
@@ -8903,21 +9253,21 @@
         <w:contextualSpacing/>
       </w:pPr>
       <w:r>
+        <w:t xml:space="preserve">Recurse in a DFS search down the tree. If the current node is null, return null. If one of the target nodes is hit, return that target node.  If both the left and right child return not null then the current node is the LCA, return the current node, otherwise, return the non-null node. </w:t>
+      </w:r>
+    </w:p>
+    <w:p>
+      <w:pPr>
+        <w:contextualSpacing/>
+      </w:pPr>
+    </w:p>
+    <w:p>
+      <w:pPr>
+        <w:ind w:left="720"/>
+        <w:contextualSpacing/>
+      </w:pPr>
+      <w:r>
         <w:lastRenderedPageBreak/>
-        <w:t xml:space="preserve">Recurse in a DFS search down the tree. If the current node is null, return null. If one of the target nodes is hit, return that target node.  If both the left and right child return not null then the current node is the LCA, return the current node, otherwise, return the non-null node. </w:t>
-      </w:r>
-    </w:p>
-    <w:p>
-      <w:pPr>
-        <w:contextualSpacing/>
-      </w:pPr>
-    </w:p>
-    <w:p>
-      <w:pPr>
-        <w:ind w:left="720"/>
-        <w:contextualSpacing/>
-      </w:pPr>
-      <w:r>
         <w:t xml:space="preserve">The LCA will get </w:t>
       </w:r>
       <w:proofErr w:type="spellStart"/>
@@ -9258,11 +9608,7 @@
       </w:r>
       <w:proofErr w:type="spellEnd"/>
       <w:r>
-        <w:t xml:space="preserve"> for left nodes and if it is non-negative put it </w:t>
-      </w:r>
-      <w:r>
-        <w:lastRenderedPageBreak/>
-        <w:t xml:space="preserve">into </w:t>
+        <w:t xml:space="preserve"> for left nodes and if it is non-negative put it into </w:t>
       </w:r>
       <w:proofErr w:type="spellStart"/>
       <w:r>
@@ -9332,6 +9678,7 @@
           <w:sz w:val="20"/>
           <w:szCs w:val="20"/>
         </w:rPr>
+        <w:lastRenderedPageBreak/>
         <w:t>Input:</w:t>
       </w:r>
       <w:r>
@@ -11253,14 +11600,12 @@
         </w:rPr>
         <w:t xml:space="preserve">              checking that that the </w:t>
       </w:r>
-      <w:proofErr w:type="spellStart"/>
-      <w:r>
-        <w:rPr>
-          <w:rFonts w:cstheme="minorHAnsi"/>
-        </w:rPr>
-        <w:t>samller</w:t>
-      </w:r>
-      <w:proofErr w:type="spellEnd"/>
+      <w:r>
+        <w:rPr>
+          <w:rFonts w:cstheme="minorHAnsi"/>
+        </w:rPr>
+        <w:t>smaller</w:t>
+      </w:r>
       <w:r>
         <w:rPr>
           <w:rFonts w:cstheme="minorHAnsi"/>
@@ -11270,10 +11615,176 @@
     </w:p>
     <w:p>
       <w:pPr>
-        <w:rPr>
-          <w:rFonts w:cstheme="minorHAnsi"/>
-        </w:rPr>
-      </w:pPr>
+        <w:contextualSpacing/>
+        <w:rPr>
+          <w:rFonts w:cstheme="minorHAnsi"/>
+        </w:rPr>
+      </w:pPr>
+    </w:p>
+    <w:p>
+      <w:pPr>
+        <w:rPr>
+          <w:rFonts w:cstheme="minorHAnsi"/>
+        </w:rPr>
+      </w:pPr>
+      <w:r>
+        <w:rPr>
+          <w:rFonts w:cstheme="minorHAnsi"/>
+        </w:rPr>
+        <w:t>-</w:t>
+      </w:r>
+      <w:r>
+        <w:rPr>
+          <w:rFonts w:cstheme="minorHAnsi"/>
+        </w:rPr>
+        <w:t>Average</w:t>
+      </w:r>
+      <w:r>
+        <w:rPr>
+          <w:rFonts w:cstheme="minorHAnsi"/>
+        </w:rPr>
+        <w:t xml:space="preserve"> </w:t>
+      </w:r>
+      <w:r>
+        <w:rPr>
+          <w:rFonts w:cstheme="minorHAnsi"/>
+        </w:rPr>
+        <w:t>of</w:t>
+      </w:r>
+      <w:r>
+        <w:rPr>
+          <w:rFonts w:cstheme="minorHAnsi"/>
+        </w:rPr>
+        <w:t xml:space="preserve"> </w:t>
+      </w:r>
+      <w:r>
+        <w:rPr>
+          <w:rFonts w:cstheme="minorHAnsi"/>
+        </w:rPr>
+        <w:t>Levels</w:t>
+      </w:r>
+      <w:r>
+        <w:rPr>
+          <w:rFonts w:cstheme="minorHAnsi"/>
+        </w:rPr>
+        <w:t xml:space="preserve"> </w:t>
+      </w:r>
+      <w:r>
+        <w:rPr>
+          <w:rFonts w:cstheme="minorHAnsi"/>
+        </w:rPr>
+        <w:t>in</w:t>
+      </w:r>
+      <w:r>
+        <w:rPr>
+          <w:rFonts w:cstheme="minorHAnsi"/>
+        </w:rPr>
+        <w:t xml:space="preserve"> </w:t>
+      </w:r>
+      <w:r>
+        <w:rPr>
+          <w:rFonts w:cstheme="minorHAnsi"/>
+        </w:rPr>
+        <w:t>Binary</w:t>
+      </w:r>
+      <w:r>
+        <w:rPr>
+          <w:rFonts w:cstheme="minorHAnsi"/>
+        </w:rPr>
+        <w:t xml:space="preserve"> </w:t>
+      </w:r>
+      <w:r>
+        <w:rPr>
+          <w:rFonts w:cstheme="minorHAnsi"/>
+        </w:rPr>
+        <w:t>Tree</w:t>
+      </w:r>
+      <w:r>
+        <w:rPr>
+          <w:rFonts w:cstheme="minorHAnsi"/>
+        </w:rPr>
+        <w:t xml:space="preserve"> – </w:t>
+      </w:r>
+      <w:r>
+        <w:rPr>
+          <w:rFonts w:cstheme="minorHAnsi"/>
+        </w:rPr>
+        <w:t>Given a non-empty binary tree, return the average</w:t>
+      </w:r>
+      <w:r>
+        <w:rPr>
+          <w:rFonts w:cstheme="minorHAnsi"/>
+        </w:rPr>
+        <w:t xml:space="preserve"> </w:t>
+      </w:r>
+      <w:r>
+        <w:rPr>
+          <w:rFonts w:cstheme="minorHAnsi"/>
+        </w:rPr>
+        <w:t>value of the nodes on each level in the form of an array.</w:t>
+      </w:r>
+    </w:p>
+    <w:p>
+      <w:pPr>
+        <w:ind w:left="720"/>
+        <w:rPr>
+          <w:rFonts w:cstheme="minorHAnsi"/>
+        </w:rPr>
+      </w:pPr>
+      <w:r>
+        <w:rPr>
+          <w:rFonts w:cstheme="minorHAnsi"/>
+        </w:rPr>
+        <w:t xml:space="preserve">DFS through the tree and add all nodes to an </w:t>
+      </w:r>
+      <w:proofErr w:type="spellStart"/>
+      <w:r>
+        <w:rPr>
+          <w:rFonts w:cstheme="minorHAnsi"/>
+        </w:rPr>
+        <w:t>arraylist</w:t>
+      </w:r>
+      <w:proofErr w:type="spellEnd"/>
+      <w:r>
+        <w:rPr>
+          <w:rFonts w:cstheme="minorHAnsi"/>
+        </w:rPr>
+        <w:t xml:space="preserve"> of </w:t>
+      </w:r>
+      <w:proofErr w:type="spellStart"/>
+      <w:r>
+        <w:rPr>
+          <w:rFonts w:cstheme="minorHAnsi"/>
+        </w:rPr>
+        <w:t>arraylists</w:t>
+      </w:r>
+      <w:proofErr w:type="spellEnd"/>
+      <w:r>
+        <w:rPr>
+          <w:rFonts w:cstheme="minorHAnsi"/>
+        </w:rPr>
+        <w:t xml:space="preserve"> </w:t>
+      </w:r>
+      <w:r>
+        <w:rPr>
+          <w:rFonts w:cstheme="minorHAnsi"/>
+        </w:rPr>
+        <w:t xml:space="preserve">where each </w:t>
+      </w:r>
+      <w:proofErr w:type="spellStart"/>
+      <w:r>
+        <w:rPr>
+          <w:rFonts w:cstheme="minorHAnsi"/>
+        </w:rPr>
+        <w:t>arraylist</w:t>
+      </w:r>
+      <w:proofErr w:type="spellEnd"/>
+      <w:r>
+        <w:rPr>
+          <w:rFonts w:cstheme="minorHAnsi"/>
+        </w:rPr>
+        <w:t xml:space="preserve"> is all nodes in that level.</w:t>
+      </w:r>
     </w:p>
     <w:p>
       <w:pPr>
@@ -11353,6 +11864,7 @@
         <w:rPr>
           <w:rFonts w:cstheme="minorHAnsi"/>
         </w:rPr>
+        <w:lastRenderedPageBreak/>
         <w:t>Left and right pointer from end and start. If a character is invalid, move the respective pointer towards the middle. Only check if both pointers are valid when comparing characters.</w:t>
       </w:r>
     </w:p>
@@ -11380,7 +11892,6 @@
         <w:rPr>
           <w:rFonts w:cstheme="minorHAnsi"/>
         </w:rPr>
-        <w:lastRenderedPageBreak/>
         <w:t>Two sets of left and right indexes from each end. Keep moving both sets of pointers inwards while the characters are equal. Otherwise if only one set is equal, move that set of pointers inwards. If the first set is not equal and the increment flag has not been set yet, move the first set left pointer in and second set right pointer inwards. Otherwise, if neither set is equal and increment flag has already been set, return false. At the end return true.</w:t>
       </w:r>
     </w:p>
@@ -11689,6 +12200,7 @@
         <w:contextualSpacing/>
       </w:pPr>
       <w:r>
+        <w:lastRenderedPageBreak/>
         <w:t xml:space="preserve">Create intervals where each interval start is the index of a letter’s first occurrence and the end is the index of the last occurrence of that letter. Sort the intervals by start time and merge intervals that </w:t>
       </w:r>
       <w:proofErr w:type="gramStart"/>
@@ -11719,7 +12231,6 @@
         <w:rPr>
           <w:rFonts w:cstheme="minorHAnsi"/>
         </w:rPr>
-        <w:lastRenderedPageBreak/>
         <w:t>-Interval List Intersections – Given two lists of pairwise disjoint closed intervals, return the intersection of the two interval lists.</w:t>
       </w:r>
     </w:p>
@@ -12387,6 +12898,7 @@
         <w:rPr>
           <w:rFonts w:cstheme="minorHAnsi"/>
         </w:rPr>
+        <w:lastRenderedPageBreak/>
         <w:t xml:space="preserve">                    {</w:t>
       </w:r>
     </w:p>
@@ -12490,7 +13002,6 @@
         <w:rPr>
           <w:rFonts w:cstheme="minorHAnsi"/>
         </w:rPr>
-        <w:lastRenderedPageBreak/>
         <w:t xml:space="preserve">                    --left;</w:t>
       </w:r>
     </w:p>
@@ -12903,6 +13414,7 @@
         <w:contextualSpacing/>
       </w:pPr>
       <w:r>
+        <w:lastRenderedPageBreak/>
         <w:t xml:space="preserve">Use the indexes of the arrays as keys. Since the value of an array element will always lie in the range of 1 – size of the array, each time an element with a value </w:t>
       </w:r>
       <w:proofErr w:type="spellStart"/>
@@ -13129,7 +13641,6 @@
         <w:contextualSpacing/>
       </w:pPr>
       <w:r>
-        <w:lastRenderedPageBreak/>
         <w:t xml:space="preserve">-Find All Numbers Disappeared in an Array – array of </w:t>
       </w:r>
       <w:proofErr w:type="gramStart"/>
@@ -13461,6 +13972,84 @@
       </w:r>
       <w:r>
         <w:t>If the whole array has negative values, return the minimum value added to the length of the array.</w:t>
+      </w:r>
+    </w:p>
+    <w:p>
+      <w:r>
+        <w:t>-</w:t>
+      </w:r>
+      <w:r>
+        <w:t>Missing</w:t>
+      </w:r>
+      <w:r>
+        <w:t xml:space="preserve"> </w:t>
+      </w:r>
+      <w:r>
+        <w:t>Number</w:t>
+      </w:r>
+      <w:r>
+        <w:t xml:space="preserve"> – </w:t>
+      </w:r>
+      <w:r>
+        <w:t>Given an array containing n distinct numbers taken from 0, 1, 2, ..., n,</w:t>
+      </w:r>
+      <w:r>
+        <w:t xml:space="preserve"> </w:t>
+      </w:r>
+      <w:r>
+        <w:t>find the one that is missing from the array.</w:t>
+      </w:r>
+    </w:p>
+    <w:p>
+      <w:pPr>
+        <w:ind w:left="720"/>
+      </w:pPr>
+      <w:r>
+        <w:t xml:space="preserve">Have a flag to check if the last number i.e. </w:t>
+      </w:r>
+      <w:proofErr w:type="spellStart"/>
+      <w:proofErr w:type="gramStart"/>
+      <w:r>
+        <w:t>nums.length</w:t>
+      </w:r>
+      <w:proofErr w:type="spellEnd"/>
+      <w:proofErr w:type="gramEnd"/>
+      <w:r>
+        <w:t xml:space="preserve"> is present.</w:t>
+      </w:r>
+      <w:r>
+        <w:t xml:space="preserve"> </w:t>
+      </w:r>
+      <w:r>
+        <w:t xml:space="preserve">Set the value of at the index where index = </w:t>
+      </w:r>
+      <w:proofErr w:type="spellStart"/>
+      <w:r>
+        <w:t>nums</w:t>
+      </w:r>
+      <w:proofErr w:type="spellEnd"/>
+      <w:r>
+        <w:t>[</w:t>
+      </w:r>
+      <w:proofErr w:type="spellStart"/>
+      <w:r>
+        <w:t>i</w:t>
+      </w:r>
+      <w:proofErr w:type="spellEnd"/>
+      <w:r>
+        <w:t>] to the negative of the value.</w:t>
+      </w:r>
+      <w:r>
+        <w:t xml:space="preserve"> </w:t>
+      </w:r>
+      <w:r>
+        <w:t>If the value is 0, set it to min integer value.</w:t>
+      </w:r>
+      <w:r>
+        <w:t xml:space="preserve"> </w:t>
+      </w:r>
+      <w:r>
+        <w:t>Check which index is still not negative, return that index.</w:t>
       </w:r>
     </w:p>
     <w:p>
@@ -13596,7 +14185,11 @@
       </w:r>
       <w:proofErr w:type="gramEnd"/>
       <w:r>
-        <w:t xml:space="preserve">      -2^32 absolute value will still be negative, it will overflow if reversed, return 0. Otherwise, pick each digit off from the last significant digit one by one. Do this by % 10. Remove the LSD by dividing by 10 after each loop iteration. Multiply the reverse value by 10 </w:t>
+        <w:t xml:space="preserve">      -2^32 absolute value will still be negative, it will overflow if reversed, return 0. Otherwise, pick </w:t>
+      </w:r>
+      <w:r>
+        <w:lastRenderedPageBreak/>
+        <w:t xml:space="preserve">each digit off from the last significant digit one by one. Do this by % 10. Remove the LSD by dividing by 10 after each loop iteration. Multiply the reverse value by 10 </w:t>
       </w:r>
       <w:proofErr w:type="gramStart"/>
       <w:r>
@@ -13654,7 +14247,6 @@
         <w:ind w:left="720"/>
       </w:pPr>
       <w:r>
-        <w:lastRenderedPageBreak/>
         <w:t xml:space="preserve">Keep track of the furthest index that can be while iterating through the array. Start at index 0, the furthest that can be reached is 0 + </w:t>
       </w:r>
       <w:proofErr w:type="spellStart"/>
@@ -13741,22 +14333,7 @@
         <w:t>Network</w:t>
       </w:r>
       <w:r>
-        <w:t xml:space="preserve"> – </w:t>
-      </w:r>
-      <w:r>
-        <w:t>There are n servers numbered from 0 to n-1 connected by</w:t>
-      </w:r>
-      <w:r>
-        <w:t xml:space="preserve"> </w:t>
-      </w:r>
-      <w:r>
-        <w:t>undirected server-to-server connections forming a network</w:t>
-      </w:r>
-      <w:r>
-        <w:t xml:space="preserve"> </w:t>
-      </w:r>
-      <w:r>
-        <w:t>where connections[</w:t>
+        <w:t xml:space="preserve"> – There are n servers numbered from 0 to n-1 connected by undirected server-to-server connections forming a network where connections[</w:t>
       </w:r>
       <w:proofErr w:type="spellStart"/>
       <w:r>
@@ -13764,37 +14341,7 @@
       </w:r>
       <w:proofErr w:type="spellEnd"/>
       <w:r>
-        <w:t>] = [a, b] represents a connection between</w:t>
-      </w:r>
-      <w:r>
-        <w:t xml:space="preserve"> </w:t>
-      </w:r>
-      <w:r>
-        <w:t>servers a and b. Any server can reach any other server directly</w:t>
-      </w:r>
-      <w:r>
-        <w:t xml:space="preserve"> </w:t>
-      </w:r>
-      <w:r>
-        <w:t>or indirectly through the network.</w:t>
-      </w:r>
-      <w:r>
-        <w:t xml:space="preserve"> </w:t>
-      </w:r>
-      <w:r>
-        <w:t>A critical connection is a connection that, if removed, will</w:t>
-      </w:r>
-      <w:r>
-        <w:t xml:space="preserve"> </w:t>
-      </w:r>
-      <w:r>
-        <w:t>make some server unable to reach some other server.</w:t>
-      </w:r>
-      <w:r>
-        <w:t xml:space="preserve"> </w:t>
-      </w:r>
-      <w:r>
-        <w:t>Return all critical connections in the network in any order.</w:t>
+        <w:t>] = [a, b] represents a connection between servers a and b. Any server can reach any other server directly or indirectly through the network. A critical connection is a connection that, if removed, will make some server unable to reach some other server. Return all critical connections in the network in any order.</w:t>
       </w:r>
     </w:p>
     <w:p>
@@ -13833,53 +14380,35 @@
         <w:contextualSpacing/>
       </w:pPr>
       <w:r>
-        <w:t>Have an array the size of the number of vertices that will store the low value, or the lowest value that</w:t>
-      </w:r>
-      <w:r>
-        <w:t xml:space="preserve"> </w:t>
-      </w:r>
-      <w:r>
-        <w:t>each vertex is connected to. Values will be assigned to vertices in the order that they are visited.</w:t>
-      </w:r>
-    </w:p>
-    <w:p>
-      <w:pPr>
-        <w:contextualSpacing/>
-      </w:pPr>
-    </w:p>
-    <w:p>
-      <w:pPr>
-        <w:ind w:left="720"/>
-        <w:contextualSpacing/>
-      </w:pPr>
-      <w:r>
-        <w:t>Track an array of visited vertices so that DFS does not recurse to vertices already visited. Have a timer</w:t>
-      </w:r>
-      <w:r>
-        <w:t xml:space="preserve"> </w:t>
-      </w:r>
-      <w:r>
-        <w:t>that increments in each call that tracks visit order.</w:t>
-      </w:r>
-    </w:p>
-    <w:p>
-      <w:pPr>
-        <w:contextualSpacing/>
-      </w:pPr>
-    </w:p>
-    <w:p>
-      <w:pPr>
-        <w:ind w:left="720"/>
-        <w:contextualSpacing/>
-      </w:pPr>
-      <w:r>
-        <w:t>Choose any node to start the DFS with. For each node that it is connected to, mark it as visited, set its</w:t>
-      </w:r>
-      <w:r>
-        <w:t xml:space="preserve"> </w:t>
-      </w:r>
-      <w:r>
-        <w:t xml:space="preserve">current </w:t>
+        <w:t>Have an array the size of the number of vertices that will store the low value, or the lowest value that each vertex is connected to. Values will be assigned to vertices in the order that they are visited.</w:t>
+      </w:r>
+    </w:p>
+    <w:p>
+      <w:pPr>
+        <w:contextualSpacing/>
+      </w:pPr>
+    </w:p>
+    <w:p>
+      <w:pPr>
+        <w:ind w:left="720"/>
+        <w:contextualSpacing/>
+      </w:pPr>
+      <w:r>
+        <w:t>Track an array of visited vertices so that DFS does not recurse to vertices already visited. Have a timer that increments in each call that tracks visit order.</w:t>
+      </w:r>
+    </w:p>
+    <w:p>
+      <w:pPr>
+        <w:contextualSpacing/>
+      </w:pPr>
+    </w:p>
+    <w:p>
+      <w:pPr>
+        <w:ind w:left="720"/>
+        <w:contextualSpacing/>
+      </w:pPr>
+      <w:r>
+        <w:t xml:space="preserve">Choose any node to start the DFS with. For each node that it is connected to, mark it as visited, set its current </w:t>
       </w:r>
       <w:proofErr w:type="spellStart"/>
       <w:r>
@@ -13895,13 +14424,7 @@
       </w:r>
       <w:proofErr w:type="gramEnd"/>
       <w:r>
-        <w:t>order visited). Iterate through all connected nodes in the adjacency list</w:t>
-      </w:r>
-      <w:r>
-        <w:t xml:space="preserve"> </w:t>
-      </w:r>
-      <w:r>
-        <w:t>and if it is the parent, skip it.</w:t>
+        <w:t>order visited). Iterate through all connected nodes in the adjacency list and if it is the parent, skip it.</w:t>
       </w:r>
     </w:p>
     <w:p>
@@ -13918,8 +14441,6 @@
       </w:r>
       <w:r>
         <w:tab/>
-      </w:r>
-      <w:r>
         <w:t>If the next node has not been visited, recurse to it. Set the current low value to the minimum of</w:t>
       </w:r>
     </w:p>
@@ -13946,8 +14467,6 @@
       </w:r>
       <w:r>
         <w:tab/>
-      </w:r>
-      <w:r>
         <w:t>If the low value of the neighbor node is less than the current id, it is a critical edge.</w:t>
       </w:r>
     </w:p>
@@ -13960,8 +14479,6 @@
       </w:r>
       <w:r>
         <w:tab/>
-      </w:r>
-      <w:r>
         <w:t>Intuition: After an update, the lowest value node the neighbor has seen is greater than the</w:t>
       </w:r>
     </w:p>
@@ -13971,45 +14488,21 @@
         <w:contextualSpacing/>
       </w:pPr>
       <w:r>
-        <w:t>lowest value</w:t>
-      </w:r>
-      <w:r>
-        <w:t xml:space="preserve"> </w:t>
-      </w:r>
-      <w:r>
-        <w:t>node the current node has seen, hence previous nodes that have been visited are</w:t>
-      </w:r>
-      <w:r>
-        <w:t xml:space="preserve"> </w:t>
-      </w:r>
-      <w:r>
-        <w:t>connected to the neighbor</w:t>
-      </w:r>
-      <w:r>
-        <w:t xml:space="preserve"> </w:t>
-      </w:r>
-      <w:r>
-        <w:t>node ONLY through the current edge.</w:t>
-      </w:r>
-    </w:p>
-    <w:p>
-      <w:pPr>
-        <w:contextualSpacing/>
-      </w:pPr>
-    </w:p>
-    <w:p>
-      <w:pPr>
-        <w:ind w:left="720"/>
-        <w:contextualSpacing/>
-      </w:pPr>
-      <w:r>
-        <w:t>Otherwise if the node has already been visited, update the current low value with the minimum</w:t>
-      </w:r>
-      <w:r>
-        <w:t xml:space="preserve"> </w:t>
-      </w:r>
-      <w:r>
-        <w:t>of the current low value and the neighbor low value.</w:t>
+        <w:t>lowest value node the current node has seen, hence previous nodes that have been visited are connected to the neighbor node ONLY through the current edge.</w:t>
+      </w:r>
+    </w:p>
+    <w:p>
+      <w:pPr>
+        <w:contextualSpacing/>
+      </w:pPr>
+    </w:p>
+    <w:p>
+      <w:pPr>
+        <w:ind w:left="720"/>
+        <w:contextualSpacing/>
+      </w:pPr>
+      <w:r>
+        <w:t>Otherwise if the node has already been visited, update the current low value with the minimum of the current low value and the neighbor low value.</w:t>
       </w:r>
     </w:p>
     <w:sectPr>

</xml_diff>

<commit_message>
Trees and Graphs, more DP
</commit_message>
<xml_diff>
--- a/LeetCode Notes.docx
+++ b/LeetCode Notes.docx
@@ -1995,10 +1995,7 @@
         <w:t>Game</w:t>
       </w:r>
       <w:r>
-        <w:t xml:space="preserve"> -- </w:t>
-      </w:r>
-      <w:r>
-        <w:t xml:space="preserve">Design a Snake game that is played on a device </w:t>
+        <w:t xml:space="preserve"> -- Design a Snake game that is played on a device </w:t>
       </w:r>
       <w:proofErr w:type="spellStart"/>
       <w:r>
@@ -2015,52 +2012,7 @@
         <w:contextualSpacing/>
       </w:pPr>
       <w:r>
-        <w:t>The snake is initially positioned at the top left</w:t>
-      </w:r>
-      <w:r>
-        <w:t xml:space="preserve"> </w:t>
-      </w:r>
-      <w:r>
-        <w:t>corner (0,0) with length = 1 unit.</w:t>
-      </w:r>
-      <w:r>
-        <w:t xml:space="preserve"> </w:t>
-      </w:r>
-      <w:r>
-        <w:t>You are given a list of food's positions in row-column order.</w:t>
-      </w:r>
-      <w:r>
-        <w:t xml:space="preserve"> </w:t>
-      </w:r>
-      <w:r>
-        <w:t>When a snake eats the food, its length and the game's score both increase by 1.</w:t>
-      </w:r>
-      <w:r>
-        <w:t xml:space="preserve"> </w:t>
-      </w:r>
-      <w:r>
-        <w:t>Each food appears one by one on the screen. For example,</w:t>
-      </w:r>
-      <w:r>
-        <w:t xml:space="preserve"> </w:t>
-      </w:r>
-      <w:r>
-        <w:t>the second food will not appear until the first food was eaten by the snake.</w:t>
-      </w:r>
-      <w:r>
-        <w:t xml:space="preserve"> </w:t>
-      </w:r>
-      <w:r>
-        <w:t>When a food does appear on the screen, it is guaranteed that</w:t>
-      </w:r>
-      <w:r>
-        <w:t xml:space="preserve"> </w:t>
-      </w:r>
-      <w:r>
-        <w:t>it will not appear on a block occupied by the snake</w:t>
-      </w:r>
-      <w:r>
-        <w:t>.</w:t>
+        <w:t>The snake is initially positioned at the top left corner (0,0) with length = 1 unit. You are given a list of food's positions in row-column order. When a snake eats the food, its length and the game's score both increase by 1. Each food appears one by one on the screen. For example, the second food will not appear until the first food was eaten by the snake. When a food does appear on the screen, it is guaranteed that it will not appear on a block occupied by the snake.</w:t>
       </w:r>
     </w:p>
     <w:p>
@@ -2092,13 +2044,7 @@
       </w:r>
       <w:proofErr w:type="spellEnd"/>
       <w:r>
-        <w:t xml:space="preserve"> of size 2</w:t>
-      </w:r>
-      <w:r>
-        <w:t xml:space="preserve"> </w:t>
-      </w:r>
-      <w:r>
-        <w:t xml:space="preserve">to track the </w:t>
+        <w:t xml:space="preserve"> of size 2 to track the </w:t>
       </w:r>
       <w:proofErr w:type="gramStart"/>
       <w:r>
@@ -2106,19 +2052,7 @@
       </w:r>
       <w:proofErr w:type="gramEnd"/>
       <w:r>
-        <w:t xml:space="preserve"> coordinates of a body position.</w:t>
-      </w:r>
-      <w:r>
-        <w:t xml:space="preserve"> </w:t>
-      </w:r>
-      <w:r>
-        <w:t>A move in the snake only appends a new position at the front of the head</w:t>
-      </w:r>
-      <w:r>
-        <w:t xml:space="preserve"> </w:t>
-      </w:r>
-      <w:r>
-        <w:t xml:space="preserve">and removes the tail. Use an </w:t>
+        <w:t xml:space="preserve"> coordinates of a body position. A move in the snake only appends a new position at the front of the head and removes the tail. Use an </w:t>
       </w:r>
       <w:proofErr w:type="spellStart"/>
       <w:r>
@@ -2126,13 +2060,7 @@
       </w:r>
       <w:proofErr w:type="spellEnd"/>
       <w:r>
-        <w:t xml:space="preserve"> for the snake position and a HashSet of</w:t>
-      </w:r>
-      <w:r>
-        <w:t xml:space="preserve"> </w:t>
-      </w:r>
-      <w:r>
-        <w:t>the body positions.</w:t>
+        <w:t xml:space="preserve"> for the snake position and a HashSet of the body positions.</w:t>
       </w:r>
     </w:p>
     <w:p>
@@ -5095,6 +5023,326 @@
         <w:t>-</w:t>
       </w:r>
       <w:r>
+        <w:t>House</w:t>
+      </w:r>
+      <w:r>
+        <w:t xml:space="preserve"> </w:t>
+      </w:r>
+      <w:r>
+        <w:t>Robber</w:t>
+      </w:r>
+      <w:r>
+        <w:t xml:space="preserve"> </w:t>
+      </w:r>
+      <w:r>
+        <w:t>II</w:t>
+      </w:r>
+      <w:r>
+        <w:t xml:space="preserve"> – </w:t>
+      </w:r>
+      <w:r>
+        <w:t>You are a professional robber planning to rob houses along a street.</w:t>
+      </w:r>
+      <w:r>
+        <w:t xml:space="preserve"> </w:t>
+      </w:r>
+      <w:r>
+        <w:t>Each house has a certain amount of money stashed. All houses at this</w:t>
+      </w:r>
+      <w:r>
+        <w:t xml:space="preserve"> </w:t>
+      </w:r>
+      <w:r>
+        <w:t>place are arranged in a circle. That means the first house is the neighbor</w:t>
+      </w:r>
+      <w:r>
+        <w:t xml:space="preserve"> </w:t>
+      </w:r>
+      <w:r>
+        <w:t>of the last one. Meanwhile, adjacent houses have security system connected</w:t>
+      </w:r>
+      <w:r>
+        <w:t xml:space="preserve"> </w:t>
+      </w:r>
+      <w:r>
+        <w:t>and it will automatically contact the police if two adjacent houses were broken</w:t>
+      </w:r>
+      <w:r>
+        <w:t xml:space="preserve"> </w:t>
+      </w:r>
+      <w:r>
+        <w:t>into on the same night.</w:t>
+      </w:r>
+      <w:r>
+        <w:t xml:space="preserve"> </w:t>
+      </w:r>
+      <w:r>
+        <w:t>Given a list of non-negative integers representing the amount of money</w:t>
+      </w:r>
+      <w:r>
+        <w:t xml:space="preserve"> </w:t>
+      </w:r>
+      <w:r>
+        <w:t>of each house, determine the</w:t>
+      </w:r>
+      <w:r>
+        <w:t xml:space="preserve"> </w:t>
+      </w:r>
+      <w:r>
+        <w:t>maximum amount of money you can rob tonight</w:t>
+      </w:r>
+      <w:r>
+        <w:t xml:space="preserve"> </w:t>
+      </w:r>
+      <w:r>
+        <w:t>without alerting the police.</w:t>
+      </w:r>
+    </w:p>
+    <w:p>
+      <w:pPr>
+        <w:contextualSpacing/>
+      </w:pPr>
+    </w:p>
+    <w:p>
+      <w:pPr>
+        <w:ind w:left="720"/>
+        <w:contextualSpacing/>
+      </w:pPr>
+      <w:r>
+        <w:t>The same as House Robber I except that the last and first houses are connected.  Create two tabulation arrays of the size of the number of houses.</w:t>
+      </w:r>
+    </w:p>
+    <w:p>
+      <w:pPr>
+        <w:contextualSpacing/>
+      </w:pPr>
+    </w:p>
+    <w:p>
+      <w:pPr>
+        <w:ind w:left="720"/>
+        <w:contextualSpacing/>
+      </w:pPr>
+      <w:r>
+        <w:t xml:space="preserve">The recurrence is still the same, </w:t>
+      </w:r>
+      <w:proofErr w:type="gramStart"/>
+      <w:r>
+        <w:t>max(</w:t>
+      </w:r>
+      <w:proofErr w:type="spellStart"/>
+      <w:proofErr w:type="gramEnd"/>
+      <w:r>
+        <w:t>dp</w:t>
+      </w:r>
+      <w:proofErr w:type="spellEnd"/>
+      <w:r>
+        <w:t>[</w:t>
+      </w:r>
+      <w:proofErr w:type="spellStart"/>
+      <w:r>
+        <w:t>i</w:t>
+      </w:r>
+      <w:proofErr w:type="spellEnd"/>
+      <w:r>
+        <w:t xml:space="preserve"> - 2] + </w:t>
+      </w:r>
+      <w:proofErr w:type="spellStart"/>
+      <w:r>
+        <w:t>nums</w:t>
+      </w:r>
+      <w:proofErr w:type="spellEnd"/>
+      <w:r>
+        <w:t>[</w:t>
+      </w:r>
+      <w:proofErr w:type="spellStart"/>
+      <w:r>
+        <w:t>i</w:t>
+      </w:r>
+      <w:proofErr w:type="spellEnd"/>
+      <w:r>
+        <w:t xml:space="preserve">], </w:t>
+      </w:r>
+      <w:proofErr w:type="spellStart"/>
+      <w:r>
+        <w:t>dp</w:t>
+      </w:r>
+      <w:proofErr w:type="spellEnd"/>
+      <w:r>
+        <w:t>[</w:t>
+      </w:r>
+      <w:proofErr w:type="spellStart"/>
+      <w:r>
+        <w:t>i</w:t>
+      </w:r>
+      <w:proofErr w:type="spellEnd"/>
+      <w:r>
+        <w:t xml:space="preserve"> - 1]) except one starts</w:t>
+      </w:r>
+      <w:r>
+        <w:t xml:space="preserve"> </w:t>
+      </w:r>
+      <w:r>
+        <w:t xml:space="preserve">at </w:t>
+      </w:r>
+      <w:proofErr w:type="spellStart"/>
+      <w:r>
+        <w:t>i</w:t>
+      </w:r>
+      <w:proofErr w:type="spellEnd"/>
+      <w:r>
+        <w:t xml:space="preserve"> = 1 to </w:t>
+      </w:r>
+      <w:proofErr w:type="spellStart"/>
+      <w:r>
+        <w:t>nums.length</w:t>
+      </w:r>
+      <w:proofErr w:type="spellEnd"/>
+      <w:r>
+        <w:t xml:space="preserve"> - 1 and the other </w:t>
+      </w:r>
+      <w:proofErr w:type="spellStart"/>
+      <w:r>
+        <w:t>dp</w:t>
+      </w:r>
+      <w:proofErr w:type="spellEnd"/>
+      <w:r>
+        <w:t xml:space="preserve"> array goes from 0 to </w:t>
+      </w:r>
+      <w:proofErr w:type="spellStart"/>
+      <w:r>
+        <w:t>nums.length</w:t>
+      </w:r>
+      <w:proofErr w:type="spellEnd"/>
+      <w:r>
+        <w:t xml:space="preserve"> - 2.</w:t>
+      </w:r>
+    </w:p>
+    <w:p>
+      <w:pPr>
+        <w:ind w:firstLine="720"/>
+        <w:contextualSpacing/>
+      </w:pPr>
+    </w:p>
+    <w:p>
+      <w:pPr>
+        <w:ind w:left="720"/>
+        <w:contextualSpacing/>
+      </w:pPr>
+      <w:r>
+        <w:t xml:space="preserve">Initialize </w:t>
+      </w:r>
+      <w:proofErr w:type="spellStart"/>
+      <w:proofErr w:type="gramStart"/>
+      <w:r>
+        <w:t>dp</w:t>
+      </w:r>
+      <w:proofErr w:type="spellEnd"/>
+      <w:r>
+        <w:t>[</w:t>
+      </w:r>
+      <w:proofErr w:type="gramEnd"/>
+      <w:r>
+        <w:t xml:space="preserve">0] = </w:t>
+      </w:r>
+      <w:proofErr w:type="spellStart"/>
+      <w:r>
+        <w:t>nums</w:t>
+      </w:r>
+      <w:proofErr w:type="spellEnd"/>
+      <w:r>
+        <w:t xml:space="preserve">[0] and </w:t>
+      </w:r>
+      <w:proofErr w:type="spellStart"/>
+      <w:r>
+        <w:t>dp</w:t>
+      </w:r>
+      <w:proofErr w:type="spellEnd"/>
+      <w:r>
+        <w:t xml:space="preserve">[1] = </w:t>
+      </w:r>
+      <w:proofErr w:type="spellStart"/>
+      <w:r>
+        <w:t>Math.max</w:t>
+      </w:r>
+      <w:proofErr w:type="spellEnd"/>
+      <w:r>
+        <w:t>(</w:t>
+      </w:r>
+      <w:proofErr w:type="spellStart"/>
+      <w:r>
+        <w:t>nums</w:t>
+      </w:r>
+      <w:proofErr w:type="spellEnd"/>
+      <w:r>
+        <w:t xml:space="preserve">[1], </w:t>
+      </w:r>
+      <w:proofErr w:type="spellStart"/>
+      <w:r>
+        <w:t>dp</w:t>
+      </w:r>
+      <w:proofErr w:type="spellEnd"/>
+      <w:r>
+        <w:t xml:space="preserve">[0]). Initialize dp_2[1] = </w:t>
+      </w:r>
+      <w:proofErr w:type="spellStart"/>
+      <w:proofErr w:type="gramStart"/>
+      <w:r>
+        <w:t>nums</w:t>
+      </w:r>
+      <w:proofErr w:type="spellEnd"/>
+      <w:r>
+        <w:t>[</w:t>
+      </w:r>
+      <w:proofErr w:type="gramEnd"/>
+      <w:r>
+        <w:t>1].</w:t>
+      </w:r>
+      <w:r>
+        <w:t xml:space="preserve"> </w:t>
+      </w:r>
+      <w:r>
+        <w:t xml:space="preserve">Afterwards, take the max of </w:t>
+      </w:r>
+      <w:proofErr w:type="spellStart"/>
+      <w:proofErr w:type="gramStart"/>
+      <w:r>
+        <w:t>dp</w:t>
+      </w:r>
+      <w:proofErr w:type="spellEnd"/>
+      <w:r>
+        <w:t>[</w:t>
+      </w:r>
+      <w:proofErr w:type="spellStart"/>
+      <w:proofErr w:type="gramEnd"/>
+      <w:r>
+        <w:t>nums.length</w:t>
+      </w:r>
+      <w:proofErr w:type="spellEnd"/>
+      <w:r>
+        <w:t xml:space="preserve"> - 2] and dp_2[</w:t>
+      </w:r>
+      <w:proofErr w:type="spellStart"/>
+      <w:r>
+        <w:t>nums.length</w:t>
+      </w:r>
+      <w:proofErr w:type="spellEnd"/>
+      <w:r>
+        <w:t xml:space="preserve"> - 1].</w:t>
+      </w:r>
+    </w:p>
+    <w:p>
+      <w:pPr>
+        <w:contextualSpacing/>
+      </w:pPr>
+    </w:p>
+    <w:p>
+      <w:pPr>
+        <w:contextualSpacing/>
+      </w:pPr>
+      <w:r>
+        <w:t>-</w:t>
+      </w:r>
+      <w:r>
         <w:t>Maximal</w:t>
       </w:r>
       <w:r>
@@ -5245,6 +5493,306 @@
       <w:proofErr w:type="spellEnd"/>
       <w:r>
         <w:t xml:space="preserve"> = temp.</w:t>
+      </w:r>
+    </w:p>
+    <w:p>
+      <w:pPr>
+        <w:pStyle w:val="HTMLPreformatted"/>
+        <w:rPr>
+          <w:rFonts w:asciiTheme="minorHAnsi" w:hAnsiTheme="minorHAnsi" w:cstheme="minorHAnsi"/>
+          <w:sz w:val="22"/>
+          <w:szCs w:val="22"/>
+        </w:rPr>
+      </w:pPr>
+      <w:r>
+        <w:rPr>
+          <w:rFonts w:asciiTheme="minorHAnsi" w:hAnsiTheme="minorHAnsi" w:cstheme="minorHAnsi"/>
+          <w:sz w:val="22"/>
+          <w:szCs w:val="22"/>
+        </w:rPr>
+        <w:t>-</w:t>
+      </w:r>
+      <w:r>
+        <w:rPr>
+          <w:rFonts w:asciiTheme="minorHAnsi" w:hAnsiTheme="minorHAnsi" w:cstheme="minorHAnsi"/>
+          <w:sz w:val="22"/>
+          <w:szCs w:val="22"/>
+        </w:rPr>
+        <w:t>Unique</w:t>
+      </w:r>
+      <w:r>
+        <w:rPr>
+          <w:rFonts w:asciiTheme="minorHAnsi" w:hAnsiTheme="minorHAnsi" w:cstheme="minorHAnsi"/>
+          <w:sz w:val="22"/>
+          <w:szCs w:val="22"/>
+        </w:rPr>
+        <w:t xml:space="preserve"> </w:t>
+      </w:r>
+      <w:r>
+        <w:rPr>
+          <w:rFonts w:asciiTheme="minorHAnsi" w:hAnsiTheme="minorHAnsi" w:cstheme="minorHAnsi"/>
+          <w:sz w:val="22"/>
+          <w:szCs w:val="22"/>
+        </w:rPr>
+        <w:t>Paths</w:t>
+      </w:r>
+      <w:r>
+        <w:rPr>
+          <w:rFonts w:asciiTheme="minorHAnsi" w:hAnsiTheme="minorHAnsi" w:cstheme="minorHAnsi"/>
+          <w:sz w:val="22"/>
+          <w:szCs w:val="22"/>
+        </w:rPr>
+        <w:t xml:space="preserve"> </w:t>
+      </w:r>
+      <w:r>
+        <w:rPr>
+          <w:rFonts w:asciiTheme="minorHAnsi" w:hAnsiTheme="minorHAnsi" w:cstheme="minorHAnsi"/>
+          <w:sz w:val="22"/>
+          <w:szCs w:val="22"/>
+        </w:rPr>
+        <w:t>–</w:t>
+      </w:r>
+      <w:r>
+        <w:rPr>
+          <w:rFonts w:asciiTheme="minorHAnsi" w:hAnsiTheme="minorHAnsi" w:cstheme="minorHAnsi"/>
+          <w:sz w:val="22"/>
+          <w:szCs w:val="22"/>
+        </w:rPr>
+        <w:t xml:space="preserve"> </w:t>
+      </w:r>
+      <w:r>
+        <w:rPr>
+          <w:rFonts w:asciiTheme="minorHAnsi" w:hAnsiTheme="minorHAnsi" w:cstheme="minorHAnsi"/>
+          <w:sz w:val="22"/>
+          <w:szCs w:val="22"/>
+        </w:rPr>
+        <w:t>A robot is located at the top-left corner of a m x n grid</w:t>
+      </w:r>
+      <w:r>
+        <w:rPr>
+          <w:rFonts w:asciiTheme="minorHAnsi" w:hAnsiTheme="minorHAnsi" w:cstheme="minorHAnsi"/>
+          <w:sz w:val="22"/>
+          <w:szCs w:val="22"/>
+        </w:rPr>
+        <w:t xml:space="preserve">. </w:t>
+      </w:r>
+      <w:r>
+        <w:rPr>
+          <w:rFonts w:asciiTheme="minorHAnsi" w:hAnsiTheme="minorHAnsi" w:cstheme="minorHAnsi"/>
+          <w:sz w:val="22"/>
+          <w:szCs w:val="22"/>
+        </w:rPr>
+        <w:t>The robot can only move either down or right at any point in time.</w:t>
+      </w:r>
+      <w:r>
+        <w:rPr>
+          <w:rFonts w:asciiTheme="minorHAnsi" w:hAnsiTheme="minorHAnsi" w:cstheme="minorHAnsi"/>
+          <w:sz w:val="22"/>
+          <w:szCs w:val="22"/>
+        </w:rPr>
+        <w:t xml:space="preserve"> </w:t>
+      </w:r>
+      <w:r>
+        <w:rPr>
+          <w:rFonts w:asciiTheme="minorHAnsi" w:hAnsiTheme="minorHAnsi" w:cstheme="minorHAnsi"/>
+          <w:sz w:val="22"/>
+          <w:szCs w:val="22"/>
+        </w:rPr>
+        <w:t>The robot is trying to reach the bottom-right corner of the grid</w:t>
+      </w:r>
+      <w:r>
+        <w:rPr>
+          <w:rFonts w:asciiTheme="minorHAnsi" w:hAnsiTheme="minorHAnsi" w:cstheme="minorHAnsi"/>
+          <w:sz w:val="22"/>
+          <w:szCs w:val="22"/>
+        </w:rPr>
+        <w:t xml:space="preserve">. </w:t>
+      </w:r>
+      <w:r>
+        <w:rPr>
+          <w:rFonts w:asciiTheme="minorHAnsi" w:hAnsiTheme="minorHAnsi" w:cstheme="minorHAnsi"/>
+          <w:sz w:val="22"/>
+          <w:szCs w:val="22"/>
+        </w:rPr>
+        <w:t>How many possible unique paths are there?</w:t>
+      </w:r>
+    </w:p>
+    <w:p>
+      <w:pPr>
+        <w:pStyle w:val="HTMLPreformatted"/>
+        <w:rPr>
+          <w:rFonts w:asciiTheme="minorHAnsi" w:hAnsiTheme="minorHAnsi" w:cstheme="minorHAnsi"/>
+          <w:sz w:val="22"/>
+          <w:szCs w:val="22"/>
+        </w:rPr>
+      </w:pPr>
+    </w:p>
+    <w:p>
+      <w:pPr>
+        <w:pStyle w:val="HTMLPreformatted"/>
+        <w:ind w:left="720"/>
+        <w:rPr>
+          <w:rFonts w:asciiTheme="minorHAnsi" w:hAnsiTheme="minorHAnsi" w:cstheme="minorHAnsi"/>
+          <w:sz w:val="22"/>
+          <w:szCs w:val="22"/>
+        </w:rPr>
+      </w:pPr>
+      <w:r>
+        <w:rPr>
+          <w:rFonts w:asciiTheme="minorHAnsi" w:hAnsiTheme="minorHAnsi" w:cstheme="minorHAnsi"/>
+          <w:sz w:val="22"/>
+          <w:szCs w:val="22"/>
+        </w:rPr>
+        <w:lastRenderedPageBreak/>
+        <w:t xml:space="preserve">Dynamic Programming </w:t>
+      </w:r>
+      <w:r>
+        <w:rPr>
+          <w:rFonts w:asciiTheme="minorHAnsi" w:hAnsiTheme="minorHAnsi" w:cstheme="minorHAnsi"/>
+          <w:sz w:val="22"/>
+          <w:szCs w:val="22"/>
+        </w:rPr>
+        <w:t>–</w:t>
+      </w:r>
+      <w:r>
+        <w:rPr>
+          <w:rFonts w:asciiTheme="minorHAnsi" w:hAnsiTheme="minorHAnsi" w:cstheme="minorHAnsi"/>
+          <w:sz w:val="22"/>
+          <w:szCs w:val="22"/>
+        </w:rPr>
+        <w:t xml:space="preserve"> tabulation</w:t>
+      </w:r>
+      <w:r>
+        <w:rPr>
+          <w:rFonts w:asciiTheme="minorHAnsi" w:hAnsiTheme="minorHAnsi" w:cstheme="minorHAnsi"/>
+          <w:sz w:val="22"/>
+          <w:szCs w:val="22"/>
+        </w:rPr>
+        <w:t xml:space="preserve"> </w:t>
+      </w:r>
+      <w:r>
+        <w:rPr>
+          <w:rFonts w:asciiTheme="minorHAnsi" w:hAnsiTheme="minorHAnsi" w:cstheme="minorHAnsi"/>
+          <w:sz w:val="22"/>
+          <w:szCs w:val="22"/>
+        </w:rPr>
+        <w:t xml:space="preserve">Create a matrix that is the dimension </w:t>
+      </w:r>
+      <w:proofErr w:type="spellStart"/>
+      <w:r>
+        <w:rPr>
+          <w:rFonts w:asciiTheme="minorHAnsi" w:hAnsiTheme="minorHAnsi" w:cstheme="minorHAnsi"/>
+          <w:sz w:val="22"/>
+          <w:szCs w:val="22"/>
+        </w:rPr>
+        <w:t>mxn</w:t>
+      </w:r>
+      <w:proofErr w:type="spellEnd"/>
+      <w:r>
+        <w:rPr>
+          <w:rFonts w:asciiTheme="minorHAnsi" w:hAnsiTheme="minorHAnsi" w:cstheme="minorHAnsi"/>
+          <w:sz w:val="22"/>
+          <w:szCs w:val="22"/>
+        </w:rPr>
+        <w:t>.</w:t>
+      </w:r>
+      <w:r>
+        <w:rPr>
+          <w:rFonts w:asciiTheme="minorHAnsi" w:hAnsiTheme="minorHAnsi" w:cstheme="minorHAnsi"/>
+          <w:sz w:val="22"/>
+          <w:szCs w:val="22"/>
+        </w:rPr>
+        <w:t xml:space="preserve"> </w:t>
+      </w:r>
+      <w:r>
+        <w:rPr>
+          <w:rFonts w:asciiTheme="minorHAnsi" w:hAnsiTheme="minorHAnsi" w:cstheme="minorHAnsi"/>
+          <w:sz w:val="22"/>
+          <w:szCs w:val="22"/>
+        </w:rPr>
+        <w:t>Initialize the first row and first column to 1.</w:t>
+      </w:r>
+      <w:r>
+        <w:rPr>
+          <w:rFonts w:asciiTheme="minorHAnsi" w:hAnsiTheme="minorHAnsi" w:cstheme="minorHAnsi"/>
+          <w:sz w:val="22"/>
+          <w:szCs w:val="22"/>
+        </w:rPr>
+        <w:t xml:space="preserve"> </w:t>
+      </w:r>
+      <w:r>
+        <w:rPr>
+          <w:rFonts w:asciiTheme="minorHAnsi" w:hAnsiTheme="minorHAnsi" w:cstheme="minorHAnsi"/>
+          <w:sz w:val="22"/>
+          <w:szCs w:val="22"/>
+        </w:rPr>
+        <w:t>Iterate through the grid starting after the first column and first row,</w:t>
+      </w:r>
+      <w:r>
+        <w:rPr>
+          <w:rFonts w:asciiTheme="minorHAnsi" w:hAnsiTheme="minorHAnsi" w:cstheme="minorHAnsi"/>
+          <w:sz w:val="22"/>
+          <w:szCs w:val="22"/>
+        </w:rPr>
+        <w:t xml:space="preserve"> </w:t>
+      </w:r>
+      <w:r>
+        <w:rPr>
+          <w:rFonts w:asciiTheme="minorHAnsi" w:hAnsiTheme="minorHAnsi" w:cstheme="minorHAnsi"/>
+          <w:sz w:val="22"/>
+          <w:szCs w:val="22"/>
+        </w:rPr>
+        <w:t>set the current grid value to the sum of the cell directly above and the cell</w:t>
+      </w:r>
+      <w:r>
+        <w:rPr>
+          <w:rFonts w:asciiTheme="minorHAnsi" w:hAnsiTheme="minorHAnsi" w:cstheme="minorHAnsi"/>
+          <w:sz w:val="22"/>
+          <w:szCs w:val="22"/>
+        </w:rPr>
+        <w:t xml:space="preserve"> </w:t>
+      </w:r>
+      <w:r>
+        <w:rPr>
+          <w:rFonts w:asciiTheme="minorHAnsi" w:hAnsiTheme="minorHAnsi" w:cstheme="minorHAnsi"/>
+          <w:sz w:val="22"/>
+          <w:szCs w:val="22"/>
+        </w:rPr>
+        <w:t>directly to the left.</w:t>
+      </w:r>
+      <w:r>
+        <w:rPr>
+          <w:rFonts w:asciiTheme="minorHAnsi" w:hAnsiTheme="minorHAnsi" w:cstheme="minorHAnsi"/>
+          <w:sz w:val="22"/>
+          <w:szCs w:val="22"/>
+        </w:rPr>
+        <w:t xml:space="preserve"> </w:t>
+      </w:r>
+      <w:r>
+        <w:rPr>
+          <w:rFonts w:asciiTheme="minorHAnsi" w:hAnsiTheme="minorHAnsi" w:cstheme="minorHAnsi"/>
+          <w:sz w:val="22"/>
+          <w:szCs w:val="22"/>
+        </w:rPr>
+        <w:t xml:space="preserve">Return the </w:t>
+      </w:r>
+      <w:proofErr w:type="spellStart"/>
+      <w:r>
+        <w:rPr>
+          <w:rFonts w:asciiTheme="minorHAnsi" w:hAnsiTheme="minorHAnsi" w:cstheme="minorHAnsi"/>
+          <w:sz w:val="22"/>
+          <w:szCs w:val="22"/>
+        </w:rPr>
+        <w:t>dp</w:t>
+      </w:r>
+      <w:proofErr w:type="spellEnd"/>
+      <w:r>
+        <w:rPr>
+          <w:rFonts w:asciiTheme="minorHAnsi" w:hAnsiTheme="minorHAnsi" w:cstheme="minorHAnsi"/>
+          <w:sz w:val="22"/>
+          <w:szCs w:val="22"/>
+        </w:rPr>
+        <w:t xml:space="preserve"> array value in the bottom right.</w:t>
       </w:r>
     </w:p>
     <w:p>
@@ -5842,7 +6390,6 @@
           <w:sz w:val="22"/>
           <w:szCs w:val="22"/>
         </w:rPr>
-        <w:lastRenderedPageBreak/>
         <w:t xml:space="preserve">Check if current is pivot, </w:t>
       </w:r>
       <w:proofErr w:type="spellStart"/>
@@ -6675,6 +7222,7 @@
         <w:rPr>
           <w:rFonts w:cstheme="minorHAnsi"/>
         </w:rPr>
+        <w:lastRenderedPageBreak/>
         <w:t xml:space="preserve">Binary Search – Binary search for the start of the position. Modify to normal binary search to check if found if index is 0 or if index – 1 does not equal target </w:t>
       </w:r>
       <w:r>
@@ -6955,7 +7503,6 @@
         </w:rPr>
       </w:pPr>
       <w:r>
-        <w:lastRenderedPageBreak/>
         <w:t xml:space="preserve">mid_1 is not 0, there are elements to the left of the partition in nums1. Take the largest element which should be </w:t>
       </w:r>
       <w:r>
@@ -7245,6 +7792,7 @@
         <w:contextualSpacing/>
       </w:pPr>
       <w:r>
+        <w:lastRenderedPageBreak/>
         <w:t xml:space="preserve">If max of the left side of </w:t>
       </w:r>
       <w:r>
@@ -7500,7 +8048,6 @@
         </w:rPr>
       </w:pPr>
       <w:r>
-        <w:lastRenderedPageBreak/>
         <w:t>will be judged Wrong Answer.</w:t>
       </w:r>
     </w:p>
@@ -7599,6 +8146,7 @@
         <w:rPr>
           <w:noProof/>
         </w:rPr>
+        <w:lastRenderedPageBreak/>
         <w:drawing>
           <wp:inline distT="0" distB="0" distL="0" distR="0" wp14:anchorId="4D70BA5A" wp14:editId="0D27B909">
             <wp:extent cx="2140630" cy="2800350"/>
@@ -7807,7 +8355,6 @@
     </w:p>
     <w:p>
       <w:r>
-        <w:lastRenderedPageBreak/>
         <w:t xml:space="preserve">-Find the Median of a Data Stream (System Design) – Supports </w:t>
       </w:r>
       <w:proofErr w:type="spellStart"/>
@@ -7888,6 +8435,7 @@
     </w:p>
     <w:p>
       <w:r>
+        <w:lastRenderedPageBreak/>
         <w:t>-Merge k sorted lists</w:t>
       </w:r>
     </w:p>
@@ -8073,182 +8621,182 @@
         <w:contextualSpacing/>
       </w:pPr>
       <w:r>
+        <w:t xml:space="preserve">    private </w:t>
+      </w:r>
+      <w:proofErr w:type="spellStart"/>
+      <w:r>
+        <w:t>boolean</w:t>
+      </w:r>
+      <w:proofErr w:type="spellEnd"/>
+      <w:r>
+        <w:t xml:space="preserve"> backtrack(</w:t>
+      </w:r>
+      <w:proofErr w:type="gramStart"/>
+      <w:r>
+        <w:t>char[</w:t>
+      </w:r>
+      <w:proofErr w:type="gramEnd"/>
+      <w:r>
+        <w:t>][] board, String word, int count,</w:t>
+      </w:r>
+    </w:p>
+    <w:p>
+      <w:pPr>
+        <w:spacing w:line="240" w:lineRule="auto"/>
+        <w:ind w:left="720"/>
+        <w:contextualSpacing/>
+      </w:pPr>
+      <w:r>
+        <w:t xml:space="preserve">                        </w:t>
+      </w:r>
+      <w:proofErr w:type="spellStart"/>
+      <w:proofErr w:type="gramStart"/>
+      <w:r>
+        <w:t>boolean</w:t>
+      </w:r>
+      <w:proofErr w:type="spellEnd"/>
+      <w:r>
+        <w:t>[</w:t>
+      </w:r>
+      <w:proofErr w:type="gramEnd"/>
+      <w:r>
+        <w:t>][] visited, int x, int y)</w:t>
+      </w:r>
+    </w:p>
+    <w:p>
+      <w:pPr>
+        <w:spacing w:line="240" w:lineRule="auto"/>
+        <w:ind w:left="720"/>
+        <w:contextualSpacing/>
+      </w:pPr>
+      <w:r>
+        <w:t xml:space="preserve">    {</w:t>
+      </w:r>
+    </w:p>
+    <w:p>
+      <w:pPr>
+        <w:spacing w:line="240" w:lineRule="auto"/>
+        <w:ind w:left="720"/>
+        <w:contextualSpacing/>
+      </w:pPr>
+      <w:r>
+        <w:t xml:space="preserve">        if (x &lt; 0 || x &gt;= </w:t>
+      </w:r>
+      <w:proofErr w:type="gramStart"/>
+      <w:r>
+        <w:t>board[</w:t>
+      </w:r>
+      <w:proofErr w:type="gramEnd"/>
+      <w:r>
+        <w:t xml:space="preserve">0].length || y &lt; 0 || y &gt;= </w:t>
+      </w:r>
+      <w:proofErr w:type="spellStart"/>
+      <w:r>
+        <w:t>board.length</w:t>
+      </w:r>
+      <w:proofErr w:type="spellEnd"/>
+      <w:r>
+        <w:t>)</w:t>
+      </w:r>
+    </w:p>
+    <w:p>
+      <w:pPr>
+        <w:spacing w:line="240" w:lineRule="auto"/>
+        <w:ind w:left="720"/>
+        <w:contextualSpacing/>
+      </w:pPr>
+      <w:r>
+        <w:t xml:space="preserve">        {</w:t>
+      </w:r>
+    </w:p>
+    <w:p>
+      <w:pPr>
+        <w:spacing w:line="240" w:lineRule="auto"/>
+        <w:ind w:left="720"/>
+        <w:contextualSpacing/>
+      </w:pPr>
+      <w:r>
+        <w:t xml:space="preserve">            return false;</w:t>
+      </w:r>
+    </w:p>
+    <w:p>
+      <w:pPr>
+        <w:spacing w:line="240" w:lineRule="auto"/>
+        <w:ind w:left="720"/>
+        <w:contextualSpacing/>
+      </w:pPr>
+      <w:r>
+        <w:t xml:space="preserve">        }</w:t>
+      </w:r>
+    </w:p>
+    <w:p>
+      <w:pPr>
+        <w:spacing w:line="240" w:lineRule="auto"/>
+        <w:ind w:left="720"/>
+        <w:contextualSpacing/>
+      </w:pPr>
+      <w:r>
+        <w:t xml:space="preserve">        else if (</w:t>
+      </w:r>
+      <w:proofErr w:type="spellStart"/>
+      <w:proofErr w:type="gramStart"/>
+      <w:r>
+        <w:t>word.charAt</w:t>
+      </w:r>
+      <w:proofErr w:type="spellEnd"/>
+      <w:proofErr w:type="gramEnd"/>
+      <w:r>
+        <w:t>(count) != board[y][x])</w:t>
+      </w:r>
+    </w:p>
+    <w:p>
+      <w:pPr>
+        <w:spacing w:line="240" w:lineRule="auto"/>
+        <w:ind w:left="720"/>
+        <w:contextualSpacing/>
+      </w:pPr>
+      <w:r>
+        <w:t xml:space="preserve">        {</w:t>
+      </w:r>
+    </w:p>
+    <w:p>
+      <w:pPr>
+        <w:spacing w:line="240" w:lineRule="auto"/>
+        <w:ind w:left="720"/>
+        <w:contextualSpacing/>
+      </w:pPr>
+      <w:r>
+        <w:t xml:space="preserve">            return false;</w:t>
+      </w:r>
+    </w:p>
+    <w:p>
+      <w:pPr>
+        <w:spacing w:line="240" w:lineRule="auto"/>
+        <w:ind w:left="720"/>
+        <w:contextualSpacing/>
+      </w:pPr>
+      <w:r>
+        <w:t xml:space="preserve">        }</w:t>
+      </w:r>
+    </w:p>
+    <w:p>
+      <w:pPr>
+        <w:spacing w:line="240" w:lineRule="auto"/>
+        <w:ind w:left="720"/>
+        <w:contextualSpacing/>
+      </w:pPr>
+      <w:r>
+        <w:t xml:space="preserve">        else if (visited[y][x])</w:t>
+      </w:r>
+    </w:p>
+    <w:p>
+      <w:pPr>
+        <w:spacing w:line="240" w:lineRule="auto"/>
+        <w:ind w:left="720"/>
+        <w:contextualSpacing/>
+      </w:pPr>
+      <w:r>
         <w:lastRenderedPageBreak/>
-        <w:t xml:space="preserve">    private </w:t>
-      </w:r>
-      <w:proofErr w:type="spellStart"/>
-      <w:r>
-        <w:t>boolean</w:t>
-      </w:r>
-      <w:proofErr w:type="spellEnd"/>
-      <w:r>
-        <w:t xml:space="preserve"> backtrack(</w:t>
-      </w:r>
-      <w:proofErr w:type="gramStart"/>
-      <w:r>
-        <w:t>char[</w:t>
-      </w:r>
-      <w:proofErr w:type="gramEnd"/>
-      <w:r>
-        <w:t>][] board, String word, int count,</w:t>
-      </w:r>
-    </w:p>
-    <w:p>
-      <w:pPr>
-        <w:spacing w:line="240" w:lineRule="auto"/>
-        <w:ind w:left="720"/>
-        <w:contextualSpacing/>
-      </w:pPr>
-      <w:r>
-        <w:t xml:space="preserve">                        </w:t>
-      </w:r>
-      <w:proofErr w:type="spellStart"/>
-      <w:proofErr w:type="gramStart"/>
-      <w:r>
-        <w:t>boolean</w:t>
-      </w:r>
-      <w:proofErr w:type="spellEnd"/>
-      <w:r>
-        <w:t>[</w:t>
-      </w:r>
-      <w:proofErr w:type="gramEnd"/>
-      <w:r>
-        <w:t>][] visited, int x, int y)</w:t>
-      </w:r>
-    </w:p>
-    <w:p>
-      <w:pPr>
-        <w:spacing w:line="240" w:lineRule="auto"/>
-        <w:ind w:left="720"/>
-        <w:contextualSpacing/>
-      </w:pPr>
-      <w:r>
-        <w:t xml:space="preserve">    {</w:t>
-      </w:r>
-    </w:p>
-    <w:p>
-      <w:pPr>
-        <w:spacing w:line="240" w:lineRule="auto"/>
-        <w:ind w:left="720"/>
-        <w:contextualSpacing/>
-      </w:pPr>
-      <w:r>
-        <w:t xml:space="preserve">        if (x &lt; 0 || x &gt;= </w:t>
-      </w:r>
-      <w:proofErr w:type="gramStart"/>
-      <w:r>
-        <w:t>board[</w:t>
-      </w:r>
-      <w:proofErr w:type="gramEnd"/>
-      <w:r>
-        <w:t xml:space="preserve">0].length || y &lt; 0 || y &gt;= </w:t>
-      </w:r>
-      <w:proofErr w:type="spellStart"/>
-      <w:r>
-        <w:t>board.length</w:t>
-      </w:r>
-      <w:proofErr w:type="spellEnd"/>
-      <w:r>
-        <w:t>)</w:t>
-      </w:r>
-    </w:p>
-    <w:p>
-      <w:pPr>
-        <w:spacing w:line="240" w:lineRule="auto"/>
-        <w:ind w:left="720"/>
-        <w:contextualSpacing/>
-      </w:pPr>
-      <w:r>
-        <w:t xml:space="preserve">        {</w:t>
-      </w:r>
-    </w:p>
-    <w:p>
-      <w:pPr>
-        <w:spacing w:line="240" w:lineRule="auto"/>
-        <w:ind w:left="720"/>
-        <w:contextualSpacing/>
-      </w:pPr>
-      <w:r>
-        <w:t xml:space="preserve">            return false;</w:t>
-      </w:r>
-    </w:p>
-    <w:p>
-      <w:pPr>
-        <w:spacing w:line="240" w:lineRule="auto"/>
-        <w:ind w:left="720"/>
-        <w:contextualSpacing/>
-      </w:pPr>
-      <w:r>
-        <w:t xml:space="preserve">        }</w:t>
-      </w:r>
-    </w:p>
-    <w:p>
-      <w:pPr>
-        <w:spacing w:line="240" w:lineRule="auto"/>
-        <w:ind w:left="720"/>
-        <w:contextualSpacing/>
-      </w:pPr>
-      <w:r>
-        <w:t xml:space="preserve">        else if (</w:t>
-      </w:r>
-      <w:proofErr w:type="spellStart"/>
-      <w:proofErr w:type="gramStart"/>
-      <w:r>
-        <w:t>word.charAt</w:t>
-      </w:r>
-      <w:proofErr w:type="spellEnd"/>
-      <w:proofErr w:type="gramEnd"/>
-      <w:r>
-        <w:t>(count) != board[y][x])</w:t>
-      </w:r>
-    </w:p>
-    <w:p>
-      <w:pPr>
-        <w:spacing w:line="240" w:lineRule="auto"/>
-        <w:ind w:left="720"/>
-        <w:contextualSpacing/>
-      </w:pPr>
-      <w:r>
-        <w:t xml:space="preserve">        {</w:t>
-      </w:r>
-    </w:p>
-    <w:p>
-      <w:pPr>
-        <w:spacing w:line="240" w:lineRule="auto"/>
-        <w:ind w:left="720"/>
-        <w:contextualSpacing/>
-      </w:pPr>
-      <w:r>
-        <w:t xml:space="preserve">            return false;</w:t>
-      </w:r>
-    </w:p>
-    <w:p>
-      <w:pPr>
-        <w:spacing w:line="240" w:lineRule="auto"/>
-        <w:ind w:left="720"/>
-        <w:contextualSpacing/>
-      </w:pPr>
-      <w:r>
-        <w:t xml:space="preserve">        }</w:t>
-      </w:r>
-    </w:p>
-    <w:p>
-      <w:pPr>
-        <w:spacing w:line="240" w:lineRule="auto"/>
-        <w:ind w:left="720"/>
-        <w:contextualSpacing/>
-      </w:pPr>
-      <w:r>
-        <w:t xml:space="preserve">        else if (visited[y][x])</w:t>
-      </w:r>
-    </w:p>
-    <w:p>
-      <w:pPr>
-        <w:spacing w:line="240" w:lineRule="auto"/>
-        <w:ind w:left="720"/>
-        <w:contextualSpacing/>
-      </w:pPr>
-      <w:r>
         <w:t xml:space="preserve">        {</w:t>
       </w:r>
     </w:p>
@@ -8526,22 +9074,7 @@
         <w:contextualSpacing/>
       </w:pPr>
       <w:r>
-        <w:t xml:space="preserve">-Word Search II – </w:t>
-      </w:r>
-      <w:r>
-        <w:t>Given</w:t>
-      </w:r>
-      <w:r>
-        <w:t xml:space="preserve"> </w:t>
-      </w:r>
-      <w:r>
-        <w:t>a 2D board and a list of words from the dictionary,</w:t>
-      </w:r>
-      <w:r>
-        <w:t xml:space="preserve"> </w:t>
-      </w:r>
-      <w:r>
-        <w:t>find all words in the board.</w:t>
+        <w:t>-Word Search II – Given a 2D board and a list of words from the dictionary, find all words in the board.</w:t>
       </w:r>
     </w:p>
     <w:p>
@@ -8565,19 +9098,7 @@
       </w:r>
       <w:proofErr w:type="spellEnd"/>
       <w:r>
-        <w:t xml:space="preserve"> of all the words in the list. Iterate through the word search</w:t>
-      </w:r>
-      <w:r>
-        <w:t xml:space="preserve"> </w:t>
-      </w:r>
-      <w:r>
-        <w:t>and backtrack starting from the current point. If the current string is not</w:t>
-      </w:r>
-      <w:r>
-        <w:t xml:space="preserve"> </w:t>
-      </w:r>
-      <w:r>
-        <w:t xml:space="preserve">a prefix in the </w:t>
+        <w:t xml:space="preserve"> of all the words in the list. Iterate through the word search and backtrack starting from the current point. If the current string is not a prefix in the </w:t>
       </w:r>
       <w:proofErr w:type="spellStart"/>
       <w:r>
@@ -8585,19 +9106,7 @@
       </w:r>
       <w:proofErr w:type="spellEnd"/>
       <w:r>
-        <w:t>, return from the current recursive call. Mark the</w:t>
-      </w:r>
-      <w:r>
-        <w:t xml:space="preserve"> </w:t>
-      </w:r>
-      <w:r>
-        <w:t>current board with a '#' to prevent cycles and before returning, return it back</w:t>
-      </w:r>
-      <w:r>
-        <w:t xml:space="preserve"> </w:t>
-      </w:r>
-      <w:r>
-        <w:t>to the original char.</w:t>
+        <w:t>, return from the current recursive call. Mark the current board with a '#' to prevent cycles and before returning, return it back to the original char.</w:t>
       </w:r>
     </w:p>
     <w:p>
@@ -8687,7 +9196,6 @@
         <w:rPr>
           <w:noProof/>
         </w:rPr>
-        <w:lastRenderedPageBreak/>
         <w:drawing>
           <wp:inline distT="0" distB="0" distL="0" distR="0" wp14:anchorId="5A5BF4B5" wp14:editId="04C295E7">
             <wp:extent cx="3833928" cy="2413000"/>
@@ -8790,6 +9298,7 @@
         <w:contextualSpacing/>
       </w:pPr>
       <w:r>
+        <w:lastRenderedPageBreak/>
         <w:t xml:space="preserve">              after the recursive call returns, remove the value from the array before the next iteration.</w:t>
       </w:r>
     </w:p>
@@ -9062,7 +9571,6 @@
         <w:rPr>
           <w:noProof/>
         </w:rPr>
-        <w:lastRenderedPageBreak/>
         <w:drawing>
           <wp:inline distT="0" distB="0" distL="0" distR="0" wp14:anchorId="5FA02AA5" wp14:editId="757947B9">
             <wp:extent cx="3448050" cy="2286176"/>
@@ -9134,6 +9642,7 @@
         <w:ind w:left="720"/>
       </w:pPr>
       <w:r>
+        <w:lastRenderedPageBreak/>
         <w:t xml:space="preserve">    Follow the recursive calls:</w:t>
       </w:r>
     </w:p>
@@ -9307,7 +9816,6 @@
         <w:contextualSpacing/>
       </w:pPr>
       <w:r>
-        <w:lastRenderedPageBreak/>
         <w:tab/>
         <w:t>Recurse through the string and track the current index. Append the current</w:t>
       </w:r>
@@ -9389,6 +9897,7 @@
         <w:rPr>
           <w:noProof/>
         </w:rPr>
+        <w:lastRenderedPageBreak/>
         <w:drawing>
           <wp:inline distT="0" distB="0" distL="0" distR="0" wp14:anchorId="1502D2D1" wp14:editId="67491903">
             <wp:extent cx="3543300" cy="4159971"/>
@@ -9536,31 +10045,31 @@
         <w:contextualSpacing/>
       </w:pPr>
       <w:r>
+        <w:t xml:space="preserve">If the index equals the length of the string, add the string to the answer list. After each recursive call returns the first time, remove the current word from the end of the </w:t>
+      </w:r>
+      <w:proofErr w:type="spellStart"/>
+      <w:r>
+        <w:t>StringBuffer</w:t>
+      </w:r>
+      <w:proofErr w:type="spellEnd"/>
+      <w:r>
+        <w:t>.</w:t>
+      </w:r>
+    </w:p>
+    <w:p>
+      <w:pPr>
+        <w:contextualSpacing/>
+      </w:pPr>
+    </w:p>
+    <w:p>
+      <w:pPr>
+        <w:contextualSpacing/>
+      </w:pPr>
+      <w:r>
+        <w:rPr>
+          <w:noProof/>
+        </w:rPr>
         <w:lastRenderedPageBreak/>
-        <w:t xml:space="preserve">If the index equals the length of the string, add the string to the answer list. After each recursive call returns the first time, remove the current word from the end of the </w:t>
-      </w:r>
-      <w:proofErr w:type="spellStart"/>
-      <w:r>
-        <w:t>StringBuffer</w:t>
-      </w:r>
-      <w:proofErr w:type="spellEnd"/>
-      <w:r>
-        <w:t>.</w:t>
-      </w:r>
-    </w:p>
-    <w:p>
-      <w:pPr>
-        <w:contextualSpacing/>
-      </w:pPr>
-    </w:p>
-    <w:p>
-      <w:pPr>
-        <w:contextualSpacing/>
-      </w:pPr>
-      <w:r>
-        <w:rPr>
-          <w:noProof/>
-        </w:rPr>
         <w:drawing>
           <wp:inline distT="0" distB="0" distL="0" distR="0" wp14:anchorId="473E920D" wp14:editId="7FC6BE4A">
             <wp:extent cx="4572000" cy="3638062"/>
@@ -9723,6 +10232,7 @@
       </w:pPr>
       <w:proofErr w:type="spellStart"/>
       <w:r>
+        <w:lastRenderedPageBreak/>
         <w:t>StringBuffer</w:t>
       </w:r>
       <w:proofErr w:type="spellEnd"/>
@@ -10062,7 +10572,6 @@
     </w:p>
     <w:p>
       <w:r>
-        <w:lastRenderedPageBreak/>
         <w:t xml:space="preserve">-Longest String Chain – List of words – </w:t>
       </w:r>
       <w:r>
@@ -10111,6 +10620,7 @@
         <w:ind w:left="720"/>
       </w:pPr>
       <w:r>
+        <w:lastRenderedPageBreak/>
         <w:t xml:space="preserve">Sort the words by increasing length. </w:t>
       </w:r>
       <w:r>
@@ -10493,26 +11003,23 @@
       </w:r>
       <w:proofErr w:type="spellEnd"/>
       <w:r>
-        <w:t xml:space="preserve">[0]:left “.  Parent ID is passed through the recursive call since it is </w:t>
-      </w:r>
+        <w:t xml:space="preserve">[0]:left “.  Parent ID is passed through the recursive call since it is DFS. Node ID is </w:t>
+      </w:r>
+      <w:proofErr w:type="gramStart"/>
+      <w:r>
+        <w:t>counter[</w:t>
+      </w:r>
+      <w:proofErr w:type="gramEnd"/>
+      <w:r>
+        <w:t>0] which gets incremented in each recursive call. Left is a Boolean and gets set from the caller function as true when it calls the left child and false on the right child.</w:t>
+      </w:r>
+    </w:p>
+    <w:p>
+      <w:pPr>
+        <w:ind w:left="720"/>
+      </w:pPr>
       <w:r>
         <w:lastRenderedPageBreak/>
-        <w:t xml:space="preserve">DFS. Node ID is </w:t>
-      </w:r>
-      <w:proofErr w:type="gramStart"/>
-      <w:r>
-        <w:t>counter[</w:t>
-      </w:r>
-      <w:proofErr w:type="gramEnd"/>
-      <w:r>
-        <w:t>0] which gets incremented in each recursive call. Left is a Boolean and gets set from the caller function as true when it calls the left child and false on the right child.</w:t>
-      </w:r>
-    </w:p>
-    <w:p>
-      <w:pPr>
-        <w:ind w:left="720"/>
-      </w:pPr>
-      <w:r>
         <w:t xml:space="preserve">Deserialize – Split the string data on the </w:t>
       </w:r>
       <w:proofErr w:type="gramStart"/>
@@ -10788,6 +11295,7 @@
         <w:pStyle w:val="HTMLPreformatted"/>
       </w:pPr>
       <w:r>
+        <w:lastRenderedPageBreak/>
         <w:t>2     3         &lt;---</w:t>
       </w:r>
     </w:p>
@@ -11413,8 +11921,14 @@
         <w:rPr>
           <w:rFonts w:cstheme="minorHAnsi"/>
         </w:rPr>
+        <w:t xml:space="preserve">If the current node is null, return 0. Otherwise, if the left child is null, recurse on the right child and return the return value + 1. If the right child is null, recurse on the left child and return the </w:t>
+      </w:r>
+      <w:r>
+        <w:rPr>
+          <w:rFonts w:cstheme="minorHAnsi"/>
+        </w:rPr>
         <w:lastRenderedPageBreak/>
-        <w:t>If the current node is null, return 0. Otherwise, if the left child is null, recurse on the right child and return the return value + 1. If the right child is null, recurse on the left child and return the return value + 1. Otherwise, recurse on both left and right, increment both by +1 and return the minimum between the two.</w:t>
+        <w:t>return value + 1. Otherwise, recurse on both left and right, increment both by +1 and return the minimum between the two.</w:t>
       </w:r>
     </w:p>
     <w:p>
@@ -13265,8 +13779,29 @@
         <w:rPr>
           <w:rFonts w:cstheme="minorHAnsi"/>
         </w:rPr>
-        <w:t xml:space="preserve"> </w:t>
-      </w:r>
+        <w:t xml:space="preserve"> Preorder </w:t>
+      </w:r>
+      <w:r>
+        <w:rPr>
+          <w:rFonts w:cstheme="minorHAnsi"/>
+        </w:rPr>
+        <w:t>Traversal</w:t>
+      </w:r>
+      <w:r>
+        <w:rPr>
+          <w:rFonts w:cstheme="minorHAnsi"/>
+        </w:rPr>
+        <w:t xml:space="preserve"> – Iterative</w:t>
+      </w:r>
+    </w:p>
+    <w:p>
+      <w:pPr>
+        <w:ind w:left="720"/>
+        <w:rPr>
+          <w:rFonts w:cstheme="minorHAnsi"/>
+        </w:rPr>
+      </w:pPr>
+      <w:proofErr w:type="gramStart"/>
       <w:r>
         <w:rPr>
           <w:rFonts w:cstheme="minorHAnsi"/>
@@ -13277,83 +13812,420 @@
         <w:rPr>
           <w:rFonts w:cstheme="minorHAnsi"/>
         </w:rPr>
-        <w:t xml:space="preserve"> </w:t>
-      </w:r>
-      <w:r>
-        <w:rPr>
-          <w:rFonts w:cstheme="minorHAnsi"/>
-        </w:rPr>
-        <w:t>Traversal</w:t>
-      </w:r>
-      <w:r>
-        <w:rPr>
-          <w:rFonts w:cstheme="minorHAnsi"/>
-        </w:rPr>
-        <w:t xml:space="preserve"> – Iterative</w:t>
-      </w:r>
-    </w:p>
-    <w:p>
-      <w:pPr>
-        <w:ind w:left="720"/>
-        <w:rPr>
-          <w:rFonts w:cstheme="minorHAnsi"/>
-        </w:rPr>
-      </w:pPr>
+        <w:t xml:space="preserve"> :</w:t>
+      </w:r>
+      <w:proofErr w:type="gramEnd"/>
+      <w:r>
+        <w:rPr>
+          <w:rFonts w:cstheme="minorHAnsi"/>
+        </w:rPr>
+        <w:t xml:space="preserve"> root, left, right</w:t>
+      </w:r>
+    </w:p>
+    <w:p>
+      <w:pPr>
+        <w:ind w:left="720"/>
+        <w:rPr>
+          <w:rFonts w:cstheme="minorHAnsi"/>
+        </w:rPr>
+      </w:pPr>
+      <w:r>
+        <w:rPr>
+          <w:rFonts w:cstheme="minorHAnsi"/>
+        </w:rPr>
+        <w:t>Push root onto stack. Pop stack and if not null,</w:t>
+      </w:r>
+      <w:r>
+        <w:rPr>
+          <w:rFonts w:cstheme="minorHAnsi"/>
+        </w:rPr>
+        <w:t xml:space="preserve"> </w:t>
+      </w:r>
+      <w:r>
+        <w:rPr>
+          <w:rFonts w:cstheme="minorHAnsi"/>
+        </w:rPr>
+        <w:t xml:space="preserve">push right child and then push left child. </w:t>
+      </w:r>
+      <w:r>
+        <w:rPr>
+          <w:rFonts w:cstheme="minorHAnsi"/>
+        </w:rPr>
+        <w:t>Repeat while stack not empty</w:t>
+      </w:r>
+      <w:r>
+        <w:rPr>
+          <w:rFonts w:cstheme="minorHAnsi"/>
+        </w:rPr>
+        <w:t>.</w:t>
+      </w:r>
+    </w:p>
+    <w:p>
+      <w:pPr>
+        <w:rPr>
+          <w:rFonts w:cstheme="minorHAnsi"/>
+        </w:rPr>
+      </w:pPr>
+      <w:r>
+        <w:rPr>
+          <w:rFonts w:cstheme="minorHAnsi"/>
+        </w:rPr>
+        <w:lastRenderedPageBreak/>
+        <w:t>-</w:t>
+      </w:r>
+      <w:r>
+        <w:rPr>
+          <w:rFonts w:cstheme="minorHAnsi"/>
+        </w:rPr>
+        <w:t>Invert</w:t>
+      </w:r>
+      <w:r>
+        <w:rPr>
+          <w:rFonts w:cstheme="minorHAnsi"/>
+        </w:rPr>
+        <w:t xml:space="preserve"> </w:t>
+      </w:r>
+      <w:r>
+        <w:rPr>
+          <w:rFonts w:cstheme="minorHAnsi"/>
+        </w:rPr>
+        <w:t>Binary</w:t>
+      </w:r>
+      <w:r>
+        <w:rPr>
+          <w:rFonts w:cstheme="minorHAnsi"/>
+        </w:rPr>
+        <w:t xml:space="preserve"> </w:t>
+      </w:r>
+      <w:r>
+        <w:rPr>
+          <w:rFonts w:cstheme="minorHAnsi"/>
+        </w:rPr>
+        <w:t>Tree</w:t>
+      </w:r>
+      <w:r>
+        <w:rPr>
+          <w:rFonts w:cstheme="minorHAnsi"/>
+        </w:rPr>
+        <w:t xml:space="preserve"> –</w:t>
+      </w:r>
+    </w:p>
+    <w:p>
+      <w:pPr>
+        <w:ind w:left="720"/>
+        <w:rPr>
+          <w:rFonts w:cstheme="minorHAnsi"/>
+        </w:rPr>
+      </w:pPr>
+      <w:r>
+        <w:rPr>
+          <w:rFonts w:cstheme="minorHAnsi"/>
+        </w:rPr>
+        <w:t>DFS through the tree, at each node, set the left child equal to the right child and</w:t>
+      </w:r>
+      <w:r>
+        <w:rPr>
+          <w:rFonts w:cstheme="minorHAnsi"/>
+        </w:rPr>
+        <w:t xml:space="preserve"> </w:t>
+      </w:r>
+      <w:r>
+        <w:rPr>
+          <w:rFonts w:cstheme="minorHAnsi"/>
+        </w:rPr>
+        <w:t>the right child equal to the left child.</w:t>
+      </w:r>
+    </w:p>
+    <w:p>
+      <w:pPr>
+        <w:rPr>
+          <w:rFonts w:cstheme="minorHAnsi"/>
+        </w:rPr>
+      </w:pPr>
+      <w:r>
+        <w:rPr>
+          <w:rFonts w:cstheme="minorHAnsi"/>
+        </w:rPr>
+        <w:t>-</w:t>
+      </w:r>
+      <w:r>
+        <w:rPr>
+          <w:rFonts w:cstheme="minorHAnsi"/>
+        </w:rPr>
+        <w:t>Same</w:t>
+      </w:r>
+      <w:r>
+        <w:rPr>
+          <w:rFonts w:cstheme="minorHAnsi"/>
+        </w:rPr>
+        <w:t xml:space="preserve"> </w:t>
+      </w:r>
+      <w:r>
+        <w:rPr>
+          <w:rFonts w:cstheme="minorHAnsi"/>
+        </w:rPr>
+        <w:t>Tree</w:t>
+      </w:r>
+      <w:r>
+        <w:rPr>
+          <w:rFonts w:cstheme="minorHAnsi"/>
+        </w:rPr>
+        <w:t xml:space="preserve"> – </w:t>
+      </w:r>
+      <w:r>
+        <w:rPr>
+          <w:rFonts w:cstheme="minorHAnsi"/>
+        </w:rPr>
+        <w:t>Given two binary trees, write a function to check if they are the same or not.</w:t>
+      </w:r>
+    </w:p>
+    <w:p>
+      <w:pPr>
+        <w:ind w:left="720"/>
+        <w:rPr>
+          <w:rFonts w:cstheme="minorHAnsi"/>
+        </w:rPr>
+      </w:pPr>
+      <w:r>
+        <w:rPr>
+          <w:rFonts w:cstheme="minorHAnsi"/>
+        </w:rPr>
+        <w:t>Recurse through both trees. If both nodes are null, return true, otherwise</w:t>
+      </w:r>
+      <w:r>
+        <w:rPr>
+          <w:rFonts w:cstheme="minorHAnsi"/>
+        </w:rPr>
+        <w:t xml:space="preserve"> </w:t>
+      </w:r>
+      <w:r>
+        <w:rPr>
+          <w:rFonts w:cstheme="minorHAnsi"/>
+        </w:rPr>
+        <w:t>if one is and another is not return false. If the values are not equal, return false.</w:t>
+      </w:r>
+      <w:r>
+        <w:rPr>
+          <w:rFonts w:cstheme="minorHAnsi"/>
+        </w:rPr>
+        <w:t xml:space="preserve"> </w:t>
+      </w:r>
+      <w:r>
+        <w:rPr>
+          <w:rFonts w:cstheme="minorHAnsi"/>
+        </w:rPr>
+        <w:t>Return both the left and right subtrees are equal.</w:t>
+      </w:r>
+    </w:p>
+    <w:p>
+      <w:pPr>
+        <w:rPr>
+          <w:rFonts w:cstheme="minorHAnsi"/>
+        </w:rPr>
+      </w:pPr>
+      <w:r>
+        <w:rPr>
+          <w:rFonts w:cstheme="minorHAnsi"/>
+        </w:rPr>
+        <w:t>-Two Sum II – Input Array is Sorted – sorted array in ascending order, find two numbers that add up to a specific target.</w:t>
+      </w:r>
+    </w:p>
+    <w:p>
+      <w:pPr>
+        <w:ind w:left="720"/>
+        <w:rPr>
+          <w:rFonts w:cstheme="minorHAnsi"/>
+        </w:rPr>
+      </w:pPr>
+      <w:r>
+        <w:rPr>
+          <w:rFonts w:cstheme="minorHAnsi"/>
+        </w:rPr>
+        <w:t>Two pointer approach for finding target in sorted array – pointer at beginning, pointer at end. If sum is greater than target, decrement right pointer, if it is smaller, increment left pointer. If the pointers cross then the sum does not exist.</w:t>
+      </w:r>
+    </w:p>
+    <w:p>
+      <w:pPr>
+        <w:rPr>
+          <w:rFonts w:cstheme="minorHAnsi"/>
+        </w:rPr>
+      </w:pPr>
+      <w:r>
+        <w:rPr>
+          <w:rFonts w:cstheme="minorHAnsi"/>
+        </w:rPr>
+        <w:t>-Palindrome Permutation – Given a string determine if a permutation of it could form a palindrome.</w:t>
+      </w:r>
+    </w:p>
+    <w:p>
+      <w:pPr>
+        <w:ind w:left="720"/>
+        <w:rPr>
+          <w:rFonts w:cstheme="minorHAnsi"/>
+        </w:rPr>
+      </w:pPr>
+      <w:r>
+        <w:rPr>
+          <w:rFonts w:cstheme="minorHAnsi"/>
+        </w:rPr>
+        <w:t>If the number of characters is odd, ensure that all character counts are even except 1 character which is one. If the count is even, all character counts must be even.</w:t>
+      </w:r>
+    </w:p>
+    <w:p>
+      <w:pPr>
+        <w:rPr>
+          <w:rFonts w:cstheme="minorHAnsi"/>
+        </w:rPr>
+      </w:pPr>
+      <w:r>
+        <w:rPr>
+          <w:rFonts w:cstheme="minorHAnsi"/>
+        </w:rPr>
+        <w:t>-Valid Palindrome – Given a string, determine if it is a palindrome ignoring cases and considering only alphanumeric characters.</w:t>
+      </w:r>
+    </w:p>
+    <w:p>
+      <w:pPr>
+        <w:ind w:left="720"/>
+        <w:rPr>
+          <w:rFonts w:cstheme="minorHAnsi"/>
+        </w:rPr>
+      </w:pPr>
+      <w:r>
+        <w:rPr>
+          <w:rFonts w:cstheme="minorHAnsi"/>
+        </w:rPr>
+        <w:t>Left and right pointer from end and start. If a character is invalid, move the respective pointer towards the middle. Only check if both pointers are valid when comparing characters.</w:t>
+      </w:r>
+    </w:p>
+    <w:p>
+      <w:pPr>
+        <w:rPr>
+          <w:rFonts w:cstheme="minorHAnsi"/>
+        </w:rPr>
+      </w:pPr>
+      <w:r>
+        <w:rPr>
+          <w:rFonts w:cstheme="minorHAnsi"/>
+        </w:rPr>
+        <w:t>-Valid Palindrome II – Given a non-empty string, at most one character can be deleted. Judge whether it can be made a palindrome.</w:t>
+      </w:r>
+    </w:p>
+    <w:p>
+      <w:pPr>
+        <w:ind w:left="720"/>
+        <w:rPr>
+          <w:rFonts w:cstheme="minorHAnsi"/>
+        </w:rPr>
+      </w:pPr>
+      <w:r>
+        <w:rPr>
+          <w:rFonts w:cstheme="minorHAnsi"/>
+        </w:rPr>
+        <w:t>Two sets of left and right indexes from each end. Keep moving both sets of pointers inwards while the characters are equal. Otherwise if only one set is equal, move that set of pointers inwards. If the first set is not equal and the increment flag has not been set yet, move the first set left pointer in and second set right pointer inwards. Otherwise, if neither set is equal and increment flag has already been set, return false. At the end return true.</w:t>
+      </w:r>
+    </w:p>
+    <w:p>
+      <w:pPr>
+        <w:rPr>
+          <w:rFonts w:cstheme="minorHAnsi"/>
+        </w:rPr>
+      </w:pPr>
+      <w:r>
+        <w:rPr>
+          <w:rFonts w:cstheme="minorHAnsi"/>
+        </w:rPr>
+        <w:t xml:space="preserve">-Delete Node in a Linked List – delete a node in a </w:t>
+      </w:r>
+      <w:proofErr w:type="spellStart"/>
+      <w:r>
+        <w:rPr>
+          <w:rFonts w:cstheme="minorHAnsi"/>
+        </w:rPr>
+        <w:t>linkedlist</w:t>
+      </w:r>
+      <w:proofErr w:type="spellEnd"/>
+      <w:r>
+        <w:rPr>
+          <w:rFonts w:cstheme="minorHAnsi"/>
+        </w:rPr>
+        <w:t xml:space="preserve"> given only access to that node</w:t>
+      </w:r>
+    </w:p>
+    <w:p>
+      <w:pPr>
+        <w:ind w:left="720"/>
+        <w:rPr>
+          <w:rFonts w:cstheme="minorHAnsi"/>
+        </w:rPr>
+      </w:pPr>
+      <w:r>
+        <w:rPr>
+          <w:rFonts w:cstheme="minorHAnsi"/>
+        </w:rPr>
+        <w:t xml:space="preserve">Copy next node’s data to current node. Move nodes next pointer to </w:t>
+      </w:r>
+      <w:proofErr w:type="spellStart"/>
       <w:proofErr w:type="gramStart"/>
       <w:r>
         <w:rPr>
           <w:rFonts w:cstheme="minorHAnsi"/>
         </w:rPr>
-        <w:t>Preorder</w:t>
-      </w:r>
-      <w:r>
-        <w:rPr>
-          <w:rFonts w:cstheme="minorHAnsi"/>
-        </w:rPr>
-        <w:t xml:space="preserve"> :</w:t>
-      </w:r>
+        <w:t>next.next</w:t>
+      </w:r>
+      <w:proofErr w:type="spellEnd"/>
       <w:proofErr w:type="gramEnd"/>
       <w:r>
         <w:rPr>
           <w:rFonts w:cstheme="minorHAnsi"/>
         </w:rPr>
-        <w:t xml:space="preserve"> root, left, right</w:t>
-      </w:r>
-    </w:p>
-    <w:p>
-      <w:pPr>
-        <w:ind w:left="720"/>
-        <w:rPr>
-          <w:rFonts w:cstheme="minorHAnsi"/>
-        </w:rPr>
-      </w:pPr>
-      <w:r>
-        <w:rPr>
-          <w:rFonts w:cstheme="minorHAnsi"/>
-        </w:rPr>
-        <w:t>Push root onto stack. Pop stack and if not null,</w:t>
-      </w:r>
-      <w:r>
-        <w:rPr>
-          <w:rFonts w:cstheme="minorHAnsi"/>
-        </w:rPr>
-        <w:t xml:space="preserve"> </w:t>
-      </w:r>
-      <w:r>
-        <w:rPr>
-          <w:rFonts w:cstheme="minorHAnsi"/>
-        </w:rPr>
-        <w:t xml:space="preserve">push right child and then push left child. </w:t>
-      </w:r>
-      <w:r>
-        <w:rPr>
-          <w:rFonts w:cstheme="minorHAnsi"/>
-        </w:rPr>
-        <w:t>Repeat while stack not empty.</w:t>
-      </w:r>
-    </w:p>
-    <w:p>
-      <w:pPr>
+        <w:t>. Cannot accomplish given access to tail node.</w:t>
+      </w:r>
+    </w:p>
+    <w:p>
+      <w:pPr>
+        <w:rPr>
+          <w:rFonts w:cstheme="minorHAnsi"/>
+        </w:rPr>
+      </w:pPr>
+      <w:r>
+        <w:rPr>
+          <w:rFonts w:cstheme="minorHAnsi"/>
+        </w:rPr>
+        <w:t>- Meeting Rooms – Given array of meeting time intervals as start and end times [s</w:t>
+      </w:r>
+      <w:proofErr w:type="gramStart"/>
+      <w:r>
+        <w:rPr>
+          <w:rFonts w:cstheme="minorHAnsi"/>
+        </w:rPr>
+        <w:t>1,e</w:t>
+      </w:r>
+      <w:proofErr w:type="gramEnd"/>
+      <w:r>
+        <w:rPr>
+          <w:rFonts w:cstheme="minorHAnsi"/>
+        </w:rPr>
+        <w:t>1]…, determine if a person can attend all meetings.</w:t>
+      </w:r>
+    </w:p>
+    <w:p>
+      <w:pPr>
+        <w:ind w:left="720"/>
+        <w:rPr>
+          <w:rFonts w:cstheme="minorHAnsi"/>
+        </w:rPr>
+      </w:pPr>
+      <w:r>
+        <w:rPr>
+          <w:rFonts w:cstheme="minorHAnsi"/>
+        </w:rPr>
+        <w:t>Sort the intervals by ascending start time. Any overlapping intervals will now be adjacent. Iterate through the list from the beginning and check neighboring intervals at each index if they overlap.</w:t>
+      </w:r>
+    </w:p>
+    <w:p>
+      <w:pPr>
+        <w:contextualSpacing/>
         <w:rPr>
           <w:rFonts w:cstheme="minorHAnsi"/>
         </w:rPr>
@@ -13363,213 +14235,6 @@
           <w:rFonts w:cstheme="minorHAnsi"/>
         </w:rPr>
         <w:lastRenderedPageBreak/>
-        <w:t>-Two Sum II – Input Array is Sorted – sorted array in ascending order, find two numbers that add up to a specific target.</w:t>
-      </w:r>
-    </w:p>
-    <w:p>
-      <w:pPr>
-        <w:ind w:left="720"/>
-        <w:rPr>
-          <w:rFonts w:cstheme="minorHAnsi"/>
-        </w:rPr>
-      </w:pPr>
-      <w:r>
-        <w:rPr>
-          <w:rFonts w:cstheme="minorHAnsi"/>
-        </w:rPr>
-        <w:t>Two pointer approach for finding target in sorted array – pointer at beginning, pointer at end. If sum is greater than target, decrement right pointer, if it is smaller, increment left pointer. If the pointers cross then the sum does not exist.</w:t>
-      </w:r>
-    </w:p>
-    <w:p>
-      <w:pPr>
-        <w:rPr>
-          <w:rFonts w:cstheme="minorHAnsi"/>
-        </w:rPr>
-      </w:pPr>
-      <w:r>
-        <w:rPr>
-          <w:rFonts w:cstheme="minorHAnsi"/>
-        </w:rPr>
-        <w:t>-Palindrome Permutation – Given a string determine if a permutation of it could form a palindrome.</w:t>
-      </w:r>
-    </w:p>
-    <w:p>
-      <w:pPr>
-        <w:ind w:left="720"/>
-        <w:rPr>
-          <w:rFonts w:cstheme="minorHAnsi"/>
-        </w:rPr>
-      </w:pPr>
-      <w:r>
-        <w:rPr>
-          <w:rFonts w:cstheme="minorHAnsi"/>
-        </w:rPr>
-        <w:t>If the number of characters is odd, ensure that all character counts are even except 1 character which is one. If the count is even, all character counts must be even.</w:t>
-      </w:r>
-    </w:p>
-    <w:p>
-      <w:pPr>
-        <w:rPr>
-          <w:rFonts w:cstheme="minorHAnsi"/>
-        </w:rPr>
-      </w:pPr>
-      <w:r>
-        <w:rPr>
-          <w:rFonts w:cstheme="minorHAnsi"/>
-        </w:rPr>
-        <w:t>-Valid Palindrome – Given a string, determine if it is a palindrome ignoring cases and considering only alphanumeric characters.</w:t>
-      </w:r>
-    </w:p>
-    <w:p>
-      <w:pPr>
-        <w:ind w:left="720"/>
-        <w:rPr>
-          <w:rFonts w:cstheme="minorHAnsi"/>
-        </w:rPr>
-      </w:pPr>
-      <w:r>
-        <w:rPr>
-          <w:rFonts w:cstheme="minorHAnsi"/>
-        </w:rPr>
-        <w:t>Left and right pointer from end and start. If a character is invalid, move the respective pointer towards the middle. Only check if both pointers are valid when comparing characters.</w:t>
-      </w:r>
-    </w:p>
-    <w:p>
-      <w:pPr>
-        <w:rPr>
-          <w:rFonts w:cstheme="minorHAnsi"/>
-        </w:rPr>
-      </w:pPr>
-      <w:r>
-        <w:rPr>
-          <w:rFonts w:cstheme="minorHAnsi"/>
-        </w:rPr>
-        <w:t>-Valid Palindrome II – Given a non-empty string, at most one character can be deleted. Judge whether it can be made a palindrome.</w:t>
-      </w:r>
-    </w:p>
-    <w:p>
-      <w:pPr>
-        <w:ind w:left="720"/>
-        <w:rPr>
-          <w:rFonts w:cstheme="minorHAnsi"/>
-        </w:rPr>
-      </w:pPr>
-      <w:r>
-        <w:rPr>
-          <w:rFonts w:cstheme="minorHAnsi"/>
-        </w:rPr>
-        <w:t>Two sets of left and right indexes from each end. Keep moving both sets of pointers inwards while the characters are equal. Otherwise if only one set is equal, move that set of pointers inwards. If the first set is not equal and the increment flag has not been set yet, move the first set left pointer in and second set right pointer inwards. Otherwise, if neither set is equal and increment flag has already been set, return false. At the end return true.</w:t>
-      </w:r>
-    </w:p>
-    <w:p>
-      <w:pPr>
-        <w:rPr>
-          <w:rFonts w:cstheme="minorHAnsi"/>
-        </w:rPr>
-      </w:pPr>
-      <w:r>
-        <w:rPr>
-          <w:rFonts w:cstheme="minorHAnsi"/>
-        </w:rPr>
-        <w:t xml:space="preserve">-Delete Node in a Linked List – delete a node in a </w:t>
-      </w:r>
-      <w:proofErr w:type="spellStart"/>
-      <w:r>
-        <w:rPr>
-          <w:rFonts w:cstheme="minorHAnsi"/>
-        </w:rPr>
-        <w:t>linkedlist</w:t>
-      </w:r>
-      <w:proofErr w:type="spellEnd"/>
-      <w:r>
-        <w:rPr>
-          <w:rFonts w:cstheme="minorHAnsi"/>
-        </w:rPr>
-        <w:t xml:space="preserve"> given only access to that node</w:t>
-      </w:r>
-    </w:p>
-    <w:p>
-      <w:pPr>
-        <w:ind w:left="720"/>
-        <w:rPr>
-          <w:rFonts w:cstheme="minorHAnsi"/>
-        </w:rPr>
-      </w:pPr>
-      <w:r>
-        <w:rPr>
-          <w:rFonts w:cstheme="minorHAnsi"/>
-        </w:rPr>
-        <w:t xml:space="preserve">Copy next node’s data to current node. Move nodes next pointer to </w:t>
-      </w:r>
-      <w:proofErr w:type="spellStart"/>
-      <w:proofErr w:type="gramStart"/>
-      <w:r>
-        <w:rPr>
-          <w:rFonts w:cstheme="minorHAnsi"/>
-        </w:rPr>
-        <w:t>next.next</w:t>
-      </w:r>
-      <w:proofErr w:type="spellEnd"/>
-      <w:proofErr w:type="gramEnd"/>
-      <w:r>
-        <w:rPr>
-          <w:rFonts w:cstheme="minorHAnsi"/>
-        </w:rPr>
-        <w:t>. Cannot accomplish given access to tail node.</w:t>
-      </w:r>
-    </w:p>
-    <w:p>
-      <w:pPr>
-        <w:rPr>
-          <w:rFonts w:cstheme="minorHAnsi"/>
-        </w:rPr>
-      </w:pPr>
-      <w:r>
-        <w:rPr>
-          <w:rFonts w:cstheme="minorHAnsi"/>
-        </w:rPr>
-        <w:t>- Meeting Rooms – Given array of meeting time intervals as start and end times [s</w:t>
-      </w:r>
-      <w:proofErr w:type="gramStart"/>
-      <w:r>
-        <w:rPr>
-          <w:rFonts w:cstheme="minorHAnsi"/>
-        </w:rPr>
-        <w:t>1,e</w:t>
-      </w:r>
-      <w:proofErr w:type="gramEnd"/>
-      <w:r>
-        <w:rPr>
-          <w:rFonts w:cstheme="minorHAnsi"/>
-        </w:rPr>
-        <w:t>1]…, determine if a person can attend all meetings.</w:t>
-      </w:r>
-    </w:p>
-    <w:p>
-      <w:pPr>
-        <w:ind w:left="720"/>
-        <w:rPr>
-          <w:rFonts w:cstheme="minorHAnsi"/>
-        </w:rPr>
-      </w:pPr>
-      <w:r>
-        <w:rPr>
-          <w:rFonts w:cstheme="minorHAnsi"/>
-        </w:rPr>
-        <w:t>Sort the intervals by ascending start time. Any overlapping intervals will now be adjacent. Iterate through the list from the beginning and check neighboring intervals at each index if they overlap.</w:t>
-      </w:r>
-    </w:p>
-    <w:p>
-      <w:pPr>
-        <w:contextualSpacing/>
-        <w:rPr>
-          <w:rFonts w:cstheme="minorHAnsi"/>
-        </w:rPr>
-      </w:pPr>
-      <w:r>
-        <w:rPr>
-          <w:rFonts w:cstheme="minorHAnsi"/>
-        </w:rPr>
         <w:t xml:space="preserve">-Meeting Rooms II – Array of meeting time intervals with start and end times </w:t>
       </w:r>
       <w:r>
@@ -13713,14 +14378,7 @@
         <w:rPr>
           <w:rFonts w:cstheme="minorHAnsi"/>
         </w:rPr>
-        <w:t xml:space="preserve">Each entry in the priority queue represents an occupied room. Popping off the head represents a room becoming free. Adding an entry into the queue represents a new room being allocated. </w:t>
-      </w:r>
-      <w:r>
-        <w:rPr>
-          <w:rFonts w:cstheme="minorHAnsi"/>
-        </w:rPr>
-        <w:lastRenderedPageBreak/>
-        <w:t>Since the rooms are sorted by ascending start time, and the queue is by first room free, it is a simulation of the actual progression of meetings.</w:t>
+        <w:t>Each entry in the priority queue represents an occupied room. Popping off the head represents a room becoming free. Adding an entry into the queue represents a new room being allocated. Since the rooms are sorted by ascending start time, and the queue is by first room free, it is a simulation of the actual progression of meetings.</w:t>
       </w:r>
     </w:p>
     <w:p>
@@ -14031,6 +14689,7 @@
         <w:rPr>
           <w:rFonts w:cstheme="minorHAnsi"/>
         </w:rPr>
+        <w:lastRenderedPageBreak/>
         <w:t>-</w:t>
       </w:r>
       <w:r>
@@ -14290,7 +14949,6 @@
         <w:rPr>
           <w:rFonts w:cstheme="minorHAnsi"/>
         </w:rPr>
-        <w:lastRenderedPageBreak/>
         <w:t xml:space="preserve">-Longest Palindromic Substring – Given a string </w:t>
       </w:r>
       <w:r>
@@ -14923,6 +15581,7 @@
         <w:rPr>
           <w:rFonts w:cstheme="minorHAnsi"/>
         </w:rPr>
+        <w:lastRenderedPageBreak/>
         <w:t xml:space="preserve">                }</w:t>
       </w:r>
     </w:p>
@@ -15531,6 +16190,7 @@
         <w:contextualSpacing/>
       </w:pPr>
       <w:r>
+        <w:lastRenderedPageBreak/>
         <w:t xml:space="preserve">Iterating through the array, at index </w:t>
       </w:r>
       <w:proofErr w:type="spellStart"/>
@@ -15806,7 +16466,6 @@
     </w:p>
     <w:p>
       <w:r>
-        <w:lastRenderedPageBreak/>
         <w:t>-</w:t>
       </w:r>
       <w:r>
@@ -16055,6 +16714,7 @@
         <w:ind w:left="720"/>
       </w:pPr>
       <w:r>
+        <w:lastRenderedPageBreak/>
         <w:t xml:space="preserve">Otherwise: Reverse the number by </w:t>
       </w:r>
       <w:proofErr w:type="spellStart"/>
@@ -16123,7 +16783,6 @@
     </w:p>
     <w:p>
       <w:r>
-        <w:lastRenderedPageBreak/>
         <w:t>-</w:t>
       </w:r>
       <w:r>
@@ -16360,6 +17019,7 @@
         <w:contextualSpacing/>
       </w:pPr>
       <w:r>
+        <w:lastRenderedPageBreak/>
         <w:t xml:space="preserve">    </w:t>
       </w:r>
       <w:r>
@@ -16454,16 +17114,179 @@
         <w:contextualSpacing/>
       </w:pPr>
       <w:r>
-        <w:t xml:space="preserve">              3 Arrays that mark visited, unvisited, currently visiting.</w:t>
-      </w:r>
-    </w:p>
-    <w:p>
-      <w:pPr>
-        <w:ind w:left="720"/>
-        <w:contextualSpacing/>
-      </w:pPr>
-      <w:r>
-        <w:t>DFS from any starting vertex. Mark current as visiting. For each neighbor, if it is unvisited, DFS to that neighbor. Otherwise, if it is currently visiting, a cycle has been detected and return true. After all neighbors have been visited, mark visiting and unvisited as false and visited as true.</w:t>
+        <w:t xml:space="preserve">              </w:t>
+      </w:r>
+      <w:r>
+        <w:t>2</w:t>
+      </w:r>
+      <w:r>
+        <w:t xml:space="preserve"> Arrays that mark unvisited</w:t>
+      </w:r>
+      <w:r>
+        <w:t xml:space="preserve"> and</w:t>
+      </w:r>
+      <w:r>
+        <w:t xml:space="preserve"> currently visiting.</w:t>
+      </w:r>
+    </w:p>
+    <w:p>
+      <w:pPr>
+        <w:ind w:left="720"/>
+        <w:contextualSpacing/>
+      </w:pPr>
+      <w:r>
+        <w:t>DFS from any starting vertex. Mark current as visiting. For each neighbor, if it is unvisited, DFS to that neighbor. Otherwise, if it is currently visiting, a cycle has been detected and return true. After all neighbors have been visited, mark visiting and unvisited as false</w:t>
+      </w:r>
+      <w:r>
+        <w:t>.</w:t>
+      </w:r>
+    </w:p>
+    <w:p>
+      <w:pPr>
+        <w:contextualSpacing/>
+      </w:pPr>
+    </w:p>
+    <w:p>
+      <w:pPr>
+        <w:contextualSpacing/>
+      </w:pPr>
+      <w:r>
+        <w:t>-</w:t>
+      </w:r>
+      <w:r>
+        <w:t>Clone</w:t>
+      </w:r>
+      <w:r>
+        <w:t xml:space="preserve"> </w:t>
+      </w:r>
+      <w:r>
+        <w:t>Graph</w:t>
+      </w:r>
+      <w:r>
+        <w:t xml:space="preserve"> – </w:t>
+      </w:r>
+      <w:r>
+        <w:t>Given a reference of a node in a connected undirected graph.</w:t>
+      </w:r>
+      <w:r>
+        <w:t xml:space="preserve"> </w:t>
+      </w:r>
+      <w:r>
+        <w:t>Return a deep copy (clone) of the graph.</w:t>
+      </w:r>
+      <w:r>
+        <w:t xml:space="preserve"> </w:t>
+      </w:r>
+      <w:r>
+        <w:t xml:space="preserve">Each node in the graph contains a </w:t>
+      </w:r>
+      <w:proofErr w:type="spellStart"/>
+      <w:r>
+        <w:t>val</w:t>
+      </w:r>
+      <w:proofErr w:type="spellEnd"/>
+      <w:r>
+        <w:t xml:space="preserve"> (int) and a list (</w:t>
+      </w:r>
+      <w:proofErr w:type="gramStart"/>
+      <w:r>
+        <w:t>List[</w:t>
+      </w:r>
+      <w:proofErr w:type="gramEnd"/>
+      <w:r>
+        <w:t>Node]) of its neighbors.</w:t>
+      </w:r>
+    </w:p>
+    <w:p>
+      <w:pPr>
+        <w:contextualSpacing/>
+      </w:pPr>
+    </w:p>
+    <w:p>
+      <w:pPr>
+        <w:ind w:left="720"/>
+        <w:contextualSpacing/>
+      </w:pPr>
+      <w:r>
+        <w:t>DFS through the entire graph and put all the nodes into a map with the value as the key</w:t>
+      </w:r>
+      <w:r>
+        <w:t xml:space="preserve"> </w:t>
+      </w:r>
+      <w:r>
+        <w:t>and the</w:t>
+      </w:r>
+      <w:r>
+        <w:t xml:space="preserve"> </w:t>
+      </w:r>
+      <w:r>
+        <w:t>node as the value. Use the map keyset as the set of visited nodes, do not recurse</w:t>
+      </w:r>
+      <w:r>
+        <w:t xml:space="preserve"> </w:t>
+      </w:r>
+      <w:r>
+        <w:t>to a node that has already been visited.</w:t>
+      </w:r>
+    </w:p>
+    <w:p>
+      <w:pPr>
+        <w:contextualSpacing/>
+      </w:pPr>
+    </w:p>
+    <w:p>
+      <w:pPr>
+        <w:ind w:left="700"/>
+        <w:contextualSpacing/>
+      </w:pPr>
+      <w:r>
+        <w:t>To get the neighbors to build the graph, DFS through the original graph again with a</w:t>
+      </w:r>
+      <w:r>
+        <w:t>n</w:t>
+      </w:r>
+      <w:r>
+        <w:t xml:space="preserve"> input set</w:t>
+      </w:r>
+      <w:r>
+        <w:t xml:space="preserve"> </w:t>
+      </w:r>
+      <w:r>
+        <w:t>of visited nodes. As a node is visited, add it to the set and do not recurse to a node that is in</w:t>
+      </w:r>
+      <w:r>
+        <w:t xml:space="preserve"> </w:t>
+      </w:r>
+      <w:r>
+        <w:t>the visited set.</w:t>
+      </w:r>
+    </w:p>
+    <w:p>
+      <w:pPr>
+        <w:contextualSpacing/>
+      </w:pPr>
+    </w:p>
+    <w:p>
+      <w:pPr>
+        <w:ind w:left="700"/>
+        <w:contextualSpacing/>
+      </w:pPr>
+      <w:r>
+        <w:t xml:space="preserve">Whilst iterating through the neighbors and recursing, build out the neighbors </w:t>
+      </w:r>
+      <w:proofErr w:type="spellStart"/>
+      <w:r>
+        <w:t>Arraylist</w:t>
+      </w:r>
+      <w:proofErr w:type="spellEnd"/>
+      <w:r>
+        <w:t xml:space="preserve"> for the cloned</w:t>
+      </w:r>
+      <w:r>
+        <w:t xml:space="preserve"> </w:t>
+      </w:r>
+      <w:r>
+        <w:t>graph.</w:t>
       </w:r>
     </w:p>
     <w:sectPr>

</xml_diff>